<commit_message>
Add substititution variables in WHERE
</commit_message>
<xml_diff>
--- a/instructions.docx
+++ b/instructions.docx
@@ -1777,18 +1777,32 @@
         <w:rPr>
           <w:lang w:val="en-US"/>
         </w:rPr>
-        <w:t xml:space="preserve">Can be easy implemented for all Interactive report in application (see FAQ)  </w:t>
+        <w:t>Can be easy implemented for all Interactive report</w:t>
+      </w:r>
+      <w:r>
+        <w:rPr>
+          <w:lang w:val="en-US"/>
+        </w:rPr>
+        <w:t>s</w:t>
+      </w:r>
+      <w:bookmarkStart w:id="3" w:name="_GoBack"/>
+      <w:bookmarkEnd w:id="3"/>
+      <w:r>
+        <w:rPr>
+          <w:lang w:val="en-US"/>
+        </w:rPr>
+        <w:t xml:space="preserve"> in application (see FAQ)  </w:t>
       </w:r>
     </w:p>
     <w:p>
       <w:pPr>
         <w:pStyle w:val="Verzeichnis2"/>
       </w:pPr>
-      <w:bookmarkStart w:id="3" w:name="_Toc402195538"/>
+      <w:bookmarkStart w:id="4" w:name="_Toc402195538"/>
       <w:r>
         <w:t>License</w:t>
       </w:r>
-      <w:bookmarkEnd w:id="3"/>
+      <w:bookmarkEnd w:id="4"/>
       <w:r>
         <w:t xml:space="preserve"> </w:t>
       </w:r>
@@ -1811,27 +1825,7 @@
           <w:szCs w:val="22"/>
           <w:lang w:val="en-US"/>
         </w:rPr>
-        <w:t xml:space="preserve">The "GPV Interactive Report to </w:t>
-      </w:r>
-      <w:proofErr w:type="spellStart"/>
-      <w:r>
-        <w:rPr>
-          <w:rFonts w:ascii="Calibri" w:hAnsi="Calibri" w:cs="Calibri"/>
-          <w:sz w:val="22"/>
-          <w:szCs w:val="22"/>
-          <w:lang w:val="en-US"/>
-        </w:rPr>
-        <w:t>MSExcel</w:t>
-      </w:r>
-      <w:proofErr w:type="spellEnd"/>
-      <w:r>
-        <w:rPr>
-          <w:rFonts w:ascii="Calibri" w:hAnsi="Calibri" w:cs="Calibri"/>
-          <w:sz w:val="22"/>
-          <w:szCs w:val="22"/>
-          <w:lang w:val="en-US"/>
-        </w:rPr>
-        <w:t>" APEX plugin and IR_TO_XML,</w:t>
+        <w:t>The "GPV Interactive Report to MSExcel" APEX plugin and IR_TO_XML,</w:t>
       </w:r>
       <w:r>
         <w:rPr>
@@ -1928,11 +1922,11 @@
       <w:pPr>
         <w:pStyle w:val="Verzeichnis2"/>
       </w:pPr>
-      <w:bookmarkStart w:id="4" w:name="_Toc402195539"/>
+      <w:bookmarkStart w:id="5" w:name="_Toc402195539"/>
       <w:r>
         <w:t>Legal Disclaimer</w:t>
       </w:r>
-      <w:bookmarkEnd w:id="4"/>
+      <w:bookmarkEnd w:id="5"/>
       <w:r>
         <w:t xml:space="preserve"> </w:t>
       </w:r>
@@ -1957,7 +1951,7 @@
       <w:pPr>
         <w:pStyle w:val="Verzeichnis2"/>
       </w:pPr>
-      <w:bookmarkStart w:id="5" w:name="_Toc402195540"/>
+      <w:bookmarkStart w:id="6" w:name="_Toc402195540"/>
       <w:r>
         <w:t>F</w:t>
       </w:r>
@@ -1967,7 +1961,7 @@
       <w:r>
         <w:t>a bug</w:t>
       </w:r>
-      <w:bookmarkEnd w:id="5"/>
+      <w:bookmarkEnd w:id="6"/>
       <w:r>
         <w:t xml:space="preserve"> </w:t>
       </w:r>
@@ -2128,7 +2122,7 @@
           <w:lang w:val="en-US"/>
         </w:rPr>
       </w:pPr>
-      <w:bookmarkStart w:id="6" w:name="_Toc402195541"/>
+      <w:bookmarkStart w:id="7" w:name="_Toc402195541"/>
       <w:r>
         <w:rPr>
           <w:lang w:val="en-US"/>
@@ -2136,17 +2130,17 @@
         <w:lastRenderedPageBreak/>
         <w:t>Installation</w:t>
       </w:r>
-      <w:bookmarkEnd w:id="6"/>
+      <w:bookmarkEnd w:id="7"/>
     </w:p>
     <w:p>
       <w:pPr>
         <w:pStyle w:val="Verzeichnis2"/>
       </w:pPr>
-      <w:bookmarkStart w:id="7" w:name="_Toc402195542"/>
+      <w:bookmarkStart w:id="8" w:name="_Toc402195542"/>
       <w:r>
         <w:t>Install required package</w:t>
       </w:r>
-      <w:bookmarkEnd w:id="7"/>
+      <w:bookmarkEnd w:id="8"/>
       <w:r>
         <w:t xml:space="preserve"> </w:t>
       </w:r>
@@ -2195,14 +2189,19 @@
         <w:rPr>
           <w:lang w:val="en-US"/>
         </w:rPr>
+        <w:t xml:space="preserve"> and </w:t>
+      </w:r>
+      <w:r>
+        <w:rPr>
+          <w:lang w:val="en-US"/>
+        </w:rPr>
         <w:t xml:space="preserve"> </w:t>
       </w:r>
-      <w:proofErr w:type="gramStart"/>
-      <w:r>
-        <w:rPr>
-          <w:lang w:val="en-US"/>
-        </w:rPr>
-        <w:t xml:space="preserve">and </w:t>
+      <w:r>
+        <w:rPr>
+          <w:lang w:val="en-US"/>
+        </w:rPr>
+        <w:t xml:space="preserve">AS_ZIP </w:t>
       </w:r>
       <w:r>
         <w:rPr>
@@ -2214,25 +2213,6 @@
         <w:rPr>
           <w:lang w:val="en-US"/>
         </w:rPr>
-        <w:t>AS</w:t>
-      </w:r>
-      <w:proofErr w:type="gramEnd"/>
-      <w:r>
-        <w:rPr>
-          <w:lang w:val="en-US"/>
-        </w:rPr>
-        <w:t xml:space="preserve">_ZIP </w:t>
-      </w:r>
-      <w:r>
-        <w:rPr>
-          <w:lang w:val="en-US"/>
-        </w:rPr>
-        <w:t xml:space="preserve"> </w:t>
-      </w:r>
-      <w:r>
-        <w:rPr>
-          <w:lang w:val="en-US"/>
-        </w:rPr>
         <w:t>package</w:t>
       </w:r>
       <w:r>
@@ -2253,14 +2233,12 @@
         </w:rPr>
         <w:t xml:space="preserve">To install these packages, please use </w:t>
       </w:r>
-      <w:proofErr w:type="spellStart"/>
       <w:r>
         <w:rPr>
           <w:lang w:val="en-US"/>
         </w:rPr>
         <w:t>install_all_packages.sql</w:t>
       </w:r>
-      <w:proofErr w:type="spellEnd"/>
       <w:r>
         <w:rPr>
           <w:lang w:val="en-US"/>
@@ -2326,32 +2304,15 @@
           <w:noProof/>
           <w:lang w:val="en-US" w:eastAsia="de-AT"/>
         </w:rPr>
-        <w:t>SQL-</w:t>
-      </w:r>
-      <w:proofErr w:type="spellStart"/>
+        <w:t>SQL-Workscho</w:t>
+      </w:r>
       <w:r>
         <w:rPr>
           <w:noProof/>
           <w:lang w:val="en-US" w:eastAsia="de-AT"/>
         </w:rPr>
-        <w:t>Workscho</w:t>
-      </w:r>
-      <w:r>
-        <w:rPr>
-          <w:noProof/>
-          <w:lang w:val="en-US" w:eastAsia="de-AT"/>
-        </w:rPr>
-        <w:t>p</w:t>
-      </w:r>
-      <w:proofErr w:type="spellEnd"/>
-      <w:r>
-        <w:rPr>
-          <w:noProof/>
-          <w:lang w:val="en-US" w:eastAsia="de-AT"/>
-        </w:rPr>
-        <w:t xml:space="preserve"> &gt; SQL-Scripts”. Upload file </w:t>
-      </w:r>
-      <w:proofErr w:type="spellStart"/>
+        <w:t xml:space="preserve">p &gt; SQL-Scripts”. Upload file </w:t>
+      </w:r>
       <w:r>
         <w:rPr>
           <w:b/>
@@ -2359,7 +2320,6 @@
         </w:rPr>
         <w:t>install_all_packages.sql</w:t>
       </w:r>
-      <w:proofErr w:type="spellEnd"/>
       <w:r>
         <w:rPr>
           <w:noProof/>
@@ -2447,7 +2407,7 @@
           </mc:Choice>
           <mc:Fallback>
             <w:pict>
-              <v:shapetype w14:anchorId="189D3FEA" id="_x0000_t67" coordsize="21600,21600" o:spt="67" adj="16200,5400" path="m0@0l@1@0@1,0@2,0@2@0,21600@0,10800,21600xe">
+              <v:shapetype w14:anchorId="32FCA481" id="_x0000_t67" coordsize="21600,21600" o:spt="67" adj="16200,5400" path="m0@0l@1@0@1,0@2,0@2@0,21600@0,10800,21600xe">
                 <v:stroke joinstyle="miter"/>
                 <v:formulas>
                   <v:f eqn="val #0"/>
@@ -2681,7 +2641,7 @@
           </mc:Choice>
           <mc:Fallback>
             <w:pict>
-              <v:shape w14:anchorId="2A121E66" id="Pfeil nach unten 27" o:spid="_x0000_s1026" type="#_x0000_t67" style="position:absolute;margin-left:316.95pt;margin-top:575.05pt;width:10.25pt;height:14.55pt;rotation:-8945354fd;z-index:251646976;visibility:visible;mso-wrap-style:square;mso-height-percent:0;mso-wrap-distance-left:9pt;mso-wrap-distance-top:0;mso-wrap-distance-right:9pt;mso-wrap-distance-bottom:0;mso-position-horizontal:absolute;mso-position-horizontal-relative:text;mso-position-vertical:absolute;mso-position-vertical-relative:page;mso-height-percent:0;mso-height-relative:margin;v-text-anchor:middle" o:gfxdata="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" adj="13992" fillcolor="white [3201]" strokecolor="#c0504d [3205]" strokeweight="2pt">
+              <v:shape w14:anchorId="505DF1E6" id="Pfeil nach unten 27" o:spid="_x0000_s1026" type="#_x0000_t67" style="position:absolute;margin-left:316.95pt;margin-top:575.05pt;width:10.25pt;height:14.55pt;rotation:-8945354fd;z-index:251646976;visibility:visible;mso-wrap-style:square;mso-height-percent:0;mso-wrap-distance-left:9pt;mso-wrap-distance-top:0;mso-wrap-distance-right:9pt;mso-wrap-distance-bottom:0;mso-position-horizontal:absolute;mso-position-horizontal-relative:text;mso-position-vertical:absolute;mso-position-vertical-relative:page;mso-height-percent:0;mso-height-relative:margin;v-text-anchor:middle" o:gfxdata="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" adj="13992" fillcolor="white [3201]" strokecolor="#c0504d [3205]" strokeweight="2pt">
                 <w10:wrap anchory="page"/>
               </v:shape>
             </w:pict>
@@ -2874,7 +2834,7 @@
           </mc:Choice>
           <mc:Fallback>
             <w:pict>
-              <v:shape w14:anchorId="300BD2FA" id="Pfeil nach unten 19" o:spid="_x0000_s1026" type="#_x0000_t67" style="position:absolute;margin-left:392.2pt;margin-top:228.25pt;width:10.25pt;height:14.55pt;rotation:-8945354fd;z-index:251636736;visibility:visible;mso-wrap-style:square;mso-height-percent:0;mso-wrap-distance-left:9pt;mso-wrap-distance-top:0;mso-wrap-distance-right:9pt;mso-wrap-distance-bottom:0;mso-position-horizontal:absolute;mso-position-horizontal-relative:text;mso-position-vertical:absolute;mso-position-vertical-relative:page;mso-height-percent:0;mso-height-relative:margin;v-text-anchor:middle" o:gfxdata="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" adj="13992" fillcolor="white [3201]" strokecolor="#c0504d [3205]" strokeweight="2pt">
+              <v:shape w14:anchorId="288CC3FA" id="Pfeil nach unten 19" o:spid="_x0000_s1026" type="#_x0000_t67" style="position:absolute;margin-left:392.2pt;margin-top:228.25pt;width:10.25pt;height:14.55pt;rotation:-8945354fd;z-index:251636736;visibility:visible;mso-wrap-style:square;mso-height-percent:0;mso-wrap-distance-left:9pt;mso-wrap-distance-top:0;mso-wrap-distance-right:9pt;mso-wrap-distance-bottom:0;mso-position-horizontal:absolute;mso-position-horizontal-relative:text;mso-position-vertical:absolute;mso-position-vertical-relative:page;mso-height-percent:0;mso-height-relative:margin;v-text-anchor:middle" o:gfxdata="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" adj="13992" fillcolor="white [3201]" strokecolor="#c0504d [3205]" strokeweight="2pt">
                 <w10:wrap anchory="page"/>
               </v:shape>
             </w:pict>
@@ -3122,11 +3082,11 @@
       <w:pPr>
         <w:pStyle w:val="Verzeichnis2"/>
       </w:pPr>
-      <w:bookmarkStart w:id="8" w:name="_Toc402195543"/>
+      <w:bookmarkStart w:id="9" w:name="_Toc402195543"/>
       <w:r>
         <w:t>Install plugin</w:t>
       </w:r>
-      <w:bookmarkEnd w:id="8"/>
+      <w:bookmarkEnd w:id="9"/>
       <w:r>
         <w:t xml:space="preserve"> </w:t>
       </w:r>
@@ -3191,7 +3151,6 @@
         <w:t xml:space="preserve">. </w:t>
       </w:r>
       <w:hyperlink r:id="rId13" w:anchor="HTMDB26010" w:history="1">
-        <w:proofErr w:type="spellStart"/>
         <w:r>
           <w:rPr>
             <w:rStyle w:val="Hyperlink"/>
@@ -3202,7 +3161,6 @@
           </w:rPr>
           <w:t>Herefrom</w:t>
         </w:r>
-        <w:proofErr w:type="spellEnd"/>
       </w:hyperlink>
       <w:r>
         <w:rPr>
@@ -3222,7 +3180,6 @@
         </w:rPr>
         <w:t>plugin-file “</w:t>
       </w:r>
-      <w:proofErr w:type="spellStart"/>
       <w:r>
         <w:rPr>
           <w:rFonts w:ascii="Calibri" w:hAnsi="Calibri" w:cs="Calibri"/>
@@ -3233,7 +3190,6 @@
         </w:rPr>
         <w:t>process_type_plugin_gpv_ir_xml.sql</w:t>
       </w:r>
-      <w:proofErr w:type="spellEnd"/>
       <w:r>
         <w:rPr>
           <w:rFonts w:ascii="Calibri" w:hAnsi="Calibri" w:cs="Calibri"/>
@@ -3302,7 +3258,7 @@
       <w:r>
         <w:br w:type="page"/>
       </w:r>
-      <w:bookmarkStart w:id="9" w:name="_Toc402195544"/>
+      <w:bookmarkStart w:id="10" w:name="_Toc402195544"/>
       <w:r>
         <w:lastRenderedPageBreak/>
         <w:t>Using</w:t>
@@ -3313,7 +3269,7 @@
       <w:r>
         <w:t>in your application</w:t>
       </w:r>
-      <w:bookmarkEnd w:id="9"/>
+      <w:bookmarkEnd w:id="10"/>
     </w:p>
     <w:p>
       <w:pPr>
@@ -3501,7 +3457,7 @@
           </mc:Choice>
           <mc:Fallback>
             <w:pict>
-              <v:shape w14:anchorId="5C5B2563" id="Pfeil nach unten 30" o:spid="_x0000_s1026" type="#_x0000_t67" style="position:absolute;margin-left:229.35pt;margin-top:244.7pt;width:10.25pt;height:14.55pt;rotation:-8945354fd;z-index:251640832;visibility:visible;mso-wrap-style:square;mso-height-percent:0;mso-wrap-distance-left:9pt;mso-wrap-distance-top:0;mso-wrap-distance-right:9pt;mso-wrap-distance-bottom:0;mso-position-horizontal:absolute;mso-position-horizontal-relative:text;mso-position-vertical:absolute;mso-position-vertical-relative:page;mso-height-percent:0;mso-height-relative:margin;v-text-anchor:middle" o:gfxdata="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" adj="13992" fillcolor="white [3201]" strokecolor="#c0504d [3205]" strokeweight="2pt">
+              <v:shape w14:anchorId="267F4D8A" id="Pfeil nach unten 30" o:spid="_x0000_s1026" type="#_x0000_t67" style="position:absolute;margin-left:229.35pt;margin-top:244.7pt;width:10.25pt;height:14.55pt;rotation:-8945354fd;z-index:251640832;visibility:visible;mso-wrap-style:square;mso-height-percent:0;mso-wrap-distance-left:9pt;mso-wrap-distance-top:0;mso-wrap-distance-right:9pt;mso-wrap-distance-bottom:0;mso-position-horizontal:absolute;mso-position-horizontal-relative:text;mso-position-vertical:absolute;mso-position-vertical-relative:page;mso-height-percent:0;mso-height-relative:margin;v-text-anchor:middle" o:gfxdata="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" adj="13992" fillcolor="white [3201]" strokecolor="#c0504d [3205]" strokeweight="2pt">
                 <w10:wrap anchory="page"/>
               </v:shape>
             </w:pict>
@@ -3655,7 +3611,7 @@
           </mc:Choice>
           <mc:Fallback>
             <w:pict>
-              <v:shape w14:anchorId="408C54DB" id="Pfeil nach unten 32" o:spid="_x0000_s1026" type="#_x0000_t67" style="position:absolute;margin-left:85.7pt;margin-top:439.15pt;width:10.25pt;height:14.55pt;rotation:-8945354fd;z-index:251653120;visibility:visible;mso-wrap-style:square;mso-height-percent:0;mso-wrap-distance-left:9pt;mso-wrap-distance-top:0;mso-wrap-distance-right:9pt;mso-wrap-distance-bottom:0;mso-position-horizontal:absolute;mso-position-horizontal-relative:text;mso-position-vertical:absolute;mso-position-vertical-relative:page;mso-height-percent:0;mso-height-relative:margin;v-text-anchor:middle" o:gfxdata="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" adj="13992" fillcolor="white [3201]" strokecolor="#c0504d [3205]" strokeweight="2pt">
+              <v:shape w14:anchorId="2C0ABC6D" id="Pfeil nach unten 32" o:spid="_x0000_s1026" type="#_x0000_t67" style="position:absolute;margin-left:85.7pt;margin-top:439.15pt;width:10.25pt;height:14.55pt;rotation:-8945354fd;z-index:251653120;visibility:visible;mso-wrap-style:square;mso-height-percent:0;mso-wrap-distance-left:9pt;mso-wrap-distance-top:0;mso-wrap-distance-right:9pt;mso-wrap-distance-bottom:0;mso-position-horizontal:absolute;mso-position-horizontal-relative:text;mso-position-vertical:absolute;mso-position-vertical-relative:page;mso-height-percent:0;mso-height-relative:margin;v-text-anchor:middle" o:gfxdata="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" adj="13992" fillcolor="white [3201]" strokecolor="#c0504d [3205]" strokeweight="2pt">
                 <w10:wrap anchory="page"/>
               </v:shape>
             </w:pict>
@@ -3840,7 +3796,7 @@
           </mc:Choice>
           <mc:Fallback>
             <w:pict>
-              <v:shape w14:anchorId="1D523AF2" id="Pfeil nach unten 6" o:spid="_x0000_s1026" type="#_x0000_t67" style="position:absolute;margin-left:112.95pt;margin-top:554.8pt;width:10.25pt;height:14.55pt;rotation:-8945354fd;z-index:251661312;visibility:visible;mso-wrap-style:square;mso-height-percent:0;mso-wrap-distance-left:9pt;mso-wrap-distance-top:0;mso-wrap-distance-right:9pt;mso-wrap-distance-bottom:0;mso-position-horizontal:absolute;mso-position-horizontal-relative:text;mso-position-vertical:absolute;mso-position-vertical-relative:page;mso-height-percent:0;mso-height-relative:margin;v-text-anchor:middle" o:gfxdata="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" adj="13992" fillcolor="white [3201]" strokecolor="#c0504d [3205]" strokeweight="2pt">
+              <v:shape w14:anchorId="1E743800" id="Pfeil nach unten 6" o:spid="_x0000_s1026" type="#_x0000_t67" style="position:absolute;margin-left:112.95pt;margin-top:554.8pt;width:10.25pt;height:14.55pt;rotation:-8945354fd;z-index:251661312;visibility:visible;mso-wrap-style:square;mso-height-percent:0;mso-wrap-distance-left:9pt;mso-wrap-distance-top:0;mso-wrap-distance-right:9pt;mso-wrap-distance-bottom:0;mso-position-horizontal:absolute;mso-position-horizontal-relative:text;mso-position-vertical:absolute;mso-position-vertical-relative:page;mso-height-percent:0;mso-height-relative:margin;v-text-anchor:middle" o:gfxdata="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" adj="13992" fillcolor="white [3201]" strokecolor="#c0504d [3205]" strokeweight="2pt">
                 <w10:wrap anchory="page"/>
               </v:shape>
             </w:pict>
@@ -3915,7 +3871,7 @@
           </mc:Choice>
           <mc:Fallback>
             <w:pict>
-              <v:shape w14:anchorId="5C184F23" id="Pfeil nach unten 28" o:spid="_x0000_s1026" type="#_x0000_t67" style="position:absolute;margin-left:118.3pt;margin-top:580.65pt;width:10.25pt;height:14.55pt;rotation:-8945354fd;z-index:251634688;visibility:visible;mso-wrap-style:square;mso-height-percent:0;mso-wrap-distance-left:9pt;mso-wrap-distance-top:0;mso-wrap-distance-right:9pt;mso-wrap-distance-bottom:0;mso-position-horizontal:absolute;mso-position-horizontal-relative:text;mso-position-vertical:absolute;mso-position-vertical-relative:page;mso-height-percent:0;mso-height-relative:margin;v-text-anchor:middle" o:gfxdata="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" adj="13992" fillcolor="white [3201]" strokecolor="#c0504d [3205]" strokeweight="2pt">
+              <v:shape w14:anchorId="4C729B8D" id="Pfeil nach unten 28" o:spid="_x0000_s1026" type="#_x0000_t67" style="position:absolute;margin-left:118.3pt;margin-top:580.65pt;width:10.25pt;height:14.55pt;rotation:-8945354fd;z-index:251634688;visibility:visible;mso-wrap-style:square;mso-height-percent:0;mso-wrap-distance-left:9pt;mso-wrap-distance-top:0;mso-wrap-distance-right:9pt;mso-wrap-distance-bottom:0;mso-position-horizontal:absolute;mso-position-horizontal-relative:text;mso-position-vertical:absolute;mso-position-vertical-relative:page;mso-height-percent:0;mso-height-relative:margin;v-text-anchor:middle" o:gfxdata="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" adj="13992" fillcolor="white [3201]" strokecolor="#c0504d [3205]" strokeweight="2pt">
                 <w10:wrap anchory="page"/>
               </v:shape>
             </w:pict>
@@ -4206,7 +4162,7 @@
           </mc:Choice>
           <mc:Fallback>
             <w:pict>
-              <v:shape w14:anchorId="2C18A73D" id="Pfeil nach unten 9" o:spid="_x0000_s1026" type="#_x0000_t67" style="position:absolute;margin-left:405.85pt;margin-top:166.9pt;width:10.25pt;height:14.55pt;rotation:-8945354fd;z-index:251659264;visibility:visible;mso-wrap-style:square;mso-height-percent:0;mso-wrap-distance-left:9pt;mso-wrap-distance-top:0;mso-wrap-distance-right:9pt;mso-wrap-distance-bottom:0;mso-position-horizontal:absolute;mso-position-horizontal-relative:text;mso-position-vertical:absolute;mso-position-vertical-relative:page;mso-height-percent:0;mso-height-relative:margin;v-text-anchor:middle" o:gfxdata="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" adj="13992" fillcolor="white [3201]" strokecolor="#c0504d [3205]" strokeweight="2pt">
+              <v:shape w14:anchorId="4899D2E1" id="Pfeil nach unten 9" o:spid="_x0000_s1026" type="#_x0000_t67" style="position:absolute;margin-left:405.85pt;margin-top:166.9pt;width:10.25pt;height:14.55pt;rotation:-8945354fd;z-index:251659264;visibility:visible;mso-wrap-style:square;mso-height-percent:0;mso-wrap-distance-left:9pt;mso-wrap-distance-top:0;mso-wrap-distance-right:9pt;mso-wrap-distance-bottom:0;mso-position-horizontal:absolute;mso-position-horizontal-relative:text;mso-position-vertical:absolute;mso-position-vertical-relative:page;mso-height-percent:0;mso-height-relative:margin;v-text-anchor:middle" o:gfxdata="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" adj="13992" fillcolor="white [3201]" strokecolor="#c0504d [3205]" strokeweight="2pt">
                 <w10:wrap anchory="page"/>
               </v:shape>
             </w:pict>
@@ -4294,7 +4250,7 @@
           </mc:Choice>
           <mc:Fallback>
             <w:pict>
-              <v:shape w14:anchorId="0BACF2CC" id="Pfeil nach unten 10" o:spid="_x0000_s1026" type="#_x0000_t67" style="position:absolute;margin-left:364.25pt;margin-top:135.8pt;width:10.25pt;height:14.55pt;rotation:-8945354fd;z-index:251644928;visibility:visible;mso-wrap-style:square;mso-height-percent:0;mso-wrap-distance-left:9pt;mso-wrap-distance-top:0;mso-wrap-distance-right:9pt;mso-wrap-distance-bottom:0;mso-position-horizontal:absolute;mso-position-horizontal-relative:text;mso-position-vertical:absolute;mso-position-vertical-relative:page;mso-height-percent:0;mso-height-relative:margin;v-text-anchor:middle" o:gfxdata="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" adj="13992" fillcolor="white [3201]" strokecolor="#c0504d [3205]" strokeweight="2pt">
+              <v:shape w14:anchorId="75D3D16C" id="Pfeil nach unten 10" o:spid="_x0000_s1026" type="#_x0000_t67" style="position:absolute;margin-left:364.25pt;margin-top:135.8pt;width:10.25pt;height:14.55pt;rotation:-8945354fd;z-index:251644928;visibility:visible;mso-wrap-style:square;mso-height-percent:0;mso-wrap-distance-left:9pt;mso-wrap-distance-top:0;mso-wrap-distance-right:9pt;mso-wrap-distance-bottom:0;mso-position-horizontal:absolute;mso-position-horizontal-relative:text;mso-position-vertical:absolute;mso-position-vertical-relative:page;mso-height-percent:0;mso-height-relative:margin;v-text-anchor:middle" o:gfxdata="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" adj="13992" fillcolor="white [3201]" strokecolor="#c0504d [3205]" strokeweight="2pt">
                 <w10:wrap anchory="page"/>
               </v:shape>
             </w:pict>
@@ -4428,7 +4384,7 @@
           <w:lang w:val="en-US"/>
         </w:rPr>
       </w:pPr>
-      <w:bookmarkStart w:id="10" w:name="_Toc402195545"/>
+      <w:bookmarkStart w:id="11" w:name="_Toc402195545"/>
       <w:r>
         <w:rPr>
           <w:lang w:val="en-US"/>
@@ -4436,7 +4392,7 @@
         <w:lastRenderedPageBreak/>
         <w:t>Configuration Settings</w:t>
       </w:r>
-      <w:bookmarkEnd w:id="10"/>
+      <w:bookmarkEnd w:id="11"/>
       <w:r>
         <w:rPr>
           <w:lang w:val="en-US"/>
@@ -4448,11 +4404,11 @@
       <w:pPr>
         <w:pStyle w:val="Verzeichnis2"/>
       </w:pPr>
-      <w:bookmarkStart w:id="11" w:name="_Toc402195546"/>
+      <w:bookmarkStart w:id="12" w:name="_Toc402195546"/>
       <w:r>
         <w:t>Return Data</w:t>
       </w:r>
-      <w:bookmarkEnd w:id="11"/>
+      <w:bookmarkEnd w:id="12"/>
     </w:p>
     <w:p>
       <w:pPr>
@@ -4575,11 +4531,11 @@
       <w:pPr>
         <w:pStyle w:val="Verzeichnis2"/>
       </w:pPr>
-      <w:bookmarkStart w:id="12" w:name="_Toc402195547"/>
+      <w:bookmarkStart w:id="13" w:name="_Toc402195547"/>
       <w:r>
         <w:t>Maximum Rows</w:t>
       </w:r>
-      <w:bookmarkEnd w:id="12"/>
+      <w:bookmarkEnd w:id="13"/>
     </w:p>
     <w:p>
       <w:pPr>
@@ -4760,7 +4716,7 @@
           </mc:Choice>
           <mc:Fallback>
             <w:pict>
-              <v:shape w14:anchorId="463F2857" id="Pfeil nach unten 22" o:spid="_x0000_s1026" type="#_x0000_t67" style="position:absolute;margin-left:157.4pt;margin-top:53.3pt;width:17.65pt;height:27.55pt;z-index:251663360;visibility:visible;mso-wrap-style:square;mso-width-percent:0;mso-height-percent:0;mso-wrap-distance-left:9pt;mso-wrap-distance-top:0;mso-wrap-distance-right:9pt;mso-wrap-distance-bottom:0;mso-position-horizontal:absolute;mso-position-horizontal-relative:text;mso-position-vertical:absolute;mso-position-vertical-relative:text;mso-width-percent:0;mso-height-percent:0;mso-width-relative:margin;mso-height-relative:margin;v-text-anchor:middle" o:gfxdata="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" adj="14677" fillcolor="#f79646 [3209]" strokecolor="#974706 [1609]" strokeweight="2pt"/>
+              <v:shape w14:anchorId="6D224490" id="Pfeil nach unten 22" o:spid="_x0000_s1026" type="#_x0000_t67" style="position:absolute;margin-left:157.4pt;margin-top:53.3pt;width:17.65pt;height:27.55pt;z-index:251663360;visibility:visible;mso-wrap-style:square;mso-width-percent:0;mso-height-percent:0;mso-wrap-distance-left:9pt;mso-wrap-distance-top:0;mso-wrap-distance-right:9pt;mso-wrap-distance-bottom:0;mso-position-horizontal:absolute;mso-position-horizontal-relative:text;mso-position-vertical:absolute;mso-position-vertical-relative:text;mso-width-percent:0;mso-height-percent:0;mso-width-relative:margin;mso-height-relative:margin;v-text-anchor:middle" o:gfxdata="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" adj="14677" fillcolor="#f79646 [3209]" strokecolor="#974706 [1609]" strokeweight="2pt"/>
             </w:pict>
           </mc:Fallback>
         </mc:AlternateContent>
@@ -4893,7 +4849,7 @@
           </mc:Choice>
           <mc:Fallback>
             <w:pict>
-              <v:rect w14:anchorId="5AA7E4F6" id="Rechteck 25" o:spid="_x0000_s1026" style="position:absolute;margin-left:175pt;margin-top:68.4pt;width:48.4pt;height:16.6pt;z-index:251665408;visibility:visible;mso-wrap-style:square;mso-wrap-distance-left:9pt;mso-wrap-distance-top:0;mso-wrap-distance-right:9pt;mso-wrap-distance-bottom:0;mso-position-horizontal:absolute;mso-position-horizontal-relative:text;mso-position-vertical:absolute;mso-position-vertical-relative:text;v-text-anchor:middle" o:gfxdata="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" filled="f" strokecolor="#f79646 [3209]" strokeweight="2pt"/>
+              <v:rect w14:anchorId="03E2709A" id="Rechteck 25" o:spid="_x0000_s1026" style="position:absolute;margin-left:175pt;margin-top:68.4pt;width:48.4pt;height:16.6pt;z-index:251665408;visibility:visible;mso-wrap-style:square;mso-wrap-distance-left:9pt;mso-wrap-distance-top:0;mso-wrap-distance-right:9pt;mso-wrap-distance-bottom:0;mso-position-horizontal:absolute;mso-position-horizontal-relative:text;mso-position-vertical:absolute;mso-position-vertical-relative:text;v-text-anchor:middle" o:gfxdata="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" filled="f" strokecolor="#f79646 [3209]" strokeweight="2pt"/>
             </w:pict>
           </mc:Fallback>
         </mc:AlternateContent>
@@ -4950,11 +4906,11 @@
       <w:pPr>
         <w:pStyle w:val="Verzeichnis2"/>
       </w:pPr>
-      <w:bookmarkStart w:id="13" w:name="_Toc402195548"/>
+      <w:bookmarkStart w:id="14" w:name="_Toc402195548"/>
       <w:r>
         <w:t>Download when click on (JQuery Selector)</w:t>
       </w:r>
-      <w:bookmarkEnd w:id="13"/>
+      <w:bookmarkEnd w:id="14"/>
     </w:p>
     <w:p>
       <w:pPr>
@@ -5228,7 +5184,7 @@
           </mc:Choice>
           <mc:Fallback>
             <w:pict>
-              <v:rect w14:anchorId="1F216093" id="Rechteck 40" o:spid="_x0000_s1026" style="position:absolute;margin-left:177.55pt;margin-top:51.6pt;width:29.3pt;height:27.9pt;z-index:251651072;visibility:visible;mso-wrap-style:square;mso-wrap-distance-left:9pt;mso-wrap-distance-top:0;mso-wrap-distance-right:9pt;mso-wrap-distance-bottom:0;mso-position-horizontal:absolute;mso-position-horizontal-relative:text;mso-position-vertical:absolute;mso-position-vertical-relative:text;v-text-anchor:middle" o:gfxdata="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" filled="f" strokecolor="#f79646 [3209]" strokeweight="2pt"/>
+              <v:rect w14:anchorId="06E8A446" id="Rechteck 40" o:spid="_x0000_s1026" style="position:absolute;margin-left:177.55pt;margin-top:51.6pt;width:29.3pt;height:27.9pt;z-index:251651072;visibility:visible;mso-wrap-style:square;mso-wrap-distance-left:9pt;mso-wrap-distance-top:0;mso-wrap-distance-right:9pt;mso-wrap-distance-bottom:0;mso-position-horizontal:absolute;mso-position-horizontal-relative:text;mso-position-vertical:absolute;mso-position-vertical-relative:text;v-text-anchor:middle" o:gfxdata="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" filled="f" strokecolor="#f79646 [3209]" strokeweight="2pt"/>
             </w:pict>
           </mc:Fallback>
         </mc:AlternateContent>
@@ -5314,7 +5270,7 @@
           <w:lang w:val="en-US"/>
         </w:rPr>
       </w:pPr>
-      <w:bookmarkStart w:id="14" w:name="_Toc402195549"/>
+      <w:bookmarkStart w:id="15" w:name="_Toc402195549"/>
       <w:r>
         <w:rPr>
           <w:lang w:val="en-US"/>
@@ -5322,7 +5278,7 @@
         <w:lastRenderedPageBreak/>
         <w:t>Installing sample application</w:t>
       </w:r>
-      <w:bookmarkEnd w:id="14"/>
+      <w:bookmarkEnd w:id="15"/>
     </w:p>
     <w:p>
       <w:pPr>
@@ -5404,20 +5360,20 @@
           <w:lang w:val="en-US"/>
         </w:rPr>
       </w:pPr>
-      <w:bookmarkStart w:id="15" w:name="_Toc402195550"/>
+      <w:bookmarkStart w:id="16" w:name="_Toc402195550"/>
       <w:r>
         <w:rPr>
           <w:lang w:val="en-US"/>
         </w:rPr>
         <w:t>FAQ (How To)</w:t>
       </w:r>
-      <w:bookmarkEnd w:id="15"/>
+      <w:bookmarkEnd w:id="16"/>
     </w:p>
     <w:p>
       <w:pPr>
         <w:pStyle w:val="Verzeichnis2"/>
       </w:pPr>
-      <w:bookmarkStart w:id="16" w:name="_Toc402195551"/>
+      <w:bookmarkStart w:id="17" w:name="_Toc402195551"/>
       <w:r>
         <w:t xml:space="preserve">Replace default file name (Excel.xlsx) to </w:t>
       </w:r>
@@ -5427,7 +5383,7 @@
       <w:r>
         <w:t>custom file name</w:t>
       </w:r>
-      <w:bookmarkEnd w:id="16"/>
+      <w:bookmarkEnd w:id="17"/>
     </w:p>
     <w:p>
       <w:pPr>
@@ -5677,7 +5633,7 @@
           </mc:Choice>
           <mc:Fallback>
             <w:pict>
-              <v:shape w14:anchorId="060E5C69" id="Pfeil nach unten 18" o:spid="_x0000_s1026" type="#_x0000_t67" style="position:absolute;margin-left:188.1pt;margin-top:.35pt;width:17.65pt;height:27.55pt;z-index:251679744;visibility:visible;mso-wrap-style:square;mso-width-percent:0;mso-height-percent:0;mso-wrap-distance-left:9pt;mso-wrap-distance-top:0;mso-wrap-distance-right:9pt;mso-wrap-distance-bottom:0;mso-position-horizontal:absolute;mso-position-horizontal-relative:text;mso-position-vertical:absolute;mso-position-vertical-relative:text;mso-width-percent:0;mso-height-percent:0;mso-width-relative:margin;mso-height-relative:margin;v-text-anchor:middle" o:gfxdata="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" adj="14677" fillcolor="#f79646 [3209]" strokecolor="#974706 [1609]" strokeweight="2pt"/>
+              <v:shape w14:anchorId="6FC066FF" id="Pfeil nach unten 18" o:spid="_x0000_s1026" type="#_x0000_t67" style="position:absolute;margin-left:188.1pt;margin-top:.35pt;width:17.65pt;height:27.55pt;z-index:251679744;visibility:visible;mso-wrap-style:square;mso-width-percent:0;mso-height-percent:0;mso-wrap-distance-left:9pt;mso-wrap-distance-top:0;mso-wrap-distance-right:9pt;mso-wrap-distance-bottom:0;mso-position-horizontal:absolute;mso-position-horizontal-relative:text;mso-position-vertical:absolute;mso-position-vertical-relative:text;mso-width-percent:0;mso-height-percent:0;mso-width-relative:margin;mso-height-relative:margin;v-text-anchor:middle" o:gfxdata="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" adj="14677" fillcolor="#f79646 [3209]" strokecolor="#974706 [1609]" strokeweight="2pt"/>
             </w:pict>
           </mc:Fallback>
         </mc:AlternateContent>
@@ -5765,7 +5721,7 @@
           </mc:Choice>
           <mc:Fallback>
             <w:pict>
-              <v:rect w14:anchorId="0A5607AF" id="Rechteck 13" o:spid="_x0000_s1026" style="position:absolute;margin-left:132.35pt;margin-top:78.35pt;width:203.3pt;height:16.25pt;z-index:251676672;visibility:visible;mso-wrap-style:square;mso-width-percent:0;mso-height-percent:0;mso-wrap-distance-left:9pt;mso-wrap-distance-top:0;mso-wrap-distance-right:9pt;mso-wrap-distance-bottom:0;mso-position-horizontal:absolute;mso-position-horizontal-relative:text;mso-position-vertical:absolute;mso-position-vertical-relative:text;mso-width-percent:0;mso-height-percent:0;mso-width-relative:margin;mso-height-relative:margin;v-text-anchor:middle" o:gfxdata="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" filled="f" strokecolor="#f79646 [3209]" strokeweight="2pt"/>
+              <v:rect w14:anchorId="140F0E3F" id="Rechteck 13" o:spid="_x0000_s1026" style="position:absolute;margin-left:132.35pt;margin-top:78.35pt;width:203.3pt;height:16.25pt;z-index:251676672;visibility:visible;mso-wrap-style:square;mso-width-percent:0;mso-height-percent:0;mso-wrap-distance-left:9pt;mso-wrap-distance-top:0;mso-wrap-distance-right:9pt;mso-wrap-distance-bottom:0;mso-position-horizontal:absolute;mso-position-horizontal-relative:text;mso-position-vertical:absolute;mso-position-vertical-relative:text;mso-width-percent:0;mso-height-percent:0;mso-width-relative:margin;mso-height-relative:margin;v-text-anchor:middle" o:gfxdata="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" filled="f" strokecolor="#f79646 [3209]" strokeweight="2pt"/>
             </w:pict>
           </mc:Fallback>
         </mc:AlternateContent>
@@ -5828,11 +5784,11 @@
       <w:pPr>
         <w:pStyle w:val="Verzeichnis2"/>
       </w:pPr>
-      <w:bookmarkStart w:id="17" w:name="_Toc402195552"/>
+      <w:bookmarkStart w:id="18" w:name="_Toc402195552"/>
       <w:r>
         <w:t>Easy implement this functionality to all Interactive report in your  application</w:t>
       </w:r>
-      <w:bookmarkEnd w:id="17"/>
+      <w:bookmarkEnd w:id="18"/>
     </w:p>
     <w:p>
       <w:pPr>
@@ -6089,7 +6045,6 @@
           <w:lang w:val="en-US"/>
         </w:rPr>
       </w:pPr>
-      <w:proofErr w:type="spellStart"/>
       <w:r>
         <w:rPr>
           <w:rFonts w:ascii="Consolas" w:hAnsi="Consolas" w:cs="Consolas"/>
@@ -6097,19 +6052,20 @@
           <w:szCs w:val="18"/>
           <w:lang w:val="en-US"/>
         </w:rPr>
-        <w:t>get_xlsx_from_ir_</w:t>
-      </w:r>
-      <w:proofErr w:type="gramStart"/>
-      <w:r>
+        <w:t>get_xlsx_from_ir_ext(</w:t>
+      </w:r>
+    </w:p>
+    <w:p>
+      <w:pPr>
+        <w:spacing w:after="0"/>
+        <w:ind w:firstLine="1701"/>
         <w:rPr>
           <w:rFonts w:ascii="Consolas" w:hAnsi="Consolas" w:cs="Consolas"/>
           <w:sz w:val="18"/>
           <w:szCs w:val="18"/>
           <w:lang w:val="en-US"/>
         </w:rPr>
-        <w:t>ext</w:t>
-      </w:r>
-      <w:proofErr w:type="spellEnd"/>
+      </w:pPr>
       <w:r>
         <w:rPr>
           <w:rFonts w:ascii="Consolas" w:hAnsi="Consolas" w:cs="Consolas"/>
@@ -6117,9 +6073,8 @@
           <w:szCs w:val="18"/>
           <w:lang w:val="en-US"/>
         </w:rPr>
-        <w:t>(</w:t>
-      </w:r>
-      <w:proofErr w:type="gramEnd"/>
+        <w:t xml:space="preserve">                     p_maximum_rows =&gt; null,</w:t>
+      </w:r>
     </w:p>
     <w:p>
       <w:pPr>
@@ -6139,19 +6094,20 @@
           <w:szCs w:val="18"/>
           <w:lang w:val="en-US"/>
         </w:rPr>
-        <w:t xml:space="preserve">                     </w:t>
-      </w:r>
-      <w:proofErr w:type="spellStart"/>
-      <w:r>
+        <w:t xml:space="preserve">                     p_jquery_selector =&gt; null,</w:t>
+      </w:r>
+    </w:p>
+    <w:p>
+      <w:pPr>
+        <w:spacing w:after="0"/>
+        <w:ind w:firstLine="1701"/>
         <w:rPr>
           <w:rFonts w:ascii="Consolas" w:hAnsi="Consolas" w:cs="Consolas"/>
           <w:sz w:val="18"/>
           <w:szCs w:val="18"/>
           <w:lang w:val="en-US"/>
         </w:rPr>
-        <w:t>p_maximum_rows</w:t>
-      </w:r>
-      <w:proofErr w:type="spellEnd"/>
+      </w:pPr>
       <w:r>
         <w:rPr>
           <w:rFonts w:ascii="Consolas" w:hAnsi="Consolas" w:cs="Consolas"/>
@@ -6159,89 +6115,7 @@
           <w:szCs w:val="18"/>
           <w:lang w:val="en-US"/>
         </w:rPr>
-        <w:t xml:space="preserve"> =&gt; null,</w:t>
-      </w:r>
-    </w:p>
-    <w:p>
-      <w:pPr>
-        <w:spacing w:after="0"/>
-        <w:ind w:firstLine="1701"/>
-        <w:rPr>
-          <w:rFonts w:ascii="Consolas" w:hAnsi="Consolas" w:cs="Consolas"/>
-          <w:sz w:val="18"/>
-          <w:szCs w:val="18"/>
-          <w:lang w:val="en-US"/>
-        </w:rPr>
-      </w:pPr>
-      <w:r>
-        <w:rPr>
-          <w:rFonts w:ascii="Consolas" w:hAnsi="Consolas" w:cs="Consolas"/>
-          <w:sz w:val="18"/>
-          <w:szCs w:val="18"/>
-          <w:lang w:val="en-US"/>
-        </w:rPr>
-        <w:t xml:space="preserve">                     </w:t>
-      </w:r>
-      <w:proofErr w:type="spellStart"/>
-      <w:r>
-        <w:rPr>
-          <w:rFonts w:ascii="Consolas" w:hAnsi="Consolas" w:cs="Consolas"/>
-          <w:sz w:val="18"/>
-          <w:szCs w:val="18"/>
-          <w:lang w:val="en-US"/>
-        </w:rPr>
-        <w:t>p_jquery_selector</w:t>
-      </w:r>
-      <w:proofErr w:type="spellEnd"/>
-      <w:r>
-        <w:rPr>
-          <w:rFonts w:ascii="Consolas" w:hAnsi="Consolas" w:cs="Consolas"/>
-          <w:sz w:val="18"/>
-          <w:szCs w:val="18"/>
-          <w:lang w:val="en-US"/>
-        </w:rPr>
-        <w:t xml:space="preserve"> =&gt; null,</w:t>
-      </w:r>
-    </w:p>
-    <w:p>
-      <w:pPr>
-        <w:spacing w:after="0"/>
-        <w:ind w:firstLine="1701"/>
-        <w:rPr>
-          <w:rFonts w:ascii="Consolas" w:hAnsi="Consolas" w:cs="Consolas"/>
-          <w:sz w:val="18"/>
-          <w:szCs w:val="18"/>
-          <w:lang w:val="en-US"/>
-        </w:rPr>
-      </w:pPr>
-      <w:r>
-        <w:rPr>
-          <w:rFonts w:ascii="Consolas" w:hAnsi="Consolas" w:cs="Consolas"/>
-          <w:sz w:val="18"/>
-          <w:szCs w:val="18"/>
-          <w:lang w:val="en-US"/>
-        </w:rPr>
-        <w:t xml:space="preserve">                     p_download_</w:t>
-      </w:r>
-      <w:proofErr w:type="gramStart"/>
-      <w:r>
-        <w:rPr>
-          <w:rFonts w:ascii="Consolas" w:hAnsi="Consolas" w:cs="Consolas"/>
-          <w:sz w:val="18"/>
-          <w:szCs w:val="18"/>
-          <w:lang w:val="en-US"/>
-        </w:rPr>
-        <w:t>type  =</w:t>
-      </w:r>
-      <w:proofErr w:type="gramEnd"/>
-      <w:r>
-        <w:rPr>
-          <w:rFonts w:ascii="Consolas" w:hAnsi="Consolas" w:cs="Consolas"/>
-          <w:sz w:val="18"/>
-          <w:szCs w:val="18"/>
-          <w:lang w:val="en-US"/>
-        </w:rPr>
-        <w:t xml:space="preserve">&gt; 'E',  </w:t>
+        <w:t xml:space="preserve">                     p_download_type  =&gt; 'E',  </w:t>
       </w:r>
       <w:r>
         <w:rPr>
@@ -6307,19 +6181,20 @@
           <w:szCs w:val="18"/>
           <w:lang w:val="de-DE"/>
         </w:rPr>
-        <w:t>X -&gt; XML (</w:t>
-      </w:r>
-      <w:proofErr w:type="spellStart"/>
-      <w:r>
+        <w:t xml:space="preserve">X -&gt; XML (Debug), </w:t>
+      </w:r>
+    </w:p>
+    <w:p>
+      <w:pPr>
+        <w:spacing w:after="0"/>
+        <w:ind w:firstLine="1701"/>
         <w:rPr>
           <w:rFonts w:ascii="Consolas" w:hAnsi="Consolas" w:cs="Consolas"/>
           <w:sz w:val="18"/>
           <w:szCs w:val="18"/>
           <w:lang w:val="de-DE"/>
         </w:rPr>
-        <w:t>Debug</w:t>
-      </w:r>
-      <w:proofErr w:type="spellEnd"/>
+      </w:pPr>
       <w:r>
         <w:rPr>
           <w:rFonts w:ascii="Consolas" w:hAnsi="Consolas" w:cs="Consolas"/>
@@ -6327,20 +6202,17 @@
           <w:szCs w:val="18"/>
           <w:lang w:val="de-DE"/>
         </w:rPr>
-        <w:t xml:space="preserve">), </w:t>
-      </w:r>
-    </w:p>
-    <w:p>
-      <w:pPr>
-        <w:spacing w:after="0"/>
-        <w:ind w:firstLine="1701"/>
+        <w:t xml:space="preserve">   </w:t>
+      </w:r>
+      <w:r>
         <w:rPr>
           <w:rFonts w:ascii="Consolas" w:hAnsi="Consolas" w:cs="Consolas"/>
           <w:sz w:val="18"/>
           <w:szCs w:val="18"/>
           <w:lang w:val="de-DE"/>
         </w:rPr>
-      </w:pPr>
+        <w:tab/>
+      </w:r>
       <w:r>
         <w:rPr>
           <w:rFonts w:ascii="Consolas" w:hAnsi="Consolas" w:cs="Consolas"/>
@@ -6348,7 +6220,7 @@
           <w:szCs w:val="18"/>
           <w:lang w:val="de-DE"/>
         </w:rPr>
-        <w:t xml:space="preserve">   </w:t>
+        <w:tab/>
       </w:r>
       <w:r>
         <w:rPr>
@@ -6394,6 +6266,7 @@
           <w:lang w:val="de-DE"/>
         </w:rPr>
         <w:tab/>
+        <w:t>--</w:t>
       </w:r>
       <w:r>
         <w:rPr>
@@ -6402,7 +6275,7 @@
           <w:szCs w:val="18"/>
           <w:lang w:val="de-DE"/>
         </w:rPr>
-        <w:tab/>
+        <w:t xml:space="preserve"> </w:t>
       </w:r>
       <w:r>
         <w:rPr>
@@ -6411,9 +6284,20 @@
           <w:szCs w:val="18"/>
           <w:lang w:val="de-DE"/>
         </w:rPr>
-        <w:tab/>
-        <w:t>--</w:t>
-      </w:r>
+        <w:t>T -&gt; Debug TXT</w:t>
+      </w:r>
+    </w:p>
+    <w:p>
+      <w:pPr>
+        <w:spacing w:after="0"/>
+        <w:ind w:firstLine="1701"/>
+        <w:rPr>
+          <w:rFonts w:ascii="Consolas" w:hAnsi="Consolas" w:cs="Consolas"/>
+          <w:sz w:val="18"/>
+          <w:szCs w:val="18"/>
+          <w:lang w:val="en-US"/>
+        </w:rPr>
+      </w:pPr>
       <w:r>
         <w:rPr>
           <w:rFonts w:ascii="Consolas" w:hAnsi="Consolas" w:cs="Consolas"/>
@@ -6421,36 +6305,37 @@
           <w:szCs w:val="18"/>
           <w:lang w:val="de-DE"/>
         </w:rPr>
-        <w:t xml:space="preserve"> </w:t>
+        <w:t xml:space="preserve">                     </w:t>
       </w:r>
       <w:r>
         <w:rPr>
           <w:rFonts w:ascii="Consolas" w:hAnsi="Consolas" w:cs="Consolas"/>
           <w:sz w:val="18"/>
           <w:szCs w:val="18"/>
-          <w:lang w:val="de-DE"/>
-        </w:rPr>
-        <w:t xml:space="preserve">T -&gt; </w:t>
-      </w:r>
-      <w:proofErr w:type="spellStart"/>
-      <w:r>
+          <w:lang w:val="en-US"/>
+        </w:rPr>
+        <w:t>p_replace_xls  =&gt; 'Y',   --Y/N</w:t>
+      </w:r>
+    </w:p>
+    <w:p>
+      <w:pPr>
+        <w:spacing w:after="0"/>
+        <w:ind w:firstLine="1701"/>
         <w:rPr>
           <w:rFonts w:ascii="Consolas" w:hAnsi="Consolas" w:cs="Consolas"/>
           <w:sz w:val="18"/>
           <w:szCs w:val="18"/>
-          <w:lang w:val="de-DE"/>
-        </w:rPr>
-        <w:t>Debug</w:t>
-      </w:r>
-      <w:proofErr w:type="spellEnd"/>
+          <w:lang w:val="en-US"/>
+        </w:rPr>
+      </w:pPr>
       <w:r>
         <w:rPr>
           <w:rFonts w:ascii="Consolas" w:hAnsi="Consolas" w:cs="Consolas"/>
           <w:sz w:val="18"/>
           <w:szCs w:val="18"/>
-          <w:lang w:val="de-DE"/>
-        </w:rPr>
-        <w:t xml:space="preserve"> TXT</w:t>
+          <w:lang w:val="en-US"/>
+        </w:rPr>
+        <w:t xml:space="preserve">                     p_custom_width =&gt; null</w:t>
       </w:r>
     </w:p>
     <w:p>
@@ -6469,38 +6354,9 @@
           <w:rFonts w:ascii="Consolas" w:hAnsi="Consolas" w:cs="Consolas"/>
           <w:sz w:val="18"/>
           <w:szCs w:val="18"/>
-          <w:lang w:val="de-DE"/>
-        </w:rPr>
-        <w:t xml:space="preserve">                     </w:t>
-      </w:r>
-      <w:r>
-        <w:rPr>
-          <w:rFonts w:ascii="Consolas" w:hAnsi="Consolas" w:cs="Consolas"/>
-          <w:sz w:val="18"/>
-          <w:szCs w:val="18"/>
-          <w:lang w:val="en-US"/>
-        </w:rPr>
-        <w:t>p_replace_</w:t>
-      </w:r>
-      <w:proofErr w:type="gramStart"/>
-      <w:r>
-        <w:rPr>
-          <w:rFonts w:ascii="Consolas" w:hAnsi="Consolas" w:cs="Consolas"/>
-          <w:sz w:val="18"/>
-          <w:szCs w:val="18"/>
-          <w:lang w:val="en-US"/>
-        </w:rPr>
-        <w:t>xls  =</w:t>
-      </w:r>
-      <w:proofErr w:type="gramEnd"/>
-      <w:r>
-        <w:rPr>
-          <w:rFonts w:ascii="Consolas" w:hAnsi="Consolas" w:cs="Consolas"/>
-          <w:sz w:val="18"/>
-          <w:szCs w:val="18"/>
-          <w:lang w:val="en-US"/>
-        </w:rPr>
-        <w:t>&gt; 'Y',   --Y/N</w:t>
+          <w:lang w:val="en-US"/>
+        </w:rPr>
+        <w:t xml:space="preserve">                    );</w:t>
       </w:r>
     </w:p>
     <w:p>
@@ -6508,74 +6364,10 @@
         <w:spacing w:after="0"/>
         <w:ind w:firstLine="1701"/>
         <w:rPr>
-          <w:rFonts w:ascii="Consolas" w:hAnsi="Consolas" w:cs="Consolas"/>
-          <w:sz w:val="18"/>
-          <w:szCs w:val="18"/>
-          <w:lang w:val="en-US"/>
-        </w:rPr>
-      </w:pPr>
-      <w:r>
-        <w:rPr>
-          <w:rFonts w:ascii="Consolas" w:hAnsi="Consolas" w:cs="Consolas"/>
-          <w:sz w:val="18"/>
-          <w:szCs w:val="18"/>
-          <w:lang w:val="en-US"/>
-        </w:rPr>
-        <w:t xml:space="preserve">                     </w:t>
-      </w:r>
-      <w:proofErr w:type="spellStart"/>
-      <w:r>
-        <w:rPr>
-          <w:rFonts w:ascii="Consolas" w:hAnsi="Consolas" w:cs="Consolas"/>
-          <w:sz w:val="18"/>
-          <w:szCs w:val="18"/>
-          <w:lang w:val="en-US"/>
-        </w:rPr>
-        <w:t>p_custom_width</w:t>
-      </w:r>
-      <w:proofErr w:type="spellEnd"/>
-      <w:r>
-        <w:rPr>
-          <w:rFonts w:ascii="Consolas" w:hAnsi="Consolas" w:cs="Consolas"/>
-          <w:sz w:val="18"/>
-          <w:szCs w:val="18"/>
-          <w:lang w:val="en-US"/>
-        </w:rPr>
-        <w:t xml:space="preserve"> =&gt; null</w:t>
-      </w:r>
-    </w:p>
-    <w:p>
-      <w:pPr>
-        <w:spacing w:after="0"/>
-        <w:ind w:firstLine="1701"/>
-        <w:rPr>
-          <w:rFonts w:ascii="Consolas" w:hAnsi="Consolas" w:cs="Consolas"/>
-          <w:sz w:val="18"/>
-          <w:szCs w:val="18"/>
-          <w:lang w:val="en-US"/>
-        </w:rPr>
-      </w:pPr>
-      <w:r>
-        <w:rPr>
-          <w:rFonts w:ascii="Consolas" w:hAnsi="Consolas" w:cs="Consolas"/>
-          <w:sz w:val="18"/>
-          <w:szCs w:val="18"/>
-          <w:lang w:val="en-US"/>
-        </w:rPr>
-        <w:t xml:space="preserve">                    );</w:t>
-      </w:r>
-    </w:p>
-    <w:p>
-      <w:pPr>
-        <w:spacing w:after="0"/>
-        <w:ind w:firstLine="1701"/>
-        <w:rPr>
           <w:b/>
           <w:lang w:val="en-US"/>
         </w:rPr>
       </w:pPr>
-      <w:bookmarkStart w:id="18" w:name="_GoBack"/>
-      <w:bookmarkEnd w:id="18"/>
     </w:p>
     <w:p>
       <w:pPr>
@@ -6604,14 +6396,12 @@
           <w:lang w:val="en-US"/>
         </w:rPr>
       </w:pPr>
-      <w:proofErr w:type="spellStart"/>
       <w:r>
         <w:rPr>
           <w:lang w:val="en-US"/>
         </w:rPr>
         <w:t>p_maximum_rows</w:t>
       </w:r>
-      <w:proofErr w:type="spellEnd"/>
       <w:r>
         <w:rPr>
           <w:lang w:val="en-US"/>
@@ -6651,14 +6441,12 @@
           <w:lang w:val="en-US"/>
         </w:rPr>
       </w:pPr>
-      <w:proofErr w:type="spellStart"/>
       <w:r>
         <w:rPr>
           <w:lang w:val="en-US"/>
         </w:rPr>
         <w:t>p_jquery_selector</w:t>
       </w:r>
-      <w:proofErr w:type="spellEnd"/>
       <w:r>
         <w:rPr>
           <w:lang w:val="en-US"/>
@@ -6677,13 +6465,7 @@
         <w:rPr>
           <w:lang w:val="en-US"/>
         </w:rPr>
-        <w:t xml:space="preserve"> </w:t>
-      </w:r>
-      <w:r>
-        <w:rPr>
-          <w:lang w:val="en-US"/>
-        </w:rPr>
-        <w:t>plugin parameter</w:t>
+        <w:t xml:space="preserve"> plugin parameter</w:t>
       </w:r>
     </w:p>
     <w:p>
@@ -6698,14 +6480,12 @@
           <w:lang w:val="en-US"/>
         </w:rPr>
       </w:pPr>
-      <w:proofErr w:type="spellStart"/>
       <w:r>
         <w:rPr>
           <w:lang w:val="en-US"/>
         </w:rPr>
         <w:t>p_download_type</w:t>
       </w:r>
-      <w:proofErr w:type="spellEnd"/>
       <w:r>
         <w:rPr>
           <w:lang w:val="en-US"/>
@@ -6724,13 +6504,7 @@
         <w:rPr>
           <w:lang w:val="en-US"/>
         </w:rPr>
-        <w:t xml:space="preserve"> </w:t>
-      </w:r>
-      <w:r>
-        <w:rPr>
-          <w:lang w:val="en-US"/>
-        </w:rPr>
-        <w:t>plugin parameter</w:t>
+        <w:t xml:space="preserve"> plugin parameter</w:t>
       </w:r>
     </w:p>
     <w:p>
@@ -6745,14 +6519,12 @@
           <w:lang w:val="en-US"/>
         </w:rPr>
       </w:pPr>
-      <w:proofErr w:type="spellStart"/>
       <w:r>
         <w:rPr>
           <w:lang w:val="en-US"/>
         </w:rPr>
         <w:t>p_replace_xls</w:t>
       </w:r>
-      <w:proofErr w:type="spellEnd"/>
       <w:r>
         <w:rPr>
           <w:lang w:val="en-US"/>
@@ -6786,14 +6558,12 @@
           <w:lang w:val="en-US"/>
         </w:rPr>
       </w:pPr>
-      <w:proofErr w:type="spellStart"/>
       <w:r>
         <w:rPr>
           <w:lang w:val="en-US"/>
         </w:rPr>
         <w:t>p_custom_width</w:t>
       </w:r>
-      <w:proofErr w:type="spellEnd"/>
       <w:r>
         <w:rPr>
           <w:lang w:val="en-US"/>
@@ -6853,7 +6623,6 @@
         </w:rPr>
         <w:t xml:space="preserve">For this please set   </w:t>
       </w:r>
-      <w:proofErr w:type="spellStart"/>
       <w:r>
         <w:rPr>
           <w:i/>
@@ -6861,7 +6630,6 @@
         </w:rPr>
         <w:t>p_custom_width</w:t>
       </w:r>
-      <w:proofErr w:type="spellEnd"/>
       <w:r>
         <w:rPr>
           <w:lang w:val="en-US"/>
@@ -6884,21 +6652,7 @@
         <w:rPr>
           <w:lang w:val="en-US"/>
         </w:rPr>
-        <w:t xml:space="preserve"> values, each value consist </w:t>
-      </w:r>
-      <w:proofErr w:type="gramStart"/>
-      <w:r>
-        <w:rPr>
-          <w:lang w:val="en-US"/>
-        </w:rPr>
-        <w:t>of  column</w:t>
-      </w:r>
-      <w:proofErr w:type="gramEnd"/>
-      <w:r>
-        <w:rPr>
-          <w:lang w:val="en-US"/>
-        </w:rPr>
-        <w:t xml:space="preserve"> name and column width</w:t>
+        <w:t xml:space="preserve"> values, each value consist of  column name and column width</w:t>
       </w:r>
       <w:r>
         <w:rPr>
@@ -6950,21 +6704,7 @@
         <w:rPr>
           <w:lang w:val="en-US"/>
         </w:rPr>
-        <w:t>PROJECT=151</w:t>
-      </w:r>
-      <w:proofErr w:type="gramStart"/>
-      <w:r>
-        <w:rPr>
-          <w:lang w:val="en-US"/>
-        </w:rPr>
-        <w:t>,TASK</w:t>
-      </w:r>
-      <w:proofErr w:type="gramEnd"/>
-      <w:r>
-        <w:rPr>
-          <w:lang w:val="en-US"/>
-        </w:rPr>
-        <w:t>_NAME=319,START_DATE=133,</w:t>
+        <w:t>PROJECT=151,TASK_NAME=319,START_DATE=133,</w:t>
       </w:r>
     </w:p>
     <w:p>
@@ -6975,14 +6715,12 @@
           <w:lang w:val="en-US"/>
         </w:rPr>
       </w:pPr>
-      <w:proofErr w:type="gramStart"/>
       <w:r>
         <w:rPr>
           <w:lang w:val="en-US"/>
         </w:rPr>
         <w:t>set</w:t>
       </w:r>
-      <w:proofErr w:type="gramEnd"/>
     </w:p>
     <w:p>
       <w:pPr>
@@ -6992,19 +6730,11 @@
           <w:lang w:val="en-US"/>
         </w:rPr>
       </w:pPr>
-      <w:proofErr w:type="gramStart"/>
-      <w:r>
-        <w:rPr>
-          <w:lang w:val="en-US"/>
-        </w:rPr>
-        <w:t>width</w:t>
-      </w:r>
-      <w:proofErr w:type="gramEnd"/>
-      <w:r>
-        <w:rPr>
-          <w:lang w:val="en-US"/>
-        </w:rPr>
-        <w:t xml:space="preserve"> = 151 to the column with name = “</w:t>
+      <w:r>
+        <w:rPr>
+          <w:lang w:val="en-US"/>
+        </w:rPr>
+        <w:t>width = 151 to the column with name = “</w:t>
       </w:r>
       <w:r>
         <w:rPr>
@@ -7027,43 +6757,11 @@
           <w:lang w:val="en-US"/>
         </w:rPr>
       </w:pPr>
-      <w:proofErr w:type="gramStart"/>
-      <w:r>
-        <w:rPr>
-          <w:lang w:val="en-US"/>
-        </w:rPr>
-        <w:t>width</w:t>
-      </w:r>
-      <w:proofErr w:type="gramEnd"/>
-      <w:r>
-        <w:rPr>
-          <w:lang w:val="en-US"/>
-        </w:rPr>
-        <w:t xml:space="preserve"> = </w:t>
-      </w:r>
-      <w:r>
-        <w:rPr>
-          <w:lang w:val="en-US"/>
-        </w:rPr>
-        <w:t>319</w:t>
-      </w:r>
-      <w:r>
-        <w:rPr>
-          <w:lang w:val="en-US"/>
-        </w:rPr>
-        <w:t xml:space="preserve"> to the column with name = “</w:t>
-      </w:r>
-      <w:r>
-        <w:rPr>
-          <w:lang w:val="en-US"/>
-        </w:rPr>
-        <w:t>NAME</w:t>
-      </w:r>
-      <w:r>
-        <w:rPr>
-          <w:lang w:val="en-US"/>
-        </w:rPr>
-        <w:t>”,</w:t>
+      <w:r>
+        <w:rPr>
+          <w:lang w:val="en-US"/>
+        </w:rPr>
+        <w:t>width = 319 to the column with name = “NAME”,</w:t>
       </w:r>
     </w:p>
     <w:p>
@@ -7074,31 +6772,11 @@
           <w:lang w:val="en-US"/>
         </w:rPr>
       </w:pPr>
-      <w:proofErr w:type="gramStart"/>
-      <w:r>
-        <w:rPr>
-          <w:lang w:val="en-US"/>
-        </w:rPr>
-        <w:t>width</w:t>
-      </w:r>
-      <w:proofErr w:type="gramEnd"/>
-      <w:r>
-        <w:rPr>
-          <w:lang w:val="en-US"/>
-        </w:rPr>
-        <w:t xml:space="preserve"> </w:t>
-      </w:r>
-      <w:r>
-        <w:rPr>
-          <w:lang w:val="en-US"/>
-        </w:rPr>
-        <w:t>= 133</w:t>
-      </w:r>
-      <w:r>
-        <w:rPr>
-          <w:lang w:val="en-US"/>
-        </w:rPr>
-        <w:t xml:space="preserve"> to the column with name = “</w:t>
+      <w:r>
+        <w:rPr>
+          <w:lang w:val="en-US"/>
+        </w:rPr>
+        <w:t>width = 133 to the column with name = “</w:t>
       </w:r>
       <w:r>
         <w:rPr>
@@ -7433,7 +7111,7 @@
         <w:noProof/>
         <w:lang w:val="en-US"/>
       </w:rPr>
-      <w:t>11</w:t>
+      <w:t>2</w:t>
     </w:r>
     <w:r>
       <w:rPr>
@@ -7497,17 +7175,8 @@
         <w:rFonts w:ascii="Arial Black" w:hAnsi="Arial Black"/>
         <w:lang w:val="en-US"/>
       </w:rPr>
-      <w:t xml:space="preserve">GPV Interactive Report to </w:t>
+      <w:t>GPV Interactive Report to MSExcel</w:t>
     </w:r>
-    <w:proofErr w:type="spellStart"/>
-    <w:r>
-      <w:rPr>
-        <w:rFonts w:ascii="Arial Black" w:hAnsi="Arial Black"/>
-        <w:lang w:val="en-US"/>
-      </w:rPr>
-      <w:t>MSExcel</w:t>
-    </w:r>
-    <w:proofErr w:type="spellEnd"/>
   </w:p>
   <w:p>
     <w:pPr>
@@ -9071,7 +8740,7 @@
 </file>
 
 <file path=customXml/itemProps1.xml><?xml version="1.0" encoding="utf-8"?>
-<ds:datastoreItem xmlns:ds="http://schemas.openxmlformats.org/officeDocument/2006/customXml" ds:itemID="{D2D69AD3-E2A4-4105-9B7D-293C5B139958}">
+<ds:datastoreItem xmlns:ds="http://schemas.openxmlformats.org/officeDocument/2006/customXml" ds:itemID="{8EAE63BB-EEC1-4A70-979D-CAEA9EE62EBA}">
   <ds:schemaRefs>
     <ds:schemaRef ds:uri="http://schemas.openxmlformats.org/officeDocument/2006/bibliography"/>
   </ds:schemaRefs>

</xml_diff>

<commit_message>
Instructions + support of substantive_strings in SQL-Query
</commit_message>
<xml_diff>
--- a/instructions.docx
+++ b/instructions.docx
@@ -20,6 +20,8 @@
         <w:t>Contents</w:t>
       </w:r>
     </w:p>
+    <w:bookmarkStart w:id="0" w:name="_GoBack"/>
+    <w:bookmarkEnd w:id="0"/>
     <w:p>
       <w:pPr>
         <w:pStyle w:val="Verzeichnis1"/>
@@ -40,7 +42,7 @@
       <w:r>
         <w:fldChar w:fldCharType="separate"/>
       </w:r>
-      <w:hyperlink w:anchor="_Toc402195535" w:history="1">
+      <w:hyperlink w:anchor="_Toc403399208" w:history="1">
         <w:r>
           <w:rPr>
             <w:rStyle w:val="Hyperlink"/>
@@ -68,7 +70,7 @@
             <w:noProof/>
             <w:webHidden/>
           </w:rPr>
-          <w:instrText xml:space="preserve"> PAGEREF _Toc402195535 \h </w:instrText>
+          <w:instrText xml:space="preserve"> PAGEREF _Toc403399208 \h </w:instrText>
         </w:r>
         <w:r>
           <w:rPr>
@@ -111,7 +113,7 @@
           <w:lang w:val="de-DE" w:eastAsia="de-DE"/>
         </w:rPr>
       </w:pPr>
-      <w:hyperlink w:anchor="_Toc402195536" w:history="1">
+      <w:hyperlink w:anchor="_Toc403399209" w:history="1">
         <w:r>
           <w:rPr>
             <w:rStyle w:val="Hyperlink"/>
@@ -138,7 +140,7 @@
             <w:noProof/>
             <w:webHidden/>
           </w:rPr>
-          <w:instrText xml:space="preserve"> PAGEREF _Toc402195536 \h </w:instrText>
+          <w:instrText xml:space="preserve"> PAGEREF _Toc403399209 \h </w:instrText>
         </w:r>
         <w:r>
           <w:rPr>
@@ -181,7 +183,7 @@
           <w:lang w:val="de-DE" w:eastAsia="de-DE"/>
         </w:rPr>
       </w:pPr>
-      <w:hyperlink w:anchor="_Toc402195537" w:history="1">
+      <w:hyperlink w:anchor="_Toc403399210" w:history="1">
         <w:r>
           <w:rPr>
             <w:rStyle w:val="Hyperlink"/>
@@ -208,7 +210,7 @@
             <w:noProof/>
             <w:webHidden/>
           </w:rPr>
-          <w:instrText xml:space="preserve"> PAGEREF _Toc402195537 \h </w:instrText>
+          <w:instrText xml:space="preserve"> PAGEREF _Toc403399210 \h </w:instrText>
         </w:r>
         <w:r>
           <w:rPr>
@@ -251,7 +253,7 @@
           <w:lang w:val="de-DE" w:eastAsia="de-DE"/>
         </w:rPr>
       </w:pPr>
-      <w:hyperlink w:anchor="_Toc402195538" w:history="1">
+      <w:hyperlink w:anchor="_Toc403399211" w:history="1">
         <w:r>
           <w:rPr>
             <w:rStyle w:val="Hyperlink"/>
@@ -278,7 +280,7 @@
             <w:noProof/>
             <w:webHidden/>
           </w:rPr>
-          <w:instrText xml:space="preserve"> PAGEREF _Toc402195538 \h </w:instrText>
+          <w:instrText xml:space="preserve"> PAGEREF _Toc403399211 \h </w:instrText>
         </w:r>
         <w:r>
           <w:rPr>
@@ -321,7 +323,7 @@
           <w:lang w:val="de-DE" w:eastAsia="de-DE"/>
         </w:rPr>
       </w:pPr>
-      <w:hyperlink w:anchor="_Toc402195539" w:history="1">
+      <w:hyperlink w:anchor="_Toc403399212" w:history="1">
         <w:r>
           <w:rPr>
             <w:rStyle w:val="Hyperlink"/>
@@ -348,7 +350,7 @@
             <w:noProof/>
             <w:webHidden/>
           </w:rPr>
-          <w:instrText xml:space="preserve"> PAGEREF _Toc402195539 \h </w:instrText>
+          <w:instrText xml:space="preserve"> PAGEREF _Toc403399212 \h </w:instrText>
         </w:r>
         <w:r>
           <w:rPr>
@@ -391,7 +393,7 @@
           <w:lang w:val="de-DE" w:eastAsia="de-DE"/>
         </w:rPr>
       </w:pPr>
-      <w:hyperlink w:anchor="_Toc402195540" w:history="1">
+      <w:hyperlink w:anchor="_Toc403399213" w:history="1">
         <w:r>
           <w:rPr>
             <w:rStyle w:val="Hyperlink"/>
@@ -418,7 +420,7 @@
             <w:noProof/>
             <w:webHidden/>
           </w:rPr>
-          <w:instrText xml:space="preserve"> PAGEREF _Toc402195540 \h </w:instrText>
+          <w:instrText xml:space="preserve"> PAGEREF _Toc403399213 \h </w:instrText>
         </w:r>
         <w:r>
           <w:rPr>
@@ -460,7 +462,7 @@
           <w:lang w:val="de-DE" w:eastAsia="de-DE"/>
         </w:rPr>
       </w:pPr>
-      <w:hyperlink w:anchor="_Toc402195541" w:history="1">
+      <w:hyperlink w:anchor="_Toc403399214" w:history="1">
         <w:r>
           <w:rPr>
             <w:rStyle w:val="Hyperlink"/>
@@ -488,7 +490,7 @@
             <w:noProof/>
             <w:webHidden/>
           </w:rPr>
-          <w:instrText xml:space="preserve"> PAGEREF _Toc402195541 \h </w:instrText>
+          <w:instrText xml:space="preserve"> PAGEREF _Toc403399214 \h </w:instrText>
         </w:r>
         <w:r>
           <w:rPr>
@@ -531,7 +533,7 @@
           <w:lang w:val="de-DE" w:eastAsia="de-DE"/>
         </w:rPr>
       </w:pPr>
-      <w:hyperlink w:anchor="_Toc402195542" w:history="1">
+      <w:hyperlink w:anchor="_Toc403399215" w:history="1">
         <w:r>
           <w:rPr>
             <w:rStyle w:val="Hyperlink"/>
@@ -558,7 +560,7 @@
             <w:noProof/>
             <w:webHidden/>
           </w:rPr>
-          <w:instrText xml:space="preserve"> PAGEREF _Toc402195542 \h </w:instrText>
+          <w:instrText xml:space="preserve"> PAGEREF _Toc403399215 \h </w:instrText>
         </w:r>
         <w:r>
           <w:rPr>
@@ -601,7 +603,7 @@
           <w:lang w:val="de-DE" w:eastAsia="de-DE"/>
         </w:rPr>
       </w:pPr>
-      <w:hyperlink w:anchor="_Toc402195543" w:history="1">
+      <w:hyperlink w:anchor="_Toc403399216" w:history="1">
         <w:r>
           <w:rPr>
             <w:rStyle w:val="Hyperlink"/>
@@ -628,7 +630,7 @@
             <w:noProof/>
             <w:webHidden/>
           </w:rPr>
-          <w:instrText xml:space="preserve"> PAGEREF _Toc402195543 \h </w:instrText>
+          <w:instrText xml:space="preserve"> PAGEREF _Toc403399216 \h </w:instrText>
         </w:r>
         <w:r>
           <w:rPr>
@@ -671,7 +673,7 @@
           <w:lang w:val="de-DE" w:eastAsia="de-DE"/>
         </w:rPr>
       </w:pPr>
-      <w:hyperlink w:anchor="_Toc402195544" w:history="1">
+      <w:hyperlink w:anchor="_Toc403399217" w:history="1">
         <w:r>
           <w:rPr>
             <w:rStyle w:val="Hyperlink"/>
@@ -698,7 +700,7 @@
             <w:noProof/>
             <w:webHidden/>
           </w:rPr>
-          <w:instrText xml:space="preserve"> PAGEREF _Toc402195544 \h </w:instrText>
+          <w:instrText xml:space="preserve"> PAGEREF _Toc403399217 \h </w:instrText>
         </w:r>
         <w:r>
           <w:rPr>
@@ -740,7 +742,7 @@
           <w:lang w:val="de-DE" w:eastAsia="de-DE"/>
         </w:rPr>
       </w:pPr>
-      <w:hyperlink w:anchor="_Toc402195545" w:history="1">
+      <w:hyperlink w:anchor="_Toc403399218" w:history="1">
         <w:r>
           <w:rPr>
             <w:rStyle w:val="Hyperlink"/>
@@ -768,7 +770,7 @@
             <w:noProof/>
             <w:webHidden/>
           </w:rPr>
-          <w:instrText xml:space="preserve"> PAGEREF _Toc402195545 \h </w:instrText>
+          <w:instrText xml:space="preserve"> PAGEREF _Toc403399218 \h </w:instrText>
         </w:r>
         <w:r>
           <w:rPr>
@@ -811,7 +813,7 @@
           <w:lang w:val="de-DE" w:eastAsia="de-DE"/>
         </w:rPr>
       </w:pPr>
-      <w:hyperlink w:anchor="_Toc402195546" w:history="1">
+      <w:hyperlink w:anchor="_Toc403399219" w:history="1">
         <w:r>
           <w:rPr>
             <w:rStyle w:val="Hyperlink"/>
@@ -838,7 +840,7 @@
             <w:noProof/>
             <w:webHidden/>
           </w:rPr>
-          <w:instrText xml:space="preserve"> PAGEREF _Toc402195546 \h </w:instrText>
+          <w:instrText xml:space="preserve"> PAGEREF _Toc403399219 \h </w:instrText>
         </w:r>
         <w:r>
           <w:rPr>
@@ -881,7 +883,7 @@
           <w:lang w:val="de-DE" w:eastAsia="de-DE"/>
         </w:rPr>
       </w:pPr>
-      <w:hyperlink w:anchor="_Toc402195547" w:history="1">
+      <w:hyperlink w:anchor="_Toc403399220" w:history="1">
         <w:r>
           <w:rPr>
             <w:rStyle w:val="Hyperlink"/>
@@ -908,7 +910,7 @@
             <w:noProof/>
             <w:webHidden/>
           </w:rPr>
-          <w:instrText xml:space="preserve"> PAGEREF _Toc402195547 \h </w:instrText>
+          <w:instrText xml:space="preserve"> PAGEREF _Toc403399220 \h </w:instrText>
         </w:r>
         <w:r>
           <w:rPr>
@@ -951,7 +953,7 @@
           <w:lang w:val="de-DE" w:eastAsia="de-DE"/>
         </w:rPr>
       </w:pPr>
-      <w:hyperlink w:anchor="_Toc402195548" w:history="1">
+      <w:hyperlink w:anchor="_Toc403399221" w:history="1">
         <w:r>
           <w:rPr>
             <w:rStyle w:val="Hyperlink"/>
@@ -978,7 +980,7 @@
             <w:noProof/>
             <w:webHidden/>
           </w:rPr>
-          <w:instrText xml:space="preserve"> PAGEREF _Toc402195548 \h </w:instrText>
+          <w:instrText xml:space="preserve"> PAGEREF _Toc403399221 \h </w:instrText>
         </w:r>
         <w:r>
           <w:rPr>
@@ -1020,7 +1022,7 @@
           <w:lang w:val="de-DE" w:eastAsia="de-DE"/>
         </w:rPr>
       </w:pPr>
-      <w:hyperlink w:anchor="_Toc402195549" w:history="1">
+      <w:hyperlink w:anchor="_Toc403399222" w:history="1">
         <w:r>
           <w:rPr>
             <w:rStyle w:val="Hyperlink"/>
@@ -1048,7 +1050,7 @@
             <w:noProof/>
             <w:webHidden/>
           </w:rPr>
-          <w:instrText xml:space="preserve"> PAGEREF _Toc402195549 \h </w:instrText>
+          <w:instrText xml:space="preserve"> PAGEREF _Toc403399222 \h </w:instrText>
         </w:r>
         <w:r>
           <w:rPr>
@@ -1068,7 +1070,7 @@
             <w:noProof/>
             <w:webHidden/>
           </w:rPr>
-          <w:t>9</w:t>
+          <w:t>8</w:t>
         </w:r>
         <w:r>
           <w:rPr>
@@ -1090,7 +1092,7 @@
           <w:lang w:val="de-DE" w:eastAsia="de-DE"/>
         </w:rPr>
       </w:pPr>
-      <w:hyperlink w:anchor="_Toc402195550" w:history="1">
+      <w:hyperlink w:anchor="_Toc403399223" w:history="1">
         <w:r>
           <w:rPr>
             <w:rStyle w:val="Hyperlink"/>
@@ -1118,7 +1120,7 @@
             <w:noProof/>
             <w:webHidden/>
           </w:rPr>
-          <w:instrText xml:space="preserve"> PAGEREF _Toc402195550 \h </w:instrText>
+          <w:instrText xml:space="preserve"> PAGEREF _Toc403399223 \h </w:instrText>
         </w:r>
         <w:r>
           <w:rPr>
@@ -1138,7 +1140,7 @@
             <w:noProof/>
             <w:webHidden/>
           </w:rPr>
-          <w:t>9</w:t>
+          <w:t>8</w:t>
         </w:r>
         <w:r>
           <w:rPr>
@@ -1161,7 +1163,7 @@
           <w:lang w:val="de-DE" w:eastAsia="de-DE"/>
         </w:rPr>
       </w:pPr>
-      <w:hyperlink w:anchor="_Toc402195551" w:history="1">
+      <w:hyperlink w:anchor="_Toc403399224" w:history="1">
         <w:r>
           <w:rPr>
             <w:rStyle w:val="Hyperlink"/>
@@ -1188,7 +1190,7 @@
             <w:noProof/>
             <w:webHidden/>
           </w:rPr>
-          <w:instrText xml:space="preserve"> PAGEREF _Toc402195551 \h </w:instrText>
+          <w:instrText xml:space="preserve"> PAGEREF _Toc403399224 \h </w:instrText>
         </w:r>
         <w:r>
           <w:rPr>
@@ -1208,7 +1210,7 @@
             <w:noProof/>
             <w:webHidden/>
           </w:rPr>
-          <w:t>9</w:t>
+          <w:t>8</w:t>
         </w:r>
         <w:r>
           <w:rPr>
@@ -1231,7 +1233,7 @@
           <w:lang w:val="de-DE" w:eastAsia="de-DE"/>
         </w:rPr>
       </w:pPr>
-      <w:hyperlink w:anchor="_Toc402195552" w:history="1">
+      <w:hyperlink w:anchor="_Toc403399225" w:history="1">
         <w:r>
           <w:rPr>
             <w:rStyle w:val="Hyperlink"/>
@@ -1258,7 +1260,7 @@
             <w:noProof/>
             <w:webHidden/>
           </w:rPr>
-          <w:instrText xml:space="preserve"> PAGEREF _Toc402195552 \h </w:instrText>
+          <w:instrText xml:space="preserve"> PAGEREF _Toc403399225 \h </w:instrText>
         </w:r>
         <w:r>
           <w:rPr>
@@ -1278,7 +1280,7 @@
             <w:noProof/>
             <w:webHidden/>
           </w:rPr>
-          <w:t>9</w:t>
+          <w:t>8</w:t>
         </w:r>
         <w:r>
           <w:rPr>
@@ -1301,7 +1303,7 @@
           <w:lang w:val="de-DE" w:eastAsia="de-DE"/>
         </w:rPr>
       </w:pPr>
-      <w:hyperlink w:anchor="_Toc402195553" w:history="1">
+      <w:hyperlink w:anchor="_Toc403399226" w:history="1">
         <w:r>
           <w:rPr>
             <w:rStyle w:val="Hyperlink"/>
@@ -1328,7 +1330,77 @@
             <w:noProof/>
             <w:webHidden/>
           </w:rPr>
-          <w:instrText xml:space="preserve"> PAGEREF _Toc402195553 \h </w:instrText>
+          <w:instrText xml:space="preserve"> PAGEREF _Toc403399226 \h </w:instrText>
+        </w:r>
+        <w:r>
+          <w:rPr>
+            <w:noProof/>
+            <w:webHidden/>
+          </w:rPr>
+        </w:r>
+        <w:r>
+          <w:rPr>
+            <w:noProof/>
+            <w:webHidden/>
+          </w:rPr>
+          <w:fldChar w:fldCharType="separate"/>
+        </w:r>
+        <w:r>
+          <w:rPr>
+            <w:noProof/>
+            <w:webHidden/>
+          </w:rPr>
+          <w:t>9</w:t>
+        </w:r>
+        <w:r>
+          <w:rPr>
+            <w:noProof/>
+            <w:webHidden/>
+          </w:rPr>
+          <w:fldChar w:fldCharType="end"/>
+        </w:r>
+      </w:hyperlink>
+    </w:p>
+    <w:p>
+      <w:pPr>
+        <w:pStyle w:val="Verzeichnis2"/>
+        <w:rPr>
+          <w:rFonts w:asciiTheme="minorHAnsi" w:eastAsiaTheme="minorEastAsia" w:hAnsiTheme="minorHAnsi" w:cstheme="minorBidi"/>
+          <w:b w:val="0"/>
+          <w:noProof/>
+          <w:sz w:val="22"/>
+          <w:szCs w:val="22"/>
+          <w:lang w:val="de-DE" w:eastAsia="de-DE"/>
+        </w:rPr>
+      </w:pPr>
+      <w:hyperlink w:anchor="_Toc403399227" w:history="1">
+        <w:r>
+          <w:rPr>
+            <w:rStyle w:val="Hyperlink"/>
+            <w:noProof/>
+          </w:rPr>
+          <w:t>Adding custom download button</w:t>
+        </w:r>
+        <w:r>
+          <w:rPr>
+            <w:noProof/>
+            <w:webHidden/>
+          </w:rPr>
+          <w:tab/>
+        </w:r>
+        <w:r>
+          <w:rPr>
+            <w:noProof/>
+            <w:webHidden/>
+          </w:rPr>
+          <w:fldChar w:fldCharType="begin"/>
+        </w:r>
+        <w:r>
+          <w:rPr>
+            <w:noProof/>
+            <w:webHidden/>
+          </w:rPr>
+          <w:instrText xml:space="preserve"> PAGEREF _Toc403399227 \h </w:instrText>
         </w:r>
         <w:r>
           <w:rPr>
@@ -1383,7 +1455,7 @@
         </w:rPr>
         <w:br w:type="page"/>
       </w:r>
-      <w:bookmarkStart w:id="0" w:name="_Toc402195535"/>
+      <w:bookmarkStart w:id="1" w:name="_Toc403399208"/>
       <w:r>
         <w:rPr>
           <w:lang w:val="en-US"/>
@@ -1391,7 +1463,7 @@
         <w:lastRenderedPageBreak/>
         <w:t>Overview</w:t>
       </w:r>
-      <w:bookmarkEnd w:id="0"/>
+      <w:bookmarkEnd w:id="1"/>
       <w:r>
         <w:rPr>
           <w:lang w:val="en-US"/>
@@ -1407,14 +1479,14 @@
           <w:szCs w:val="26"/>
         </w:rPr>
       </w:pPr>
-      <w:bookmarkStart w:id="1" w:name="_Toc402195536"/>
+      <w:bookmarkStart w:id="2" w:name="_Toc403399209"/>
       <w:r>
         <w:t>Intro</w:t>
       </w:r>
       <w:r>
         <w:t>duction</w:t>
       </w:r>
-      <w:bookmarkEnd w:id="1"/>
+      <w:bookmarkEnd w:id="2"/>
       <w:r>
         <w:t xml:space="preserve"> </w:t>
       </w:r>
@@ -1554,11 +1626,11 @@
       <w:pPr>
         <w:pStyle w:val="Verzeichnis2"/>
       </w:pPr>
-      <w:bookmarkStart w:id="2" w:name="_Toc402195537"/>
+      <w:bookmarkStart w:id="3" w:name="_Toc403399210"/>
       <w:r>
         <w:t>Features at a Glance</w:t>
       </w:r>
-      <w:bookmarkEnd w:id="2"/>
+      <w:bookmarkEnd w:id="3"/>
       <w:r>
         <w:t xml:space="preserve"> </w:t>
       </w:r>
@@ -1785,8 +1857,6 @@
         </w:rPr>
         <w:t>s</w:t>
       </w:r>
-      <w:bookmarkStart w:id="3" w:name="_GoBack"/>
-      <w:bookmarkEnd w:id="3"/>
       <w:r>
         <w:rPr>
           <w:lang w:val="en-US"/>
@@ -1798,7 +1868,7 @@
       <w:pPr>
         <w:pStyle w:val="Verzeichnis2"/>
       </w:pPr>
-      <w:bookmarkStart w:id="4" w:name="_Toc402195538"/>
+      <w:bookmarkStart w:id="4" w:name="_Toc403399211"/>
       <w:r>
         <w:t>License</w:t>
       </w:r>
@@ -1825,7 +1895,27 @@
           <w:szCs w:val="22"/>
           <w:lang w:val="en-US"/>
         </w:rPr>
-        <w:t>The "GPV Interactive Report to MSExcel" APEX plugin and IR_TO_XML,</w:t>
+        <w:t xml:space="preserve">The "GPV Interactive Report to </w:t>
+      </w:r>
+      <w:proofErr w:type="spellStart"/>
+      <w:r>
+        <w:rPr>
+          <w:rFonts w:ascii="Calibri" w:hAnsi="Calibri" w:cs="Calibri"/>
+          <w:sz w:val="22"/>
+          <w:szCs w:val="22"/>
+          <w:lang w:val="en-US"/>
+        </w:rPr>
+        <w:t>MSExcel</w:t>
+      </w:r>
+      <w:proofErr w:type="spellEnd"/>
+      <w:r>
+        <w:rPr>
+          <w:rFonts w:ascii="Calibri" w:hAnsi="Calibri" w:cs="Calibri"/>
+          <w:sz w:val="22"/>
+          <w:szCs w:val="22"/>
+          <w:lang w:val="en-US"/>
+        </w:rPr>
+        <w:t>" APEX plugin and IR_TO_XML,</w:t>
       </w:r>
       <w:r>
         <w:rPr>
@@ -1922,7 +2012,7 @@
       <w:pPr>
         <w:pStyle w:val="Verzeichnis2"/>
       </w:pPr>
-      <w:bookmarkStart w:id="5" w:name="_Toc402195539"/>
+      <w:bookmarkStart w:id="5" w:name="_Toc403399212"/>
       <w:r>
         <w:t>Legal Disclaimer</w:t>
       </w:r>
@@ -1951,7 +2041,7 @@
       <w:pPr>
         <w:pStyle w:val="Verzeichnis2"/>
       </w:pPr>
-      <w:bookmarkStart w:id="6" w:name="_Toc402195540"/>
+      <w:bookmarkStart w:id="6" w:name="_Toc403399213"/>
       <w:r>
         <w:t>F</w:t>
       </w:r>
@@ -2122,7 +2212,7 @@
           <w:lang w:val="en-US"/>
         </w:rPr>
       </w:pPr>
-      <w:bookmarkStart w:id="7" w:name="_Toc402195541"/>
+      <w:bookmarkStart w:id="7" w:name="_Toc403399214"/>
       <w:r>
         <w:rPr>
           <w:lang w:val="en-US"/>
@@ -2136,7 +2226,7 @@
       <w:pPr>
         <w:pStyle w:val="Verzeichnis2"/>
       </w:pPr>
-      <w:bookmarkStart w:id="8" w:name="_Toc402195542"/>
+      <w:bookmarkStart w:id="8" w:name="_Toc403399215"/>
       <w:r>
         <w:t>Install required package</w:t>
       </w:r>
@@ -2189,19 +2279,14 @@
         <w:rPr>
           <w:lang w:val="en-US"/>
         </w:rPr>
-        <w:t xml:space="preserve"> and </w:t>
-      </w:r>
-      <w:r>
-        <w:rPr>
-          <w:lang w:val="en-US"/>
-        </w:rPr>
         <w:t xml:space="preserve"> </w:t>
       </w:r>
-      <w:r>
-        <w:rPr>
-          <w:lang w:val="en-US"/>
-        </w:rPr>
-        <w:t xml:space="preserve">AS_ZIP </w:t>
+      <w:proofErr w:type="gramStart"/>
+      <w:r>
+        <w:rPr>
+          <w:lang w:val="en-US"/>
+        </w:rPr>
+        <w:t xml:space="preserve">and </w:t>
       </w:r>
       <w:r>
         <w:rPr>
@@ -2213,6 +2298,25 @@
         <w:rPr>
           <w:lang w:val="en-US"/>
         </w:rPr>
+        <w:t>AS</w:t>
+      </w:r>
+      <w:proofErr w:type="gramEnd"/>
+      <w:r>
+        <w:rPr>
+          <w:lang w:val="en-US"/>
+        </w:rPr>
+        <w:t xml:space="preserve">_ZIP </w:t>
+      </w:r>
+      <w:r>
+        <w:rPr>
+          <w:lang w:val="en-US"/>
+        </w:rPr>
+        <w:t xml:space="preserve"> </w:t>
+      </w:r>
+      <w:r>
+        <w:rPr>
+          <w:lang w:val="en-US"/>
+        </w:rPr>
         <w:t>package</w:t>
       </w:r>
       <w:r>
@@ -2233,12 +2337,14 @@
         </w:rPr>
         <w:t xml:space="preserve">To install these packages, please use </w:t>
       </w:r>
+      <w:proofErr w:type="spellStart"/>
       <w:r>
         <w:rPr>
           <w:lang w:val="en-US"/>
         </w:rPr>
         <w:t>install_all_packages.sql</w:t>
       </w:r>
+      <w:proofErr w:type="spellEnd"/>
       <w:r>
         <w:rPr>
           <w:lang w:val="en-US"/>
@@ -2304,15 +2410,32 @@
           <w:noProof/>
           <w:lang w:val="en-US" w:eastAsia="de-AT"/>
         </w:rPr>
-        <w:t>SQL-Workscho</w:t>
-      </w:r>
+        <w:t>SQL-</w:t>
+      </w:r>
+      <w:proofErr w:type="spellStart"/>
       <w:r>
         <w:rPr>
           <w:noProof/>
           <w:lang w:val="en-US" w:eastAsia="de-AT"/>
         </w:rPr>
-        <w:t xml:space="preserve">p &gt; SQL-Scripts”. Upload file </w:t>
-      </w:r>
+        <w:t>Workscho</w:t>
+      </w:r>
+      <w:r>
+        <w:rPr>
+          <w:noProof/>
+          <w:lang w:val="en-US" w:eastAsia="de-AT"/>
+        </w:rPr>
+        <w:t>p</w:t>
+      </w:r>
+      <w:proofErr w:type="spellEnd"/>
+      <w:r>
+        <w:rPr>
+          <w:noProof/>
+          <w:lang w:val="en-US" w:eastAsia="de-AT"/>
+        </w:rPr>
+        <w:t xml:space="preserve"> &gt; SQL-Scripts”. Upload file </w:t>
+      </w:r>
+      <w:proofErr w:type="spellStart"/>
       <w:r>
         <w:rPr>
           <w:b/>
@@ -2320,6 +2443,7 @@
         </w:rPr>
         <w:t>install_all_packages.sql</w:t>
       </w:r>
+      <w:proofErr w:type="spellEnd"/>
       <w:r>
         <w:rPr>
           <w:noProof/>
@@ -2350,7 +2474,7 @@
         <mc:AlternateContent>
           <mc:Choice Requires="wps">
             <w:drawing>
-              <wp:anchor distT="0" distB="0" distL="114300" distR="114300" simplePos="0" relativeHeight="251638784" behindDoc="0" locked="0" layoutInCell="1" allowOverlap="1" wp14:anchorId="0C51142B" wp14:editId="1D7F6D25">
+              <wp:anchor distT="0" distB="0" distL="114300" distR="114300" simplePos="0" relativeHeight="251651072" behindDoc="0" locked="0" layoutInCell="1" allowOverlap="1" wp14:anchorId="0C51142B" wp14:editId="1D7F6D25">
                 <wp:simplePos x="0" y="0"/>
                 <wp:positionH relativeFrom="column">
                   <wp:posOffset>5075288</wp:posOffset>
@@ -2407,7 +2531,7 @@
           </mc:Choice>
           <mc:Fallback>
             <w:pict>
-              <v:shapetype w14:anchorId="32FCA481" id="_x0000_t67" coordsize="21600,21600" o:spt="67" adj="16200,5400" path="m0@0l@1@0@1,0@2,0@2@0,21600@0,10800,21600xe">
+              <v:shapetype w14:anchorId="0D01C24F" id="_x0000_t67" coordsize="21600,21600" o:spt="67" adj="16200,5400" path="m0@0l@1@0@1,0@2,0@2@0,21600@0,10800,21600xe">
                 <v:stroke joinstyle="miter"/>
                 <v:formulas>
                   <v:f eqn="val #0"/>
@@ -2423,7 +2547,7 @@
                   <v:h position="#1,#0" xrange="0,10800" yrange="0,21600"/>
                 </v:handles>
               </v:shapetype>
-              <v:shape id="Pfeil nach unten 20" o:spid="_x0000_s1026" type="#_x0000_t67" style="position:absolute;margin-left:399.65pt;margin-top:362pt;width:10.25pt;height:14.55pt;rotation:-9299030fd;z-index:251638784;visibility:visible;mso-wrap-style:square;mso-height-percent:0;mso-wrap-distance-left:9pt;mso-wrap-distance-top:0;mso-wrap-distance-right:9pt;mso-wrap-distance-bottom:0;mso-position-horizontal:absolute;mso-position-horizontal-relative:text;mso-position-vertical:absolute;mso-position-vertical-relative:page;mso-height-percent:0;mso-height-relative:margin;v-text-anchor:middle" o:gfxdata="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" adj="13992" fillcolor="white [3201]" strokecolor="#c0504d [3205]" strokeweight="2pt">
+              <v:shape id="Pfeil nach unten 20" o:spid="_x0000_s1026" type="#_x0000_t67" style="position:absolute;margin-left:399.65pt;margin-top:362pt;width:10.25pt;height:14.55pt;rotation:-9299030fd;z-index:251651072;visibility:visible;mso-wrap-style:square;mso-height-percent:0;mso-wrap-distance-left:9pt;mso-wrap-distance-top:0;mso-wrap-distance-right:9pt;mso-wrap-distance-bottom:0;mso-position-horizontal:absolute;mso-position-horizontal-relative:text;mso-position-vertical:absolute;mso-position-vertical-relative:page;mso-height-percent:0;mso-height-relative:margin;v-text-anchor:middle" o:gfxdata="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" adj="13992" fillcolor="white [3201]" strokecolor="#c0504d [3205]" strokeweight="2pt">
                 <w10:wrap anchory="page"/>
               </v:shape>
             </w:pict>
@@ -2584,7 +2708,7 @@
         <mc:AlternateContent>
           <mc:Choice Requires="wps">
             <w:drawing>
-              <wp:anchor distT="0" distB="0" distL="114300" distR="114300" simplePos="0" relativeHeight="251646976" behindDoc="0" locked="0" layoutInCell="1" allowOverlap="1" wp14:anchorId="1EACFD74" wp14:editId="6D840728">
+              <wp:anchor distT="0" distB="0" distL="114300" distR="114300" simplePos="0" relativeHeight="251654144" behindDoc="0" locked="0" layoutInCell="1" allowOverlap="1" wp14:anchorId="1EACFD74" wp14:editId="6D840728">
                 <wp:simplePos x="0" y="0"/>
                 <wp:positionH relativeFrom="column">
                   <wp:posOffset>4025153</wp:posOffset>
@@ -2641,7 +2765,7 @@
           </mc:Choice>
           <mc:Fallback>
             <w:pict>
-              <v:shape w14:anchorId="505DF1E6" id="Pfeil nach unten 27" o:spid="_x0000_s1026" type="#_x0000_t67" style="position:absolute;margin-left:316.95pt;margin-top:575.05pt;width:10.25pt;height:14.55pt;rotation:-8945354fd;z-index:251646976;visibility:visible;mso-wrap-style:square;mso-height-percent:0;mso-wrap-distance-left:9pt;mso-wrap-distance-top:0;mso-wrap-distance-right:9pt;mso-wrap-distance-bottom:0;mso-position-horizontal:absolute;mso-position-horizontal-relative:text;mso-position-vertical:absolute;mso-position-vertical-relative:page;mso-height-percent:0;mso-height-relative:margin;v-text-anchor:middle" o:gfxdata="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" adj="13992" fillcolor="white [3201]" strokecolor="#c0504d [3205]" strokeweight="2pt">
+              <v:shape w14:anchorId="28D1C3B8" id="Pfeil nach unten 27" o:spid="_x0000_s1026" type="#_x0000_t67" style="position:absolute;margin-left:316.95pt;margin-top:575.05pt;width:10.25pt;height:14.55pt;rotation:-8945354fd;z-index:251654144;visibility:visible;mso-wrap-style:square;mso-height-percent:0;mso-wrap-distance-left:9pt;mso-wrap-distance-top:0;mso-wrap-distance-right:9pt;mso-wrap-distance-bottom:0;mso-position-horizontal:absolute;mso-position-horizontal-relative:text;mso-position-vertical:absolute;mso-position-vertical-relative:page;mso-height-percent:0;mso-height-relative:margin;v-text-anchor:middle" o:gfxdata="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" adj="13992" fillcolor="white [3201]" strokecolor="#c0504d [3205]" strokeweight="2pt">
                 <w10:wrap anchory="page"/>
               </v:shape>
             </w:pict>
@@ -2777,7 +2901,7 @@
         <mc:AlternateContent>
           <mc:Choice Requires="wps">
             <w:drawing>
-              <wp:anchor distT="0" distB="0" distL="114300" distR="114300" simplePos="0" relativeHeight="251636736" behindDoc="0" locked="0" layoutInCell="1" allowOverlap="1" wp14:anchorId="3BC6DC5D" wp14:editId="5700BFE3">
+              <wp:anchor distT="0" distB="0" distL="114300" distR="114300" simplePos="0" relativeHeight="251650048" behindDoc="0" locked="0" layoutInCell="1" allowOverlap="1" wp14:anchorId="3BC6DC5D" wp14:editId="5700BFE3">
                 <wp:simplePos x="0" y="0"/>
                 <wp:positionH relativeFrom="column">
                   <wp:posOffset>4980907</wp:posOffset>
@@ -2834,7 +2958,7 @@
           </mc:Choice>
           <mc:Fallback>
             <w:pict>
-              <v:shape w14:anchorId="288CC3FA" id="Pfeil nach unten 19" o:spid="_x0000_s1026" type="#_x0000_t67" style="position:absolute;margin-left:392.2pt;margin-top:228.25pt;width:10.25pt;height:14.55pt;rotation:-8945354fd;z-index:251636736;visibility:visible;mso-wrap-style:square;mso-height-percent:0;mso-wrap-distance-left:9pt;mso-wrap-distance-top:0;mso-wrap-distance-right:9pt;mso-wrap-distance-bottom:0;mso-position-horizontal:absolute;mso-position-horizontal-relative:text;mso-position-vertical:absolute;mso-position-vertical-relative:page;mso-height-percent:0;mso-height-relative:margin;v-text-anchor:middle" o:gfxdata="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" adj="13992" fillcolor="white [3201]" strokecolor="#c0504d [3205]" strokeweight="2pt">
+              <v:shape w14:anchorId="68321505" id="Pfeil nach unten 19" o:spid="_x0000_s1026" type="#_x0000_t67" style="position:absolute;margin-left:392.2pt;margin-top:228.25pt;width:10.25pt;height:14.55pt;rotation:-8945354fd;z-index:251650048;visibility:visible;mso-wrap-style:square;mso-height-percent:0;mso-wrap-distance-left:9pt;mso-wrap-distance-top:0;mso-wrap-distance-right:9pt;mso-wrap-distance-bottom:0;mso-position-horizontal:absolute;mso-position-horizontal-relative:text;mso-position-vertical:absolute;mso-position-vertical-relative:page;mso-height-percent:0;mso-height-relative:margin;v-text-anchor:middle" o:gfxdata="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" adj="13992" fillcolor="white [3201]" strokecolor="#c0504d [3205]" strokeweight="2pt">
                 <w10:wrap anchory="page"/>
               </v:shape>
             </w:pict>
@@ -3082,7 +3206,7 @@
       <w:pPr>
         <w:pStyle w:val="Verzeichnis2"/>
       </w:pPr>
-      <w:bookmarkStart w:id="9" w:name="_Toc402195543"/>
+      <w:bookmarkStart w:id="9" w:name="_Toc403399216"/>
       <w:r>
         <w:t>Install plugin</w:t>
       </w:r>
@@ -3151,6 +3275,7 @@
         <w:t xml:space="preserve">. </w:t>
       </w:r>
       <w:hyperlink r:id="rId13" w:anchor="HTMDB26010" w:history="1">
+        <w:proofErr w:type="spellStart"/>
         <w:r>
           <w:rPr>
             <w:rStyle w:val="Hyperlink"/>
@@ -3161,6 +3286,7 @@
           </w:rPr>
           <w:t>Herefrom</w:t>
         </w:r>
+        <w:proofErr w:type="spellEnd"/>
       </w:hyperlink>
       <w:r>
         <w:rPr>
@@ -3180,6 +3306,7 @@
         </w:rPr>
         <w:t>plugin-file “</w:t>
       </w:r>
+      <w:proofErr w:type="spellStart"/>
       <w:r>
         <w:rPr>
           <w:rFonts w:ascii="Calibri" w:hAnsi="Calibri" w:cs="Calibri"/>
@@ -3190,6 +3317,7 @@
         </w:rPr>
         <w:t>process_type_plugin_gpv_ir_xml.sql</w:t>
       </w:r>
+      <w:proofErr w:type="spellEnd"/>
       <w:r>
         <w:rPr>
           <w:rFonts w:ascii="Calibri" w:hAnsi="Calibri" w:cs="Calibri"/>
@@ -3258,7 +3386,7 @@
       <w:r>
         <w:br w:type="page"/>
       </w:r>
-      <w:bookmarkStart w:id="10" w:name="_Toc402195544"/>
+      <w:bookmarkStart w:id="10" w:name="_Toc403399217"/>
       <w:r>
         <w:lastRenderedPageBreak/>
         <w:t>Using</w:t>
@@ -3400,7 +3528,7 @@
         <mc:AlternateContent>
           <mc:Choice Requires="wps">
             <w:drawing>
-              <wp:anchor distT="0" distB="0" distL="114300" distR="114300" simplePos="0" relativeHeight="251640832" behindDoc="0" locked="0" layoutInCell="1" allowOverlap="1" wp14:anchorId="6BC23CAA" wp14:editId="159E41C4">
+              <wp:anchor distT="0" distB="0" distL="114300" distR="114300" simplePos="0" relativeHeight="251652096" behindDoc="0" locked="0" layoutInCell="1" allowOverlap="1" wp14:anchorId="6BC23CAA" wp14:editId="159E41C4">
                 <wp:simplePos x="0" y="0"/>
                 <wp:positionH relativeFrom="column">
                   <wp:posOffset>2912931</wp:posOffset>
@@ -3457,7 +3585,7 @@
           </mc:Choice>
           <mc:Fallback>
             <w:pict>
-              <v:shape w14:anchorId="267F4D8A" id="Pfeil nach unten 30" o:spid="_x0000_s1026" type="#_x0000_t67" style="position:absolute;margin-left:229.35pt;margin-top:244.7pt;width:10.25pt;height:14.55pt;rotation:-8945354fd;z-index:251640832;visibility:visible;mso-wrap-style:square;mso-height-percent:0;mso-wrap-distance-left:9pt;mso-wrap-distance-top:0;mso-wrap-distance-right:9pt;mso-wrap-distance-bottom:0;mso-position-horizontal:absolute;mso-position-horizontal-relative:text;mso-position-vertical:absolute;mso-position-vertical-relative:page;mso-height-percent:0;mso-height-relative:margin;v-text-anchor:middle" o:gfxdata="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" adj="13992" fillcolor="white [3201]" strokecolor="#c0504d [3205]" strokeweight="2pt">
+              <v:shape w14:anchorId="516DD4B4" id="Pfeil nach unten 30" o:spid="_x0000_s1026" type="#_x0000_t67" style="position:absolute;margin-left:229.35pt;margin-top:244.7pt;width:10.25pt;height:14.55pt;rotation:-8945354fd;z-index:251652096;visibility:visible;mso-wrap-style:square;mso-height-percent:0;mso-wrap-distance-left:9pt;mso-wrap-distance-top:0;mso-wrap-distance-right:9pt;mso-wrap-distance-bottom:0;mso-position-horizontal:absolute;mso-position-horizontal-relative:text;mso-position-vertical:absolute;mso-position-vertical-relative:page;mso-height-percent:0;mso-height-relative:margin;v-text-anchor:middle" o:gfxdata="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" adj="13992" fillcolor="white [3201]" strokecolor="#c0504d [3205]" strokeweight="2pt">
                 <w10:wrap anchory="page"/>
               </v:shape>
             </w:pict>
@@ -3554,7 +3682,7 @@
         <mc:AlternateContent>
           <mc:Choice Requires="wps">
             <w:drawing>
-              <wp:anchor distT="0" distB="0" distL="114300" distR="114300" simplePos="0" relativeHeight="251653120" behindDoc="0" locked="0" layoutInCell="1" allowOverlap="1" wp14:anchorId="4A5B4900" wp14:editId="2B0C7266">
+              <wp:anchor distT="0" distB="0" distL="114300" distR="114300" simplePos="0" relativeHeight="251656192" behindDoc="0" locked="0" layoutInCell="1" allowOverlap="1" wp14:anchorId="4A5B4900" wp14:editId="2B0C7266">
                 <wp:simplePos x="0" y="0"/>
                 <wp:positionH relativeFrom="column">
                   <wp:posOffset>1088278</wp:posOffset>
@@ -3611,7 +3739,7 @@
           </mc:Choice>
           <mc:Fallback>
             <w:pict>
-              <v:shape w14:anchorId="2C0ABC6D" id="Pfeil nach unten 32" o:spid="_x0000_s1026" type="#_x0000_t67" style="position:absolute;margin-left:85.7pt;margin-top:439.15pt;width:10.25pt;height:14.55pt;rotation:-8945354fd;z-index:251653120;visibility:visible;mso-wrap-style:square;mso-height-percent:0;mso-wrap-distance-left:9pt;mso-wrap-distance-top:0;mso-wrap-distance-right:9pt;mso-wrap-distance-bottom:0;mso-position-horizontal:absolute;mso-position-horizontal-relative:text;mso-position-vertical:absolute;mso-position-vertical-relative:page;mso-height-percent:0;mso-height-relative:margin;v-text-anchor:middle" o:gfxdata="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" adj="13992" fillcolor="white [3201]" strokecolor="#c0504d [3205]" strokeweight="2pt">
+              <v:shape w14:anchorId="0F30C3D9" id="Pfeil nach unten 32" o:spid="_x0000_s1026" type="#_x0000_t67" style="position:absolute;margin-left:85.7pt;margin-top:439.15pt;width:10.25pt;height:14.55pt;rotation:-8945354fd;z-index:251656192;visibility:visible;mso-wrap-style:square;mso-height-percent:0;mso-wrap-distance-left:9pt;mso-wrap-distance-top:0;mso-wrap-distance-right:9pt;mso-wrap-distance-bottom:0;mso-position-horizontal:absolute;mso-position-horizontal-relative:text;mso-position-vertical:absolute;mso-position-vertical-relative:page;mso-height-percent:0;mso-height-relative:margin;v-text-anchor:middle" o:gfxdata="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" adj="13992" fillcolor="white [3201]" strokecolor="#c0504d [3205]" strokeweight="2pt">
                 <w10:wrap anchory="page"/>
               </v:shape>
             </w:pict>
@@ -3739,7 +3867,7 @@
         <mc:AlternateContent>
           <mc:Choice Requires="wps">
             <w:drawing>
-              <wp:anchor distT="0" distB="0" distL="114300" distR="114300" simplePos="0" relativeHeight="251661312" behindDoc="0" locked="0" layoutInCell="1" allowOverlap="1" wp14:anchorId="4089F359" wp14:editId="07496AD0">
+              <wp:anchor distT="0" distB="0" distL="114300" distR="114300" simplePos="0" relativeHeight="251662336" behindDoc="0" locked="0" layoutInCell="1" allowOverlap="1" wp14:anchorId="4089F359" wp14:editId="07496AD0">
                 <wp:simplePos x="0" y="0"/>
                 <wp:positionH relativeFrom="column">
                   <wp:posOffset>1434502</wp:posOffset>
@@ -3796,7 +3924,7 @@
           </mc:Choice>
           <mc:Fallback>
             <w:pict>
-              <v:shape w14:anchorId="1E743800" id="Pfeil nach unten 6" o:spid="_x0000_s1026" type="#_x0000_t67" style="position:absolute;margin-left:112.95pt;margin-top:554.8pt;width:10.25pt;height:14.55pt;rotation:-8945354fd;z-index:251661312;visibility:visible;mso-wrap-style:square;mso-height-percent:0;mso-wrap-distance-left:9pt;mso-wrap-distance-top:0;mso-wrap-distance-right:9pt;mso-wrap-distance-bottom:0;mso-position-horizontal:absolute;mso-position-horizontal-relative:text;mso-position-vertical:absolute;mso-position-vertical-relative:page;mso-height-percent:0;mso-height-relative:margin;v-text-anchor:middle" o:gfxdata="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" adj="13992" fillcolor="white [3201]" strokecolor="#c0504d [3205]" strokeweight="2pt">
+              <v:shape w14:anchorId="3F9C9879" id="Pfeil nach unten 6" o:spid="_x0000_s1026" type="#_x0000_t67" style="position:absolute;margin-left:112.95pt;margin-top:554.8pt;width:10.25pt;height:14.55pt;rotation:-8945354fd;z-index:251662336;visibility:visible;mso-wrap-style:square;mso-height-percent:0;mso-wrap-distance-left:9pt;mso-wrap-distance-top:0;mso-wrap-distance-right:9pt;mso-wrap-distance-bottom:0;mso-position-horizontal:absolute;mso-position-horizontal-relative:text;mso-position-vertical:absolute;mso-position-vertical-relative:page;mso-height-percent:0;mso-height-relative:margin;v-text-anchor:middle" o:gfxdata="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" adj="13992" fillcolor="white [3201]" strokecolor="#c0504d [3205]" strokeweight="2pt">
                 <w10:wrap anchory="page"/>
               </v:shape>
             </w:pict>
@@ -3814,7 +3942,7 @@
         <mc:AlternateContent>
           <mc:Choice Requires="wps">
             <w:drawing>
-              <wp:anchor distT="0" distB="0" distL="114300" distR="114300" simplePos="0" relativeHeight="251634688" behindDoc="0" locked="0" layoutInCell="1" allowOverlap="1" wp14:anchorId="2AD9DCA1" wp14:editId="02F1E3A2">
+              <wp:anchor distT="0" distB="0" distL="114300" distR="114300" simplePos="0" relativeHeight="251649024" behindDoc="0" locked="0" layoutInCell="1" allowOverlap="1" wp14:anchorId="2AD9DCA1" wp14:editId="02F1E3A2">
                 <wp:simplePos x="0" y="0"/>
                 <wp:positionH relativeFrom="column">
                   <wp:posOffset>1502149</wp:posOffset>
@@ -3871,7 +3999,7 @@
           </mc:Choice>
           <mc:Fallback>
             <w:pict>
-              <v:shape w14:anchorId="4C729B8D" id="Pfeil nach unten 28" o:spid="_x0000_s1026" type="#_x0000_t67" style="position:absolute;margin-left:118.3pt;margin-top:580.65pt;width:10.25pt;height:14.55pt;rotation:-8945354fd;z-index:251634688;visibility:visible;mso-wrap-style:square;mso-height-percent:0;mso-wrap-distance-left:9pt;mso-wrap-distance-top:0;mso-wrap-distance-right:9pt;mso-wrap-distance-bottom:0;mso-position-horizontal:absolute;mso-position-horizontal-relative:text;mso-position-vertical:absolute;mso-position-vertical-relative:page;mso-height-percent:0;mso-height-relative:margin;v-text-anchor:middle" o:gfxdata="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" adj="13992" fillcolor="white [3201]" strokecolor="#c0504d [3205]" strokeweight="2pt">
+              <v:shape w14:anchorId="22B7BC54" id="Pfeil nach unten 28" o:spid="_x0000_s1026" type="#_x0000_t67" style="position:absolute;margin-left:118.3pt;margin-top:580.65pt;width:10.25pt;height:14.55pt;rotation:-8945354fd;z-index:251649024;visibility:visible;mso-wrap-style:square;mso-height-percent:0;mso-wrap-distance-left:9pt;mso-wrap-distance-top:0;mso-wrap-distance-right:9pt;mso-wrap-distance-bottom:0;mso-position-horizontal:absolute;mso-position-horizontal-relative:text;mso-position-vertical:absolute;mso-position-vertical-relative:page;mso-height-percent:0;mso-height-relative:margin;v-text-anchor:middle" o:gfxdata="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" adj="13992" fillcolor="white [3201]" strokecolor="#c0504d [3205]" strokeweight="2pt">
                 <w10:wrap anchory="page"/>
               </v:shape>
             </w:pict>
@@ -4094,81 +4222,6 @@
           <w:lang w:val="en-US"/>
         </w:rPr>
       </w:pPr>
-      <w:r>
-        <w:rPr>
-          <w:rFonts w:ascii="Calibri" w:hAnsi="Calibri" w:cs="Calibri"/>
-          <w:noProof/>
-          <w:sz w:val="22"/>
-          <w:szCs w:val="22"/>
-          <w:lang w:val="de-DE" w:eastAsia="de-DE"/>
-        </w:rPr>
-        <mc:AlternateContent>
-          <mc:Choice Requires="wps">
-            <w:drawing>
-              <wp:anchor distT="0" distB="0" distL="114300" distR="114300" simplePos="0" relativeHeight="251659264" behindDoc="0" locked="0" layoutInCell="1" allowOverlap="1" wp14:anchorId="479803C5" wp14:editId="2DD5858B">
-                <wp:simplePos x="0" y="0"/>
-                <wp:positionH relativeFrom="column">
-                  <wp:posOffset>5154593</wp:posOffset>
-                </wp:positionH>
-                <wp:positionV relativeFrom="page">
-                  <wp:posOffset>2119854</wp:posOffset>
-                </wp:positionV>
-                <wp:extent cx="130175" cy="184785"/>
-                <wp:effectExtent l="57150" t="0" r="22225" b="24765"/>
-                <wp:wrapNone/>
-                <wp:docPr id="9" name="Pfeil nach unten 9"/>
-                <wp:cNvGraphicFramePr/>
-                <a:graphic xmlns:a="http://schemas.openxmlformats.org/drawingml/2006/main">
-                  <a:graphicData uri="http://schemas.microsoft.com/office/word/2010/wordprocessingShape">
-                    <wps:wsp>
-                      <wps:cNvSpPr/>
-                      <wps:spPr>
-                        <a:xfrm rot="13410284">
-                          <a:off x="0" y="0"/>
-                          <a:ext cx="130175" cy="184785"/>
-                        </a:xfrm>
-                        <a:prstGeom prst="downArrow">
-                          <a:avLst/>
-                        </a:prstGeom>
-                      </wps:spPr>
-                      <wps:style>
-                        <a:lnRef idx="2">
-                          <a:schemeClr val="accent2"/>
-                        </a:lnRef>
-                        <a:fillRef idx="1">
-                          <a:schemeClr val="lt1"/>
-                        </a:fillRef>
-                        <a:effectRef idx="0">
-                          <a:schemeClr val="accent2"/>
-                        </a:effectRef>
-                        <a:fontRef idx="minor">
-                          <a:schemeClr val="dk1"/>
-                        </a:fontRef>
-                      </wps:style>
-                      <wps:bodyPr rot="0" spcFirstLastPara="0" vertOverflow="overflow" horzOverflow="overflow" vert="horz" wrap="square" lIns="91440" tIns="45720" rIns="91440" bIns="45720" numCol="1" spcCol="0" rtlCol="0" fromWordArt="0" anchor="ctr" anchorCtr="0" forceAA="0" compatLnSpc="1">
-                        <a:prstTxWarp prst="textNoShape">
-                          <a:avLst/>
-                        </a:prstTxWarp>
-                        <a:noAutofit/>
-                      </wps:bodyPr>
-                    </wps:wsp>
-                  </a:graphicData>
-                </a:graphic>
-                <wp14:sizeRelV relativeFrom="margin">
-                  <wp14:pctHeight>0</wp14:pctHeight>
-                </wp14:sizeRelV>
-              </wp:anchor>
-            </w:drawing>
-          </mc:Choice>
-          <mc:Fallback>
-            <w:pict>
-              <v:shape w14:anchorId="4899D2E1" id="Pfeil nach unten 9" o:spid="_x0000_s1026" type="#_x0000_t67" style="position:absolute;margin-left:405.85pt;margin-top:166.9pt;width:10.25pt;height:14.55pt;rotation:-8945354fd;z-index:251659264;visibility:visible;mso-wrap-style:square;mso-height-percent:0;mso-wrap-distance-left:9pt;mso-wrap-distance-top:0;mso-wrap-distance-right:9pt;mso-wrap-distance-bottom:0;mso-position-horizontal:absolute;mso-position-horizontal-relative:text;mso-position-vertical:absolute;mso-position-vertical-relative:page;mso-height-percent:0;mso-height-relative:margin;v-text-anchor:middle" o:gfxdata="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" adj="13992" fillcolor="white [3201]" strokecolor="#c0504d [3205]" strokeweight="2pt">
-                <w10:wrap anchory="page"/>
-              </v:shape>
-            </w:pict>
-          </mc:Fallback>
-        </mc:AlternateContent>
-      </w:r>
     </w:p>
     <w:p>
       <w:pPr>
@@ -4193,7 +4246,7 @@
         <mc:AlternateContent>
           <mc:Choice Requires="wps">
             <w:drawing>
-              <wp:anchor distT="0" distB="0" distL="114300" distR="114300" simplePos="0" relativeHeight="251644928" behindDoc="0" locked="0" layoutInCell="1" allowOverlap="1" wp14:anchorId="72B8ECC9" wp14:editId="3B60E27E">
+              <wp:anchor distT="0" distB="0" distL="114300" distR="114300" simplePos="0" relativeHeight="251653120" behindDoc="0" locked="0" layoutInCell="1" allowOverlap="1" wp14:anchorId="72B8ECC9" wp14:editId="3B60E27E">
                 <wp:simplePos x="0" y="0"/>
                 <wp:positionH relativeFrom="column">
                   <wp:posOffset>4625789</wp:posOffset>
@@ -4250,7 +4303,7 @@
           </mc:Choice>
           <mc:Fallback>
             <w:pict>
-              <v:shape w14:anchorId="75D3D16C" id="Pfeil nach unten 10" o:spid="_x0000_s1026" type="#_x0000_t67" style="position:absolute;margin-left:364.25pt;margin-top:135.8pt;width:10.25pt;height:14.55pt;rotation:-8945354fd;z-index:251644928;visibility:visible;mso-wrap-style:square;mso-height-percent:0;mso-wrap-distance-left:9pt;mso-wrap-distance-top:0;mso-wrap-distance-right:9pt;mso-wrap-distance-bottom:0;mso-position-horizontal:absolute;mso-position-horizontal-relative:text;mso-position-vertical:absolute;mso-position-vertical-relative:page;mso-height-percent:0;mso-height-relative:margin;v-text-anchor:middle" o:gfxdata="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" adj="13992" fillcolor="white [3201]" strokecolor="#c0504d [3205]" strokeweight="2pt">
+              <v:shape w14:anchorId="170BEB75" id="Pfeil nach unten 10" o:spid="_x0000_s1026" type="#_x0000_t67" style="position:absolute;margin-left:364.25pt;margin-top:135.8pt;width:10.25pt;height:14.55pt;rotation:-8945354fd;z-index:251653120;visibility:visible;mso-wrap-style:square;mso-height-percent:0;mso-wrap-distance-left:9pt;mso-wrap-distance-top:0;mso-wrap-distance-right:9pt;mso-wrap-distance-bottom:0;mso-position-horizontal:absolute;mso-position-horizontal-relative:text;mso-position-vertical:absolute;mso-position-vertical-relative:page;mso-height-percent:0;mso-height-relative:margin;v-text-anchor:middle" o:gfxdata="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" adj="13992" fillcolor="white [3201]" strokecolor="#c0504d [3205]" strokeweight="2pt">
                 <w10:wrap anchory="page"/>
               </v:shape>
             </w:pict>
@@ -4384,7 +4437,7 @@
           <w:lang w:val="en-US"/>
         </w:rPr>
       </w:pPr>
-      <w:bookmarkStart w:id="11" w:name="_Toc402195545"/>
+      <w:bookmarkStart w:id="11" w:name="_Toc403399218"/>
       <w:r>
         <w:rPr>
           <w:lang w:val="en-US"/>
@@ -4404,7 +4457,7 @@
       <w:pPr>
         <w:pStyle w:val="Verzeichnis2"/>
       </w:pPr>
-      <w:bookmarkStart w:id="12" w:name="_Toc402195546"/>
+      <w:bookmarkStart w:id="12" w:name="_Toc403399219"/>
       <w:r>
         <w:t>Return Data</w:t>
       </w:r>
@@ -4531,7 +4584,7 @@
       <w:pPr>
         <w:pStyle w:val="Verzeichnis2"/>
       </w:pPr>
-      <w:bookmarkStart w:id="13" w:name="_Toc402195547"/>
+      <w:bookmarkStart w:id="13" w:name="_Toc403399220"/>
       <w:r>
         <w:t>Maximum Rows</w:t>
       </w:r>
@@ -4716,7 +4769,7 @@
           </mc:Choice>
           <mc:Fallback>
             <w:pict>
-              <v:shape w14:anchorId="6D224490" id="Pfeil nach unten 22" o:spid="_x0000_s1026" type="#_x0000_t67" style="position:absolute;margin-left:157.4pt;margin-top:53.3pt;width:17.65pt;height:27.55pt;z-index:251663360;visibility:visible;mso-wrap-style:square;mso-width-percent:0;mso-height-percent:0;mso-wrap-distance-left:9pt;mso-wrap-distance-top:0;mso-wrap-distance-right:9pt;mso-wrap-distance-bottom:0;mso-position-horizontal:absolute;mso-position-horizontal-relative:text;mso-position-vertical:absolute;mso-position-vertical-relative:text;mso-width-percent:0;mso-height-percent:0;mso-width-relative:margin;mso-height-relative:margin;v-text-anchor:middle" o:gfxdata="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" adj="14677" fillcolor="#f79646 [3209]" strokecolor="#974706 [1609]" strokeweight="2pt"/>
+              <v:shape w14:anchorId="3A453AEA" id="Pfeil nach unten 22" o:spid="_x0000_s1026" type="#_x0000_t67" style="position:absolute;margin-left:157.4pt;margin-top:53.3pt;width:17.65pt;height:27.55pt;z-index:251663360;visibility:visible;mso-wrap-style:square;mso-width-percent:0;mso-height-percent:0;mso-wrap-distance-left:9pt;mso-wrap-distance-top:0;mso-wrap-distance-right:9pt;mso-wrap-distance-bottom:0;mso-position-horizontal:absolute;mso-position-horizontal-relative:text;mso-position-vertical:absolute;mso-position-vertical-relative:text;mso-width-percent:0;mso-height-percent:0;mso-width-relative:margin;mso-height-relative:margin;v-text-anchor:middle" o:gfxdata="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" adj="14677" fillcolor="#f79646 [3209]" strokecolor="#974706 [1609]" strokeweight="2pt"/>
             </w:pict>
           </mc:Fallback>
         </mc:AlternateContent>
@@ -4794,7 +4847,7 @@
         <mc:AlternateContent>
           <mc:Choice Requires="wps">
             <w:drawing>
-              <wp:anchor distT="0" distB="0" distL="114300" distR="114300" simplePos="0" relativeHeight="251665408" behindDoc="0" locked="0" layoutInCell="1" allowOverlap="1">
+              <wp:anchor distT="0" distB="0" distL="114300" distR="114300" simplePos="0" relativeHeight="251664384" behindDoc="0" locked="0" layoutInCell="1" allowOverlap="1">
                 <wp:simplePos x="0" y="0"/>
                 <wp:positionH relativeFrom="column">
                   <wp:posOffset>2222649</wp:posOffset>
@@ -4849,7 +4902,7 @@
           </mc:Choice>
           <mc:Fallback>
             <w:pict>
-              <v:rect w14:anchorId="03E2709A" id="Rechteck 25" o:spid="_x0000_s1026" style="position:absolute;margin-left:175pt;margin-top:68.4pt;width:48.4pt;height:16.6pt;z-index:251665408;visibility:visible;mso-wrap-style:square;mso-wrap-distance-left:9pt;mso-wrap-distance-top:0;mso-wrap-distance-right:9pt;mso-wrap-distance-bottom:0;mso-position-horizontal:absolute;mso-position-horizontal-relative:text;mso-position-vertical:absolute;mso-position-vertical-relative:text;v-text-anchor:middle" o:gfxdata="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" filled="f" strokecolor="#f79646 [3209]" strokeweight="2pt"/>
+              <v:rect w14:anchorId="4F23D941" id="Rechteck 25" o:spid="_x0000_s1026" style="position:absolute;margin-left:175pt;margin-top:68.4pt;width:48.4pt;height:16.6pt;z-index:251664384;visibility:visible;mso-wrap-style:square;mso-wrap-distance-left:9pt;mso-wrap-distance-top:0;mso-wrap-distance-right:9pt;mso-wrap-distance-bottom:0;mso-position-horizontal:absolute;mso-position-horizontal-relative:text;mso-position-vertical:absolute;mso-position-vertical-relative:text;v-text-anchor:middle" o:gfxdata="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" filled="f" strokecolor="#f79646 [3209]" strokeweight="2pt"/>
             </w:pict>
           </mc:Fallback>
         </mc:AlternateContent>
@@ -4906,7 +4959,7 @@
       <w:pPr>
         <w:pStyle w:val="Verzeichnis2"/>
       </w:pPr>
-      <w:bookmarkStart w:id="14" w:name="_Toc402195548"/>
+      <w:bookmarkStart w:id="14" w:name="_Toc403399221"/>
       <w:r>
         <w:t>Download when click on (JQuery Selector)</w:t>
       </w:r>
@@ -4998,7 +5051,7 @@
         <mc:AlternateContent>
           <mc:Choice Requires="wps">
             <w:drawing>
-              <wp:anchor distT="0" distB="0" distL="114300" distR="114300" simplePos="0" relativeHeight="251657216" behindDoc="0" locked="0" layoutInCell="1" allowOverlap="1" wp14:anchorId="72A006C4" wp14:editId="0030882A">
+              <wp:anchor distT="0" distB="0" distL="114300" distR="114300" simplePos="0" relativeHeight="251658240" behindDoc="0" locked="0" layoutInCell="1" allowOverlap="1" wp14:anchorId="72A006C4" wp14:editId="0030882A">
                 <wp:simplePos x="0" y="0"/>
                 <wp:positionH relativeFrom="column">
                   <wp:posOffset>3092824</wp:posOffset>
@@ -5096,7 +5149,7 @@
                 </v:handles>
                 <o:callout v:ext="edit" type="oneSegment" on="t"/>
               </v:shapetype>
-              <v:shape id="Legende mit Linie 1 41" o:spid="_x0000_s1026" type="#_x0000_t47" style="position:absolute;left:0;text-align:left;margin-left:243.55pt;margin-top:25.5pt;width:177.85pt;height:57.15pt;z-index:251657216;visibility:visible;mso-wrap-style:square;mso-width-percent:0;mso-height-percent:0;mso-wrap-distance-left:9pt;mso-wrap-distance-top:0;mso-wrap-distance-right:9pt;mso-wrap-distance-bottom:0;mso-position-horizontal:absolute;mso-position-horizontal-relative:text;mso-position-vertical:absolute;mso-position-vertical-relative:text;mso-width-percent:0;mso-height-percent:0;mso-width-relative:margin;mso-height-relative:margin;v-text-anchor:middle" o:gfxdata="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" adj="-4363,14729,-42,10369" fillcolor="white [3201]" strokecolor="#f79646 [3209]" strokeweight="2pt">
+              <v:shape id="Legende mit Linie 1 41" o:spid="_x0000_s1026" type="#_x0000_t47" style="position:absolute;left:0;text-align:left;margin-left:243.55pt;margin-top:25.5pt;width:177.85pt;height:57.15pt;z-index:251658240;visibility:visible;mso-wrap-style:square;mso-width-percent:0;mso-height-percent:0;mso-wrap-distance-left:9pt;mso-wrap-distance-top:0;mso-wrap-distance-right:9pt;mso-wrap-distance-bottom:0;mso-position-horizontal:absolute;mso-position-horizontal-relative:text;mso-position-vertical:absolute;mso-position-vertical-relative:text;mso-width-percent:0;mso-height-percent:0;mso-width-relative:margin;mso-height-relative:margin;v-text-anchor:middle" o:gfxdata="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" adj="-4363,14729,-42,10369" fillcolor="white [3201]" strokecolor="#f79646 [3209]" strokeweight="2pt">
                 <v:textbox>
                   <w:txbxContent>
                     <w:p>
@@ -5129,7 +5182,7 @@
         <mc:AlternateContent>
           <mc:Choice Requires="wps">
             <w:drawing>
-              <wp:anchor distT="0" distB="0" distL="114300" distR="114300" simplePos="0" relativeHeight="251651072" behindDoc="0" locked="0" layoutInCell="1" allowOverlap="1" wp14:anchorId="60E46994" wp14:editId="35B3470F">
+              <wp:anchor distT="0" distB="0" distL="114300" distR="114300" simplePos="0" relativeHeight="251655168" behindDoc="0" locked="0" layoutInCell="1" allowOverlap="1" wp14:anchorId="60E46994" wp14:editId="35B3470F">
                 <wp:simplePos x="0" y="0"/>
                 <wp:positionH relativeFrom="column">
                   <wp:posOffset>2254624</wp:posOffset>
@@ -5184,7 +5237,7 @@
           </mc:Choice>
           <mc:Fallback>
             <w:pict>
-              <v:rect w14:anchorId="06E8A446" id="Rechteck 40" o:spid="_x0000_s1026" style="position:absolute;margin-left:177.55pt;margin-top:51.6pt;width:29.3pt;height:27.9pt;z-index:251651072;visibility:visible;mso-wrap-style:square;mso-wrap-distance-left:9pt;mso-wrap-distance-top:0;mso-wrap-distance-right:9pt;mso-wrap-distance-bottom:0;mso-position-horizontal:absolute;mso-position-horizontal-relative:text;mso-position-vertical:absolute;mso-position-vertical-relative:text;v-text-anchor:middle" o:gfxdata="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" filled="f" strokecolor="#f79646 [3209]" strokeweight="2pt"/>
+              <v:rect w14:anchorId="300101DC" id="Rechteck 40" o:spid="_x0000_s1026" style="position:absolute;margin-left:177.55pt;margin-top:51.6pt;width:29.3pt;height:27.9pt;z-index:251655168;visibility:visible;mso-wrap-style:square;mso-wrap-distance-left:9pt;mso-wrap-distance-top:0;mso-wrap-distance-right:9pt;mso-wrap-distance-bottom:0;mso-position-horizontal:absolute;mso-position-horizontal-relative:text;mso-position-vertical:absolute;mso-position-vertical-relative:text;v-text-anchor:middle" o:gfxdata="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" filled="f" strokecolor="#f79646 [3209]" strokeweight="2pt"/>
             </w:pict>
           </mc:Fallback>
         </mc:AlternateContent>
@@ -5254,13 +5307,6 @@
           <w:lang w:val="en-US"/>
         </w:rPr>
       </w:pPr>
-      <w:r>
-        <w:rPr>
-          <w:lang w:val="en-US"/>
-        </w:rPr>
-        <w:lastRenderedPageBreak/>
-        <w:br w:type="page"/>
-      </w:r>
     </w:p>
     <w:p>
       <w:pPr>
@@ -5270,12 +5316,11 @@
           <w:lang w:val="en-US"/>
         </w:rPr>
       </w:pPr>
-      <w:bookmarkStart w:id="15" w:name="_Toc402195549"/>
-      <w:r>
-        <w:rPr>
-          <w:lang w:val="en-US"/>
-        </w:rPr>
-        <w:lastRenderedPageBreak/>
+      <w:bookmarkStart w:id="15" w:name="_Toc403399222"/>
+      <w:r>
+        <w:rPr>
+          <w:lang w:val="en-US"/>
+        </w:rPr>
         <w:t>Installing sample application</w:t>
       </w:r>
       <w:bookmarkEnd w:id="15"/>
@@ -5360,7 +5405,7 @@
           <w:lang w:val="en-US"/>
         </w:rPr>
       </w:pPr>
-      <w:bookmarkStart w:id="16" w:name="_Toc402195550"/>
+      <w:bookmarkStart w:id="16" w:name="_Toc403399223"/>
       <w:r>
         <w:rPr>
           <w:lang w:val="en-US"/>
@@ -5373,7 +5418,7 @@
       <w:pPr>
         <w:pStyle w:val="Verzeichnis2"/>
       </w:pPr>
-      <w:bookmarkStart w:id="17" w:name="_Toc402195551"/>
+      <w:bookmarkStart w:id="17" w:name="_Toc403399224"/>
       <w:r>
         <w:t xml:space="preserve">Replace default file name (Excel.xlsx) to </w:t>
       </w:r>
@@ -5571,7 +5616,7 @@
         <mc:AlternateContent>
           <mc:Choice Requires="wps">
             <w:drawing>
-              <wp:anchor distT="0" distB="0" distL="114300" distR="114300" simplePos="0" relativeHeight="251679744" behindDoc="0" locked="0" layoutInCell="1" allowOverlap="1" wp14:anchorId="070F777F" wp14:editId="7767EAC5">
+              <wp:anchor distT="0" distB="0" distL="114300" distR="114300" simplePos="0" relativeHeight="251666432" behindDoc="0" locked="0" layoutInCell="1" allowOverlap="1" wp14:anchorId="070F777F" wp14:editId="7767EAC5">
                 <wp:simplePos x="0" y="0"/>
                 <wp:positionH relativeFrom="column">
                   <wp:posOffset>2388982</wp:posOffset>
@@ -5633,7 +5678,7 @@
           </mc:Choice>
           <mc:Fallback>
             <w:pict>
-              <v:shape w14:anchorId="6FC066FF" id="Pfeil nach unten 18" o:spid="_x0000_s1026" type="#_x0000_t67" style="position:absolute;margin-left:188.1pt;margin-top:.35pt;width:17.65pt;height:27.55pt;z-index:251679744;visibility:visible;mso-wrap-style:square;mso-width-percent:0;mso-height-percent:0;mso-wrap-distance-left:9pt;mso-wrap-distance-top:0;mso-wrap-distance-right:9pt;mso-wrap-distance-bottom:0;mso-position-horizontal:absolute;mso-position-horizontal-relative:text;mso-position-vertical:absolute;mso-position-vertical-relative:text;mso-width-percent:0;mso-height-percent:0;mso-width-relative:margin;mso-height-relative:margin;v-text-anchor:middle" o:gfxdata="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" adj="14677" fillcolor="#f79646 [3209]" strokecolor="#974706 [1609]" strokeweight="2pt"/>
+              <v:shape w14:anchorId="5B9C87F1" id="Pfeil nach unten 18" o:spid="_x0000_s1026" type="#_x0000_t67" style="position:absolute;margin-left:188.1pt;margin-top:.35pt;width:17.65pt;height:27.55pt;z-index:251666432;visibility:visible;mso-wrap-style:square;mso-width-percent:0;mso-height-percent:0;mso-wrap-distance-left:9pt;mso-wrap-distance-top:0;mso-wrap-distance-right:9pt;mso-wrap-distance-bottom:0;mso-position-horizontal:absolute;mso-position-horizontal-relative:text;mso-position-vertical:absolute;mso-position-vertical-relative:text;mso-width-percent:0;mso-height-percent:0;mso-width-relative:margin;mso-height-relative:margin;v-text-anchor:middle" o:gfxdata="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" adj="14677" fillcolor="#f79646 [3209]" strokecolor="#974706 [1609]" strokeweight="2pt"/>
             </w:pict>
           </mc:Fallback>
         </mc:AlternateContent>
@@ -5660,7 +5705,7 @@
         <mc:AlternateContent>
           <mc:Choice Requires="wps">
             <w:drawing>
-              <wp:anchor distT="0" distB="0" distL="114300" distR="114300" simplePos="0" relativeHeight="251676672" behindDoc="0" locked="0" layoutInCell="1" allowOverlap="1" wp14:anchorId="564922E3" wp14:editId="4ECC4AD0">
+              <wp:anchor distT="0" distB="0" distL="114300" distR="114300" simplePos="0" relativeHeight="251665408" behindDoc="0" locked="0" layoutInCell="1" allowOverlap="1" wp14:anchorId="564922E3" wp14:editId="4ECC4AD0">
                 <wp:simplePos x="0" y="0"/>
                 <wp:positionH relativeFrom="column">
                   <wp:posOffset>1680882</wp:posOffset>
@@ -5721,7 +5766,7 @@
           </mc:Choice>
           <mc:Fallback>
             <w:pict>
-              <v:rect w14:anchorId="140F0E3F" id="Rechteck 13" o:spid="_x0000_s1026" style="position:absolute;margin-left:132.35pt;margin-top:78.35pt;width:203.3pt;height:16.25pt;z-index:251676672;visibility:visible;mso-wrap-style:square;mso-width-percent:0;mso-height-percent:0;mso-wrap-distance-left:9pt;mso-wrap-distance-top:0;mso-wrap-distance-right:9pt;mso-wrap-distance-bottom:0;mso-position-horizontal:absolute;mso-position-horizontal-relative:text;mso-position-vertical:absolute;mso-position-vertical-relative:text;mso-width-percent:0;mso-height-percent:0;mso-width-relative:margin;mso-height-relative:margin;v-text-anchor:middle" o:gfxdata="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" filled="f" strokecolor="#f79646 [3209]" strokeweight="2pt"/>
+              <v:rect w14:anchorId="2124F2A0" id="Rechteck 13" o:spid="_x0000_s1026" style="position:absolute;margin-left:132.35pt;margin-top:78.35pt;width:203.3pt;height:16.25pt;z-index:251665408;visibility:visible;mso-wrap-style:square;mso-width-percent:0;mso-height-percent:0;mso-wrap-distance-left:9pt;mso-wrap-distance-top:0;mso-wrap-distance-right:9pt;mso-wrap-distance-bottom:0;mso-position-horizontal:absolute;mso-position-horizontal-relative:text;mso-position-vertical:absolute;mso-position-vertical-relative:text;mso-width-percent:0;mso-height-percent:0;mso-width-relative:margin;mso-height-relative:margin;v-text-anchor:middle" o:gfxdata="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" filled="f" strokecolor="#f79646 [3209]" strokeweight="2pt"/>
             </w:pict>
           </mc:Fallback>
         </mc:AlternateContent>
@@ -5784,7 +5829,7 @@
       <w:pPr>
         <w:pStyle w:val="Verzeichnis2"/>
       </w:pPr>
-      <w:bookmarkStart w:id="18" w:name="_Toc402195552"/>
+      <w:bookmarkStart w:id="18" w:name="_Toc403399225"/>
       <w:r>
         <w:t>Easy implement this functionality to all Interactive report in your  application</w:t>
       </w:r>
@@ -6045,6 +6090,7 @@
           <w:lang w:val="en-US"/>
         </w:rPr>
       </w:pPr>
+      <w:proofErr w:type="spellStart"/>
       <w:r>
         <w:rPr>
           <w:rFonts w:ascii="Consolas" w:hAnsi="Consolas" w:cs="Consolas"/>
@@ -6052,20 +6098,19 @@
           <w:szCs w:val="18"/>
           <w:lang w:val="en-US"/>
         </w:rPr>
-        <w:t>get_xlsx_from_ir_ext(</w:t>
-      </w:r>
-    </w:p>
-    <w:p>
-      <w:pPr>
-        <w:spacing w:after="0"/>
-        <w:ind w:firstLine="1701"/>
+        <w:t>get_xlsx_from_ir_</w:t>
+      </w:r>
+      <w:proofErr w:type="gramStart"/>
+      <w:r>
         <w:rPr>
           <w:rFonts w:ascii="Consolas" w:hAnsi="Consolas" w:cs="Consolas"/>
           <w:sz w:val="18"/>
           <w:szCs w:val="18"/>
           <w:lang w:val="en-US"/>
         </w:rPr>
-      </w:pPr>
+        <w:t>ext</w:t>
+      </w:r>
+      <w:proofErr w:type="spellEnd"/>
       <w:r>
         <w:rPr>
           <w:rFonts w:ascii="Consolas" w:hAnsi="Consolas" w:cs="Consolas"/>
@@ -6073,8 +6118,9 @@
           <w:szCs w:val="18"/>
           <w:lang w:val="en-US"/>
         </w:rPr>
-        <w:t xml:space="preserve">                     p_maximum_rows =&gt; null,</w:t>
-      </w:r>
+        <w:t>(</w:t>
+      </w:r>
+      <w:proofErr w:type="gramEnd"/>
     </w:p>
     <w:p>
       <w:pPr>
@@ -6094,20 +6140,19 @@
           <w:szCs w:val="18"/>
           <w:lang w:val="en-US"/>
         </w:rPr>
-        <w:t xml:space="preserve">                     p_jquery_selector =&gt; null,</w:t>
-      </w:r>
-    </w:p>
-    <w:p>
-      <w:pPr>
-        <w:spacing w:after="0"/>
-        <w:ind w:firstLine="1701"/>
+        <w:t xml:space="preserve">                     </w:t>
+      </w:r>
+      <w:proofErr w:type="spellStart"/>
+      <w:r>
         <w:rPr>
           <w:rFonts w:ascii="Consolas" w:hAnsi="Consolas" w:cs="Consolas"/>
           <w:sz w:val="18"/>
           <w:szCs w:val="18"/>
           <w:lang w:val="en-US"/>
         </w:rPr>
-      </w:pPr>
+        <w:t>p_maximum_rows</w:t>
+      </w:r>
+      <w:proofErr w:type="spellEnd"/>
       <w:r>
         <w:rPr>
           <w:rFonts w:ascii="Consolas" w:hAnsi="Consolas" w:cs="Consolas"/>
@@ -6115,7 +6160,109 @@
           <w:szCs w:val="18"/>
           <w:lang w:val="en-US"/>
         </w:rPr>
-        <w:t xml:space="preserve">                     p_download_type  =&gt; 'E',  </w:t>
+        <w:t xml:space="preserve"> =&gt; null,</w:t>
+      </w:r>
+    </w:p>
+    <w:p>
+      <w:pPr>
+        <w:spacing w:after="0"/>
+        <w:ind w:firstLine="1701"/>
+        <w:rPr>
+          <w:rFonts w:ascii="Consolas" w:hAnsi="Consolas" w:cs="Consolas"/>
+          <w:sz w:val="18"/>
+          <w:szCs w:val="18"/>
+          <w:lang w:val="en-US"/>
+        </w:rPr>
+      </w:pPr>
+      <w:r>
+        <w:rPr>
+          <w:rFonts w:ascii="Consolas" w:hAnsi="Consolas" w:cs="Consolas"/>
+          <w:sz w:val="18"/>
+          <w:szCs w:val="18"/>
+          <w:lang w:val="en-US"/>
+        </w:rPr>
+        <w:t xml:space="preserve">                     </w:t>
+      </w:r>
+      <w:proofErr w:type="spellStart"/>
+      <w:r>
+        <w:rPr>
+          <w:rFonts w:ascii="Consolas" w:hAnsi="Consolas" w:cs="Consolas"/>
+          <w:sz w:val="18"/>
+          <w:szCs w:val="18"/>
+          <w:lang w:val="en-US"/>
+        </w:rPr>
+        <w:t>p_jquery_selector</w:t>
+      </w:r>
+      <w:proofErr w:type="spellEnd"/>
+      <w:r>
+        <w:rPr>
+          <w:rFonts w:ascii="Consolas" w:hAnsi="Consolas" w:cs="Consolas"/>
+          <w:sz w:val="18"/>
+          <w:szCs w:val="18"/>
+          <w:lang w:val="en-US"/>
+        </w:rPr>
+        <w:t xml:space="preserve"> =&gt; null,</w:t>
+      </w:r>
+    </w:p>
+    <w:p>
+      <w:pPr>
+        <w:spacing w:after="0"/>
+        <w:ind w:firstLine="1701"/>
+        <w:rPr>
+          <w:rFonts w:ascii="Consolas" w:hAnsi="Consolas" w:cs="Consolas"/>
+          <w:sz w:val="18"/>
+          <w:szCs w:val="18"/>
+          <w:lang w:val="en-US"/>
+        </w:rPr>
+      </w:pPr>
+      <w:r>
+        <w:rPr>
+          <w:rFonts w:ascii="Consolas" w:hAnsi="Consolas" w:cs="Consolas"/>
+          <w:sz w:val="18"/>
+          <w:szCs w:val="18"/>
+          <w:lang w:val="en-US"/>
+        </w:rPr>
+        <w:t xml:space="preserve">                     </w:t>
+      </w:r>
+      <w:proofErr w:type="spellStart"/>
+      <w:r>
+        <w:rPr>
+          <w:rFonts w:ascii="Consolas" w:hAnsi="Consolas" w:cs="Consolas"/>
+          <w:sz w:val="18"/>
+          <w:szCs w:val="18"/>
+          <w:lang w:val="en-US"/>
+        </w:rPr>
+        <w:t>p_download_</w:t>
+      </w:r>
+      <w:proofErr w:type="gramStart"/>
+      <w:r>
+        <w:rPr>
+          <w:rFonts w:ascii="Consolas" w:hAnsi="Consolas" w:cs="Consolas"/>
+          <w:sz w:val="18"/>
+          <w:szCs w:val="18"/>
+          <w:lang w:val="en-US"/>
+        </w:rPr>
+        <w:t>type</w:t>
+      </w:r>
+      <w:proofErr w:type="spellEnd"/>
+      <w:r>
+        <w:rPr>
+          <w:rFonts w:ascii="Consolas" w:hAnsi="Consolas" w:cs="Consolas"/>
+          <w:sz w:val="18"/>
+          <w:szCs w:val="18"/>
+          <w:lang w:val="en-US"/>
+        </w:rPr>
+        <w:t xml:space="preserve">  =</w:t>
+      </w:r>
+      <w:proofErr w:type="gramEnd"/>
+      <w:r>
+        <w:rPr>
+          <w:rFonts w:ascii="Consolas" w:hAnsi="Consolas" w:cs="Consolas"/>
+          <w:sz w:val="18"/>
+          <w:szCs w:val="18"/>
+          <w:lang w:val="en-US"/>
+        </w:rPr>
+        <w:t xml:space="preserve">&gt; 'E',  </w:t>
       </w:r>
       <w:r>
         <w:rPr>
@@ -6181,20 +6328,19 @@
           <w:szCs w:val="18"/>
           <w:lang w:val="de-DE"/>
         </w:rPr>
-        <w:t xml:space="preserve">X -&gt; XML (Debug), </w:t>
-      </w:r>
-    </w:p>
-    <w:p>
-      <w:pPr>
-        <w:spacing w:after="0"/>
-        <w:ind w:firstLine="1701"/>
+        <w:t>X -&gt; XML (</w:t>
+      </w:r>
+      <w:proofErr w:type="spellStart"/>
+      <w:r>
         <w:rPr>
           <w:rFonts w:ascii="Consolas" w:hAnsi="Consolas" w:cs="Consolas"/>
           <w:sz w:val="18"/>
           <w:szCs w:val="18"/>
           <w:lang w:val="de-DE"/>
         </w:rPr>
-      </w:pPr>
+        <w:t>Debug</w:t>
+      </w:r>
+      <w:proofErr w:type="spellEnd"/>
       <w:r>
         <w:rPr>
           <w:rFonts w:ascii="Consolas" w:hAnsi="Consolas" w:cs="Consolas"/>
@@ -6202,17 +6348,20 @@
           <w:szCs w:val="18"/>
           <w:lang w:val="de-DE"/>
         </w:rPr>
-        <w:t xml:space="preserve">   </w:t>
-      </w:r>
-      <w:r>
+        <w:t xml:space="preserve">), </w:t>
+      </w:r>
+    </w:p>
+    <w:p>
+      <w:pPr>
+        <w:spacing w:after="0"/>
+        <w:ind w:firstLine="1701"/>
         <w:rPr>
           <w:rFonts w:ascii="Consolas" w:hAnsi="Consolas" w:cs="Consolas"/>
           <w:sz w:val="18"/>
           <w:szCs w:val="18"/>
           <w:lang w:val="de-DE"/>
         </w:rPr>
-        <w:tab/>
-      </w:r>
+      </w:pPr>
       <w:r>
         <w:rPr>
           <w:rFonts w:ascii="Consolas" w:hAnsi="Consolas" w:cs="Consolas"/>
@@ -6220,7 +6369,7 @@
           <w:szCs w:val="18"/>
           <w:lang w:val="de-DE"/>
         </w:rPr>
-        <w:tab/>
+        <w:t xml:space="preserve">   </w:t>
       </w:r>
       <w:r>
         <w:rPr>
@@ -6266,7 +6415,6 @@
           <w:lang w:val="de-DE"/>
         </w:rPr>
         <w:tab/>
-        <w:t>--</w:t>
       </w:r>
       <w:r>
         <w:rPr>
@@ -6275,7 +6423,7 @@
           <w:szCs w:val="18"/>
           <w:lang w:val="de-DE"/>
         </w:rPr>
-        <w:t xml:space="preserve"> </w:t>
+        <w:tab/>
       </w:r>
       <w:r>
         <w:rPr>
@@ -6284,20 +6432,9 @@
           <w:szCs w:val="18"/>
           <w:lang w:val="de-DE"/>
         </w:rPr>
-        <w:t>T -&gt; Debug TXT</w:t>
-      </w:r>
-    </w:p>
-    <w:p>
-      <w:pPr>
-        <w:spacing w:after="0"/>
-        <w:ind w:firstLine="1701"/>
-        <w:rPr>
-          <w:rFonts w:ascii="Consolas" w:hAnsi="Consolas" w:cs="Consolas"/>
-          <w:sz w:val="18"/>
-          <w:szCs w:val="18"/>
-          <w:lang w:val="en-US"/>
-        </w:rPr>
-      </w:pPr>
+        <w:tab/>
+        <w:t>--</w:t>
+      </w:r>
       <w:r>
         <w:rPr>
           <w:rFonts w:ascii="Consolas" w:hAnsi="Consolas" w:cs="Consolas"/>
@@ -6305,37 +6442,138 @@
           <w:szCs w:val="18"/>
           <w:lang w:val="de-DE"/>
         </w:rPr>
-        <w:t xml:space="preserve">                     </w:t>
+        <w:t xml:space="preserve"> </w:t>
       </w:r>
       <w:r>
         <w:rPr>
           <w:rFonts w:ascii="Consolas" w:hAnsi="Consolas" w:cs="Consolas"/>
           <w:sz w:val="18"/>
           <w:szCs w:val="18"/>
-          <w:lang w:val="en-US"/>
-        </w:rPr>
-        <w:t>p_replace_xls  =&gt; 'Y',   --Y/N</w:t>
-      </w:r>
-    </w:p>
-    <w:p>
-      <w:pPr>
-        <w:spacing w:after="0"/>
-        <w:ind w:firstLine="1701"/>
+          <w:lang w:val="de-DE"/>
+        </w:rPr>
+        <w:t xml:space="preserve">T -&gt; </w:t>
+      </w:r>
+      <w:proofErr w:type="spellStart"/>
+      <w:r>
         <w:rPr>
           <w:rFonts w:ascii="Consolas" w:hAnsi="Consolas" w:cs="Consolas"/>
           <w:sz w:val="18"/>
           <w:szCs w:val="18"/>
-          <w:lang w:val="en-US"/>
-        </w:rPr>
-      </w:pPr>
+          <w:lang w:val="de-DE"/>
+        </w:rPr>
+        <w:t>Debug</w:t>
+      </w:r>
+      <w:proofErr w:type="spellEnd"/>
       <w:r>
         <w:rPr>
           <w:rFonts w:ascii="Consolas" w:hAnsi="Consolas" w:cs="Consolas"/>
           <w:sz w:val="18"/>
           <w:szCs w:val="18"/>
-          <w:lang w:val="en-US"/>
-        </w:rPr>
-        <w:t xml:space="preserve">                     p_custom_width =&gt; null</w:t>
+          <w:lang w:val="de-DE"/>
+        </w:rPr>
+        <w:t xml:space="preserve"> TXT</w:t>
+      </w:r>
+    </w:p>
+    <w:p>
+      <w:pPr>
+        <w:spacing w:after="0"/>
+        <w:ind w:firstLine="1701"/>
+        <w:rPr>
+          <w:rFonts w:ascii="Consolas" w:hAnsi="Consolas" w:cs="Consolas"/>
+          <w:sz w:val="18"/>
+          <w:szCs w:val="18"/>
+          <w:lang w:val="en-US"/>
+        </w:rPr>
+      </w:pPr>
+      <w:r>
+        <w:rPr>
+          <w:rFonts w:ascii="Consolas" w:hAnsi="Consolas" w:cs="Consolas"/>
+          <w:sz w:val="18"/>
+          <w:szCs w:val="18"/>
+          <w:lang w:val="de-DE"/>
+        </w:rPr>
+        <w:t xml:space="preserve">                     </w:t>
+      </w:r>
+      <w:proofErr w:type="spellStart"/>
+      <w:r>
+        <w:rPr>
+          <w:rFonts w:ascii="Consolas" w:hAnsi="Consolas" w:cs="Consolas"/>
+          <w:sz w:val="18"/>
+          <w:szCs w:val="18"/>
+          <w:lang w:val="en-US"/>
+        </w:rPr>
+        <w:t>p_replace_</w:t>
+      </w:r>
+      <w:proofErr w:type="gramStart"/>
+      <w:r>
+        <w:rPr>
+          <w:rFonts w:ascii="Consolas" w:hAnsi="Consolas" w:cs="Consolas"/>
+          <w:sz w:val="18"/>
+          <w:szCs w:val="18"/>
+          <w:lang w:val="en-US"/>
+        </w:rPr>
+        <w:t>xls</w:t>
+      </w:r>
+      <w:proofErr w:type="spellEnd"/>
+      <w:r>
+        <w:rPr>
+          <w:rFonts w:ascii="Consolas" w:hAnsi="Consolas" w:cs="Consolas"/>
+          <w:sz w:val="18"/>
+          <w:szCs w:val="18"/>
+          <w:lang w:val="en-US"/>
+        </w:rPr>
+        <w:t xml:space="preserve">  =</w:t>
+      </w:r>
+      <w:proofErr w:type="gramEnd"/>
+      <w:r>
+        <w:rPr>
+          <w:rFonts w:ascii="Consolas" w:hAnsi="Consolas" w:cs="Consolas"/>
+          <w:sz w:val="18"/>
+          <w:szCs w:val="18"/>
+          <w:lang w:val="en-US"/>
+        </w:rPr>
+        <w:t>&gt; 'Y',   --Y/N</w:t>
+      </w:r>
+    </w:p>
+    <w:p>
+      <w:pPr>
+        <w:spacing w:after="0"/>
+        <w:ind w:firstLine="1701"/>
+        <w:rPr>
+          <w:rFonts w:ascii="Consolas" w:hAnsi="Consolas" w:cs="Consolas"/>
+          <w:sz w:val="18"/>
+          <w:szCs w:val="18"/>
+          <w:lang w:val="en-US"/>
+        </w:rPr>
+      </w:pPr>
+      <w:r>
+        <w:rPr>
+          <w:rFonts w:ascii="Consolas" w:hAnsi="Consolas" w:cs="Consolas"/>
+          <w:sz w:val="18"/>
+          <w:szCs w:val="18"/>
+          <w:lang w:val="en-US"/>
+        </w:rPr>
+        <w:t xml:space="preserve">                     </w:t>
+      </w:r>
+      <w:proofErr w:type="spellStart"/>
+      <w:r>
+        <w:rPr>
+          <w:rFonts w:ascii="Consolas" w:hAnsi="Consolas" w:cs="Consolas"/>
+          <w:sz w:val="18"/>
+          <w:szCs w:val="18"/>
+          <w:lang w:val="en-US"/>
+        </w:rPr>
+        <w:t>p_custom_width</w:t>
+      </w:r>
+      <w:proofErr w:type="spellEnd"/>
+      <w:r>
+        <w:rPr>
+          <w:rFonts w:ascii="Consolas" w:hAnsi="Consolas" w:cs="Consolas"/>
+          <w:sz w:val="18"/>
+          <w:szCs w:val="18"/>
+          <w:lang w:val="en-US"/>
+        </w:rPr>
+        <w:t xml:space="preserve"> =&gt; null</w:t>
       </w:r>
     </w:p>
     <w:p>
@@ -6396,12 +6634,14 @@
           <w:lang w:val="en-US"/>
         </w:rPr>
       </w:pPr>
+      <w:proofErr w:type="spellStart"/>
       <w:r>
         <w:rPr>
           <w:lang w:val="en-US"/>
         </w:rPr>
         <w:t>p_maximum_rows</w:t>
       </w:r>
+      <w:proofErr w:type="spellEnd"/>
       <w:r>
         <w:rPr>
           <w:lang w:val="en-US"/>
@@ -6441,12 +6681,14 @@
           <w:lang w:val="en-US"/>
         </w:rPr>
       </w:pPr>
+      <w:proofErr w:type="spellStart"/>
       <w:r>
         <w:rPr>
           <w:lang w:val="en-US"/>
         </w:rPr>
         <w:t>p_jquery_selector</w:t>
       </w:r>
+      <w:proofErr w:type="spellEnd"/>
       <w:r>
         <w:rPr>
           <w:lang w:val="en-US"/>
@@ -6480,12 +6722,14 @@
           <w:lang w:val="en-US"/>
         </w:rPr>
       </w:pPr>
+      <w:proofErr w:type="spellStart"/>
       <w:r>
         <w:rPr>
           <w:lang w:val="en-US"/>
         </w:rPr>
         <w:t>p_download_type</w:t>
       </w:r>
+      <w:proofErr w:type="spellEnd"/>
       <w:r>
         <w:rPr>
           <w:lang w:val="en-US"/>
@@ -6519,12 +6763,14 @@
           <w:lang w:val="en-US"/>
         </w:rPr>
       </w:pPr>
+      <w:proofErr w:type="spellStart"/>
       <w:r>
         <w:rPr>
           <w:lang w:val="en-US"/>
         </w:rPr>
         <w:t>p_replace_xls</w:t>
       </w:r>
+      <w:proofErr w:type="spellEnd"/>
       <w:r>
         <w:rPr>
           <w:lang w:val="en-US"/>
@@ -6558,12 +6804,14 @@
           <w:lang w:val="en-US"/>
         </w:rPr>
       </w:pPr>
+      <w:proofErr w:type="spellStart"/>
       <w:r>
         <w:rPr>
           <w:lang w:val="en-US"/>
         </w:rPr>
         <w:t>p_custom_width</w:t>
       </w:r>
+      <w:proofErr w:type="spellEnd"/>
       <w:r>
         <w:rPr>
           <w:lang w:val="en-US"/>
@@ -6576,7 +6824,7 @@
       <w:pPr>
         <w:pStyle w:val="Verzeichnis2"/>
       </w:pPr>
-      <w:bookmarkStart w:id="19" w:name="_Toc402195553"/>
+      <w:bookmarkStart w:id="19" w:name="_Toc403399226"/>
       <w:r>
         <w:t>Set custom columns widths</w:t>
       </w:r>
@@ -6623,6 +6871,7 @@
         </w:rPr>
         <w:t xml:space="preserve">For this please set   </w:t>
       </w:r>
+      <w:proofErr w:type="spellStart"/>
       <w:r>
         <w:rPr>
           <w:i/>
@@ -6630,6 +6879,7 @@
         </w:rPr>
         <w:t>p_custom_width</w:t>
       </w:r>
+      <w:proofErr w:type="spellEnd"/>
       <w:r>
         <w:rPr>
           <w:lang w:val="en-US"/>
@@ -6652,7 +6902,21 @@
         <w:rPr>
           <w:lang w:val="en-US"/>
         </w:rPr>
-        <w:t xml:space="preserve"> values, each value consist of  column name and column width</w:t>
+        <w:t xml:space="preserve"> values, each value consist </w:t>
+      </w:r>
+      <w:proofErr w:type="gramStart"/>
+      <w:r>
+        <w:rPr>
+          <w:lang w:val="en-US"/>
+        </w:rPr>
+        <w:t>of  column</w:t>
+      </w:r>
+      <w:proofErr w:type="gramEnd"/>
+      <w:r>
+        <w:rPr>
+          <w:lang w:val="en-US"/>
+        </w:rPr>
+        <w:t xml:space="preserve"> name and column width</w:t>
       </w:r>
       <w:r>
         <w:rPr>
@@ -6704,7 +6968,21 @@
         <w:rPr>
           <w:lang w:val="en-US"/>
         </w:rPr>
-        <w:t>PROJECT=151,TASK_NAME=319,START_DATE=133,</w:t>
+        <w:t>PROJECT=151</w:t>
+      </w:r>
+      <w:proofErr w:type="gramStart"/>
+      <w:r>
+        <w:rPr>
+          <w:lang w:val="en-US"/>
+        </w:rPr>
+        <w:t>,TASK</w:t>
+      </w:r>
+      <w:proofErr w:type="gramEnd"/>
+      <w:r>
+        <w:rPr>
+          <w:lang w:val="en-US"/>
+        </w:rPr>
+        <w:t>_NAME=319,START_DATE=133,</w:t>
       </w:r>
     </w:p>
     <w:p>
@@ -6715,12 +6993,14 @@
           <w:lang w:val="en-US"/>
         </w:rPr>
       </w:pPr>
+      <w:proofErr w:type="gramStart"/>
       <w:r>
         <w:rPr>
           <w:lang w:val="en-US"/>
         </w:rPr>
         <w:t>set</w:t>
       </w:r>
+      <w:proofErr w:type="gramEnd"/>
     </w:p>
     <w:p>
       <w:pPr>
@@ -6730,11 +7010,19 @@
           <w:lang w:val="en-US"/>
         </w:rPr>
       </w:pPr>
-      <w:r>
-        <w:rPr>
-          <w:lang w:val="en-US"/>
-        </w:rPr>
-        <w:t>width = 151 to the column with name = “</w:t>
+      <w:proofErr w:type="gramStart"/>
+      <w:r>
+        <w:rPr>
+          <w:lang w:val="en-US"/>
+        </w:rPr>
+        <w:t>width</w:t>
+      </w:r>
+      <w:proofErr w:type="gramEnd"/>
+      <w:r>
+        <w:rPr>
+          <w:lang w:val="en-US"/>
+        </w:rPr>
+        <w:t xml:space="preserve"> = 151 to the column with name = “</w:t>
       </w:r>
       <w:r>
         <w:rPr>
@@ -6757,11 +7045,19 @@
           <w:lang w:val="en-US"/>
         </w:rPr>
       </w:pPr>
-      <w:r>
-        <w:rPr>
-          <w:lang w:val="en-US"/>
-        </w:rPr>
-        <w:t>width = 319 to the column with name = “NAME”,</w:t>
+      <w:proofErr w:type="gramStart"/>
+      <w:r>
+        <w:rPr>
+          <w:lang w:val="en-US"/>
+        </w:rPr>
+        <w:t>width</w:t>
+      </w:r>
+      <w:proofErr w:type="gramEnd"/>
+      <w:r>
+        <w:rPr>
+          <w:lang w:val="en-US"/>
+        </w:rPr>
+        <w:t xml:space="preserve"> = 319 to the column with name = “NAME”,</w:t>
       </w:r>
     </w:p>
     <w:p>
@@ -6772,11 +7068,19 @@
           <w:lang w:val="en-US"/>
         </w:rPr>
       </w:pPr>
-      <w:r>
-        <w:rPr>
-          <w:lang w:val="en-US"/>
-        </w:rPr>
-        <w:t>width = 133 to the column with name = “</w:t>
+      <w:proofErr w:type="gramStart"/>
+      <w:r>
+        <w:rPr>
+          <w:lang w:val="en-US"/>
+        </w:rPr>
+        <w:t>width</w:t>
+      </w:r>
+      <w:proofErr w:type="gramEnd"/>
+      <w:r>
+        <w:rPr>
+          <w:lang w:val="en-US"/>
+        </w:rPr>
+        <w:t xml:space="preserve"> = 133 to the column with name = “</w:t>
       </w:r>
       <w:r>
         <w:rPr>
@@ -6866,26 +7170,487 @@
     </w:p>
     <w:p>
       <w:pPr>
+        <w:pStyle w:val="Verzeichnis2"/>
+      </w:pPr>
+      <w:bookmarkStart w:id="20" w:name="_Toc403399227"/>
+      <w:r>
+        <w:t>Adding custom download button</w:t>
+      </w:r>
+      <w:bookmarkEnd w:id="20"/>
+    </w:p>
+    <w:p>
+      <w:pPr>
+        <w:pStyle w:val="Listenabsatz"/>
+        <w:numPr>
+          <w:ilvl w:val="0"/>
+          <w:numId w:val="5"/>
+        </w:numPr>
         <w:spacing w:after="0"/>
-        <w:ind w:left="1701"/>
-        <w:rPr>
-          <w:lang w:val="en-US"/>
-        </w:rPr>
-      </w:pPr>
-    </w:p>
-    <w:p>
-      <w:pPr>
+        <w:rPr>
+          <w:lang w:val="en-US"/>
+        </w:rPr>
+      </w:pPr>
+      <w:r>
+        <w:rPr>
+          <w:noProof/>
+          <w:lang w:val="de-DE" w:eastAsia="de-DE"/>
+        </w:rPr>
+        <mc:AlternateContent>
+          <mc:Choice Requires="wps">
+            <w:drawing>
+              <wp:anchor distT="0" distB="0" distL="114300" distR="114300" simplePos="0" relativeHeight="251683840" behindDoc="0" locked="0" layoutInCell="1" allowOverlap="1" wp14:anchorId="29C0E2E0" wp14:editId="67CC7614">
+                <wp:simplePos x="0" y="0"/>
+                <wp:positionH relativeFrom="column">
+                  <wp:posOffset>2344616</wp:posOffset>
+                </wp:positionH>
+                <wp:positionV relativeFrom="paragraph">
+                  <wp:posOffset>2284974</wp:posOffset>
+                </wp:positionV>
+                <wp:extent cx="1905000" cy="206188"/>
+                <wp:effectExtent l="0" t="0" r="19050" b="22860"/>
+                <wp:wrapNone/>
+                <wp:docPr id="31" name="Rechteck 31"/>
+                <wp:cNvGraphicFramePr/>
+                <a:graphic xmlns:a="http://schemas.openxmlformats.org/drawingml/2006/main">
+                  <a:graphicData uri="http://schemas.microsoft.com/office/word/2010/wordprocessingShape">
+                    <wps:wsp>
+                      <wps:cNvSpPr/>
+                      <wps:spPr>
+                        <a:xfrm>
+                          <a:off x="0" y="0"/>
+                          <a:ext cx="1905000" cy="206188"/>
+                        </a:xfrm>
+                        <a:prstGeom prst="rect">
+                          <a:avLst/>
+                        </a:prstGeom>
+                        <a:noFill/>
+                      </wps:spPr>
+                      <wps:style>
+                        <a:lnRef idx="2">
+                          <a:schemeClr val="accent6"/>
+                        </a:lnRef>
+                        <a:fillRef idx="1">
+                          <a:schemeClr val="lt1"/>
+                        </a:fillRef>
+                        <a:effectRef idx="0">
+                          <a:schemeClr val="accent6"/>
+                        </a:effectRef>
+                        <a:fontRef idx="minor">
+                          <a:schemeClr val="dk1"/>
+                        </a:fontRef>
+                      </wps:style>
+                      <wps:bodyPr rot="0" spcFirstLastPara="0" vertOverflow="overflow" horzOverflow="overflow" vert="horz" wrap="square" lIns="91440" tIns="45720" rIns="91440" bIns="45720" numCol="1" spcCol="0" rtlCol="0" fromWordArt="0" anchor="ctr" anchorCtr="0" forceAA="0" compatLnSpc="1">
+                        <a:prstTxWarp prst="textNoShape">
+                          <a:avLst/>
+                        </a:prstTxWarp>
+                        <a:noAutofit/>
+                      </wps:bodyPr>
+                    </wps:wsp>
+                  </a:graphicData>
+                </a:graphic>
+                <wp14:sizeRelH relativeFrom="margin">
+                  <wp14:pctWidth>0</wp14:pctWidth>
+                </wp14:sizeRelH>
+                <wp14:sizeRelV relativeFrom="margin">
+                  <wp14:pctHeight>0</wp14:pctHeight>
+                </wp14:sizeRelV>
+              </wp:anchor>
+            </w:drawing>
+          </mc:Choice>
+          <mc:Fallback>
+            <w:pict>
+              <v:rect w14:anchorId="58F5F73E" id="Rechteck 31" o:spid="_x0000_s1026" style="position:absolute;margin-left:184.6pt;margin-top:179.9pt;width:150pt;height:16.25pt;z-index:251683840;visibility:visible;mso-wrap-style:square;mso-width-percent:0;mso-height-percent:0;mso-wrap-distance-left:9pt;mso-wrap-distance-top:0;mso-wrap-distance-right:9pt;mso-wrap-distance-bottom:0;mso-position-horizontal:absolute;mso-position-horizontal-relative:text;mso-position-vertical:absolute;mso-position-vertical-relative:text;mso-width-percent:0;mso-height-percent:0;mso-width-relative:margin;mso-height-relative:margin;v-text-anchor:middle" o:gfxdata="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" filled="f" strokecolor="#f79646 [3209]" strokeweight="2pt"/>
+            </w:pict>
+          </mc:Fallback>
+        </mc:AlternateContent>
+      </w:r>
+      <w:r>
+        <w:rPr>
+          <w:noProof/>
+          <w:lang w:val="de-DE" w:eastAsia="de-DE"/>
+        </w:rPr>
+        <mc:AlternateContent>
+          <mc:Choice Requires="wps">
+            <w:drawing>
+              <wp:anchor distT="0" distB="0" distL="114300" distR="114300" simplePos="0" relativeHeight="251660288" behindDoc="0" locked="0" layoutInCell="1" allowOverlap="1" wp14:anchorId="407B18B9" wp14:editId="4D70474D">
+                <wp:simplePos x="0" y="0"/>
+                <wp:positionH relativeFrom="column">
+                  <wp:posOffset>2391508</wp:posOffset>
+                </wp:positionH>
+                <wp:positionV relativeFrom="paragraph">
+                  <wp:posOffset>555820</wp:posOffset>
+                </wp:positionV>
+                <wp:extent cx="2895600" cy="206188"/>
+                <wp:effectExtent l="0" t="0" r="19050" b="22860"/>
+                <wp:wrapNone/>
+                <wp:docPr id="29" name="Rechteck 29"/>
+                <wp:cNvGraphicFramePr/>
+                <a:graphic xmlns:a="http://schemas.openxmlformats.org/drawingml/2006/main">
+                  <a:graphicData uri="http://schemas.microsoft.com/office/word/2010/wordprocessingShape">
+                    <wps:wsp>
+                      <wps:cNvSpPr/>
+                      <wps:spPr>
+                        <a:xfrm>
+                          <a:off x="0" y="0"/>
+                          <a:ext cx="2895600" cy="206188"/>
+                        </a:xfrm>
+                        <a:prstGeom prst="rect">
+                          <a:avLst/>
+                        </a:prstGeom>
+                        <a:noFill/>
+                      </wps:spPr>
+                      <wps:style>
+                        <a:lnRef idx="2">
+                          <a:schemeClr val="accent6"/>
+                        </a:lnRef>
+                        <a:fillRef idx="1">
+                          <a:schemeClr val="lt1"/>
+                        </a:fillRef>
+                        <a:effectRef idx="0">
+                          <a:schemeClr val="accent6"/>
+                        </a:effectRef>
+                        <a:fontRef idx="minor">
+                          <a:schemeClr val="dk1"/>
+                        </a:fontRef>
+                      </wps:style>
+                      <wps:bodyPr rot="0" spcFirstLastPara="0" vertOverflow="overflow" horzOverflow="overflow" vert="horz" wrap="square" lIns="91440" tIns="45720" rIns="91440" bIns="45720" numCol="1" spcCol="0" rtlCol="0" fromWordArt="0" anchor="ctr" anchorCtr="0" forceAA="0" compatLnSpc="1">
+                        <a:prstTxWarp prst="textNoShape">
+                          <a:avLst/>
+                        </a:prstTxWarp>
+                        <a:noAutofit/>
+                      </wps:bodyPr>
+                    </wps:wsp>
+                  </a:graphicData>
+                </a:graphic>
+                <wp14:sizeRelH relativeFrom="margin">
+                  <wp14:pctWidth>0</wp14:pctWidth>
+                </wp14:sizeRelH>
+                <wp14:sizeRelV relativeFrom="margin">
+                  <wp14:pctHeight>0</wp14:pctHeight>
+                </wp14:sizeRelV>
+              </wp:anchor>
+            </w:drawing>
+          </mc:Choice>
+          <mc:Fallback>
+            <w:pict>
+              <v:rect w14:anchorId="611EE70D" id="Rechteck 29" o:spid="_x0000_s1026" style="position:absolute;margin-left:188.3pt;margin-top:43.75pt;width:228pt;height:16.25pt;z-index:251660288;visibility:visible;mso-wrap-style:square;mso-width-percent:0;mso-height-percent:0;mso-wrap-distance-left:9pt;mso-wrap-distance-top:0;mso-wrap-distance-right:9pt;mso-wrap-distance-bottom:0;mso-position-horizontal:absolute;mso-position-horizontal-relative:text;mso-position-vertical:absolute;mso-position-vertical-relative:text;mso-width-percent:0;mso-height-percent:0;mso-width-relative:margin;mso-height-relative:margin;v-text-anchor:middle" o:gfxdata="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" filled="f" strokecolor="#f79646 [3209]" strokeweight="2pt"/>
+            </w:pict>
+          </mc:Fallback>
+        </mc:AlternateContent>
+      </w:r>
+      <w:r>
+        <w:rPr>
+          <w:lang w:val="en-US"/>
+        </w:rPr>
+        <w:t xml:space="preserve">First </w:t>
+      </w:r>
+      <w:r>
+        <w:rPr>
+          <w:lang w:val="en-US"/>
+        </w:rPr>
+        <w:t xml:space="preserve">create </w:t>
+      </w:r>
+      <w:r>
+        <w:rPr>
+          <w:lang w:val="en-US"/>
+        </w:rPr>
+        <w:t xml:space="preserve">a button with </w:t>
+      </w:r>
+      <w:r>
+        <w:rPr>
+          <w:lang w:val="en-US"/>
+        </w:rPr>
+        <w:t xml:space="preserve">certain  </w:t>
+      </w:r>
+      <w:r>
+        <w:rPr>
+          <w:b/>
+          <w:lang w:val="en-US"/>
+        </w:rPr>
+        <w:t>Static ID</w:t>
+      </w:r>
+      <w:r>
+        <w:rPr>
+          <w:lang w:val="en-US"/>
+        </w:rPr>
+        <w:t xml:space="preserve"> and Action “</w:t>
+      </w:r>
+      <w:r>
+        <w:rPr>
+          <w:b/>
+          <w:lang w:val="en-US"/>
+        </w:rPr>
+        <w:t>Defined by Dynamic Actions</w:t>
+      </w:r>
+      <w:r>
+        <w:rPr>
+          <w:lang w:val="en-US"/>
+        </w:rPr>
+        <w:t>”</w:t>
+      </w:r>
+      <w:r>
+        <w:rPr>
+          <w:noProof/>
+          <w:lang w:val="en-US" w:eastAsia="de-DE"/>
+        </w:rPr>
+        <w:t xml:space="preserve"> </w:t>
+      </w:r>
+      <w:r>
+        <w:rPr>
+          <w:noProof/>
+          <w:lang w:val="de-DE" w:eastAsia="de-DE"/>
+        </w:rPr>
+        <w:drawing>
+          <wp:inline distT="0" distB="0" distL="0" distR="0" wp14:anchorId="663EFB49" wp14:editId="193B0B58">
+            <wp:extent cx="4366846" cy="2782306"/>
+            <wp:effectExtent l="0" t="0" r="0" b="0"/>
+            <wp:docPr id="7" name="Grafik 7"/>
+            <wp:cNvGraphicFramePr>
+              <a:graphicFrameLocks xmlns:a="http://schemas.openxmlformats.org/drawingml/2006/main" noChangeAspect="1"/>
+            </wp:cNvGraphicFramePr>
+            <a:graphic xmlns:a="http://schemas.openxmlformats.org/drawingml/2006/main">
+              <a:graphicData uri="http://schemas.openxmlformats.org/drawingml/2006/picture">
+                <pic:pic xmlns:pic="http://schemas.openxmlformats.org/drawingml/2006/picture">
+                  <pic:nvPicPr>
+                    <pic:cNvPr id="7" name="E703384.tmp"/>
+                    <pic:cNvPicPr/>
+                  </pic:nvPicPr>
+                  <pic:blipFill>
+                    <a:blip r:embed="rId27">
+                      <a:extLst>
+                        <a:ext uri="{28A0092B-C50C-407E-A947-70E740481C1C}">
+                          <a14:useLocalDpi xmlns:a14="http://schemas.microsoft.com/office/drawing/2010/main" val="0"/>
+                        </a:ext>
+                      </a:extLst>
+                    </a:blip>
+                    <a:stretch>
+                      <a:fillRect/>
+                    </a:stretch>
+                  </pic:blipFill>
+                  <pic:spPr>
+                    <a:xfrm>
+                      <a:off x="0" y="0"/>
+                      <a:ext cx="4391837" cy="2798229"/>
+                    </a:xfrm>
+                    <a:prstGeom prst="rect">
+                      <a:avLst/>
+                    </a:prstGeom>
+                  </pic:spPr>
+                </pic:pic>
+              </a:graphicData>
+            </a:graphic>
+          </wp:inline>
+        </w:drawing>
+      </w:r>
+    </w:p>
+    <w:p>
+      <w:pPr>
+        <w:pStyle w:val="Listenabsatz"/>
+        <w:numPr>
+          <w:ilvl w:val="0"/>
+          <w:numId w:val="5"/>
+        </w:numPr>
         <w:spacing w:after="0"/>
-        <w:ind w:left="1701"/>
-        <w:rPr>
-          <w:lang w:val="en-US"/>
-        </w:rPr>
-      </w:pPr>
+        <w:rPr>
+          <w:lang w:val="en-US"/>
+        </w:rPr>
+      </w:pPr>
+      <w:r>
+        <w:rPr>
+          <w:noProof/>
+          <w:lang w:val="de-DE" w:eastAsia="de-DE"/>
+        </w:rPr>
+        <mc:AlternateContent>
+          <mc:Choice Requires="wps">
+            <w:drawing>
+              <wp:anchor distT="0" distB="0" distL="114300" distR="114300" simplePos="0" relativeHeight="251661312" behindDoc="0" locked="0" layoutInCell="1" allowOverlap="1" wp14:anchorId="1DA7CD9E" wp14:editId="4987F466">
+                <wp:simplePos x="0" y="0"/>
+                <wp:positionH relativeFrom="column">
+                  <wp:posOffset>3235325</wp:posOffset>
+                </wp:positionH>
+                <wp:positionV relativeFrom="paragraph">
+                  <wp:posOffset>1190478</wp:posOffset>
+                </wp:positionV>
+                <wp:extent cx="2479431" cy="206188"/>
+                <wp:effectExtent l="0" t="0" r="16510" b="22860"/>
+                <wp:wrapNone/>
+                <wp:docPr id="34" name="Rechteck 34"/>
+                <wp:cNvGraphicFramePr/>
+                <a:graphic xmlns:a="http://schemas.openxmlformats.org/drawingml/2006/main">
+                  <a:graphicData uri="http://schemas.microsoft.com/office/word/2010/wordprocessingShape">
+                    <wps:wsp>
+                      <wps:cNvSpPr/>
+                      <wps:spPr>
+                        <a:xfrm>
+                          <a:off x="0" y="0"/>
+                          <a:ext cx="2479431" cy="206188"/>
+                        </a:xfrm>
+                        <a:prstGeom prst="rect">
+                          <a:avLst/>
+                        </a:prstGeom>
+                        <a:noFill/>
+                      </wps:spPr>
+                      <wps:style>
+                        <a:lnRef idx="2">
+                          <a:schemeClr val="accent6"/>
+                        </a:lnRef>
+                        <a:fillRef idx="1">
+                          <a:schemeClr val="lt1"/>
+                        </a:fillRef>
+                        <a:effectRef idx="0">
+                          <a:schemeClr val="accent6"/>
+                        </a:effectRef>
+                        <a:fontRef idx="minor">
+                          <a:schemeClr val="dk1"/>
+                        </a:fontRef>
+                      </wps:style>
+                      <wps:bodyPr rot="0" spcFirstLastPara="0" vertOverflow="overflow" horzOverflow="overflow" vert="horz" wrap="square" lIns="91440" tIns="45720" rIns="91440" bIns="45720" numCol="1" spcCol="0" rtlCol="0" fromWordArt="0" anchor="ctr" anchorCtr="0" forceAA="0" compatLnSpc="1">
+                        <a:prstTxWarp prst="textNoShape">
+                          <a:avLst/>
+                        </a:prstTxWarp>
+                        <a:noAutofit/>
+                      </wps:bodyPr>
+                    </wps:wsp>
+                  </a:graphicData>
+                </a:graphic>
+                <wp14:sizeRelH relativeFrom="margin">
+                  <wp14:pctWidth>0</wp14:pctWidth>
+                </wp14:sizeRelH>
+                <wp14:sizeRelV relativeFrom="margin">
+                  <wp14:pctHeight>0</wp14:pctHeight>
+                </wp14:sizeRelV>
+              </wp:anchor>
+            </w:drawing>
+          </mc:Choice>
+          <mc:Fallback>
+            <w:pict>
+              <v:rect w14:anchorId="1DEA0299" id="Rechteck 34" o:spid="_x0000_s1026" style="position:absolute;margin-left:254.75pt;margin-top:93.75pt;width:195.25pt;height:16.25pt;z-index:251661312;visibility:visible;mso-wrap-style:square;mso-width-percent:0;mso-height-percent:0;mso-wrap-distance-left:9pt;mso-wrap-distance-top:0;mso-wrap-distance-right:9pt;mso-wrap-distance-bottom:0;mso-position-horizontal:absolute;mso-position-horizontal-relative:text;mso-position-vertical:absolute;mso-position-vertical-relative:text;mso-width-percent:0;mso-height-percent:0;mso-width-relative:margin;mso-height-relative:margin;v-text-anchor:middle" o:gfxdata="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" filled="f" strokecolor="#f79646 [3209]" strokeweight="2pt"/>
+            </w:pict>
+          </mc:Fallback>
+        </mc:AlternateContent>
+      </w:r>
+      <w:r>
+        <w:rPr>
+          <w:lang w:val="en-US"/>
+        </w:rPr>
+        <w:t>Edit “</w:t>
+      </w:r>
+      <w:r>
+        <w:rPr>
+          <w:i/>
+          <w:lang w:val="en-US"/>
+        </w:rPr>
+        <w:t>Download when click on (JQuery Selector)”</w:t>
+      </w:r>
+      <w:r>
+        <w:rPr>
+          <w:lang w:val="en-US"/>
+        </w:rPr>
+        <w:t xml:space="preserve"> property of Process with type “</w:t>
+      </w:r>
+      <w:r>
+        <w:rPr>
+          <w:rStyle w:val="fieldtitlebold"/>
+          <w:i/>
+          <w:lang w:val="en-US"/>
+        </w:rPr>
+        <w:t xml:space="preserve">GPV Interactive Report to </w:t>
+      </w:r>
+      <w:proofErr w:type="spellStart"/>
+      <w:r>
+        <w:rPr>
+          <w:rStyle w:val="fieldtitlebold"/>
+          <w:i/>
+          <w:lang w:val="en-US"/>
+        </w:rPr>
+        <w:t>MSExcel</w:t>
+      </w:r>
+      <w:proofErr w:type="spellEnd"/>
+      <w:r>
+        <w:rPr>
+          <w:rStyle w:val="fieldtitlebold"/>
+          <w:i/>
+          <w:lang w:val="en-US"/>
+        </w:rPr>
+        <w:t xml:space="preserve"> [Plug-in]</w:t>
+      </w:r>
+      <w:r>
+        <w:rPr>
+          <w:lang w:val="en-US"/>
+        </w:rPr>
+        <w:t xml:space="preserve">”. Add </w:t>
+      </w:r>
+      <w:r>
+        <w:rPr>
+          <w:b/>
+          <w:lang w:val="en-US"/>
+        </w:rPr>
+        <w:t>Static ID</w:t>
+      </w:r>
+      <w:r>
+        <w:rPr>
+          <w:lang w:val="en-US"/>
+        </w:rPr>
+        <w:t xml:space="preserve"> of the button with ‘#’-prefix. </w:t>
+      </w:r>
+      <w:r>
+        <w:rPr>
+          <w:noProof/>
+          <w:lang w:val="de-DE" w:eastAsia="de-DE"/>
+        </w:rPr>
+        <w:drawing>
+          <wp:inline distT="0" distB="0" distL="0" distR="0" wp14:anchorId="743A9B58" wp14:editId="07667E80">
+            <wp:extent cx="4297907" cy="1178169"/>
+            <wp:effectExtent l="0" t="0" r="7620" b="3175"/>
+            <wp:docPr id="33" name="Grafik 33"/>
+            <wp:cNvGraphicFramePr>
+              <a:graphicFrameLocks xmlns:a="http://schemas.openxmlformats.org/drawingml/2006/main" noChangeAspect="1"/>
+            </wp:cNvGraphicFramePr>
+            <a:graphic xmlns:a="http://schemas.openxmlformats.org/drawingml/2006/main">
+              <a:graphicData uri="http://schemas.openxmlformats.org/drawingml/2006/picture">
+                <pic:pic xmlns:pic="http://schemas.openxmlformats.org/drawingml/2006/picture">
+                  <pic:nvPicPr>
+                    <pic:cNvPr id="33" name="E706933.tmp"/>
+                    <pic:cNvPicPr/>
+                  </pic:nvPicPr>
+                  <pic:blipFill rotWithShape="1">
+                    <a:blip r:embed="rId28">
+                      <a:extLst>
+                        <a:ext uri="{28A0092B-C50C-407E-A947-70E740481C1C}">
+                          <a14:useLocalDpi xmlns:a14="http://schemas.microsoft.com/office/drawing/2010/main" val="0"/>
+                        </a:ext>
+                      </a:extLst>
+                    </a:blip>
+                    <a:srcRect r="24280"/>
+                    <a:stretch/>
+                  </pic:blipFill>
+                  <pic:spPr bwMode="auto">
+                    <a:xfrm>
+                      <a:off x="0" y="0"/>
+                      <a:ext cx="4378124" cy="1200159"/>
+                    </a:xfrm>
+                    <a:prstGeom prst="rect">
+                      <a:avLst/>
+                    </a:prstGeom>
+                    <a:ln>
+                      <a:noFill/>
+                    </a:ln>
+                    <a:extLst>
+                      <a:ext uri="{53640926-AAD7-44D8-BBD7-CCE9431645EC}">
+                        <a14:shadowObscured xmlns:a14="http://schemas.microsoft.com/office/drawing/2010/main"/>
+                      </a:ext>
+                    </a:extLst>
+                  </pic:spPr>
+                </pic:pic>
+              </a:graphicData>
+            </a:graphic>
+          </wp:inline>
+        </w:drawing>
+      </w:r>
     </w:p>
     <w:p>
       <w:pPr>
         <w:spacing w:after="0"/>
-        <w:ind w:left="1701"/>
         <w:rPr>
           <w:lang w:val="en-US"/>
         </w:rPr>
@@ -6899,17 +7664,9 @@
         </w:rPr>
       </w:pPr>
     </w:p>
-    <w:p>
-      <w:pPr>
-        <w:spacing w:after="0"/>
-        <w:rPr>
-          <w:lang w:val="en-US"/>
-        </w:rPr>
-      </w:pPr>
-    </w:p>
     <w:sectPr>
-      <w:headerReference w:type="default" r:id="rId27"/>
-      <w:footerReference w:type="default" r:id="rId28"/>
+      <w:headerReference w:type="default" r:id="rId29"/>
+      <w:footerReference w:type="default" r:id="rId30"/>
       <w:pgSz w:w="11906" w:h="16838"/>
       <w:pgMar w:top="1417" w:right="0" w:bottom="1134" w:left="0" w:header="708" w:footer="708" w:gutter="0"/>
       <w:cols w:space="708"/>
@@ -7111,7 +7868,7 @@
         <w:noProof/>
         <w:lang w:val="en-US"/>
       </w:rPr>
-      <w:t>2</w:t>
+      <w:t>10</w:t>
     </w:r>
     <w:r>
       <w:rPr>
@@ -7175,8 +7932,17 @@
         <w:rFonts w:ascii="Arial Black" w:hAnsi="Arial Black"/>
         <w:lang w:val="en-US"/>
       </w:rPr>
-      <w:t>GPV Interactive Report to MSExcel</w:t>
+      <w:t xml:space="preserve">GPV Interactive Report to </w:t>
     </w:r>
+    <w:proofErr w:type="spellStart"/>
+    <w:r>
+      <w:rPr>
+        <w:rFonts w:ascii="Arial Black" w:hAnsi="Arial Black"/>
+        <w:lang w:val="en-US"/>
+      </w:rPr>
+      <w:t>MSExcel</w:t>
+    </w:r>
+    <w:proofErr w:type="spellEnd"/>
   </w:p>
   <w:p>
     <w:pPr>
@@ -7531,10 +8297,10 @@
     </w:lvl>
   </w:abstractNum>
   <w:abstractNum w:abstractNumId="3">
-    <w:nsid w:val="78C738E6"/>
+    <w:nsid w:val="68D5090B"/>
     <w:multiLevelType w:val="hybridMultilevel"/>
-    <w:tmpl w:val="D3BEC2CA"/>
-    <w:lvl w:ilvl="0" w:tplc="7AEC3D0E">
+    <w:tmpl w:val="0B82E4E8"/>
+    <w:lvl w:ilvl="0" w:tplc="9A02E3F0">
       <w:start w:val="1"/>
       <w:numFmt w:val="decimal"/>
       <w:lvlText w:val="%1."/>
@@ -7619,6 +8385,95 @@
       </w:pPr>
     </w:lvl>
   </w:abstractNum>
+  <w:abstractNum w:abstractNumId="4">
+    <w:nsid w:val="78C738E6"/>
+    <w:multiLevelType w:val="hybridMultilevel"/>
+    <w:tmpl w:val="D3BEC2CA"/>
+    <w:lvl w:ilvl="0" w:tplc="7AEC3D0E">
+      <w:start w:val="1"/>
+      <w:numFmt w:val="decimal"/>
+      <w:lvlText w:val="%1."/>
+      <w:lvlJc w:val="left"/>
+      <w:pPr>
+        <w:ind w:left="2061" w:hanging="360"/>
+      </w:pPr>
+      <w:rPr>
+        <w:rFonts w:hint="default"/>
+      </w:rPr>
+    </w:lvl>
+    <w:lvl w:ilvl="1" w:tplc="04070019" w:tentative="1">
+      <w:start w:val="1"/>
+      <w:numFmt w:val="lowerLetter"/>
+      <w:lvlText w:val="%2."/>
+      <w:lvlJc w:val="left"/>
+      <w:pPr>
+        <w:ind w:left="2781" w:hanging="360"/>
+      </w:pPr>
+    </w:lvl>
+    <w:lvl w:ilvl="2" w:tplc="0407001B" w:tentative="1">
+      <w:start w:val="1"/>
+      <w:numFmt w:val="lowerRoman"/>
+      <w:lvlText w:val="%3."/>
+      <w:lvlJc w:val="right"/>
+      <w:pPr>
+        <w:ind w:left="3501" w:hanging="180"/>
+      </w:pPr>
+    </w:lvl>
+    <w:lvl w:ilvl="3" w:tplc="0407000F" w:tentative="1">
+      <w:start w:val="1"/>
+      <w:numFmt w:val="decimal"/>
+      <w:lvlText w:val="%4."/>
+      <w:lvlJc w:val="left"/>
+      <w:pPr>
+        <w:ind w:left="4221" w:hanging="360"/>
+      </w:pPr>
+    </w:lvl>
+    <w:lvl w:ilvl="4" w:tplc="04070019" w:tentative="1">
+      <w:start w:val="1"/>
+      <w:numFmt w:val="lowerLetter"/>
+      <w:lvlText w:val="%5."/>
+      <w:lvlJc w:val="left"/>
+      <w:pPr>
+        <w:ind w:left="4941" w:hanging="360"/>
+      </w:pPr>
+    </w:lvl>
+    <w:lvl w:ilvl="5" w:tplc="0407001B" w:tentative="1">
+      <w:start w:val="1"/>
+      <w:numFmt w:val="lowerRoman"/>
+      <w:lvlText w:val="%6."/>
+      <w:lvlJc w:val="right"/>
+      <w:pPr>
+        <w:ind w:left="5661" w:hanging="180"/>
+      </w:pPr>
+    </w:lvl>
+    <w:lvl w:ilvl="6" w:tplc="0407000F" w:tentative="1">
+      <w:start w:val="1"/>
+      <w:numFmt w:val="decimal"/>
+      <w:lvlText w:val="%7."/>
+      <w:lvlJc w:val="left"/>
+      <w:pPr>
+        <w:ind w:left="6381" w:hanging="360"/>
+      </w:pPr>
+    </w:lvl>
+    <w:lvl w:ilvl="7" w:tplc="04070019" w:tentative="1">
+      <w:start w:val="1"/>
+      <w:numFmt w:val="lowerLetter"/>
+      <w:lvlText w:val="%8."/>
+      <w:lvlJc w:val="left"/>
+      <w:pPr>
+        <w:ind w:left="7101" w:hanging="360"/>
+      </w:pPr>
+    </w:lvl>
+    <w:lvl w:ilvl="8" w:tplc="0407001B" w:tentative="1">
+      <w:start w:val="1"/>
+      <w:numFmt w:val="lowerRoman"/>
+      <w:lvlText w:val="%9."/>
+      <w:lvlJc w:val="right"/>
+      <w:pPr>
+        <w:ind w:left="7821" w:hanging="180"/>
+      </w:pPr>
+    </w:lvl>
+  </w:abstractNum>
   <w:num w:numId="1">
     <w:abstractNumId w:val="1"/>
   </w:num>
@@ -7626,10 +8481,13 @@
     <w:abstractNumId w:val="0"/>
   </w:num>
   <w:num w:numId="3">
-    <w:abstractNumId w:val="3"/>
+    <w:abstractNumId w:val="4"/>
   </w:num>
   <w:num w:numId="4">
     <w:abstractNumId w:val="2"/>
+  </w:num>
+  <w:num w:numId="5">
+    <w:abstractNumId w:val="3"/>
   </w:num>
 </w:numbering>
 </file>
@@ -8449,6 +9307,11 @@
     <w:basedOn w:val="Absatz-Standardschriftart"/>
     <w:rsid w:val="00F46ADA"/>
   </w:style>
+  <w:style w:type="character" w:customStyle="1" w:styleId="fieldtitlebold">
+    <w:name w:val="fieldtitlebold"/>
+    <w:basedOn w:val="Absatz-Standardschriftart"/>
+    <w:rsid w:val="008B527A"/>
+  </w:style>
 </w:styles>
 </file>
 
@@ -8740,7 +9603,7 @@
 </file>
 
 <file path=customXml/itemProps1.xml><?xml version="1.0" encoding="utf-8"?>
-<ds:datastoreItem xmlns:ds="http://schemas.openxmlformats.org/officeDocument/2006/customXml" ds:itemID="{8EAE63BB-EEC1-4A70-979D-CAEA9EE62EBA}">
+<ds:datastoreItem xmlns:ds="http://schemas.openxmlformats.org/officeDocument/2006/customXml" ds:itemID="{9467DB26-8B5A-4F7D-94F5-66C379E7588D}">
   <ds:schemaRefs>
     <ds:schemaRef ds:uri="http://schemas.openxmlformats.org/officeDocument/2006/bibliography"/>
   </ds:schemaRefs>

</xml_diff>

<commit_message>
Bugfix + new use hint
Version 1.92
</commit_message>
<xml_diff>
--- a/instructions.docx
+++ b/instructions.docx
@@ -40,7 +40,7 @@
       <w:r>
         <w:fldChar w:fldCharType="separate"/>
       </w:r>
-      <w:hyperlink w:anchor="_Toc403465847" w:history="1">
+      <w:hyperlink w:anchor="_Toc410130932" w:history="1">
         <w:r>
           <w:rPr>
             <w:rStyle w:val="Hyperlink"/>
@@ -68,7 +68,7 @@
             <w:noProof/>
             <w:webHidden/>
           </w:rPr>
-          <w:instrText xml:space="preserve"> PAGEREF _Toc403465847 \h </w:instrText>
+          <w:instrText xml:space="preserve"> PAGEREF _Toc410130932 \h </w:instrText>
         </w:r>
         <w:r>
           <w:rPr>
@@ -111,7 +111,7 @@
           <w:lang w:val="de-DE" w:eastAsia="de-DE"/>
         </w:rPr>
       </w:pPr>
-      <w:hyperlink w:anchor="_Toc403465848" w:history="1">
+      <w:hyperlink w:anchor="_Toc410130933" w:history="1">
         <w:r>
           <w:rPr>
             <w:rStyle w:val="Hyperlink"/>
@@ -138,7 +138,7 @@
             <w:noProof/>
             <w:webHidden/>
           </w:rPr>
-          <w:instrText xml:space="preserve"> PAGEREF _Toc403465848 \h </w:instrText>
+          <w:instrText xml:space="preserve"> PAGEREF _Toc410130933 \h </w:instrText>
         </w:r>
         <w:r>
           <w:rPr>
@@ -181,7 +181,7 @@
           <w:lang w:val="de-DE" w:eastAsia="de-DE"/>
         </w:rPr>
       </w:pPr>
-      <w:hyperlink w:anchor="_Toc403465849" w:history="1">
+      <w:hyperlink w:anchor="_Toc410130934" w:history="1">
         <w:r>
           <w:rPr>
             <w:rStyle w:val="Hyperlink"/>
@@ -208,7 +208,7 @@
             <w:noProof/>
             <w:webHidden/>
           </w:rPr>
-          <w:instrText xml:space="preserve"> PAGEREF _Toc403465849 \h </w:instrText>
+          <w:instrText xml:space="preserve"> PAGEREF _Toc410130934 \h </w:instrText>
         </w:r>
         <w:r>
           <w:rPr>
@@ -251,7 +251,7 @@
           <w:lang w:val="de-DE" w:eastAsia="de-DE"/>
         </w:rPr>
       </w:pPr>
-      <w:hyperlink w:anchor="_Toc403465850" w:history="1">
+      <w:hyperlink w:anchor="_Toc410130935" w:history="1">
         <w:r>
           <w:rPr>
             <w:rStyle w:val="Hyperlink"/>
@@ -278,7 +278,7 @@
             <w:noProof/>
             <w:webHidden/>
           </w:rPr>
-          <w:instrText xml:space="preserve"> PAGEREF _Toc403465850 \h </w:instrText>
+          <w:instrText xml:space="preserve"> PAGEREF _Toc410130935 \h </w:instrText>
         </w:r>
         <w:r>
           <w:rPr>
@@ -321,7 +321,7 @@
           <w:lang w:val="de-DE" w:eastAsia="de-DE"/>
         </w:rPr>
       </w:pPr>
-      <w:hyperlink w:anchor="_Toc403465851" w:history="1">
+      <w:hyperlink w:anchor="_Toc410130936" w:history="1">
         <w:r>
           <w:rPr>
             <w:rStyle w:val="Hyperlink"/>
@@ -348,7 +348,7 @@
             <w:noProof/>
             <w:webHidden/>
           </w:rPr>
-          <w:instrText xml:space="preserve"> PAGEREF _Toc403465851 \h </w:instrText>
+          <w:instrText xml:space="preserve"> PAGEREF _Toc410130936 \h </w:instrText>
         </w:r>
         <w:r>
           <w:rPr>
@@ -391,7 +391,7 @@
           <w:lang w:val="de-DE" w:eastAsia="de-DE"/>
         </w:rPr>
       </w:pPr>
-      <w:hyperlink w:anchor="_Toc403465852" w:history="1">
+      <w:hyperlink w:anchor="_Toc410130937" w:history="1">
         <w:r>
           <w:rPr>
             <w:rStyle w:val="Hyperlink"/>
@@ -418,7 +418,7 @@
             <w:noProof/>
             <w:webHidden/>
           </w:rPr>
-          <w:instrText xml:space="preserve"> PAGEREF _Toc403465852 \h </w:instrText>
+          <w:instrText xml:space="preserve"> PAGEREF _Toc410130937 \h </w:instrText>
         </w:r>
         <w:r>
           <w:rPr>
@@ -460,7 +460,7 @@
           <w:lang w:val="de-DE" w:eastAsia="de-DE"/>
         </w:rPr>
       </w:pPr>
-      <w:hyperlink w:anchor="_Toc403465853" w:history="1">
+      <w:hyperlink w:anchor="_Toc410130938" w:history="1">
         <w:r>
           <w:rPr>
             <w:rStyle w:val="Hyperlink"/>
@@ -488,7 +488,7 @@
             <w:noProof/>
             <w:webHidden/>
           </w:rPr>
-          <w:instrText xml:space="preserve"> PAGEREF _Toc403465853 \h </w:instrText>
+          <w:instrText xml:space="preserve"> PAGEREF _Toc410130938 \h </w:instrText>
         </w:r>
         <w:r>
           <w:rPr>
@@ -531,7 +531,7 @@
           <w:lang w:val="de-DE" w:eastAsia="de-DE"/>
         </w:rPr>
       </w:pPr>
-      <w:hyperlink w:anchor="_Toc403465854" w:history="1">
+      <w:hyperlink w:anchor="_Toc410130939" w:history="1">
         <w:r>
           <w:rPr>
             <w:rStyle w:val="Hyperlink"/>
@@ -558,7 +558,7 @@
             <w:noProof/>
             <w:webHidden/>
           </w:rPr>
-          <w:instrText xml:space="preserve"> PAGEREF _Toc403465854 \h </w:instrText>
+          <w:instrText xml:space="preserve"> PAGEREF _Toc410130939 \h </w:instrText>
         </w:r>
         <w:r>
           <w:rPr>
@@ -601,7 +601,7 @@
           <w:lang w:val="de-DE" w:eastAsia="de-DE"/>
         </w:rPr>
       </w:pPr>
-      <w:hyperlink w:anchor="_Toc403465855" w:history="1">
+      <w:hyperlink w:anchor="_Toc410130940" w:history="1">
         <w:r>
           <w:rPr>
             <w:rStyle w:val="Hyperlink"/>
@@ -628,7 +628,7 @@
             <w:noProof/>
             <w:webHidden/>
           </w:rPr>
-          <w:instrText xml:space="preserve"> PAGEREF _Toc403465855 \h </w:instrText>
+          <w:instrText xml:space="preserve"> PAGEREF _Toc410130940 \h </w:instrText>
         </w:r>
         <w:r>
           <w:rPr>
@@ -671,7 +671,7 @@
           <w:lang w:val="de-DE" w:eastAsia="de-DE"/>
         </w:rPr>
       </w:pPr>
-      <w:hyperlink w:anchor="_Toc403465856" w:history="1">
+      <w:hyperlink w:anchor="_Toc410130941" w:history="1">
         <w:r>
           <w:rPr>
             <w:rStyle w:val="Hyperlink"/>
@@ -698,7 +698,7 @@
             <w:noProof/>
             <w:webHidden/>
           </w:rPr>
-          <w:instrText xml:space="preserve"> PAGEREF _Toc403465856 \h </w:instrText>
+          <w:instrText xml:space="preserve"> PAGEREF _Toc410130941 \h </w:instrText>
         </w:r>
         <w:r>
           <w:rPr>
@@ -740,7 +740,7 @@
           <w:lang w:val="de-DE" w:eastAsia="de-DE"/>
         </w:rPr>
       </w:pPr>
-      <w:hyperlink w:anchor="_Toc403465857" w:history="1">
+      <w:hyperlink w:anchor="_Toc410130942" w:history="1">
         <w:r>
           <w:rPr>
             <w:rStyle w:val="Hyperlink"/>
@@ -768,7 +768,7 @@
             <w:noProof/>
             <w:webHidden/>
           </w:rPr>
-          <w:instrText xml:space="preserve"> PAGEREF _Toc403465857 \h </w:instrText>
+          <w:instrText xml:space="preserve"> PAGEREF _Toc410130942 \h </w:instrText>
         </w:r>
         <w:r>
           <w:rPr>
@@ -811,7 +811,7 @@
           <w:lang w:val="de-DE" w:eastAsia="de-DE"/>
         </w:rPr>
       </w:pPr>
-      <w:hyperlink w:anchor="_Toc403465858" w:history="1">
+      <w:hyperlink w:anchor="_Toc410130943" w:history="1">
         <w:r>
           <w:rPr>
             <w:rStyle w:val="Hyperlink"/>
@@ -838,7 +838,7 @@
             <w:noProof/>
             <w:webHidden/>
           </w:rPr>
-          <w:instrText xml:space="preserve"> PAGEREF _Toc403465858 \h </w:instrText>
+          <w:instrText xml:space="preserve"> PAGEREF _Toc410130943 \h </w:instrText>
         </w:r>
         <w:r>
           <w:rPr>
@@ -881,7 +881,7 @@
           <w:lang w:val="de-DE" w:eastAsia="de-DE"/>
         </w:rPr>
       </w:pPr>
-      <w:hyperlink w:anchor="_Toc403465859" w:history="1">
+      <w:hyperlink w:anchor="_Toc410130944" w:history="1">
         <w:r>
           <w:rPr>
             <w:rStyle w:val="Hyperlink"/>
@@ -908,7 +908,7 @@
             <w:noProof/>
             <w:webHidden/>
           </w:rPr>
-          <w:instrText xml:space="preserve"> PAGEREF _Toc403465859 \h </w:instrText>
+          <w:instrText xml:space="preserve"> PAGEREF _Toc410130944 \h </w:instrText>
         </w:r>
         <w:r>
           <w:rPr>
@@ -951,7 +951,7 @@
           <w:lang w:val="de-DE" w:eastAsia="de-DE"/>
         </w:rPr>
       </w:pPr>
-      <w:hyperlink w:anchor="_Toc403465860" w:history="1">
+      <w:hyperlink w:anchor="_Toc410130945" w:history="1">
         <w:r>
           <w:rPr>
             <w:rStyle w:val="Hyperlink"/>
@@ -978,7 +978,7 @@
             <w:noProof/>
             <w:webHidden/>
           </w:rPr>
-          <w:instrText xml:space="preserve"> PAGEREF _Toc403465860 \h </w:instrText>
+          <w:instrText xml:space="preserve"> PAGEREF _Toc410130945 \h </w:instrText>
         </w:r>
         <w:r>
           <w:rPr>
@@ -1020,7 +1020,7 @@
           <w:lang w:val="de-DE" w:eastAsia="de-DE"/>
         </w:rPr>
       </w:pPr>
-      <w:hyperlink w:anchor="_Toc403465861" w:history="1">
+      <w:hyperlink w:anchor="_Toc410130946" w:history="1">
         <w:r>
           <w:rPr>
             <w:rStyle w:val="Hyperlink"/>
@@ -1048,7 +1048,7 @@
             <w:noProof/>
             <w:webHidden/>
           </w:rPr>
-          <w:instrText xml:space="preserve"> PAGEREF _Toc403465861 \h </w:instrText>
+          <w:instrText xml:space="preserve"> PAGEREF _Toc410130946 \h </w:instrText>
         </w:r>
         <w:r>
           <w:rPr>
@@ -1090,7 +1090,7 @@
           <w:lang w:val="de-DE" w:eastAsia="de-DE"/>
         </w:rPr>
       </w:pPr>
-      <w:hyperlink w:anchor="_Toc403465862" w:history="1">
+      <w:hyperlink w:anchor="_Toc410130947" w:history="1">
         <w:r>
           <w:rPr>
             <w:rStyle w:val="Hyperlink"/>
@@ -1118,7 +1118,7 @@
             <w:noProof/>
             <w:webHidden/>
           </w:rPr>
-          <w:instrText xml:space="preserve"> PAGEREF _Toc403465862 \h </w:instrText>
+          <w:instrText xml:space="preserve"> PAGEREF _Toc410130947 \h </w:instrText>
         </w:r>
         <w:r>
           <w:rPr>
@@ -1161,7 +1161,7 @@
           <w:lang w:val="de-DE" w:eastAsia="de-DE"/>
         </w:rPr>
       </w:pPr>
-      <w:hyperlink w:anchor="_Toc403465863" w:history="1">
+      <w:hyperlink w:anchor="_Toc410130948" w:history="1">
         <w:r>
           <w:rPr>
             <w:rStyle w:val="Hyperlink"/>
@@ -1188,7 +1188,7 @@
             <w:noProof/>
             <w:webHidden/>
           </w:rPr>
-          <w:instrText xml:space="preserve"> PAGEREF _Toc403465863 \h </w:instrText>
+          <w:instrText xml:space="preserve"> PAGEREF _Toc410130948 \h </w:instrText>
         </w:r>
         <w:r>
           <w:rPr>
@@ -1231,7 +1231,7 @@
           <w:lang w:val="de-DE" w:eastAsia="de-DE"/>
         </w:rPr>
       </w:pPr>
-      <w:hyperlink w:anchor="_Toc403465864" w:history="1">
+      <w:hyperlink w:anchor="_Toc410130949" w:history="1">
         <w:r>
           <w:rPr>
             <w:rStyle w:val="Hyperlink"/>
@@ -1258,7 +1258,7 @@
             <w:noProof/>
             <w:webHidden/>
           </w:rPr>
-          <w:instrText xml:space="preserve"> PAGEREF _Toc403465864 \h </w:instrText>
+          <w:instrText xml:space="preserve"> PAGEREF _Toc410130949 \h </w:instrText>
         </w:r>
         <w:r>
           <w:rPr>
@@ -1301,7 +1301,7 @@
           <w:lang w:val="de-DE" w:eastAsia="de-DE"/>
         </w:rPr>
       </w:pPr>
-      <w:hyperlink w:anchor="_Toc403465865" w:history="1">
+      <w:hyperlink w:anchor="_Toc410130950" w:history="1">
         <w:r>
           <w:rPr>
             <w:rStyle w:val="Hyperlink"/>
@@ -1328,7 +1328,7 @@
             <w:noProof/>
             <w:webHidden/>
           </w:rPr>
-          <w:instrText xml:space="preserve"> PAGEREF _Toc403465865 \h </w:instrText>
+          <w:instrText xml:space="preserve"> PAGEREF _Toc410130950 \h </w:instrText>
         </w:r>
         <w:r>
           <w:rPr>
@@ -1348,7 +1348,7 @@
             <w:noProof/>
             <w:webHidden/>
           </w:rPr>
-          <w:t>10</w:t>
+          <w:t>11</w:t>
         </w:r>
         <w:r>
           <w:rPr>
@@ -1371,7 +1371,7 @@
           <w:lang w:val="de-DE" w:eastAsia="de-DE"/>
         </w:rPr>
       </w:pPr>
-      <w:hyperlink w:anchor="_Toc403465866" w:history="1">
+      <w:hyperlink w:anchor="_Toc410130951" w:history="1">
         <w:r>
           <w:rPr>
             <w:rStyle w:val="Hyperlink"/>
@@ -1398,7 +1398,7 @@
             <w:noProof/>
             <w:webHidden/>
           </w:rPr>
-          <w:instrText xml:space="preserve"> PAGEREF _Toc403465866 \h </w:instrText>
+          <w:instrText xml:space="preserve"> PAGEREF _Toc410130951 \h </w:instrText>
         </w:r>
         <w:r>
           <w:rPr>
@@ -1441,7 +1441,7 @@
           <w:lang w:val="de-DE" w:eastAsia="de-DE"/>
         </w:rPr>
       </w:pPr>
-      <w:hyperlink w:anchor="_Toc403465867" w:history="1">
+      <w:hyperlink w:anchor="_Toc410130952" w:history="1">
         <w:r>
           <w:rPr>
             <w:rStyle w:val="Hyperlink"/>
@@ -1468,7 +1468,77 @@
             <w:noProof/>
             <w:webHidden/>
           </w:rPr>
-          <w:instrText xml:space="preserve"> PAGEREF _Toc403465867 \h </w:instrText>
+          <w:instrText xml:space="preserve"> PAGEREF _Toc410130952 \h </w:instrText>
+        </w:r>
+        <w:r>
+          <w:rPr>
+            <w:noProof/>
+            <w:webHidden/>
+          </w:rPr>
+        </w:r>
+        <w:r>
+          <w:rPr>
+            <w:noProof/>
+            <w:webHidden/>
+          </w:rPr>
+          <w:fldChar w:fldCharType="separate"/>
+        </w:r>
+        <w:r>
+          <w:rPr>
+            <w:noProof/>
+            <w:webHidden/>
+          </w:rPr>
+          <w:t>12</w:t>
+        </w:r>
+        <w:r>
+          <w:rPr>
+            <w:noProof/>
+            <w:webHidden/>
+          </w:rPr>
+          <w:fldChar w:fldCharType="end"/>
+        </w:r>
+      </w:hyperlink>
+    </w:p>
+    <w:p>
+      <w:pPr>
+        <w:pStyle w:val="Verzeichnis2"/>
+        <w:rPr>
+          <w:rFonts w:asciiTheme="minorHAnsi" w:eastAsiaTheme="minorEastAsia" w:hAnsiTheme="minorHAnsi" w:cstheme="minorBidi"/>
+          <w:b w:val="0"/>
+          <w:noProof/>
+          <w:sz w:val="22"/>
+          <w:szCs w:val="22"/>
+          <w:lang w:val="de-DE" w:eastAsia="de-DE"/>
+        </w:rPr>
+      </w:pPr>
+      <w:hyperlink w:anchor="_Toc410130953" w:history="1">
+        <w:r>
+          <w:rPr>
+            <w:rStyle w:val="Hyperlink"/>
+            <w:noProof/>
+          </w:rPr>
+          <w:t>How to set Maximum Rows property for certain pages  when plugin functionality are implemented to all Interactive report in your  application.</w:t>
+        </w:r>
+        <w:r>
+          <w:rPr>
+            <w:noProof/>
+            <w:webHidden/>
+          </w:rPr>
+          <w:tab/>
+        </w:r>
+        <w:r>
+          <w:rPr>
+            <w:noProof/>
+            <w:webHidden/>
+          </w:rPr>
+          <w:fldChar w:fldCharType="begin"/>
+        </w:r>
+        <w:r>
+          <w:rPr>
+            <w:noProof/>
+            <w:webHidden/>
+          </w:rPr>
+          <w:instrText xml:space="preserve"> PAGEREF _Toc410130953 \h </w:instrText>
         </w:r>
         <w:r>
           <w:rPr>
@@ -1523,7 +1593,7 @@
         </w:rPr>
         <w:br w:type="page"/>
       </w:r>
-      <w:bookmarkStart w:id="0" w:name="_Toc403465847"/>
+      <w:bookmarkStart w:id="0" w:name="_Toc410130932"/>
       <w:r>
         <w:rPr>
           <w:lang w:val="en-US"/>
@@ -1547,7 +1617,7 @@
           <w:szCs w:val="26"/>
         </w:rPr>
       </w:pPr>
-      <w:bookmarkStart w:id="1" w:name="_Toc403465848"/>
+      <w:bookmarkStart w:id="1" w:name="_Toc410130933"/>
       <w:r>
         <w:t>Intro</w:t>
       </w:r>
@@ -1694,7 +1764,7 @@
       <w:pPr>
         <w:pStyle w:val="Verzeichnis2"/>
       </w:pPr>
-      <w:bookmarkStart w:id="2" w:name="_Toc403465849"/>
+      <w:bookmarkStart w:id="2" w:name="_Toc410130934"/>
       <w:r>
         <w:t>Features at a Glance</w:t>
       </w:r>
@@ -1936,7 +2006,7 @@
       <w:pPr>
         <w:pStyle w:val="Verzeichnis2"/>
       </w:pPr>
-      <w:bookmarkStart w:id="3" w:name="_Toc403465850"/>
+      <w:bookmarkStart w:id="3" w:name="_Toc410130935"/>
       <w:r>
         <w:t>License</w:t>
       </w:r>
@@ -2080,7 +2150,7 @@
       <w:pPr>
         <w:pStyle w:val="Verzeichnis2"/>
       </w:pPr>
-      <w:bookmarkStart w:id="4" w:name="_Toc403465851"/>
+      <w:bookmarkStart w:id="4" w:name="_Toc410130936"/>
       <w:r>
         <w:t>Legal Disclaimer</w:t>
       </w:r>
@@ -2109,7 +2179,7 @@
       <w:pPr>
         <w:pStyle w:val="Verzeichnis2"/>
       </w:pPr>
-      <w:bookmarkStart w:id="5" w:name="_Toc403465852"/>
+      <w:bookmarkStart w:id="5" w:name="_Toc410130937"/>
       <w:r>
         <w:t>F</w:t>
       </w:r>
@@ -2280,7 +2350,7 @@
           <w:lang w:val="en-US"/>
         </w:rPr>
       </w:pPr>
-      <w:bookmarkStart w:id="6" w:name="_Toc403465853"/>
+      <w:bookmarkStart w:id="6" w:name="_Toc410130938"/>
       <w:r>
         <w:rPr>
           <w:lang w:val="en-US"/>
@@ -2294,7 +2364,7 @@
       <w:pPr>
         <w:pStyle w:val="Verzeichnis2"/>
       </w:pPr>
-      <w:bookmarkStart w:id="7" w:name="_Toc403465854"/>
+      <w:bookmarkStart w:id="7" w:name="_Toc410130939"/>
       <w:r>
         <w:t>Install required package</w:t>
       </w:r>
@@ -2599,7 +2669,7 @@
           </mc:Choice>
           <mc:Fallback>
             <w:pict>
-              <v:shapetype w14:anchorId="47B9DBC7" id="_x0000_t67" coordsize="21600,21600" o:spt="67" adj="16200,5400" path="m0@0l@1@0@1,0@2,0@2@0,21600@0,10800,21600xe">
+              <v:shapetype w14:anchorId="10A9BC33" id="_x0000_t67" coordsize="21600,21600" o:spt="67" adj="16200,5400" path="m0@0l@1@0@1,0@2,0@2@0,21600@0,10800,21600xe">
                 <v:stroke joinstyle="miter"/>
                 <v:formulas>
                   <v:f eqn="val #0"/>
@@ -2833,7 +2903,7 @@
           </mc:Choice>
           <mc:Fallback>
             <w:pict>
-              <v:shape w14:anchorId="7B819CEF" id="Pfeil nach unten 27" o:spid="_x0000_s1026" type="#_x0000_t67" style="position:absolute;margin-left:316.95pt;margin-top:575.05pt;width:10.25pt;height:14.55pt;rotation:-8945354fd;z-index:251654144;visibility:visible;mso-wrap-style:square;mso-height-percent:0;mso-wrap-distance-left:9pt;mso-wrap-distance-top:0;mso-wrap-distance-right:9pt;mso-wrap-distance-bottom:0;mso-position-horizontal:absolute;mso-position-horizontal-relative:text;mso-position-vertical:absolute;mso-position-vertical-relative:page;mso-height-percent:0;mso-height-relative:margin;v-text-anchor:middle" o:gfxdata="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" adj="13992" fillcolor="white [3201]" strokecolor="#c0504d [3205]" strokeweight="2pt">
+              <v:shape w14:anchorId="66B9C2B4" id="Pfeil nach unten 27" o:spid="_x0000_s1026" type="#_x0000_t67" style="position:absolute;margin-left:316.95pt;margin-top:575.05pt;width:10.25pt;height:14.55pt;rotation:-8945354fd;z-index:251654144;visibility:visible;mso-wrap-style:square;mso-height-percent:0;mso-wrap-distance-left:9pt;mso-wrap-distance-top:0;mso-wrap-distance-right:9pt;mso-wrap-distance-bottom:0;mso-position-horizontal:absolute;mso-position-horizontal-relative:text;mso-position-vertical:absolute;mso-position-vertical-relative:page;mso-height-percent:0;mso-height-relative:margin;v-text-anchor:middle" o:gfxdata="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" adj="13992" fillcolor="white [3201]" strokecolor="#c0504d [3205]" strokeweight="2pt">
                 <w10:wrap anchory="page"/>
               </v:shape>
             </w:pict>
@@ -3026,7 +3096,7 @@
           </mc:Choice>
           <mc:Fallback>
             <w:pict>
-              <v:shape w14:anchorId="750E0976" id="Pfeil nach unten 19" o:spid="_x0000_s1026" type="#_x0000_t67" style="position:absolute;margin-left:392.2pt;margin-top:228.25pt;width:10.25pt;height:14.55pt;rotation:-8945354fd;z-index:251650048;visibility:visible;mso-wrap-style:square;mso-height-percent:0;mso-wrap-distance-left:9pt;mso-wrap-distance-top:0;mso-wrap-distance-right:9pt;mso-wrap-distance-bottom:0;mso-position-horizontal:absolute;mso-position-horizontal-relative:text;mso-position-vertical:absolute;mso-position-vertical-relative:page;mso-height-percent:0;mso-height-relative:margin;v-text-anchor:middle" o:gfxdata="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" adj="13992" fillcolor="white [3201]" strokecolor="#c0504d [3205]" strokeweight="2pt">
+              <v:shape w14:anchorId="793DDBB2" id="Pfeil nach unten 19" o:spid="_x0000_s1026" type="#_x0000_t67" style="position:absolute;margin-left:392.2pt;margin-top:228.25pt;width:10.25pt;height:14.55pt;rotation:-8945354fd;z-index:251650048;visibility:visible;mso-wrap-style:square;mso-height-percent:0;mso-wrap-distance-left:9pt;mso-wrap-distance-top:0;mso-wrap-distance-right:9pt;mso-wrap-distance-bottom:0;mso-position-horizontal:absolute;mso-position-horizontal-relative:text;mso-position-vertical:absolute;mso-position-vertical-relative:page;mso-height-percent:0;mso-height-relative:margin;v-text-anchor:middle" o:gfxdata="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" adj="13992" fillcolor="white [3201]" strokecolor="#c0504d [3205]" strokeweight="2pt">
                 <w10:wrap anchory="page"/>
               </v:shape>
             </w:pict>
@@ -3274,7 +3344,7 @@
       <w:pPr>
         <w:pStyle w:val="Verzeichnis2"/>
       </w:pPr>
-      <w:bookmarkStart w:id="8" w:name="_Toc403465855"/>
+      <w:bookmarkStart w:id="8" w:name="_Toc410130940"/>
       <w:r>
         <w:t>Install plugin</w:t>
       </w:r>
@@ -3454,7 +3524,7 @@
       <w:r>
         <w:br w:type="page"/>
       </w:r>
-      <w:bookmarkStart w:id="9" w:name="_Toc403465856"/>
+      <w:bookmarkStart w:id="9" w:name="_Toc410130941"/>
       <w:r>
         <w:lastRenderedPageBreak/>
         <w:t>Using</w:t>
@@ -3653,7 +3723,7 @@
           </mc:Choice>
           <mc:Fallback>
             <w:pict>
-              <v:shape w14:anchorId="6FD8C5E3" id="Pfeil nach unten 30" o:spid="_x0000_s1026" type="#_x0000_t67" style="position:absolute;margin-left:229.35pt;margin-top:244.7pt;width:10.25pt;height:14.55pt;rotation:-8945354fd;z-index:251652096;visibility:visible;mso-wrap-style:square;mso-height-percent:0;mso-wrap-distance-left:9pt;mso-wrap-distance-top:0;mso-wrap-distance-right:9pt;mso-wrap-distance-bottom:0;mso-position-horizontal:absolute;mso-position-horizontal-relative:text;mso-position-vertical:absolute;mso-position-vertical-relative:page;mso-height-percent:0;mso-height-relative:margin;v-text-anchor:middle" o:gfxdata="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" adj="13992" fillcolor="white [3201]" strokecolor="#c0504d [3205]" strokeweight="2pt">
+              <v:shape w14:anchorId="20B4DC88" id="Pfeil nach unten 30" o:spid="_x0000_s1026" type="#_x0000_t67" style="position:absolute;margin-left:229.35pt;margin-top:244.7pt;width:10.25pt;height:14.55pt;rotation:-8945354fd;z-index:251652096;visibility:visible;mso-wrap-style:square;mso-height-percent:0;mso-wrap-distance-left:9pt;mso-wrap-distance-top:0;mso-wrap-distance-right:9pt;mso-wrap-distance-bottom:0;mso-position-horizontal:absolute;mso-position-horizontal-relative:text;mso-position-vertical:absolute;mso-position-vertical-relative:page;mso-height-percent:0;mso-height-relative:margin;v-text-anchor:middle" o:gfxdata="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" adj="13992" fillcolor="white [3201]" strokecolor="#c0504d [3205]" strokeweight="2pt">
                 <w10:wrap anchory="page"/>
               </v:shape>
             </w:pict>
@@ -3807,7 +3877,7 @@
           </mc:Choice>
           <mc:Fallback>
             <w:pict>
-              <v:shape w14:anchorId="7956F143" id="Pfeil nach unten 32" o:spid="_x0000_s1026" type="#_x0000_t67" style="position:absolute;margin-left:85.7pt;margin-top:439.15pt;width:10.25pt;height:14.55pt;rotation:-8945354fd;z-index:251656192;visibility:visible;mso-wrap-style:square;mso-height-percent:0;mso-wrap-distance-left:9pt;mso-wrap-distance-top:0;mso-wrap-distance-right:9pt;mso-wrap-distance-bottom:0;mso-position-horizontal:absolute;mso-position-horizontal-relative:text;mso-position-vertical:absolute;mso-position-vertical-relative:page;mso-height-percent:0;mso-height-relative:margin;v-text-anchor:middle" o:gfxdata="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" adj="13992" fillcolor="white [3201]" strokecolor="#c0504d [3205]" strokeweight="2pt">
+              <v:shape w14:anchorId="057C449F" id="Pfeil nach unten 32" o:spid="_x0000_s1026" type="#_x0000_t67" style="position:absolute;margin-left:85.7pt;margin-top:439.15pt;width:10.25pt;height:14.55pt;rotation:-8945354fd;z-index:251656192;visibility:visible;mso-wrap-style:square;mso-height-percent:0;mso-wrap-distance-left:9pt;mso-wrap-distance-top:0;mso-wrap-distance-right:9pt;mso-wrap-distance-bottom:0;mso-position-horizontal:absolute;mso-position-horizontal-relative:text;mso-position-vertical:absolute;mso-position-vertical-relative:page;mso-height-percent:0;mso-height-relative:margin;v-text-anchor:middle" o:gfxdata="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" adj="13992" fillcolor="white [3201]" strokecolor="#c0504d [3205]" strokeweight="2pt">
                 <w10:wrap anchory="page"/>
               </v:shape>
             </w:pict>
@@ -3992,7 +4062,7 @@
           </mc:Choice>
           <mc:Fallback>
             <w:pict>
-              <v:shape w14:anchorId="02BF8651" id="Pfeil nach unten 6" o:spid="_x0000_s1026" type="#_x0000_t67" style="position:absolute;margin-left:112.95pt;margin-top:554.8pt;width:10.25pt;height:14.55pt;rotation:-8945354fd;z-index:251662336;visibility:visible;mso-wrap-style:square;mso-height-percent:0;mso-wrap-distance-left:9pt;mso-wrap-distance-top:0;mso-wrap-distance-right:9pt;mso-wrap-distance-bottom:0;mso-position-horizontal:absolute;mso-position-horizontal-relative:text;mso-position-vertical:absolute;mso-position-vertical-relative:page;mso-height-percent:0;mso-height-relative:margin;v-text-anchor:middle" o:gfxdata="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" adj="13992" fillcolor="white [3201]" strokecolor="#c0504d [3205]" strokeweight="2pt">
+              <v:shape w14:anchorId="67146D7D" id="Pfeil nach unten 6" o:spid="_x0000_s1026" type="#_x0000_t67" style="position:absolute;margin-left:112.95pt;margin-top:554.8pt;width:10.25pt;height:14.55pt;rotation:-8945354fd;z-index:251662336;visibility:visible;mso-wrap-style:square;mso-height-percent:0;mso-wrap-distance-left:9pt;mso-wrap-distance-top:0;mso-wrap-distance-right:9pt;mso-wrap-distance-bottom:0;mso-position-horizontal:absolute;mso-position-horizontal-relative:text;mso-position-vertical:absolute;mso-position-vertical-relative:page;mso-height-percent:0;mso-height-relative:margin;v-text-anchor:middle" o:gfxdata="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" adj="13992" fillcolor="white [3201]" strokecolor="#c0504d [3205]" strokeweight="2pt">
                 <w10:wrap anchory="page"/>
               </v:shape>
             </w:pict>
@@ -4067,7 +4137,7 @@
           </mc:Choice>
           <mc:Fallback>
             <w:pict>
-              <v:shape w14:anchorId="35205E3F" id="Pfeil nach unten 28" o:spid="_x0000_s1026" type="#_x0000_t67" style="position:absolute;margin-left:118.3pt;margin-top:580.65pt;width:10.25pt;height:14.55pt;rotation:-8945354fd;z-index:251649024;visibility:visible;mso-wrap-style:square;mso-height-percent:0;mso-wrap-distance-left:9pt;mso-wrap-distance-top:0;mso-wrap-distance-right:9pt;mso-wrap-distance-bottom:0;mso-position-horizontal:absolute;mso-position-horizontal-relative:text;mso-position-vertical:absolute;mso-position-vertical-relative:page;mso-height-percent:0;mso-height-relative:margin;v-text-anchor:middle" o:gfxdata="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" adj="13992" fillcolor="white [3201]" strokecolor="#c0504d [3205]" strokeweight="2pt">
+              <v:shape w14:anchorId="1897DE90" id="Pfeil nach unten 28" o:spid="_x0000_s1026" type="#_x0000_t67" style="position:absolute;margin-left:118.3pt;margin-top:580.65pt;width:10.25pt;height:14.55pt;rotation:-8945354fd;z-index:251649024;visibility:visible;mso-wrap-style:square;mso-height-percent:0;mso-wrap-distance-left:9pt;mso-wrap-distance-top:0;mso-wrap-distance-right:9pt;mso-wrap-distance-bottom:0;mso-position-horizontal:absolute;mso-position-horizontal-relative:text;mso-position-vertical:absolute;mso-position-vertical-relative:page;mso-height-percent:0;mso-height-relative:margin;v-text-anchor:middle" o:gfxdata="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" adj="13992" fillcolor="white [3201]" strokecolor="#c0504d [3205]" strokeweight="2pt">
                 <w10:wrap anchory="page"/>
               </v:shape>
             </w:pict>
@@ -4371,7 +4441,7 @@
           </mc:Choice>
           <mc:Fallback>
             <w:pict>
-              <v:shape w14:anchorId="5DF71932" id="Pfeil nach unten 10" o:spid="_x0000_s1026" type="#_x0000_t67" style="position:absolute;margin-left:364.25pt;margin-top:135.8pt;width:10.25pt;height:14.55pt;rotation:-8945354fd;z-index:251653120;visibility:visible;mso-wrap-style:square;mso-height-percent:0;mso-wrap-distance-left:9pt;mso-wrap-distance-top:0;mso-wrap-distance-right:9pt;mso-wrap-distance-bottom:0;mso-position-horizontal:absolute;mso-position-horizontal-relative:text;mso-position-vertical:absolute;mso-position-vertical-relative:page;mso-height-percent:0;mso-height-relative:margin;v-text-anchor:middle" o:gfxdata="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" adj="13992" fillcolor="white [3201]" strokecolor="#c0504d [3205]" strokeweight="2pt">
+              <v:shape w14:anchorId="020E2516" id="Pfeil nach unten 10" o:spid="_x0000_s1026" type="#_x0000_t67" style="position:absolute;margin-left:364.25pt;margin-top:135.8pt;width:10.25pt;height:14.55pt;rotation:-8945354fd;z-index:251653120;visibility:visible;mso-wrap-style:square;mso-height-percent:0;mso-wrap-distance-left:9pt;mso-wrap-distance-top:0;mso-wrap-distance-right:9pt;mso-wrap-distance-bottom:0;mso-position-horizontal:absolute;mso-position-horizontal-relative:text;mso-position-vertical:absolute;mso-position-vertical-relative:page;mso-height-percent:0;mso-height-relative:margin;v-text-anchor:middle" o:gfxdata="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" adj="13992" fillcolor="white [3201]" strokecolor="#c0504d [3205]" strokeweight="2pt">
                 <w10:wrap anchory="page"/>
               </v:shape>
             </w:pict>
@@ -4505,7 +4575,7 @@
           <w:lang w:val="en-US"/>
         </w:rPr>
       </w:pPr>
-      <w:bookmarkStart w:id="10" w:name="_Toc403465857"/>
+      <w:bookmarkStart w:id="10" w:name="_Toc410130942"/>
       <w:r>
         <w:rPr>
           <w:lang w:val="en-US"/>
@@ -4525,7 +4595,7 @@
       <w:pPr>
         <w:pStyle w:val="Verzeichnis2"/>
       </w:pPr>
-      <w:bookmarkStart w:id="11" w:name="_Toc403465858"/>
+      <w:bookmarkStart w:id="11" w:name="_Toc410130943"/>
       <w:r>
         <w:t>Return Data</w:t>
       </w:r>
@@ -4652,7 +4722,7 @@
       <w:pPr>
         <w:pStyle w:val="Verzeichnis2"/>
       </w:pPr>
-      <w:bookmarkStart w:id="12" w:name="_Toc403465859"/>
+      <w:bookmarkStart w:id="12" w:name="_Toc410130944"/>
       <w:r>
         <w:t>Maximum Rows</w:t>
       </w:r>
@@ -4837,7 +4907,7 @@
           </mc:Choice>
           <mc:Fallback>
             <w:pict>
-              <v:shape w14:anchorId="7BA319B1" id="Pfeil nach unten 22" o:spid="_x0000_s1026" type="#_x0000_t67" style="position:absolute;margin-left:157.4pt;margin-top:53.3pt;width:17.65pt;height:27.55pt;z-index:251663360;visibility:visible;mso-wrap-style:square;mso-width-percent:0;mso-height-percent:0;mso-wrap-distance-left:9pt;mso-wrap-distance-top:0;mso-wrap-distance-right:9pt;mso-wrap-distance-bottom:0;mso-position-horizontal:absolute;mso-position-horizontal-relative:text;mso-position-vertical:absolute;mso-position-vertical-relative:text;mso-width-percent:0;mso-height-percent:0;mso-width-relative:margin;mso-height-relative:margin;v-text-anchor:middle" o:gfxdata="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" adj="14677" fillcolor="#f79646 [3209]" strokecolor="#974706 [1609]" strokeweight="2pt"/>
+              <v:shape w14:anchorId="615D6B53" id="Pfeil nach unten 22" o:spid="_x0000_s1026" type="#_x0000_t67" style="position:absolute;margin-left:157.4pt;margin-top:53.3pt;width:17.65pt;height:27.55pt;z-index:251663360;visibility:visible;mso-wrap-style:square;mso-width-percent:0;mso-height-percent:0;mso-wrap-distance-left:9pt;mso-wrap-distance-top:0;mso-wrap-distance-right:9pt;mso-wrap-distance-bottom:0;mso-position-horizontal:absolute;mso-position-horizontal-relative:text;mso-position-vertical:absolute;mso-position-vertical-relative:text;mso-width-percent:0;mso-height-percent:0;mso-width-relative:margin;mso-height-relative:margin;v-text-anchor:middle" o:gfxdata="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" adj="14677" fillcolor="#f79646 [3209]" strokecolor="#974706 [1609]" strokeweight="2pt"/>
             </w:pict>
           </mc:Fallback>
         </mc:AlternateContent>
@@ -4970,7 +5040,7 @@
           </mc:Choice>
           <mc:Fallback>
             <w:pict>
-              <v:rect w14:anchorId="300E4C9C" id="Rechteck 25" o:spid="_x0000_s1026" style="position:absolute;margin-left:175pt;margin-top:68.4pt;width:48.4pt;height:16.6pt;z-index:251664384;visibility:visible;mso-wrap-style:square;mso-wrap-distance-left:9pt;mso-wrap-distance-top:0;mso-wrap-distance-right:9pt;mso-wrap-distance-bottom:0;mso-position-horizontal:absolute;mso-position-horizontal-relative:text;mso-position-vertical:absolute;mso-position-vertical-relative:text;v-text-anchor:middle" o:gfxdata="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" filled="f" strokecolor="#f79646 [3209]" strokeweight="2pt"/>
+              <v:rect w14:anchorId="76744B15" id="Rechteck 25" o:spid="_x0000_s1026" style="position:absolute;margin-left:175pt;margin-top:68.4pt;width:48.4pt;height:16.6pt;z-index:251664384;visibility:visible;mso-wrap-style:square;mso-wrap-distance-left:9pt;mso-wrap-distance-top:0;mso-wrap-distance-right:9pt;mso-wrap-distance-bottom:0;mso-position-horizontal:absolute;mso-position-horizontal-relative:text;mso-position-vertical:absolute;mso-position-vertical-relative:text;v-text-anchor:middle" o:gfxdata="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" filled="f" strokecolor="#f79646 [3209]" strokeweight="2pt"/>
             </w:pict>
           </mc:Fallback>
         </mc:AlternateContent>
@@ -5027,7 +5097,7 @@
       <w:pPr>
         <w:pStyle w:val="Verzeichnis2"/>
       </w:pPr>
-      <w:bookmarkStart w:id="13" w:name="_Toc403465860"/>
+      <w:bookmarkStart w:id="13" w:name="_Toc410130945"/>
       <w:r>
         <w:t>Download when click on (JQuery Selector)</w:t>
       </w:r>
@@ -5305,7 +5375,7 @@
           </mc:Choice>
           <mc:Fallback>
             <w:pict>
-              <v:rect w14:anchorId="14BF02F6" id="Rechteck 40" o:spid="_x0000_s1026" style="position:absolute;margin-left:177.55pt;margin-top:51.6pt;width:29.3pt;height:27.9pt;z-index:251655168;visibility:visible;mso-wrap-style:square;mso-wrap-distance-left:9pt;mso-wrap-distance-top:0;mso-wrap-distance-right:9pt;mso-wrap-distance-bottom:0;mso-position-horizontal:absolute;mso-position-horizontal-relative:text;mso-position-vertical:absolute;mso-position-vertical-relative:text;v-text-anchor:middle" o:gfxdata="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" filled="f" strokecolor="#f79646 [3209]" strokeweight="2pt"/>
+              <v:rect w14:anchorId="1DB76BAD" id="Rechteck 40" o:spid="_x0000_s1026" style="position:absolute;margin-left:177.55pt;margin-top:51.6pt;width:29.3pt;height:27.9pt;z-index:251655168;visibility:visible;mso-wrap-style:square;mso-wrap-distance-left:9pt;mso-wrap-distance-top:0;mso-wrap-distance-right:9pt;mso-wrap-distance-bottom:0;mso-position-horizontal:absolute;mso-position-horizontal-relative:text;mso-position-vertical:absolute;mso-position-vertical-relative:text;v-text-anchor:middle" o:gfxdata="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" filled="f" strokecolor="#f79646 [3209]" strokeweight="2pt"/>
             </w:pict>
           </mc:Fallback>
         </mc:AlternateContent>
@@ -5384,7 +5454,7 @@
           <w:lang w:val="en-US"/>
         </w:rPr>
       </w:pPr>
-      <w:bookmarkStart w:id="14" w:name="_Toc403465861"/>
+      <w:bookmarkStart w:id="14" w:name="_Toc410130946"/>
       <w:r>
         <w:rPr>
           <w:lang w:val="en-US"/>
@@ -5464,7 +5534,7 @@
           <w:lang w:val="en-US"/>
         </w:rPr>
       </w:pPr>
-      <w:bookmarkStart w:id="15" w:name="_Toc403465862"/>
+      <w:bookmarkStart w:id="15" w:name="_Toc410130947"/>
       <w:r>
         <w:rPr>
           <w:lang w:val="en-US"/>
@@ -5477,7 +5547,7 @@
       <w:pPr>
         <w:pStyle w:val="Verzeichnis2"/>
       </w:pPr>
-      <w:bookmarkStart w:id="16" w:name="_Toc403465863"/>
+      <w:bookmarkStart w:id="16" w:name="_Toc410130948"/>
       <w:r>
         <w:t xml:space="preserve">Replace default file name (Excel.xlsx) to </w:t>
       </w:r>
@@ -5737,7 +5807,7 @@
           </mc:Choice>
           <mc:Fallback>
             <w:pict>
-              <v:shape w14:anchorId="11D7919D" id="Pfeil nach unten 18" o:spid="_x0000_s1026" type="#_x0000_t67" style="position:absolute;margin-left:188.1pt;margin-top:.35pt;width:17.65pt;height:27.55pt;z-index:251666432;visibility:visible;mso-wrap-style:square;mso-width-percent:0;mso-height-percent:0;mso-wrap-distance-left:9pt;mso-wrap-distance-top:0;mso-wrap-distance-right:9pt;mso-wrap-distance-bottom:0;mso-position-horizontal:absolute;mso-position-horizontal-relative:text;mso-position-vertical:absolute;mso-position-vertical-relative:text;mso-width-percent:0;mso-height-percent:0;mso-width-relative:margin;mso-height-relative:margin;v-text-anchor:middle" o:gfxdata="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" adj="14677" fillcolor="#f79646 [3209]" strokecolor="#974706 [1609]" strokeweight="2pt"/>
+              <v:shape w14:anchorId="267F1E8E" id="Pfeil nach unten 18" o:spid="_x0000_s1026" type="#_x0000_t67" style="position:absolute;margin-left:188.1pt;margin-top:.35pt;width:17.65pt;height:27.55pt;z-index:251666432;visibility:visible;mso-wrap-style:square;mso-width-percent:0;mso-height-percent:0;mso-wrap-distance-left:9pt;mso-wrap-distance-top:0;mso-wrap-distance-right:9pt;mso-wrap-distance-bottom:0;mso-position-horizontal:absolute;mso-position-horizontal-relative:text;mso-position-vertical:absolute;mso-position-vertical-relative:text;mso-width-percent:0;mso-height-percent:0;mso-width-relative:margin;mso-height-relative:margin;v-text-anchor:middle" o:gfxdata="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" adj="14677" fillcolor="#f79646 [3209]" strokecolor="#974706 [1609]" strokeweight="2pt"/>
             </w:pict>
           </mc:Fallback>
         </mc:AlternateContent>
@@ -5825,7 +5895,7 @@
           </mc:Choice>
           <mc:Fallback>
             <w:pict>
-              <v:rect w14:anchorId="0F6102B8" id="Rechteck 13" o:spid="_x0000_s1026" style="position:absolute;margin-left:132.35pt;margin-top:78.35pt;width:203.3pt;height:16.25pt;z-index:251665408;visibility:visible;mso-wrap-style:square;mso-width-percent:0;mso-height-percent:0;mso-wrap-distance-left:9pt;mso-wrap-distance-top:0;mso-wrap-distance-right:9pt;mso-wrap-distance-bottom:0;mso-position-horizontal:absolute;mso-position-horizontal-relative:text;mso-position-vertical:absolute;mso-position-vertical-relative:text;mso-width-percent:0;mso-height-percent:0;mso-width-relative:margin;mso-height-relative:margin;v-text-anchor:middle" o:gfxdata="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" filled="f" strokecolor="#f79646 [3209]" strokeweight="2pt"/>
+              <v:rect w14:anchorId="03ECD0A0" id="Rechteck 13" o:spid="_x0000_s1026" style="position:absolute;margin-left:132.35pt;margin-top:78.35pt;width:203.3pt;height:16.25pt;z-index:251665408;visibility:visible;mso-wrap-style:square;mso-width-percent:0;mso-height-percent:0;mso-wrap-distance-left:9pt;mso-wrap-distance-top:0;mso-wrap-distance-right:9pt;mso-wrap-distance-bottom:0;mso-position-horizontal:absolute;mso-position-horizontal-relative:text;mso-position-vertical:absolute;mso-position-vertical-relative:text;mso-width-percent:0;mso-height-percent:0;mso-width-relative:margin;mso-height-relative:margin;v-text-anchor:middle" o:gfxdata="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" filled="f" strokecolor="#f79646 [3209]" strokeweight="2pt"/>
             </w:pict>
           </mc:Fallback>
         </mc:AlternateContent>
@@ -5888,7 +5958,7 @@
       <w:pPr>
         <w:pStyle w:val="Verzeichnis2"/>
       </w:pPr>
-      <w:bookmarkStart w:id="17" w:name="_Toc403465864"/>
+      <w:bookmarkStart w:id="17" w:name="_Toc410130949"/>
       <w:r>
         <w:t>Easy implement this functionality to all Interactive report in your  application</w:t>
       </w:r>
@@ -6893,7 +6963,6 @@
           <w:lang w:val="en-US"/>
         </w:rPr>
       </w:pPr>
-      <w:bookmarkStart w:id="18" w:name="_Toc403465865"/>
       <w:r>
         <w:rPr>
           <w:lang w:val="en-US"/>
@@ -6983,15 +7052,18 @@
           </wp:inline>
         </w:drawing>
       </w:r>
+      <w:bookmarkStart w:id="18" w:name="_GoBack"/>
+      <w:bookmarkEnd w:id="18"/>
     </w:p>
     <w:p>
       <w:pPr>
         <w:pStyle w:val="Verzeichnis2"/>
       </w:pPr>
+      <w:bookmarkStart w:id="19" w:name="_Toc410130950"/>
       <w:r>
         <w:t>Set custom columns widths</w:t>
       </w:r>
-      <w:bookmarkEnd w:id="18"/>
+      <w:bookmarkEnd w:id="19"/>
     </w:p>
     <w:p>
       <w:pPr>
@@ -7325,11 +7397,11 @@
       <w:pPr>
         <w:pStyle w:val="Verzeichnis2"/>
       </w:pPr>
-      <w:bookmarkStart w:id="19" w:name="_Toc403465866"/>
+      <w:bookmarkStart w:id="20" w:name="_Toc410130951"/>
       <w:r>
         <w:t>Adding custom download button</w:t>
       </w:r>
-      <w:bookmarkEnd w:id="19"/>
+      <w:bookmarkEnd w:id="20"/>
     </w:p>
     <w:p>
       <w:pPr>
@@ -7412,7 +7484,7 @@
           </mc:Choice>
           <mc:Fallback>
             <w:pict>
-              <v:rect w14:anchorId="4B48739A" id="Rechteck 31" o:spid="_x0000_s1026" style="position:absolute;margin-left:184.6pt;margin-top:179.9pt;width:150pt;height:16.25pt;z-index:251683840;visibility:visible;mso-wrap-style:square;mso-width-percent:0;mso-height-percent:0;mso-wrap-distance-left:9pt;mso-wrap-distance-top:0;mso-wrap-distance-right:9pt;mso-wrap-distance-bottom:0;mso-position-horizontal:absolute;mso-position-horizontal-relative:text;mso-position-vertical:absolute;mso-position-vertical-relative:text;mso-width-percent:0;mso-height-percent:0;mso-width-relative:margin;mso-height-relative:margin;v-text-anchor:middle" o:gfxdata="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" filled="f" strokecolor="#f79646 [3209]" strokeweight="2pt"/>
+              <v:rect w14:anchorId="1C819589" id="Rechteck 31" o:spid="_x0000_s1026" style="position:absolute;margin-left:184.6pt;margin-top:179.9pt;width:150pt;height:16.25pt;z-index:251683840;visibility:visible;mso-wrap-style:square;mso-width-percent:0;mso-height-percent:0;mso-wrap-distance-left:9pt;mso-wrap-distance-top:0;mso-wrap-distance-right:9pt;mso-wrap-distance-bottom:0;mso-position-horizontal:absolute;mso-position-horizontal-relative:text;mso-position-vertical:absolute;mso-position-vertical-relative:text;mso-width-percent:0;mso-height-percent:0;mso-width-relative:margin;mso-height-relative:margin;v-text-anchor:middle" o:gfxdata="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" filled="f" strokecolor="#f79646 [3209]" strokeweight="2pt"/>
             </w:pict>
           </mc:Fallback>
         </mc:AlternateContent>
@@ -7486,7 +7558,7 @@
           </mc:Choice>
           <mc:Fallback>
             <w:pict>
-              <v:rect w14:anchorId="48661C4F" id="Rechteck 29" o:spid="_x0000_s1026" style="position:absolute;margin-left:188.3pt;margin-top:43.75pt;width:228pt;height:16.25pt;z-index:251660288;visibility:visible;mso-wrap-style:square;mso-width-percent:0;mso-height-percent:0;mso-wrap-distance-left:9pt;mso-wrap-distance-top:0;mso-wrap-distance-right:9pt;mso-wrap-distance-bottom:0;mso-position-horizontal:absolute;mso-position-horizontal-relative:text;mso-position-vertical:absolute;mso-position-vertical-relative:text;mso-width-percent:0;mso-height-percent:0;mso-width-relative:margin;mso-height-relative:margin;v-text-anchor:middle" o:gfxdata="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" filled="f" strokecolor="#f79646 [3209]" strokeweight="2pt"/>
+              <v:rect w14:anchorId="665127CF" id="Rechteck 29" o:spid="_x0000_s1026" style="position:absolute;margin-left:188.3pt;margin-top:43.75pt;width:228pt;height:16.25pt;z-index:251660288;visibility:visible;mso-wrap-style:square;mso-width-percent:0;mso-height-percent:0;mso-wrap-distance-left:9pt;mso-wrap-distance-top:0;mso-wrap-distance-right:9pt;mso-wrap-distance-bottom:0;mso-position-horizontal:absolute;mso-position-horizontal-relative:text;mso-position-vertical:absolute;mso-position-vertical-relative:text;mso-width-percent:0;mso-height-percent:0;mso-width-relative:margin;mso-height-relative:margin;v-text-anchor:middle" o:gfxdata="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" filled="f" strokecolor="#f79646 [3209]" strokeweight="2pt"/>
             </w:pict>
           </mc:Fallback>
         </mc:AlternateContent>
@@ -7678,7 +7750,7 @@
           </mc:Choice>
           <mc:Fallback>
             <w:pict>
-              <v:rect w14:anchorId="64A5BE26" id="Rechteck 34" o:spid="_x0000_s1026" style="position:absolute;margin-left:254.75pt;margin-top:93.75pt;width:195.25pt;height:16.25pt;z-index:251661312;visibility:visible;mso-wrap-style:square;mso-width-percent:0;mso-height-percent:0;mso-wrap-distance-left:9pt;mso-wrap-distance-top:0;mso-wrap-distance-right:9pt;mso-wrap-distance-bottom:0;mso-position-horizontal:absolute;mso-position-horizontal-relative:text;mso-position-vertical:absolute;mso-position-vertical-relative:text;mso-width-percent:0;mso-height-percent:0;mso-width-relative:margin;mso-height-relative:margin;v-text-anchor:middle" o:gfxdata="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" filled="f" strokecolor="#f79646 [3209]" strokeweight="2pt"/>
+              <v:rect w14:anchorId="761C424B" id="Rechteck 34" o:spid="_x0000_s1026" style="position:absolute;margin-left:254.75pt;margin-top:93.75pt;width:195.25pt;height:16.25pt;z-index:251661312;visibility:visible;mso-wrap-style:square;mso-width-percent:0;mso-height-percent:0;mso-wrap-distance-left:9pt;mso-wrap-distance-top:0;mso-wrap-distance-right:9pt;mso-wrap-distance-bottom:0;mso-position-horizontal:absolute;mso-position-horizontal-relative:text;mso-position-vertical:absolute;mso-position-vertical-relative:text;mso-width-percent:0;mso-height-percent:0;mso-width-relative:margin;mso-height-relative:margin;v-text-anchor:middle" o:gfxdata="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" filled="f" strokecolor="#f79646 [3209]" strokeweight="2pt"/>
             </w:pict>
           </mc:Fallback>
         </mc:AlternateContent>
@@ -7812,14 +7884,12 @@
           <w:lang w:val="en-US"/>
         </w:rPr>
       </w:pPr>
-      <w:bookmarkStart w:id="20" w:name="_GoBack"/>
-      <w:bookmarkEnd w:id="20"/>
     </w:p>
     <w:p>
       <w:pPr>
         <w:pStyle w:val="Verzeichnis2"/>
       </w:pPr>
-      <w:bookmarkStart w:id="21" w:name="_Toc403465867"/>
+      <w:bookmarkStart w:id="21" w:name="_Toc410130952"/>
       <w:r>
         <w:t>How to exclude reports columns from export/make columns that are visible in Excel but not visible in Interactive Report</w:t>
       </w:r>
@@ -7985,7 +8055,6 @@
         <w:spacing w:after="0"/>
         <w:ind w:left="1701"/>
         <w:rPr>
-          <w:i/>
           <w:lang w:val="en-US"/>
         </w:rPr>
       </w:pPr>
@@ -8036,15 +8105,1140 @@
     </w:p>
     <w:p>
       <w:pPr>
+        <w:pStyle w:val="Verzeichnis2"/>
+      </w:pPr>
+      <w:bookmarkStart w:id="22" w:name="_Toc410130953"/>
+      <w:r>
+        <w:t xml:space="preserve">How to set </w:t>
+      </w:r>
+      <w:r>
+        <w:t>Maximum Rows</w:t>
+      </w:r>
+      <w:r>
+        <w:t xml:space="preserve"> property for certain pages  when plugin functionality are implemented to all Interactive report in your  application.</w:t>
+      </w:r>
+      <w:bookmarkEnd w:id="22"/>
+      <w:r>
+        <w:t xml:space="preserve"> </w:t>
+      </w:r>
+    </w:p>
+    <w:p>
+      <w:pPr>
         <w:spacing w:after="0"/>
+        <w:ind w:left="1701" w:right="707"/>
+        <w:rPr>
+          <w:sz w:val="18"/>
+          <w:szCs w:val="18"/>
+          <w:lang w:val="en-US"/>
+        </w:rPr>
+      </w:pPr>
+      <w:r>
+        <w:rPr>
+          <w:sz w:val="18"/>
+          <w:szCs w:val="18"/>
+          <w:lang w:val="en-US"/>
+        </w:rPr>
+        <w:t xml:space="preserve">! This hint references to </w:t>
+      </w:r>
+      <w:r>
+        <w:rPr>
+          <w:b/>
+          <w:i/>
+          <w:sz w:val="18"/>
+          <w:szCs w:val="18"/>
+          <w:lang w:val="en-US"/>
+        </w:rPr>
+        <w:t xml:space="preserve">“Easy implement this functionality to all Interactive report in </w:t>
+      </w:r>
+      <w:proofErr w:type="gramStart"/>
+      <w:r>
+        <w:rPr>
+          <w:b/>
+          <w:i/>
+          <w:sz w:val="18"/>
+          <w:szCs w:val="18"/>
+          <w:lang w:val="en-US"/>
+        </w:rPr>
+        <w:t>your  application</w:t>
+      </w:r>
+      <w:proofErr w:type="gramEnd"/>
+      <w:r>
+        <w:rPr>
+          <w:b/>
+          <w:i/>
+          <w:sz w:val="18"/>
+          <w:szCs w:val="18"/>
+          <w:lang w:val="en-US"/>
+        </w:rPr>
+        <w:t>”</w:t>
+      </w:r>
+      <w:r>
+        <w:rPr>
+          <w:rStyle w:val="berschrift1Zchn"/>
+          <w:sz w:val="18"/>
+          <w:szCs w:val="18"/>
+          <w:lang w:val="en"/>
+        </w:rPr>
+        <w:t xml:space="preserve"> </w:t>
+      </w:r>
+      <w:r>
+        <w:rPr>
+          <w:sz w:val="18"/>
+          <w:szCs w:val="18"/>
+          <w:lang w:val="en"/>
+        </w:rPr>
+        <w:t xml:space="preserve">paragraph. Please read </w:t>
+      </w:r>
+      <w:proofErr w:type="gramStart"/>
+      <w:r>
+        <w:rPr>
+          <w:sz w:val="18"/>
+          <w:szCs w:val="18"/>
+          <w:lang w:val="en"/>
+        </w:rPr>
+        <w:t>this  paragraph</w:t>
+      </w:r>
+      <w:proofErr w:type="gramEnd"/>
+      <w:r>
+        <w:rPr>
+          <w:sz w:val="18"/>
+          <w:szCs w:val="18"/>
+          <w:lang w:val="en"/>
+        </w:rPr>
+        <w:t xml:space="preserve"> first.</w:t>
+      </w:r>
+    </w:p>
+    <w:p>
+      <w:pPr>
+        <w:spacing w:after="0"/>
+        <w:ind w:left="1701" w:right="707"/>
+        <w:rPr>
+          <w:lang w:val="en-US"/>
+        </w:rPr>
+      </w:pPr>
+      <w:r>
+        <w:rPr>
+          <w:lang w:val="en-US"/>
+        </w:rPr>
+        <w:t xml:space="preserve">Typical task is to get </w:t>
+      </w:r>
+      <w:r>
+        <w:rPr>
+          <w:lang w:val="en-US"/>
+        </w:rPr>
+        <w:t>users with special rights</w:t>
+      </w:r>
+      <w:r>
+        <w:rPr>
+          <w:lang w:val="en-US"/>
+        </w:rPr>
+        <w:t xml:space="preserve"> an ability to download unlimited data from </w:t>
+      </w:r>
+      <w:r>
+        <w:rPr>
+          <w:lang w:val="en-US"/>
+        </w:rPr>
+        <w:t>Interactive Reports on certain pages</w:t>
+      </w:r>
+      <w:r>
+        <w:rPr>
+          <w:lang w:val="en-US"/>
+        </w:rPr>
+        <w:t>.</w:t>
+      </w:r>
+    </w:p>
+    <w:p>
+      <w:pPr>
+        <w:spacing w:after="0"/>
+        <w:ind w:left="1701" w:right="707"/>
+        <w:rPr>
+          <w:lang w:val="en-US"/>
+        </w:rPr>
+      </w:pPr>
+      <w:r>
+        <w:rPr>
+          <w:lang w:val="en-US"/>
+        </w:rPr>
+        <w:t xml:space="preserve">If you use </w:t>
+      </w:r>
+      <w:r>
+        <w:rPr>
+          <w:lang w:val="en-US"/>
+        </w:rPr>
+        <w:t>“</w:t>
+      </w:r>
+      <w:r>
+        <w:rPr>
+          <w:b/>
+          <w:lang w:val="en-US"/>
+        </w:rPr>
+        <w:t>On Load: After Header</w:t>
+      </w:r>
+      <w:r>
+        <w:rPr>
+          <w:lang w:val="en-US"/>
+        </w:rPr>
+        <w:t>” application process</w:t>
+      </w:r>
+      <w:r>
+        <w:rPr>
+          <w:lang w:val="en-US"/>
+        </w:rPr>
+        <w:t xml:space="preserve"> to use functionality of this plugin on all Interactive report, </w:t>
+      </w:r>
+      <w:r>
+        <w:rPr>
+          <w:lang w:val="en-US"/>
+        </w:rPr>
+        <w:t xml:space="preserve">parameter </w:t>
+      </w:r>
+      <w:proofErr w:type="spellStart"/>
+      <w:r>
+        <w:rPr>
+          <w:rFonts w:ascii="Consolas" w:hAnsi="Consolas" w:cs="Consolas"/>
+          <w:b/>
+          <w:sz w:val="18"/>
+          <w:szCs w:val="18"/>
+          <w:lang w:val="en-US"/>
+        </w:rPr>
+        <w:t>p_maximum_rows</w:t>
+      </w:r>
+      <w:proofErr w:type="spellEnd"/>
+      <w:r>
+        <w:rPr>
+          <w:rFonts w:ascii="Consolas" w:hAnsi="Consolas" w:cs="Consolas"/>
+          <w:sz w:val="18"/>
+          <w:szCs w:val="18"/>
+          <w:lang w:val="en-US"/>
+        </w:rPr>
+        <w:t xml:space="preserve"> </w:t>
+      </w:r>
+      <w:r>
+        <w:rPr>
+          <w:lang w:val="en-US"/>
+        </w:rPr>
+        <w:t xml:space="preserve">is </w:t>
+      </w:r>
+      <w:r>
+        <w:rPr>
+          <w:lang w:val="en-US"/>
+        </w:rPr>
+        <w:t xml:space="preserve">the same </w:t>
+      </w:r>
+      <w:r>
+        <w:rPr>
+          <w:lang w:val="en-US"/>
+        </w:rPr>
+        <w:t xml:space="preserve">for all pages in </w:t>
+      </w:r>
+      <w:r>
+        <w:rPr>
+          <w:lang w:val="en-US"/>
+        </w:rPr>
+        <w:t>application</w:t>
+      </w:r>
+      <w:r>
+        <w:rPr>
+          <w:lang w:val="en-US"/>
+        </w:rPr>
+        <w:t xml:space="preserve">. </w:t>
+      </w:r>
+      <w:r>
+        <w:rPr>
+          <w:lang w:val="en-US"/>
+        </w:rPr>
+        <w:t xml:space="preserve">You need to find easiest way to modify this parameter for certain page. </w:t>
+      </w:r>
+      <w:r>
+        <w:rPr>
+          <w:lang w:val="en-US"/>
+        </w:rPr>
+        <w:t xml:space="preserve">Firs you need to create </w:t>
+      </w:r>
+      <w:r>
+        <w:rPr>
+          <w:lang w:val="en-US"/>
+        </w:rPr>
+        <w:t xml:space="preserve">protected </w:t>
+      </w:r>
+      <w:r>
+        <w:rPr>
+          <w:lang w:val="en-US"/>
+        </w:rPr>
+        <w:t xml:space="preserve">hidden items on this pages. This items should have </w:t>
+      </w:r>
+      <w:r>
+        <w:rPr>
+          <w:lang w:val="en-US"/>
+        </w:rPr>
+        <w:t xml:space="preserve">specific </w:t>
+      </w:r>
+      <w:r>
+        <w:rPr>
+          <w:lang w:val="en-US"/>
+        </w:rPr>
+        <w:t>names (</w:t>
+      </w:r>
+      <w:r>
+        <w:rPr>
+          <w:lang w:val="en-US"/>
+        </w:rPr>
+        <w:t>P</w:t>
+      </w:r>
+      <w:r>
+        <w:rPr>
+          <w:lang w:val="en-US"/>
+        </w:rPr>
+        <w:t>23</w:t>
+      </w:r>
+      <w:r>
+        <w:rPr>
+          <w:lang w:val="en-US"/>
+        </w:rPr>
+        <w:t>_DOWNLOAD_MAX_ROWS</w:t>
+      </w:r>
+      <w:r>
+        <w:rPr>
+          <w:lang w:val="en-US"/>
+        </w:rPr>
+        <w:t xml:space="preserve"> for page 23) and contains count of maximal downloaded rows depending on user rights (10000000000 for </w:t>
+      </w:r>
+      <w:r>
+        <w:rPr>
+          <w:lang w:val="en-US"/>
+        </w:rPr>
+        <w:t>unlimited</w:t>
+      </w:r>
+      <w:r>
+        <w:rPr>
+          <w:lang w:val="en-US"/>
+        </w:rPr>
+        <w:t xml:space="preserve">). To fill this items you need to create </w:t>
+      </w:r>
+      <w:r>
+        <w:rPr>
+          <w:lang w:val="en-US"/>
+        </w:rPr>
+        <w:t>“</w:t>
+      </w:r>
+      <w:r>
+        <w:rPr>
+          <w:b/>
+          <w:lang w:val="en-US"/>
+        </w:rPr>
+        <w:t>After Header</w:t>
+      </w:r>
+      <w:r>
+        <w:rPr>
+          <w:lang w:val="en-US"/>
+        </w:rPr>
+        <w:t xml:space="preserve">” </w:t>
+      </w:r>
+      <w:r>
+        <w:rPr>
+          <w:lang w:val="en-US"/>
+        </w:rPr>
+        <w:t>calculation</w:t>
+      </w:r>
+      <w:r>
+        <w:rPr>
+          <w:lang w:val="en-US"/>
+        </w:rPr>
+        <w:t xml:space="preserve"> process</w:t>
+      </w:r>
+      <w:r>
+        <w:rPr>
+          <w:lang w:val="en-US"/>
+        </w:rPr>
+        <w:t>.</w:t>
+      </w:r>
+    </w:p>
+    <w:p>
+      <w:pPr>
+        <w:spacing w:after="0" w:line="240" w:lineRule="auto"/>
+        <w:rPr>
+          <w:lang w:val="en-US"/>
+        </w:rPr>
+      </w:pPr>
+      <w:r>
+        <w:rPr>
+          <w:lang w:val="en-US"/>
+        </w:rPr>
+        <w:br w:type="page"/>
+      </w:r>
+    </w:p>
+    <w:p>
+      <w:pPr>
+        <w:spacing w:after="0"/>
+        <w:ind w:left="1701" w:right="707"/>
+        <w:rPr>
+          <w:lang w:val="en-US"/>
+        </w:rPr>
+      </w:pPr>
+      <w:r>
+        <w:rPr>
+          <w:lang w:val="en-US"/>
+        </w:rPr>
+        <w:lastRenderedPageBreak/>
+        <w:t>For example:</w:t>
+      </w:r>
+    </w:p>
+    <w:p>
+      <w:pPr>
+        <w:spacing w:after="0"/>
+        <w:ind w:left="1701" w:right="707"/>
+        <w:rPr>
+          <w:lang w:val="en-US"/>
+        </w:rPr>
+      </w:pPr>
+      <w:r>
+        <w:rPr>
+          <w:noProof/>
+          <w:lang w:val="de-DE" w:eastAsia="de-DE"/>
+        </w:rPr>
+        <w:drawing>
+          <wp:inline distT="0" distB="0" distL="0" distR="0" wp14:anchorId="50EA9C0E" wp14:editId="5371A897">
+            <wp:extent cx="4975005" cy="2811289"/>
+            <wp:effectExtent l="0" t="0" r="0" b="8255"/>
+            <wp:docPr id="36" name="Grafik 36"/>
+            <wp:cNvGraphicFramePr>
+              <a:graphicFrameLocks xmlns:a="http://schemas.openxmlformats.org/drawingml/2006/main" noChangeAspect="1"/>
+            </wp:cNvGraphicFramePr>
+            <a:graphic xmlns:a="http://schemas.openxmlformats.org/drawingml/2006/main">
+              <a:graphicData uri="http://schemas.openxmlformats.org/drawingml/2006/picture">
+                <pic:pic xmlns:pic="http://schemas.openxmlformats.org/drawingml/2006/picture">
+                  <pic:nvPicPr>
+                    <pic:cNvPr id="35" name="AE4AEAA.tmp"/>
+                    <pic:cNvPicPr/>
+                  </pic:nvPicPr>
+                  <pic:blipFill>
+                    <a:blip r:embed="rId31">
+                      <a:extLst>
+                        <a:ext uri="{28A0092B-C50C-407E-A947-70E740481C1C}">
+                          <a14:useLocalDpi xmlns:a14="http://schemas.microsoft.com/office/drawing/2010/main" val="0"/>
+                        </a:ext>
+                      </a:extLst>
+                    </a:blip>
+                    <a:stretch>
+                      <a:fillRect/>
+                    </a:stretch>
+                  </pic:blipFill>
+                  <pic:spPr>
+                    <a:xfrm>
+                      <a:off x="0" y="0"/>
+                      <a:ext cx="4998568" cy="2824604"/>
+                    </a:xfrm>
+                    <a:prstGeom prst="rect">
+                      <a:avLst/>
+                    </a:prstGeom>
+                  </pic:spPr>
+                </pic:pic>
+              </a:graphicData>
+            </a:graphic>
+          </wp:inline>
+        </w:drawing>
+      </w:r>
+    </w:p>
+    <w:p>
+      <w:pPr>
+        <w:spacing w:after="0"/>
+        <w:ind w:left="1701" w:right="707"/>
+        <w:rPr>
+          <w:lang w:val="en-US"/>
+        </w:rPr>
+      </w:pPr>
+      <w:r>
+        <w:rPr>
+          <w:lang w:val="en-US"/>
+        </w:rPr>
+        <w:t xml:space="preserve">This calculation process gives limit of 100000000 rows users with </w:t>
+      </w:r>
+      <w:r>
+        <w:rPr>
+          <w:b/>
+          <w:lang w:val="en-US"/>
+        </w:rPr>
+        <w:t>UNLIM_CONTACT_EXPORT</w:t>
+      </w:r>
+      <w:r>
+        <w:rPr>
+          <w:lang w:val="en-US"/>
+        </w:rPr>
+        <w:t xml:space="preserve"> role</w:t>
+      </w:r>
+      <w:r>
+        <w:rPr>
+          <w:lang w:val="en-US"/>
+        </w:rPr>
+        <w:t>,</w:t>
+      </w:r>
+    </w:p>
+    <w:p>
+      <w:pPr>
+        <w:spacing w:after="0"/>
+        <w:ind w:left="1701" w:right="707"/>
+        <w:rPr>
+          <w:lang w:val="en-US"/>
+        </w:rPr>
+      </w:pPr>
+      <w:proofErr w:type="gramStart"/>
+      <w:r>
+        <w:rPr>
+          <w:lang w:val="en-US"/>
+        </w:rPr>
+        <w:t>and</w:t>
+      </w:r>
+      <w:proofErr w:type="gramEnd"/>
+      <w:r>
+        <w:rPr>
+          <w:lang w:val="en-US"/>
+        </w:rPr>
+        <w:t xml:space="preserve"> set default value for others.</w:t>
+      </w:r>
+    </w:p>
+    <w:p>
+      <w:pPr>
+        <w:spacing w:after="0"/>
+        <w:ind w:left="1701" w:right="707"/>
+        <w:rPr>
+          <w:lang w:val="en-US"/>
+        </w:rPr>
+      </w:pPr>
+    </w:p>
+    <w:p>
+      <w:pPr>
+        <w:spacing w:after="0"/>
+        <w:ind w:left="1701" w:right="707"/>
+        <w:rPr>
+          <w:lang w:val="en-US"/>
+        </w:rPr>
+      </w:pPr>
+      <w:r>
+        <w:rPr>
+          <w:lang w:val="en-US"/>
+        </w:rPr>
+        <w:t xml:space="preserve">Now you need modify your </w:t>
+      </w:r>
+      <w:r>
+        <w:rPr>
+          <w:lang w:val="en-US"/>
+        </w:rPr>
+        <w:t>“</w:t>
+      </w:r>
+      <w:r>
+        <w:rPr>
+          <w:b/>
+          <w:lang w:val="en-US"/>
+        </w:rPr>
+        <w:t>On Load: After Header</w:t>
+      </w:r>
+      <w:r>
+        <w:rPr>
+          <w:lang w:val="en-US"/>
+        </w:rPr>
+        <w:t>” application process</w:t>
+      </w:r>
+      <w:r>
+        <w:rPr>
+          <w:lang w:val="en-US"/>
+        </w:rPr>
+        <w:t xml:space="preserve"> to use this variable automatically when it exist</w:t>
+      </w:r>
+      <w:r>
+        <w:rPr>
+          <w:lang w:val="en-US"/>
+        </w:rPr>
+        <w:t xml:space="preserve"> on page</w:t>
+      </w:r>
+      <w:r>
+        <w:rPr>
+          <w:lang w:val="en-US"/>
+        </w:rPr>
+        <w:t>.</w:t>
+      </w:r>
+      <w:r>
+        <w:rPr>
+          <w:lang w:val="en-US"/>
+        </w:rPr>
+        <w:t xml:space="preserve"> Use a </w:t>
+      </w:r>
+      <w:r>
+        <w:rPr>
+          <w:lang w:val="en-US"/>
+        </w:rPr>
+        <w:t>little hack: use substitution string in item name.</w:t>
+      </w:r>
+    </w:p>
+    <w:p>
+      <w:pPr>
+        <w:spacing w:after="0" w:line="240" w:lineRule="auto"/>
+        <w:ind w:firstLine="2552"/>
+        <w:rPr>
+          <w:rFonts w:ascii="Consolas" w:hAnsi="Consolas" w:cs="Consolas"/>
+          <w:sz w:val="18"/>
+          <w:szCs w:val="18"/>
+          <w:lang w:val="en-US"/>
+        </w:rPr>
+      </w:pPr>
+      <w:proofErr w:type="spellStart"/>
+      <w:r>
+        <w:rPr>
+          <w:rFonts w:ascii="Consolas" w:hAnsi="Consolas" w:cs="Consolas"/>
+          <w:sz w:val="18"/>
+          <w:szCs w:val="18"/>
+          <w:lang w:val="en-US"/>
+        </w:rPr>
+        <w:t>get_xlsx_from_ir_</w:t>
+      </w:r>
+      <w:proofErr w:type="gramStart"/>
+      <w:r>
+        <w:rPr>
+          <w:rFonts w:ascii="Consolas" w:hAnsi="Consolas" w:cs="Consolas"/>
+          <w:sz w:val="18"/>
+          <w:szCs w:val="18"/>
+          <w:lang w:val="en-US"/>
+        </w:rPr>
+        <w:t>ext</w:t>
+      </w:r>
+      <w:proofErr w:type="spellEnd"/>
+      <w:r>
+        <w:rPr>
+          <w:rFonts w:ascii="Consolas" w:hAnsi="Consolas" w:cs="Consolas"/>
+          <w:sz w:val="18"/>
+          <w:szCs w:val="18"/>
+          <w:lang w:val="en-US"/>
+        </w:rPr>
+        <w:t>(</w:t>
+      </w:r>
+      <w:proofErr w:type="gramEnd"/>
+    </w:p>
+    <w:p>
+      <w:pPr>
+        <w:spacing w:after="0"/>
+        <w:ind w:firstLine="1701"/>
+        <w:rPr>
+          <w:rFonts w:ascii="Consolas" w:hAnsi="Consolas" w:cs="Consolas"/>
+          <w:strike/>
+          <w:sz w:val="18"/>
+          <w:szCs w:val="18"/>
+          <w:lang w:val="en-US"/>
+        </w:rPr>
+      </w:pPr>
+      <w:r>
+        <w:rPr>
+          <w:rFonts w:ascii="Consolas" w:hAnsi="Consolas" w:cs="Consolas"/>
+          <w:sz w:val="18"/>
+          <w:szCs w:val="18"/>
+          <w:lang w:val="en-US"/>
+        </w:rPr>
+        <w:t xml:space="preserve">                     </w:t>
+      </w:r>
+      <w:proofErr w:type="spellStart"/>
+      <w:r>
+        <w:rPr>
+          <w:rFonts w:ascii="Consolas" w:hAnsi="Consolas" w:cs="Consolas"/>
+          <w:strike/>
+          <w:color w:val="FF0000"/>
+          <w:sz w:val="18"/>
+          <w:szCs w:val="18"/>
+          <w:lang w:val="en-US"/>
+        </w:rPr>
+        <w:t>p_maximum_rows</w:t>
+      </w:r>
+      <w:proofErr w:type="spellEnd"/>
+      <w:r>
+        <w:rPr>
+          <w:rFonts w:ascii="Consolas" w:hAnsi="Consolas" w:cs="Consolas"/>
+          <w:strike/>
+          <w:color w:val="FF0000"/>
+          <w:sz w:val="18"/>
+          <w:szCs w:val="18"/>
+          <w:lang w:val="en-US"/>
+        </w:rPr>
+        <w:t xml:space="preserve"> =&gt; null,</w:t>
+      </w:r>
+    </w:p>
+    <w:p>
+      <w:pPr>
+        <w:spacing w:after="0"/>
+        <w:ind w:firstLine="1701"/>
+        <w:rPr>
+          <w:rFonts w:ascii="Consolas" w:hAnsi="Consolas" w:cs="Consolas"/>
+          <w:sz w:val="18"/>
+          <w:szCs w:val="18"/>
+          <w:lang w:val="en-US"/>
+        </w:rPr>
+      </w:pPr>
+      <w:r>
+        <w:rPr>
+          <w:rFonts w:ascii="Consolas" w:hAnsi="Consolas" w:cs="Consolas"/>
+          <w:sz w:val="18"/>
+          <w:szCs w:val="18"/>
+          <w:lang w:val="en-US"/>
+        </w:rPr>
+        <w:t xml:space="preserve">                     </w:t>
+      </w:r>
+      <w:proofErr w:type="spellStart"/>
+      <w:r>
+        <w:rPr>
+          <w:rFonts w:ascii="Consolas" w:hAnsi="Consolas" w:cs="Consolas"/>
+          <w:color w:val="00B0F0"/>
+          <w:sz w:val="18"/>
+          <w:szCs w:val="18"/>
+          <w:lang w:val="en-US"/>
+        </w:rPr>
+        <w:t>p_maximum_rows</w:t>
+      </w:r>
+      <w:proofErr w:type="spellEnd"/>
+      <w:r>
+        <w:rPr>
+          <w:rFonts w:ascii="Consolas" w:hAnsi="Consolas" w:cs="Consolas"/>
+          <w:color w:val="00B0F0"/>
+          <w:sz w:val="18"/>
+          <w:szCs w:val="18"/>
+          <w:lang w:val="en-US"/>
+        </w:rPr>
+        <w:t xml:space="preserve"> =</w:t>
+      </w:r>
+      <w:proofErr w:type="gramStart"/>
+      <w:r>
+        <w:rPr>
+          <w:rFonts w:ascii="Consolas" w:hAnsi="Consolas" w:cs="Consolas"/>
+          <w:color w:val="00B0F0"/>
+          <w:sz w:val="18"/>
+          <w:szCs w:val="18"/>
+          <w:lang w:val="en-US"/>
+        </w:rPr>
+        <w:t xml:space="preserve">&gt; </w:t>
+      </w:r>
+      <w:r>
+        <w:rPr>
+          <w:rFonts w:ascii="Consolas" w:hAnsi="Consolas" w:cs="Consolas"/>
+          <w:color w:val="00B0F0"/>
+          <w:sz w:val="18"/>
+          <w:szCs w:val="18"/>
+          <w:lang w:val="en-US"/>
+        </w:rPr>
+        <w:t>:P</w:t>
+      </w:r>
+      <w:proofErr w:type="gramEnd"/>
+      <w:r>
+        <w:rPr>
+          <w:rFonts w:ascii="Consolas" w:hAnsi="Consolas" w:cs="Consolas"/>
+          <w:color w:val="00B0F0"/>
+          <w:sz w:val="18"/>
+          <w:szCs w:val="18"/>
+          <w:lang w:val="en-US"/>
+        </w:rPr>
+        <w:t>&amp;APP_PAGE_ID._DOWNLOAD_MAX_ROWS</w:t>
+      </w:r>
+      <w:r>
+        <w:rPr>
+          <w:rFonts w:ascii="Consolas" w:hAnsi="Consolas" w:cs="Consolas"/>
+          <w:sz w:val="18"/>
+          <w:szCs w:val="18"/>
+          <w:lang w:val="en-US"/>
+        </w:rPr>
+        <w:t>,</w:t>
+      </w:r>
+    </w:p>
+    <w:p>
+      <w:pPr>
+        <w:spacing w:after="0"/>
+        <w:ind w:firstLine="1701"/>
+        <w:rPr>
+          <w:rFonts w:ascii="Consolas" w:hAnsi="Consolas" w:cs="Consolas"/>
+          <w:sz w:val="18"/>
+          <w:szCs w:val="18"/>
+          <w:lang w:val="en-US"/>
+        </w:rPr>
+      </w:pPr>
+      <w:r>
+        <w:rPr>
+          <w:rFonts w:ascii="Consolas" w:hAnsi="Consolas" w:cs="Consolas"/>
+          <w:sz w:val="18"/>
+          <w:szCs w:val="18"/>
+          <w:lang w:val="en-US"/>
+        </w:rPr>
+        <w:t xml:space="preserve">                     </w:t>
+      </w:r>
+      <w:proofErr w:type="spellStart"/>
+      <w:r>
+        <w:rPr>
+          <w:rFonts w:ascii="Consolas" w:hAnsi="Consolas" w:cs="Consolas"/>
+          <w:sz w:val="18"/>
+          <w:szCs w:val="18"/>
+          <w:lang w:val="en-US"/>
+        </w:rPr>
+        <w:t>p_jquery_selector</w:t>
+      </w:r>
+      <w:proofErr w:type="spellEnd"/>
+      <w:r>
+        <w:rPr>
+          <w:rFonts w:ascii="Consolas" w:hAnsi="Consolas" w:cs="Consolas"/>
+          <w:sz w:val="18"/>
+          <w:szCs w:val="18"/>
+          <w:lang w:val="en-US"/>
+        </w:rPr>
+        <w:t xml:space="preserve"> =&gt; null,</w:t>
+      </w:r>
+    </w:p>
+    <w:p>
+      <w:pPr>
+        <w:spacing w:after="0"/>
+        <w:ind w:firstLine="1701"/>
+        <w:rPr>
+          <w:rFonts w:ascii="Consolas" w:hAnsi="Consolas" w:cs="Consolas"/>
+          <w:sz w:val="18"/>
+          <w:szCs w:val="18"/>
+          <w:lang w:val="en-US"/>
+        </w:rPr>
+      </w:pPr>
+      <w:r>
+        <w:rPr>
+          <w:rFonts w:ascii="Consolas" w:hAnsi="Consolas" w:cs="Consolas"/>
+          <w:sz w:val="18"/>
+          <w:szCs w:val="18"/>
+          <w:lang w:val="en-US"/>
+        </w:rPr>
+        <w:t xml:space="preserve">                     </w:t>
+      </w:r>
+      <w:proofErr w:type="spellStart"/>
+      <w:r>
+        <w:rPr>
+          <w:rFonts w:ascii="Consolas" w:hAnsi="Consolas" w:cs="Consolas"/>
+          <w:sz w:val="18"/>
+          <w:szCs w:val="18"/>
+          <w:lang w:val="en-US"/>
+        </w:rPr>
+        <w:t>p_download_</w:t>
+      </w:r>
+      <w:proofErr w:type="gramStart"/>
+      <w:r>
+        <w:rPr>
+          <w:rFonts w:ascii="Consolas" w:hAnsi="Consolas" w:cs="Consolas"/>
+          <w:sz w:val="18"/>
+          <w:szCs w:val="18"/>
+          <w:lang w:val="en-US"/>
+        </w:rPr>
+        <w:t>type</w:t>
+      </w:r>
+      <w:proofErr w:type="spellEnd"/>
+      <w:r>
+        <w:rPr>
+          <w:rFonts w:ascii="Consolas" w:hAnsi="Consolas" w:cs="Consolas"/>
+          <w:sz w:val="18"/>
+          <w:szCs w:val="18"/>
+          <w:lang w:val="en-US"/>
+        </w:rPr>
+        <w:t xml:space="preserve">  =</w:t>
+      </w:r>
+      <w:proofErr w:type="gramEnd"/>
+      <w:r>
+        <w:rPr>
+          <w:rFonts w:ascii="Consolas" w:hAnsi="Consolas" w:cs="Consolas"/>
+          <w:sz w:val="18"/>
+          <w:szCs w:val="18"/>
+          <w:lang w:val="en-US"/>
+        </w:rPr>
+        <w:t xml:space="preserve">&gt; 'E',  </w:t>
+      </w:r>
+      <w:r>
+        <w:rPr>
+          <w:rFonts w:ascii="Consolas" w:hAnsi="Consolas" w:cs="Consolas"/>
+          <w:sz w:val="18"/>
+          <w:szCs w:val="18"/>
+          <w:lang w:val="en-US"/>
+        </w:rPr>
+        <w:tab/>
+      </w:r>
+      <w:r>
+        <w:rPr>
+          <w:rFonts w:ascii="Consolas" w:hAnsi="Consolas" w:cs="Consolas"/>
+          <w:sz w:val="18"/>
+          <w:szCs w:val="18"/>
+          <w:lang w:val="en-US"/>
+        </w:rPr>
+        <w:t>-- E -&gt; Excel XLSX</w:t>
+      </w:r>
+    </w:p>
+    <w:p>
+      <w:pPr>
+        <w:spacing w:after="0"/>
+        <w:ind w:firstLine="1701"/>
+        <w:rPr>
+          <w:rFonts w:ascii="Consolas" w:hAnsi="Consolas" w:cs="Consolas"/>
+          <w:sz w:val="18"/>
+          <w:szCs w:val="18"/>
+          <w:lang w:val="en-US"/>
+        </w:rPr>
+      </w:pPr>
+      <w:r>
+        <w:rPr>
+          <w:rFonts w:ascii="Consolas" w:hAnsi="Consolas" w:cs="Consolas"/>
+          <w:sz w:val="18"/>
+          <w:szCs w:val="18"/>
+          <w:lang w:val="en-US"/>
+        </w:rPr>
+        <w:t xml:space="preserve">                     </w:t>
+      </w:r>
+      <w:proofErr w:type="spellStart"/>
+      <w:r>
+        <w:rPr>
+          <w:rFonts w:ascii="Consolas" w:hAnsi="Consolas" w:cs="Consolas"/>
+          <w:sz w:val="18"/>
+          <w:szCs w:val="18"/>
+          <w:lang w:val="en-US"/>
+        </w:rPr>
+        <w:t>p_replace_</w:t>
+      </w:r>
+      <w:proofErr w:type="gramStart"/>
+      <w:r>
+        <w:rPr>
+          <w:rFonts w:ascii="Consolas" w:hAnsi="Consolas" w:cs="Consolas"/>
+          <w:sz w:val="18"/>
+          <w:szCs w:val="18"/>
+          <w:lang w:val="en-US"/>
+        </w:rPr>
+        <w:t>xls</w:t>
+      </w:r>
+      <w:proofErr w:type="spellEnd"/>
+      <w:r>
+        <w:rPr>
+          <w:rFonts w:ascii="Consolas" w:hAnsi="Consolas" w:cs="Consolas"/>
+          <w:sz w:val="18"/>
+          <w:szCs w:val="18"/>
+          <w:lang w:val="en-US"/>
+        </w:rPr>
+        <w:t xml:space="preserve">  =</w:t>
+      </w:r>
+      <w:proofErr w:type="gramEnd"/>
+      <w:r>
+        <w:rPr>
+          <w:rFonts w:ascii="Consolas" w:hAnsi="Consolas" w:cs="Consolas"/>
+          <w:sz w:val="18"/>
+          <w:szCs w:val="18"/>
+          <w:lang w:val="en-US"/>
+        </w:rPr>
+        <w:t>&gt; 'Y',   --Y/N</w:t>
+      </w:r>
+    </w:p>
+    <w:p>
+      <w:pPr>
+        <w:spacing w:after="0"/>
+        <w:ind w:firstLine="1701"/>
+        <w:rPr>
+          <w:rFonts w:ascii="Consolas" w:hAnsi="Consolas" w:cs="Consolas"/>
+          <w:sz w:val="18"/>
+          <w:szCs w:val="18"/>
+          <w:lang w:val="en-US"/>
+        </w:rPr>
+      </w:pPr>
+      <w:r>
+        <w:rPr>
+          <w:rFonts w:ascii="Consolas" w:hAnsi="Consolas" w:cs="Consolas"/>
+          <w:sz w:val="18"/>
+          <w:szCs w:val="18"/>
+          <w:lang w:val="en-US"/>
+        </w:rPr>
+        <w:t xml:space="preserve">                     </w:t>
+      </w:r>
+      <w:proofErr w:type="spellStart"/>
+      <w:r>
+        <w:rPr>
+          <w:rFonts w:ascii="Consolas" w:hAnsi="Consolas" w:cs="Consolas"/>
+          <w:sz w:val="18"/>
+          <w:szCs w:val="18"/>
+          <w:lang w:val="en-US"/>
+        </w:rPr>
+        <w:t>p_custom_width</w:t>
+      </w:r>
+      <w:proofErr w:type="spellEnd"/>
+      <w:r>
+        <w:rPr>
+          <w:rFonts w:ascii="Consolas" w:hAnsi="Consolas" w:cs="Consolas"/>
+          <w:sz w:val="18"/>
+          <w:szCs w:val="18"/>
+          <w:lang w:val="en-US"/>
+        </w:rPr>
+        <w:t xml:space="preserve"> =&gt; null</w:t>
+      </w:r>
+    </w:p>
+    <w:p>
+      <w:pPr>
+        <w:spacing w:after="0"/>
+        <w:ind w:left="1701" w:right="707"/>
+        <w:rPr>
+          <w:rFonts w:ascii="Consolas" w:hAnsi="Consolas" w:cs="Consolas"/>
+          <w:sz w:val="18"/>
+          <w:szCs w:val="18"/>
+          <w:lang w:val="en-US"/>
+        </w:rPr>
+      </w:pPr>
+      <w:r>
+        <w:rPr>
+          <w:rFonts w:ascii="Consolas" w:hAnsi="Consolas" w:cs="Consolas"/>
+          <w:sz w:val="18"/>
+          <w:szCs w:val="18"/>
+          <w:lang w:val="en-US"/>
+        </w:rPr>
+        <w:t xml:space="preserve">                    );</w:t>
+      </w:r>
+    </w:p>
+    <w:p>
+      <w:pPr>
+        <w:ind w:left="1701" w:right="282"/>
+        <w:rPr>
+          <w:lang w:val="en-US"/>
+        </w:rPr>
+      </w:pPr>
+      <w:r>
+        <w:rPr>
+          <w:lang w:val="en-US"/>
+        </w:rPr>
+        <w:t xml:space="preserve">Now, when current page is 23 and page item </w:t>
+      </w:r>
+      <w:r>
+        <w:rPr>
+          <w:lang w:val="en-US"/>
+        </w:rPr>
+        <w:t>P</w:t>
+      </w:r>
+      <w:r>
+        <w:rPr>
+          <w:lang w:val="en-US"/>
+        </w:rPr>
+        <w:t>23</w:t>
+      </w:r>
+      <w:r>
+        <w:rPr>
+          <w:lang w:val="en-US"/>
+        </w:rPr>
+        <w:t>_DOWNLOAD_MAX_ROWS</w:t>
+      </w:r>
+      <w:r>
+        <w:rPr>
+          <w:lang w:val="en-US"/>
+        </w:rPr>
+        <w:t xml:space="preserve"> exist, it will be used. Otherwise will be used default value, </w:t>
+      </w:r>
+      <w:r>
+        <w:rPr>
+          <w:rStyle w:val="displayonly"/>
+          <w:lang w:val="en-US"/>
+        </w:rPr>
+        <w:t>Maximum Row Count</w:t>
+      </w:r>
+      <w:r>
+        <w:rPr>
+          <w:rStyle w:val="displayonly"/>
+          <w:lang w:val="en-US"/>
+        </w:rPr>
+        <w:t xml:space="preserve"> </w:t>
+      </w:r>
+      <w:r>
+        <w:rPr>
+          <w:rStyle w:val="displayonly"/>
+          <w:lang w:val="en-US"/>
+        </w:rPr>
+        <w:t>o</w:t>
+      </w:r>
+      <w:r>
+        <w:rPr>
+          <w:rStyle w:val="displayonly"/>
+          <w:lang w:val="en-US"/>
+        </w:rPr>
+        <w:t>f current Interactive Report</w:t>
+      </w:r>
+      <w:r>
+        <w:rPr>
+          <w:lang w:val="en-US"/>
+        </w:rPr>
+        <w:t>.</w:t>
+      </w:r>
+    </w:p>
+    <w:p>
+      <w:pPr>
+        <w:ind w:left="1701" w:right="282"/>
+        <w:rPr>
+          <w:lang w:val="en-US"/>
+        </w:rPr>
+      </w:pPr>
+      <w:r>
+        <w:rPr>
+          <w:noProof/>
+          <w:lang w:val="de-DE" w:eastAsia="de-DE"/>
+        </w:rPr>
+        <w:drawing>
+          <wp:inline distT="0" distB="0" distL="0" distR="0" wp14:anchorId="73062CC9" wp14:editId="4EF11E12">
+            <wp:extent cx="3190240" cy="921312"/>
+            <wp:effectExtent l="0" t="0" r="0" b="0"/>
+            <wp:docPr id="37" name="Grafik 37"/>
+            <wp:cNvGraphicFramePr>
+              <a:graphicFrameLocks xmlns:a="http://schemas.openxmlformats.org/drawingml/2006/main" noChangeAspect="1"/>
+            </wp:cNvGraphicFramePr>
+            <a:graphic xmlns:a="http://schemas.openxmlformats.org/drawingml/2006/main">
+              <a:graphicData uri="http://schemas.openxmlformats.org/drawingml/2006/picture">
+                <pic:pic xmlns:pic="http://schemas.openxmlformats.org/drawingml/2006/picture">
+                  <pic:nvPicPr>
+                    <pic:cNvPr id="16" name="E289699.tmp"/>
+                    <pic:cNvPicPr/>
+                  </pic:nvPicPr>
+                  <pic:blipFill rotWithShape="1">
+                    <a:blip r:embed="rId19">
+                      <a:extLst>
+                        <a:ext uri="{28A0092B-C50C-407E-A947-70E740481C1C}">
+                          <a14:useLocalDpi xmlns:a14="http://schemas.microsoft.com/office/drawing/2010/main" val="0"/>
+                        </a:ext>
+                      </a:extLst>
+                    </a:blip>
+                    <a:srcRect t="48145"/>
+                    <a:stretch/>
+                  </pic:blipFill>
+                  <pic:spPr bwMode="auto">
+                    <a:xfrm>
+                      <a:off x="0" y="0"/>
+                      <a:ext cx="3236788" cy="934755"/>
+                    </a:xfrm>
+                    <a:prstGeom prst="rect">
+                      <a:avLst/>
+                    </a:prstGeom>
+                    <a:ln>
+                      <a:noFill/>
+                    </a:ln>
+                    <a:extLst>
+                      <a:ext uri="{53640926-AAD7-44D8-BBD7-CCE9431645EC}">
+                        <a14:shadowObscured xmlns:a14="http://schemas.microsoft.com/office/drawing/2010/main"/>
+                      </a:ext>
+                    </a:extLst>
+                  </pic:spPr>
+                </pic:pic>
+              </a:graphicData>
+            </a:graphic>
+          </wp:inline>
+        </w:drawing>
+      </w:r>
+    </w:p>
+    <w:p>
+      <w:pPr>
+        <w:spacing w:after="0"/>
+        <w:ind w:left="1701" w:right="707"/>
+        <w:rPr>
+          <w:lang w:val="en-US"/>
+        </w:rPr>
+      </w:pPr>
+    </w:p>
+    <w:p>
+      <w:pPr>
+        <w:spacing w:after="0"/>
         <w:rPr>
           <w:lang w:val="en-US"/>
         </w:rPr>
       </w:pPr>
     </w:p>
     <w:sectPr>
-      <w:headerReference w:type="default" r:id="rId31"/>
-      <w:footerReference w:type="default" r:id="rId32"/>
+      <w:headerReference w:type="default" r:id="rId32"/>
+      <w:footerReference w:type="default" r:id="rId33"/>
       <w:pgSz w:w="11906" w:h="16838"/>
       <w:pgMar w:top="1417" w:right="0" w:bottom="1134" w:left="0" w:header="708" w:footer="708" w:gutter="0"/>
       <w:cols w:space="708"/>
@@ -8246,7 +9440,7 @@
         <w:noProof/>
         <w:lang w:val="en-US"/>
       </w:rPr>
-      <w:t>12</w:t>
+      <w:t>13</w:t>
     </w:r>
     <w:r>
       <w:rPr>
@@ -9316,7 +10510,6 @@
   <w:style w:type="character" w:default="1" w:styleId="Absatz-Standardschriftart">
     <w:name w:val="Default Paragraph Font"/>
     <w:uiPriority w:val="1"/>
-    <w:semiHidden/>
     <w:unhideWhenUsed/>
   </w:style>
   <w:style w:type="table" w:default="1" w:styleId="NormaleTabelle">
@@ -9981,7 +11174,7 @@
 </file>
 
 <file path=customXml/itemProps1.xml><?xml version="1.0" encoding="utf-8"?>
-<ds:datastoreItem xmlns:ds="http://schemas.openxmlformats.org/officeDocument/2006/customXml" ds:itemID="{A38D8C04-5A57-4E05-842E-A3D8491D4681}">
+<ds:datastoreItem xmlns:ds="http://schemas.openxmlformats.org/officeDocument/2006/customXml" ds:itemID="{969DFF69-F4F3-4929-84C5-E0AD822AEEA1}">
   <ds:schemaRefs>
     <ds:schemaRef ds:uri="http://schemas.openxmlformats.org/officeDocument/2006/bibliography"/>
   </ds:schemaRefs>

</xml_diff>

<commit_message>
Documenations + Sample app
renew screenshots  for APEX 5.1 + Sample App compatible with APEX 5.0
</commit_message>
<xml_diff>
--- a/instructions.docx
+++ b/instructions.docx
@@ -1590,8 +1590,6 @@
           <w:lang w:val="en-US"/>
         </w:rPr>
       </w:pPr>
-      <w:bookmarkStart w:id="1" w:name="_GoBack"/>
-      <w:bookmarkEnd w:id="1"/>
       <w:r>
         <w:rPr>
           <w:lang w:val="en-US"/>
@@ -1615,14 +1613,14 @@
           <w:szCs w:val="26"/>
         </w:rPr>
       </w:pPr>
-      <w:bookmarkStart w:id="2" w:name="_Toc481572231"/>
+      <w:bookmarkStart w:id="1" w:name="_Toc481572231"/>
       <w:r>
         <w:t>Intro</w:t>
       </w:r>
       <w:r>
         <w:t>duction</w:t>
       </w:r>
-      <w:bookmarkEnd w:id="2"/>
+      <w:bookmarkEnd w:id="1"/>
       <w:r>
         <w:t xml:space="preserve"> </w:t>
       </w:r>
@@ -1771,11 +1769,11 @@
       <w:pPr>
         <w:pStyle w:val="Verzeichnis2"/>
       </w:pPr>
-      <w:bookmarkStart w:id="3" w:name="_Toc481572232"/>
+      <w:bookmarkStart w:id="2" w:name="_Toc481572232"/>
       <w:r>
         <w:t>Features at a Glance</w:t>
       </w:r>
-      <w:bookmarkEnd w:id="3"/>
+      <w:bookmarkEnd w:id="2"/>
       <w:r>
         <w:t xml:space="preserve"> </w:t>
       </w:r>
@@ -2025,11 +2023,11 @@
       <w:pPr>
         <w:pStyle w:val="Verzeichnis2"/>
       </w:pPr>
-      <w:bookmarkStart w:id="4" w:name="_Toc481572233"/>
+      <w:bookmarkStart w:id="3" w:name="_Toc481572233"/>
       <w:r>
         <w:t>License</w:t>
       </w:r>
-      <w:bookmarkEnd w:id="4"/>
+      <w:bookmarkEnd w:id="3"/>
       <w:r>
         <w:t xml:space="preserve"> </w:t>
       </w:r>
@@ -2194,46 +2192,46 @@
       <w:pPr>
         <w:pStyle w:val="Verzeichnis2"/>
       </w:pPr>
-      <w:bookmarkStart w:id="5" w:name="_Toc481572234"/>
+      <w:bookmarkStart w:id="4" w:name="_Toc481572234"/>
       <w:r>
         <w:t>Legal Disclaimer</w:t>
       </w:r>
+      <w:bookmarkEnd w:id="4"/>
+      <w:r>
+        <w:t xml:space="preserve"> </w:t>
+      </w:r>
+    </w:p>
+    <w:p>
+      <w:pPr>
+        <w:ind w:left="1701" w:right="849"/>
+        <w:rPr>
+          <w:rFonts w:cs="Calibri"/>
+          <w:lang w:val="en-US"/>
+        </w:rPr>
+      </w:pPr>
+      <w:r>
+        <w:rPr>
+          <w:rFonts w:cs="Calibri"/>
+          <w:lang w:val="en-US"/>
+        </w:rPr>
+        <w:t>The program(s) and/or file(s) are supplied as is. The author disclaims all warranties, expressed or implied, including, without limitation, the warranties of merchantability and of fitness for any purpose. The author assumes no liability for damages, direct or consequential, which may result from the use of these program(s) and/or file(s).</w:t>
+      </w:r>
+    </w:p>
+    <w:p>
+      <w:pPr>
+        <w:pStyle w:val="Verzeichnis2"/>
+      </w:pPr>
+      <w:bookmarkStart w:id="5" w:name="_Toc481572235"/>
+      <w:r>
+        <w:t>F</w:t>
+      </w:r>
+      <w:r>
+        <w:t xml:space="preserve">ound </w:t>
+      </w:r>
+      <w:r>
+        <w:t>a bug</w:t>
+      </w:r>
       <w:bookmarkEnd w:id="5"/>
-      <w:r>
-        <w:t xml:space="preserve"> </w:t>
-      </w:r>
-    </w:p>
-    <w:p>
-      <w:pPr>
-        <w:ind w:left="1701" w:right="849"/>
-        <w:rPr>
-          <w:rFonts w:cs="Calibri"/>
-          <w:lang w:val="en-US"/>
-        </w:rPr>
-      </w:pPr>
-      <w:r>
-        <w:rPr>
-          <w:rFonts w:cs="Calibri"/>
-          <w:lang w:val="en-US"/>
-        </w:rPr>
-        <w:t>The program(s) and/or file(s) are supplied as is. The author disclaims all warranties, expressed or implied, including, without limitation, the warranties of merchantability and of fitness for any purpose. The author assumes no liability for damages, direct or consequential, which may result from the use of these program(s) and/or file(s).</w:t>
-      </w:r>
-    </w:p>
-    <w:p>
-      <w:pPr>
-        <w:pStyle w:val="Verzeichnis2"/>
-      </w:pPr>
-      <w:bookmarkStart w:id="6" w:name="_Toc481572235"/>
-      <w:r>
-        <w:t>F</w:t>
-      </w:r>
-      <w:r>
-        <w:t xml:space="preserve">ound </w:t>
-      </w:r>
-      <w:r>
-        <w:t>a bug</w:t>
-      </w:r>
-      <w:bookmarkEnd w:id="6"/>
     </w:p>
     <w:p>
       <w:pPr>
@@ -2427,7 +2425,7 @@
           <w:lang w:val="en-US"/>
         </w:rPr>
       </w:pPr>
-      <w:bookmarkStart w:id="7" w:name="_Toc481572236"/>
+      <w:bookmarkStart w:id="6" w:name="_Toc481572236"/>
       <w:r>
         <w:rPr>
           <w:lang w:val="en-US"/>
@@ -2435,20 +2433,20 @@
         <w:lastRenderedPageBreak/>
         <w:t>Installation</w:t>
       </w:r>
+      <w:bookmarkEnd w:id="6"/>
+    </w:p>
+    <w:p>
+      <w:pPr>
+        <w:pStyle w:val="Verzeichnis2"/>
+      </w:pPr>
+      <w:bookmarkStart w:id="7" w:name="_Toc481572237"/>
+      <w:r>
+        <w:t>Install required package</w:t>
+      </w:r>
+      <w:r>
+        <w:t>s</w:t>
+      </w:r>
       <w:bookmarkEnd w:id="7"/>
-    </w:p>
-    <w:p>
-      <w:pPr>
-        <w:pStyle w:val="Verzeichnis2"/>
-      </w:pPr>
-      <w:bookmarkStart w:id="8" w:name="_Toc481572237"/>
-      <w:r>
-        <w:t>Install required package</w:t>
-      </w:r>
-      <w:r>
-        <w:t>s</w:t>
-      </w:r>
-      <w:bookmarkEnd w:id="8"/>
     </w:p>
     <w:p>
       <w:pPr>
@@ -3518,6 +3516,102 @@
     </w:p>
     <w:p>
       <w:pPr>
+        <w:pStyle w:val="Default"/>
+        <w:ind w:left="993" w:right="849" w:firstLine="708"/>
+        <w:rPr>
+          <w:rFonts w:ascii="Calibri" w:hAnsi="Calibri" w:cs="Calibri"/>
+          <w:sz w:val="22"/>
+          <w:szCs w:val="22"/>
+          <w:lang w:val="en-US"/>
+        </w:rPr>
+      </w:pPr>
+    </w:p>
+    <w:p>
+      <w:pPr>
+        <w:ind w:firstLine="1701"/>
+        <w:rPr>
+          <w:lang w:val="en-US"/>
+        </w:rPr>
+      </w:pPr>
+      <w:r>
+        <w:rPr>
+          <w:lang w:val="en-US"/>
+        </w:rPr>
+        <w:t>Additionally (very rare) you should get access to the SYS</w:t>
+      </w:r>
+      <w:r>
+        <w:rPr>
+          <w:lang w:val="en-US"/>
+        </w:rPr>
+        <w:t>.UTL_FILE</w:t>
+      </w:r>
+      <w:r>
+        <w:rPr>
+          <w:lang w:val="en-US"/>
+        </w:rPr>
+        <w:t xml:space="preserve"> package.</w:t>
+      </w:r>
+    </w:p>
+    <w:p>
+      <w:pPr>
+        <w:ind w:firstLine="1701"/>
+        <w:rPr>
+          <w:lang w:val="en-US"/>
+        </w:rPr>
+      </w:pPr>
+      <w:r>
+        <w:rPr>
+          <w:lang w:val="en-US"/>
+        </w:rPr>
+        <w:t xml:space="preserve">GRANT EXECUTE ON SYS.UTL_FILE TO </w:t>
+      </w:r>
+      <w:r>
+        <w:rPr>
+          <w:lang w:val="en-US"/>
+        </w:rPr>
+        <w:t>#USER#;</w:t>
+      </w:r>
+    </w:p>
+    <w:p>
+      <w:pPr>
+        <w:ind w:firstLine="1701"/>
+        <w:rPr>
+          <w:lang w:val="en-US"/>
+        </w:rPr>
+      </w:pPr>
+      <w:r>
+        <w:rPr>
+          <w:lang w:val="en-US"/>
+        </w:rPr>
+        <w:t xml:space="preserve">Where #USER# should be replaced to APEX Application </w:t>
+      </w:r>
+      <w:r>
+        <w:rPr>
+          <w:lang w:val="en-US"/>
+        </w:rPr>
+        <w:t>Parsing Schema</w:t>
+      </w:r>
+      <w:r>
+        <w:rPr>
+          <w:lang w:val="en-US"/>
+        </w:rPr>
+        <w:t>.</w:t>
+      </w:r>
+    </w:p>
+    <w:p>
+      <w:pPr>
+        <w:pStyle w:val="Default"/>
+        <w:ind w:left="993" w:right="849" w:firstLine="708"/>
+        <w:rPr>
+          <w:rFonts w:ascii="Calibri" w:hAnsi="Calibri" w:cs="Calibri"/>
+          <w:sz w:val="22"/>
+          <w:szCs w:val="22"/>
+          <w:lang w:val="en-US"/>
+        </w:rPr>
+      </w:pPr>
+    </w:p>
+    <w:p>
+      <w:pPr>
         <w:spacing w:after="0" w:line="240" w:lineRule="auto"/>
         <w:rPr>
           <w:b/>
@@ -3537,12 +3631,12 @@
       <w:pPr>
         <w:pStyle w:val="Verzeichnis2"/>
       </w:pPr>
-      <w:bookmarkStart w:id="9" w:name="_Toc481572238"/>
+      <w:bookmarkStart w:id="8" w:name="_Toc481572238"/>
       <w:r>
         <w:lastRenderedPageBreak/>
         <w:t>Install plugin</w:t>
       </w:r>
-      <w:bookmarkEnd w:id="9"/>
+      <w:bookmarkEnd w:id="8"/>
       <w:r>
         <w:t xml:space="preserve"> </w:t>
       </w:r>
@@ -3552,10 +3646,11 @@
         <w:pStyle w:val="Default"/>
         <w:ind w:left="1701" w:right="849"/>
         <w:rPr>
+          <w:rFonts w:ascii="Calibri" w:hAnsi="Calibri" w:cs="Calibri"/>
           <w:b/>
           <w:bCs/>
-          <w:sz w:val="26"/>
-          <w:szCs w:val="26"/>
+          <w:sz w:val="22"/>
+          <w:szCs w:val="22"/>
           <w:lang w:val="en-US"/>
         </w:rPr>
       </w:pPr>
@@ -3743,11 +3838,11 @@
       <w:pPr>
         <w:pStyle w:val="Verzeichnis2"/>
       </w:pPr>
-      <w:bookmarkStart w:id="10" w:name="_Toc481572239"/>
+      <w:bookmarkStart w:id="9" w:name="_Toc481572239"/>
       <w:r>
         <w:t>Using in your application</w:t>
       </w:r>
-      <w:bookmarkEnd w:id="10"/>
+      <w:bookmarkEnd w:id="9"/>
     </w:p>
     <w:p>
       <w:pPr>
@@ -4579,7 +4674,7 @@
           <w:lang w:val="en-US"/>
         </w:rPr>
       </w:pPr>
-      <w:bookmarkStart w:id="11" w:name="_Toc481572240"/>
+      <w:bookmarkStart w:id="10" w:name="_Toc481572240"/>
       <w:r>
         <w:rPr>
           <w:rFonts w:cs="Calibri"/>
@@ -4590,7 +4685,7 @@
         </w:rPr>
         <w:t>How it works</w:t>
       </w:r>
-      <w:bookmarkEnd w:id="11"/>
+      <w:bookmarkEnd w:id="10"/>
     </w:p>
     <w:p>
       <w:pPr>
@@ -4787,16 +4882,16 @@
         <mc:AlternateContent>
           <mc:Choice Requires="wps">
             <w:drawing>
-              <wp:anchor distT="0" distB="0" distL="114300" distR="114300" simplePos="0" relativeHeight="251696128" behindDoc="0" locked="0" layoutInCell="1" allowOverlap="1" wp14:anchorId="506F1EFB" wp14:editId="127DD065">
+              <wp:anchor distT="0" distB="0" distL="114300" distR="114300" simplePos="0" relativeHeight="251696128" behindDoc="0" locked="0" layoutInCell="1" allowOverlap="1" wp14:anchorId="506F1EFB" wp14:editId="41ACE862">
                 <wp:simplePos x="0" y="0"/>
-                <wp:positionH relativeFrom="column">
-                  <wp:posOffset>3118047</wp:posOffset>
+                <wp:positionH relativeFrom="margin">
+                  <wp:posOffset>3573453</wp:posOffset>
                 </wp:positionH>
                 <wp:positionV relativeFrom="paragraph">
-                  <wp:posOffset>1028400</wp:posOffset>
+                  <wp:posOffset>769297</wp:posOffset>
                 </wp:positionV>
-                <wp:extent cx="488437" cy="562113"/>
-                <wp:effectExtent l="0" t="0" r="26035" b="28575"/>
+                <wp:extent cx="588115" cy="584414"/>
+                <wp:effectExtent l="0" t="0" r="21590" b="25400"/>
                 <wp:wrapNone/>
                 <wp:docPr id="58" name="Rechteck 58"/>
                 <wp:cNvGraphicFramePr/>
@@ -4807,7 +4902,7 @@
                       <wps:spPr>
                         <a:xfrm>
                           <a:off x="0" y="0"/>
-                          <a:ext cx="488437" cy="562113"/>
+                          <a:ext cx="588115" cy="584414"/>
                         </a:xfrm>
                         <a:prstGeom prst="rect">
                           <a:avLst/>
@@ -4846,9 +4941,11 @@
               </wp:anchor>
             </w:drawing>
           </mc:Choice>
-          <mc:Fallback xmlns:mv="urn:schemas-microsoft-com:mac:vml" xmlns:mo="http://schemas.microsoft.com/office/mac/office/2008/main">
+          <mc:Fallback>
             <w:pict>
-              <v:rect w14:anchorId="5F9C5142" id="Rechteck 58" o:spid="_x0000_s1026" style="position:absolute;margin-left:245.5pt;margin-top:81pt;width:38.45pt;height:44.25pt;z-index:251696128;visibility:visible;mso-wrap-style:square;mso-width-percent:0;mso-height-percent:0;mso-wrap-distance-left:9pt;mso-wrap-distance-top:0;mso-wrap-distance-right:9pt;mso-wrap-distance-bottom:0;mso-position-horizontal:absolute;mso-position-horizontal-relative:text;mso-position-vertical:absolute;mso-position-vertical-relative:text;mso-width-percent:0;mso-height-percent:0;mso-width-relative:margin;mso-height-relative:margin;v-text-anchor:middle" o:gfxdata="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" filled="f" strokecolor="#f79646 [3209]" strokeweight="2pt"/>
+              <v:rect w14:anchorId="15768E8C" id="Rechteck 58" o:spid="_x0000_s1026" style="position:absolute;margin-left:281.35pt;margin-top:60.55pt;width:46.3pt;height:46pt;z-index:251696128;visibility:visible;mso-wrap-style:square;mso-width-percent:0;mso-height-percent:0;mso-wrap-distance-left:9pt;mso-wrap-distance-top:0;mso-wrap-distance-right:9pt;mso-wrap-distance-bottom:0;mso-position-horizontal:absolute;mso-position-horizontal-relative:margin;mso-position-vertical:absolute;mso-position-vertical-relative:text;mso-width-percent:0;mso-height-percent:0;mso-width-relative:margin;mso-height-relative:margin;v-text-anchor:middle" o:gfxdata="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" filled="f" strokecolor="#f79646 [3209]" strokeweight="2pt">
+                <w10:wrap anchorx="margin"/>
+              </v:rect>
             </w:pict>
           </mc:Fallback>
         </mc:AlternateContent>
@@ -4860,10 +4957,10 @@
           <w:lang w:val="de-DE" w:eastAsia="de-DE"/>
         </w:rPr>
         <w:drawing>
-          <wp:inline distT="0" distB="0" distL="0" distR="0" wp14:anchorId="083D9827" wp14:editId="103DE79B">
-            <wp:extent cx="5976946" cy="2481943"/>
-            <wp:effectExtent l="0" t="0" r="5080" b="0"/>
-            <wp:docPr id="56" name="Grafik 56"/>
+          <wp:inline distT="0" distB="0" distL="0" distR="0" wp14:anchorId="762E010C" wp14:editId="02718797">
+            <wp:extent cx="5956154" cy="2266366"/>
+            <wp:effectExtent l="0" t="0" r="6985" b="635"/>
+            <wp:docPr id="4" name="Grafik 4"/>
             <wp:cNvGraphicFramePr>
               <a:graphicFrameLocks xmlns:a="http://schemas.openxmlformats.org/drawingml/2006/main" noChangeAspect="1"/>
             </wp:cNvGraphicFramePr>
@@ -4871,10 +4968,12 @@
               <a:graphicData uri="http://schemas.openxmlformats.org/drawingml/2006/picture">
                 <pic:pic xmlns:pic="http://schemas.openxmlformats.org/drawingml/2006/picture">
                   <pic:nvPicPr>
-                    <pic:cNvPr id="56" name="D70B89D.tmp"/>
-                    <pic:cNvPicPr/>
+                    <pic:cNvPr id="0" name="Picture 2"/>
+                    <pic:cNvPicPr>
+                      <a:picLocks noChangeAspect="1" noChangeArrowheads="1"/>
+                    </pic:cNvPicPr>
                   </pic:nvPicPr>
-                  <pic:blipFill>
+                  <pic:blipFill rotWithShape="1">
                     <a:blip r:embed="rId18">
                       <a:extLst>
                         <a:ext uri="{28A0092B-C50C-407E-A947-70E740481C1C}">
@@ -4882,18 +4981,26 @@
                         </a:ext>
                       </a:extLst>
                     </a:blip>
-                    <a:stretch>
-                      <a:fillRect/>
-                    </a:stretch>
+                    <a:srcRect b="13915"/>
+                    <a:stretch/>
                   </pic:blipFill>
-                  <pic:spPr>
+                  <pic:spPr bwMode="auto">
                     <a:xfrm>
                       <a:off x="0" y="0"/>
-                      <a:ext cx="5989812" cy="2487286"/>
+                      <a:ext cx="5976160" cy="2273978"/>
                     </a:xfrm>
                     <a:prstGeom prst="rect">
                       <a:avLst/>
                     </a:prstGeom>
+                    <a:noFill/>
+                    <a:ln>
+                      <a:noFill/>
+                    </a:ln>
+                    <a:extLst>
+                      <a:ext uri="{53640926-AAD7-44D8-BBD7-CCE9431645EC}">
+                        <a14:shadowObscured xmlns:a14="http://schemas.microsoft.com/office/drawing/2010/main"/>
+                      </a:ext>
+                    </a:extLst>
                   </pic:spPr>
                 </pic:pic>
               </a:graphicData>
@@ -4925,7 +5032,7 @@
           <w:lang w:val="en-US"/>
         </w:rPr>
       </w:pPr>
-      <w:bookmarkStart w:id="12" w:name="_Toc481572241"/>
+      <w:bookmarkStart w:id="11" w:name="_Toc481572241"/>
       <w:r>
         <w:rPr>
           <w:rFonts w:cs="Calibri"/>
@@ -4976,7 +5083,7 @@
         </w:rPr>
         <w:t>lein (commi235).</w:t>
       </w:r>
-      <w:bookmarkEnd w:id="12"/>
+      <w:bookmarkEnd w:id="11"/>
     </w:p>
     <w:p>
       <w:pPr>
@@ -5136,7 +5243,6 @@
         <w:rPr>
           <w:lang w:val="en-US"/>
         </w:rPr>
-        <w:lastRenderedPageBreak/>
         <w:br w:type="page"/>
       </w:r>
     </w:p>
@@ -5147,7 +5253,7 @@
           <w:lang w:val="en-US"/>
         </w:rPr>
       </w:pPr>
-      <w:bookmarkStart w:id="13" w:name="_Toc481572242"/>
+      <w:bookmarkStart w:id="12" w:name="_Toc481572242"/>
       <w:r>
         <w:rPr>
           <w:lang w:val="en-US"/>
@@ -5155,23 +5261,23 @@
         <w:lastRenderedPageBreak/>
         <w:t>Configuration Settings</w:t>
       </w:r>
+      <w:bookmarkEnd w:id="12"/>
+      <w:r>
+        <w:rPr>
+          <w:lang w:val="en-US"/>
+        </w:rPr>
+        <w:t xml:space="preserve"> </w:t>
+      </w:r>
+    </w:p>
+    <w:p>
+      <w:pPr>
+        <w:pStyle w:val="Verzeichnis2"/>
+      </w:pPr>
+      <w:bookmarkStart w:id="13" w:name="_Toc481572243"/>
+      <w:r>
+        <w:t>Return Data</w:t>
+      </w:r>
       <w:bookmarkEnd w:id="13"/>
-      <w:r>
-        <w:rPr>
-          <w:lang w:val="en-US"/>
-        </w:rPr>
-        <w:t xml:space="preserve"> </w:t>
-      </w:r>
-    </w:p>
-    <w:p>
-      <w:pPr>
-        <w:pStyle w:val="Verzeichnis2"/>
-      </w:pPr>
-      <w:bookmarkStart w:id="14" w:name="_Toc481572243"/>
-      <w:r>
-        <w:t>Return Data</w:t>
-      </w:r>
-      <w:bookmarkEnd w:id="14"/>
     </w:p>
     <w:p>
       <w:pPr>
@@ -5376,11 +5482,11 @@
       <w:pPr>
         <w:pStyle w:val="Verzeichnis2"/>
       </w:pPr>
-      <w:bookmarkStart w:id="15" w:name="_Toc481572244"/>
+      <w:bookmarkStart w:id="14" w:name="_Toc481572244"/>
       <w:r>
         <w:t>Maximum Rows</w:t>
       </w:r>
-      <w:bookmarkEnd w:id="15"/>
+      <w:bookmarkEnd w:id="14"/>
     </w:p>
     <w:p>
       <w:pPr>
@@ -5644,7 +5750,7 @@
           <w:lang w:val="en-US"/>
         </w:rPr>
       </w:pPr>
-      <w:bookmarkStart w:id="16" w:name="_Toc481572245"/>
+      <w:bookmarkStart w:id="15" w:name="_Toc481572245"/>
       <w:r>
         <w:rPr>
           <w:rFonts w:asciiTheme="minorHAnsi" w:hAnsiTheme="minorHAnsi"/>
@@ -5656,7 +5762,7 @@
         </w:rPr>
         <w:t>Add Download XLSX Icon to “Download Dialog”</w:t>
       </w:r>
-      <w:bookmarkEnd w:id="16"/>
+      <w:bookmarkEnd w:id="15"/>
     </w:p>
     <w:p>
       <w:pPr>
@@ -5674,16 +5780,16 @@
         <mc:AlternateContent>
           <mc:Choice Requires="wps">
             <w:drawing>
-              <wp:anchor distT="0" distB="0" distL="114300" distR="114300" simplePos="0" relativeHeight="251655168" behindDoc="0" locked="0" layoutInCell="1" allowOverlap="1" wp14:anchorId="2958021C" wp14:editId="401311CF">
+              <wp:anchor distT="0" distB="0" distL="114300" distR="114300" simplePos="0" relativeHeight="251655168" behindDoc="0" locked="0" layoutInCell="1" allowOverlap="1" wp14:anchorId="2958021C" wp14:editId="43C4B9E9">
                 <wp:simplePos x="0" y="0"/>
                 <wp:positionH relativeFrom="column">
-                  <wp:posOffset>3140765</wp:posOffset>
+                  <wp:posOffset>3685650</wp:posOffset>
                 </wp:positionH>
                 <wp:positionV relativeFrom="paragraph">
-                  <wp:posOffset>1000346</wp:posOffset>
+                  <wp:posOffset>391822</wp:posOffset>
                 </wp:positionV>
-                <wp:extent cx="477078" cy="567950"/>
-                <wp:effectExtent l="0" t="0" r="18415" b="22860"/>
+                <wp:extent cx="639570" cy="622690"/>
+                <wp:effectExtent l="0" t="0" r="27305" b="25400"/>
                 <wp:wrapNone/>
                 <wp:docPr id="40" name="Rechteck 40"/>
                 <wp:cNvGraphicFramePr/>
@@ -5694,7 +5800,7 @@
                       <wps:spPr>
                         <a:xfrm>
                           <a:off x="0" y="0"/>
-                          <a:ext cx="477078" cy="567950"/>
+                          <a:ext cx="639570" cy="622690"/>
                         </a:xfrm>
                         <a:prstGeom prst="rect">
                           <a:avLst/>
@@ -5733,9 +5839,9 @@
               </wp:anchor>
             </w:drawing>
           </mc:Choice>
-          <mc:Fallback xmlns:mv="urn:schemas-microsoft-com:mac:vml" xmlns:mo="http://schemas.microsoft.com/office/mac/office/2008/main">
+          <mc:Fallback>
             <w:pict>
-              <v:rect w14:anchorId="1A0D146D" id="Rechteck 40" o:spid="_x0000_s1026" style="position:absolute;margin-left:247.3pt;margin-top:78.75pt;width:37.55pt;height:44.7pt;z-index:251655168;visibility:visible;mso-wrap-style:square;mso-width-percent:0;mso-height-percent:0;mso-wrap-distance-left:9pt;mso-wrap-distance-top:0;mso-wrap-distance-right:9pt;mso-wrap-distance-bottom:0;mso-position-horizontal:absolute;mso-position-horizontal-relative:text;mso-position-vertical:absolute;mso-position-vertical-relative:text;mso-width-percent:0;mso-height-percent:0;mso-width-relative:margin;mso-height-relative:margin;v-text-anchor:middle" o:gfxdata="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" filled="f" strokecolor="#f79646 [3209]" strokeweight="2pt"/>
+              <v:rect w14:anchorId="357F7242" id="Rechteck 40" o:spid="_x0000_s1026" style="position:absolute;margin-left:290.2pt;margin-top:30.85pt;width:50.35pt;height:49.05pt;z-index:251655168;visibility:visible;mso-wrap-style:square;mso-width-percent:0;mso-height-percent:0;mso-wrap-distance-left:9pt;mso-wrap-distance-top:0;mso-wrap-distance-right:9pt;mso-wrap-distance-bottom:0;mso-position-horizontal:absolute;mso-position-horizontal-relative:text;mso-position-vertical:absolute;mso-position-vertical-relative:text;mso-width-percent:0;mso-height-percent:0;mso-width-relative:margin;mso-height-relative:margin;v-text-anchor:middle" o:gfxdata="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" filled="f" strokecolor="#f79646 [3209]" strokeweight="2pt"/>
             </w:pict>
           </mc:Fallback>
         </mc:AlternateContent>
@@ -5748,13 +5854,13 @@
         <mc:AlternateContent>
           <mc:Choice Requires="wps">
             <w:drawing>
-              <wp:anchor distT="0" distB="0" distL="114300" distR="114300" simplePos="0" relativeHeight="251658240" behindDoc="0" locked="0" layoutInCell="1" allowOverlap="1" wp14:anchorId="2958021A" wp14:editId="47419F74">
+              <wp:anchor distT="0" distB="0" distL="114300" distR="114300" simplePos="0" relativeHeight="251658240" behindDoc="0" locked="0" layoutInCell="1" allowOverlap="1" wp14:anchorId="2958021A" wp14:editId="4014F558">
                 <wp:simplePos x="0" y="0"/>
                 <wp:positionH relativeFrom="column">
-                  <wp:posOffset>4080684</wp:posOffset>
+                  <wp:posOffset>4787347</wp:posOffset>
                 </wp:positionH>
                 <wp:positionV relativeFrom="paragraph">
-                  <wp:posOffset>850896</wp:posOffset>
+                  <wp:posOffset>244405</wp:posOffset>
                 </wp:positionV>
                 <wp:extent cx="2258695" cy="725805"/>
                 <wp:effectExtent l="476250" t="0" r="27305" b="17145"/>
@@ -5864,7 +5970,7 @@
                 </v:handles>
                 <o:callout v:ext="edit" type="oneSegment" on="t"/>
               </v:shapetype>
-              <v:shape id="Legende mit Linie 1 41" o:spid="_x0000_s1026" type="#_x0000_t47" style="position:absolute;left:0;text-align:left;margin-left:321.3pt;margin-top:67pt;width:177.85pt;height:57.15pt;z-index:251658240;visibility:visible;mso-wrap-style:square;mso-width-percent:0;mso-height-percent:0;mso-wrap-distance-left:9pt;mso-wrap-distance-top:0;mso-wrap-distance-right:9pt;mso-wrap-distance-bottom:0;mso-position-horizontal:absolute;mso-position-horizontal-relative:text;mso-position-vertical:absolute;mso-position-vertical-relative:text;mso-width-percent:0;mso-height-percent:0;mso-width-relative:margin;mso-height-relative:margin;v-text-anchor:middle" o:gfxdata="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" adj="-4363,14729,-42,10369" fillcolor="white [3201]" strokecolor="#f79646 [3209]" strokeweight="2pt">
+              <v:shape id="Legende mit Linie 1 41" o:spid="_x0000_s1026" type="#_x0000_t47" style="position:absolute;left:0;text-align:left;margin-left:376.95pt;margin-top:19.25pt;width:177.85pt;height:57.15pt;z-index:251658240;visibility:visible;mso-wrap-style:square;mso-width-percent:0;mso-height-percent:0;mso-wrap-distance-left:9pt;mso-wrap-distance-top:0;mso-wrap-distance-right:9pt;mso-wrap-distance-bottom:0;mso-position-horizontal:absolute;mso-position-horizontal-relative:text;mso-position-vertical:absolute;mso-position-vertical-relative:text;mso-width-percent:0;mso-height-percent:0;mso-width-relative:margin;mso-height-relative:margin;v-text-anchor:middle" o:gfxdata="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" adj="-4363,14729,-42,10369" fillcolor="white [3201]" strokecolor="#f79646 [3209]" strokeweight="2pt">
                 <v:textbox>
                   <w:txbxContent>
                     <w:p>
@@ -5909,15 +6015,14 @@
       </w:r>
       <w:r>
         <w:rPr>
-          <w:rFonts w:cs="Calibri"/>
           <w:noProof/>
           <w:lang w:val="de-DE" w:eastAsia="de-DE"/>
         </w:rPr>
         <w:drawing>
-          <wp:inline distT="0" distB="0" distL="0" distR="0" wp14:anchorId="6B355442" wp14:editId="35B06A6F">
-            <wp:extent cx="2844800" cy="2226366"/>
-            <wp:effectExtent l="0" t="0" r="0" b="2540"/>
-            <wp:docPr id="61" name="Grafik 61"/>
+          <wp:inline distT="0" distB="0" distL="0" distR="0" wp14:anchorId="4E0A8607" wp14:editId="2976728B">
+            <wp:extent cx="3427815" cy="1533138"/>
+            <wp:effectExtent l="0" t="0" r="1270" b="0"/>
+            <wp:docPr id="5" name="Grafik 5"/>
             <wp:cNvGraphicFramePr>
               <a:graphicFrameLocks xmlns:a="http://schemas.openxmlformats.org/drawingml/2006/main" noChangeAspect="1"/>
             </wp:cNvGraphicFramePr>
@@ -5925,36 +6030,36 @@
               <a:graphicData uri="http://schemas.openxmlformats.org/drawingml/2006/picture">
                 <pic:pic xmlns:pic="http://schemas.openxmlformats.org/drawingml/2006/picture">
                   <pic:nvPicPr>
-                    <pic:cNvPr id="56" name="D70B89D.tmp"/>
-                    <pic:cNvPicPr/>
+                    <pic:cNvPr id="0" name="Picture 3"/>
+                    <pic:cNvPicPr>
+                      <a:picLocks noChangeAspect="1" noChangeArrowheads="1"/>
+                    </pic:cNvPicPr>
                   </pic:nvPicPr>
-                  <pic:blipFill rotWithShape="1">
-                    <a:blip r:embed="rId18">
+                  <pic:blipFill>
+                    <a:blip r:embed="rId21">
                       <a:extLst>
                         <a:ext uri="{28A0092B-C50C-407E-A947-70E740481C1C}">
                           <a14:useLocalDpi xmlns:a14="http://schemas.microsoft.com/office/drawing/2010/main" val="0"/>
                         </a:ext>
                       </a:extLst>
                     </a:blip>
-                    <a:srcRect r="52386" b="10264"/>
-                    <a:stretch/>
+                    <a:srcRect/>
+                    <a:stretch>
+                      <a:fillRect/>
+                    </a:stretch>
                   </pic:blipFill>
                   <pic:spPr bwMode="auto">
                     <a:xfrm>
                       <a:off x="0" y="0"/>
-                      <a:ext cx="2851974" cy="2231980"/>
+                      <a:ext cx="3448184" cy="1542248"/>
                     </a:xfrm>
                     <a:prstGeom prst="rect">
                       <a:avLst/>
                     </a:prstGeom>
+                    <a:noFill/>
                     <a:ln>
                       <a:noFill/>
                     </a:ln>
-                    <a:extLst>
-                      <a:ext uri="{53640926-AAD7-44D8-BBD7-CCE9431645EC}">
-                        <a14:shadowObscured xmlns:a14="http://schemas.microsoft.com/office/drawing/2010/main"/>
-                      </a:ext>
-                    </a:extLst>
                   </pic:spPr>
                 </pic:pic>
               </a:graphicData>
@@ -5971,7 +6076,7 @@
           <w:lang w:val="en-US"/>
         </w:rPr>
       </w:pPr>
-      <w:bookmarkStart w:id="17" w:name="_Toc481572246"/>
+      <w:bookmarkStart w:id="16" w:name="_Toc481572246"/>
       <w:r>
         <w:rPr>
           <w:rFonts w:ascii="Calibri" w:hAnsi="Calibri"/>
@@ -5983,23 +6088,23 @@
         <w:lastRenderedPageBreak/>
         <w:t>FAQ (How to)</w:t>
       </w:r>
+      <w:bookmarkEnd w:id="16"/>
+    </w:p>
+    <w:p>
+      <w:pPr>
+        <w:pStyle w:val="Verzeichnis2"/>
+      </w:pPr>
+      <w:bookmarkStart w:id="17" w:name="_Toc481572247"/>
+      <w:r>
+        <w:t xml:space="preserve">Replace default file name (Excel.xlsx) to </w:t>
+      </w:r>
+      <w:r>
+        <w:t xml:space="preserve">the </w:t>
+      </w:r>
+      <w:r>
+        <w:t>custom file name</w:t>
+      </w:r>
       <w:bookmarkEnd w:id="17"/>
-    </w:p>
-    <w:p>
-      <w:pPr>
-        <w:pStyle w:val="Verzeichnis2"/>
-      </w:pPr>
-      <w:bookmarkStart w:id="18" w:name="_Toc481572247"/>
-      <w:r>
-        <w:t xml:space="preserve">Replace default file name (Excel.xlsx) to </w:t>
-      </w:r>
-      <w:r>
-        <w:t xml:space="preserve">the </w:t>
-      </w:r>
-      <w:r>
-        <w:t>custom file name</w:t>
-      </w:r>
-      <w:bookmarkEnd w:id="18"/>
     </w:p>
     <w:p>
       <w:pPr>
@@ -6226,7 +6331,7 @@
                     <pic:cNvPicPr/>
                   </pic:nvPicPr>
                   <pic:blipFill>
-                    <a:blip r:embed="rId21">
+                    <a:blip r:embed="rId22">
                       <a:extLst>
                         <a:ext uri="{28A0092B-C50C-407E-A947-70E740481C1C}">
                           <a14:useLocalDpi xmlns:a14="http://schemas.microsoft.com/office/drawing/2010/main" val="0"/>
@@ -6262,7 +6367,7 @@
       <w:pPr>
         <w:pStyle w:val="Verzeichnis2"/>
       </w:pPr>
-      <w:bookmarkStart w:id="19" w:name="_Toc481572248"/>
+      <w:bookmarkStart w:id="18" w:name="_Toc481572248"/>
       <w:r>
         <w:t>Use</w:t>
       </w:r>
@@ -6281,7 +6386,7 @@
       <w:r>
         <w:t xml:space="preserve"> in your application</w:t>
       </w:r>
-      <w:bookmarkEnd w:id="19"/>
+      <w:bookmarkEnd w:id="18"/>
     </w:p>
     <w:p>
       <w:pPr>
@@ -6389,7 +6494,7 @@
       <w:pPr>
         <w:pStyle w:val="Verzeichnis2"/>
       </w:pPr>
-      <w:bookmarkStart w:id="20" w:name="_Toc481572249"/>
+      <w:bookmarkStart w:id="19" w:name="_Toc481572249"/>
       <w:r>
         <w:t xml:space="preserve">Adding </w:t>
       </w:r>
@@ -6399,7 +6504,7 @@
       <w:r>
         <w:t>custom download button</w:t>
       </w:r>
-      <w:bookmarkEnd w:id="20"/>
+      <w:bookmarkEnd w:id="19"/>
     </w:p>
     <w:p>
       <w:pPr>
@@ -6873,7 +6978,7 @@
                     <pic:cNvPicPr/>
                   </pic:nvPicPr>
                   <pic:blipFill>
-                    <a:blip r:embed="rId22">
+                    <a:blip r:embed="rId23">
                       <a:extLst>
                         <a:ext uri="{28A0092B-C50C-407E-A947-70E740481C1C}">
                           <a14:useLocalDpi xmlns:a14="http://schemas.microsoft.com/office/drawing/2010/main" val="0"/>
@@ -6909,11 +7014,11 @@
       <w:pPr>
         <w:pStyle w:val="Verzeichnis2"/>
       </w:pPr>
-      <w:bookmarkStart w:id="21" w:name="_Toc481572250"/>
+      <w:bookmarkStart w:id="20" w:name="_Toc481572250"/>
       <w:r>
         <w:t>How to exclude report columns from export/make columns that are visible in Excel but not visible in Interactive Report</w:t>
       </w:r>
-      <w:bookmarkEnd w:id="21"/>
+      <w:bookmarkEnd w:id="20"/>
     </w:p>
     <w:p>
       <w:pPr>
@@ -7064,7 +7169,7 @@
                     <pic:cNvPicPr/>
                   </pic:nvPicPr>
                   <pic:blipFill>
-                    <a:blip r:embed="rId23">
+                    <a:blip r:embed="rId24">
                       <a:extLst>
                         <a:ext uri="{28A0092B-C50C-407E-A947-70E740481C1C}">
                           <a14:useLocalDpi xmlns:a14="http://schemas.microsoft.com/office/drawing/2010/main" val="0"/>
@@ -7225,15 +7330,12 @@
       <w:pPr>
         <w:pStyle w:val="Verzeichnis2"/>
       </w:pPr>
-      <w:bookmarkStart w:id="22" w:name="_Toc481572251"/>
+      <w:bookmarkStart w:id="21" w:name="_Toc481572251"/>
       <w:r>
         <w:lastRenderedPageBreak/>
-        <w:t xml:space="preserve">How to </w:t>
-      </w:r>
-      <w:r>
-        <w:t>uninstall plugin</w:t>
-      </w:r>
-      <w:bookmarkEnd w:id="22"/>
+        <w:t>How to uninstall plugin</w:t>
+      </w:r>
+      <w:bookmarkEnd w:id="21"/>
     </w:p>
     <w:p>
       <w:pPr>
@@ -7291,7 +7393,7 @@
                     </pic:cNvPicPr>
                   </pic:nvPicPr>
                   <pic:blipFill rotWithShape="1">
-                    <a:blip r:embed="rId24">
+                    <a:blip r:embed="rId25">
                       <a:extLst>
                         <a:ext uri="{28A0092B-C50C-407E-A947-70E740481C1C}">
                           <a14:useLocalDpi xmlns:a14="http://schemas.microsoft.com/office/drawing/2010/main" val="0"/>
@@ -7343,31 +7445,19 @@
         <w:rPr>
           <w:lang w:val="en"/>
         </w:rPr>
-        <w:t xml:space="preserve">Utilization Report </w:t>
+        <w:t xml:space="preserve">Utilization Report don’t </w:t>
       </w:r>
       <w:r>
         <w:rPr>
           <w:lang w:val="en"/>
         </w:rPr>
-        <w:t xml:space="preserve">don’t </w:t>
+        <w:t>contain</w:t>
       </w:r>
       <w:r>
         <w:rPr>
           <w:lang w:val="en"/>
         </w:rPr>
-        <w:t>contain</w:t>
-      </w:r>
-      <w:r>
-        <w:rPr>
-          <w:lang w:val="en"/>
-        </w:rPr>
-        <w:t xml:space="preserve"> “GPV Interactive Report to MSExcel v2” records</w:t>
-      </w:r>
-      <w:r>
-        <w:rPr>
-          <w:lang w:val="en"/>
-        </w:rPr>
-        <w:t>, on plugin-page appears Delete – Button.</w:t>
+        <w:t xml:space="preserve"> “GPV Interactive Report to MSExcel v2” records, on plugin-page appears Delete – Button.</w:t>
       </w:r>
     </w:p>
     <w:p>
@@ -7400,7 +7490,7 @@
                     </pic:cNvPicPr>
                   </pic:nvPicPr>
                   <pic:blipFill>
-                    <a:blip r:embed="rId25">
+                    <a:blip r:embed="rId26">
                       <a:extLst>
                         <a:ext uri="{28A0092B-C50C-407E-A947-70E740481C1C}">
                           <a14:useLocalDpi xmlns:a14="http://schemas.microsoft.com/office/drawing/2010/main" val="0"/>
@@ -7539,20 +7629,8 @@
         </w:rPr>
         <w:t>drop package AS_ZIP;</w:t>
       </w:r>
-    </w:p>
-    <w:p>
-      <w:pPr>
-        <w:rPr>
-          <w:lang w:val="en-US"/>
-        </w:rPr>
-      </w:pPr>
-    </w:p>
-    <w:p>
-      <w:pPr>
-        <w:rPr>
-          <w:lang w:val="en-US"/>
-        </w:rPr>
-      </w:pPr>
+      <w:bookmarkStart w:id="22" w:name="_GoBack"/>
+      <w:bookmarkEnd w:id="22"/>
     </w:p>
     <w:p>
       <w:pPr>
@@ -7563,27 +7641,9 @@
         </w:rPr>
       </w:pPr>
     </w:p>
-    <w:p>
-      <w:pPr>
-        <w:spacing w:after="0"/>
-        <w:ind w:left="1701"/>
-        <w:rPr>
-          <w:lang w:val="en-US"/>
-        </w:rPr>
-      </w:pPr>
-    </w:p>
-    <w:p>
-      <w:pPr>
-        <w:spacing w:after="0"/>
-        <w:ind w:left="1701"/>
-        <w:rPr>
-          <w:lang w:val="en-US"/>
-        </w:rPr>
-      </w:pPr>
-    </w:p>
     <w:sectPr>
-      <w:headerReference w:type="default" r:id="rId26"/>
-      <w:footerReference w:type="default" r:id="rId27"/>
+      <w:headerReference w:type="default" r:id="rId27"/>
+      <w:footerReference w:type="default" r:id="rId28"/>
       <w:pgSz w:w="11906" w:h="16838"/>
       <w:pgMar w:top="1417" w:right="0" w:bottom="1134" w:left="0" w:header="708" w:footer="708" w:gutter="0"/>
       <w:cols w:space="708"/>
@@ -7785,7 +7845,7 @@
         <w:noProof/>
         <w:lang w:val="en-US"/>
       </w:rPr>
-      <w:t>7</w:t>
+      <w:t>12</w:t>
     </w:r>
     <w:r>
       <w:rPr>
@@ -9838,7 +9898,7 @@
 </file>
 
 <file path=customXml/itemProps1.xml><?xml version="1.0" encoding="utf-8"?>
-<ds:datastoreItem xmlns:ds="http://schemas.openxmlformats.org/officeDocument/2006/customXml" ds:itemID="{46FE75CA-EEB4-492A-982B-D722C79814F3}">
+<ds:datastoreItem xmlns:ds="http://schemas.openxmlformats.org/officeDocument/2006/customXml" ds:itemID="{6AD2CBA4-ABC7-4EE6-A442-9EDABFC446DF}">
   <ds:schemaRefs>
     <ds:schemaRef ds:uri="http://schemas.openxmlformats.org/officeDocument/2006/bibliography"/>
   </ds:schemaRefs>

</xml_diff>

<commit_message>
Timestamp Support v. 2.10
+ timestamp datatype
+ substitution in column headers
+ Bugfix: Vertical Tab (x0B) crashed the plugin
</commit_message>
<xml_diff>
--- a/instructions.docx
+++ b/instructions.docx
@@ -19,6 +19,8 @@
         </w:rPr>
         <w:t>Contents</w:t>
       </w:r>
+      <w:bookmarkStart w:id="0" w:name="_GoBack"/>
+      <w:bookmarkEnd w:id="0"/>
     </w:p>
     <w:p>
       <w:pPr>
@@ -1575,7 +1577,7 @@
           <w:lang w:val="en-US"/>
         </w:rPr>
       </w:pPr>
-      <w:bookmarkStart w:id="0" w:name="_Toc481572230"/>
+      <w:bookmarkStart w:id="1" w:name="_Toc481572230"/>
       <w:r>
         <w:rPr>
           <w:lang w:val="en-US"/>
@@ -1597,7 +1599,7 @@
         <w:lastRenderedPageBreak/>
         <w:t>Overview</w:t>
       </w:r>
-      <w:bookmarkEnd w:id="0"/>
+      <w:bookmarkEnd w:id="1"/>
       <w:r>
         <w:rPr>
           <w:lang w:val="en-US"/>
@@ -1613,14 +1615,14 @@
           <w:szCs w:val="26"/>
         </w:rPr>
       </w:pPr>
-      <w:bookmarkStart w:id="1" w:name="_Toc481572231"/>
+      <w:bookmarkStart w:id="2" w:name="_Toc481572231"/>
       <w:r>
         <w:t>Intro</w:t>
       </w:r>
       <w:r>
         <w:t>duction</w:t>
       </w:r>
-      <w:bookmarkEnd w:id="1"/>
+      <w:bookmarkEnd w:id="2"/>
       <w:r>
         <w:t xml:space="preserve"> </w:t>
       </w:r>
@@ -1769,11 +1771,11 @@
       <w:pPr>
         <w:pStyle w:val="Verzeichnis2"/>
       </w:pPr>
-      <w:bookmarkStart w:id="2" w:name="_Toc481572232"/>
+      <w:bookmarkStart w:id="3" w:name="_Toc481572232"/>
       <w:r>
         <w:t>Features at a Glance</w:t>
       </w:r>
-      <w:bookmarkEnd w:id="2"/>
+      <w:bookmarkEnd w:id="3"/>
       <w:r>
         <w:t xml:space="preserve"> </w:t>
       </w:r>
@@ -2023,11 +2025,11 @@
       <w:pPr>
         <w:pStyle w:val="Verzeichnis2"/>
       </w:pPr>
-      <w:bookmarkStart w:id="3" w:name="_Toc481572233"/>
+      <w:bookmarkStart w:id="4" w:name="_Toc481572233"/>
       <w:r>
         <w:t>License</w:t>
       </w:r>
-      <w:bookmarkEnd w:id="3"/>
+      <w:bookmarkEnd w:id="4"/>
       <w:r>
         <w:t xml:space="preserve"> </w:t>
       </w:r>
@@ -2192,11 +2194,11 @@
       <w:pPr>
         <w:pStyle w:val="Verzeichnis2"/>
       </w:pPr>
-      <w:bookmarkStart w:id="4" w:name="_Toc481572234"/>
+      <w:bookmarkStart w:id="5" w:name="_Toc481572234"/>
       <w:r>
         <w:t>Legal Disclaimer</w:t>
       </w:r>
-      <w:bookmarkEnd w:id="4"/>
+      <w:bookmarkEnd w:id="5"/>
       <w:r>
         <w:t xml:space="preserve"> </w:t>
       </w:r>
@@ -2221,7 +2223,7 @@
       <w:pPr>
         <w:pStyle w:val="Verzeichnis2"/>
       </w:pPr>
-      <w:bookmarkStart w:id="5" w:name="_Toc481572235"/>
+      <w:bookmarkStart w:id="6" w:name="_Toc481572235"/>
       <w:r>
         <w:t>F</w:t>
       </w:r>
@@ -2231,7 +2233,7 @@
       <w:r>
         <w:t>a bug</w:t>
       </w:r>
-      <w:bookmarkEnd w:id="5"/>
+      <w:bookmarkEnd w:id="6"/>
     </w:p>
     <w:p>
       <w:pPr>
@@ -2425,7 +2427,7 @@
           <w:lang w:val="en-US"/>
         </w:rPr>
       </w:pPr>
-      <w:bookmarkStart w:id="6" w:name="_Toc481572236"/>
+      <w:bookmarkStart w:id="7" w:name="_Toc481572236"/>
       <w:r>
         <w:rPr>
           <w:lang w:val="en-US"/>
@@ -2433,20 +2435,20 @@
         <w:lastRenderedPageBreak/>
         <w:t>Installation</w:t>
       </w:r>
-      <w:bookmarkEnd w:id="6"/>
+      <w:bookmarkEnd w:id="7"/>
     </w:p>
     <w:p>
       <w:pPr>
         <w:pStyle w:val="Verzeichnis2"/>
       </w:pPr>
-      <w:bookmarkStart w:id="7" w:name="_Toc481572237"/>
+      <w:bookmarkStart w:id="8" w:name="_Toc481572237"/>
       <w:r>
         <w:t>Install required package</w:t>
       </w:r>
       <w:r>
         <w:t>s</w:t>
       </w:r>
-      <w:bookmarkEnd w:id="7"/>
+      <w:bookmarkEnd w:id="8"/>
     </w:p>
     <w:p>
       <w:pPr>
@@ -2758,7 +2760,7 @@
               </wp:anchor>
             </w:drawing>
           </mc:Choice>
-          <mc:Fallback xmlns:mv="urn:schemas-microsoft-com:mac:vml" xmlns:mo="http://schemas.microsoft.com/office/mac/office/2008/main">
+          <mc:Fallback xmlns:mo="http://schemas.microsoft.com/office/mac/office/2008/main" xmlns:mv="urn:schemas-microsoft-com:mac:vml">
             <w:pict>
               <v:shapetype w14:anchorId="3D977E54" id="_x0000_t67" coordsize="21600,21600" o:spt="67" adj="16200,5400" path="m0@0l@1@0@1,0@2,0@2@0,21600@0,10800,21600xe">
                 <v:stroke joinstyle="miter"/>
@@ -2988,7 +2990,7 @@
               </wp:anchor>
             </w:drawing>
           </mc:Choice>
-          <mc:Fallback xmlns:mv="urn:schemas-microsoft-com:mac:vml" xmlns:mo="http://schemas.microsoft.com/office/mac/office/2008/main">
+          <mc:Fallback xmlns:mo="http://schemas.microsoft.com/office/mac/office/2008/main" xmlns:mv="urn:schemas-microsoft-com:mac:vml">
             <w:pict>
               <v:shape w14:anchorId="2BB42A17" id="Pfeil nach unten 27" o:spid="_x0000_s1026" type="#_x0000_t67" style="position:absolute;margin-left:393.8pt;margin-top:440.35pt;width:10.25pt;height:14.55pt;rotation:-8945354fd;z-index:251654144;visibility:visible;mso-wrap-style:square;mso-width-percent:0;mso-height-percent:0;mso-wrap-distance-left:9pt;mso-wrap-distance-top:0;mso-wrap-distance-right:9pt;mso-wrap-distance-bottom:0;mso-position-horizontal:absolute;mso-position-horizontal-relative:text;mso-position-vertical:absolute;mso-position-vertical-relative:page;mso-width-percent:0;mso-height-percent:0;mso-width-relative:margin;mso-height-relative:margin;v-text-anchor:middle" o:gfxdata="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" adj="13992" fillcolor="white [3201]" strokecolor="#c0504d [3205]" strokeweight="2pt">
                 <w10:wrap anchory="page"/>
@@ -3195,7 +3197,7 @@
               </wp:anchor>
             </w:drawing>
           </mc:Choice>
-          <mc:Fallback xmlns:mv="urn:schemas-microsoft-com:mac:vml" xmlns:mo="http://schemas.microsoft.com/office/mac/office/2008/main">
+          <mc:Fallback xmlns:mo="http://schemas.microsoft.com/office/mac/office/2008/main" xmlns:mv="urn:schemas-microsoft-com:mac:vml">
             <w:pict>
               <v:shape w14:anchorId="1195135F" id="Pfeil nach unten 45" o:spid="_x0000_s1026" type="#_x0000_t67" style="position:absolute;margin-left:514.5pt;margin-top:640.65pt;width:10.25pt;height:14.55pt;rotation:-8945354fd;z-index:251685888;visibility:visible;mso-wrap-style:square;mso-width-percent:0;mso-height-percent:0;mso-wrap-distance-left:9pt;mso-wrap-distance-top:0;mso-wrap-distance-right:9pt;mso-wrap-distance-bottom:0;mso-position-horizontal:absolute;mso-position-horizontal-relative:text;mso-position-vertical:absolute;mso-position-vertical-relative:page;mso-width-percent:0;mso-height-percent:0;mso-width-relative:margin;mso-height-relative:margin;v-text-anchor:middle" o:gfxdata="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" adj="13992" fillcolor="white [3201]" strokecolor="#c0504d [3205]" strokeweight="2pt">
                 <w10:wrap anchory="page"/>
@@ -3631,12 +3633,12 @@
       <w:pPr>
         <w:pStyle w:val="Verzeichnis2"/>
       </w:pPr>
-      <w:bookmarkStart w:id="8" w:name="_Toc481572238"/>
+      <w:bookmarkStart w:id="9" w:name="_Toc481572238"/>
       <w:r>
         <w:lastRenderedPageBreak/>
         <w:t>Install plugin</w:t>
       </w:r>
-      <w:bookmarkEnd w:id="8"/>
+      <w:bookmarkEnd w:id="9"/>
       <w:r>
         <w:t xml:space="preserve"> </w:t>
       </w:r>
@@ -3838,11 +3840,11 @@
       <w:pPr>
         <w:pStyle w:val="Verzeichnis2"/>
       </w:pPr>
-      <w:bookmarkStart w:id="9" w:name="_Toc481572239"/>
+      <w:bookmarkStart w:id="10" w:name="_Toc481572239"/>
       <w:r>
         <w:t>Using in your application</w:t>
       </w:r>
-      <w:bookmarkEnd w:id="9"/>
+      <w:bookmarkEnd w:id="10"/>
     </w:p>
     <w:p>
       <w:pPr>
@@ -4000,7 +4002,7 @@
               </wp:anchor>
             </w:drawing>
           </mc:Choice>
-          <mc:Fallback xmlns:mv="urn:schemas-microsoft-com:mac:vml" xmlns:mo="http://schemas.microsoft.com/office/mac/office/2008/main">
+          <mc:Fallback xmlns:mo="http://schemas.microsoft.com/office/mac/office/2008/main" xmlns:mv="urn:schemas-microsoft-com:mac:vml">
             <w:pict>
               <v:rect w14:anchorId="550C2F06" id="Rechteck 52" o:spid="_x0000_s1026" style="position:absolute;margin-left:401.05pt;margin-top:158.3pt;width:122.1pt;height:12.95pt;z-index:251692032;visibility:visible;mso-wrap-style:square;mso-width-percent:0;mso-height-percent:0;mso-wrap-distance-left:9pt;mso-wrap-distance-top:0;mso-wrap-distance-right:9pt;mso-wrap-distance-bottom:0;mso-position-horizontal:absolute;mso-position-horizontal-relative:text;mso-position-vertical:absolute;mso-position-vertical-relative:text;mso-width-percent:0;mso-height-percent:0;mso-width-relative:margin;mso-height-relative:margin;v-text-anchor:middle" o:gfxdata="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" filled="f" strokecolor="#f79646 [3209]" strokeweight="2pt"/>
             </w:pict>
@@ -4074,7 +4076,7 @@
               </wp:anchor>
             </w:drawing>
           </mc:Choice>
-          <mc:Fallback xmlns:mv="urn:schemas-microsoft-com:mac:vml" xmlns:mo="http://schemas.microsoft.com/office/mac/office/2008/main">
+          <mc:Fallback xmlns:mo="http://schemas.microsoft.com/office/mac/office/2008/main" xmlns:mv="urn:schemas-microsoft-com:mac:vml">
             <w:pict>
               <v:rect w14:anchorId="2F1E6BF2" id="Rechteck 51" o:spid="_x0000_s1026" style="position:absolute;margin-left:401.1pt;margin-top:144.55pt;width:122.1pt;height:12.95pt;z-index:251689984;visibility:visible;mso-wrap-style:square;mso-width-percent:0;mso-height-percent:0;mso-wrap-distance-left:9pt;mso-wrap-distance-top:0;mso-wrap-distance-right:9pt;mso-wrap-distance-bottom:0;mso-position-horizontal:absolute;mso-position-horizontal-relative:text;mso-position-vertical:absolute;mso-position-vertical-relative:text;mso-width-percent:0;mso-height-percent:0;mso-width-relative:margin;mso-height-relative:margin;v-text-anchor:middle" o:gfxdata="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" filled="f" strokecolor="#f79646 [3209]" strokeweight="2pt"/>
             </w:pict>
@@ -4148,7 +4150,7 @@
               </wp:anchor>
             </w:drawing>
           </mc:Choice>
-          <mc:Fallback xmlns:mv="urn:schemas-microsoft-com:mac:vml" xmlns:mo="http://schemas.microsoft.com/office/mac/office/2008/main">
+          <mc:Fallback xmlns:mo="http://schemas.microsoft.com/office/mac/office/2008/main" xmlns:mv="urn:schemas-microsoft-com:mac:vml">
             <w:pict>
               <v:rect w14:anchorId="282742CE" id="Rechteck 50" o:spid="_x0000_s1026" style="position:absolute;margin-left:401.15pt;margin-top:132.1pt;width:122.1pt;height:12.95pt;z-index:251687936;visibility:visible;mso-wrap-style:square;mso-width-percent:0;mso-height-percent:0;mso-wrap-distance-left:9pt;mso-wrap-distance-top:0;mso-wrap-distance-right:9pt;mso-wrap-distance-bottom:0;mso-position-horizontal:absolute;mso-position-horizontal-relative:text;mso-position-vertical:absolute;mso-position-vertical-relative:text;mso-width-percent:0;mso-height-percent:0;mso-width-relative:margin;mso-height-relative:margin;v-text-anchor:middle" o:gfxdata="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" filled="f" strokecolor="#f79646 [3209]" strokeweight="2pt"/>
             </w:pict>
@@ -4469,7 +4471,7 @@
               </wp:anchor>
             </w:drawing>
           </mc:Choice>
-          <mc:Fallback xmlns:mv="urn:schemas-microsoft-com:mac:vml" xmlns:mo="http://schemas.microsoft.com/office/mac/office/2008/main">
+          <mc:Fallback xmlns:mo="http://schemas.microsoft.com/office/mac/office/2008/main" xmlns:mv="urn:schemas-microsoft-com:mac:vml">
             <w:pict>
               <v:rect w14:anchorId="12A7674B" id="Rechteck 57" o:spid="_x0000_s1026" style="position:absolute;margin-left:403.4pt;margin-top:81pt;width:125.65pt;height:12.95pt;z-index:251694080;visibility:visible;mso-wrap-style:square;mso-width-percent:0;mso-height-percent:0;mso-wrap-distance-left:9pt;mso-wrap-distance-top:0;mso-wrap-distance-right:9pt;mso-wrap-distance-bottom:0;mso-position-horizontal:absolute;mso-position-horizontal-relative:text;mso-position-vertical:absolute;mso-position-vertical-relative:text;mso-width-percent:0;mso-height-percent:0;mso-width-relative:margin;mso-height-relative:margin;v-text-anchor:middle" o:gfxdata="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" filled="f" strokecolor="#f79646 [3209]" strokeweight="2pt"/>
             </w:pict>
@@ -4674,7 +4676,7 @@
           <w:lang w:val="en-US"/>
         </w:rPr>
       </w:pPr>
-      <w:bookmarkStart w:id="10" w:name="_Toc481572240"/>
+      <w:bookmarkStart w:id="11" w:name="_Toc481572240"/>
       <w:r>
         <w:rPr>
           <w:rFonts w:cs="Calibri"/>
@@ -4685,7 +4687,7 @@
         </w:rPr>
         <w:t>How it works</w:t>
       </w:r>
-      <w:bookmarkEnd w:id="10"/>
+      <w:bookmarkEnd w:id="11"/>
     </w:p>
     <w:p>
       <w:pPr>
@@ -5032,7 +5034,7 @@
           <w:lang w:val="en-US"/>
         </w:rPr>
       </w:pPr>
-      <w:bookmarkStart w:id="11" w:name="_Toc481572241"/>
+      <w:bookmarkStart w:id="12" w:name="_Toc481572241"/>
       <w:r>
         <w:rPr>
           <w:rFonts w:cs="Calibri"/>
@@ -5083,7 +5085,7 @@
         </w:rPr>
         <w:t>lein (commi235).</w:t>
       </w:r>
-      <w:bookmarkEnd w:id="11"/>
+      <w:bookmarkEnd w:id="12"/>
     </w:p>
     <w:p>
       <w:pPr>
@@ -5253,7 +5255,7 @@
           <w:lang w:val="en-US"/>
         </w:rPr>
       </w:pPr>
-      <w:bookmarkStart w:id="12" w:name="_Toc481572242"/>
+      <w:bookmarkStart w:id="13" w:name="_Toc481572242"/>
       <w:r>
         <w:rPr>
           <w:lang w:val="en-US"/>
@@ -5261,7 +5263,7 @@
         <w:lastRenderedPageBreak/>
         <w:t>Configuration Settings</w:t>
       </w:r>
-      <w:bookmarkEnd w:id="12"/>
+      <w:bookmarkEnd w:id="13"/>
       <w:r>
         <w:rPr>
           <w:lang w:val="en-US"/>
@@ -5273,11 +5275,11 @@
       <w:pPr>
         <w:pStyle w:val="Verzeichnis2"/>
       </w:pPr>
-      <w:bookmarkStart w:id="13" w:name="_Toc481572243"/>
+      <w:bookmarkStart w:id="14" w:name="_Toc481572243"/>
       <w:r>
         <w:t>Return Data</w:t>
       </w:r>
-      <w:bookmarkEnd w:id="13"/>
+      <w:bookmarkEnd w:id="14"/>
     </w:p>
     <w:p>
       <w:pPr>
@@ -5482,11 +5484,11 @@
       <w:pPr>
         <w:pStyle w:val="Verzeichnis2"/>
       </w:pPr>
-      <w:bookmarkStart w:id="14" w:name="_Toc481572244"/>
+      <w:bookmarkStart w:id="15" w:name="_Toc481572244"/>
       <w:r>
         <w:t>Maximum Rows</w:t>
       </w:r>
-      <w:bookmarkEnd w:id="14"/>
+      <w:bookmarkEnd w:id="15"/>
     </w:p>
     <w:p>
       <w:pPr>
@@ -5682,7 +5684,7 @@
               </wp:anchor>
             </w:drawing>
           </mc:Choice>
-          <mc:Fallback xmlns:mv="urn:schemas-microsoft-com:mac:vml" xmlns:mo="http://schemas.microsoft.com/office/mac/office/2008/main">
+          <mc:Fallback xmlns:mo="http://schemas.microsoft.com/office/mac/office/2008/main" xmlns:mv="urn:schemas-microsoft-com:mac:vml">
             <w:pict>
               <v:rect w14:anchorId="376C882F" id="Rechteck 25" o:spid="_x0000_s1026" style="position:absolute;margin-left:404.25pt;margin-top:110.55pt;width:145.35pt;height:11.2pt;z-index:251664384;visibility:visible;mso-wrap-style:square;mso-width-percent:0;mso-height-percent:0;mso-wrap-distance-left:9pt;mso-wrap-distance-top:0;mso-wrap-distance-right:9pt;mso-wrap-distance-bottom:0;mso-position-horizontal:absolute;mso-position-horizontal-relative:text;mso-position-vertical:absolute;mso-position-vertical-relative:text;mso-width-percent:0;mso-height-percent:0;mso-width-relative:margin;mso-height-relative:margin;v-text-anchor:middle" o:gfxdata="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" filled="f" strokecolor="#f79646 [3209]" strokeweight="2pt"/>
             </w:pict>
@@ -5750,7 +5752,7 @@
           <w:lang w:val="en-US"/>
         </w:rPr>
       </w:pPr>
-      <w:bookmarkStart w:id="15" w:name="_Toc481572245"/>
+      <w:bookmarkStart w:id="16" w:name="_Toc481572245"/>
       <w:r>
         <w:rPr>
           <w:rFonts w:asciiTheme="minorHAnsi" w:hAnsiTheme="minorHAnsi"/>
@@ -5762,7 +5764,7 @@
         </w:rPr>
         <w:t>Add Download XLSX Icon to “Download Dialog”</w:t>
       </w:r>
-      <w:bookmarkEnd w:id="15"/>
+      <w:bookmarkEnd w:id="16"/>
     </w:p>
     <w:p>
       <w:pPr>
@@ -6076,7 +6078,7 @@
           <w:lang w:val="en-US"/>
         </w:rPr>
       </w:pPr>
-      <w:bookmarkStart w:id="16" w:name="_Toc481572246"/>
+      <w:bookmarkStart w:id="17" w:name="_Toc481572246"/>
       <w:r>
         <w:rPr>
           <w:rFonts w:ascii="Calibri" w:hAnsi="Calibri"/>
@@ -6088,13 +6090,13 @@
         <w:lastRenderedPageBreak/>
         <w:t>FAQ (How to)</w:t>
       </w:r>
-      <w:bookmarkEnd w:id="16"/>
+      <w:bookmarkEnd w:id="17"/>
     </w:p>
     <w:p>
       <w:pPr>
         <w:pStyle w:val="Verzeichnis2"/>
       </w:pPr>
-      <w:bookmarkStart w:id="17" w:name="_Toc481572247"/>
+      <w:bookmarkStart w:id="18" w:name="_Toc481572247"/>
       <w:r>
         <w:t xml:space="preserve">Replace default file name (Excel.xlsx) to </w:t>
       </w:r>
@@ -6104,7 +6106,7 @@
       <w:r>
         <w:t>custom file name</w:t>
       </w:r>
-      <w:bookmarkEnd w:id="17"/>
+      <w:bookmarkEnd w:id="18"/>
     </w:p>
     <w:p>
       <w:pPr>
@@ -6300,7 +6302,7 @@
               </wp:anchor>
             </w:drawing>
           </mc:Choice>
-          <mc:Fallback xmlns:mv="urn:schemas-microsoft-com:mac:vml" xmlns:mo="http://schemas.microsoft.com/office/mac/office/2008/main">
+          <mc:Fallback xmlns:mo="http://schemas.microsoft.com/office/mac/office/2008/main" xmlns:mv="urn:schemas-microsoft-com:mac:vml">
             <w:pict>
               <v:rect w14:anchorId="73DDBD4E" id="Rechteck 13" o:spid="_x0000_s1026" style="position:absolute;margin-left:403.85pt;margin-top:123.75pt;width:143.75pt;height:16.25pt;z-index:251665408;visibility:visible;mso-wrap-style:square;mso-width-percent:0;mso-height-percent:0;mso-wrap-distance-left:9pt;mso-wrap-distance-top:0;mso-wrap-distance-right:9pt;mso-wrap-distance-bottom:0;mso-position-horizontal:absolute;mso-position-horizontal-relative:text;mso-position-vertical:absolute;mso-position-vertical-relative:text;mso-width-percent:0;mso-height-percent:0;mso-width-relative:margin;mso-height-relative:margin;v-text-anchor:middle" o:gfxdata="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" filled="f" strokecolor="#f79646 [3209]" strokeweight="2pt"/>
             </w:pict>
@@ -6367,7 +6369,7 @@
       <w:pPr>
         <w:pStyle w:val="Verzeichnis2"/>
       </w:pPr>
-      <w:bookmarkStart w:id="18" w:name="_Toc481572248"/>
+      <w:bookmarkStart w:id="19" w:name="_Toc481572248"/>
       <w:r>
         <w:t>Use</w:t>
       </w:r>
@@ -6386,7 +6388,7 @@
       <w:r>
         <w:t xml:space="preserve"> in your application</w:t>
       </w:r>
-      <w:bookmarkEnd w:id="18"/>
+      <w:bookmarkEnd w:id="19"/>
     </w:p>
     <w:p>
       <w:pPr>
@@ -6494,7 +6496,7 @@
       <w:pPr>
         <w:pStyle w:val="Verzeichnis2"/>
       </w:pPr>
-      <w:bookmarkStart w:id="19" w:name="_Toc481572249"/>
+      <w:bookmarkStart w:id="20" w:name="_Toc481572249"/>
       <w:r>
         <w:t xml:space="preserve">Adding </w:t>
       </w:r>
@@ -6504,7 +6506,7 @@
       <w:r>
         <w:t>custom download button</w:t>
       </w:r>
-      <w:bookmarkEnd w:id="19"/>
+      <w:bookmarkEnd w:id="20"/>
     </w:p>
     <w:p>
       <w:pPr>
@@ -6802,7 +6804,7 @@
               </wp:anchor>
             </w:drawing>
           </mc:Choice>
-          <mc:Fallback xmlns:mv="urn:schemas-microsoft-com:mac:vml" xmlns:mo="http://schemas.microsoft.com/office/mac/office/2008/main">
+          <mc:Fallback xmlns:mo="http://schemas.microsoft.com/office/mac/office/2008/main" xmlns:mv="urn:schemas-microsoft-com:mac:vml">
             <w:pict>
               <v:rect w14:anchorId="21035877" id="Rechteck 65" o:spid="_x0000_s1026" style="position:absolute;margin-left:402.05pt;margin-top:208.75pt;width:112.25pt;height:10.3pt;z-index:251700224;visibility:visible;mso-wrap-style:square;mso-width-percent:0;mso-height-percent:0;mso-wrap-distance-left:9pt;mso-wrap-distance-top:0;mso-wrap-distance-right:9pt;mso-wrap-distance-bottom:0;mso-position-horizontal:absolute;mso-position-horizontal-relative:text;mso-position-vertical:absolute;mso-position-vertical-relative:text;mso-width-percent:0;mso-height-percent:0;mso-width-relative:margin;mso-height-relative:margin;v-text-anchor:middle" o:gfxdata="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" filled="f" strokecolor="#f79646 [3209]" strokeweight="2pt"/>
             </w:pict>
@@ -6876,7 +6878,7 @@
               </wp:anchor>
             </w:drawing>
           </mc:Choice>
-          <mc:Fallback xmlns:mv="urn:schemas-microsoft-com:mac:vml" xmlns:mo="http://schemas.microsoft.com/office/mac/office/2008/main">
+          <mc:Fallback xmlns:mo="http://schemas.microsoft.com/office/mac/office/2008/main" xmlns:mv="urn:schemas-microsoft-com:mac:vml">
             <w:pict>
               <v:rect w14:anchorId="052D360C" id="Rechteck 64" o:spid="_x0000_s1026" style="position:absolute;margin-left:402.05pt;margin-top:195.8pt;width:129.25pt;height:8.5pt;z-index:251698176;visibility:visible;mso-wrap-style:square;mso-width-percent:0;mso-height-percent:0;mso-wrap-distance-left:9pt;mso-wrap-distance-top:0;mso-wrap-distance-right:9pt;mso-wrap-distance-bottom:0;mso-position-horizontal:absolute;mso-position-horizontal-relative:text;mso-position-vertical:absolute;mso-position-vertical-relative:text;mso-width-percent:0;mso-height-percent:0;mso-width-relative:margin;mso-height-relative:margin;v-text-anchor:middle" o:gfxdata="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" filled="f" strokecolor="#f79646 [3209]" strokeweight="2pt"/>
             </w:pict>
@@ -6950,7 +6952,7 @@
               </wp:anchor>
             </w:drawing>
           </mc:Choice>
-          <mc:Fallback xmlns:mv="urn:schemas-microsoft-com:mac:vml" xmlns:mo="http://schemas.microsoft.com/office/mac/office/2008/main">
+          <mc:Fallback xmlns:mo="http://schemas.microsoft.com/office/mac/office/2008/main" xmlns:mv="urn:schemas-microsoft-com:mac:vml">
             <w:pict>
               <v:rect w14:anchorId="2D962FE3" id="Rechteck 31" o:spid="_x0000_s1026" style="position:absolute;margin-left:400.7pt;margin-top:81.3pt;width:114.45pt;height:9.4pt;z-index:251683840;visibility:visible;mso-wrap-style:square;mso-width-percent:0;mso-height-percent:0;mso-wrap-distance-left:9pt;mso-wrap-distance-top:0;mso-wrap-distance-right:9pt;mso-wrap-distance-bottom:0;mso-position-horizontal:absolute;mso-position-horizontal-relative:text;mso-position-vertical:absolute;mso-position-vertical-relative:text;mso-width-percent:0;mso-height-percent:0;mso-width-relative:margin;mso-height-relative:margin;v-text-anchor:middle" o:gfxdata="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" filled="f" strokecolor="#f79646 [3209]" strokeweight="2pt"/>
             </w:pict>
@@ -7014,11 +7016,11 @@
       <w:pPr>
         <w:pStyle w:val="Verzeichnis2"/>
       </w:pPr>
-      <w:bookmarkStart w:id="20" w:name="_Toc481572250"/>
+      <w:bookmarkStart w:id="21" w:name="_Toc481572250"/>
       <w:r>
         <w:t>How to exclude report columns from export/make columns that are visible in Excel but not visible in Interactive Report</w:t>
       </w:r>
-      <w:bookmarkEnd w:id="20"/>
+      <w:bookmarkEnd w:id="21"/>
     </w:p>
     <w:p>
       <w:pPr>
@@ -7141,7 +7143,7 @@
               </wp:anchor>
             </w:drawing>
           </mc:Choice>
-          <mc:Fallback xmlns:mv="urn:schemas-microsoft-com:mac:vml" xmlns:mo="http://schemas.microsoft.com/office/mac/office/2008/main">
+          <mc:Fallback xmlns:mo="http://schemas.microsoft.com/office/mac/office/2008/main" xmlns:mv="urn:schemas-microsoft-com:mac:vml">
             <w:pict>
               <v:rect w14:anchorId="3A394668" id="Rechteck 67" o:spid="_x0000_s1026" style="position:absolute;margin-left:357.3pt;margin-top:154.3pt;width:187.4pt;height:49.65pt;z-index:251702272;visibility:visible;mso-wrap-style:square;mso-width-percent:0;mso-height-percent:0;mso-wrap-distance-left:9pt;mso-wrap-distance-top:0;mso-wrap-distance-right:9pt;mso-wrap-distance-bottom:0;mso-position-horizontal:absolute;mso-position-horizontal-relative:text;mso-position-vertical:absolute;mso-position-vertical-relative:text;mso-width-percent:0;mso-height-percent:0;mso-width-relative:margin;mso-height-relative:margin;v-text-anchor:middle" o:gfxdata="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" filled="f" strokecolor="#f79646 [3209]" strokeweight="2pt"/>
             </w:pict>
@@ -7330,12 +7332,12 @@
       <w:pPr>
         <w:pStyle w:val="Verzeichnis2"/>
       </w:pPr>
-      <w:bookmarkStart w:id="21" w:name="_Toc481572251"/>
+      <w:bookmarkStart w:id="22" w:name="_Toc481572251"/>
       <w:r>
         <w:lastRenderedPageBreak/>
         <w:t>How to uninstall plugin</w:t>
       </w:r>
-      <w:bookmarkEnd w:id="21"/>
+      <w:bookmarkEnd w:id="22"/>
     </w:p>
     <w:p>
       <w:pPr>
@@ -7629,8 +7631,6 @@
         </w:rPr>
         <w:t>drop package AS_ZIP;</w:t>
       </w:r>
-      <w:bookmarkStart w:id="22" w:name="_GoBack"/>
-      <w:bookmarkEnd w:id="22"/>
     </w:p>
     <w:p>
       <w:pPr>
@@ -7845,7 +7845,7 @@
         <w:noProof/>
         <w:lang w:val="en-US"/>
       </w:rPr>
-      <w:t>12</w:t>
+      <w:t>3</w:t>
     </w:r>
     <w:r>
       <w:rPr>
@@ -9898,7 +9898,7 @@
 </file>
 
 <file path=customXml/itemProps1.xml><?xml version="1.0" encoding="utf-8"?>
-<ds:datastoreItem xmlns:ds="http://schemas.openxmlformats.org/officeDocument/2006/customXml" ds:itemID="{6AD2CBA4-ABC7-4EE6-A442-9EDABFC446DF}">
+<ds:datastoreItem xmlns:ds="http://schemas.openxmlformats.org/officeDocument/2006/customXml" ds:itemID="{6E5A543F-08A4-46A4-B5E8-911225370369}">
   <ds:schemaRefs>
     <ds:schemaRef ds:uri="http://schemas.openxmlformats.org/officeDocument/2006/bibliography"/>
   </ds:schemaRefs>

</xml_diff>

<commit_message>
Bugfixes: 1. Issue #25 Column with condition nvl(:REQUEST,'N') not like 'PLUGIN%' disappears after report refresh or change of the report page. 2.  Aggregation on DATE or TIMESTAMP bug 3. Additional logging added
</commit_message>
<xml_diff>
--- a/instructions.docx
+++ b/instructions.docx
@@ -19,8 +19,6 @@
         </w:rPr>
         <w:t>Contents</w:t>
       </w:r>
-      <w:bookmarkStart w:id="0" w:name="_GoBack"/>
-      <w:bookmarkEnd w:id="0"/>
     </w:p>
     <w:p>
       <w:pPr>
@@ -924,7 +922,7 @@
             <w:noProof/>
             <w:webHidden/>
           </w:rPr>
-          <w:t>10</w:t>
+          <w:t>9</w:t>
         </w:r>
         <w:r>
           <w:rPr>
@@ -993,7 +991,7 @@
             <w:noProof/>
             <w:webHidden/>
           </w:rPr>
-          <w:t>10</w:t>
+          <w:t>9</w:t>
         </w:r>
         <w:r>
           <w:rPr>
@@ -1062,7 +1060,7 @@
             <w:noProof/>
             <w:webHidden/>
           </w:rPr>
-          <w:t>10</w:t>
+          <w:t>9</w:t>
         </w:r>
         <w:r>
           <w:rPr>
@@ -1132,7 +1130,7 @@
             <w:noProof/>
             <w:webHidden/>
           </w:rPr>
-          <w:t>10</w:t>
+          <w:t>9</w:t>
         </w:r>
         <w:r>
           <w:rPr>
@@ -1202,7 +1200,7 @@
             <w:noProof/>
             <w:webHidden/>
           </w:rPr>
-          <w:t>11</w:t>
+          <w:t>10</w:t>
         </w:r>
         <w:r>
           <w:rPr>
@@ -1271,7 +1269,7 @@
             <w:noProof/>
             <w:webHidden/>
           </w:rPr>
-          <w:t>11</w:t>
+          <w:t>10</w:t>
         </w:r>
         <w:r>
           <w:rPr>
@@ -1340,7 +1338,7 @@
             <w:noProof/>
             <w:webHidden/>
           </w:rPr>
-          <w:t>11</w:t>
+          <w:t>10</w:t>
         </w:r>
         <w:r>
           <w:rPr>
@@ -1409,7 +1407,7 @@
             <w:noProof/>
             <w:webHidden/>
           </w:rPr>
-          <w:t>11</w:t>
+          <w:t>10</w:t>
         </w:r>
         <w:r>
           <w:rPr>
@@ -1478,7 +1476,7 @@
             <w:noProof/>
             <w:webHidden/>
           </w:rPr>
-          <w:t>12</w:t>
+          <w:t>11</w:t>
         </w:r>
         <w:r>
           <w:rPr>
@@ -1547,7 +1545,7 @@
             <w:noProof/>
             <w:webHidden/>
           </w:rPr>
-          <w:t>13</w:t>
+          <w:t>12</w:t>
         </w:r>
         <w:r>
           <w:rPr>
@@ -1577,7 +1575,7 @@
           <w:lang w:val="en-US"/>
         </w:rPr>
       </w:pPr>
-      <w:bookmarkStart w:id="1" w:name="_Toc481572230"/>
+      <w:bookmarkStart w:id="0" w:name="_Toc481572230"/>
       <w:r>
         <w:rPr>
           <w:lang w:val="en-US"/>
@@ -1599,7 +1597,7 @@
         <w:lastRenderedPageBreak/>
         <w:t>Overview</w:t>
       </w:r>
-      <w:bookmarkEnd w:id="1"/>
+      <w:bookmarkEnd w:id="0"/>
       <w:r>
         <w:rPr>
           <w:lang w:val="en-US"/>
@@ -1615,14 +1613,14 @@
           <w:szCs w:val="26"/>
         </w:rPr>
       </w:pPr>
-      <w:bookmarkStart w:id="2" w:name="_Toc481572231"/>
+      <w:bookmarkStart w:id="1" w:name="_Toc481572231"/>
       <w:r>
         <w:t>Intro</w:t>
       </w:r>
       <w:r>
         <w:t>duction</w:t>
       </w:r>
-      <w:bookmarkEnd w:id="2"/>
+      <w:bookmarkEnd w:id="1"/>
       <w:r>
         <w:t xml:space="preserve"> </w:t>
       </w:r>
@@ -1771,11 +1769,11 @@
       <w:pPr>
         <w:pStyle w:val="Verzeichnis2"/>
       </w:pPr>
-      <w:bookmarkStart w:id="3" w:name="_Toc481572232"/>
+      <w:bookmarkStart w:id="2" w:name="_Toc481572232"/>
       <w:r>
         <w:t>Features at a Glance</w:t>
       </w:r>
-      <w:bookmarkEnd w:id="3"/>
+      <w:bookmarkEnd w:id="2"/>
       <w:r>
         <w:t xml:space="preserve"> </w:t>
       </w:r>
@@ -2025,11 +2023,11 @@
       <w:pPr>
         <w:pStyle w:val="Verzeichnis2"/>
       </w:pPr>
-      <w:bookmarkStart w:id="4" w:name="_Toc481572233"/>
+      <w:bookmarkStart w:id="3" w:name="_Toc481572233"/>
       <w:r>
         <w:t>License</w:t>
       </w:r>
-      <w:bookmarkEnd w:id="4"/>
+      <w:bookmarkEnd w:id="3"/>
       <w:r>
         <w:t xml:space="preserve"> </w:t>
       </w:r>
@@ -2052,7 +2050,27 @@
           <w:szCs w:val="22"/>
           <w:lang w:val="en-US"/>
         </w:rPr>
-        <w:t>The "GPV Interactive Report to MSExcel" APEX plugin and IR_TO_XML,</w:t>
+        <w:t xml:space="preserve">The "GPV Interactive Report to </w:t>
+      </w:r>
+      <w:proofErr w:type="spellStart"/>
+      <w:r>
+        <w:rPr>
+          <w:rFonts w:ascii="Calibri" w:hAnsi="Calibri" w:cs="Calibri"/>
+          <w:sz w:val="22"/>
+          <w:szCs w:val="22"/>
+          <w:lang w:val="en-US"/>
+        </w:rPr>
+        <w:t>MSExcel</w:t>
+      </w:r>
+      <w:proofErr w:type="spellEnd"/>
+      <w:r>
+        <w:rPr>
+          <w:rFonts w:ascii="Calibri" w:hAnsi="Calibri" w:cs="Calibri"/>
+          <w:sz w:val="22"/>
+          <w:szCs w:val="22"/>
+          <w:lang w:val="en-US"/>
+        </w:rPr>
+        <w:t>" APEX plugin and IR_TO_XML,</w:t>
       </w:r>
       <w:r>
         <w:rPr>
@@ -2194,46 +2212,46 @@
       <w:pPr>
         <w:pStyle w:val="Verzeichnis2"/>
       </w:pPr>
-      <w:bookmarkStart w:id="5" w:name="_Toc481572234"/>
+      <w:bookmarkStart w:id="4" w:name="_Toc481572234"/>
       <w:r>
         <w:t>Legal Disclaimer</w:t>
       </w:r>
+      <w:bookmarkEnd w:id="4"/>
+      <w:r>
+        <w:t xml:space="preserve"> </w:t>
+      </w:r>
+    </w:p>
+    <w:p>
+      <w:pPr>
+        <w:ind w:left="1701" w:right="849"/>
+        <w:rPr>
+          <w:rFonts w:cs="Calibri"/>
+          <w:lang w:val="en-US"/>
+        </w:rPr>
+      </w:pPr>
+      <w:r>
+        <w:rPr>
+          <w:rFonts w:cs="Calibri"/>
+          <w:lang w:val="en-US"/>
+        </w:rPr>
+        <w:t>The program(s) and/or file(s) are supplied as is. The author disclaims all warranties, expressed or implied, including, without limitation, the warranties of merchantability and of fitness for any purpose. The author assumes no liability for damages, direct or consequential, which may result from the use of these program(s) and/or file(s).</w:t>
+      </w:r>
+    </w:p>
+    <w:p>
+      <w:pPr>
+        <w:pStyle w:val="Verzeichnis2"/>
+      </w:pPr>
+      <w:bookmarkStart w:id="5" w:name="_Toc481572235"/>
+      <w:r>
+        <w:t>F</w:t>
+      </w:r>
+      <w:r>
+        <w:t xml:space="preserve">ound </w:t>
+      </w:r>
+      <w:r>
+        <w:t>a bug</w:t>
+      </w:r>
       <w:bookmarkEnd w:id="5"/>
-      <w:r>
-        <w:t xml:space="preserve"> </w:t>
-      </w:r>
-    </w:p>
-    <w:p>
-      <w:pPr>
-        <w:ind w:left="1701" w:right="849"/>
-        <w:rPr>
-          <w:rFonts w:cs="Calibri"/>
-          <w:lang w:val="en-US"/>
-        </w:rPr>
-      </w:pPr>
-      <w:r>
-        <w:rPr>
-          <w:rFonts w:cs="Calibri"/>
-          <w:lang w:val="en-US"/>
-        </w:rPr>
-        <w:t>The program(s) and/or file(s) are supplied as is. The author disclaims all warranties, expressed or implied, including, without limitation, the warranties of merchantability and of fitness for any purpose. The author assumes no liability for damages, direct or consequential, which may result from the use of these program(s) and/or file(s).</w:t>
-      </w:r>
-    </w:p>
-    <w:p>
-      <w:pPr>
-        <w:pStyle w:val="Verzeichnis2"/>
-      </w:pPr>
-      <w:bookmarkStart w:id="6" w:name="_Toc481572235"/>
-      <w:r>
-        <w:t>F</w:t>
-      </w:r>
-      <w:r>
-        <w:t xml:space="preserve">ound </w:t>
-      </w:r>
-      <w:r>
-        <w:t>a bug</w:t>
-      </w:r>
-      <w:bookmarkEnd w:id="6"/>
     </w:p>
     <w:p>
       <w:pPr>
@@ -2427,7 +2445,7 @@
           <w:lang w:val="en-US"/>
         </w:rPr>
       </w:pPr>
-      <w:bookmarkStart w:id="7" w:name="_Toc481572236"/>
+      <w:bookmarkStart w:id="6" w:name="_Toc481572236"/>
       <w:r>
         <w:rPr>
           <w:lang w:val="en-US"/>
@@ -2435,20 +2453,20 @@
         <w:lastRenderedPageBreak/>
         <w:t>Installation</w:t>
       </w:r>
+      <w:bookmarkEnd w:id="6"/>
+    </w:p>
+    <w:p>
+      <w:pPr>
+        <w:pStyle w:val="Verzeichnis2"/>
+      </w:pPr>
+      <w:bookmarkStart w:id="7" w:name="_Toc481572237"/>
+      <w:r>
+        <w:t>Install required package</w:t>
+      </w:r>
+      <w:r>
+        <w:t>s</w:t>
+      </w:r>
       <w:bookmarkEnd w:id="7"/>
-    </w:p>
-    <w:p>
-      <w:pPr>
-        <w:pStyle w:val="Verzeichnis2"/>
-      </w:pPr>
-      <w:bookmarkStart w:id="8" w:name="_Toc481572237"/>
-      <w:r>
-        <w:t>Install required package</w:t>
-      </w:r>
-      <w:r>
-        <w:t>s</w:t>
-      </w:r>
-      <w:bookmarkEnd w:id="8"/>
     </w:p>
     <w:p>
       <w:pPr>
@@ -2500,32 +2518,54 @@
         <w:rPr>
           <w:lang w:val="en-US"/>
         </w:rPr>
-        <w:t xml:space="preserve"> APEXIR_XLSX_PKG.sql</w:t>
-      </w:r>
-      <w:r>
-        <w:rPr>
-          <w:lang w:val="en-US"/>
-        </w:rPr>
-        <w:t xml:space="preserve"> and </w:t>
-      </w:r>
-      <w:r>
-        <w:rPr>
-          <w:lang w:val="en-US"/>
-        </w:rPr>
         <w:t xml:space="preserve"> </w:t>
       </w:r>
-      <w:r>
-        <w:rPr>
-          <w:lang w:val="en-US"/>
-        </w:rPr>
-        <w:t xml:space="preserve">AS_ZIP </w:t>
-      </w:r>
+      <w:proofErr w:type="spellStart"/>
+      <w:r>
+        <w:rPr>
+          <w:lang w:val="en-US"/>
+        </w:rPr>
+        <w:t>APEXIR_XLSX_PKG.sql</w:t>
+      </w:r>
+      <w:proofErr w:type="spellEnd"/>
       <w:r>
         <w:rPr>
           <w:lang w:val="en-US"/>
         </w:rPr>
         <w:t xml:space="preserve"> </w:t>
       </w:r>
+      <w:proofErr w:type="gramStart"/>
+      <w:r>
+        <w:rPr>
+          <w:lang w:val="en-US"/>
+        </w:rPr>
+        <w:t xml:space="preserve">and </w:t>
+      </w:r>
+      <w:r>
+        <w:rPr>
+          <w:lang w:val="en-US"/>
+        </w:rPr>
+        <w:t xml:space="preserve"> </w:t>
+      </w:r>
+      <w:r>
+        <w:rPr>
+          <w:lang w:val="en-US"/>
+        </w:rPr>
+        <w:t>AS</w:t>
+      </w:r>
+      <w:proofErr w:type="gramEnd"/>
+      <w:r>
+        <w:rPr>
+          <w:lang w:val="en-US"/>
+        </w:rPr>
+        <w:t xml:space="preserve">_ZIP </w:t>
+      </w:r>
+      <w:r>
+        <w:rPr>
+          <w:lang w:val="en-US"/>
+        </w:rPr>
+        <w:t xml:space="preserve"> </w:t>
+      </w:r>
       <w:r>
         <w:rPr>
           <w:lang w:val="en-US"/>
@@ -2562,12 +2602,14 @@
         </w:rPr>
         <w:t xml:space="preserve"> </w:t>
       </w:r>
+      <w:proofErr w:type="spellStart"/>
       <w:r>
         <w:rPr>
           <w:lang w:val="en-US"/>
         </w:rPr>
         <w:t>install_all_packages.sql</w:t>
       </w:r>
+      <w:proofErr w:type="spellEnd"/>
       <w:r>
         <w:rPr>
           <w:lang w:val="en-US"/>
@@ -2670,6 +2712,7 @@
         </w:rPr>
         <w:t xml:space="preserve">Scripts”. Upload file </w:t>
       </w:r>
+      <w:proofErr w:type="spellStart"/>
       <w:r>
         <w:rPr>
           <w:b/>
@@ -2677,6 +2720,7 @@
         </w:rPr>
         <w:t>install_all_packages.sql</w:t>
       </w:r>
+      <w:proofErr w:type="spellEnd"/>
       <w:r>
         <w:rPr>
           <w:noProof/>
@@ -2760,7 +2804,7 @@
               </wp:anchor>
             </w:drawing>
           </mc:Choice>
-          <mc:Fallback xmlns:mo="http://schemas.microsoft.com/office/mac/office/2008/main" xmlns:mv="urn:schemas-microsoft-com:mac:vml">
+          <mc:Fallback xmlns:mv="urn:schemas-microsoft-com:mac:vml" xmlns:mo="http://schemas.microsoft.com/office/mac/office/2008/main">
             <w:pict>
               <v:shapetype w14:anchorId="3D977E54" id="_x0000_t67" coordsize="21600,21600" o:spt="67" adj="16200,5400" path="m0@0l@1@0@1,0@2,0@2@0,21600@0,10800,21600xe">
                 <v:stroke joinstyle="miter"/>
@@ -2990,7 +3034,7 @@
               </wp:anchor>
             </w:drawing>
           </mc:Choice>
-          <mc:Fallback xmlns:mo="http://schemas.microsoft.com/office/mac/office/2008/main" xmlns:mv="urn:schemas-microsoft-com:mac:vml">
+          <mc:Fallback xmlns:mv="urn:schemas-microsoft-com:mac:vml" xmlns:mo="http://schemas.microsoft.com/office/mac/office/2008/main">
             <w:pict>
               <v:shape w14:anchorId="2BB42A17" id="Pfeil nach unten 27" o:spid="_x0000_s1026" type="#_x0000_t67" style="position:absolute;margin-left:393.8pt;margin-top:440.35pt;width:10.25pt;height:14.55pt;rotation:-8945354fd;z-index:251654144;visibility:visible;mso-wrap-style:square;mso-width-percent:0;mso-height-percent:0;mso-wrap-distance-left:9pt;mso-wrap-distance-top:0;mso-wrap-distance-right:9pt;mso-wrap-distance-bottom:0;mso-position-horizontal:absolute;mso-position-horizontal-relative:text;mso-position-vertical:absolute;mso-position-vertical-relative:page;mso-width-percent:0;mso-height-percent:0;mso-width-relative:margin;mso-height-relative:margin;v-text-anchor:middle" o:gfxdata="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" adj="13992" fillcolor="white [3201]" strokecolor="#c0504d [3205]" strokeweight="2pt">
                 <w10:wrap anchory="page"/>
@@ -3197,7 +3241,7 @@
               </wp:anchor>
             </w:drawing>
           </mc:Choice>
-          <mc:Fallback xmlns:mo="http://schemas.microsoft.com/office/mac/office/2008/main" xmlns:mv="urn:schemas-microsoft-com:mac:vml">
+          <mc:Fallback xmlns:mv="urn:schemas-microsoft-com:mac:vml" xmlns:mo="http://schemas.microsoft.com/office/mac/office/2008/main">
             <w:pict>
               <v:shape w14:anchorId="1195135F" id="Pfeil nach unten 45" o:spid="_x0000_s1026" type="#_x0000_t67" style="position:absolute;margin-left:514.5pt;margin-top:640.65pt;width:10.25pt;height:14.55pt;rotation:-8945354fd;z-index:251685888;visibility:visible;mso-wrap-style:square;mso-width-percent:0;mso-height-percent:0;mso-wrap-distance-left:9pt;mso-wrap-distance-top:0;mso-wrap-distance-right:9pt;mso-wrap-distance-bottom:0;mso-position-horizontal:absolute;mso-position-horizontal-relative:text;mso-position-vertical:absolute;mso-position-vertical-relative:page;mso-width-percent:0;mso-height-percent:0;mso-width-relative:margin;mso-height-relative:margin;v-text-anchor:middle" o:gfxdata="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" adj="13992" fillcolor="white [3201]" strokecolor="#c0504d [3205]" strokeweight="2pt">
                 <w10:wrap anchory="page"/>
@@ -3633,12 +3677,12 @@
       <w:pPr>
         <w:pStyle w:val="Verzeichnis2"/>
       </w:pPr>
-      <w:bookmarkStart w:id="9" w:name="_Toc481572238"/>
+      <w:bookmarkStart w:id="8" w:name="_Toc481572238"/>
       <w:r>
         <w:lastRenderedPageBreak/>
         <w:t>Install plugin</w:t>
       </w:r>
-      <w:bookmarkEnd w:id="9"/>
+      <w:bookmarkEnd w:id="8"/>
       <w:r>
         <w:t xml:space="preserve"> </w:t>
       </w:r>
@@ -3779,6 +3823,7 @@
         </w:rPr>
         <w:t>plugin-file “</w:t>
       </w:r>
+      <w:proofErr w:type="spellStart"/>
       <w:r>
         <w:rPr>
           <w:rFonts w:ascii="Calibri" w:hAnsi="Calibri" w:cs="Calibri"/>
@@ -3788,6 +3833,7 @@
         </w:rPr>
         <w:t>dynamic_action_plugin_at_frt_gpv_ir_to_msexcel.sql</w:t>
       </w:r>
+      <w:proofErr w:type="spellEnd"/>
       <w:r>
         <w:rPr>
           <w:rFonts w:ascii="Calibri" w:hAnsi="Calibri" w:cs="Calibri"/>
@@ -3840,11 +3886,11 @@
       <w:pPr>
         <w:pStyle w:val="Verzeichnis2"/>
       </w:pPr>
-      <w:bookmarkStart w:id="10" w:name="_Toc481572239"/>
+      <w:bookmarkStart w:id="9" w:name="_Toc481572239"/>
       <w:r>
         <w:t>Using in your application</w:t>
       </w:r>
-      <w:bookmarkEnd w:id="10"/>
+      <w:bookmarkEnd w:id="9"/>
     </w:p>
     <w:p>
       <w:pPr>
@@ -3907,7 +3953,25 @@
           <w:b/>
           <w:lang w:val="en-US"/>
         </w:rPr>
-        <w:t>On Download XLSX[GPV Interactive Report to MS Excel v2]</w:t>
+        <w:t xml:space="preserve">On Download </w:t>
+      </w:r>
+      <w:proofErr w:type="gramStart"/>
+      <w:r>
+        <w:rPr>
+          <w:rFonts w:ascii="Calibri" w:hAnsi="Calibri" w:cs="Calibri"/>
+          <w:b/>
+          <w:lang w:val="en-US"/>
+        </w:rPr>
+        <w:t>XLSX[</w:t>
+      </w:r>
+      <w:proofErr w:type="gramEnd"/>
+      <w:r>
+        <w:rPr>
+          <w:rFonts w:ascii="Calibri" w:hAnsi="Calibri" w:cs="Calibri"/>
+          <w:b/>
+          <w:lang w:val="en-US"/>
+        </w:rPr>
+        <w:t>GPV Interactive Report to MS Excel v2]</w:t>
       </w:r>
       <w:r>
         <w:rPr>
@@ -4002,7 +4066,7 @@
               </wp:anchor>
             </w:drawing>
           </mc:Choice>
-          <mc:Fallback xmlns:mo="http://schemas.microsoft.com/office/mac/office/2008/main" xmlns:mv="urn:schemas-microsoft-com:mac:vml">
+          <mc:Fallback xmlns:mv="urn:schemas-microsoft-com:mac:vml" xmlns:mo="http://schemas.microsoft.com/office/mac/office/2008/main">
             <w:pict>
               <v:rect w14:anchorId="550C2F06" id="Rechteck 52" o:spid="_x0000_s1026" style="position:absolute;margin-left:401.05pt;margin-top:158.3pt;width:122.1pt;height:12.95pt;z-index:251692032;visibility:visible;mso-wrap-style:square;mso-width-percent:0;mso-height-percent:0;mso-wrap-distance-left:9pt;mso-wrap-distance-top:0;mso-wrap-distance-right:9pt;mso-wrap-distance-bottom:0;mso-position-horizontal:absolute;mso-position-horizontal-relative:text;mso-position-vertical:absolute;mso-position-vertical-relative:text;mso-width-percent:0;mso-height-percent:0;mso-width-relative:margin;mso-height-relative:margin;v-text-anchor:middle" o:gfxdata="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" filled="f" strokecolor="#f79646 [3209]" strokeweight="2pt"/>
             </w:pict>
@@ -4076,7 +4140,7 @@
               </wp:anchor>
             </w:drawing>
           </mc:Choice>
-          <mc:Fallback xmlns:mo="http://schemas.microsoft.com/office/mac/office/2008/main" xmlns:mv="urn:schemas-microsoft-com:mac:vml">
+          <mc:Fallback xmlns:mv="urn:schemas-microsoft-com:mac:vml" xmlns:mo="http://schemas.microsoft.com/office/mac/office/2008/main">
             <w:pict>
               <v:rect w14:anchorId="2F1E6BF2" id="Rechteck 51" o:spid="_x0000_s1026" style="position:absolute;margin-left:401.1pt;margin-top:144.55pt;width:122.1pt;height:12.95pt;z-index:251689984;visibility:visible;mso-wrap-style:square;mso-width-percent:0;mso-height-percent:0;mso-wrap-distance-left:9pt;mso-wrap-distance-top:0;mso-wrap-distance-right:9pt;mso-wrap-distance-bottom:0;mso-position-horizontal:absolute;mso-position-horizontal-relative:text;mso-position-vertical:absolute;mso-position-vertical-relative:text;mso-width-percent:0;mso-height-percent:0;mso-width-relative:margin;mso-height-relative:margin;v-text-anchor:middle" o:gfxdata="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" filled="f" strokecolor="#f79646 [3209]" strokeweight="2pt"/>
             </w:pict>
@@ -4150,7 +4214,7 @@
               </wp:anchor>
             </w:drawing>
           </mc:Choice>
-          <mc:Fallback xmlns:mo="http://schemas.microsoft.com/office/mac/office/2008/main" xmlns:mv="urn:schemas-microsoft-com:mac:vml">
+          <mc:Fallback xmlns:mv="urn:schemas-microsoft-com:mac:vml" xmlns:mo="http://schemas.microsoft.com/office/mac/office/2008/main">
             <w:pict>
               <v:rect w14:anchorId="282742CE" id="Rechteck 50" o:spid="_x0000_s1026" style="position:absolute;margin-left:401.15pt;margin-top:132.1pt;width:122.1pt;height:12.95pt;z-index:251687936;visibility:visible;mso-wrap-style:square;mso-width-percent:0;mso-height-percent:0;mso-wrap-distance-left:9pt;mso-wrap-distance-top:0;mso-wrap-distance-right:9pt;mso-wrap-distance-bottom:0;mso-position-horizontal:absolute;mso-position-horizontal-relative:text;mso-position-vertical:absolute;mso-position-vertical-relative:text;mso-width-percent:0;mso-height-percent:0;mso-width-relative:margin;mso-height-relative:margin;v-text-anchor:middle" o:gfxdata="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" filled="f" strokecolor="#f79646 [3209]" strokeweight="2pt"/>
             </w:pict>
@@ -4471,7 +4535,7 @@
               </wp:anchor>
             </w:drawing>
           </mc:Choice>
-          <mc:Fallback xmlns:mo="http://schemas.microsoft.com/office/mac/office/2008/main" xmlns:mv="urn:schemas-microsoft-com:mac:vml">
+          <mc:Fallback xmlns:mv="urn:schemas-microsoft-com:mac:vml" xmlns:mo="http://schemas.microsoft.com/office/mac/office/2008/main">
             <w:pict>
               <v:rect w14:anchorId="12A7674B" id="Rechteck 57" o:spid="_x0000_s1026" style="position:absolute;margin-left:403.4pt;margin-top:81pt;width:125.65pt;height:12.95pt;z-index:251694080;visibility:visible;mso-wrap-style:square;mso-width-percent:0;mso-height-percent:0;mso-wrap-distance-left:9pt;mso-wrap-distance-top:0;mso-wrap-distance-right:9pt;mso-wrap-distance-bottom:0;mso-position-horizontal:absolute;mso-position-horizontal-relative:text;mso-position-vertical:absolute;mso-position-vertical-relative:text;mso-width-percent:0;mso-height-percent:0;mso-width-relative:margin;mso-height-relative:margin;v-text-anchor:middle" o:gfxdata="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" filled="f" strokecolor="#f79646 [3209]" strokeweight="2pt"/>
             </w:pict>
@@ -4676,7 +4740,7 @@
           <w:lang w:val="en-US"/>
         </w:rPr>
       </w:pPr>
-      <w:bookmarkStart w:id="11" w:name="_Toc481572240"/>
+      <w:bookmarkStart w:id="10" w:name="_Toc481572240"/>
       <w:r>
         <w:rPr>
           <w:rFonts w:cs="Calibri"/>
@@ -4687,7 +4751,7 @@
         </w:rPr>
         <w:t>How it works</w:t>
       </w:r>
-      <w:bookmarkEnd w:id="11"/>
+      <w:bookmarkEnd w:id="10"/>
     </w:p>
     <w:p>
       <w:pPr>
@@ -5034,7 +5098,7 @@
           <w:lang w:val="en-US"/>
         </w:rPr>
       </w:pPr>
-      <w:bookmarkStart w:id="12" w:name="_Toc481572241"/>
+      <w:bookmarkStart w:id="11" w:name="_Toc481572241"/>
       <w:r>
         <w:rPr>
           <w:rFonts w:cs="Calibri"/>
@@ -5085,7 +5149,7 @@
         </w:rPr>
         <w:t>lein (commi235).</w:t>
       </w:r>
-      <w:bookmarkEnd w:id="12"/>
+      <w:bookmarkEnd w:id="11"/>
     </w:p>
     <w:p>
       <w:pPr>
@@ -5111,7 +5175,23 @@
           <w:rFonts w:cs="Calibri"/>
           <w:lang w:val="en-US"/>
         </w:rPr>
-        <w:t>Download and install all required packages from GitHUB (</w:t>
+        <w:t xml:space="preserve">Download and install all required packages from </w:t>
+      </w:r>
+      <w:proofErr w:type="spellStart"/>
+      <w:r>
+        <w:rPr>
+          <w:rFonts w:cs="Calibri"/>
+          <w:lang w:val="en-US"/>
+        </w:rPr>
+        <w:t>GitHUB</w:t>
+      </w:r>
+      <w:proofErr w:type="spellEnd"/>
+      <w:r>
+        <w:rPr>
+          <w:rFonts w:cs="Calibri"/>
+          <w:lang w:val="en-US"/>
+        </w:rPr>
+        <w:t xml:space="preserve"> (</w:t>
       </w:r>
       <w:hyperlink r:id="rId19" w:history="1">
         <w:r>
@@ -5168,6 +5248,7 @@
         </w:rPr>
         <w:t xml:space="preserve">package </w:t>
       </w:r>
+      <w:proofErr w:type="spellStart"/>
       <w:r>
         <w:rPr>
           <w:rFonts w:cs="Calibri"/>
@@ -5175,6 +5256,7 @@
         </w:rPr>
         <w:t>APEXIR_XLSX_PKG.sql</w:t>
       </w:r>
+      <w:proofErr w:type="spellEnd"/>
       <w:r>
         <w:rPr>
           <w:rFonts w:cs="Calibri"/>
@@ -5255,7 +5337,7 @@
           <w:lang w:val="en-US"/>
         </w:rPr>
       </w:pPr>
-      <w:bookmarkStart w:id="13" w:name="_Toc481572242"/>
+      <w:bookmarkStart w:id="12" w:name="_Toc481572242"/>
       <w:r>
         <w:rPr>
           <w:lang w:val="en-US"/>
@@ -5263,23 +5345,23 @@
         <w:lastRenderedPageBreak/>
         <w:t>Configuration Settings</w:t>
       </w:r>
+      <w:bookmarkEnd w:id="12"/>
+      <w:r>
+        <w:rPr>
+          <w:lang w:val="en-US"/>
+        </w:rPr>
+        <w:t xml:space="preserve"> </w:t>
+      </w:r>
+    </w:p>
+    <w:p>
+      <w:pPr>
+        <w:pStyle w:val="Verzeichnis2"/>
+      </w:pPr>
+      <w:bookmarkStart w:id="13" w:name="_Toc481572243"/>
+      <w:r>
+        <w:t>Return Data</w:t>
+      </w:r>
       <w:bookmarkEnd w:id="13"/>
-      <w:r>
-        <w:rPr>
-          <w:lang w:val="en-US"/>
-        </w:rPr>
-        <w:t xml:space="preserve"> </w:t>
-      </w:r>
-    </w:p>
-    <w:p>
-      <w:pPr>
-        <w:pStyle w:val="Verzeichnis2"/>
-      </w:pPr>
-      <w:bookmarkStart w:id="14" w:name="_Toc481572243"/>
-      <w:r>
-        <w:t>Return Data</w:t>
-      </w:r>
-      <w:bookmarkEnd w:id="14"/>
     </w:p>
     <w:p>
       <w:pPr>
@@ -5484,11 +5566,11 @@
       <w:pPr>
         <w:pStyle w:val="Verzeichnis2"/>
       </w:pPr>
-      <w:bookmarkStart w:id="15" w:name="_Toc481572244"/>
+      <w:bookmarkStart w:id="14" w:name="_Toc481572244"/>
       <w:r>
         <w:t>Maximum Rows</w:t>
       </w:r>
-      <w:bookmarkEnd w:id="15"/>
+      <w:bookmarkEnd w:id="14"/>
     </w:p>
     <w:p>
       <w:pPr>
@@ -5684,7 +5766,7 @@
               </wp:anchor>
             </w:drawing>
           </mc:Choice>
-          <mc:Fallback xmlns:mo="http://schemas.microsoft.com/office/mac/office/2008/main" xmlns:mv="urn:schemas-microsoft-com:mac:vml">
+          <mc:Fallback xmlns:mv="urn:schemas-microsoft-com:mac:vml" xmlns:mo="http://schemas.microsoft.com/office/mac/office/2008/main">
             <w:pict>
               <v:rect w14:anchorId="376C882F" id="Rechteck 25" o:spid="_x0000_s1026" style="position:absolute;margin-left:404.25pt;margin-top:110.55pt;width:145.35pt;height:11.2pt;z-index:251664384;visibility:visible;mso-wrap-style:square;mso-width-percent:0;mso-height-percent:0;mso-wrap-distance-left:9pt;mso-wrap-distance-top:0;mso-wrap-distance-right:9pt;mso-wrap-distance-bottom:0;mso-position-horizontal:absolute;mso-position-horizontal-relative:text;mso-position-vertical:absolute;mso-position-vertical-relative:text;mso-width-percent:0;mso-height-percent:0;mso-width-relative:margin;mso-height-relative:margin;v-text-anchor:middle" o:gfxdata="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" filled="f" strokecolor="#f79646 [3209]" strokeweight="2pt"/>
             </w:pict>
@@ -5752,7 +5834,7 @@
           <w:lang w:val="en-US"/>
         </w:rPr>
       </w:pPr>
-      <w:bookmarkStart w:id="16" w:name="_Toc481572245"/>
+      <w:bookmarkStart w:id="15" w:name="_Toc481572245"/>
       <w:r>
         <w:rPr>
           <w:rFonts w:asciiTheme="minorHAnsi" w:hAnsiTheme="minorHAnsi"/>
@@ -5764,7 +5846,7 @@
         </w:rPr>
         <w:t>Add Download XLSX Icon to “Download Dialog”</w:t>
       </w:r>
-      <w:bookmarkEnd w:id="16"/>
+      <w:bookmarkEnd w:id="15"/>
     </w:p>
     <w:p>
       <w:pPr>
@@ -6078,7 +6160,7 @@
           <w:lang w:val="en-US"/>
         </w:rPr>
       </w:pPr>
-      <w:bookmarkStart w:id="17" w:name="_Toc481572246"/>
+      <w:bookmarkStart w:id="16" w:name="_Toc481572246"/>
       <w:r>
         <w:rPr>
           <w:rFonts w:ascii="Calibri" w:hAnsi="Calibri"/>
@@ -6090,23 +6172,23 @@
         <w:lastRenderedPageBreak/>
         <w:t>FAQ (How to)</w:t>
       </w:r>
+      <w:bookmarkEnd w:id="16"/>
+    </w:p>
+    <w:p>
+      <w:pPr>
+        <w:pStyle w:val="Verzeichnis2"/>
+      </w:pPr>
+      <w:bookmarkStart w:id="17" w:name="_Toc481572247"/>
+      <w:r>
+        <w:t xml:space="preserve">Replace default file name (Excel.xlsx) to </w:t>
+      </w:r>
+      <w:r>
+        <w:t xml:space="preserve">the </w:t>
+      </w:r>
+      <w:r>
+        <w:t>custom file name</w:t>
+      </w:r>
       <w:bookmarkEnd w:id="17"/>
-    </w:p>
-    <w:p>
-      <w:pPr>
-        <w:pStyle w:val="Verzeichnis2"/>
-      </w:pPr>
-      <w:bookmarkStart w:id="18" w:name="_Toc481572247"/>
-      <w:r>
-        <w:t xml:space="preserve">Replace default file name (Excel.xlsx) to </w:t>
-      </w:r>
-      <w:r>
-        <w:t xml:space="preserve">the </w:t>
-      </w:r>
-      <w:r>
-        <w:t>custom file name</w:t>
-      </w:r>
-      <w:bookmarkEnd w:id="18"/>
     </w:p>
     <w:p>
       <w:pPr>
@@ -6302,7 +6384,7 @@
               </wp:anchor>
             </w:drawing>
           </mc:Choice>
-          <mc:Fallback xmlns:mo="http://schemas.microsoft.com/office/mac/office/2008/main" xmlns:mv="urn:schemas-microsoft-com:mac:vml">
+          <mc:Fallback xmlns:mv="urn:schemas-microsoft-com:mac:vml" xmlns:mo="http://schemas.microsoft.com/office/mac/office/2008/main">
             <w:pict>
               <v:rect w14:anchorId="73DDBD4E" id="Rechteck 13" o:spid="_x0000_s1026" style="position:absolute;margin-left:403.85pt;margin-top:123.75pt;width:143.75pt;height:16.25pt;z-index:251665408;visibility:visible;mso-wrap-style:square;mso-width-percent:0;mso-height-percent:0;mso-wrap-distance-left:9pt;mso-wrap-distance-top:0;mso-wrap-distance-right:9pt;mso-wrap-distance-bottom:0;mso-position-horizontal:absolute;mso-position-horizontal-relative:text;mso-position-vertical:absolute;mso-position-vertical-relative:text;mso-width-percent:0;mso-height-percent:0;mso-width-relative:margin;mso-height-relative:margin;v-text-anchor:middle" o:gfxdata="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" filled="f" strokecolor="#f79646 [3209]" strokeweight="2pt"/>
             </w:pict>
@@ -6369,7 +6451,7 @@
       <w:pPr>
         <w:pStyle w:val="Verzeichnis2"/>
       </w:pPr>
-      <w:bookmarkStart w:id="19" w:name="_Toc481572248"/>
+      <w:bookmarkStart w:id="18" w:name="_Toc481572248"/>
       <w:r>
         <w:t>Use</w:t>
       </w:r>
@@ -6388,7 +6470,7 @@
       <w:r>
         <w:t xml:space="preserve"> in your application</w:t>
       </w:r>
-      <w:bookmarkEnd w:id="19"/>
+      <w:bookmarkEnd w:id="18"/>
     </w:p>
     <w:p>
       <w:pPr>
@@ -6496,7 +6578,7 @@
       <w:pPr>
         <w:pStyle w:val="Verzeichnis2"/>
       </w:pPr>
-      <w:bookmarkStart w:id="20" w:name="_Toc481572249"/>
+      <w:bookmarkStart w:id="19" w:name="_Toc481572249"/>
       <w:r>
         <w:t xml:space="preserve">Adding </w:t>
       </w:r>
@@ -6506,7 +6588,7 @@
       <w:r>
         <w:t>custom download button</w:t>
       </w:r>
-      <w:bookmarkEnd w:id="20"/>
+      <w:bookmarkEnd w:id="19"/>
     </w:p>
     <w:p>
       <w:pPr>
@@ -6804,7 +6886,7 @@
               </wp:anchor>
             </w:drawing>
           </mc:Choice>
-          <mc:Fallback xmlns:mo="http://schemas.microsoft.com/office/mac/office/2008/main" xmlns:mv="urn:schemas-microsoft-com:mac:vml">
+          <mc:Fallback xmlns:mv="urn:schemas-microsoft-com:mac:vml" xmlns:mo="http://schemas.microsoft.com/office/mac/office/2008/main">
             <w:pict>
               <v:rect w14:anchorId="21035877" id="Rechteck 65" o:spid="_x0000_s1026" style="position:absolute;margin-left:402.05pt;margin-top:208.75pt;width:112.25pt;height:10.3pt;z-index:251700224;visibility:visible;mso-wrap-style:square;mso-width-percent:0;mso-height-percent:0;mso-wrap-distance-left:9pt;mso-wrap-distance-top:0;mso-wrap-distance-right:9pt;mso-wrap-distance-bottom:0;mso-position-horizontal:absolute;mso-position-horizontal-relative:text;mso-position-vertical:absolute;mso-position-vertical-relative:text;mso-width-percent:0;mso-height-percent:0;mso-width-relative:margin;mso-height-relative:margin;v-text-anchor:middle" o:gfxdata="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" filled="f" strokecolor="#f79646 [3209]" strokeweight="2pt"/>
             </w:pict>
@@ -6878,7 +6960,7 @@
               </wp:anchor>
             </w:drawing>
           </mc:Choice>
-          <mc:Fallback xmlns:mo="http://schemas.microsoft.com/office/mac/office/2008/main" xmlns:mv="urn:schemas-microsoft-com:mac:vml">
+          <mc:Fallback xmlns:mv="urn:schemas-microsoft-com:mac:vml" xmlns:mo="http://schemas.microsoft.com/office/mac/office/2008/main">
             <w:pict>
               <v:rect w14:anchorId="052D360C" id="Rechteck 64" o:spid="_x0000_s1026" style="position:absolute;margin-left:402.05pt;margin-top:195.8pt;width:129.25pt;height:8.5pt;z-index:251698176;visibility:visible;mso-wrap-style:square;mso-width-percent:0;mso-height-percent:0;mso-wrap-distance-left:9pt;mso-wrap-distance-top:0;mso-wrap-distance-right:9pt;mso-wrap-distance-bottom:0;mso-position-horizontal:absolute;mso-position-horizontal-relative:text;mso-position-vertical:absolute;mso-position-vertical-relative:text;mso-width-percent:0;mso-height-percent:0;mso-width-relative:margin;mso-height-relative:margin;v-text-anchor:middle" o:gfxdata="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" filled="f" strokecolor="#f79646 [3209]" strokeweight="2pt"/>
             </w:pict>
@@ -6952,7 +7034,7 @@
               </wp:anchor>
             </w:drawing>
           </mc:Choice>
-          <mc:Fallback xmlns:mo="http://schemas.microsoft.com/office/mac/office/2008/main" xmlns:mv="urn:schemas-microsoft-com:mac:vml">
+          <mc:Fallback xmlns:mv="urn:schemas-microsoft-com:mac:vml" xmlns:mo="http://schemas.microsoft.com/office/mac/office/2008/main">
             <w:pict>
               <v:rect w14:anchorId="2D962FE3" id="Rechteck 31" o:spid="_x0000_s1026" style="position:absolute;margin-left:400.7pt;margin-top:81.3pt;width:114.45pt;height:9.4pt;z-index:251683840;visibility:visible;mso-wrap-style:square;mso-width-percent:0;mso-height-percent:0;mso-wrap-distance-left:9pt;mso-wrap-distance-top:0;mso-wrap-distance-right:9pt;mso-wrap-distance-bottom:0;mso-position-horizontal:absolute;mso-position-horizontal-relative:text;mso-position-vertical:absolute;mso-position-vertical-relative:text;mso-width-percent:0;mso-height-percent:0;mso-width-relative:margin;mso-height-relative:margin;v-text-anchor:middle" o:gfxdata="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" filled="f" strokecolor="#f79646 [3209]" strokeweight="2pt"/>
             </w:pict>
@@ -7016,11 +7098,11 @@
       <w:pPr>
         <w:pStyle w:val="Verzeichnis2"/>
       </w:pPr>
-      <w:bookmarkStart w:id="21" w:name="_Toc481572250"/>
+      <w:bookmarkStart w:id="20" w:name="_Toc481572250"/>
       <w:r>
         <w:t>How to exclude report columns from export/make columns that are visible in Excel but not visible in Interactive Report</w:t>
       </w:r>
-      <w:bookmarkEnd w:id="21"/>
+      <w:bookmarkEnd w:id="20"/>
     </w:p>
     <w:p>
       <w:pPr>
@@ -7084,16 +7166,16 @@
         <mc:AlternateContent>
           <mc:Choice Requires="wps">
             <w:drawing>
-              <wp:anchor distT="0" distB="0" distL="114300" distR="114300" simplePos="0" relativeHeight="251702272" behindDoc="0" locked="0" layoutInCell="1" allowOverlap="1" wp14:anchorId="679FA32C" wp14:editId="2CEF39F3">
+              <wp:anchor distT="0" distB="0" distL="114300" distR="114300" simplePos="0" relativeHeight="251702272" behindDoc="0" locked="0" layoutInCell="1" allowOverlap="1" wp14:anchorId="679FA32C" wp14:editId="46A4FE27">
                 <wp:simplePos x="0" y="0"/>
                 <wp:positionH relativeFrom="column">
-                  <wp:posOffset>4537923</wp:posOffset>
+                  <wp:posOffset>4723075</wp:posOffset>
                 </wp:positionH>
                 <wp:positionV relativeFrom="paragraph">
-                  <wp:posOffset>1959839</wp:posOffset>
+                  <wp:posOffset>1791252</wp:posOffset>
                 </wp:positionV>
-                <wp:extent cx="2379712" cy="630425"/>
-                <wp:effectExtent l="0" t="0" r="20955" b="17780"/>
+                <wp:extent cx="2299362" cy="596348"/>
+                <wp:effectExtent l="0" t="0" r="24765" b="13335"/>
                 <wp:wrapNone/>
                 <wp:docPr id="67" name="Rechteck 67"/>
                 <wp:cNvGraphicFramePr/>
@@ -7104,7 +7186,7 @@
                       <wps:spPr>
                         <a:xfrm>
                           <a:off x="0" y="0"/>
-                          <a:ext cx="2379712" cy="630425"/>
+                          <a:ext cx="2299362" cy="596348"/>
                         </a:xfrm>
                         <a:prstGeom prst="rect">
                           <a:avLst/>
@@ -7143,9 +7225,9 @@
               </wp:anchor>
             </w:drawing>
           </mc:Choice>
-          <mc:Fallback xmlns:mo="http://schemas.microsoft.com/office/mac/office/2008/main" xmlns:mv="urn:schemas-microsoft-com:mac:vml">
+          <mc:Fallback>
             <w:pict>
-              <v:rect w14:anchorId="3A394668" id="Rechteck 67" o:spid="_x0000_s1026" style="position:absolute;margin-left:357.3pt;margin-top:154.3pt;width:187.4pt;height:49.65pt;z-index:251702272;visibility:visible;mso-wrap-style:square;mso-width-percent:0;mso-height-percent:0;mso-wrap-distance-left:9pt;mso-wrap-distance-top:0;mso-wrap-distance-right:9pt;mso-wrap-distance-bottom:0;mso-position-horizontal:absolute;mso-position-horizontal-relative:text;mso-position-vertical:absolute;mso-position-vertical-relative:text;mso-width-percent:0;mso-height-percent:0;mso-width-relative:margin;mso-height-relative:margin;v-text-anchor:middle" o:gfxdata="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" filled="f" strokecolor="#f79646 [3209]" strokeweight="2pt"/>
+              <v:rect w14:anchorId="3A66348C" id="Rechteck 67" o:spid="_x0000_s1026" style="position:absolute;margin-left:371.9pt;margin-top:141.05pt;width:181.05pt;height:46.95pt;z-index:251702272;visibility:visible;mso-wrap-style:square;mso-width-percent:0;mso-height-percent:0;mso-wrap-distance-left:9pt;mso-wrap-distance-top:0;mso-wrap-distance-right:9pt;mso-wrap-distance-bottom:0;mso-position-horizontal:absolute;mso-position-horizontal-relative:text;mso-position-vertical:absolute;mso-position-vertical-relative:text;mso-width-percent:0;mso-height-percent:0;mso-width-relative:margin;mso-height-relative:margin;v-text-anchor:middle" o:gfxdata="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" filled="f" strokecolor="#f79646 [3209]" strokeweight="2pt"/>
             </w:pict>
           </mc:Fallback>
         </mc:AlternateContent>
@@ -7156,10 +7238,10 @@
           <w:lang w:val="de-DE" w:eastAsia="de-DE"/>
         </w:rPr>
         <w:drawing>
-          <wp:inline distT="0" distB="0" distL="0" distR="0" wp14:anchorId="3AD6F2BC" wp14:editId="0D3DF8B0">
-            <wp:extent cx="5861247" cy="2708599"/>
-            <wp:effectExtent l="0" t="0" r="6350" b="0"/>
-            <wp:docPr id="68" name="Grafik 68"/>
+          <wp:inline distT="0" distB="0" distL="0" distR="0" wp14:anchorId="776A572B" wp14:editId="755335D9">
+            <wp:extent cx="5965406" cy="3208103"/>
+            <wp:effectExtent l="0" t="0" r="0" b="0"/>
+            <wp:docPr id="1" name="Grafik 1"/>
             <wp:cNvGraphicFramePr>
               <a:graphicFrameLocks xmlns:a="http://schemas.openxmlformats.org/drawingml/2006/main" noChangeAspect="1"/>
             </wp:cNvGraphicFramePr>
@@ -7167,29 +7249,30 @@
               <a:graphicData uri="http://schemas.openxmlformats.org/drawingml/2006/picture">
                 <pic:pic xmlns:pic="http://schemas.openxmlformats.org/drawingml/2006/picture">
                   <pic:nvPicPr>
-                    <pic:cNvPr id="68" name="D70DE71.tmp"/>
+                    <pic:cNvPr id="1" name=""/>
                     <pic:cNvPicPr/>
                   </pic:nvPicPr>
-                  <pic:blipFill>
-                    <a:blip r:embed="rId24">
-                      <a:extLst>
-                        <a:ext uri="{28A0092B-C50C-407E-A947-70E740481C1C}">
-                          <a14:useLocalDpi xmlns:a14="http://schemas.microsoft.com/office/drawing/2010/main" val="0"/>
-                        </a:ext>
-                      </a:extLst>
-                    </a:blip>
-                    <a:stretch>
-                      <a:fillRect/>
-                    </a:stretch>
+                  <pic:blipFill rotWithShape="1">
+                    <a:blip r:embed="rId24"/>
+                    <a:srcRect l="5575" t="33789" r="2295" b="3789"/>
+                    <a:stretch/>
                   </pic:blipFill>
-                  <pic:spPr>
+                  <pic:spPr bwMode="auto">
                     <a:xfrm>
                       <a:off x="0" y="0"/>
-                      <a:ext cx="5889144" cy="2721491"/>
+                      <a:ext cx="6021059" cy="3238032"/>
                     </a:xfrm>
                     <a:prstGeom prst="rect">
                       <a:avLst/>
                     </a:prstGeom>
+                    <a:ln>
+                      <a:noFill/>
+                    </a:ln>
+                    <a:extLst>
+                      <a:ext uri="{53640926-AAD7-44D8-BBD7-CCE9431645EC}">
+                        <a14:shadowObscured xmlns:a14="http://schemas.microsoft.com/office/drawing/2010/main"/>
+                      </a:ext>
+                    </a:extLst>
                   </pic:spPr>
                 </pic:pic>
               </a:graphicData>
@@ -7197,6 +7280,8 @@
           </wp:inline>
         </w:drawing>
       </w:r>
+      <w:bookmarkStart w:id="21" w:name="_GoBack"/>
+      <w:bookmarkEnd w:id="21"/>
     </w:p>
     <w:p>
       <w:pPr>
@@ -7218,15 +7303,70 @@
           <w:i/>
           <w:lang w:val="en-US"/>
         </w:rPr>
-        <w:t xml:space="preserve">nvl(:REQUEST,'N') not like </w:t>
-      </w:r>
+        <w:t>not ir_to_msexcel.is_</w:t>
+      </w:r>
+      <w:proofErr w:type="gramStart"/>
       <w:r>
         <w:rPr>
           <w:b/>
           <w:i/>
           <w:lang w:val="en-US"/>
         </w:rPr>
-        <w:t>'</w:t>
+        <w:t>ir2msexcel</w:t>
+      </w:r>
+      <w:r>
+        <w:rPr>
+          <w:i/>
+          <w:lang w:val="en-US"/>
+        </w:rPr>
+        <w:t xml:space="preserve"> </w:t>
+      </w:r>
+      <w:r>
+        <w:rPr>
+          <w:lang w:val="en-US"/>
+        </w:rPr>
+        <w:t xml:space="preserve"> Expression</w:t>
+      </w:r>
+      <w:proofErr w:type="gramEnd"/>
+      <w:r>
+        <w:rPr>
+          <w:lang w:val="en-US"/>
+        </w:rPr>
+        <w:t xml:space="preserve"> to exclude column from export,</w:t>
+      </w:r>
+      <w:r>
+        <w:rPr>
+          <w:lang w:val="en-US"/>
+        </w:rPr>
+        <w:t xml:space="preserve"> </w:t>
+      </w:r>
+    </w:p>
+    <w:p>
+      <w:pPr>
+        <w:spacing w:after="0"/>
+        <w:ind w:left="1701"/>
+        <w:rPr>
+          <w:lang w:val="en-US"/>
+        </w:rPr>
+      </w:pPr>
+      <w:proofErr w:type="gramStart"/>
+      <w:r>
+        <w:rPr>
+          <w:lang w:val="en-US"/>
+        </w:rPr>
+        <w:t>A</w:t>
+      </w:r>
+      <w:r>
+        <w:rPr>
+          <w:lang w:val="en-US"/>
+        </w:rPr>
+        <w:t>nd</w:t>
+      </w:r>
+      <w:r>
+        <w:rPr>
+          <w:lang w:val="en-US"/>
+        </w:rPr>
+        <w:t xml:space="preserve"> </w:t>
       </w:r>
       <w:r>
         <w:rPr>
@@ -7234,49 +7374,16 @@
           <w:i/>
           <w:lang w:val="en-US"/>
         </w:rPr>
-        <w:t>PLUGIN</w:t>
-      </w:r>
+        <w:t xml:space="preserve"> ir</w:t>
+      </w:r>
+      <w:proofErr w:type="gramEnd"/>
       <w:r>
         <w:rPr>
           <w:b/>
           <w:i/>
           <w:lang w:val="en-US"/>
         </w:rPr>
-        <w:t>%'</w:t>
-      </w:r>
-      <w:r>
-        <w:rPr>
-          <w:i/>
-          <w:lang w:val="en-US"/>
-        </w:rPr>
-        <w:t xml:space="preserve"> </w:t>
-      </w:r>
-      <w:r>
-        <w:rPr>
-          <w:lang w:val="en-US"/>
-        </w:rPr>
-        <w:t xml:space="preserve"> Expression to exclude column from export,</w:t>
-      </w:r>
-      <w:r>
-        <w:rPr>
-          <w:lang w:val="en-US"/>
-        </w:rPr>
-        <w:t xml:space="preserve"> </w:t>
-      </w:r>
-    </w:p>
-    <w:p>
-      <w:pPr>
-        <w:spacing w:after="0"/>
-        <w:ind w:left="1701"/>
-        <w:rPr>
-          <w:lang w:val="en-US"/>
-        </w:rPr>
-      </w:pPr>
-      <w:r>
-        <w:rPr>
-          <w:lang w:val="en-US"/>
-        </w:rPr>
-        <w:t xml:space="preserve">and </w:t>
+        <w:t>_to_msexcel.is_ir2msexcel</w:t>
       </w:r>
       <w:r>
         <w:rPr>
@@ -7284,36 +7391,6 @@
           <w:i/>
           <w:lang w:val="en-US"/>
         </w:rPr>
-        <w:t xml:space="preserve">nvl(:REQUEST,'N') like </w:t>
-      </w:r>
-      <w:r>
-        <w:rPr>
-          <w:b/>
-          <w:i/>
-          <w:lang w:val="en-US"/>
-        </w:rPr>
-        <w:t>'</w:t>
-      </w:r>
-      <w:r>
-        <w:rPr>
-          <w:b/>
-          <w:i/>
-          <w:lang w:val="en-US"/>
-        </w:rPr>
-        <w:t>PLUGIN</w:t>
-      </w:r>
-      <w:r>
-        <w:rPr>
-          <w:b/>
-          <w:i/>
-          <w:lang w:val="en-US"/>
-        </w:rPr>
-        <w:t xml:space="preserve">%' </w:t>
-      </w:r>
-      <w:r>
-        <w:rPr>
-          <w:lang w:val="en-US"/>
-        </w:rPr>
         <w:t xml:space="preserve"> </w:t>
       </w:r>
       <w:r>
@@ -7334,7 +7411,6 @@
       </w:pPr>
       <w:bookmarkStart w:id="22" w:name="_Toc481572251"/>
       <w:r>
-        <w:lastRenderedPageBreak/>
         <w:t>How to uninstall plugin</w:t>
       </w:r>
       <w:bookmarkEnd w:id="22"/>
@@ -7459,7 +7535,21 @@
         <w:rPr>
           <w:lang w:val="en"/>
         </w:rPr>
-        <w:t xml:space="preserve"> “GPV Interactive Report to MSExcel v2” records, on plugin-page appears Delete – Button.</w:t>
+        <w:t xml:space="preserve"> “GPV Interactive Report to </w:t>
+      </w:r>
+      <w:proofErr w:type="spellStart"/>
+      <w:r>
+        <w:rPr>
+          <w:lang w:val="en"/>
+        </w:rPr>
+        <w:t>MSExcel</w:t>
+      </w:r>
+      <w:proofErr w:type="spellEnd"/>
+      <w:r>
+        <w:rPr>
+          <w:lang w:val="en"/>
+        </w:rPr>
+        <w:t xml:space="preserve"> v2” records, on plugin-page appears Delete – Button.</w:t>
       </w:r>
     </w:p>
     <w:p>
@@ -7557,12 +7647,21 @@
           <w:lang w:val="en-US"/>
         </w:rPr>
       </w:pPr>
+      <w:proofErr w:type="gramStart"/>
       <w:r>
         <w:rPr>
           <w:rFonts w:ascii="Consolas" w:hAnsi="Consolas"/>
           <w:lang w:val="en-US"/>
         </w:rPr>
-        <w:t>drop package IR_TO_XML;</w:t>
+        <w:t>drop</w:t>
+      </w:r>
+      <w:proofErr w:type="gramEnd"/>
+      <w:r>
+        <w:rPr>
+          <w:rFonts w:ascii="Consolas" w:hAnsi="Consolas"/>
+          <w:lang w:val="en-US"/>
+        </w:rPr>
+        <w:t xml:space="preserve"> package IR_TO_XML;</w:t>
       </w:r>
     </w:p>
     <w:p>
@@ -7574,12 +7673,21 @@
           <w:lang w:val="en-US"/>
         </w:rPr>
       </w:pPr>
+      <w:proofErr w:type="gramStart"/>
       <w:r>
         <w:rPr>
           <w:rFonts w:ascii="Consolas" w:hAnsi="Consolas"/>
           <w:lang w:val="en-US"/>
         </w:rPr>
-        <w:t>drop package XML_TO_XSLX;</w:t>
+        <w:t>drop</w:t>
+      </w:r>
+      <w:proofErr w:type="gramEnd"/>
+      <w:r>
+        <w:rPr>
+          <w:rFonts w:ascii="Consolas" w:hAnsi="Consolas"/>
+          <w:lang w:val="en-US"/>
+        </w:rPr>
+        <w:t xml:space="preserve"> package XML_TO_XSLX;</w:t>
       </w:r>
     </w:p>
     <w:p>
@@ -7591,12 +7699,21 @@
           <w:lang w:val="en-US"/>
         </w:rPr>
       </w:pPr>
+      <w:proofErr w:type="gramStart"/>
       <w:r>
         <w:rPr>
           <w:rFonts w:ascii="Consolas" w:hAnsi="Consolas"/>
           <w:lang w:val="en-US"/>
         </w:rPr>
-        <w:t>drop package IR_TO_MSEXCEL;</w:t>
+        <w:t>drop</w:t>
+      </w:r>
+      <w:proofErr w:type="gramEnd"/>
+      <w:r>
+        <w:rPr>
+          <w:rFonts w:ascii="Consolas" w:hAnsi="Consolas"/>
+          <w:lang w:val="en-US"/>
+        </w:rPr>
+        <w:t xml:space="preserve"> package IR_TO_MSEXCEL;</w:t>
       </w:r>
     </w:p>
     <w:p>
@@ -7608,12 +7725,21 @@
           <w:lang w:val="en-US"/>
         </w:rPr>
       </w:pPr>
+      <w:proofErr w:type="gramStart"/>
       <w:r>
         <w:rPr>
           <w:rFonts w:ascii="Consolas" w:hAnsi="Consolas"/>
           <w:lang w:val="en-US"/>
         </w:rPr>
-        <w:t>drop package APEXIR_XLSX_PKG;</w:t>
+        <w:t>drop</w:t>
+      </w:r>
+      <w:proofErr w:type="gramEnd"/>
+      <w:r>
+        <w:rPr>
+          <w:rFonts w:ascii="Consolas" w:hAnsi="Consolas"/>
+          <w:lang w:val="en-US"/>
+        </w:rPr>
+        <w:t xml:space="preserve"> package APEXIR_XLSX_PKG;</w:t>
       </w:r>
     </w:p>
     <w:p>
@@ -7624,12 +7750,21 @@
           <w:lang w:val="en-US"/>
         </w:rPr>
       </w:pPr>
+      <w:proofErr w:type="gramStart"/>
       <w:r>
         <w:rPr>
           <w:rFonts w:ascii="Consolas" w:hAnsi="Consolas"/>
           <w:lang w:val="en-US"/>
         </w:rPr>
-        <w:t>drop package AS_ZIP;</w:t>
+        <w:t>drop</w:t>
+      </w:r>
+      <w:proofErr w:type="gramEnd"/>
+      <w:r>
+        <w:rPr>
+          <w:rFonts w:ascii="Consolas" w:hAnsi="Consolas"/>
+          <w:lang w:val="en-US"/>
+        </w:rPr>
+        <w:t xml:space="preserve"> package AS_ZIP;</w:t>
       </w:r>
     </w:p>
     <w:p>
@@ -7845,7 +7980,7 @@
         <w:noProof/>
         <w:lang w:val="en-US"/>
       </w:rPr>
-      <w:t>3</w:t>
+      <w:t>13</w:t>
     </w:r>
     <w:r>
       <w:rPr>
@@ -7909,8 +8044,17 @@
         <w:rFonts w:ascii="Arial Black" w:hAnsi="Arial Black"/>
         <w:lang w:val="en-US"/>
       </w:rPr>
-      <w:t>GPV Interactive Report to MSExcel</w:t>
+      <w:t xml:space="preserve">GPV Interactive Report to </w:t>
     </w:r>
+    <w:proofErr w:type="spellStart"/>
+    <w:r>
+      <w:rPr>
+        <w:rFonts w:ascii="Arial Black" w:hAnsi="Arial Black"/>
+        <w:lang w:val="en-US"/>
+      </w:rPr>
+      <w:t>MSExcel</w:t>
+    </w:r>
+    <w:proofErr w:type="spellEnd"/>
   </w:p>
   <w:p>
     <w:pPr>
@@ -9898,7 +10042,7 @@
 </file>
 
 <file path=customXml/itemProps1.xml><?xml version="1.0" encoding="utf-8"?>
-<ds:datastoreItem xmlns:ds="http://schemas.openxmlformats.org/officeDocument/2006/customXml" ds:itemID="{6E5A543F-08A4-46A4-B5E8-911225370369}">
+<ds:datastoreItem xmlns:ds="http://schemas.openxmlformats.org/officeDocument/2006/customXml" ds:itemID="{0A3376AB-9D50-49D9-AF9D-7E38B37A0AAB}">
   <ds:schemaRefs>
     <ds:schemaRef ds:uri="http://schemas.openxmlformats.org/officeDocument/2006/bibliography"/>
   </ds:schemaRefs>

</xml_diff>

<commit_message>
Highlight bugfix + bugfixes from master branch + completely removing of XML - export
</commit_message>
<xml_diff>
--- a/instructions.docx
+++ b/instructions.docx
@@ -19,8 +19,6 @@
         </w:rPr>
         <w:t>Contents</w:t>
       </w:r>
-      <w:bookmarkStart w:id="0" w:name="_GoBack"/>
-      <w:bookmarkEnd w:id="0"/>
     </w:p>
     <w:p>
       <w:pPr>
@@ -924,7 +922,7 @@
             <w:noProof/>
             <w:webHidden/>
           </w:rPr>
-          <w:t>10</w:t>
+          <w:t>9</w:t>
         </w:r>
         <w:r>
           <w:rPr>
@@ -993,7 +991,7 @@
             <w:noProof/>
             <w:webHidden/>
           </w:rPr>
-          <w:t>10</w:t>
+          <w:t>9</w:t>
         </w:r>
         <w:r>
           <w:rPr>
@@ -1062,7 +1060,7 @@
             <w:noProof/>
             <w:webHidden/>
           </w:rPr>
-          <w:t>10</w:t>
+          <w:t>9</w:t>
         </w:r>
         <w:r>
           <w:rPr>
@@ -1132,7 +1130,7 @@
             <w:noProof/>
             <w:webHidden/>
           </w:rPr>
-          <w:t>10</w:t>
+          <w:t>9</w:t>
         </w:r>
         <w:r>
           <w:rPr>
@@ -1202,7 +1200,7 @@
             <w:noProof/>
             <w:webHidden/>
           </w:rPr>
-          <w:t>11</w:t>
+          <w:t>10</w:t>
         </w:r>
         <w:r>
           <w:rPr>
@@ -1271,7 +1269,7 @@
             <w:noProof/>
             <w:webHidden/>
           </w:rPr>
-          <w:t>11</w:t>
+          <w:t>10</w:t>
         </w:r>
         <w:r>
           <w:rPr>
@@ -1340,7 +1338,7 @@
             <w:noProof/>
             <w:webHidden/>
           </w:rPr>
-          <w:t>11</w:t>
+          <w:t>10</w:t>
         </w:r>
         <w:r>
           <w:rPr>
@@ -1409,7 +1407,7 @@
             <w:noProof/>
             <w:webHidden/>
           </w:rPr>
-          <w:t>11</w:t>
+          <w:t>10</w:t>
         </w:r>
         <w:r>
           <w:rPr>
@@ -1478,7 +1476,7 @@
             <w:noProof/>
             <w:webHidden/>
           </w:rPr>
-          <w:t>12</w:t>
+          <w:t>11</w:t>
         </w:r>
         <w:r>
           <w:rPr>
@@ -1547,7 +1545,7 @@
             <w:noProof/>
             <w:webHidden/>
           </w:rPr>
-          <w:t>13</w:t>
+          <w:t>12</w:t>
         </w:r>
         <w:r>
           <w:rPr>
@@ -1577,7 +1575,7 @@
           <w:lang w:val="en-US"/>
         </w:rPr>
       </w:pPr>
-      <w:bookmarkStart w:id="1" w:name="_Toc481572230"/>
+      <w:bookmarkStart w:id="0" w:name="_Toc481572230"/>
       <w:r>
         <w:rPr>
           <w:lang w:val="en-US"/>
@@ -1599,7 +1597,7 @@
         <w:lastRenderedPageBreak/>
         <w:t>Overview</w:t>
       </w:r>
-      <w:bookmarkEnd w:id="1"/>
+      <w:bookmarkEnd w:id="0"/>
       <w:r>
         <w:rPr>
           <w:lang w:val="en-US"/>
@@ -1615,14 +1613,14 @@
           <w:szCs w:val="26"/>
         </w:rPr>
       </w:pPr>
-      <w:bookmarkStart w:id="2" w:name="_Toc481572231"/>
+      <w:bookmarkStart w:id="1" w:name="_Toc481572231"/>
       <w:r>
         <w:t>Intro</w:t>
       </w:r>
       <w:r>
         <w:t>duction</w:t>
       </w:r>
-      <w:bookmarkEnd w:id="2"/>
+      <w:bookmarkEnd w:id="1"/>
       <w:r>
         <w:t xml:space="preserve"> </w:t>
       </w:r>
@@ -1771,11 +1769,11 @@
       <w:pPr>
         <w:pStyle w:val="Verzeichnis2"/>
       </w:pPr>
-      <w:bookmarkStart w:id="3" w:name="_Toc481572232"/>
+      <w:bookmarkStart w:id="2" w:name="_Toc481572232"/>
       <w:r>
         <w:t>Features at a Glance</w:t>
       </w:r>
-      <w:bookmarkEnd w:id="3"/>
+      <w:bookmarkEnd w:id="2"/>
       <w:r>
         <w:t xml:space="preserve"> </w:t>
       </w:r>
@@ -2025,11 +2023,11 @@
       <w:pPr>
         <w:pStyle w:val="Verzeichnis2"/>
       </w:pPr>
-      <w:bookmarkStart w:id="4" w:name="_Toc481572233"/>
+      <w:bookmarkStart w:id="3" w:name="_Toc481572233"/>
       <w:r>
         <w:t>License</w:t>
       </w:r>
-      <w:bookmarkEnd w:id="4"/>
+      <w:bookmarkEnd w:id="3"/>
       <w:r>
         <w:t xml:space="preserve"> </w:t>
       </w:r>
@@ -2052,7 +2050,27 @@
           <w:szCs w:val="22"/>
           <w:lang w:val="en-US"/>
         </w:rPr>
-        <w:t>The "GPV Interactive Report to MSExcel" APEX plugin and IR_TO_XML,</w:t>
+        <w:t xml:space="preserve">The "GPV Interactive Report to </w:t>
+      </w:r>
+      <w:proofErr w:type="spellStart"/>
+      <w:r>
+        <w:rPr>
+          <w:rFonts w:ascii="Calibri" w:hAnsi="Calibri" w:cs="Calibri"/>
+          <w:sz w:val="22"/>
+          <w:szCs w:val="22"/>
+          <w:lang w:val="en-US"/>
+        </w:rPr>
+        <w:t>MSExcel</w:t>
+      </w:r>
+      <w:proofErr w:type="spellEnd"/>
+      <w:r>
+        <w:rPr>
+          <w:rFonts w:ascii="Calibri" w:hAnsi="Calibri" w:cs="Calibri"/>
+          <w:sz w:val="22"/>
+          <w:szCs w:val="22"/>
+          <w:lang w:val="en-US"/>
+        </w:rPr>
+        <w:t>" APEX plugin and IR_TO_XML,</w:t>
       </w:r>
       <w:r>
         <w:rPr>
@@ -2194,46 +2212,46 @@
       <w:pPr>
         <w:pStyle w:val="Verzeichnis2"/>
       </w:pPr>
-      <w:bookmarkStart w:id="5" w:name="_Toc481572234"/>
+      <w:bookmarkStart w:id="4" w:name="_Toc481572234"/>
       <w:r>
         <w:t>Legal Disclaimer</w:t>
       </w:r>
+      <w:bookmarkEnd w:id="4"/>
+      <w:r>
+        <w:t xml:space="preserve"> </w:t>
+      </w:r>
+    </w:p>
+    <w:p>
+      <w:pPr>
+        <w:ind w:left="1701" w:right="849"/>
+        <w:rPr>
+          <w:rFonts w:cs="Calibri"/>
+          <w:lang w:val="en-US"/>
+        </w:rPr>
+      </w:pPr>
+      <w:r>
+        <w:rPr>
+          <w:rFonts w:cs="Calibri"/>
+          <w:lang w:val="en-US"/>
+        </w:rPr>
+        <w:t>The program(s) and/or file(s) are supplied as is. The author disclaims all warranties, expressed or implied, including, without limitation, the warranties of merchantability and of fitness for any purpose. The author assumes no liability for damages, direct or consequential, which may result from the use of these program(s) and/or file(s).</w:t>
+      </w:r>
+    </w:p>
+    <w:p>
+      <w:pPr>
+        <w:pStyle w:val="Verzeichnis2"/>
+      </w:pPr>
+      <w:bookmarkStart w:id="5" w:name="_Toc481572235"/>
+      <w:r>
+        <w:t>F</w:t>
+      </w:r>
+      <w:r>
+        <w:t xml:space="preserve">ound </w:t>
+      </w:r>
+      <w:r>
+        <w:t>a bug</w:t>
+      </w:r>
       <w:bookmarkEnd w:id="5"/>
-      <w:r>
-        <w:t xml:space="preserve"> </w:t>
-      </w:r>
-    </w:p>
-    <w:p>
-      <w:pPr>
-        <w:ind w:left="1701" w:right="849"/>
-        <w:rPr>
-          <w:rFonts w:cs="Calibri"/>
-          <w:lang w:val="en-US"/>
-        </w:rPr>
-      </w:pPr>
-      <w:r>
-        <w:rPr>
-          <w:rFonts w:cs="Calibri"/>
-          <w:lang w:val="en-US"/>
-        </w:rPr>
-        <w:t>The program(s) and/or file(s) are supplied as is. The author disclaims all warranties, expressed or implied, including, without limitation, the warranties of merchantability and of fitness for any purpose. The author assumes no liability for damages, direct or consequential, which may result from the use of these program(s) and/or file(s).</w:t>
-      </w:r>
-    </w:p>
-    <w:p>
-      <w:pPr>
-        <w:pStyle w:val="Verzeichnis2"/>
-      </w:pPr>
-      <w:bookmarkStart w:id="6" w:name="_Toc481572235"/>
-      <w:r>
-        <w:t>F</w:t>
-      </w:r>
-      <w:r>
-        <w:t xml:space="preserve">ound </w:t>
-      </w:r>
-      <w:r>
-        <w:t>a bug</w:t>
-      </w:r>
-      <w:bookmarkEnd w:id="6"/>
     </w:p>
     <w:p>
       <w:pPr>
@@ -2373,21 +2391,39 @@
         </w:rPr>
         <w:t xml:space="preserve"> at </w:t>
       </w:r>
-      <w:hyperlink r:id="rId9" w:history="1">
-        <w:r>
-          <w:rPr>
-            <w:rStyle w:val="Hyperlink"/>
-            <w:rFonts w:cs="Calibri"/>
-            <w:lang w:val="en-US"/>
-          </w:rPr>
-          <w:t>GitHub</w:t>
-        </w:r>
-      </w:hyperlink>
-      <w:r>
-        <w:rPr>
+      <w:r>
+        <w:fldChar w:fldCharType="begin"/>
+      </w:r>
+      <w:r>
+        <w:rPr>
+          <w:lang w:val="en-US"/>
+        </w:rPr>
+        <w:instrText xml:space="preserve"> HYPERLINK "https://github.com/glebovpavel/IR_TO_XML" </w:instrText>
+      </w:r>
+      <w:r>
+        <w:fldChar w:fldCharType="separate"/>
+      </w:r>
+      <w:r>
+        <w:rPr>
+          <w:rStyle w:val="Hyperlink"/>
           <w:rFonts w:cs="Calibri"/>
           <w:lang w:val="en-US"/>
         </w:rPr>
+        <w:t>GitHub</w:t>
+      </w:r>
+      <w:r>
+        <w:rPr>
+          <w:rStyle w:val="Hyperlink"/>
+          <w:rFonts w:cs="Calibri"/>
+          <w:lang w:val="en-US"/>
+        </w:rPr>
+        <w:fldChar w:fldCharType="end"/>
+      </w:r>
+      <w:r>
+        <w:rPr>
+          <w:rFonts w:cs="Calibri"/>
+          <w:lang w:val="en-US"/>
+        </w:rPr>
         <w:t>. Y</w:t>
       </w:r>
       <w:r>
@@ -2427,7 +2463,7 @@
           <w:lang w:val="en-US"/>
         </w:rPr>
       </w:pPr>
-      <w:bookmarkStart w:id="7" w:name="_Toc481572236"/>
+      <w:bookmarkStart w:id="6" w:name="_Toc481572236"/>
       <w:r>
         <w:rPr>
           <w:lang w:val="en-US"/>
@@ -2435,20 +2471,20 @@
         <w:lastRenderedPageBreak/>
         <w:t>Installation</w:t>
       </w:r>
+      <w:bookmarkEnd w:id="6"/>
+    </w:p>
+    <w:p>
+      <w:pPr>
+        <w:pStyle w:val="Verzeichnis2"/>
+      </w:pPr>
+      <w:bookmarkStart w:id="7" w:name="_Toc481572237"/>
+      <w:r>
+        <w:t>Install required package</w:t>
+      </w:r>
+      <w:r>
+        <w:t>s</w:t>
+      </w:r>
       <w:bookmarkEnd w:id="7"/>
-    </w:p>
-    <w:p>
-      <w:pPr>
-        <w:pStyle w:val="Verzeichnis2"/>
-      </w:pPr>
-      <w:bookmarkStart w:id="8" w:name="_Toc481572237"/>
-      <w:r>
-        <w:t>Install required package</w:t>
-      </w:r>
-      <w:r>
-        <w:t>s</w:t>
-      </w:r>
-      <w:bookmarkEnd w:id="8"/>
     </w:p>
     <w:p>
       <w:pPr>
@@ -2500,32 +2536,54 @@
         <w:rPr>
           <w:lang w:val="en-US"/>
         </w:rPr>
-        <w:t xml:space="preserve"> APEXIR_XLSX_PKG.sql</w:t>
-      </w:r>
-      <w:r>
-        <w:rPr>
-          <w:lang w:val="en-US"/>
-        </w:rPr>
-        <w:t xml:space="preserve"> and </w:t>
-      </w:r>
-      <w:r>
-        <w:rPr>
-          <w:lang w:val="en-US"/>
-        </w:rPr>
         <w:t xml:space="preserve"> </w:t>
       </w:r>
-      <w:r>
-        <w:rPr>
-          <w:lang w:val="en-US"/>
-        </w:rPr>
-        <w:t xml:space="preserve">AS_ZIP </w:t>
-      </w:r>
+      <w:proofErr w:type="spellStart"/>
+      <w:r>
+        <w:rPr>
+          <w:lang w:val="en-US"/>
+        </w:rPr>
+        <w:t>APEXIR_XLSX_PKG.sql</w:t>
+      </w:r>
+      <w:proofErr w:type="spellEnd"/>
       <w:r>
         <w:rPr>
           <w:lang w:val="en-US"/>
         </w:rPr>
         <w:t xml:space="preserve"> </w:t>
       </w:r>
+      <w:proofErr w:type="gramStart"/>
+      <w:r>
+        <w:rPr>
+          <w:lang w:val="en-US"/>
+        </w:rPr>
+        <w:t xml:space="preserve">and </w:t>
+      </w:r>
+      <w:r>
+        <w:rPr>
+          <w:lang w:val="en-US"/>
+        </w:rPr>
+        <w:t xml:space="preserve"> </w:t>
+      </w:r>
+      <w:r>
+        <w:rPr>
+          <w:lang w:val="en-US"/>
+        </w:rPr>
+        <w:t>AS</w:t>
+      </w:r>
+      <w:proofErr w:type="gramEnd"/>
+      <w:r>
+        <w:rPr>
+          <w:lang w:val="en-US"/>
+        </w:rPr>
+        <w:t xml:space="preserve">_ZIP </w:t>
+      </w:r>
+      <w:r>
+        <w:rPr>
+          <w:lang w:val="en-US"/>
+        </w:rPr>
+        <w:t xml:space="preserve"> </w:t>
+      </w:r>
       <w:r>
         <w:rPr>
           <w:lang w:val="en-US"/>
@@ -2562,12 +2620,14 @@
         </w:rPr>
         <w:t xml:space="preserve"> </w:t>
       </w:r>
+      <w:proofErr w:type="spellStart"/>
       <w:r>
         <w:rPr>
           <w:lang w:val="en-US"/>
         </w:rPr>
         <w:t>install_all_packages.sql</w:t>
       </w:r>
+      <w:proofErr w:type="spellEnd"/>
       <w:r>
         <w:rPr>
           <w:lang w:val="en-US"/>
@@ -2670,6 +2730,7 @@
         </w:rPr>
         <w:t xml:space="preserve">Scripts”. Upload file </w:t>
       </w:r>
+      <w:proofErr w:type="spellStart"/>
       <w:r>
         <w:rPr>
           <w:b/>
@@ -2677,6 +2738,7 @@
         </w:rPr>
         <w:t>install_all_packages.sql</w:t>
       </w:r>
+      <w:proofErr w:type="spellEnd"/>
       <w:r>
         <w:rPr>
           <w:noProof/>
@@ -2806,7 +2868,7 @@
                     <pic:cNvPicPr/>
                   </pic:nvPicPr>
                   <pic:blipFill>
-                    <a:blip r:embed="rId10">
+                    <a:blip r:embed="rId9">
                       <a:extLst>
                         <a:ext uri="{28A0092B-C50C-407E-A947-70E740481C1C}">
                           <a14:useLocalDpi xmlns:a14="http://schemas.microsoft.com/office/drawing/2010/main" val="0"/>
@@ -3023,7 +3085,7 @@
                     <pic:cNvPicPr/>
                   </pic:nvPicPr>
                   <pic:blipFill>
-                    <a:blip r:embed="rId11">
+                    <a:blip r:embed="rId10">
                       <a:extLst>
                         <a:ext uri="{28A0092B-C50C-407E-A947-70E740481C1C}">
                           <a14:useLocalDpi xmlns:a14="http://schemas.microsoft.com/office/drawing/2010/main" val="0"/>
@@ -3230,7 +3292,7 @@
                     <pic:cNvPicPr/>
                   </pic:nvPicPr>
                   <pic:blipFill>
-                    <a:blip r:embed="rId12">
+                    <a:blip r:embed="rId11">
                       <a:extLst>
                         <a:ext uri="{28A0092B-C50C-407E-A947-70E740481C1C}">
                           <a14:useLocalDpi xmlns:a14="http://schemas.microsoft.com/office/drawing/2010/main" val="0"/>
@@ -3456,7 +3518,7 @@
                     <pic:cNvPicPr/>
                   </pic:nvPicPr>
                   <pic:blipFill>
-                    <a:blip r:embed="rId13">
+                    <a:blip r:embed="rId12">
                       <a:extLst>
                         <a:ext uri="{28A0092B-C50C-407E-A947-70E740481C1C}">
                           <a14:useLocalDpi xmlns:a14="http://schemas.microsoft.com/office/drawing/2010/main" val="0"/>
@@ -3633,12 +3695,12 @@
       <w:pPr>
         <w:pStyle w:val="Verzeichnis2"/>
       </w:pPr>
-      <w:bookmarkStart w:id="9" w:name="_Toc481572238"/>
+      <w:bookmarkStart w:id="8" w:name="_Toc481572238"/>
       <w:r>
         <w:lastRenderedPageBreak/>
         <w:t>Install plugin</w:t>
       </w:r>
-      <w:bookmarkEnd w:id="9"/>
+      <w:bookmarkEnd w:id="8"/>
       <w:r>
         <w:t xml:space="preserve"> </w:t>
       </w:r>
@@ -3704,18 +3766,38 @@
         </w:rPr>
         <w:t xml:space="preserve">. </w:t>
       </w:r>
-      <w:hyperlink r:id="rId14" w:anchor="HTMDB26010" w:history="1">
-        <w:r>
-          <w:rPr>
-            <w:rStyle w:val="Hyperlink"/>
-            <w:rFonts w:ascii="Calibri" w:hAnsi="Calibri" w:cs="Calibri"/>
-            <w:sz w:val="22"/>
-            <w:szCs w:val="22"/>
-            <w:lang w:val="en-US"/>
-          </w:rPr>
-          <w:t>This Oracle document</w:t>
-        </w:r>
-      </w:hyperlink>
+      <w:r>
+        <w:fldChar w:fldCharType="begin"/>
+      </w:r>
+      <w:r>
+        <w:rPr>
+          <w:lang w:val="en-US"/>
+        </w:rPr>
+        <w:instrText xml:space="preserve"> HYPERLINK "https://docs.oracle.com/cd/E59726_01/doc.50/e39147/deploy_import.htm" \l "HTMDB26010" </w:instrText>
+      </w:r>
+      <w:r>
+        <w:fldChar w:fldCharType="separate"/>
+      </w:r>
+      <w:r>
+        <w:rPr>
+          <w:rStyle w:val="Hyperlink"/>
+          <w:rFonts w:ascii="Calibri" w:hAnsi="Calibri" w:cs="Calibri"/>
+          <w:sz w:val="22"/>
+          <w:szCs w:val="22"/>
+          <w:lang w:val="en-US"/>
+        </w:rPr>
+        <w:t>This Oracle document</w:t>
+      </w:r>
+      <w:r>
+        <w:rPr>
+          <w:rStyle w:val="Hyperlink"/>
+          <w:rFonts w:ascii="Calibri" w:hAnsi="Calibri" w:cs="Calibri"/>
+          <w:sz w:val="22"/>
+          <w:szCs w:val="22"/>
+          <w:lang w:val="en-US"/>
+        </w:rPr>
+        <w:fldChar w:fldCharType="end"/>
+      </w:r>
       <w:r>
         <w:rPr>
           <w:rFonts w:ascii="Calibri" w:hAnsi="Calibri" w:cs="Calibri"/>
@@ -3779,6 +3861,7 @@
         </w:rPr>
         <w:t>plugin-file “</w:t>
       </w:r>
+      <w:proofErr w:type="spellStart"/>
       <w:r>
         <w:rPr>
           <w:rFonts w:ascii="Calibri" w:hAnsi="Calibri" w:cs="Calibri"/>
@@ -3788,6 +3871,7 @@
         </w:rPr>
         <w:t>dynamic_action_plugin_at_frt_gpv_ir_to_msexcel.sql</w:t>
       </w:r>
+      <w:proofErr w:type="spellEnd"/>
       <w:r>
         <w:rPr>
           <w:rFonts w:ascii="Calibri" w:hAnsi="Calibri" w:cs="Calibri"/>
@@ -3840,11 +3924,11 @@
       <w:pPr>
         <w:pStyle w:val="Verzeichnis2"/>
       </w:pPr>
-      <w:bookmarkStart w:id="10" w:name="_Toc481572239"/>
+      <w:bookmarkStart w:id="9" w:name="_Toc481572239"/>
       <w:r>
         <w:t>Using in your application</w:t>
       </w:r>
-      <w:bookmarkEnd w:id="10"/>
+      <w:bookmarkEnd w:id="9"/>
     </w:p>
     <w:p>
       <w:pPr>
@@ -3907,7 +3991,25 @@
           <w:b/>
           <w:lang w:val="en-US"/>
         </w:rPr>
-        <w:t>On Download XLSX[GPV Interactive Report to MS Excel v2]</w:t>
+        <w:t xml:space="preserve">On Download </w:t>
+      </w:r>
+      <w:proofErr w:type="gramStart"/>
+      <w:r>
+        <w:rPr>
+          <w:rFonts w:ascii="Calibri" w:hAnsi="Calibri" w:cs="Calibri"/>
+          <w:b/>
+          <w:lang w:val="en-US"/>
+        </w:rPr>
+        <w:t>XLSX[</w:t>
+      </w:r>
+      <w:proofErr w:type="gramEnd"/>
+      <w:r>
+        <w:rPr>
+          <w:rFonts w:ascii="Calibri" w:hAnsi="Calibri" w:cs="Calibri"/>
+          <w:b/>
+          <w:lang w:val="en-US"/>
+        </w:rPr>
+        <w:t>GPV Interactive Report to MS Excel v2]</w:t>
       </w:r>
       <w:r>
         <w:rPr>
@@ -4181,7 +4283,7 @@
                     <pic:cNvPicPr/>
                   </pic:nvPicPr>
                   <pic:blipFill>
-                    <a:blip r:embed="rId15">
+                    <a:blip r:embed="rId13">
                       <a:extLst>
                         <a:ext uri="{28A0092B-C50C-407E-A947-70E740481C1C}">
                           <a14:useLocalDpi xmlns:a14="http://schemas.microsoft.com/office/drawing/2010/main" val="0"/>
@@ -4500,7 +4602,7 @@
                     <pic:cNvPicPr/>
                   </pic:nvPicPr>
                   <pic:blipFill>
-                    <a:blip r:embed="rId16">
+                    <a:blip r:embed="rId14">
                       <a:extLst>
                         <a:ext uri="{28A0092B-C50C-407E-A947-70E740481C1C}">
                           <a14:useLocalDpi xmlns:a14="http://schemas.microsoft.com/office/drawing/2010/main" val="0"/>
@@ -4676,7 +4778,7 @@
           <w:lang w:val="en-US"/>
         </w:rPr>
       </w:pPr>
-      <w:bookmarkStart w:id="11" w:name="_Toc481572240"/>
+      <w:bookmarkStart w:id="10" w:name="_Toc481572240"/>
       <w:r>
         <w:rPr>
           <w:rFonts w:cs="Calibri"/>
@@ -4687,7 +4789,7 @@
         </w:rPr>
         <w:t>How it works</w:t>
       </w:r>
-      <w:bookmarkEnd w:id="11"/>
+      <w:bookmarkEnd w:id="10"/>
     </w:p>
     <w:p>
       <w:pPr>
@@ -4815,7 +4917,7 @@
                     </pic:cNvPicPr>
                   </pic:nvPicPr>
                   <pic:blipFill>
-                    <a:blip r:embed="rId17">
+                    <a:blip r:embed="rId15">
                       <a:extLst>
                         <a:ext uri="{28A0092B-C50C-407E-A947-70E740481C1C}">
                           <a14:useLocalDpi xmlns:a14="http://schemas.microsoft.com/office/drawing/2010/main" val="0"/>
@@ -4976,7 +5078,7 @@
                     </pic:cNvPicPr>
                   </pic:nvPicPr>
                   <pic:blipFill rotWithShape="1">
-                    <a:blip r:embed="rId18">
+                    <a:blip r:embed="rId16">
                       <a:extLst>
                         <a:ext uri="{28A0092B-C50C-407E-A947-70E740481C1C}">
                           <a14:useLocalDpi xmlns:a14="http://schemas.microsoft.com/office/drawing/2010/main" val="0"/>
@@ -5034,7 +5136,7 @@
           <w:lang w:val="en-US"/>
         </w:rPr>
       </w:pPr>
-      <w:bookmarkStart w:id="12" w:name="_Toc481572241"/>
+      <w:bookmarkStart w:id="11" w:name="_Toc481572241"/>
       <w:r>
         <w:rPr>
           <w:rFonts w:cs="Calibri"/>
@@ -5085,7 +5187,7 @@
         </w:rPr>
         <w:t>lein (commi235).</w:t>
       </w:r>
-      <w:bookmarkEnd w:id="12"/>
+      <w:bookmarkEnd w:id="11"/>
     </w:p>
     <w:p>
       <w:pPr>
@@ -5111,18 +5213,52 @@
           <w:rFonts w:cs="Calibri"/>
           <w:lang w:val="en-US"/>
         </w:rPr>
-        <w:t>Download and install all required packages from GitHUB (</w:t>
-      </w:r>
-      <w:hyperlink r:id="rId19" w:history="1">
-        <w:r>
-          <w:rPr>
-            <w:rStyle w:val="Hyperlink"/>
-            <w:rFonts w:cs="Calibri"/>
-            <w:lang w:val="en-US"/>
-          </w:rPr>
-          <w:t>https://github.com/commi235/APEX_IR_XLSX</w:t>
-        </w:r>
-      </w:hyperlink>
+        <w:t xml:space="preserve">Download and install all required packages from </w:t>
+      </w:r>
+      <w:proofErr w:type="spellStart"/>
+      <w:r>
+        <w:rPr>
+          <w:rFonts w:cs="Calibri"/>
+          <w:lang w:val="en-US"/>
+        </w:rPr>
+        <w:t>GitHUB</w:t>
+      </w:r>
+      <w:proofErr w:type="spellEnd"/>
+      <w:r>
+        <w:rPr>
+          <w:rFonts w:cs="Calibri"/>
+          <w:lang w:val="en-US"/>
+        </w:rPr>
+        <w:t xml:space="preserve"> (</w:t>
+      </w:r>
+      <w:r>
+        <w:fldChar w:fldCharType="begin"/>
+      </w:r>
+      <w:r>
+        <w:rPr>
+          <w:lang w:val="en-US"/>
+        </w:rPr>
+        <w:instrText xml:space="preserve"> HYPERLINK "https://github.com/commi235/APEX_IR_XLSX" </w:instrText>
+      </w:r>
+      <w:r>
+        <w:fldChar w:fldCharType="separate"/>
+      </w:r>
+      <w:r>
+        <w:rPr>
+          <w:rStyle w:val="Hyperlink"/>
+          <w:rFonts w:cs="Calibri"/>
+          <w:lang w:val="en-US"/>
+        </w:rPr>
+        <w:t>https://github.com/commi235/APEX_IR_XLSX</w:t>
+      </w:r>
+      <w:r>
+        <w:rPr>
+          <w:rStyle w:val="Hyperlink"/>
+          <w:rFonts w:cs="Calibri"/>
+          <w:lang w:val="en-US"/>
+        </w:rPr>
+        <w:fldChar w:fldCharType="end"/>
+      </w:r>
       <w:r>
         <w:rPr>
           <w:rFonts w:cs="Calibri"/>
@@ -5168,6 +5304,7 @@
         </w:rPr>
         <w:t xml:space="preserve">package </w:t>
       </w:r>
+      <w:proofErr w:type="spellStart"/>
       <w:r>
         <w:rPr>
           <w:rFonts w:cs="Calibri"/>
@@ -5175,6 +5312,7 @@
         </w:rPr>
         <w:t>APEXIR_XLSX_PKG.sql</w:t>
       </w:r>
+      <w:proofErr w:type="spellEnd"/>
       <w:r>
         <w:rPr>
           <w:rFonts w:cs="Calibri"/>
@@ -5255,7 +5393,7 @@
           <w:lang w:val="en-US"/>
         </w:rPr>
       </w:pPr>
-      <w:bookmarkStart w:id="13" w:name="_Toc481572242"/>
+      <w:bookmarkStart w:id="12" w:name="_Toc481572242"/>
       <w:r>
         <w:rPr>
           <w:lang w:val="en-US"/>
@@ -5263,23 +5401,23 @@
         <w:lastRenderedPageBreak/>
         <w:t>Configuration Settings</w:t>
       </w:r>
+      <w:bookmarkEnd w:id="12"/>
+      <w:r>
+        <w:rPr>
+          <w:lang w:val="en-US"/>
+        </w:rPr>
+        <w:t xml:space="preserve"> </w:t>
+      </w:r>
+    </w:p>
+    <w:p>
+      <w:pPr>
+        <w:pStyle w:val="Verzeichnis2"/>
+      </w:pPr>
+      <w:bookmarkStart w:id="13" w:name="_Toc481572243"/>
+      <w:r>
+        <w:t>Return Data</w:t>
+      </w:r>
       <w:bookmarkEnd w:id="13"/>
-      <w:r>
-        <w:rPr>
-          <w:lang w:val="en-US"/>
-        </w:rPr>
-        <w:t xml:space="preserve"> </w:t>
-      </w:r>
-    </w:p>
-    <w:p>
-      <w:pPr>
-        <w:pStyle w:val="Verzeichnis2"/>
-      </w:pPr>
-      <w:bookmarkStart w:id="14" w:name="_Toc481572243"/>
-      <w:r>
-        <w:t>Return Data</w:t>
-      </w:r>
-      <w:bookmarkEnd w:id="14"/>
     </w:p>
     <w:p>
       <w:pPr>
@@ -5289,6 +5427,8 @@
           <w:lang w:val="en-US"/>
         </w:rPr>
       </w:pPr>
+      <w:bookmarkStart w:id="14" w:name="_GoBack"/>
+      <w:bookmarkEnd w:id="14"/>
       <w:r>
         <w:rPr>
           <w:lang w:val="en-US"/>
@@ -5348,45 +5488,6 @@
           <w:lang w:val="en-US"/>
         </w:rPr>
         <w:t>.</w:t>
-      </w:r>
-    </w:p>
-    <w:p>
-      <w:pPr>
-        <w:spacing w:after="0"/>
-        <w:ind w:left="1701" w:right="851"/>
-        <w:rPr>
-          <w:lang w:val="en-US"/>
-        </w:rPr>
-      </w:pPr>
-      <w:r>
-        <w:rPr>
-          <w:lang w:val="en-US"/>
-        </w:rPr>
-        <w:t>Choose "</w:t>
-      </w:r>
-      <w:r>
-        <w:rPr>
-          <w:lang w:val="en-US"/>
-        </w:rPr>
-        <w:t>XML (Debug)</w:t>
-      </w:r>
-      <w:r>
-        <w:rPr>
-          <w:lang w:val="en-US"/>
-        </w:rPr>
-        <w:t xml:space="preserve">" to return </w:t>
-      </w:r>
-      <w:r>
-        <w:rPr>
-          <w:lang w:val="en-US"/>
-        </w:rPr>
-        <w:t xml:space="preserve">the </w:t>
-      </w:r>
-      <w:r>
-        <w:rPr>
-          <w:lang w:val="en-US"/>
-        </w:rPr>
-        <w:t>Interactive Report in XML format.</w:t>
       </w:r>
     </w:p>
     <w:p>
@@ -5712,7 +5813,7 @@
                     <pic:cNvPicPr/>
                   </pic:nvPicPr>
                   <pic:blipFill>
-                    <a:blip r:embed="rId20">
+                    <a:blip r:embed="rId17">
                       <a:extLst>
                         <a:ext uri="{28A0092B-C50C-407E-A947-70E740481C1C}">
                           <a14:useLocalDpi xmlns:a14="http://schemas.microsoft.com/office/drawing/2010/main" val="0"/>
@@ -6038,7 +6139,7 @@
                     </pic:cNvPicPr>
                   </pic:nvPicPr>
                   <pic:blipFill>
-                    <a:blip r:embed="rId21">
+                    <a:blip r:embed="rId18">
                       <a:extLst>
                         <a:ext uri="{28A0092B-C50C-407E-A947-70E740481C1C}">
                           <a14:useLocalDpi xmlns:a14="http://schemas.microsoft.com/office/drawing/2010/main" val="0"/>
@@ -6333,7 +6434,7 @@
                     <pic:cNvPicPr/>
                   </pic:nvPicPr>
                   <pic:blipFill>
-                    <a:blip r:embed="rId22">
+                    <a:blip r:embed="rId19">
                       <a:extLst>
                         <a:ext uri="{28A0092B-C50C-407E-A947-70E740481C1C}">
                           <a14:useLocalDpi xmlns:a14="http://schemas.microsoft.com/office/drawing/2010/main" val="0"/>
@@ -6980,7 +7081,7 @@
                     <pic:cNvPicPr/>
                   </pic:nvPicPr>
                   <pic:blipFill>
-                    <a:blip r:embed="rId23">
+                    <a:blip r:embed="rId20">
                       <a:extLst>
                         <a:ext uri="{28A0092B-C50C-407E-A947-70E740481C1C}">
                           <a14:useLocalDpi xmlns:a14="http://schemas.microsoft.com/office/drawing/2010/main" val="0"/>
@@ -7084,16 +7185,16 @@
         <mc:AlternateContent>
           <mc:Choice Requires="wps">
             <w:drawing>
-              <wp:anchor distT="0" distB="0" distL="114300" distR="114300" simplePos="0" relativeHeight="251702272" behindDoc="0" locked="0" layoutInCell="1" allowOverlap="1" wp14:anchorId="679FA32C" wp14:editId="2CEF39F3">
+              <wp:anchor distT="0" distB="0" distL="114300" distR="114300" simplePos="0" relativeHeight="251702272" behindDoc="0" locked="0" layoutInCell="1" allowOverlap="1" wp14:anchorId="679FA32C" wp14:editId="46A4FE27">
                 <wp:simplePos x="0" y="0"/>
                 <wp:positionH relativeFrom="column">
-                  <wp:posOffset>4537923</wp:posOffset>
+                  <wp:posOffset>4723075</wp:posOffset>
                 </wp:positionH>
                 <wp:positionV relativeFrom="paragraph">
-                  <wp:posOffset>1959839</wp:posOffset>
+                  <wp:posOffset>1791252</wp:posOffset>
                 </wp:positionV>
-                <wp:extent cx="2379712" cy="630425"/>
-                <wp:effectExtent l="0" t="0" r="20955" b="17780"/>
+                <wp:extent cx="2299362" cy="596348"/>
+                <wp:effectExtent l="0" t="0" r="24765" b="13335"/>
                 <wp:wrapNone/>
                 <wp:docPr id="67" name="Rechteck 67"/>
                 <wp:cNvGraphicFramePr/>
@@ -7104,7 +7205,7 @@
                       <wps:spPr>
                         <a:xfrm>
                           <a:off x="0" y="0"/>
-                          <a:ext cx="2379712" cy="630425"/>
+                          <a:ext cx="2299362" cy="596348"/>
                         </a:xfrm>
                         <a:prstGeom prst="rect">
                           <a:avLst/>
@@ -7143,9 +7244,9 @@
               </wp:anchor>
             </w:drawing>
           </mc:Choice>
-          <mc:Fallback xmlns:mo="http://schemas.microsoft.com/office/mac/office/2008/main" xmlns:mv="urn:schemas-microsoft-com:mac:vml">
+          <mc:Fallback>
             <w:pict>
-              <v:rect w14:anchorId="3A394668" id="Rechteck 67" o:spid="_x0000_s1026" style="position:absolute;margin-left:357.3pt;margin-top:154.3pt;width:187.4pt;height:49.65pt;z-index:251702272;visibility:visible;mso-wrap-style:square;mso-width-percent:0;mso-height-percent:0;mso-wrap-distance-left:9pt;mso-wrap-distance-top:0;mso-wrap-distance-right:9pt;mso-wrap-distance-bottom:0;mso-position-horizontal:absolute;mso-position-horizontal-relative:text;mso-position-vertical:absolute;mso-position-vertical-relative:text;mso-width-percent:0;mso-height-percent:0;mso-width-relative:margin;mso-height-relative:margin;v-text-anchor:middle" o:gfxdata="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" filled="f" strokecolor="#f79646 [3209]" strokeweight="2pt"/>
+              <v:rect w14:anchorId="3A66348C" id="Rechteck 67" o:spid="_x0000_s1026" style="position:absolute;margin-left:371.9pt;margin-top:141.05pt;width:181.05pt;height:46.95pt;z-index:251702272;visibility:visible;mso-wrap-style:square;mso-width-percent:0;mso-height-percent:0;mso-wrap-distance-left:9pt;mso-wrap-distance-top:0;mso-wrap-distance-right:9pt;mso-wrap-distance-bottom:0;mso-position-horizontal:absolute;mso-position-horizontal-relative:text;mso-position-vertical:absolute;mso-position-vertical-relative:text;mso-width-percent:0;mso-height-percent:0;mso-width-relative:margin;mso-height-relative:margin;v-text-anchor:middle" o:gfxdata="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" filled="f" strokecolor="#f79646 [3209]" strokeweight="2pt"/>
             </w:pict>
           </mc:Fallback>
         </mc:AlternateContent>
@@ -7156,10 +7257,10 @@
           <w:lang w:val="de-DE" w:eastAsia="de-DE"/>
         </w:rPr>
         <w:drawing>
-          <wp:inline distT="0" distB="0" distL="0" distR="0" wp14:anchorId="3AD6F2BC" wp14:editId="0D3DF8B0">
-            <wp:extent cx="5861247" cy="2708599"/>
-            <wp:effectExtent l="0" t="0" r="6350" b="0"/>
-            <wp:docPr id="68" name="Grafik 68"/>
+          <wp:inline distT="0" distB="0" distL="0" distR="0" wp14:anchorId="776A572B" wp14:editId="755335D9">
+            <wp:extent cx="5965406" cy="3208103"/>
+            <wp:effectExtent l="0" t="0" r="0" b="0"/>
+            <wp:docPr id="1" name="Grafik 1"/>
             <wp:cNvGraphicFramePr>
               <a:graphicFrameLocks xmlns:a="http://schemas.openxmlformats.org/drawingml/2006/main" noChangeAspect="1"/>
             </wp:cNvGraphicFramePr>
@@ -7167,29 +7268,30 @@
               <a:graphicData uri="http://schemas.openxmlformats.org/drawingml/2006/picture">
                 <pic:pic xmlns:pic="http://schemas.openxmlformats.org/drawingml/2006/picture">
                   <pic:nvPicPr>
-                    <pic:cNvPr id="68" name="D70DE71.tmp"/>
+                    <pic:cNvPr id="1" name=""/>
                     <pic:cNvPicPr/>
                   </pic:nvPicPr>
-                  <pic:blipFill>
-                    <a:blip r:embed="rId24">
-                      <a:extLst>
-                        <a:ext uri="{28A0092B-C50C-407E-A947-70E740481C1C}">
-                          <a14:useLocalDpi xmlns:a14="http://schemas.microsoft.com/office/drawing/2010/main" val="0"/>
-                        </a:ext>
-                      </a:extLst>
-                    </a:blip>
-                    <a:stretch>
-                      <a:fillRect/>
-                    </a:stretch>
+                  <pic:blipFill rotWithShape="1">
+                    <a:blip r:embed="rId21"/>
+                    <a:srcRect l="5575" t="33789" r="2295" b="3789"/>
+                    <a:stretch/>
                   </pic:blipFill>
-                  <pic:spPr>
+                  <pic:spPr bwMode="auto">
                     <a:xfrm>
                       <a:off x="0" y="0"/>
-                      <a:ext cx="5889144" cy="2721491"/>
+                      <a:ext cx="6021059" cy="3238032"/>
                     </a:xfrm>
                     <a:prstGeom prst="rect">
                       <a:avLst/>
                     </a:prstGeom>
+                    <a:ln>
+                      <a:noFill/>
+                    </a:ln>
+                    <a:extLst>
+                      <a:ext uri="{53640926-AAD7-44D8-BBD7-CCE9431645EC}">
+                        <a14:shadowObscured xmlns:a14="http://schemas.microsoft.com/office/drawing/2010/main"/>
+                      </a:ext>
+                    </a:extLst>
                   </pic:spPr>
                 </pic:pic>
               </a:graphicData>
@@ -7218,15 +7320,70 @@
           <w:i/>
           <w:lang w:val="en-US"/>
         </w:rPr>
-        <w:t xml:space="preserve">nvl(:REQUEST,'N') not like </w:t>
-      </w:r>
+        <w:t>not ir_to_msexcel.is_</w:t>
+      </w:r>
+      <w:proofErr w:type="gramStart"/>
       <w:r>
         <w:rPr>
           <w:b/>
           <w:i/>
           <w:lang w:val="en-US"/>
         </w:rPr>
-        <w:t>'</w:t>
+        <w:t>ir2msexcel</w:t>
+      </w:r>
+      <w:r>
+        <w:rPr>
+          <w:i/>
+          <w:lang w:val="en-US"/>
+        </w:rPr>
+        <w:t xml:space="preserve"> </w:t>
+      </w:r>
+      <w:r>
+        <w:rPr>
+          <w:lang w:val="en-US"/>
+        </w:rPr>
+        <w:t xml:space="preserve"> Expression</w:t>
+      </w:r>
+      <w:proofErr w:type="gramEnd"/>
+      <w:r>
+        <w:rPr>
+          <w:lang w:val="en-US"/>
+        </w:rPr>
+        <w:t xml:space="preserve"> to exclude column from export,</w:t>
+      </w:r>
+      <w:r>
+        <w:rPr>
+          <w:lang w:val="en-US"/>
+        </w:rPr>
+        <w:t xml:space="preserve"> </w:t>
+      </w:r>
+    </w:p>
+    <w:p>
+      <w:pPr>
+        <w:spacing w:after="0"/>
+        <w:ind w:left="1701"/>
+        <w:rPr>
+          <w:lang w:val="en-US"/>
+        </w:rPr>
+      </w:pPr>
+      <w:proofErr w:type="gramStart"/>
+      <w:r>
+        <w:rPr>
+          <w:lang w:val="en-US"/>
+        </w:rPr>
+        <w:t>A</w:t>
+      </w:r>
+      <w:r>
+        <w:rPr>
+          <w:lang w:val="en-US"/>
+        </w:rPr>
+        <w:t>nd</w:t>
+      </w:r>
+      <w:r>
+        <w:rPr>
+          <w:lang w:val="en-US"/>
+        </w:rPr>
+        <w:t xml:space="preserve"> </w:t>
       </w:r>
       <w:r>
         <w:rPr>
@@ -7234,49 +7391,16 @@
           <w:i/>
           <w:lang w:val="en-US"/>
         </w:rPr>
-        <w:t>PLUGIN</w:t>
-      </w:r>
+        <w:t xml:space="preserve"> ir</w:t>
+      </w:r>
+      <w:proofErr w:type="gramEnd"/>
       <w:r>
         <w:rPr>
           <w:b/>
           <w:i/>
           <w:lang w:val="en-US"/>
         </w:rPr>
-        <w:t>%'</w:t>
-      </w:r>
-      <w:r>
-        <w:rPr>
-          <w:i/>
-          <w:lang w:val="en-US"/>
-        </w:rPr>
-        <w:t xml:space="preserve"> </w:t>
-      </w:r>
-      <w:r>
-        <w:rPr>
-          <w:lang w:val="en-US"/>
-        </w:rPr>
-        <w:t xml:space="preserve"> Expression to exclude column from export,</w:t>
-      </w:r>
-      <w:r>
-        <w:rPr>
-          <w:lang w:val="en-US"/>
-        </w:rPr>
-        <w:t xml:space="preserve"> </w:t>
-      </w:r>
-    </w:p>
-    <w:p>
-      <w:pPr>
-        <w:spacing w:after="0"/>
-        <w:ind w:left="1701"/>
-        <w:rPr>
-          <w:lang w:val="en-US"/>
-        </w:rPr>
-      </w:pPr>
-      <w:r>
-        <w:rPr>
-          <w:lang w:val="en-US"/>
-        </w:rPr>
-        <w:t xml:space="preserve">and </w:t>
+        <w:t>_to_msexcel.is_ir2msexcel</w:t>
       </w:r>
       <w:r>
         <w:rPr>
@@ -7284,36 +7408,6 @@
           <w:i/>
           <w:lang w:val="en-US"/>
         </w:rPr>
-        <w:t xml:space="preserve">nvl(:REQUEST,'N') like </w:t>
-      </w:r>
-      <w:r>
-        <w:rPr>
-          <w:b/>
-          <w:i/>
-          <w:lang w:val="en-US"/>
-        </w:rPr>
-        <w:t>'</w:t>
-      </w:r>
-      <w:r>
-        <w:rPr>
-          <w:b/>
-          <w:i/>
-          <w:lang w:val="en-US"/>
-        </w:rPr>
-        <w:t>PLUGIN</w:t>
-      </w:r>
-      <w:r>
-        <w:rPr>
-          <w:b/>
-          <w:i/>
-          <w:lang w:val="en-US"/>
-        </w:rPr>
-        <w:t xml:space="preserve">%' </w:t>
-      </w:r>
-      <w:r>
-        <w:rPr>
-          <w:lang w:val="en-US"/>
-        </w:rPr>
         <w:t xml:space="preserve"> </w:t>
       </w:r>
       <w:r>
@@ -7334,7 +7428,6 @@
       </w:pPr>
       <w:bookmarkStart w:id="22" w:name="_Toc481572251"/>
       <w:r>
-        <w:lastRenderedPageBreak/>
         <w:t>How to uninstall plugin</w:t>
       </w:r>
       <w:bookmarkEnd w:id="22"/>
@@ -7395,7 +7488,7 @@
                     </pic:cNvPicPr>
                   </pic:nvPicPr>
                   <pic:blipFill rotWithShape="1">
-                    <a:blip r:embed="rId25">
+                    <a:blip r:embed="rId22">
                       <a:extLst>
                         <a:ext uri="{28A0092B-C50C-407E-A947-70E740481C1C}">
                           <a14:useLocalDpi xmlns:a14="http://schemas.microsoft.com/office/drawing/2010/main" val="0"/>
@@ -7459,7 +7552,21 @@
         <w:rPr>
           <w:lang w:val="en"/>
         </w:rPr>
-        <w:t xml:space="preserve"> “GPV Interactive Report to MSExcel v2” records, on plugin-page appears Delete – Button.</w:t>
+        <w:t xml:space="preserve"> “GPV Interactive Report to </w:t>
+      </w:r>
+      <w:proofErr w:type="spellStart"/>
+      <w:r>
+        <w:rPr>
+          <w:lang w:val="en"/>
+        </w:rPr>
+        <w:t>MSExcel</w:t>
+      </w:r>
+      <w:proofErr w:type="spellEnd"/>
+      <w:r>
+        <w:rPr>
+          <w:lang w:val="en"/>
+        </w:rPr>
+        <w:t xml:space="preserve"> v2” records, on plugin-page appears Delete – Button.</w:t>
       </w:r>
     </w:p>
     <w:p>
@@ -7492,7 +7599,7 @@
                     </pic:cNvPicPr>
                   </pic:nvPicPr>
                   <pic:blipFill>
-                    <a:blip r:embed="rId26">
+                    <a:blip r:embed="rId23">
                       <a:extLst>
                         <a:ext uri="{28A0092B-C50C-407E-A947-70E740481C1C}">
                           <a14:useLocalDpi xmlns:a14="http://schemas.microsoft.com/office/drawing/2010/main" val="0"/>
@@ -7557,12 +7664,21 @@
           <w:lang w:val="en-US"/>
         </w:rPr>
       </w:pPr>
+      <w:proofErr w:type="gramStart"/>
       <w:r>
         <w:rPr>
           <w:rFonts w:ascii="Consolas" w:hAnsi="Consolas"/>
           <w:lang w:val="en-US"/>
         </w:rPr>
-        <w:t>drop package IR_TO_XML;</w:t>
+        <w:t>drop</w:t>
+      </w:r>
+      <w:proofErr w:type="gramEnd"/>
+      <w:r>
+        <w:rPr>
+          <w:rFonts w:ascii="Consolas" w:hAnsi="Consolas"/>
+          <w:lang w:val="en-US"/>
+        </w:rPr>
+        <w:t xml:space="preserve"> package IR_TO_XML;</w:t>
       </w:r>
     </w:p>
     <w:p>
@@ -7574,12 +7690,21 @@
           <w:lang w:val="en-US"/>
         </w:rPr>
       </w:pPr>
+      <w:proofErr w:type="gramStart"/>
       <w:r>
         <w:rPr>
           <w:rFonts w:ascii="Consolas" w:hAnsi="Consolas"/>
           <w:lang w:val="en-US"/>
         </w:rPr>
-        <w:t>drop package XML_TO_XSLX;</w:t>
+        <w:t>drop</w:t>
+      </w:r>
+      <w:proofErr w:type="gramEnd"/>
+      <w:r>
+        <w:rPr>
+          <w:rFonts w:ascii="Consolas" w:hAnsi="Consolas"/>
+          <w:lang w:val="en-US"/>
+        </w:rPr>
+        <w:t xml:space="preserve"> package XML_TO_XSLX;</w:t>
       </w:r>
     </w:p>
     <w:p>
@@ -7591,12 +7716,21 @@
           <w:lang w:val="en-US"/>
         </w:rPr>
       </w:pPr>
+      <w:proofErr w:type="gramStart"/>
       <w:r>
         <w:rPr>
           <w:rFonts w:ascii="Consolas" w:hAnsi="Consolas"/>
           <w:lang w:val="en-US"/>
         </w:rPr>
-        <w:t>drop package IR_TO_MSEXCEL;</w:t>
+        <w:t>drop</w:t>
+      </w:r>
+      <w:proofErr w:type="gramEnd"/>
+      <w:r>
+        <w:rPr>
+          <w:rFonts w:ascii="Consolas" w:hAnsi="Consolas"/>
+          <w:lang w:val="en-US"/>
+        </w:rPr>
+        <w:t xml:space="preserve"> package IR_TO_MSEXCEL;</w:t>
       </w:r>
     </w:p>
     <w:p>
@@ -7608,12 +7742,21 @@
           <w:lang w:val="en-US"/>
         </w:rPr>
       </w:pPr>
+      <w:proofErr w:type="gramStart"/>
       <w:r>
         <w:rPr>
           <w:rFonts w:ascii="Consolas" w:hAnsi="Consolas"/>
           <w:lang w:val="en-US"/>
         </w:rPr>
-        <w:t>drop package APEXIR_XLSX_PKG;</w:t>
+        <w:t>drop</w:t>
+      </w:r>
+      <w:proofErr w:type="gramEnd"/>
+      <w:r>
+        <w:rPr>
+          <w:rFonts w:ascii="Consolas" w:hAnsi="Consolas"/>
+          <w:lang w:val="en-US"/>
+        </w:rPr>
+        <w:t xml:space="preserve"> package APEXIR_XLSX_PKG;</w:t>
       </w:r>
     </w:p>
     <w:p>
@@ -7624,12 +7767,21 @@
           <w:lang w:val="en-US"/>
         </w:rPr>
       </w:pPr>
+      <w:proofErr w:type="gramStart"/>
       <w:r>
         <w:rPr>
           <w:rFonts w:ascii="Consolas" w:hAnsi="Consolas"/>
           <w:lang w:val="en-US"/>
         </w:rPr>
-        <w:t>drop package AS_ZIP;</w:t>
+        <w:t>drop</w:t>
+      </w:r>
+      <w:proofErr w:type="gramEnd"/>
+      <w:r>
+        <w:rPr>
+          <w:rFonts w:ascii="Consolas" w:hAnsi="Consolas"/>
+          <w:lang w:val="en-US"/>
+        </w:rPr>
+        <w:t xml:space="preserve"> package AS_ZIP;</w:t>
       </w:r>
     </w:p>
     <w:p>
@@ -7642,8 +7794,8 @@
       </w:pPr>
     </w:p>
     <w:sectPr>
-      <w:headerReference w:type="default" r:id="rId27"/>
-      <w:footerReference w:type="default" r:id="rId28"/>
+      <w:headerReference w:type="default" r:id="rId24"/>
+      <w:footerReference w:type="default" r:id="rId25"/>
       <w:pgSz w:w="11906" w:h="16838"/>
       <w:pgMar w:top="1417" w:right="0" w:bottom="1134" w:left="0" w:header="708" w:footer="708" w:gutter="0"/>
       <w:cols w:space="708"/>
@@ -7845,7 +7997,7 @@
         <w:noProof/>
         <w:lang w:val="en-US"/>
       </w:rPr>
-      <w:t>3</w:t>
+      <w:t>13</w:t>
     </w:r>
     <w:r>
       <w:rPr>
@@ -7909,8 +8061,17 @@
         <w:rFonts w:ascii="Arial Black" w:hAnsi="Arial Black"/>
         <w:lang w:val="en-US"/>
       </w:rPr>
-      <w:t>GPV Interactive Report to MSExcel</w:t>
+      <w:t xml:space="preserve">GPV Interactive Report to </w:t>
     </w:r>
+    <w:proofErr w:type="spellStart"/>
+    <w:r>
+      <w:rPr>
+        <w:rFonts w:ascii="Arial Black" w:hAnsi="Arial Black"/>
+        <w:lang w:val="en-US"/>
+      </w:rPr>
+      <w:t>MSExcel</w:t>
+    </w:r>
+    <w:proofErr w:type="spellEnd"/>
   </w:p>
   <w:p>
     <w:pPr>
@@ -9898,7 +10059,7 @@
 </file>
 
 <file path=customXml/itemProps1.xml><?xml version="1.0" encoding="utf-8"?>
-<ds:datastoreItem xmlns:ds="http://schemas.openxmlformats.org/officeDocument/2006/customXml" ds:itemID="{6E5A543F-08A4-46A4-B5E8-911225370369}">
+<ds:datastoreItem xmlns:ds="http://schemas.openxmlformats.org/officeDocument/2006/customXml" ds:itemID="{8F51C209-D842-419D-99C4-CD6DCE5F986D}">
   <ds:schemaRefs>
     <ds:schemaRef ds:uri="http://schemas.openxmlformats.org/officeDocument/2006/bibliography"/>
   </ds:schemaRefs>

</xml_diff>

<commit_message>
Add changes from https://github.com/drinac - strong speed improvements (Big thanks!) + column filter switch + highlight bugfix + bugfixes from previous commits + completely removing of XML-export
</commit_message>
<xml_diff>
--- a/instructions.docx
+++ b/instructions.docx
@@ -2391,16 +2391,34 @@
         </w:rPr>
         <w:t xml:space="preserve"> at </w:t>
       </w:r>
-      <w:hyperlink r:id="rId9" w:history="1">
-        <w:r>
-          <w:rPr>
-            <w:rStyle w:val="Hyperlink"/>
-            <w:rFonts w:cs="Calibri"/>
-            <w:lang w:val="en-US"/>
-          </w:rPr>
-          <w:t>GitHub</w:t>
-        </w:r>
-      </w:hyperlink>
+      <w:r>
+        <w:fldChar w:fldCharType="begin"/>
+      </w:r>
+      <w:r>
+        <w:rPr>
+          <w:lang w:val="en-US"/>
+        </w:rPr>
+        <w:instrText xml:space="preserve"> HYPERLINK "https://github.com/glebovpavel/IR_TO_XML" </w:instrText>
+      </w:r>
+      <w:r>
+        <w:fldChar w:fldCharType="separate"/>
+      </w:r>
+      <w:r>
+        <w:rPr>
+          <w:rStyle w:val="Hyperlink"/>
+          <w:rFonts w:cs="Calibri"/>
+          <w:lang w:val="en-US"/>
+        </w:rPr>
+        <w:t>GitHub</w:t>
+      </w:r>
+      <w:r>
+        <w:rPr>
+          <w:rStyle w:val="Hyperlink"/>
+          <w:rFonts w:cs="Calibri"/>
+          <w:lang w:val="en-US"/>
+        </w:rPr>
+        <w:fldChar w:fldCharType="end"/>
+      </w:r>
       <w:r>
         <w:rPr>
           <w:rFonts w:cs="Calibri"/>
@@ -2804,7 +2822,7 @@
               </wp:anchor>
             </w:drawing>
           </mc:Choice>
-          <mc:Fallback xmlns:mv="urn:schemas-microsoft-com:mac:vml" xmlns:mo="http://schemas.microsoft.com/office/mac/office/2008/main">
+          <mc:Fallback xmlns:mo="http://schemas.microsoft.com/office/mac/office/2008/main" xmlns:mv="urn:schemas-microsoft-com:mac:vml">
             <w:pict>
               <v:shapetype w14:anchorId="3D977E54" id="_x0000_t67" coordsize="21600,21600" o:spt="67" adj="16200,5400" path="m0@0l@1@0@1,0@2,0@2@0,21600@0,10800,21600xe">
                 <v:stroke joinstyle="miter"/>
@@ -2850,7 +2868,7 @@
                     <pic:cNvPicPr/>
                   </pic:nvPicPr>
                   <pic:blipFill>
-                    <a:blip r:embed="rId10">
+                    <a:blip r:embed="rId9">
                       <a:extLst>
                         <a:ext uri="{28A0092B-C50C-407E-A947-70E740481C1C}">
                           <a14:useLocalDpi xmlns:a14="http://schemas.microsoft.com/office/drawing/2010/main" val="0"/>
@@ -3034,7 +3052,7 @@
               </wp:anchor>
             </w:drawing>
           </mc:Choice>
-          <mc:Fallback xmlns:mv="urn:schemas-microsoft-com:mac:vml" xmlns:mo="http://schemas.microsoft.com/office/mac/office/2008/main">
+          <mc:Fallback xmlns:mo="http://schemas.microsoft.com/office/mac/office/2008/main" xmlns:mv="urn:schemas-microsoft-com:mac:vml">
             <w:pict>
               <v:shape w14:anchorId="2BB42A17" id="Pfeil nach unten 27" o:spid="_x0000_s1026" type="#_x0000_t67" style="position:absolute;margin-left:393.8pt;margin-top:440.35pt;width:10.25pt;height:14.55pt;rotation:-8945354fd;z-index:251654144;visibility:visible;mso-wrap-style:square;mso-width-percent:0;mso-height-percent:0;mso-wrap-distance-left:9pt;mso-wrap-distance-top:0;mso-wrap-distance-right:9pt;mso-wrap-distance-bottom:0;mso-position-horizontal:absolute;mso-position-horizontal-relative:text;mso-position-vertical:absolute;mso-position-vertical-relative:page;mso-width-percent:0;mso-height-percent:0;mso-width-relative:margin;mso-height-relative:margin;v-text-anchor:middle" o:gfxdata="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" adj="13992" fillcolor="white [3201]" strokecolor="#c0504d [3205]" strokeweight="2pt">
                 <w10:wrap anchory="page"/>
@@ -3067,7 +3085,7 @@
                     <pic:cNvPicPr/>
                   </pic:nvPicPr>
                   <pic:blipFill>
-                    <a:blip r:embed="rId11">
+                    <a:blip r:embed="rId10">
                       <a:extLst>
                         <a:ext uri="{28A0092B-C50C-407E-A947-70E740481C1C}">
                           <a14:useLocalDpi xmlns:a14="http://schemas.microsoft.com/office/drawing/2010/main" val="0"/>
@@ -3241,7 +3259,7 @@
               </wp:anchor>
             </w:drawing>
           </mc:Choice>
-          <mc:Fallback xmlns:mv="urn:schemas-microsoft-com:mac:vml" xmlns:mo="http://schemas.microsoft.com/office/mac/office/2008/main">
+          <mc:Fallback xmlns:mo="http://schemas.microsoft.com/office/mac/office/2008/main" xmlns:mv="urn:schemas-microsoft-com:mac:vml">
             <w:pict>
               <v:shape w14:anchorId="1195135F" id="Pfeil nach unten 45" o:spid="_x0000_s1026" type="#_x0000_t67" style="position:absolute;margin-left:514.5pt;margin-top:640.65pt;width:10.25pt;height:14.55pt;rotation:-8945354fd;z-index:251685888;visibility:visible;mso-wrap-style:square;mso-width-percent:0;mso-height-percent:0;mso-wrap-distance-left:9pt;mso-wrap-distance-top:0;mso-wrap-distance-right:9pt;mso-wrap-distance-bottom:0;mso-position-horizontal:absolute;mso-position-horizontal-relative:text;mso-position-vertical:absolute;mso-position-vertical-relative:page;mso-width-percent:0;mso-height-percent:0;mso-width-relative:margin;mso-height-relative:margin;v-text-anchor:middle" o:gfxdata="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" adj="13992" fillcolor="white [3201]" strokecolor="#c0504d [3205]" strokeweight="2pt">
                 <w10:wrap anchory="page"/>
@@ -3274,7 +3292,7 @@
                     <pic:cNvPicPr/>
                   </pic:nvPicPr>
                   <pic:blipFill>
-                    <a:blip r:embed="rId12">
+                    <a:blip r:embed="rId11">
                       <a:extLst>
                         <a:ext uri="{28A0092B-C50C-407E-A947-70E740481C1C}">
                           <a14:useLocalDpi xmlns:a14="http://schemas.microsoft.com/office/drawing/2010/main" val="0"/>
@@ -3500,7 +3518,7 @@
                     <pic:cNvPicPr/>
                   </pic:nvPicPr>
                   <pic:blipFill>
-                    <a:blip r:embed="rId13">
+                    <a:blip r:embed="rId12">
                       <a:extLst>
                         <a:ext uri="{28A0092B-C50C-407E-A947-70E740481C1C}">
                           <a14:useLocalDpi xmlns:a14="http://schemas.microsoft.com/office/drawing/2010/main" val="0"/>
@@ -3748,18 +3766,38 @@
         </w:rPr>
         <w:t xml:space="preserve">. </w:t>
       </w:r>
-      <w:hyperlink r:id="rId14" w:anchor="HTMDB26010" w:history="1">
-        <w:r>
-          <w:rPr>
-            <w:rStyle w:val="Hyperlink"/>
-            <w:rFonts w:ascii="Calibri" w:hAnsi="Calibri" w:cs="Calibri"/>
-            <w:sz w:val="22"/>
-            <w:szCs w:val="22"/>
-            <w:lang w:val="en-US"/>
-          </w:rPr>
-          <w:t>This Oracle document</w:t>
-        </w:r>
-      </w:hyperlink>
+      <w:r>
+        <w:fldChar w:fldCharType="begin"/>
+      </w:r>
+      <w:r>
+        <w:rPr>
+          <w:lang w:val="en-US"/>
+        </w:rPr>
+        <w:instrText xml:space="preserve"> HYPERLINK "https://docs.oracle.com/cd/E59726_01/doc.50/e39147/deploy_import.htm" \l "HTMDB26010" </w:instrText>
+      </w:r>
+      <w:r>
+        <w:fldChar w:fldCharType="separate"/>
+      </w:r>
+      <w:r>
+        <w:rPr>
+          <w:rStyle w:val="Hyperlink"/>
+          <w:rFonts w:ascii="Calibri" w:hAnsi="Calibri" w:cs="Calibri"/>
+          <w:sz w:val="22"/>
+          <w:szCs w:val="22"/>
+          <w:lang w:val="en-US"/>
+        </w:rPr>
+        <w:t>This Oracle document</w:t>
+      </w:r>
+      <w:r>
+        <w:rPr>
+          <w:rStyle w:val="Hyperlink"/>
+          <w:rFonts w:ascii="Calibri" w:hAnsi="Calibri" w:cs="Calibri"/>
+          <w:sz w:val="22"/>
+          <w:szCs w:val="22"/>
+          <w:lang w:val="en-US"/>
+        </w:rPr>
+        <w:fldChar w:fldCharType="end"/>
+      </w:r>
       <w:r>
         <w:rPr>
           <w:rFonts w:ascii="Calibri" w:hAnsi="Calibri" w:cs="Calibri"/>
@@ -4066,7 +4104,7 @@
               </wp:anchor>
             </w:drawing>
           </mc:Choice>
-          <mc:Fallback xmlns:mv="urn:schemas-microsoft-com:mac:vml" xmlns:mo="http://schemas.microsoft.com/office/mac/office/2008/main">
+          <mc:Fallback xmlns:mo="http://schemas.microsoft.com/office/mac/office/2008/main" xmlns:mv="urn:schemas-microsoft-com:mac:vml">
             <w:pict>
               <v:rect w14:anchorId="550C2F06" id="Rechteck 52" o:spid="_x0000_s1026" style="position:absolute;margin-left:401.05pt;margin-top:158.3pt;width:122.1pt;height:12.95pt;z-index:251692032;visibility:visible;mso-wrap-style:square;mso-width-percent:0;mso-height-percent:0;mso-wrap-distance-left:9pt;mso-wrap-distance-top:0;mso-wrap-distance-right:9pt;mso-wrap-distance-bottom:0;mso-position-horizontal:absolute;mso-position-horizontal-relative:text;mso-position-vertical:absolute;mso-position-vertical-relative:text;mso-width-percent:0;mso-height-percent:0;mso-width-relative:margin;mso-height-relative:margin;v-text-anchor:middle" o:gfxdata="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" filled="f" strokecolor="#f79646 [3209]" strokeweight="2pt"/>
             </w:pict>
@@ -4140,7 +4178,7 @@
               </wp:anchor>
             </w:drawing>
           </mc:Choice>
-          <mc:Fallback xmlns:mv="urn:schemas-microsoft-com:mac:vml" xmlns:mo="http://schemas.microsoft.com/office/mac/office/2008/main">
+          <mc:Fallback xmlns:mo="http://schemas.microsoft.com/office/mac/office/2008/main" xmlns:mv="urn:schemas-microsoft-com:mac:vml">
             <w:pict>
               <v:rect w14:anchorId="2F1E6BF2" id="Rechteck 51" o:spid="_x0000_s1026" style="position:absolute;margin-left:401.1pt;margin-top:144.55pt;width:122.1pt;height:12.95pt;z-index:251689984;visibility:visible;mso-wrap-style:square;mso-width-percent:0;mso-height-percent:0;mso-wrap-distance-left:9pt;mso-wrap-distance-top:0;mso-wrap-distance-right:9pt;mso-wrap-distance-bottom:0;mso-position-horizontal:absolute;mso-position-horizontal-relative:text;mso-position-vertical:absolute;mso-position-vertical-relative:text;mso-width-percent:0;mso-height-percent:0;mso-width-relative:margin;mso-height-relative:margin;v-text-anchor:middle" o:gfxdata="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" filled="f" strokecolor="#f79646 [3209]" strokeweight="2pt"/>
             </w:pict>
@@ -4214,7 +4252,7 @@
               </wp:anchor>
             </w:drawing>
           </mc:Choice>
-          <mc:Fallback xmlns:mv="urn:schemas-microsoft-com:mac:vml" xmlns:mo="http://schemas.microsoft.com/office/mac/office/2008/main">
+          <mc:Fallback xmlns:mo="http://schemas.microsoft.com/office/mac/office/2008/main" xmlns:mv="urn:schemas-microsoft-com:mac:vml">
             <w:pict>
               <v:rect w14:anchorId="282742CE" id="Rechteck 50" o:spid="_x0000_s1026" style="position:absolute;margin-left:401.15pt;margin-top:132.1pt;width:122.1pt;height:12.95pt;z-index:251687936;visibility:visible;mso-wrap-style:square;mso-width-percent:0;mso-height-percent:0;mso-wrap-distance-left:9pt;mso-wrap-distance-top:0;mso-wrap-distance-right:9pt;mso-wrap-distance-bottom:0;mso-position-horizontal:absolute;mso-position-horizontal-relative:text;mso-position-vertical:absolute;mso-position-vertical-relative:text;mso-width-percent:0;mso-height-percent:0;mso-width-relative:margin;mso-height-relative:margin;v-text-anchor:middle" o:gfxdata="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" filled="f" strokecolor="#f79646 [3209]" strokeweight="2pt"/>
             </w:pict>
@@ -4245,7 +4283,7 @@
                     <pic:cNvPicPr/>
                   </pic:nvPicPr>
                   <pic:blipFill>
-                    <a:blip r:embed="rId15">
+                    <a:blip r:embed="rId13">
                       <a:extLst>
                         <a:ext uri="{28A0092B-C50C-407E-A947-70E740481C1C}">
                           <a14:useLocalDpi xmlns:a14="http://schemas.microsoft.com/office/drawing/2010/main" val="0"/>
@@ -4535,7 +4573,7 @@
               </wp:anchor>
             </w:drawing>
           </mc:Choice>
-          <mc:Fallback xmlns:mv="urn:schemas-microsoft-com:mac:vml" xmlns:mo="http://schemas.microsoft.com/office/mac/office/2008/main">
+          <mc:Fallback xmlns:mo="http://schemas.microsoft.com/office/mac/office/2008/main" xmlns:mv="urn:schemas-microsoft-com:mac:vml">
             <w:pict>
               <v:rect w14:anchorId="12A7674B" id="Rechteck 57" o:spid="_x0000_s1026" style="position:absolute;margin-left:403.4pt;margin-top:81pt;width:125.65pt;height:12.95pt;z-index:251694080;visibility:visible;mso-wrap-style:square;mso-width-percent:0;mso-height-percent:0;mso-wrap-distance-left:9pt;mso-wrap-distance-top:0;mso-wrap-distance-right:9pt;mso-wrap-distance-bottom:0;mso-position-horizontal:absolute;mso-position-horizontal-relative:text;mso-position-vertical:absolute;mso-position-vertical-relative:text;mso-width-percent:0;mso-height-percent:0;mso-width-relative:margin;mso-height-relative:margin;v-text-anchor:middle" o:gfxdata="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" filled="f" strokecolor="#f79646 [3209]" strokeweight="2pt"/>
             </w:pict>
@@ -4564,7 +4602,7 @@
                     <pic:cNvPicPr/>
                   </pic:nvPicPr>
                   <pic:blipFill>
-                    <a:blip r:embed="rId16">
+                    <a:blip r:embed="rId14">
                       <a:extLst>
                         <a:ext uri="{28A0092B-C50C-407E-A947-70E740481C1C}">
                           <a14:useLocalDpi xmlns:a14="http://schemas.microsoft.com/office/drawing/2010/main" val="0"/>
@@ -4879,7 +4917,7 @@
                     </pic:cNvPicPr>
                   </pic:nvPicPr>
                   <pic:blipFill>
-                    <a:blip r:embed="rId17">
+                    <a:blip r:embed="rId15">
                       <a:extLst>
                         <a:ext uri="{28A0092B-C50C-407E-A947-70E740481C1C}">
                           <a14:useLocalDpi xmlns:a14="http://schemas.microsoft.com/office/drawing/2010/main" val="0"/>
@@ -5040,7 +5078,7 @@
                     </pic:cNvPicPr>
                   </pic:nvPicPr>
                   <pic:blipFill rotWithShape="1">
-                    <a:blip r:embed="rId18">
+                    <a:blip r:embed="rId16">
                       <a:extLst>
                         <a:ext uri="{28A0092B-C50C-407E-A947-70E740481C1C}">
                           <a14:useLocalDpi xmlns:a14="http://schemas.microsoft.com/office/drawing/2010/main" val="0"/>
@@ -5193,16 +5231,34 @@
         </w:rPr>
         <w:t xml:space="preserve"> (</w:t>
       </w:r>
-      <w:hyperlink r:id="rId19" w:history="1">
-        <w:r>
-          <w:rPr>
-            <w:rStyle w:val="Hyperlink"/>
-            <w:rFonts w:cs="Calibri"/>
-            <w:lang w:val="en-US"/>
-          </w:rPr>
-          <w:t>https://github.com/commi235/APEX_IR_XLSX</w:t>
-        </w:r>
-      </w:hyperlink>
+      <w:r>
+        <w:fldChar w:fldCharType="begin"/>
+      </w:r>
+      <w:r>
+        <w:rPr>
+          <w:lang w:val="en-US"/>
+        </w:rPr>
+        <w:instrText xml:space="preserve"> HYPERLINK "https://github.com/commi235/APEX_IR_XLSX" </w:instrText>
+      </w:r>
+      <w:r>
+        <w:fldChar w:fldCharType="separate"/>
+      </w:r>
+      <w:r>
+        <w:rPr>
+          <w:rStyle w:val="Hyperlink"/>
+          <w:rFonts w:cs="Calibri"/>
+          <w:lang w:val="en-US"/>
+        </w:rPr>
+        <w:t>https://github.com/commi235/APEX_IR_XLSX</w:t>
+      </w:r>
+      <w:r>
+        <w:rPr>
+          <w:rStyle w:val="Hyperlink"/>
+          <w:rFonts w:cs="Calibri"/>
+          <w:lang w:val="en-US"/>
+        </w:rPr>
+        <w:fldChar w:fldCharType="end"/>
+      </w:r>
       <w:r>
         <w:rPr>
           <w:rFonts w:cs="Calibri"/>
@@ -5371,6 +5427,8 @@
           <w:lang w:val="en-US"/>
         </w:rPr>
       </w:pPr>
+      <w:bookmarkStart w:id="14" w:name="_GoBack"/>
+      <w:bookmarkEnd w:id="14"/>
       <w:r>
         <w:rPr>
           <w:lang w:val="en-US"/>
@@ -5450,25 +5508,25 @@
         <w:rPr>
           <w:lang w:val="en-US"/>
         </w:rPr>
-        <w:t>XML (Debug)</w:t>
-      </w:r>
-      <w:r>
-        <w:rPr>
-          <w:lang w:val="en-US"/>
-        </w:rPr>
-        <w:t xml:space="preserve">" to return </w:t>
-      </w:r>
-      <w:r>
-        <w:rPr>
-          <w:lang w:val="en-US"/>
-        </w:rPr>
-        <w:t xml:space="preserve">the </w:t>
-      </w:r>
-      <w:r>
-        <w:rPr>
-          <w:lang w:val="en-US"/>
-        </w:rPr>
-        <w:t>Interactive Report in XML format.</w:t>
+        <w:t>Debug TXT</w:t>
+      </w:r>
+      <w:r>
+        <w:rPr>
+          <w:lang w:val="en-US"/>
+        </w:rPr>
+        <w:t xml:space="preserve">" to </w:t>
+      </w:r>
+      <w:r>
+        <w:rPr>
+          <w:lang w:val="en-US"/>
+        </w:rPr>
+        <w:t>view debug information</w:t>
+      </w:r>
+      <w:r>
+        <w:rPr>
+          <w:lang w:val="en-US"/>
+        </w:rPr>
+        <w:t>.</w:t>
       </w:r>
     </w:p>
     <w:p>
@@ -5483,45 +5541,6 @@
         <w:rPr>
           <w:lang w:val="en-US"/>
         </w:rPr>
-        <w:t>Choose "</w:t>
-      </w:r>
-      <w:r>
-        <w:rPr>
-          <w:lang w:val="en-US"/>
-        </w:rPr>
-        <w:t>Debug TXT</w:t>
-      </w:r>
-      <w:r>
-        <w:rPr>
-          <w:lang w:val="en-US"/>
-        </w:rPr>
-        <w:t xml:space="preserve">" to </w:t>
-      </w:r>
-      <w:r>
-        <w:rPr>
-          <w:lang w:val="en-US"/>
-        </w:rPr>
-        <w:t>view debug information</w:t>
-      </w:r>
-      <w:r>
-        <w:rPr>
-          <w:lang w:val="en-US"/>
-        </w:rPr>
-        <w:t>.</w:t>
-      </w:r>
-    </w:p>
-    <w:p>
-      <w:pPr>
-        <w:spacing w:after="0"/>
-        <w:ind w:left="1701" w:right="851"/>
-        <w:rPr>
-          <w:lang w:val="en-US"/>
-        </w:rPr>
-      </w:pPr>
-      <w:r>
-        <w:rPr>
-          <w:lang w:val="en-US"/>
-        </w:rPr>
         <w:t>Choose “</w:t>
       </w:r>
       <w:r>
@@ -5566,11 +5585,11 @@
       <w:pPr>
         <w:pStyle w:val="Verzeichnis2"/>
       </w:pPr>
-      <w:bookmarkStart w:id="14" w:name="_Toc481572244"/>
+      <w:bookmarkStart w:id="15" w:name="_Toc481572244"/>
       <w:r>
         <w:t>Maximum Rows</w:t>
       </w:r>
-      <w:bookmarkEnd w:id="14"/>
+      <w:bookmarkEnd w:id="15"/>
     </w:p>
     <w:p>
       <w:pPr>
@@ -5766,7 +5785,7 @@
               </wp:anchor>
             </w:drawing>
           </mc:Choice>
-          <mc:Fallback xmlns:mv="urn:schemas-microsoft-com:mac:vml" xmlns:mo="http://schemas.microsoft.com/office/mac/office/2008/main">
+          <mc:Fallback xmlns:mo="http://schemas.microsoft.com/office/mac/office/2008/main" xmlns:mv="urn:schemas-microsoft-com:mac:vml">
             <w:pict>
               <v:rect w14:anchorId="376C882F" id="Rechteck 25" o:spid="_x0000_s1026" style="position:absolute;margin-left:404.25pt;margin-top:110.55pt;width:145.35pt;height:11.2pt;z-index:251664384;visibility:visible;mso-wrap-style:square;mso-width-percent:0;mso-height-percent:0;mso-wrap-distance-left:9pt;mso-wrap-distance-top:0;mso-wrap-distance-right:9pt;mso-wrap-distance-bottom:0;mso-position-horizontal:absolute;mso-position-horizontal-relative:text;mso-position-vertical:absolute;mso-position-vertical-relative:text;mso-width-percent:0;mso-height-percent:0;mso-width-relative:margin;mso-height-relative:margin;v-text-anchor:middle" o:gfxdata="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" filled="f" strokecolor="#f79646 [3209]" strokeweight="2pt"/>
             </w:pict>
@@ -5794,7 +5813,7 @@
                     <pic:cNvPicPr/>
                   </pic:nvPicPr>
                   <pic:blipFill>
-                    <a:blip r:embed="rId20">
+                    <a:blip r:embed="rId17">
                       <a:extLst>
                         <a:ext uri="{28A0092B-C50C-407E-A947-70E740481C1C}">
                           <a14:useLocalDpi xmlns:a14="http://schemas.microsoft.com/office/drawing/2010/main" val="0"/>
@@ -5834,7 +5853,7 @@
           <w:lang w:val="en-US"/>
         </w:rPr>
       </w:pPr>
-      <w:bookmarkStart w:id="15" w:name="_Toc481572245"/>
+      <w:bookmarkStart w:id="16" w:name="_Toc481572245"/>
       <w:r>
         <w:rPr>
           <w:rFonts w:asciiTheme="minorHAnsi" w:hAnsiTheme="minorHAnsi"/>
@@ -5846,7 +5865,7 @@
         </w:rPr>
         <w:t>Add Download XLSX Icon to “Download Dialog”</w:t>
       </w:r>
-      <w:bookmarkEnd w:id="15"/>
+      <w:bookmarkEnd w:id="16"/>
     </w:p>
     <w:p>
       <w:pPr>
@@ -6120,7 +6139,7 @@
                     </pic:cNvPicPr>
                   </pic:nvPicPr>
                   <pic:blipFill>
-                    <a:blip r:embed="rId21">
+                    <a:blip r:embed="rId18">
                       <a:extLst>
                         <a:ext uri="{28A0092B-C50C-407E-A947-70E740481C1C}">
                           <a14:useLocalDpi xmlns:a14="http://schemas.microsoft.com/office/drawing/2010/main" val="0"/>
@@ -6160,7 +6179,7 @@
           <w:lang w:val="en-US"/>
         </w:rPr>
       </w:pPr>
-      <w:bookmarkStart w:id="16" w:name="_Toc481572246"/>
+      <w:bookmarkStart w:id="17" w:name="_Toc481572246"/>
       <w:r>
         <w:rPr>
           <w:rFonts w:ascii="Calibri" w:hAnsi="Calibri"/>
@@ -6172,13 +6191,13 @@
         <w:lastRenderedPageBreak/>
         <w:t>FAQ (How to)</w:t>
       </w:r>
-      <w:bookmarkEnd w:id="16"/>
+      <w:bookmarkEnd w:id="17"/>
     </w:p>
     <w:p>
       <w:pPr>
         <w:pStyle w:val="Verzeichnis2"/>
       </w:pPr>
-      <w:bookmarkStart w:id="17" w:name="_Toc481572247"/>
+      <w:bookmarkStart w:id="18" w:name="_Toc481572247"/>
       <w:r>
         <w:t xml:space="preserve">Replace default file name (Excel.xlsx) to </w:t>
       </w:r>
@@ -6188,7 +6207,7 @@
       <w:r>
         <w:t>custom file name</w:t>
       </w:r>
-      <w:bookmarkEnd w:id="17"/>
+      <w:bookmarkEnd w:id="18"/>
     </w:p>
     <w:p>
       <w:pPr>
@@ -6384,7 +6403,7 @@
               </wp:anchor>
             </w:drawing>
           </mc:Choice>
-          <mc:Fallback xmlns:mv="urn:schemas-microsoft-com:mac:vml" xmlns:mo="http://schemas.microsoft.com/office/mac/office/2008/main">
+          <mc:Fallback xmlns:mo="http://schemas.microsoft.com/office/mac/office/2008/main" xmlns:mv="urn:schemas-microsoft-com:mac:vml">
             <w:pict>
               <v:rect w14:anchorId="73DDBD4E" id="Rechteck 13" o:spid="_x0000_s1026" style="position:absolute;margin-left:403.85pt;margin-top:123.75pt;width:143.75pt;height:16.25pt;z-index:251665408;visibility:visible;mso-wrap-style:square;mso-width-percent:0;mso-height-percent:0;mso-wrap-distance-left:9pt;mso-wrap-distance-top:0;mso-wrap-distance-right:9pt;mso-wrap-distance-bottom:0;mso-position-horizontal:absolute;mso-position-horizontal-relative:text;mso-position-vertical:absolute;mso-position-vertical-relative:text;mso-width-percent:0;mso-height-percent:0;mso-width-relative:margin;mso-height-relative:margin;v-text-anchor:middle" o:gfxdata="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" filled="f" strokecolor="#f79646 [3209]" strokeweight="2pt"/>
             </w:pict>
@@ -6415,7 +6434,7 @@
                     <pic:cNvPicPr/>
                   </pic:nvPicPr>
                   <pic:blipFill>
-                    <a:blip r:embed="rId22">
+                    <a:blip r:embed="rId19">
                       <a:extLst>
                         <a:ext uri="{28A0092B-C50C-407E-A947-70E740481C1C}">
                           <a14:useLocalDpi xmlns:a14="http://schemas.microsoft.com/office/drawing/2010/main" val="0"/>
@@ -6451,7 +6470,7 @@
       <w:pPr>
         <w:pStyle w:val="Verzeichnis2"/>
       </w:pPr>
-      <w:bookmarkStart w:id="18" w:name="_Toc481572248"/>
+      <w:bookmarkStart w:id="19" w:name="_Toc481572248"/>
       <w:r>
         <w:t>Use</w:t>
       </w:r>
@@ -6470,7 +6489,7 @@
       <w:r>
         <w:t xml:space="preserve"> in your application</w:t>
       </w:r>
-      <w:bookmarkEnd w:id="18"/>
+      <w:bookmarkEnd w:id="19"/>
     </w:p>
     <w:p>
       <w:pPr>
@@ -6578,7 +6597,7 @@
       <w:pPr>
         <w:pStyle w:val="Verzeichnis2"/>
       </w:pPr>
-      <w:bookmarkStart w:id="19" w:name="_Toc481572249"/>
+      <w:bookmarkStart w:id="20" w:name="_Toc481572249"/>
       <w:r>
         <w:t xml:space="preserve">Adding </w:t>
       </w:r>
@@ -6588,7 +6607,7 @@
       <w:r>
         <w:t>custom download button</w:t>
       </w:r>
-      <w:bookmarkEnd w:id="19"/>
+      <w:bookmarkEnd w:id="20"/>
     </w:p>
     <w:p>
       <w:pPr>
@@ -6886,7 +6905,7 @@
               </wp:anchor>
             </w:drawing>
           </mc:Choice>
-          <mc:Fallback xmlns:mv="urn:schemas-microsoft-com:mac:vml" xmlns:mo="http://schemas.microsoft.com/office/mac/office/2008/main">
+          <mc:Fallback xmlns:mo="http://schemas.microsoft.com/office/mac/office/2008/main" xmlns:mv="urn:schemas-microsoft-com:mac:vml">
             <w:pict>
               <v:rect w14:anchorId="21035877" id="Rechteck 65" o:spid="_x0000_s1026" style="position:absolute;margin-left:402.05pt;margin-top:208.75pt;width:112.25pt;height:10.3pt;z-index:251700224;visibility:visible;mso-wrap-style:square;mso-width-percent:0;mso-height-percent:0;mso-wrap-distance-left:9pt;mso-wrap-distance-top:0;mso-wrap-distance-right:9pt;mso-wrap-distance-bottom:0;mso-position-horizontal:absolute;mso-position-horizontal-relative:text;mso-position-vertical:absolute;mso-position-vertical-relative:text;mso-width-percent:0;mso-height-percent:0;mso-width-relative:margin;mso-height-relative:margin;v-text-anchor:middle" o:gfxdata="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" filled="f" strokecolor="#f79646 [3209]" strokeweight="2pt"/>
             </w:pict>
@@ -6960,7 +6979,7 @@
               </wp:anchor>
             </w:drawing>
           </mc:Choice>
-          <mc:Fallback xmlns:mv="urn:schemas-microsoft-com:mac:vml" xmlns:mo="http://schemas.microsoft.com/office/mac/office/2008/main">
+          <mc:Fallback xmlns:mo="http://schemas.microsoft.com/office/mac/office/2008/main" xmlns:mv="urn:schemas-microsoft-com:mac:vml">
             <w:pict>
               <v:rect w14:anchorId="052D360C" id="Rechteck 64" o:spid="_x0000_s1026" style="position:absolute;margin-left:402.05pt;margin-top:195.8pt;width:129.25pt;height:8.5pt;z-index:251698176;visibility:visible;mso-wrap-style:square;mso-width-percent:0;mso-height-percent:0;mso-wrap-distance-left:9pt;mso-wrap-distance-top:0;mso-wrap-distance-right:9pt;mso-wrap-distance-bottom:0;mso-position-horizontal:absolute;mso-position-horizontal-relative:text;mso-position-vertical:absolute;mso-position-vertical-relative:text;mso-width-percent:0;mso-height-percent:0;mso-width-relative:margin;mso-height-relative:margin;v-text-anchor:middle" o:gfxdata="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" filled="f" strokecolor="#f79646 [3209]" strokeweight="2pt"/>
             </w:pict>
@@ -7034,7 +7053,7 @@
               </wp:anchor>
             </w:drawing>
           </mc:Choice>
-          <mc:Fallback xmlns:mv="urn:schemas-microsoft-com:mac:vml" xmlns:mo="http://schemas.microsoft.com/office/mac/office/2008/main">
+          <mc:Fallback xmlns:mo="http://schemas.microsoft.com/office/mac/office/2008/main" xmlns:mv="urn:schemas-microsoft-com:mac:vml">
             <w:pict>
               <v:rect w14:anchorId="2D962FE3" id="Rechteck 31" o:spid="_x0000_s1026" style="position:absolute;margin-left:400.7pt;margin-top:81.3pt;width:114.45pt;height:9.4pt;z-index:251683840;visibility:visible;mso-wrap-style:square;mso-width-percent:0;mso-height-percent:0;mso-wrap-distance-left:9pt;mso-wrap-distance-top:0;mso-wrap-distance-right:9pt;mso-wrap-distance-bottom:0;mso-position-horizontal:absolute;mso-position-horizontal-relative:text;mso-position-vertical:absolute;mso-position-vertical-relative:text;mso-width-percent:0;mso-height-percent:0;mso-width-relative:margin;mso-height-relative:margin;v-text-anchor:middle" o:gfxdata="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" filled="f" strokecolor="#f79646 [3209]" strokeweight="2pt"/>
             </w:pict>
@@ -7062,7 +7081,7 @@
                     <pic:cNvPicPr/>
                   </pic:nvPicPr>
                   <pic:blipFill>
-                    <a:blip r:embed="rId23">
+                    <a:blip r:embed="rId20">
                       <a:extLst>
                         <a:ext uri="{28A0092B-C50C-407E-A947-70E740481C1C}">
                           <a14:useLocalDpi xmlns:a14="http://schemas.microsoft.com/office/drawing/2010/main" val="0"/>
@@ -7098,11 +7117,11 @@
       <w:pPr>
         <w:pStyle w:val="Verzeichnis2"/>
       </w:pPr>
-      <w:bookmarkStart w:id="20" w:name="_Toc481572250"/>
+      <w:bookmarkStart w:id="21" w:name="_Toc481572250"/>
       <w:r>
         <w:t>How to exclude report columns from export/make columns that are visible in Excel but not visible in Interactive Report</w:t>
       </w:r>
-      <w:bookmarkEnd w:id="20"/>
+      <w:bookmarkEnd w:id="21"/>
     </w:p>
     <w:p>
       <w:pPr>
@@ -7253,7 +7272,7 @@
                     <pic:cNvPicPr/>
                   </pic:nvPicPr>
                   <pic:blipFill rotWithShape="1">
-                    <a:blip r:embed="rId24"/>
+                    <a:blip r:embed="rId21"/>
                     <a:srcRect l="5575" t="33789" r="2295" b="3789"/>
                     <a:stretch/>
                   </pic:blipFill>
@@ -7280,8 +7299,6 @@
           </wp:inline>
         </w:drawing>
       </w:r>
-      <w:bookmarkStart w:id="21" w:name="_GoBack"/>
-      <w:bookmarkEnd w:id="21"/>
     </w:p>
     <w:p>
       <w:pPr>
@@ -7471,7 +7488,7 @@
                     </pic:cNvPicPr>
                   </pic:nvPicPr>
                   <pic:blipFill rotWithShape="1">
-                    <a:blip r:embed="rId25">
+                    <a:blip r:embed="rId22">
                       <a:extLst>
                         <a:ext uri="{28A0092B-C50C-407E-A947-70E740481C1C}">
                           <a14:useLocalDpi xmlns:a14="http://schemas.microsoft.com/office/drawing/2010/main" val="0"/>
@@ -7582,7 +7599,7 @@
                     </pic:cNvPicPr>
                   </pic:nvPicPr>
                   <pic:blipFill>
-                    <a:blip r:embed="rId26">
+                    <a:blip r:embed="rId23">
                       <a:extLst>
                         <a:ext uri="{28A0092B-C50C-407E-A947-70E740481C1C}">
                           <a14:useLocalDpi xmlns:a14="http://schemas.microsoft.com/office/drawing/2010/main" val="0"/>
@@ -7777,8 +7794,8 @@
       </w:pPr>
     </w:p>
     <w:sectPr>
-      <w:headerReference w:type="default" r:id="rId27"/>
-      <w:footerReference w:type="default" r:id="rId28"/>
+      <w:headerReference w:type="default" r:id="rId24"/>
+      <w:footerReference w:type="default" r:id="rId25"/>
       <w:pgSz w:w="11906" w:h="16838"/>
       <w:pgMar w:top="1417" w:right="0" w:bottom="1134" w:left="0" w:header="708" w:footer="708" w:gutter="0"/>
       <w:cols w:space="708"/>
@@ -10042,7 +10059,7 @@
 </file>
 
 <file path=customXml/itemProps1.xml><?xml version="1.0" encoding="utf-8"?>
-<ds:datastoreItem xmlns:ds="http://schemas.openxmlformats.org/officeDocument/2006/customXml" ds:itemID="{0A3376AB-9D50-49D9-AF9D-7E38B37A0AAB}">
+<ds:datastoreItem xmlns:ds="http://schemas.openxmlformats.org/officeDocument/2006/customXml" ds:itemID="{8F51C209-D842-419D-99C4-CD6DCE5F986D}">
   <ds:schemaRefs>
     <ds:schemaRef ds:uri="http://schemas.openxmlformats.org/officeDocument/2006/bibliography"/>
   </ds:schemaRefs>

</xml_diff>

<commit_message>
V. 2.21 Bugfixes: "not ir_to_msexcel.is_ir2msexcel problem"   #27 Documentation: actual screenshots in installation section
</commit_message>
<xml_diff>
--- a/instructions.docx
+++ b/instructions.docx
@@ -2031,6 +2031,8 @@
       <w:r>
         <w:t xml:space="preserve"> </w:t>
       </w:r>
+      <w:bookmarkStart w:id="4" w:name="_GoBack"/>
+      <w:bookmarkEnd w:id="4"/>
     </w:p>
     <w:p>
       <w:pPr>
@@ -2212,11 +2214,11 @@
       <w:pPr>
         <w:pStyle w:val="Verzeichnis2"/>
       </w:pPr>
-      <w:bookmarkStart w:id="4" w:name="_Toc481572234"/>
+      <w:bookmarkStart w:id="5" w:name="_Toc481572234"/>
       <w:r>
         <w:t>Legal Disclaimer</w:t>
       </w:r>
-      <w:bookmarkEnd w:id="4"/>
+      <w:bookmarkEnd w:id="5"/>
       <w:r>
         <w:t xml:space="preserve"> </w:t>
       </w:r>
@@ -2241,7 +2243,7 @@
       <w:pPr>
         <w:pStyle w:val="Verzeichnis2"/>
       </w:pPr>
-      <w:bookmarkStart w:id="5" w:name="_Toc481572235"/>
+      <w:bookmarkStart w:id="6" w:name="_Toc481572235"/>
       <w:r>
         <w:t>F</w:t>
       </w:r>
@@ -2251,7 +2253,7 @@
       <w:r>
         <w:t>a bug</w:t>
       </w:r>
-      <w:bookmarkEnd w:id="5"/>
+      <w:bookmarkEnd w:id="6"/>
     </w:p>
     <w:p>
       <w:pPr>
@@ -2391,63 +2393,45 @@
         </w:rPr>
         <w:t xml:space="preserve"> at </w:t>
       </w:r>
-      <w:r>
-        <w:fldChar w:fldCharType="begin"/>
-      </w:r>
-      <w:r>
-        <w:rPr>
-          <w:lang w:val="en-US"/>
-        </w:rPr>
-        <w:instrText xml:space="preserve"> HYPERLINK "https://github.com/glebovpavel/IR_TO_XML" </w:instrText>
-      </w:r>
-      <w:r>
-        <w:fldChar w:fldCharType="separate"/>
-      </w:r>
-      <w:r>
-        <w:rPr>
-          <w:rStyle w:val="Hyperlink"/>
+      <w:hyperlink r:id="rId9" w:history="1">
+        <w:r>
+          <w:rPr>
+            <w:rStyle w:val="Hyperlink"/>
+            <w:rFonts w:cs="Calibri"/>
+            <w:lang w:val="en-US"/>
+          </w:rPr>
+          <w:t>GitHub</w:t>
+        </w:r>
+      </w:hyperlink>
+      <w:r>
+        <w:rPr>
           <w:rFonts w:cs="Calibri"/>
           <w:lang w:val="en-US"/>
         </w:rPr>
-        <w:t>GitHub</w:t>
-      </w:r>
-      <w:r>
-        <w:rPr>
-          <w:rStyle w:val="Hyperlink"/>
+        <w:t>. Y</w:t>
+      </w:r>
+      <w:r>
+        <w:rPr>
           <w:rFonts w:cs="Calibri"/>
           <w:lang w:val="en-US"/>
         </w:rPr>
-        <w:fldChar w:fldCharType="end"/>
+        <w:t>ou're always welcome</w:t>
       </w:r>
       <w:r>
         <w:rPr>
           <w:rFonts w:cs="Calibri"/>
           <w:lang w:val="en-US"/>
         </w:rPr>
-        <w:t>. Y</w:t>
-      </w:r>
-      <w:r>
+        <w:t>!</w:t>
+      </w:r>
+    </w:p>
+    <w:p>
+      <w:pPr>
+        <w:ind w:left="1701" w:right="849"/>
         <w:rPr>
           <w:rFonts w:cs="Calibri"/>
           <w:lang w:val="en-US"/>
         </w:rPr>
-        <w:t>ou're always welcome</w:t>
-      </w:r>
-      <w:r>
-        <w:rPr>
-          <w:rFonts w:cs="Calibri"/>
-          <w:lang w:val="en-US"/>
-        </w:rPr>
-        <w:t>!</w:t>
-      </w:r>
-    </w:p>
-    <w:p>
-      <w:pPr>
-        <w:ind w:left="1701" w:right="849"/>
-        <w:rPr>
-          <w:rFonts w:cs="Calibri"/>
-          <w:lang w:val="en-US"/>
-        </w:rPr>
       </w:pPr>
       <w:r>
         <w:rPr>
@@ -2463,7 +2447,7 @@
           <w:lang w:val="en-US"/>
         </w:rPr>
       </w:pPr>
-      <w:bookmarkStart w:id="6" w:name="_Toc481572236"/>
+      <w:bookmarkStart w:id="7" w:name="_Toc481572236"/>
       <w:r>
         <w:rPr>
           <w:lang w:val="en-US"/>
@@ -2471,20 +2455,20 @@
         <w:lastRenderedPageBreak/>
         <w:t>Installation</w:t>
       </w:r>
-      <w:bookmarkEnd w:id="6"/>
+      <w:bookmarkEnd w:id="7"/>
     </w:p>
     <w:p>
       <w:pPr>
         <w:pStyle w:val="Verzeichnis2"/>
       </w:pPr>
-      <w:bookmarkStart w:id="7" w:name="_Toc481572237"/>
+      <w:bookmarkStart w:id="8" w:name="_Toc481572237"/>
       <w:r>
         <w:t>Install required package</w:t>
       </w:r>
       <w:r>
         <w:t>s</w:t>
       </w:r>
-      <w:bookmarkEnd w:id="7"/>
+      <w:bookmarkEnd w:id="8"/>
     </w:p>
     <w:p>
       <w:pPr>
@@ -2500,19 +2484,25 @@
         <w:rPr>
           <w:lang w:val="en-US"/>
         </w:rPr>
-        <w:t>This plugin requires IR_TO_XML</w:t>
-      </w:r>
-      <w:r>
-        <w:rPr>
-          <w:lang w:val="en-US"/>
-        </w:rPr>
-        <w:t xml:space="preserve">, </w:t>
-      </w:r>
-      <w:r>
-        <w:rPr>
-          <w:lang w:val="en-US"/>
-        </w:rPr>
-        <w:t>XML_TO_XSLX</w:t>
+        <w:t>This plugin requires</w:t>
+      </w:r>
+      <w:r>
+        <w:rPr>
+          <w:lang w:val="en-US"/>
+        </w:rPr>
+        <w:t xml:space="preserve"> </w:t>
+      </w:r>
+      <w:r>
+        <w:rPr>
+          <w:lang w:val="en-US"/>
+        </w:rPr>
+        <w:t>IR_</w:t>
+      </w:r>
+      <w:r>
+        <w:rPr>
+          <w:lang w:val="en-US"/>
+        </w:rPr>
+        <w:t>TO_XSLX</w:t>
       </w:r>
       <w:r>
         <w:rPr>
@@ -2822,7 +2812,7 @@
               </wp:anchor>
             </w:drawing>
           </mc:Choice>
-          <mc:Fallback xmlns:mo="http://schemas.microsoft.com/office/mac/office/2008/main" xmlns:mv="urn:schemas-microsoft-com:mac:vml">
+          <mc:Fallback xmlns:mv="urn:schemas-microsoft-com:mac:vml" xmlns:mo="http://schemas.microsoft.com/office/mac/office/2008/main">
             <w:pict>
               <v:shapetype w14:anchorId="3D977E54" id="_x0000_t67" coordsize="21600,21600" o:spt="67" adj="16200,5400" path="m0@0l@1@0@1,0@2,0@2@0,21600@0,10800,21600xe">
                 <v:stroke joinstyle="miter"/>
@@ -2868,7 +2858,7 @@
                     <pic:cNvPicPr/>
                   </pic:nvPicPr>
                   <pic:blipFill>
-                    <a:blip r:embed="rId9">
+                    <a:blip r:embed="rId10">
                       <a:extLst>
                         <a:ext uri="{28A0092B-C50C-407E-A947-70E740481C1C}">
                           <a14:useLocalDpi xmlns:a14="http://schemas.microsoft.com/office/drawing/2010/main" val="0"/>
@@ -3052,7 +3042,7 @@
               </wp:anchor>
             </w:drawing>
           </mc:Choice>
-          <mc:Fallback xmlns:mo="http://schemas.microsoft.com/office/mac/office/2008/main" xmlns:mv="urn:schemas-microsoft-com:mac:vml">
+          <mc:Fallback xmlns:mv="urn:schemas-microsoft-com:mac:vml" xmlns:mo="http://schemas.microsoft.com/office/mac/office/2008/main">
             <w:pict>
               <v:shape w14:anchorId="2BB42A17" id="Pfeil nach unten 27" o:spid="_x0000_s1026" type="#_x0000_t67" style="position:absolute;margin-left:393.8pt;margin-top:440.35pt;width:10.25pt;height:14.55pt;rotation:-8945354fd;z-index:251654144;visibility:visible;mso-wrap-style:square;mso-width-percent:0;mso-height-percent:0;mso-wrap-distance-left:9pt;mso-wrap-distance-top:0;mso-wrap-distance-right:9pt;mso-wrap-distance-bottom:0;mso-position-horizontal:absolute;mso-position-horizontal-relative:text;mso-position-vertical:absolute;mso-position-vertical-relative:page;mso-width-percent:0;mso-height-percent:0;mso-width-relative:margin;mso-height-relative:margin;v-text-anchor:middle" o:gfxdata="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" adj="13992" fillcolor="white [3201]" strokecolor="#c0504d [3205]" strokeweight="2pt">
                 <w10:wrap anchory="page"/>
@@ -3070,10 +3060,10 @@
           <w:lang w:val="de-DE" w:eastAsia="de-DE"/>
         </w:rPr>
         <w:drawing>
-          <wp:inline distT="0" distB="0" distL="0" distR="0" wp14:anchorId="1BFD3992" wp14:editId="77276AA0">
-            <wp:extent cx="5220258" cy="4584200"/>
-            <wp:effectExtent l="0" t="0" r="0" b="6985"/>
-            <wp:docPr id="43" name="Grafik 43"/>
+          <wp:inline distT="0" distB="0" distL="0" distR="0" wp14:anchorId="33A05CE5" wp14:editId="3A331204">
+            <wp:extent cx="5617013" cy="5034249"/>
+            <wp:effectExtent l="0" t="0" r="3175" b="0"/>
+            <wp:docPr id="7" name="Grafik 7"/>
             <wp:cNvGraphicFramePr>
               <a:graphicFrameLocks xmlns:a="http://schemas.openxmlformats.org/drawingml/2006/main" noChangeAspect="1"/>
             </wp:cNvGraphicFramePr>
@@ -3081,29 +3071,36 @@
               <a:graphicData uri="http://schemas.openxmlformats.org/drawingml/2006/picture">
                 <pic:pic xmlns:pic="http://schemas.openxmlformats.org/drawingml/2006/picture">
                   <pic:nvPicPr>
-                    <pic:cNvPr id="43" name="D709792.tmp"/>
-                    <pic:cNvPicPr/>
+                    <pic:cNvPr id="0" name="Picture 2"/>
+                    <pic:cNvPicPr>
+                      <a:picLocks noChangeAspect="1" noChangeArrowheads="1"/>
+                    </pic:cNvPicPr>
                   </pic:nvPicPr>
                   <pic:blipFill>
-                    <a:blip r:embed="rId10">
+                    <a:blip r:embed="rId11">
                       <a:extLst>
                         <a:ext uri="{28A0092B-C50C-407E-A947-70E740481C1C}">
                           <a14:useLocalDpi xmlns:a14="http://schemas.microsoft.com/office/drawing/2010/main" val="0"/>
                         </a:ext>
                       </a:extLst>
                     </a:blip>
+                    <a:srcRect/>
                     <a:stretch>
                       <a:fillRect/>
                     </a:stretch>
                   </pic:blipFill>
-                  <pic:spPr>
+                  <pic:spPr bwMode="auto">
                     <a:xfrm>
                       <a:off x="0" y="0"/>
-                      <a:ext cx="5231289" cy="4593887"/>
+                      <a:ext cx="5634579" cy="5049993"/>
                     </a:xfrm>
                     <a:prstGeom prst="rect">
                       <a:avLst/>
                     </a:prstGeom>
+                    <a:noFill/>
+                    <a:ln>
+                      <a:noFill/>
+                    </a:ln>
                   </pic:spPr>
                 </pic:pic>
               </a:graphicData>
@@ -3259,7 +3256,7 @@
               </wp:anchor>
             </w:drawing>
           </mc:Choice>
-          <mc:Fallback xmlns:mo="http://schemas.microsoft.com/office/mac/office/2008/main" xmlns:mv="urn:schemas-microsoft-com:mac:vml">
+          <mc:Fallback xmlns:mv="urn:schemas-microsoft-com:mac:vml" xmlns:mo="http://schemas.microsoft.com/office/mac/office/2008/main">
             <w:pict>
               <v:shape w14:anchorId="1195135F" id="Pfeil nach unten 45" o:spid="_x0000_s1026" type="#_x0000_t67" style="position:absolute;margin-left:514.5pt;margin-top:640.65pt;width:10.25pt;height:14.55pt;rotation:-8945354fd;z-index:251685888;visibility:visible;mso-wrap-style:square;mso-width-percent:0;mso-height-percent:0;mso-wrap-distance-left:9pt;mso-wrap-distance-top:0;mso-wrap-distance-right:9pt;mso-wrap-distance-bottom:0;mso-position-horizontal:absolute;mso-position-horizontal-relative:text;mso-position-vertical:absolute;mso-position-vertical-relative:page;mso-width-percent:0;mso-height-percent:0;mso-width-relative:margin;mso-height-relative:margin;v-text-anchor:middle" o:gfxdata="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" adj="13992" fillcolor="white [3201]" strokecolor="#c0504d [3205]" strokeweight="2pt">
                 <w10:wrap anchory="page"/>
@@ -3277,10 +3274,10 @@
           <w:lang w:val="de-DE" w:eastAsia="de-DE"/>
         </w:rPr>
         <w:drawing>
-          <wp:inline distT="0" distB="0" distL="0" distR="0" wp14:anchorId="256D3701" wp14:editId="30215384">
-            <wp:extent cx="5907575" cy="1886990"/>
-            <wp:effectExtent l="0" t="0" r="0" b="0"/>
-            <wp:docPr id="44" name="Grafik 44"/>
+          <wp:inline distT="0" distB="0" distL="0" distR="0" wp14:anchorId="404E9C92" wp14:editId="696F4D0A">
+            <wp:extent cx="5741481" cy="1709469"/>
+            <wp:effectExtent l="0" t="0" r="0" b="5080"/>
+            <wp:docPr id="8" name="Grafik 8"/>
             <wp:cNvGraphicFramePr>
               <a:graphicFrameLocks xmlns:a="http://schemas.openxmlformats.org/drawingml/2006/main" noChangeAspect="1"/>
             </wp:cNvGraphicFramePr>
@@ -3288,234 +3285,10 @@
               <a:graphicData uri="http://schemas.openxmlformats.org/drawingml/2006/picture">
                 <pic:pic xmlns:pic="http://schemas.openxmlformats.org/drawingml/2006/picture">
                   <pic:nvPicPr>
-                    <pic:cNvPr id="44" name="D702F07.tmp"/>
-                    <pic:cNvPicPr/>
-                  </pic:nvPicPr>
-                  <pic:blipFill>
-                    <a:blip r:embed="rId11">
-                      <a:extLst>
-                        <a:ext uri="{28A0092B-C50C-407E-A947-70E740481C1C}">
-                          <a14:useLocalDpi xmlns:a14="http://schemas.microsoft.com/office/drawing/2010/main" val="0"/>
-                        </a:ext>
-                      </a:extLst>
-                    </a:blip>
-                    <a:stretch>
-                      <a:fillRect/>
-                    </a:stretch>
-                  </pic:blipFill>
-                  <pic:spPr>
-                    <a:xfrm>
-                      <a:off x="0" y="0"/>
-                      <a:ext cx="5931862" cy="1894748"/>
-                    </a:xfrm>
-                    <a:prstGeom prst="rect">
-                      <a:avLst/>
-                    </a:prstGeom>
-                  </pic:spPr>
-                </pic:pic>
-              </a:graphicData>
-            </a:graphic>
-          </wp:inline>
-        </w:drawing>
-      </w:r>
-    </w:p>
-    <w:p>
-      <w:pPr>
-        <w:pStyle w:val="Default"/>
-        <w:ind w:left="1701" w:right="2834"/>
-        <w:rPr>
-          <w:rFonts w:ascii="Calibri" w:hAnsi="Calibri" w:cs="Calibri"/>
-          <w:sz w:val="22"/>
-          <w:szCs w:val="22"/>
-          <w:lang w:val="en-US"/>
-        </w:rPr>
-      </w:pPr>
-      <w:r>
-        <w:rPr>
-          <w:rFonts w:ascii="Calibri" w:hAnsi="Calibri" w:cs="Calibri"/>
-          <w:sz w:val="22"/>
-          <w:szCs w:val="22"/>
-          <w:lang w:val="en-US"/>
-        </w:rPr>
-        <w:t xml:space="preserve">After execution take a look at </w:t>
-      </w:r>
-      <w:r>
-        <w:rPr>
-          <w:rFonts w:ascii="Calibri" w:hAnsi="Calibri" w:cs="Calibri"/>
-          <w:sz w:val="22"/>
-          <w:szCs w:val="22"/>
-          <w:lang w:val="en-US"/>
-        </w:rPr>
-        <w:t xml:space="preserve">the </w:t>
-      </w:r>
-      <w:r>
-        <w:rPr>
-          <w:rFonts w:ascii="Calibri" w:hAnsi="Calibri" w:cs="Calibri"/>
-          <w:sz w:val="22"/>
-          <w:szCs w:val="22"/>
-          <w:lang w:val="en-US"/>
-        </w:rPr>
-        <w:t xml:space="preserve">execution results. </w:t>
-      </w:r>
-      <w:r>
-        <w:rPr>
-          <w:rFonts w:ascii="Calibri" w:hAnsi="Calibri" w:cs="Calibri"/>
-          <w:sz w:val="22"/>
-          <w:szCs w:val="22"/>
-          <w:lang w:val="en-US"/>
-        </w:rPr>
-        <w:t>Open the</w:t>
-      </w:r>
-      <w:r>
-        <w:rPr>
-          <w:rFonts w:ascii="Calibri" w:hAnsi="Calibri" w:cs="Calibri"/>
-          <w:sz w:val="22"/>
-          <w:szCs w:val="22"/>
-          <w:lang w:val="en-US"/>
-        </w:rPr>
-        <w:t xml:space="preserve"> “</w:t>
-      </w:r>
-      <w:r>
-        <w:rPr>
-          <w:rStyle w:val="htmldbbreadcrumb1"/>
-          <w:rFonts w:ascii="Calibri" w:hAnsi="Calibri" w:cs="Helvetica"/>
-          <w:b w:val="0"/>
-          <w:i/>
-          <w:sz w:val="22"/>
-          <w:szCs w:val="22"/>
-          <w:lang w:val="en-US"/>
-        </w:rPr>
-        <w:t>Manage Script Results</w:t>
-      </w:r>
-      <w:r>
-        <w:rPr>
-          <w:rFonts w:ascii="Calibri" w:hAnsi="Calibri" w:cs="Calibri"/>
-          <w:sz w:val="22"/>
-          <w:szCs w:val="22"/>
-          <w:lang w:val="en-US"/>
-        </w:rPr>
-        <w:t xml:space="preserve">” tab by pressing </w:t>
-      </w:r>
-      <w:r>
-        <w:rPr>
-          <w:rFonts w:ascii="Calibri" w:hAnsi="Calibri" w:cs="Calibri"/>
-          <w:sz w:val="22"/>
-          <w:szCs w:val="22"/>
-          <w:lang w:val="en-US"/>
-        </w:rPr>
-        <w:t>the</w:t>
-      </w:r>
-      <w:r>
-        <w:rPr>
-          <w:rFonts w:ascii="Calibri" w:hAnsi="Calibri" w:cs="Calibri"/>
-          <w:sz w:val="22"/>
-          <w:szCs w:val="22"/>
-          <w:lang w:val="en-US"/>
-        </w:rPr>
-        <w:t xml:space="preserve"> </w:t>
-      </w:r>
-      <w:r>
-        <w:rPr>
-          <w:rFonts w:ascii="Calibri" w:hAnsi="Calibri" w:cs="Calibri"/>
-          <w:sz w:val="22"/>
-          <w:szCs w:val="22"/>
-          <w:lang w:val="en-US"/>
-        </w:rPr>
-        <w:t>link</w:t>
-      </w:r>
-      <w:r>
-        <w:rPr>
-          <w:rFonts w:ascii="Calibri" w:hAnsi="Calibri" w:cs="Calibri"/>
-          <w:sz w:val="22"/>
-          <w:szCs w:val="22"/>
-          <w:lang w:val="en-US"/>
-        </w:rPr>
-        <w:t xml:space="preserve"> in</w:t>
-      </w:r>
-      <w:r>
-        <w:rPr>
-          <w:rFonts w:ascii="Calibri" w:hAnsi="Calibri" w:cs="Calibri"/>
-          <w:sz w:val="22"/>
-          <w:szCs w:val="22"/>
-          <w:lang w:val="en-US"/>
-        </w:rPr>
-        <w:t xml:space="preserve"> the</w:t>
-      </w:r>
-      <w:r>
-        <w:rPr>
-          <w:rFonts w:ascii="Calibri" w:hAnsi="Calibri" w:cs="Calibri"/>
-          <w:sz w:val="22"/>
-          <w:szCs w:val="22"/>
-          <w:lang w:val="en-US"/>
-        </w:rPr>
-        <w:t xml:space="preserve"> </w:t>
-      </w:r>
-      <w:r>
-        <w:rPr>
-          <w:rFonts w:ascii="Calibri" w:hAnsi="Calibri" w:cs="Calibri"/>
-          <w:b/>
-          <w:sz w:val="22"/>
-          <w:szCs w:val="22"/>
-          <w:lang w:val="en-US"/>
-        </w:rPr>
-        <w:t>View Results</w:t>
-      </w:r>
-      <w:r>
-        <w:rPr>
-          <w:rFonts w:ascii="Calibri" w:hAnsi="Calibri" w:cs="Calibri"/>
-          <w:sz w:val="22"/>
-          <w:szCs w:val="22"/>
-          <w:lang w:val="en-US"/>
-        </w:rPr>
-        <w:t xml:space="preserve"> column.</w:t>
-      </w:r>
-    </w:p>
-    <w:p>
-      <w:pPr>
-        <w:pStyle w:val="Default"/>
-        <w:ind w:left="993" w:right="849" w:firstLine="708"/>
-        <w:rPr>
-          <w:rFonts w:ascii="Calibri" w:hAnsi="Calibri" w:cs="Calibri"/>
-          <w:sz w:val="22"/>
-          <w:szCs w:val="22"/>
-          <w:lang w:val="en-US"/>
-        </w:rPr>
-      </w:pPr>
-    </w:p>
-    <w:p>
-      <w:pPr>
-        <w:pStyle w:val="Default"/>
-        <w:ind w:left="993" w:right="849" w:firstLine="708"/>
-        <w:rPr>
-          <w:rFonts w:ascii="Calibri" w:hAnsi="Calibri" w:cs="Calibri"/>
-          <w:sz w:val="22"/>
-          <w:szCs w:val="22"/>
-          <w:lang w:val="en-US"/>
-        </w:rPr>
-      </w:pPr>
-      <w:r>
-        <w:rPr>
-          <w:rFonts w:ascii="Calibri" w:hAnsi="Calibri" w:cs="Calibri"/>
-          <w:noProof/>
-          <w:sz w:val="22"/>
-          <w:szCs w:val="22"/>
-          <w:lang w:val="de-DE" w:eastAsia="de-DE"/>
-        </w:rPr>
-        <w:lastRenderedPageBreak/>
-        <w:drawing>
-          <wp:inline distT="0" distB="0" distL="0" distR="0" wp14:anchorId="20431922" wp14:editId="667F1C6F">
-            <wp:extent cx="5946672" cy="4632070"/>
-            <wp:effectExtent l="0" t="0" r="0" b="0"/>
-            <wp:docPr id="46" name="Grafik 46"/>
-            <wp:cNvGraphicFramePr>
-              <a:graphicFrameLocks xmlns:a="http://schemas.openxmlformats.org/drawingml/2006/main" noChangeAspect="1"/>
-            </wp:cNvGraphicFramePr>
-            <a:graphic xmlns:a="http://schemas.openxmlformats.org/drawingml/2006/main">
-              <a:graphicData uri="http://schemas.openxmlformats.org/drawingml/2006/picture">
-                <pic:pic xmlns:pic="http://schemas.openxmlformats.org/drawingml/2006/picture">
-                  <pic:nvPicPr>
-                    <pic:cNvPr id="46" name="D707071.tmp"/>
-                    <pic:cNvPicPr/>
+                    <pic:cNvPr id="0" name="Picture 3"/>
+                    <pic:cNvPicPr>
+                      <a:picLocks noChangeAspect="1" noChangeArrowheads="1"/>
+                    </pic:cNvPicPr>
                   </pic:nvPicPr>
                   <pic:blipFill>
                     <a:blip r:embed="rId12">
@@ -3525,18 +3298,23 @@
                         </a:ext>
                       </a:extLst>
                     </a:blip>
+                    <a:srcRect/>
                     <a:stretch>
                       <a:fillRect/>
                     </a:stretch>
                   </pic:blipFill>
-                  <pic:spPr>
+                  <pic:spPr bwMode="auto">
                     <a:xfrm>
                       <a:off x="0" y="0"/>
-                      <a:ext cx="5953355" cy="4637275"/>
+                      <a:ext cx="5767849" cy="1717320"/>
                     </a:xfrm>
                     <a:prstGeom prst="rect">
                       <a:avLst/>
                     </a:prstGeom>
+                    <a:noFill/>
+                    <a:ln>
+                      <a:noFill/>
+                    </a:ln>
                   </pic:spPr>
                 </pic:pic>
               </a:graphicData>
@@ -3548,6 +3326,239 @@
     <w:p>
       <w:pPr>
         <w:pStyle w:val="Default"/>
+        <w:ind w:left="1701" w:right="2834"/>
+        <w:rPr>
+          <w:rFonts w:ascii="Calibri" w:hAnsi="Calibri" w:cs="Calibri"/>
+          <w:sz w:val="22"/>
+          <w:szCs w:val="22"/>
+          <w:lang w:val="en-US"/>
+        </w:rPr>
+      </w:pPr>
+      <w:r>
+        <w:rPr>
+          <w:rFonts w:ascii="Calibri" w:hAnsi="Calibri" w:cs="Calibri"/>
+          <w:sz w:val="22"/>
+          <w:szCs w:val="22"/>
+          <w:lang w:val="en-US"/>
+        </w:rPr>
+        <w:t xml:space="preserve">After execution take a look at </w:t>
+      </w:r>
+      <w:r>
+        <w:rPr>
+          <w:rFonts w:ascii="Calibri" w:hAnsi="Calibri" w:cs="Calibri"/>
+          <w:sz w:val="22"/>
+          <w:szCs w:val="22"/>
+          <w:lang w:val="en-US"/>
+        </w:rPr>
+        <w:t xml:space="preserve">the </w:t>
+      </w:r>
+      <w:r>
+        <w:rPr>
+          <w:rFonts w:ascii="Calibri" w:hAnsi="Calibri" w:cs="Calibri"/>
+          <w:sz w:val="22"/>
+          <w:szCs w:val="22"/>
+          <w:lang w:val="en-US"/>
+        </w:rPr>
+        <w:t xml:space="preserve">execution results. </w:t>
+      </w:r>
+      <w:r>
+        <w:rPr>
+          <w:rFonts w:ascii="Calibri" w:hAnsi="Calibri" w:cs="Calibri"/>
+          <w:sz w:val="22"/>
+          <w:szCs w:val="22"/>
+          <w:lang w:val="en-US"/>
+        </w:rPr>
+        <w:t>Open the</w:t>
+      </w:r>
+      <w:r>
+        <w:rPr>
+          <w:rFonts w:ascii="Calibri" w:hAnsi="Calibri" w:cs="Calibri"/>
+          <w:sz w:val="22"/>
+          <w:szCs w:val="22"/>
+          <w:lang w:val="en-US"/>
+        </w:rPr>
+        <w:t xml:space="preserve"> “</w:t>
+      </w:r>
+      <w:r>
+        <w:rPr>
+          <w:rStyle w:val="htmldbbreadcrumb1"/>
+          <w:rFonts w:ascii="Calibri" w:hAnsi="Calibri" w:cs="Helvetica"/>
+          <w:b w:val="0"/>
+          <w:i/>
+          <w:sz w:val="22"/>
+          <w:szCs w:val="22"/>
+          <w:lang w:val="en-US"/>
+        </w:rPr>
+        <w:t>Manage Script Results</w:t>
+      </w:r>
+      <w:r>
+        <w:rPr>
+          <w:rFonts w:ascii="Calibri" w:hAnsi="Calibri" w:cs="Calibri"/>
+          <w:sz w:val="22"/>
+          <w:szCs w:val="22"/>
+          <w:lang w:val="en-US"/>
+        </w:rPr>
+        <w:t xml:space="preserve">” tab by pressing </w:t>
+      </w:r>
+      <w:r>
+        <w:rPr>
+          <w:rFonts w:ascii="Calibri" w:hAnsi="Calibri" w:cs="Calibri"/>
+          <w:sz w:val="22"/>
+          <w:szCs w:val="22"/>
+          <w:lang w:val="en-US"/>
+        </w:rPr>
+        <w:t>the</w:t>
+      </w:r>
+      <w:r>
+        <w:rPr>
+          <w:rFonts w:ascii="Calibri" w:hAnsi="Calibri" w:cs="Calibri"/>
+          <w:sz w:val="22"/>
+          <w:szCs w:val="22"/>
+          <w:lang w:val="en-US"/>
+        </w:rPr>
+        <w:t xml:space="preserve"> </w:t>
+      </w:r>
+      <w:r>
+        <w:rPr>
+          <w:rFonts w:ascii="Calibri" w:hAnsi="Calibri" w:cs="Calibri"/>
+          <w:sz w:val="22"/>
+          <w:szCs w:val="22"/>
+          <w:lang w:val="en-US"/>
+        </w:rPr>
+        <w:t>link</w:t>
+      </w:r>
+      <w:r>
+        <w:rPr>
+          <w:rFonts w:ascii="Calibri" w:hAnsi="Calibri" w:cs="Calibri"/>
+          <w:sz w:val="22"/>
+          <w:szCs w:val="22"/>
+          <w:lang w:val="en-US"/>
+        </w:rPr>
+        <w:t xml:space="preserve"> in</w:t>
+      </w:r>
+      <w:r>
+        <w:rPr>
+          <w:rFonts w:ascii="Calibri" w:hAnsi="Calibri" w:cs="Calibri"/>
+          <w:sz w:val="22"/>
+          <w:szCs w:val="22"/>
+          <w:lang w:val="en-US"/>
+        </w:rPr>
+        <w:t xml:space="preserve"> the</w:t>
+      </w:r>
+      <w:r>
+        <w:rPr>
+          <w:rFonts w:ascii="Calibri" w:hAnsi="Calibri" w:cs="Calibri"/>
+          <w:sz w:val="22"/>
+          <w:szCs w:val="22"/>
+          <w:lang w:val="en-US"/>
+        </w:rPr>
+        <w:t xml:space="preserve"> </w:t>
+      </w:r>
+      <w:r>
+        <w:rPr>
+          <w:rFonts w:ascii="Calibri" w:hAnsi="Calibri" w:cs="Calibri"/>
+          <w:b/>
+          <w:sz w:val="22"/>
+          <w:szCs w:val="22"/>
+          <w:lang w:val="en-US"/>
+        </w:rPr>
+        <w:t>View Results</w:t>
+      </w:r>
+      <w:r>
+        <w:rPr>
+          <w:rFonts w:ascii="Calibri" w:hAnsi="Calibri" w:cs="Calibri"/>
+          <w:sz w:val="22"/>
+          <w:szCs w:val="22"/>
+          <w:lang w:val="en-US"/>
+        </w:rPr>
+        <w:t xml:space="preserve"> column.</w:t>
+      </w:r>
+    </w:p>
+    <w:p>
+      <w:pPr>
+        <w:pStyle w:val="Default"/>
+        <w:ind w:left="993" w:right="849" w:firstLine="708"/>
+        <w:rPr>
+          <w:rFonts w:ascii="Calibri" w:hAnsi="Calibri" w:cs="Calibri"/>
+          <w:sz w:val="22"/>
+          <w:szCs w:val="22"/>
+          <w:lang w:val="en-US"/>
+        </w:rPr>
+      </w:pPr>
+    </w:p>
+    <w:p>
+      <w:pPr>
+        <w:pStyle w:val="Default"/>
+        <w:ind w:left="993" w:right="849" w:firstLine="708"/>
+        <w:rPr>
+          <w:rFonts w:ascii="Calibri" w:hAnsi="Calibri" w:cs="Calibri"/>
+          <w:sz w:val="22"/>
+          <w:szCs w:val="22"/>
+          <w:lang w:val="en-US"/>
+        </w:rPr>
+      </w:pPr>
+      <w:r>
+        <w:rPr>
+          <w:rFonts w:ascii="Calibri" w:hAnsi="Calibri" w:cs="Calibri"/>
+          <w:noProof/>
+          <w:sz w:val="22"/>
+          <w:szCs w:val="22"/>
+          <w:lang w:val="de-DE" w:eastAsia="de-DE"/>
+        </w:rPr>
+        <w:lastRenderedPageBreak/>
+        <w:drawing>
+          <wp:inline distT="0" distB="0" distL="0" distR="0" wp14:anchorId="2BAF0568" wp14:editId="7E31E455">
+            <wp:extent cx="5759532" cy="4161060"/>
+            <wp:effectExtent l="0" t="0" r="0" b="0"/>
+            <wp:docPr id="6" name="Grafik 6"/>
+            <wp:cNvGraphicFramePr>
+              <a:graphicFrameLocks xmlns:a="http://schemas.openxmlformats.org/drawingml/2006/main" noChangeAspect="1"/>
+            </wp:cNvGraphicFramePr>
+            <a:graphic xmlns:a="http://schemas.openxmlformats.org/drawingml/2006/main">
+              <a:graphicData uri="http://schemas.openxmlformats.org/drawingml/2006/picture">
+                <pic:pic xmlns:pic="http://schemas.openxmlformats.org/drawingml/2006/picture">
+                  <pic:nvPicPr>
+                    <pic:cNvPr id="0" name="Picture 1"/>
+                    <pic:cNvPicPr>
+                      <a:picLocks noChangeAspect="1" noChangeArrowheads="1"/>
+                    </pic:cNvPicPr>
+                  </pic:nvPicPr>
+                  <pic:blipFill>
+                    <a:blip r:embed="rId13">
+                      <a:extLst>
+                        <a:ext uri="{28A0092B-C50C-407E-A947-70E740481C1C}">
+                          <a14:useLocalDpi xmlns:a14="http://schemas.microsoft.com/office/drawing/2010/main" val="0"/>
+                        </a:ext>
+                      </a:extLst>
+                    </a:blip>
+                    <a:srcRect/>
+                    <a:stretch>
+                      <a:fillRect/>
+                    </a:stretch>
+                  </pic:blipFill>
+                  <pic:spPr bwMode="auto">
+                    <a:xfrm>
+                      <a:off x="0" y="0"/>
+                      <a:ext cx="5783288" cy="4178223"/>
+                    </a:xfrm>
+                    <a:prstGeom prst="rect">
+                      <a:avLst/>
+                    </a:prstGeom>
+                    <a:noFill/>
+                    <a:ln>
+                      <a:noFill/>
+                    </a:ln>
+                  </pic:spPr>
+                </pic:pic>
+              </a:graphicData>
+            </a:graphic>
+          </wp:inline>
+        </w:drawing>
+      </w:r>
+    </w:p>
+    <w:p>
+      <w:pPr>
+        <w:pStyle w:val="Default"/>
         <w:ind w:left="993" w:right="849" w:firstLine="708"/>
         <w:rPr>
           <w:rFonts w:ascii="Calibri" w:hAnsi="Calibri" w:cs="Calibri"/>
@@ -3695,12 +3706,12 @@
       <w:pPr>
         <w:pStyle w:val="Verzeichnis2"/>
       </w:pPr>
-      <w:bookmarkStart w:id="8" w:name="_Toc481572238"/>
+      <w:bookmarkStart w:id="9" w:name="_Toc481572238"/>
       <w:r>
         <w:lastRenderedPageBreak/>
         <w:t>Install plugin</w:t>
       </w:r>
-      <w:bookmarkEnd w:id="8"/>
+      <w:bookmarkEnd w:id="9"/>
       <w:r>
         <w:t xml:space="preserve"> </w:t>
       </w:r>
@@ -3766,38 +3777,18 @@
         </w:rPr>
         <w:t xml:space="preserve">. </w:t>
       </w:r>
-      <w:r>
-        <w:fldChar w:fldCharType="begin"/>
-      </w:r>
-      <w:r>
-        <w:rPr>
-          <w:lang w:val="en-US"/>
-        </w:rPr>
-        <w:instrText xml:space="preserve"> HYPERLINK "https://docs.oracle.com/cd/E59726_01/doc.50/e39147/deploy_import.htm" \l "HTMDB26010" </w:instrText>
-      </w:r>
-      <w:r>
-        <w:fldChar w:fldCharType="separate"/>
-      </w:r>
-      <w:r>
-        <w:rPr>
-          <w:rStyle w:val="Hyperlink"/>
-          <w:rFonts w:ascii="Calibri" w:hAnsi="Calibri" w:cs="Calibri"/>
-          <w:sz w:val="22"/>
-          <w:szCs w:val="22"/>
-          <w:lang w:val="en-US"/>
-        </w:rPr>
-        <w:t>This Oracle document</w:t>
-      </w:r>
-      <w:r>
-        <w:rPr>
-          <w:rStyle w:val="Hyperlink"/>
-          <w:rFonts w:ascii="Calibri" w:hAnsi="Calibri" w:cs="Calibri"/>
-          <w:sz w:val="22"/>
-          <w:szCs w:val="22"/>
-          <w:lang w:val="en-US"/>
-        </w:rPr>
-        <w:fldChar w:fldCharType="end"/>
-      </w:r>
+      <w:hyperlink r:id="rId14" w:anchor="HTMDB26010" w:history="1">
+        <w:r>
+          <w:rPr>
+            <w:rStyle w:val="Hyperlink"/>
+            <w:rFonts w:ascii="Calibri" w:hAnsi="Calibri" w:cs="Calibri"/>
+            <w:sz w:val="22"/>
+            <w:szCs w:val="22"/>
+            <w:lang w:val="en-US"/>
+          </w:rPr>
+          <w:t>This Oracle document</w:t>
+        </w:r>
+      </w:hyperlink>
       <w:r>
         <w:rPr>
           <w:rFonts w:ascii="Calibri" w:hAnsi="Calibri" w:cs="Calibri"/>
@@ -3924,11 +3915,11 @@
       <w:pPr>
         <w:pStyle w:val="Verzeichnis2"/>
       </w:pPr>
-      <w:bookmarkStart w:id="9" w:name="_Toc481572239"/>
+      <w:bookmarkStart w:id="10" w:name="_Toc481572239"/>
       <w:r>
         <w:t>Using in your application</w:t>
       </w:r>
-      <w:bookmarkEnd w:id="9"/>
+      <w:bookmarkEnd w:id="10"/>
     </w:p>
     <w:p>
       <w:pPr>
@@ -4104,7 +4095,7 @@
               </wp:anchor>
             </w:drawing>
           </mc:Choice>
-          <mc:Fallback xmlns:mo="http://schemas.microsoft.com/office/mac/office/2008/main" xmlns:mv="urn:schemas-microsoft-com:mac:vml">
+          <mc:Fallback xmlns:mv="urn:schemas-microsoft-com:mac:vml" xmlns:mo="http://schemas.microsoft.com/office/mac/office/2008/main">
             <w:pict>
               <v:rect w14:anchorId="550C2F06" id="Rechteck 52" o:spid="_x0000_s1026" style="position:absolute;margin-left:401.05pt;margin-top:158.3pt;width:122.1pt;height:12.95pt;z-index:251692032;visibility:visible;mso-wrap-style:square;mso-width-percent:0;mso-height-percent:0;mso-wrap-distance-left:9pt;mso-wrap-distance-top:0;mso-wrap-distance-right:9pt;mso-wrap-distance-bottom:0;mso-position-horizontal:absolute;mso-position-horizontal-relative:text;mso-position-vertical:absolute;mso-position-vertical-relative:text;mso-width-percent:0;mso-height-percent:0;mso-width-relative:margin;mso-height-relative:margin;v-text-anchor:middle" o:gfxdata="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" filled="f" strokecolor="#f79646 [3209]" strokeweight="2pt"/>
             </w:pict>
@@ -4178,7 +4169,7 @@
               </wp:anchor>
             </w:drawing>
           </mc:Choice>
-          <mc:Fallback xmlns:mo="http://schemas.microsoft.com/office/mac/office/2008/main" xmlns:mv="urn:schemas-microsoft-com:mac:vml">
+          <mc:Fallback xmlns:mv="urn:schemas-microsoft-com:mac:vml" xmlns:mo="http://schemas.microsoft.com/office/mac/office/2008/main">
             <w:pict>
               <v:rect w14:anchorId="2F1E6BF2" id="Rechteck 51" o:spid="_x0000_s1026" style="position:absolute;margin-left:401.1pt;margin-top:144.55pt;width:122.1pt;height:12.95pt;z-index:251689984;visibility:visible;mso-wrap-style:square;mso-width-percent:0;mso-height-percent:0;mso-wrap-distance-left:9pt;mso-wrap-distance-top:0;mso-wrap-distance-right:9pt;mso-wrap-distance-bottom:0;mso-position-horizontal:absolute;mso-position-horizontal-relative:text;mso-position-vertical:absolute;mso-position-vertical-relative:text;mso-width-percent:0;mso-height-percent:0;mso-width-relative:margin;mso-height-relative:margin;v-text-anchor:middle" o:gfxdata="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" filled="f" strokecolor="#f79646 [3209]" strokeweight="2pt"/>
             </w:pict>
@@ -4252,7 +4243,7 @@
               </wp:anchor>
             </w:drawing>
           </mc:Choice>
-          <mc:Fallback xmlns:mo="http://schemas.microsoft.com/office/mac/office/2008/main" xmlns:mv="urn:schemas-microsoft-com:mac:vml">
+          <mc:Fallback xmlns:mv="urn:schemas-microsoft-com:mac:vml" xmlns:mo="http://schemas.microsoft.com/office/mac/office/2008/main">
             <w:pict>
               <v:rect w14:anchorId="282742CE" id="Rechteck 50" o:spid="_x0000_s1026" style="position:absolute;margin-left:401.15pt;margin-top:132.1pt;width:122.1pt;height:12.95pt;z-index:251687936;visibility:visible;mso-wrap-style:square;mso-width-percent:0;mso-height-percent:0;mso-wrap-distance-left:9pt;mso-wrap-distance-top:0;mso-wrap-distance-right:9pt;mso-wrap-distance-bottom:0;mso-position-horizontal:absolute;mso-position-horizontal-relative:text;mso-position-vertical:absolute;mso-position-vertical-relative:text;mso-width-percent:0;mso-height-percent:0;mso-width-relative:margin;mso-height-relative:margin;v-text-anchor:middle" o:gfxdata="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" filled="f" strokecolor="#f79646 [3209]" strokeweight="2pt"/>
             </w:pict>
@@ -4283,7 +4274,7 @@
                     <pic:cNvPicPr/>
                   </pic:nvPicPr>
                   <pic:blipFill>
-                    <a:blip r:embed="rId13">
+                    <a:blip r:embed="rId15">
                       <a:extLst>
                         <a:ext uri="{28A0092B-C50C-407E-A947-70E740481C1C}">
                           <a14:useLocalDpi xmlns:a14="http://schemas.microsoft.com/office/drawing/2010/main" val="0"/>
@@ -4573,7 +4564,7 @@
               </wp:anchor>
             </w:drawing>
           </mc:Choice>
-          <mc:Fallback xmlns:mo="http://schemas.microsoft.com/office/mac/office/2008/main" xmlns:mv="urn:schemas-microsoft-com:mac:vml">
+          <mc:Fallback xmlns:mv="urn:schemas-microsoft-com:mac:vml" xmlns:mo="http://schemas.microsoft.com/office/mac/office/2008/main">
             <w:pict>
               <v:rect w14:anchorId="12A7674B" id="Rechteck 57" o:spid="_x0000_s1026" style="position:absolute;margin-left:403.4pt;margin-top:81pt;width:125.65pt;height:12.95pt;z-index:251694080;visibility:visible;mso-wrap-style:square;mso-width-percent:0;mso-height-percent:0;mso-wrap-distance-left:9pt;mso-wrap-distance-top:0;mso-wrap-distance-right:9pt;mso-wrap-distance-bottom:0;mso-position-horizontal:absolute;mso-position-horizontal-relative:text;mso-position-vertical:absolute;mso-position-vertical-relative:text;mso-width-percent:0;mso-height-percent:0;mso-width-relative:margin;mso-height-relative:margin;v-text-anchor:middle" o:gfxdata="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" filled="f" strokecolor="#f79646 [3209]" strokeweight="2pt"/>
             </w:pict>
@@ -4602,7 +4593,7 @@
                     <pic:cNvPicPr/>
                   </pic:nvPicPr>
                   <pic:blipFill>
-                    <a:blip r:embed="rId14">
+                    <a:blip r:embed="rId16">
                       <a:extLst>
                         <a:ext uri="{28A0092B-C50C-407E-A947-70E740481C1C}">
                           <a14:useLocalDpi xmlns:a14="http://schemas.microsoft.com/office/drawing/2010/main" val="0"/>
@@ -4778,7 +4769,7 @@
           <w:lang w:val="en-US"/>
         </w:rPr>
       </w:pPr>
-      <w:bookmarkStart w:id="10" w:name="_Toc481572240"/>
+      <w:bookmarkStart w:id="11" w:name="_Toc481572240"/>
       <w:r>
         <w:rPr>
           <w:rFonts w:cs="Calibri"/>
@@ -4789,7 +4780,7 @@
         </w:rPr>
         <w:t>How it works</w:t>
       </w:r>
-      <w:bookmarkEnd w:id="10"/>
+      <w:bookmarkEnd w:id="11"/>
     </w:p>
     <w:p>
       <w:pPr>
@@ -4917,7 +4908,7 @@
                     </pic:cNvPicPr>
                   </pic:nvPicPr>
                   <pic:blipFill>
-                    <a:blip r:embed="rId15">
+                    <a:blip r:embed="rId17">
                       <a:extLst>
                         <a:ext uri="{28A0092B-C50C-407E-A947-70E740481C1C}">
                           <a14:useLocalDpi xmlns:a14="http://schemas.microsoft.com/office/drawing/2010/main" val="0"/>
@@ -5078,7 +5069,7 @@
                     </pic:cNvPicPr>
                   </pic:nvPicPr>
                   <pic:blipFill rotWithShape="1">
-                    <a:blip r:embed="rId16">
+                    <a:blip r:embed="rId18">
                       <a:extLst>
                         <a:ext uri="{28A0092B-C50C-407E-A947-70E740481C1C}">
                           <a14:useLocalDpi xmlns:a14="http://schemas.microsoft.com/office/drawing/2010/main" val="0"/>
@@ -5136,7 +5127,7 @@
           <w:lang w:val="en-US"/>
         </w:rPr>
       </w:pPr>
-      <w:bookmarkStart w:id="11" w:name="_Toc481572241"/>
+      <w:bookmarkStart w:id="12" w:name="_Toc481572241"/>
       <w:r>
         <w:rPr>
           <w:rFonts w:cs="Calibri"/>
@@ -5187,7 +5178,7 @@
         </w:rPr>
         <w:t>lein (commi235).</w:t>
       </w:r>
-      <w:bookmarkEnd w:id="11"/>
+      <w:bookmarkEnd w:id="12"/>
     </w:p>
     <w:p>
       <w:pPr>
@@ -5231,34 +5222,16 @@
         </w:rPr>
         <w:t xml:space="preserve"> (</w:t>
       </w:r>
-      <w:r>
-        <w:fldChar w:fldCharType="begin"/>
-      </w:r>
-      <w:r>
-        <w:rPr>
-          <w:lang w:val="en-US"/>
-        </w:rPr>
-        <w:instrText xml:space="preserve"> HYPERLINK "https://github.com/commi235/APEX_IR_XLSX" </w:instrText>
-      </w:r>
-      <w:r>
-        <w:fldChar w:fldCharType="separate"/>
-      </w:r>
-      <w:r>
-        <w:rPr>
-          <w:rStyle w:val="Hyperlink"/>
-          <w:rFonts w:cs="Calibri"/>
-          <w:lang w:val="en-US"/>
-        </w:rPr>
-        <w:t>https://github.com/commi235/APEX_IR_XLSX</w:t>
-      </w:r>
-      <w:r>
-        <w:rPr>
-          <w:rStyle w:val="Hyperlink"/>
-          <w:rFonts w:cs="Calibri"/>
-          <w:lang w:val="en-US"/>
-        </w:rPr>
-        <w:fldChar w:fldCharType="end"/>
-      </w:r>
+      <w:hyperlink r:id="rId19" w:history="1">
+        <w:r>
+          <w:rPr>
+            <w:rStyle w:val="Hyperlink"/>
+            <w:rFonts w:cs="Calibri"/>
+            <w:lang w:val="en-US"/>
+          </w:rPr>
+          <w:t>https://github.com/commi235/APEX_IR_XLSX</w:t>
+        </w:r>
+      </w:hyperlink>
       <w:r>
         <w:rPr>
           <w:rFonts w:cs="Calibri"/>
@@ -5393,7 +5366,7 @@
           <w:lang w:val="en-US"/>
         </w:rPr>
       </w:pPr>
-      <w:bookmarkStart w:id="12" w:name="_Toc481572242"/>
+      <w:bookmarkStart w:id="13" w:name="_Toc481572242"/>
       <w:r>
         <w:rPr>
           <w:lang w:val="en-US"/>
@@ -5401,7 +5374,7 @@
         <w:lastRenderedPageBreak/>
         <w:t>Configuration Settings</w:t>
       </w:r>
-      <w:bookmarkEnd w:id="12"/>
+      <w:bookmarkEnd w:id="13"/>
       <w:r>
         <w:rPr>
           <w:lang w:val="en-US"/>
@@ -5413,11 +5386,11 @@
       <w:pPr>
         <w:pStyle w:val="Verzeichnis2"/>
       </w:pPr>
-      <w:bookmarkStart w:id="13" w:name="_Toc481572243"/>
+      <w:bookmarkStart w:id="14" w:name="_Toc481572243"/>
       <w:r>
         <w:t>Return Data</w:t>
       </w:r>
-      <w:bookmarkEnd w:id="13"/>
+      <w:bookmarkEnd w:id="14"/>
     </w:p>
     <w:p>
       <w:pPr>
@@ -5427,8 +5400,6 @@
           <w:lang w:val="en-US"/>
         </w:rPr>
       </w:pPr>
-      <w:bookmarkStart w:id="14" w:name="_GoBack"/>
-      <w:bookmarkEnd w:id="14"/>
       <w:r>
         <w:rPr>
           <w:lang w:val="en-US"/>
@@ -5785,7 +5756,7 @@
               </wp:anchor>
             </w:drawing>
           </mc:Choice>
-          <mc:Fallback xmlns:mo="http://schemas.microsoft.com/office/mac/office/2008/main" xmlns:mv="urn:schemas-microsoft-com:mac:vml">
+          <mc:Fallback xmlns:mv="urn:schemas-microsoft-com:mac:vml" xmlns:mo="http://schemas.microsoft.com/office/mac/office/2008/main">
             <w:pict>
               <v:rect w14:anchorId="376C882F" id="Rechteck 25" o:spid="_x0000_s1026" style="position:absolute;margin-left:404.25pt;margin-top:110.55pt;width:145.35pt;height:11.2pt;z-index:251664384;visibility:visible;mso-wrap-style:square;mso-width-percent:0;mso-height-percent:0;mso-wrap-distance-left:9pt;mso-wrap-distance-top:0;mso-wrap-distance-right:9pt;mso-wrap-distance-bottom:0;mso-position-horizontal:absolute;mso-position-horizontal-relative:text;mso-position-vertical:absolute;mso-position-vertical-relative:text;mso-width-percent:0;mso-height-percent:0;mso-width-relative:margin;mso-height-relative:margin;v-text-anchor:middle" o:gfxdata="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" filled="f" strokecolor="#f79646 [3209]" strokeweight="2pt"/>
             </w:pict>
@@ -5813,7 +5784,7 @@
                     <pic:cNvPicPr/>
                   </pic:nvPicPr>
                   <pic:blipFill>
-                    <a:blip r:embed="rId17">
+                    <a:blip r:embed="rId20">
                       <a:extLst>
                         <a:ext uri="{28A0092B-C50C-407E-A947-70E740481C1C}">
                           <a14:useLocalDpi xmlns:a14="http://schemas.microsoft.com/office/drawing/2010/main" val="0"/>
@@ -6139,7 +6110,7 @@
                     </pic:cNvPicPr>
                   </pic:nvPicPr>
                   <pic:blipFill>
-                    <a:blip r:embed="rId18">
+                    <a:blip r:embed="rId21">
                       <a:extLst>
                         <a:ext uri="{28A0092B-C50C-407E-A947-70E740481C1C}">
                           <a14:useLocalDpi xmlns:a14="http://schemas.microsoft.com/office/drawing/2010/main" val="0"/>
@@ -6403,7 +6374,7 @@
               </wp:anchor>
             </w:drawing>
           </mc:Choice>
-          <mc:Fallback xmlns:mo="http://schemas.microsoft.com/office/mac/office/2008/main" xmlns:mv="urn:schemas-microsoft-com:mac:vml">
+          <mc:Fallback xmlns:mv="urn:schemas-microsoft-com:mac:vml" xmlns:mo="http://schemas.microsoft.com/office/mac/office/2008/main">
             <w:pict>
               <v:rect w14:anchorId="73DDBD4E" id="Rechteck 13" o:spid="_x0000_s1026" style="position:absolute;margin-left:403.85pt;margin-top:123.75pt;width:143.75pt;height:16.25pt;z-index:251665408;visibility:visible;mso-wrap-style:square;mso-width-percent:0;mso-height-percent:0;mso-wrap-distance-left:9pt;mso-wrap-distance-top:0;mso-wrap-distance-right:9pt;mso-wrap-distance-bottom:0;mso-position-horizontal:absolute;mso-position-horizontal-relative:text;mso-position-vertical:absolute;mso-position-vertical-relative:text;mso-width-percent:0;mso-height-percent:0;mso-width-relative:margin;mso-height-relative:margin;v-text-anchor:middle" o:gfxdata="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" filled="f" strokecolor="#f79646 [3209]" strokeweight="2pt"/>
             </w:pict>
@@ -6434,7 +6405,7 @@
                     <pic:cNvPicPr/>
                   </pic:nvPicPr>
                   <pic:blipFill>
-                    <a:blip r:embed="rId19">
+                    <a:blip r:embed="rId22">
                       <a:extLst>
                         <a:ext uri="{28A0092B-C50C-407E-A947-70E740481C1C}">
                           <a14:useLocalDpi xmlns:a14="http://schemas.microsoft.com/office/drawing/2010/main" val="0"/>
@@ -6905,7 +6876,7 @@
               </wp:anchor>
             </w:drawing>
           </mc:Choice>
-          <mc:Fallback xmlns:mo="http://schemas.microsoft.com/office/mac/office/2008/main" xmlns:mv="urn:schemas-microsoft-com:mac:vml">
+          <mc:Fallback xmlns:mv="urn:schemas-microsoft-com:mac:vml" xmlns:mo="http://schemas.microsoft.com/office/mac/office/2008/main">
             <w:pict>
               <v:rect w14:anchorId="21035877" id="Rechteck 65" o:spid="_x0000_s1026" style="position:absolute;margin-left:402.05pt;margin-top:208.75pt;width:112.25pt;height:10.3pt;z-index:251700224;visibility:visible;mso-wrap-style:square;mso-width-percent:0;mso-height-percent:0;mso-wrap-distance-left:9pt;mso-wrap-distance-top:0;mso-wrap-distance-right:9pt;mso-wrap-distance-bottom:0;mso-position-horizontal:absolute;mso-position-horizontal-relative:text;mso-position-vertical:absolute;mso-position-vertical-relative:text;mso-width-percent:0;mso-height-percent:0;mso-width-relative:margin;mso-height-relative:margin;v-text-anchor:middle" o:gfxdata="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" filled="f" strokecolor="#f79646 [3209]" strokeweight="2pt"/>
             </w:pict>
@@ -6979,7 +6950,7 @@
               </wp:anchor>
             </w:drawing>
           </mc:Choice>
-          <mc:Fallback xmlns:mo="http://schemas.microsoft.com/office/mac/office/2008/main" xmlns:mv="urn:schemas-microsoft-com:mac:vml">
+          <mc:Fallback xmlns:mv="urn:schemas-microsoft-com:mac:vml" xmlns:mo="http://schemas.microsoft.com/office/mac/office/2008/main">
             <w:pict>
               <v:rect w14:anchorId="052D360C" id="Rechteck 64" o:spid="_x0000_s1026" style="position:absolute;margin-left:402.05pt;margin-top:195.8pt;width:129.25pt;height:8.5pt;z-index:251698176;visibility:visible;mso-wrap-style:square;mso-width-percent:0;mso-height-percent:0;mso-wrap-distance-left:9pt;mso-wrap-distance-top:0;mso-wrap-distance-right:9pt;mso-wrap-distance-bottom:0;mso-position-horizontal:absolute;mso-position-horizontal-relative:text;mso-position-vertical:absolute;mso-position-vertical-relative:text;mso-width-percent:0;mso-height-percent:0;mso-width-relative:margin;mso-height-relative:margin;v-text-anchor:middle" o:gfxdata="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" filled="f" strokecolor="#f79646 [3209]" strokeweight="2pt"/>
             </w:pict>
@@ -7053,7 +7024,7 @@
               </wp:anchor>
             </w:drawing>
           </mc:Choice>
-          <mc:Fallback xmlns:mo="http://schemas.microsoft.com/office/mac/office/2008/main" xmlns:mv="urn:schemas-microsoft-com:mac:vml">
+          <mc:Fallback xmlns:mv="urn:schemas-microsoft-com:mac:vml" xmlns:mo="http://schemas.microsoft.com/office/mac/office/2008/main">
             <w:pict>
               <v:rect w14:anchorId="2D962FE3" id="Rechteck 31" o:spid="_x0000_s1026" style="position:absolute;margin-left:400.7pt;margin-top:81.3pt;width:114.45pt;height:9.4pt;z-index:251683840;visibility:visible;mso-wrap-style:square;mso-width-percent:0;mso-height-percent:0;mso-wrap-distance-left:9pt;mso-wrap-distance-top:0;mso-wrap-distance-right:9pt;mso-wrap-distance-bottom:0;mso-position-horizontal:absolute;mso-position-horizontal-relative:text;mso-position-vertical:absolute;mso-position-vertical-relative:text;mso-width-percent:0;mso-height-percent:0;mso-width-relative:margin;mso-height-relative:margin;v-text-anchor:middle" o:gfxdata="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" filled="f" strokecolor="#f79646 [3209]" strokeweight="2pt"/>
             </w:pict>
@@ -7081,7 +7052,7 @@
                     <pic:cNvPicPr/>
                   </pic:nvPicPr>
                   <pic:blipFill>
-                    <a:blip r:embed="rId20">
+                    <a:blip r:embed="rId23">
                       <a:extLst>
                         <a:ext uri="{28A0092B-C50C-407E-A947-70E740481C1C}">
                           <a14:useLocalDpi xmlns:a14="http://schemas.microsoft.com/office/drawing/2010/main" val="0"/>
@@ -7272,7 +7243,7 @@
                     <pic:cNvPicPr/>
                   </pic:nvPicPr>
                   <pic:blipFill rotWithShape="1">
-                    <a:blip r:embed="rId21"/>
+                    <a:blip r:embed="rId24"/>
                     <a:srcRect l="5575" t="33789" r="2295" b="3789"/>
                     <a:stretch/>
                   </pic:blipFill>
@@ -7488,7 +7459,7 @@
                     </pic:cNvPicPr>
                   </pic:nvPicPr>
                   <pic:blipFill rotWithShape="1">
-                    <a:blip r:embed="rId22">
+                    <a:blip r:embed="rId25">
                       <a:extLst>
                         <a:ext uri="{28A0092B-C50C-407E-A947-70E740481C1C}">
                           <a14:useLocalDpi xmlns:a14="http://schemas.microsoft.com/office/drawing/2010/main" val="0"/>
@@ -7599,7 +7570,7 @@
                     </pic:cNvPicPr>
                   </pic:nvPicPr>
                   <pic:blipFill>
-                    <a:blip r:embed="rId23">
+                    <a:blip r:embed="rId26">
                       <a:extLst>
                         <a:ext uri="{28A0092B-C50C-407E-A947-70E740481C1C}">
                           <a14:useLocalDpi xmlns:a14="http://schemas.microsoft.com/office/drawing/2010/main" val="0"/>
@@ -7794,8 +7765,8 @@
       </w:pPr>
     </w:p>
     <w:sectPr>
-      <w:headerReference w:type="default" r:id="rId24"/>
-      <w:footerReference w:type="default" r:id="rId25"/>
+      <w:headerReference w:type="default" r:id="rId27"/>
+      <w:footerReference w:type="default" r:id="rId28"/>
       <w:pgSz w:w="11906" w:h="16838"/>
       <w:pgMar w:top="1417" w:right="0" w:bottom="1134" w:left="0" w:header="708" w:footer="708" w:gutter="0"/>
       <w:cols w:space="708"/>
@@ -7997,7 +7968,7 @@
         <w:noProof/>
         <w:lang w:val="en-US"/>
       </w:rPr>
-      <w:t>13</w:t>
+      <w:t>8</w:t>
     </w:r>
     <w:r>
       <w:rPr>
@@ -10059,7 +10030,7 @@
 </file>
 
 <file path=customXml/itemProps1.xml><?xml version="1.0" encoding="utf-8"?>
-<ds:datastoreItem xmlns:ds="http://schemas.openxmlformats.org/officeDocument/2006/customXml" ds:itemID="{8F51C209-D842-419D-99C4-CD6DCE5F986D}">
+<ds:datastoreItem xmlns:ds="http://schemas.openxmlformats.org/officeDocument/2006/customXml" ds:itemID="{BD8B9917-B627-49B0-9B4D-99B4CEC2749F}">
   <ds:schemaRefs>
     <ds:schemaRef ds:uri="http://schemas.openxmlformats.org/officeDocument/2006/bibliography"/>
   </ds:schemaRefs>

</xml_diff>

<commit_message>
+ Spinneer in IG + Colors for headers in IG + Documentation
</commit_message>
<xml_diff>
--- a/instructions.docx
+++ b/instructions.docx
@@ -11,6 +11,8 @@
           <w:szCs w:val="48"/>
         </w:rPr>
       </w:pPr>
+      <w:bookmarkStart w:id="0" w:name="_GoBack"/>
+      <w:bookmarkEnd w:id="0"/>
       <w:r>
         <w:rPr>
           <w:sz w:val="48"/>
@@ -852,7 +854,7 @@
             <w:noProof/>
             <w:webHidden/>
           </w:rPr>
-          <w:t>8</w:t>
+          <w:t>9</w:t>
         </w:r>
         <w:r>
           <w:rPr>
@@ -1132,7 +1134,7 @@
             <w:noProof/>
             <w:webHidden/>
           </w:rPr>
-          <w:t>9</w:t>
+          <w:t>10</w:t>
         </w:r>
         <w:r>
           <w:rPr>
@@ -1482,7 +1484,7 @@
             <w:noProof/>
             <w:webHidden/>
           </w:rPr>
-          <w:t>11</w:t>
+          <w:t>12</w:t>
         </w:r>
         <w:r>
           <w:rPr>
@@ -1658,8 +1660,6 @@
         </w:rPr>
         <w:br w:type="page"/>
       </w:r>
-      <w:bookmarkStart w:id="0" w:name="_GoBack"/>
-      <w:bookmarkEnd w:id="0"/>
     </w:p>
     <w:p>
       <w:pPr>
@@ -1762,9 +1762,8 @@
           <w:szCs w:val="22"/>
           <w:lang w:val="en-US"/>
         </w:rPr>
-        <w:t xml:space="preserve"> </w:t>
-      </w:r>
-      <w:proofErr w:type="spellStart"/>
+        <w:t xml:space="preserve"> MS</w:t>
+      </w:r>
       <w:r>
         <w:rPr>
           <w:rFonts w:ascii="Calibri" w:hAnsi="Calibri" w:cs="Calibri"/>
@@ -1773,19 +1772,8 @@
           <w:szCs w:val="22"/>
           <w:lang w:val="en-US"/>
         </w:rPr>
-        <w:t>MS</w:t>
-      </w:r>
-      <w:r>
-        <w:rPr>
-          <w:rFonts w:ascii="Calibri" w:hAnsi="Calibri" w:cs="Calibri"/>
-          <w:b/>
-          <w:sz w:val="22"/>
-          <w:szCs w:val="22"/>
-          <w:lang w:val="en-US"/>
-        </w:rPr>
         <w:t>Excel</w:t>
       </w:r>
-      <w:proofErr w:type="spellEnd"/>
       <w:r>
         <w:rPr>
           <w:rFonts w:ascii="Calibri" w:hAnsi="Calibri" w:cs="Calibri"/>
@@ -1929,13 +1917,7 @@
         <w:rPr>
           <w:lang w:val="en-US"/>
         </w:rPr>
-        <w:t xml:space="preserve">features </w:t>
-      </w:r>
-      <w:r>
-        <w:rPr>
-          <w:lang w:val="en-US"/>
-        </w:rPr>
-        <w:t>of Interactive Report/Grid</w:t>
+        <w:t>features of Interactive Report/Grid</w:t>
       </w:r>
       <w:r>
         <w:rPr>
@@ -2235,27 +2217,7 @@
           <w:szCs w:val="22"/>
           <w:lang w:val="en-US"/>
         </w:rPr>
-        <w:t xml:space="preserve"> to </w:t>
-      </w:r>
-      <w:proofErr w:type="spellStart"/>
-      <w:r>
-        <w:rPr>
-          <w:rFonts w:ascii="Calibri" w:hAnsi="Calibri" w:cs="Calibri"/>
-          <w:sz w:val="22"/>
-          <w:szCs w:val="22"/>
-          <w:lang w:val="en-US"/>
-        </w:rPr>
-        <w:t>MSExcel</w:t>
-      </w:r>
-      <w:proofErr w:type="spellEnd"/>
-      <w:r>
-        <w:rPr>
-          <w:rFonts w:ascii="Calibri" w:hAnsi="Calibri" w:cs="Calibri"/>
-          <w:sz w:val="22"/>
-          <w:szCs w:val="22"/>
-          <w:lang w:val="en-US"/>
-        </w:rPr>
-        <w:t xml:space="preserve">" APEX plugin and </w:t>
+        <w:t xml:space="preserve"> to MSExcel" APEX plugin and </w:t>
       </w:r>
       <w:r>
         <w:rPr>
@@ -2700,23 +2662,14 @@
         <w:rPr>
           <w:lang w:val="en-US"/>
         </w:rPr>
+        <w:t xml:space="preserve"> APEXIR_XLSX_PKG.sql</w:t>
+      </w:r>
+      <w:r>
+        <w:rPr>
+          <w:lang w:val="en-US"/>
+        </w:rPr>
         <w:t xml:space="preserve"> </w:t>
       </w:r>
-      <w:proofErr w:type="spellStart"/>
-      <w:r>
-        <w:rPr>
-          <w:lang w:val="en-US"/>
-        </w:rPr>
-        <w:t>APEXIR_XLSX_</w:t>
-      </w:r>
-      <w:proofErr w:type="gramStart"/>
-      <w:r>
-        <w:rPr>
-          <w:lang w:val="en-US"/>
-        </w:rPr>
-        <w:t>PKG.sql</w:t>
-      </w:r>
-      <w:proofErr w:type="spellEnd"/>
       <w:r>
         <w:rPr>
           <w:lang w:val="en-US"/>
@@ -2727,15 +2680,20 @@
         <w:rPr>
           <w:lang w:val="en-US"/>
         </w:rPr>
+        <w:t xml:space="preserve">and </w:t>
+      </w:r>
+      <w:r>
+        <w:rPr>
+          <w:lang w:val="en-US"/>
+        </w:rPr>
         <w:t xml:space="preserve"> </w:t>
       </w:r>
       <w:r>
         <w:rPr>
           <w:lang w:val="en-US"/>
         </w:rPr>
-        <w:t>and</w:t>
-      </w:r>
-      <w:proofErr w:type="gramEnd"/>
+        <w:t xml:space="preserve">AS_ZIP </w:t>
+      </w:r>
       <w:r>
         <w:rPr>
           <w:lang w:val="en-US"/>
@@ -2746,64 +2704,44 @@
         <w:rPr>
           <w:lang w:val="en-US"/>
         </w:rPr>
+        <w:t>package</w:t>
+      </w:r>
+      <w:r>
+        <w:rPr>
+          <w:lang w:val="en-US"/>
+        </w:rPr>
+        <w:t>s</w:t>
+      </w:r>
+      <w:r>
+        <w:rPr>
+          <w:lang w:val="en-US"/>
+        </w:rPr>
+        <w:t xml:space="preserve">. </w:t>
+      </w:r>
+      <w:r>
+        <w:rPr>
+          <w:lang w:val="en-US"/>
+        </w:rPr>
+        <w:t xml:space="preserve">To install these packages, please use </w:t>
+      </w:r>
+      <w:r>
+        <w:rPr>
+          <w:lang w:val="en-US"/>
+        </w:rPr>
+        <w:t>the all-in-one installation script</w:t>
+      </w:r>
+      <w:r>
+        <w:rPr>
+          <w:lang w:val="en-US"/>
+        </w:rPr>
         <w:t xml:space="preserve"> </w:t>
       </w:r>
       <w:r>
         <w:rPr>
           <w:lang w:val="en-US"/>
         </w:rPr>
-        <w:t xml:space="preserve">AS_ZIP </w:t>
-      </w:r>
-      <w:r>
-        <w:rPr>
-          <w:lang w:val="en-US"/>
-        </w:rPr>
-        <w:t xml:space="preserve"> </w:t>
-      </w:r>
-      <w:r>
-        <w:rPr>
-          <w:lang w:val="en-US"/>
-        </w:rPr>
-        <w:t>package</w:t>
-      </w:r>
-      <w:r>
-        <w:rPr>
-          <w:lang w:val="en-US"/>
-        </w:rPr>
-        <w:t>s</w:t>
-      </w:r>
-      <w:r>
-        <w:rPr>
-          <w:lang w:val="en-US"/>
-        </w:rPr>
-        <w:t xml:space="preserve">. </w:t>
-      </w:r>
-      <w:r>
-        <w:rPr>
-          <w:lang w:val="en-US"/>
-        </w:rPr>
-        <w:t xml:space="preserve">To install these packages, please use </w:t>
-      </w:r>
-      <w:r>
-        <w:rPr>
-          <w:lang w:val="en-US"/>
-        </w:rPr>
-        <w:t>the all-in-one installation script</w:t>
-      </w:r>
-      <w:r>
-        <w:rPr>
-          <w:lang w:val="en-US"/>
-        </w:rPr>
-        <w:t xml:space="preserve"> </w:t>
-      </w:r>
-      <w:proofErr w:type="spellStart"/>
-      <w:r>
-        <w:rPr>
-          <w:lang w:val="en-US"/>
-        </w:rPr>
         <w:t>install_all_packages.sql</w:t>
       </w:r>
-      <w:proofErr w:type="spellEnd"/>
       <w:r>
         <w:rPr>
           <w:lang w:val="en-US"/>
@@ -2906,7 +2844,6 @@
         </w:rPr>
         <w:t xml:space="preserve">Scripts”. Upload file </w:t>
       </w:r>
-      <w:proofErr w:type="spellStart"/>
       <w:r>
         <w:rPr>
           <w:b/>
@@ -2914,7 +2851,6 @@
         </w:rPr>
         <w:t>install_all_packages.sql</w:t>
       </w:r>
-      <w:proofErr w:type="spellEnd"/>
       <w:r>
         <w:rPr>
           <w:noProof/>
@@ -3170,13 +3106,13 @@
         <mc:AlternateContent>
           <mc:Choice Requires="wps">
             <w:drawing>
-              <wp:anchor distT="0" distB="0" distL="114300" distR="114300" simplePos="0" relativeHeight="251654144" behindDoc="0" locked="0" layoutInCell="1" allowOverlap="1" wp14:anchorId="295801F6" wp14:editId="10671B84">
+              <wp:anchor distT="0" distB="0" distL="114300" distR="114300" simplePos="0" relativeHeight="251654144" behindDoc="0" locked="0" layoutInCell="1" allowOverlap="1" wp14:anchorId="295801F6" wp14:editId="2D42259A">
                 <wp:simplePos x="0" y="0"/>
                 <wp:positionH relativeFrom="column">
-                  <wp:posOffset>5000963</wp:posOffset>
+                  <wp:posOffset>6131546</wp:posOffset>
                 </wp:positionH>
                 <wp:positionV relativeFrom="page">
-                  <wp:posOffset>5592447</wp:posOffset>
+                  <wp:posOffset>6030596</wp:posOffset>
                 </wp:positionV>
                 <wp:extent cx="130175" cy="184785"/>
                 <wp:effectExtent l="57150" t="0" r="22225" b="24765"/>
@@ -3228,9 +3164,25 @@
               </wp:anchor>
             </w:drawing>
           </mc:Choice>
-          <mc:Fallback xmlns:mo="http://schemas.microsoft.com/office/mac/office/2008/main" xmlns:mv="urn:schemas-microsoft-com:mac:vml">
+          <mc:Fallback>
             <w:pict>
-              <v:shape w14:anchorId="2BB42A17" id="Pfeil nach unten 27" o:spid="_x0000_s1026" type="#_x0000_t67" style="position:absolute;margin-left:393.8pt;margin-top:440.35pt;width:10.25pt;height:14.55pt;rotation:-8945354fd;z-index:251654144;visibility:visible;mso-wrap-style:square;mso-width-percent:0;mso-height-percent:0;mso-wrap-distance-left:9pt;mso-wrap-distance-top:0;mso-wrap-distance-right:9pt;mso-wrap-distance-bottom:0;mso-position-horizontal:absolute;mso-position-horizontal-relative:text;mso-position-vertical:absolute;mso-position-vertical-relative:page;mso-width-percent:0;mso-height-percent:0;mso-width-relative:margin;mso-height-relative:margin;v-text-anchor:middle" o:gfxdata="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" adj="13992" fillcolor="white [3201]" strokecolor="#c0504d [3205]" strokeweight="2pt">
+              <v:shapetype w14:anchorId="20C88BB6" id="_x0000_t67" coordsize="21600,21600" o:spt="67" adj="16200,5400" path="m0@0l@1@0@1,0@2,0@2@0,21600@0,10800,21600xe">
+                <v:stroke joinstyle="miter"/>
+                <v:formulas>
+                  <v:f eqn="val #0"/>
+                  <v:f eqn="val #1"/>
+                  <v:f eqn="sum height 0 #1"/>
+                  <v:f eqn="sum 10800 0 #1"/>
+                  <v:f eqn="sum width 0 #0"/>
+                  <v:f eqn="prod @4 @3 10800"/>
+                  <v:f eqn="sum width 0 @5"/>
+                </v:formulas>
+                <v:path o:connecttype="custom" o:connectlocs="10800,0;0,@0;10800,21600;21600,@0" o:connectangles="270,180,90,0" textboxrect="@1,0,@2,@6"/>
+                <v:handles>
+                  <v:h position="#1,#0" xrange="0,10800" yrange="0,21600"/>
+                </v:handles>
+              </v:shapetype>
+              <v:shape id="Pfeil nach unten 27" o:spid="_x0000_s1026" type="#_x0000_t67" style="position:absolute;margin-left:482.8pt;margin-top:474.85pt;width:10.25pt;height:14.55pt;rotation:-8945354fd;z-index:251654144;visibility:visible;mso-wrap-style:square;mso-width-percent:0;mso-height-percent:0;mso-wrap-distance-left:9pt;mso-wrap-distance-top:0;mso-wrap-distance-right:9pt;mso-wrap-distance-bottom:0;mso-position-horizontal:absolute;mso-position-horizontal-relative:text;mso-position-vertical:absolute;mso-position-vertical-relative:page;mso-width-percent:0;mso-height-percent:0;mso-width-relative:margin;mso-height-relative:margin;v-text-anchor:middle" o:gfxdata="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" adj="13992" fillcolor="white [3201]" strokecolor="#c0504d [3205]" strokeweight="2pt">
                 <w10:wrap anchory="page"/>
               </v:shape>
             </w:pict>
@@ -3384,13 +3336,13 @@
         <mc:AlternateContent>
           <mc:Choice Requires="wps">
             <w:drawing>
-              <wp:anchor distT="0" distB="0" distL="114300" distR="114300" simplePos="0" relativeHeight="251685888" behindDoc="0" locked="0" layoutInCell="1" allowOverlap="1" wp14:anchorId="1A48D3CE" wp14:editId="29460C80">
+              <wp:anchor distT="0" distB="0" distL="114300" distR="114300" simplePos="0" relativeHeight="251685888" behindDoc="0" locked="0" layoutInCell="1" allowOverlap="1" wp14:anchorId="1A48D3CE" wp14:editId="231A469F">
                 <wp:simplePos x="0" y="0"/>
                 <wp:positionH relativeFrom="column">
-                  <wp:posOffset>6534059</wp:posOffset>
+                  <wp:posOffset>6343015</wp:posOffset>
                 </wp:positionH>
                 <wp:positionV relativeFrom="page">
-                  <wp:posOffset>8135938</wp:posOffset>
+                  <wp:posOffset>8421371</wp:posOffset>
                 </wp:positionV>
                 <wp:extent cx="130175" cy="184785"/>
                 <wp:effectExtent l="57150" t="0" r="22225" b="24765"/>
@@ -3442,9 +3394,9 @@
               </wp:anchor>
             </w:drawing>
           </mc:Choice>
-          <mc:Fallback xmlns:mo="http://schemas.microsoft.com/office/mac/office/2008/main" xmlns:mv="urn:schemas-microsoft-com:mac:vml">
+          <mc:Fallback>
             <w:pict>
-              <v:shape w14:anchorId="1195135F" id="Pfeil nach unten 45" o:spid="_x0000_s1026" type="#_x0000_t67" style="position:absolute;margin-left:514.5pt;margin-top:640.65pt;width:10.25pt;height:14.55pt;rotation:-8945354fd;z-index:251685888;visibility:visible;mso-wrap-style:square;mso-width-percent:0;mso-height-percent:0;mso-wrap-distance-left:9pt;mso-wrap-distance-top:0;mso-wrap-distance-right:9pt;mso-wrap-distance-bottom:0;mso-position-horizontal:absolute;mso-position-horizontal-relative:text;mso-position-vertical:absolute;mso-position-vertical-relative:page;mso-width-percent:0;mso-height-percent:0;mso-width-relative:margin;mso-height-relative:margin;v-text-anchor:middle" o:gfxdata="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" adj="13992" fillcolor="white [3201]" strokecolor="#c0504d [3205]" strokeweight="2pt">
+              <v:shape w14:anchorId="7D5B3AD9" id="Pfeil nach unten 45" o:spid="_x0000_s1026" type="#_x0000_t67" style="position:absolute;margin-left:499.45pt;margin-top:663.1pt;width:10.25pt;height:14.55pt;rotation:-8945354fd;z-index:251685888;visibility:visible;mso-wrap-style:square;mso-width-percent:0;mso-height-percent:0;mso-wrap-distance-left:9pt;mso-wrap-distance-top:0;mso-wrap-distance-right:9pt;mso-wrap-distance-bottom:0;mso-position-horizontal:absolute;mso-position-horizontal-relative:text;mso-position-vertical:absolute;mso-position-vertical-relative:page;mso-width-percent:0;mso-height-percent:0;mso-width-relative:margin;mso-height-relative:margin;v-text-anchor:middle" o:gfxdata="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" adj="13992" fillcolor="white [3201]" strokecolor="#c0504d [3205]" strokeweight="2pt">
                 <w10:wrap anchory="page"/>
               </v:shape>
             </w:pict>
@@ -4109,7 +4061,6 @@
         </w:rPr>
         <w:t>plugin-file “</w:t>
       </w:r>
-      <w:proofErr w:type="spellStart"/>
       <w:r>
         <w:rPr>
           <w:rFonts w:ascii="Calibri" w:hAnsi="Calibri" w:cs="Calibri"/>
@@ -4119,7 +4070,6 @@
         </w:rPr>
         <w:t>dynamic_action_plugin_at_frt_gpv_ir_to_msexcel.sql</w:t>
       </w:r>
-      <w:proofErr w:type="spellEnd"/>
       <w:r>
         <w:rPr>
           <w:rFonts w:ascii="Calibri" w:hAnsi="Calibri" w:cs="Calibri"/>
@@ -4253,25 +4203,23 @@
           <w:b/>
           <w:lang w:val="en-US"/>
         </w:rPr>
-        <w:t xml:space="preserve">On Download </w:t>
-      </w:r>
-      <w:proofErr w:type="gramStart"/>
+        <w:t>On Download XLSX[GPV Interactive Report</w:t>
+      </w:r>
       <w:r>
         <w:rPr>
           <w:rFonts w:ascii="Calibri" w:hAnsi="Calibri" w:cs="Calibri"/>
           <w:b/>
           <w:lang w:val="en-US"/>
         </w:rPr>
-        <w:t>XLSX[</w:t>
-      </w:r>
-      <w:proofErr w:type="gramEnd"/>
+        <w:t>/Grid</w:t>
+      </w:r>
       <w:r>
         <w:rPr>
           <w:rFonts w:ascii="Calibri" w:hAnsi="Calibri" w:cs="Calibri"/>
           <w:b/>
           <w:lang w:val="en-US"/>
         </w:rPr>
-        <w:t>GPV Interactive Report to MS Excel v2]</w:t>
+        <w:t xml:space="preserve"> to MS Excel v2]</w:t>
       </w:r>
       <w:r>
         <w:rPr>
@@ -4307,18 +4255,18 @@
         <mc:AlternateContent>
           <mc:Choice Requires="wps">
             <w:drawing>
-              <wp:anchor distT="0" distB="0" distL="114300" distR="114300" simplePos="0" relativeHeight="251692032" behindDoc="0" locked="0" layoutInCell="1" allowOverlap="1" wp14:anchorId="7F0FACA6" wp14:editId="13504189">
+              <wp:anchor distT="0" distB="0" distL="114300" distR="114300" simplePos="0" relativeHeight="251687936" behindDoc="0" locked="0" layoutInCell="1" allowOverlap="1" wp14:anchorId="264CA84A" wp14:editId="4FEF1F22">
                 <wp:simplePos x="0" y="0"/>
                 <wp:positionH relativeFrom="column">
-                  <wp:posOffset>5093370</wp:posOffset>
+                  <wp:posOffset>4975860</wp:posOffset>
                 </wp:positionH>
                 <wp:positionV relativeFrom="paragraph">
-                  <wp:posOffset>2010410</wp:posOffset>
+                  <wp:posOffset>2091690</wp:posOffset>
                 </wp:positionV>
-                <wp:extent cx="1550505" cy="164607"/>
+                <wp:extent cx="1550035" cy="164465"/>
                 <wp:effectExtent l="0" t="0" r="12065" b="26035"/>
                 <wp:wrapNone/>
-                <wp:docPr id="52" name="Rechteck 52"/>
+                <wp:docPr id="50" name="Rechteck 50"/>
                 <wp:cNvGraphicFramePr/>
                 <a:graphic xmlns:a="http://schemas.openxmlformats.org/drawingml/2006/main">
                   <a:graphicData uri="http://schemas.microsoft.com/office/word/2010/wordprocessingShape">
@@ -4327,7 +4275,7 @@
                       <wps:spPr>
                         <a:xfrm>
                           <a:off x="0" y="0"/>
-                          <a:ext cx="1550505" cy="164607"/>
+                          <a:ext cx="1550035" cy="164465"/>
                         </a:xfrm>
                         <a:prstGeom prst="rect">
                           <a:avLst/>
@@ -4366,9 +4314,9 @@
               </wp:anchor>
             </w:drawing>
           </mc:Choice>
-          <mc:Fallback xmlns:mo="http://schemas.microsoft.com/office/mac/office/2008/main" xmlns:mv="urn:schemas-microsoft-com:mac:vml">
+          <mc:Fallback>
             <w:pict>
-              <v:rect w14:anchorId="550C2F06" id="Rechteck 52" o:spid="_x0000_s1026" style="position:absolute;margin-left:401.05pt;margin-top:158.3pt;width:122.1pt;height:12.95pt;z-index:251692032;visibility:visible;mso-wrap-style:square;mso-width-percent:0;mso-height-percent:0;mso-wrap-distance-left:9pt;mso-wrap-distance-top:0;mso-wrap-distance-right:9pt;mso-wrap-distance-bottom:0;mso-position-horizontal:absolute;mso-position-horizontal-relative:text;mso-position-vertical:absolute;mso-position-vertical-relative:text;mso-width-percent:0;mso-height-percent:0;mso-width-relative:margin;mso-height-relative:margin;v-text-anchor:middle" o:gfxdata="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" filled="f" strokecolor="#f79646 [3209]" strokeweight="2pt"/>
+              <v:rect w14:anchorId="37924EA2" id="Rechteck 50" o:spid="_x0000_s1026" style="position:absolute;margin-left:391.8pt;margin-top:164.7pt;width:122.05pt;height:12.95pt;z-index:251687936;visibility:visible;mso-wrap-style:square;mso-width-percent:0;mso-height-percent:0;mso-wrap-distance-left:9pt;mso-wrap-distance-top:0;mso-wrap-distance-right:9pt;mso-wrap-distance-bottom:0;mso-position-horizontal:absolute;mso-position-horizontal-relative:text;mso-position-vertical:absolute;mso-position-vertical-relative:text;mso-width-percent:0;mso-height-percent:0;mso-width-relative:margin;mso-height-relative:margin;v-text-anchor:middle" o:gfxdata="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" filled="f" strokecolor="#f79646 [3209]" strokeweight="2pt"/>
             </w:pict>
           </mc:Fallback>
         </mc:AlternateContent>
@@ -4381,15 +4329,15 @@
         <mc:AlternateContent>
           <mc:Choice Requires="wps">
             <w:drawing>
-              <wp:anchor distT="0" distB="0" distL="114300" distR="114300" simplePos="0" relativeHeight="251689984" behindDoc="0" locked="0" layoutInCell="1" allowOverlap="1" wp14:anchorId="43A2E914" wp14:editId="71DE7EE2">
+              <wp:anchor distT="0" distB="0" distL="114300" distR="114300" simplePos="0" relativeHeight="251689984" behindDoc="0" locked="0" layoutInCell="1" allowOverlap="1" wp14:anchorId="43A2E914" wp14:editId="3F703D5E">
                 <wp:simplePos x="0" y="0"/>
                 <wp:positionH relativeFrom="column">
-                  <wp:posOffset>5093970</wp:posOffset>
+                  <wp:posOffset>4975860</wp:posOffset>
                 </wp:positionH>
                 <wp:positionV relativeFrom="paragraph">
-                  <wp:posOffset>1835532</wp:posOffset>
+                  <wp:posOffset>2249805</wp:posOffset>
                 </wp:positionV>
-                <wp:extent cx="1550505" cy="164607"/>
+                <wp:extent cx="1550035" cy="164465"/>
                 <wp:effectExtent l="0" t="0" r="12065" b="26035"/>
                 <wp:wrapNone/>
                 <wp:docPr id="51" name="Rechteck 51"/>
@@ -4401,7 +4349,7 @@
                       <wps:spPr>
                         <a:xfrm>
                           <a:off x="0" y="0"/>
-                          <a:ext cx="1550505" cy="164607"/>
+                          <a:ext cx="1550035" cy="164465"/>
                         </a:xfrm>
                         <a:prstGeom prst="rect">
                           <a:avLst/>
@@ -4440,9 +4388,9 @@
               </wp:anchor>
             </w:drawing>
           </mc:Choice>
-          <mc:Fallback xmlns:mo="http://schemas.microsoft.com/office/mac/office/2008/main" xmlns:mv="urn:schemas-microsoft-com:mac:vml">
+          <mc:Fallback>
             <w:pict>
-              <v:rect w14:anchorId="2F1E6BF2" id="Rechteck 51" o:spid="_x0000_s1026" style="position:absolute;margin-left:401.1pt;margin-top:144.55pt;width:122.1pt;height:12.95pt;z-index:251689984;visibility:visible;mso-wrap-style:square;mso-width-percent:0;mso-height-percent:0;mso-wrap-distance-left:9pt;mso-wrap-distance-top:0;mso-wrap-distance-right:9pt;mso-wrap-distance-bottom:0;mso-position-horizontal:absolute;mso-position-horizontal-relative:text;mso-position-vertical:absolute;mso-position-vertical-relative:text;mso-width-percent:0;mso-height-percent:0;mso-width-relative:margin;mso-height-relative:margin;v-text-anchor:middle" o:gfxdata="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" filled="f" strokecolor="#f79646 [3209]" strokeweight="2pt"/>
+              <v:rect w14:anchorId="1024EF48" id="Rechteck 51" o:spid="_x0000_s1026" style="position:absolute;margin-left:391.8pt;margin-top:177.15pt;width:122.05pt;height:12.95pt;z-index:251689984;visibility:visible;mso-wrap-style:square;mso-width-percent:0;mso-height-percent:0;mso-wrap-distance-left:9pt;mso-wrap-distance-top:0;mso-wrap-distance-right:9pt;mso-wrap-distance-bottom:0;mso-position-horizontal:absolute;mso-position-horizontal-relative:text;mso-position-vertical:absolute;mso-position-vertical-relative:text;mso-width-percent:0;mso-height-percent:0;mso-width-relative:margin;mso-height-relative:margin;v-text-anchor:middle" o:gfxdata="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" filled="f" strokecolor="#f79646 [3209]" strokeweight="2pt"/>
             </w:pict>
           </mc:Fallback>
         </mc:AlternateContent>
@@ -4455,18 +4403,18 @@
         <mc:AlternateContent>
           <mc:Choice Requires="wps">
             <w:drawing>
-              <wp:anchor distT="0" distB="0" distL="114300" distR="114300" simplePos="0" relativeHeight="251687936" behindDoc="0" locked="0" layoutInCell="1" allowOverlap="1" wp14:anchorId="264CA84A" wp14:editId="2D3E6A26">
+              <wp:anchor distT="0" distB="0" distL="114300" distR="114300" simplePos="0" relativeHeight="251692032" behindDoc="0" locked="0" layoutInCell="1" allowOverlap="1" wp14:anchorId="7F0FACA6" wp14:editId="77D19C90">
                 <wp:simplePos x="0" y="0"/>
                 <wp:positionH relativeFrom="column">
-                  <wp:posOffset>5094514</wp:posOffset>
+                  <wp:posOffset>4975637</wp:posOffset>
                 </wp:positionH>
                 <wp:positionV relativeFrom="paragraph">
-                  <wp:posOffset>1677619</wp:posOffset>
+                  <wp:posOffset>2425065</wp:posOffset>
                 </wp:positionV>
-                <wp:extent cx="1550505" cy="164607"/>
+                <wp:extent cx="1550035" cy="164465"/>
                 <wp:effectExtent l="0" t="0" r="12065" b="26035"/>
                 <wp:wrapNone/>
-                <wp:docPr id="50" name="Rechteck 50"/>
+                <wp:docPr id="52" name="Rechteck 52"/>
                 <wp:cNvGraphicFramePr/>
                 <a:graphic xmlns:a="http://schemas.openxmlformats.org/drawingml/2006/main">
                   <a:graphicData uri="http://schemas.microsoft.com/office/word/2010/wordprocessingShape">
@@ -4475,7 +4423,7 @@
                       <wps:spPr>
                         <a:xfrm>
                           <a:off x="0" y="0"/>
-                          <a:ext cx="1550505" cy="164607"/>
+                          <a:ext cx="1550035" cy="164465"/>
                         </a:xfrm>
                         <a:prstGeom prst="rect">
                           <a:avLst/>
@@ -4514,26 +4462,23 @@
               </wp:anchor>
             </w:drawing>
           </mc:Choice>
-          <mc:Fallback xmlns:mo="http://schemas.microsoft.com/office/mac/office/2008/main" xmlns:mv="urn:schemas-microsoft-com:mac:vml">
+          <mc:Fallback>
             <w:pict>
-              <v:rect w14:anchorId="282742CE" id="Rechteck 50" o:spid="_x0000_s1026" style="position:absolute;margin-left:401.15pt;margin-top:132.1pt;width:122.1pt;height:12.95pt;z-index:251687936;visibility:visible;mso-wrap-style:square;mso-width-percent:0;mso-height-percent:0;mso-wrap-distance-left:9pt;mso-wrap-distance-top:0;mso-wrap-distance-right:9pt;mso-wrap-distance-bottom:0;mso-position-horizontal:absolute;mso-position-horizontal-relative:text;mso-position-vertical:absolute;mso-position-vertical-relative:text;mso-width-percent:0;mso-height-percent:0;mso-width-relative:margin;mso-height-relative:margin;v-text-anchor:middle" o:gfxdata="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" filled="f" strokecolor="#f79646 [3209]" strokeweight="2pt"/>
+              <v:rect w14:anchorId="52F638E5" id="Rechteck 52" o:spid="_x0000_s1026" style="position:absolute;margin-left:391.8pt;margin-top:190.95pt;width:122.05pt;height:12.95pt;z-index:251692032;visibility:visible;mso-wrap-style:square;mso-width-percent:0;mso-height-percent:0;mso-wrap-distance-left:9pt;mso-wrap-distance-top:0;mso-wrap-distance-right:9pt;mso-wrap-distance-bottom:0;mso-position-horizontal:absolute;mso-position-horizontal-relative:text;mso-position-vertical:absolute;mso-position-vertical-relative:text;mso-width-percent:0;mso-height-percent:0;mso-width-relative:margin;mso-height-relative:margin;v-text-anchor:middle" o:gfxdata="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" filled="f" strokecolor="#f79646 [3209]" strokeweight="2pt"/>
             </w:pict>
           </mc:Fallback>
         </mc:AlternateContent>
       </w:r>
       <w:r>
         <w:rPr>
-          <w:rFonts w:ascii="Calibri" w:hAnsi="Calibri" w:cs="Calibri"/>
           <w:noProof/>
-          <w:sz w:val="22"/>
-          <w:szCs w:val="22"/>
           <w:lang w:val="de-DE" w:eastAsia="de-DE"/>
         </w:rPr>
         <w:drawing>
-          <wp:inline distT="0" distB="0" distL="0" distR="0" wp14:anchorId="2F486F69" wp14:editId="4DC23F08">
-            <wp:extent cx="5918042" cy="2470407"/>
-            <wp:effectExtent l="0" t="0" r="6985" b="6350"/>
-            <wp:docPr id="49" name="Grafik 49"/>
+          <wp:inline distT="0" distB="0" distL="0" distR="0" wp14:anchorId="6C10CEA0" wp14:editId="66FB4CC1">
+            <wp:extent cx="5715000" cy="2837052"/>
+            <wp:effectExtent l="0" t="0" r="0" b="1905"/>
+            <wp:docPr id="14" name="Grafik 14"/>
             <wp:cNvGraphicFramePr>
               <a:graphicFrameLocks xmlns:a="http://schemas.openxmlformats.org/drawingml/2006/main" noChangeAspect="1"/>
             </wp:cNvGraphicFramePr>
@@ -4541,29 +4486,30 @@
               <a:graphicData uri="http://schemas.openxmlformats.org/drawingml/2006/picture">
                 <pic:pic xmlns:pic="http://schemas.openxmlformats.org/drawingml/2006/picture">
                   <pic:nvPicPr>
-                    <pic:cNvPr id="49" name="D70DCE1.tmp"/>
+                    <pic:cNvPr id="1" name=""/>
                     <pic:cNvPicPr/>
                   </pic:nvPicPr>
-                  <pic:blipFill>
-                    <a:blip r:embed="rId15">
-                      <a:extLst>
-                        <a:ext uri="{28A0092B-C50C-407E-A947-70E740481C1C}">
-                          <a14:useLocalDpi xmlns:a14="http://schemas.microsoft.com/office/drawing/2010/main" val="0"/>
-                        </a:ext>
-                      </a:extLst>
-                    </a:blip>
-                    <a:stretch>
-                      <a:fillRect/>
-                    </a:stretch>
+                  <pic:blipFill rotWithShape="1">
+                    <a:blip r:embed="rId15"/>
+                    <a:srcRect l="488" t="15801" r="2057" b="17525"/>
+                    <a:stretch/>
                   </pic:blipFill>
-                  <pic:spPr>
+                  <pic:spPr bwMode="auto">
                     <a:xfrm>
                       <a:off x="0" y="0"/>
-                      <a:ext cx="5947563" cy="2482730"/>
+                      <a:ext cx="5732357" cy="2845668"/>
                     </a:xfrm>
                     <a:prstGeom prst="rect">
                       <a:avLst/>
                     </a:prstGeom>
+                    <a:ln>
+                      <a:noFill/>
+                    </a:ln>
+                    <a:extLst>
+                      <a:ext uri="{53640926-AAD7-44D8-BBD7-CCE9431645EC}">
+                        <a14:shadowObscured xmlns:a14="http://schemas.microsoft.com/office/drawing/2010/main"/>
+                      </a:ext>
+                    </a:extLst>
                   </pic:spPr>
                 </pic:pic>
               </a:graphicData>
@@ -4773,16 +4719,17 @@
           <w:noProof/>
           <w:lang w:val="de-DE" w:eastAsia="de-DE"/>
         </w:rPr>
+        <w:lastRenderedPageBreak/>
         <mc:AlternateContent>
           <mc:Choice Requires="wps">
             <w:drawing>
-              <wp:anchor distT="0" distB="0" distL="114300" distR="114300" simplePos="0" relativeHeight="251694080" behindDoc="0" locked="0" layoutInCell="1" allowOverlap="1" wp14:anchorId="3CE5F602" wp14:editId="258A421B">
+              <wp:anchor distT="0" distB="0" distL="114300" distR="114300" simplePos="0" relativeHeight="251694080" behindDoc="0" locked="0" layoutInCell="1" allowOverlap="1" wp14:anchorId="3CE5F602" wp14:editId="6D3CA5B2">
                 <wp:simplePos x="0" y="0"/>
                 <wp:positionH relativeFrom="column">
-                  <wp:posOffset>5122912</wp:posOffset>
+                  <wp:posOffset>5085969</wp:posOffset>
                 </wp:positionH>
                 <wp:positionV relativeFrom="paragraph">
-                  <wp:posOffset>1028400</wp:posOffset>
+                  <wp:posOffset>1342619</wp:posOffset>
                 </wp:positionV>
                 <wp:extent cx="1595940" cy="164607"/>
                 <wp:effectExtent l="0" t="0" r="23495" b="26035"/>
@@ -4835,24 +4782,23 @@
               </wp:anchor>
             </w:drawing>
           </mc:Choice>
-          <mc:Fallback xmlns:mo="http://schemas.microsoft.com/office/mac/office/2008/main" xmlns:mv="urn:schemas-microsoft-com:mac:vml">
+          <mc:Fallback>
             <w:pict>
-              <v:rect w14:anchorId="12A7674B" id="Rechteck 57" o:spid="_x0000_s1026" style="position:absolute;margin-left:403.4pt;margin-top:81pt;width:125.65pt;height:12.95pt;z-index:251694080;visibility:visible;mso-wrap-style:square;mso-width-percent:0;mso-height-percent:0;mso-wrap-distance-left:9pt;mso-wrap-distance-top:0;mso-wrap-distance-right:9pt;mso-wrap-distance-bottom:0;mso-position-horizontal:absolute;mso-position-horizontal-relative:text;mso-position-vertical:absolute;mso-position-vertical-relative:text;mso-width-percent:0;mso-height-percent:0;mso-width-relative:margin;mso-height-relative:margin;v-text-anchor:middle" o:gfxdata="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" filled="f" strokecolor="#f79646 [3209]" strokeweight="2pt"/>
+              <v:rect w14:anchorId="59A58656" id="Rechteck 57" o:spid="_x0000_s1026" style="position:absolute;margin-left:400.45pt;margin-top:105.7pt;width:125.65pt;height:12.95pt;z-index:251694080;visibility:visible;mso-wrap-style:square;mso-width-percent:0;mso-height-percent:0;mso-wrap-distance-left:9pt;mso-wrap-distance-top:0;mso-wrap-distance-right:9pt;mso-wrap-distance-bottom:0;mso-position-horizontal:absolute;mso-position-horizontal-relative:text;mso-position-vertical:absolute;mso-position-vertical-relative:text;mso-width-percent:0;mso-height-percent:0;mso-width-relative:margin;mso-height-relative:margin;v-text-anchor:middle" o:gfxdata="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" filled="f" strokecolor="#f79646 [3209]" strokeweight="2pt"/>
             </w:pict>
           </mc:Fallback>
         </mc:AlternateContent>
       </w:r>
       <w:r>
         <w:rPr>
-          <w:rFonts w:cs="Calibri"/>
           <w:noProof/>
           <w:lang w:val="de-DE" w:eastAsia="de-DE"/>
         </w:rPr>
         <w:drawing>
-          <wp:inline distT="0" distB="0" distL="0" distR="0" wp14:anchorId="2E338DBE" wp14:editId="30167822">
-            <wp:extent cx="5970570" cy="2686405"/>
-            <wp:effectExtent l="0" t="0" r="0" b="0"/>
-            <wp:docPr id="53" name="Grafik 53"/>
+          <wp:inline distT="0" distB="0" distL="0" distR="0" wp14:anchorId="3BFE2FDC" wp14:editId="1E342B1E">
+            <wp:extent cx="5881420" cy="2806610"/>
+            <wp:effectExtent l="0" t="0" r="5080" b="0"/>
+            <wp:docPr id="15" name="Grafik 15"/>
             <wp:cNvGraphicFramePr>
               <a:graphicFrameLocks xmlns:a="http://schemas.openxmlformats.org/drawingml/2006/main" noChangeAspect="1"/>
             </wp:cNvGraphicFramePr>
@@ -4860,29 +4806,30 @@
               <a:graphicData uri="http://schemas.openxmlformats.org/drawingml/2006/picture">
                 <pic:pic xmlns:pic="http://schemas.openxmlformats.org/drawingml/2006/picture">
                   <pic:nvPicPr>
-                    <pic:cNvPr id="53" name="D70572A.tmp"/>
+                    <pic:cNvPr id="1" name=""/>
                     <pic:cNvPicPr/>
                   </pic:nvPicPr>
-                  <pic:blipFill>
-                    <a:blip r:embed="rId16">
-                      <a:extLst>
-                        <a:ext uri="{28A0092B-C50C-407E-A947-70E740481C1C}">
-                          <a14:useLocalDpi xmlns:a14="http://schemas.microsoft.com/office/drawing/2010/main" val="0"/>
-                        </a:ext>
-                      </a:extLst>
-                    </a:blip>
-                    <a:stretch>
-                      <a:fillRect/>
-                    </a:stretch>
+                  <pic:blipFill rotWithShape="1">
+                    <a:blip r:embed="rId16"/>
+                    <a:srcRect l="774" t="15335" r="1487" b="20386"/>
+                    <a:stretch/>
                   </pic:blipFill>
-                  <pic:spPr>
+                  <pic:spPr bwMode="auto">
                     <a:xfrm>
                       <a:off x="0" y="0"/>
-                      <a:ext cx="5998317" cy="2698890"/>
+                      <a:ext cx="5899479" cy="2815228"/>
                     </a:xfrm>
                     <a:prstGeom prst="rect">
                       <a:avLst/>
                     </a:prstGeom>
+                    <a:ln>
+                      <a:noFill/>
+                    </a:ln>
+                    <a:extLst>
+                      <a:ext uri="{53640926-AAD7-44D8-BBD7-CCE9431645EC}">
+                        <a14:shadowObscured xmlns:a14="http://schemas.microsoft.com/office/drawing/2010/main"/>
+                      </a:ext>
+                    </a:extLst>
                   </pic:spPr>
                 </pic:pic>
               </a:graphicData>
@@ -4915,7 +4862,6 @@
           <w:rFonts w:cs="Calibri"/>
           <w:lang w:val="en-US"/>
         </w:rPr>
-        <w:lastRenderedPageBreak/>
         <w:t>Select “</w:t>
       </w:r>
       <w:r>
@@ -4939,7 +4885,23 @@
           <w:b/>
           <w:lang w:val="en-US"/>
         </w:rPr>
-        <w:t>GPV Interactive Report to MS Excel v2</w:t>
+        <w:t>GPV Interactive Report</w:t>
+      </w:r>
+      <w:r>
+        <w:rPr>
+          <w:rFonts w:cs="Calibri"/>
+          <w:b/>
+          <w:lang w:val="en-US"/>
+        </w:rPr>
+        <w:t>/Grid</w:t>
+      </w:r>
+      <w:r>
+        <w:rPr>
+          <w:rFonts w:cs="Calibri"/>
+          <w:b/>
+          <w:lang w:val="en-US"/>
+        </w:rPr>
+        <w:t xml:space="preserve"> to MS Excel v2</w:t>
       </w:r>
       <w:r>
         <w:rPr>
@@ -5256,6 +5218,7 @@
           <w:noProof/>
           <w:lang w:val="de-DE" w:eastAsia="de-DE"/>
         </w:rPr>
+        <w:lastRenderedPageBreak/>
         <mc:AlternateContent>
           <mc:Choice Requires="wps">
             <w:drawing>
@@ -5468,7 +5431,7 @@
           <w:szCs w:val="32"/>
           <w:lang w:val="en-US"/>
         </w:rPr>
-        <w:t xml:space="preserve">, for Interactive Reports </w:t>
+        <w:t>, for Interactive Reports only</w:t>
       </w:r>
       <w:r>
         <w:rPr>
@@ -5478,9 +5441,170 @@
           <w:szCs w:val="32"/>
           <w:lang w:val="en-US"/>
         </w:rPr>
-        <w:t>only</w:t>
-      </w:r>
-      <w:r>
+        <w:t>.</w:t>
+      </w:r>
+      <w:bookmarkEnd w:id="12"/>
+    </w:p>
+    <w:p>
+      <w:pPr>
+        <w:pStyle w:val="KeinLeerraum"/>
+        <w:ind w:left="1701"/>
+        <w:rPr>
+          <w:rFonts w:cs="Calibri"/>
+          <w:lang w:val="en-US"/>
+        </w:rPr>
+      </w:pPr>
+    </w:p>
+    <w:p>
+      <w:pPr>
+        <w:pStyle w:val="KeinLeerraum"/>
+        <w:ind w:left="1701"/>
+        <w:rPr>
+          <w:rFonts w:cs="Calibri"/>
+          <w:lang w:val="en-US"/>
+        </w:rPr>
+      </w:pPr>
+      <w:r>
+        <w:rPr>
+          <w:rFonts w:cs="Calibri"/>
+          <w:lang w:val="en-US"/>
+        </w:rPr>
+        <w:t>Download and install all required packages from GitHUB (</w:t>
+      </w:r>
+      <w:hyperlink r:id="rId19" w:history="1">
+        <w:r>
+          <w:rPr>
+            <w:rStyle w:val="Hyperlink"/>
+            <w:rFonts w:cs="Calibri"/>
+            <w:lang w:val="en-US"/>
+          </w:rPr>
+          <w:t>https://github.com/commi235/APEX_IR_XLSX</w:t>
+        </w:r>
+      </w:hyperlink>
+      <w:r>
+        <w:rPr>
+          <w:rFonts w:cs="Calibri"/>
+          <w:lang w:val="en-US"/>
+        </w:rPr>
+        <w:t>).</w:t>
+      </w:r>
+    </w:p>
+    <w:p>
+      <w:pPr>
+        <w:pStyle w:val="KeinLeerraum"/>
+        <w:ind w:left="1701"/>
+        <w:rPr>
+          <w:rFonts w:cs="Calibri"/>
+          <w:lang w:val="en-US"/>
+        </w:rPr>
+      </w:pPr>
+      <w:r>
+        <w:rPr>
+          <w:rFonts w:cs="Calibri"/>
+          <w:lang w:val="en-US"/>
+        </w:rPr>
+        <w:t>The e</w:t>
+      </w:r>
+      <w:r>
+        <w:rPr>
+          <w:rFonts w:cs="Calibri"/>
+          <w:lang w:val="en-US"/>
+        </w:rPr>
+        <w:t xml:space="preserve">xisting </w:t>
+      </w:r>
+      <w:r>
+        <w:rPr>
+          <w:rFonts w:cs="Calibri"/>
+          <w:lang w:val="en-US"/>
+        </w:rPr>
+        <w:t xml:space="preserve">(mock) </w:t>
+      </w:r>
+      <w:r>
+        <w:rPr>
+          <w:rFonts w:cs="Calibri"/>
+          <w:lang w:val="en-US"/>
+        </w:rPr>
+        <w:t xml:space="preserve">package </w:t>
+      </w:r>
+      <w:r>
+        <w:rPr>
+          <w:rFonts w:cs="Calibri"/>
+          <w:lang w:val="en-US"/>
+        </w:rPr>
+        <w:t>APEXIR_XLSX_PKG.sql</w:t>
+      </w:r>
+      <w:r>
+        <w:rPr>
+          <w:rFonts w:cs="Calibri"/>
+          <w:lang w:val="en-US"/>
+        </w:rPr>
+        <w:t xml:space="preserve"> must be replaced.</w:t>
+      </w:r>
+    </w:p>
+    <w:p>
+      <w:pPr>
+        <w:pStyle w:val="KeinLeerraum"/>
+        <w:ind w:left="1701"/>
+        <w:rPr>
+          <w:rFonts w:cs="Calibri"/>
+          <w:lang w:val="en-US"/>
+        </w:rPr>
+      </w:pPr>
+    </w:p>
+    <w:p>
+      <w:pPr>
+        <w:pStyle w:val="KeinLeerraum"/>
+        <w:ind w:left="1701"/>
+        <w:rPr>
+          <w:rFonts w:cs="Calibri"/>
+          <w:lang w:val="en-US"/>
+        </w:rPr>
+      </w:pPr>
+      <w:r>
+        <w:rPr>
+          <w:rFonts w:cs="Calibri"/>
+          <w:lang w:val="en-US"/>
+        </w:rPr>
+        <w:t xml:space="preserve">After that you can use </w:t>
+      </w:r>
+      <w:r>
+        <w:rPr>
+          <w:rFonts w:cs="Calibri"/>
+          <w:lang w:val="en-US"/>
+        </w:rPr>
+        <w:t>“</w:t>
+      </w:r>
+      <w:r>
+        <w:rPr>
+          <w:rFonts w:cs="Calibri"/>
+          <w:b/>
+          <w:lang w:val="en-US"/>
+        </w:rPr>
+        <w:t>Download Type</w:t>
+      </w:r>
+      <w:r>
+        <w:rPr>
+          <w:rFonts w:cs="Calibri"/>
+          <w:lang w:val="en-US"/>
+        </w:rPr>
+        <w:t>” =&gt; “commi235 Render Engine”</w:t>
+      </w:r>
+    </w:p>
+    <w:p>
+      <w:pPr>
+        <w:pStyle w:val="KeinLeerraum"/>
+        <w:ind w:left="1701"/>
+        <w:rPr>
+          <w:rFonts w:cs="Calibri"/>
+          <w:lang w:val="en-US"/>
+        </w:rPr>
+      </w:pPr>
+    </w:p>
+    <w:p>
+      <w:pPr>
+        <w:pStyle w:val="KeinLeerraum"/>
+        <w:ind w:left="1701"/>
+        <w:outlineLvl w:val="0"/>
         <w:rPr>
           <w:rFonts w:cs="Calibri"/>
           <w:b/>
@@ -5488,189 +5612,9 @@
           <w:szCs w:val="32"/>
           <w:lang w:val="en-US"/>
         </w:rPr>
-        <w:t>.</w:t>
-      </w:r>
-      <w:bookmarkEnd w:id="12"/>
-    </w:p>
-    <w:p>
-      <w:pPr>
-        <w:pStyle w:val="KeinLeerraum"/>
-        <w:ind w:left="1701"/>
-        <w:rPr>
-          <w:rFonts w:cs="Calibri"/>
-          <w:lang w:val="en-US"/>
-        </w:rPr>
-      </w:pPr>
-    </w:p>
-    <w:p>
-      <w:pPr>
-        <w:pStyle w:val="KeinLeerraum"/>
-        <w:ind w:left="1701"/>
-        <w:rPr>
-          <w:rFonts w:cs="Calibri"/>
-          <w:lang w:val="en-US"/>
-        </w:rPr>
-      </w:pPr>
-      <w:r>
-        <w:rPr>
-          <w:rFonts w:cs="Calibri"/>
-          <w:lang w:val="en-US"/>
-        </w:rPr>
-        <w:t xml:space="preserve">Download and install all required packages from </w:t>
-      </w:r>
-      <w:proofErr w:type="spellStart"/>
-      <w:r>
-        <w:rPr>
-          <w:rFonts w:cs="Calibri"/>
-          <w:lang w:val="en-US"/>
-        </w:rPr>
-        <w:t>GitHUB</w:t>
-      </w:r>
-      <w:proofErr w:type="spellEnd"/>
-      <w:r>
-        <w:rPr>
-          <w:rFonts w:cs="Calibri"/>
-          <w:lang w:val="en-US"/>
-        </w:rPr>
-        <w:t xml:space="preserve"> (</w:t>
-      </w:r>
-      <w:hyperlink r:id="rId19" w:history="1">
-        <w:r>
-          <w:rPr>
-            <w:rStyle w:val="Hyperlink"/>
-            <w:rFonts w:cs="Calibri"/>
-            <w:lang w:val="en-US"/>
-          </w:rPr>
-          <w:t>https://github.com/commi235/APEX_IR_XLSX</w:t>
-        </w:r>
-      </w:hyperlink>
-      <w:r>
-        <w:rPr>
-          <w:rFonts w:cs="Calibri"/>
-          <w:lang w:val="en-US"/>
-        </w:rPr>
-        <w:t>).</w:t>
-      </w:r>
-    </w:p>
-    <w:p>
-      <w:pPr>
-        <w:pStyle w:val="KeinLeerraum"/>
-        <w:ind w:left="1701"/>
-        <w:rPr>
-          <w:rFonts w:cs="Calibri"/>
-          <w:lang w:val="en-US"/>
-        </w:rPr>
-      </w:pPr>
-      <w:r>
-        <w:rPr>
-          <w:rFonts w:cs="Calibri"/>
-          <w:lang w:val="en-US"/>
-        </w:rPr>
-        <w:t>The e</w:t>
-      </w:r>
-      <w:r>
-        <w:rPr>
-          <w:rFonts w:cs="Calibri"/>
-          <w:lang w:val="en-US"/>
-        </w:rPr>
-        <w:t xml:space="preserve">xisting </w:t>
-      </w:r>
-      <w:r>
-        <w:rPr>
-          <w:rFonts w:cs="Calibri"/>
-          <w:lang w:val="en-US"/>
-        </w:rPr>
-        <w:t xml:space="preserve">(mock) </w:t>
-      </w:r>
-      <w:r>
-        <w:rPr>
-          <w:rFonts w:cs="Calibri"/>
-          <w:lang w:val="en-US"/>
-        </w:rPr>
-        <w:t xml:space="preserve">package </w:t>
-      </w:r>
-      <w:proofErr w:type="spellStart"/>
-      <w:r>
-        <w:rPr>
-          <w:rFonts w:cs="Calibri"/>
-          <w:lang w:val="en-US"/>
-        </w:rPr>
-        <w:t>APEXIR_XLSX_PKG.sql</w:t>
-      </w:r>
-      <w:proofErr w:type="spellEnd"/>
-      <w:r>
-        <w:rPr>
-          <w:rFonts w:cs="Calibri"/>
-          <w:lang w:val="en-US"/>
-        </w:rPr>
-        <w:t xml:space="preserve"> must be replaced.</w:t>
-      </w:r>
-    </w:p>
-    <w:p>
-      <w:pPr>
-        <w:pStyle w:val="KeinLeerraum"/>
-        <w:ind w:left="1701"/>
-        <w:rPr>
-          <w:rFonts w:cs="Calibri"/>
-          <w:lang w:val="en-US"/>
-        </w:rPr>
-      </w:pPr>
-    </w:p>
-    <w:p>
-      <w:pPr>
-        <w:pStyle w:val="KeinLeerraum"/>
-        <w:ind w:left="1701"/>
-        <w:rPr>
-          <w:rFonts w:cs="Calibri"/>
-          <w:lang w:val="en-US"/>
-        </w:rPr>
-      </w:pPr>
-      <w:r>
-        <w:rPr>
-          <w:rFonts w:cs="Calibri"/>
-          <w:lang w:val="en-US"/>
-        </w:rPr>
-        <w:lastRenderedPageBreak/>
-        <w:t xml:space="preserve">After that you can use </w:t>
-      </w:r>
-      <w:r>
-        <w:rPr>
-          <w:rFonts w:cs="Calibri"/>
-          <w:lang w:val="en-US"/>
-        </w:rPr>
-        <w:t>“</w:t>
-      </w:r>
-      <w:r>
-        <w:rPr>
-          <w:rFonts w:cs="Calibri"/>
-          <w:b/>
-          <w:lang w:val="en-US"/>
-        </w:rPr>
-        <w:t>Download Type</w:t>
-      </w:r>
-      <w:r>
-        <w:rPr>
-          <w:rFonts w:cs="Calibri"/>
-          <w:lang w:val="en-US"/>
-        </w:rPr>
-        <w:t>” =&gt; “commi235 Render Engine”</w:t>
-      </w:r>
-    </w:p>
-    <w:p>
-      <w:pPr>
-        <w:pStyle w:val="KeinLeerraum"/>
-        <w:ind w:left="1701"/>
-        <w:rPr>
-          <w:rFonts w:cs="Calibri"/>
-          <w:lang w:val="en-US"/>
-        </w:rPr>
-      </w:pPr>
-    </w:p>
-    <w:p>
-      <w:pPr>
-        <w:pStyle w:val="KeinLeerraum"/>
-        <w:ind w:left="1701"/>
-        <w:outlineLvl w:val="0"/>
+      </w:pPr>
+      <w:bookmarkStart w:id="13" w:name="_Toc502439426"/>
+      <w:r>
         <w:rPr>
           <w:rFonts w:cs="Calibri"/>
           <w:b/>
@@ -5678,8 +5622,8 @@
           <w:szCs w:val="32"/>
           <w:lang w:val="en-US"/>
         </w:rPr>
-      </w:pPr>
-      <w:bookmarkStart w:id="13" w:name="_Toc502439426"/>
+        <w:t>How it works</w:t>
+      </w:r>
       <w:r>
         <w:rPr>
           <w:rFonts w:cs="Calibri"/>
@@ -5688,27 +5632,7 @@
           <w:szCs w:val="32"/>
           <w:lang w:val="en-US"/>
         </w:rPr>
-        <w:t>How it works</w:t>
-      </w:r>
-      <w:r>
-        <w:rPr>
-          <w:rFonts w:cs="Calibri"/>
-          <w:b/>
-          <w:sz w:val="32"/>
-          <w:szCs w:val="32"/>
-          <w:lang w:val="en-US"/>
-        </w:rPr>
-        <w:t xml:space="preserve"> for Interactive </w:t>
-      </w:r>
-      <w:r>
-        <w:rPr>
-          <w:rFonts w:cs="Calibri"/>
-          <w:b/>
-          <w:sz w:val="32"/>
-          <w:szCs w:val="32"/>
-          <w:lang w:val="en-US"/>
-        </w:rPr>
-        <w:t>Grids</w:t>
+        <w:t xml:space="preserve"> for Interactive Grids</w:t>
       </w:r>
       <w:bookmarkEnd w:id="13"/>
     </w:p>
@@ -6014,6 +5938,7 @@
         <w:rPr>
           <w:lang w:val="en-US"/>
         </w:rPr>
+        <w:lastRenderedPageBreak/>
         <w:t>Choose “</w:t>
       </w:r>
       <w:r>
@@ -6067,10 +5992,7 @@
         <w:t xml:space="preserve"> </w:t>
       </w:r>
       <w:r>
-        <w:t xml:space="preserve"> - </w:t>
-      </w:r>
-      <w:r>
-        <w:t>for Interactive Report only</w:t>
+        <w:t xml:space="preserve"> - for Interactive Report only</w:t>
       </w:r>
       <w:bookmarkEnd w:id="16"/>
     </w:p>
@@ -6206,7 +6128,6 @@
           <w:noProof/>
           <w:lang w:val="de-DE" w:eastAsia="de-DE"/>
         </w:rPr>
-        <w:lastRenderedPageBreak/>
         <mc:AlternateContent>
           <mc:Choice Requires="wps">
             <w:drawing>
@@ -6402,15 +6323,15 @@
         <mc:AlternateContent>
           <mc:Choice Requires="wps">
             <w:drawing>
-              <wp:anchor distT="0" distB="0" distL="114300" distR="114300" simplePos="0" relativeHeight="251655168" behindDoc="0" locked="0" layoutInCell="1" allowOverlap="1" wp14:anchorId="2958021C" wp14:editId="25245B72">
+              <wp:anchor distT="0" distB="0" distL="114300" distR="114300" simplePos="0" relativeHeight="251655168" behindDoc="0" locked="0" layoutInCell="1" allowOverlap="1" wp14:anchorId="2958021C" wp14:editId="5DE6E676">
                 <wp:simplePos x="0" y="0"/>
                 <wp:positionH relativeFrom="column">
-                  <wp:posOffset>3685650</wp:posOffset>
+                  <wp:posOffset>3776040</wp:posOffset>
                 </wp:positionH>
                 <wp:positionV relativeFrom="paragraph">
-                  <wp:posOffset>391822</wp:posOffset>
+                  <wp:posOffset>391795</wp:posOffset>
                 </wp:positionV>
-                <wp:extent cx="639570" cy="622690"/>
+                <wp:extent cx="639445" cy="622300"/>
                 <wp:effectExtent l="0" t="0" r="27305" b="25400"/>
                 <wp:wrapNone/>
                 <wp:docPr id="40" name="Rechteck 40"/>
@@ -6422,7 +6343,7 @@
                       <wps:spPr>
                         <a:xfrm>
                           <a:off x="0" y="0"/>
-                          <a:ext cx="639570" cy="622690"/>
+                          <a:ext cx="639445" cy="622300"/>
                         </a:xfrm>
                         <a:prstGeom prst="rect">
                           <a:avLst/>
@@ -6463,7 +6384,7 @@
           </mc:Choice>
           <mc:Fallback>
             <w:pict>
-              <v:rect w14:anchorId="09F73D86" id="Rechteck 40" o:spid="_x0000_s1026" style="position:absolute;margin-left:290.2pt;margin-top:30.85pt;width:50.35pt;height:49.05pt;z-index:251655168;visibility:visible;mso-wrap-style:square;mso-width-percent:0;mso-height-percent:0;mso-wrap-distance-left:9pt;mso-wrap-distance-top:0;mso-wrap-distance-right:9pt;mso-wrap-distance-bottom:0;mso-position-horizontal:absolute;mso-position-horizontal-relative:text;mso-position-vertical:absolute;mso-position-vertical-relative:text;mso-width-percent:0;mso-height-percent:0;mso-width-relative:margin;mso-height-relative:margin;v-text-anchor:middle" o:gfxdata="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" filled="f" strokecolor="#f79646 [3209]" strokeweight="2pt"/>
+              <v:rect w14:anchorId="4229EE15" id="Rechteck 40" o:spid="_x0000_s1026" style="position:absolute;margin-left:297.35pt;margin-top:30.85pt;width:50.35pt;height:49pt;z-index:251655168;visibility:visible;mso-wrap-style:square;mso-width-percent:0;mso-height-percent:0;mso-wrap-distance-left:9pt;mso-wrap-distance-top:0;mso-wrap-distance-right:9pt;mso-wrap-distance-bottom:0;mso-position-horizontal:absolute;mso-position-horizontal-relative:text;mso-position-vertical:absolute;mso-position-vertical-relative:text;mso-width-percent:0;mso-height-percent:0;mso-width-relative:margin;mso-height-relative:margin;v-text-anchor:middle" o:gfxdata="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" filled="f" strokecolor="#f79646 [3209]" strokeweight="2pt"/>
             </w:pict>
           </mc:Fallback>
         </mc:AlternateContent>
@@ -6476,16 +6397,16 @@
         <mc:AlternateContent>
           <mc:Choice Requires="wps">
             <w:drawing>
-              <wp:anchor distT="0" distB="0" distL="114300" distR="114300" simplePos="0" relativeHeight="251658240" behindDoc="0" locked="0" layoutInCell="1" allowOverlap="1" wp14:anchorId="2958021A" wp14:editId="7ED4E67F">
+              <wp:anchor distT="0" distB="0" distL="114300" distR="114300" simplePos="0" relativeHeight="251658240" behindDoc="0" locked="0" layoutInCell="1" allowOverlap="1" wp14:anchorId="2958021A" wp14:editId="14072D9E">
                 <wp:simplePos x="0" y="0"/>
                 <wp:positionH relativeFrom="column">
-                  <wp:posOffset>4787347</wp:posOffset>
+                  <wp:posOffset>4791075</wp:posOffset>
                 </wp:positionH>
                 <wp:positionV relativeFrom="paragraph">
-                  <wp:posOffset>244405</wp:posOffset>
+                  <wp:posOffset>240030</wp:posOffset>
                 </wp:positionV>
                 <wp:extent cx="2258695" cy="725805"/>
-                <wp:effectExtent l="476250" t="0" r="27305" b="17145"/>
+                <wp:effectExtent l="400050" t="0" r="27305" b="17145"/>
                 <wp:wrapNone/>
                 <wp:docPr id="41" name="Legende mit Linie 1 41"/>
                 <wp:cNvGraphicFramePr/>
@@ -6503,7 +6424,7 @@
                             <a:gd name="adj1" fmla="val 48005"/>
                             <a:gd name="adj2" fmla="val -193"/>
                             <a:gd name="adj3" fmla="val 68188"/>
-                            <a:gd name="adj4" fmla="val -20200"/>
+                            <a:gd name="adj4" fmla="val -16826"/>
                           </a:avLst>
                         </a:prstGeom>
                       </wps:spPr>
@@ -6592,7 +6513,7 @@
                 </v:handles>
                 <o:callout v:ext="edit" type="oneSegment" on="t"/>
               </v:shapetype>
-              <v:shape id="Legende mit Linie 1 41" o:spid="_x0000_s1026" type="#_x0000_t47" style="position:absolute;left:0;text-align:left;margin-left:376.95pt;margin-top:19.25pt;width:177.85pt;height:57.15pt;z-index:251658240;visibility:visible;mso-wrap-style:square;mso-width-percent:0;mso-height-percent:0;mso-wrap-distance-left:9pt;mso-wrap-distance-top:0;mso-wrap-distance-right:9pt;mso-wrap-distance-bottom:0;mso-position-horizontal:absolute;mso-position-horizontal-relative:text;mso-position-vertical:absolute;mso-position-vertical-relative:text;mso-width-percent:0;mso-height-percent:0;mso-width-relative:margin;mso-height-relative:margin;v-text-anchor:middle" o:gfxdata="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" adj="-4363,14729,-42,10369" fillcolor="white [3201]" strokecolor="#f79646 [3209]" strokeweight="2pt">
+              <v:shape id="Legende mit Linie 1 41" o:spid="_x0000_s1026" type="#_x0000_t47" style="position:absolute;left:0;text-align:left;margin-left:377.25pt;margin-top:18.9pt;width:177.85pt;height:57.15pt;z-index:251658240;visibility:visible;mso-wrap-style:square;mso-width-percent:0;mso-height-percent:0;mso-wrap-distance-left:9pt;mso-wrap-distance-top:0;mso-wrap-distance-right:9pt;mso-wrap-distance-bottom:0;mso-position-horizontal:absolute;mso-position-horizontal-relative:text;mso-position-vertical:absolute;mso-position-vertical-relative:text;mso-width-percent:0;mso-height-percent:0;mso-width-relative:margin;mso-height-relative:margin;v-text-anchor:middle" o:gfxdata="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" adj="-3634,14729,-42,10369" fillcolor="white [3201]" strokecolor="#f79646 [3209]" strokeweight="2pt">
                 <v:textbox>
                   <w:txbxContent>
                     <w:p>
@@ -6701,6 +6622,20 @@
     </w:p>
     <w:p>
       <w:pPr>
+        <w:spacing w:after="0" w:line="240" w:lineRule="auto"/>
+        <w:rPr>
+          <w:lang w:val="en-US"/>
+        </w:rPr>
+      </w:pPr>
+      <w:r>
+        <w:rPr>
+          <w:lang w:val="en-US"/>
+        </w:rPr>
+        <w:br w:type="page"/>
+      </w:r>
+    </w:p>
+    <w:p>
+      <w:pPr>
         <w:spacing w:after="0"/>
         <w:ind w:left="1418" w:right="851" w:firstLine="283"/>
         <w:rPr>
@@ -6711,6 +6646,7 @@
         <w:rPr>
           <w:lang w:val="en-US"/>
         </w:rPr>
+        <w:lastRenderedPageBreak/>
         <w:t>For Interactive Grid:</w:t>
       </w:r>
     </w:p>
@@ -7014,7 +6950,6 @@
           <w:szCs w:val="32"/>
           <w:lang w:val="en-US"/>
         </w:rPr>
-        <w:lastRenderedPageBreak/>
         <w:t>FAQ (How to)</w:t>
       </w:r>
       <w:bookmarkEnd w:id="18"/>
@@ -7461,6 +7396,7 @@
       </w:pPr>
       <w:bookmarkStart w:id="21" w:name="_Toc502439434"/>
       <w:r>
+        <w:lastRenderedPageBreak/>
         <w:t xml:space="preserve">Adding </w:t>
       </w:r>
       <w:r>
@@ -7739,22 +7675,21 @@
           <w:noProof/>
           <w:lang w:val="de-DE" w:eastAsia="de-DE"/>
         </w:rPr>
-        <w:lastRenderedPageBreak/>
         <mc:AlternateContent>
           <mc:Choice Requires="wps">
             <w:drawing>
-              <wp:anchor distT="0" distB="0" distL="114300" distR="114300" simplePos="0" relativeHeight="251700224" behindDoc="0" locked="0" layoutInCell="1" allowOverlap="1" wp14:anchorId="473F43D9" wp14:editId="795770C6">
+              <wp:anchor distT="0" distB="0" distL="114300" distR="114300" simplePos="0" relativeHeight="251698176" behindDoc="0" locked="0" layoutInCell="1" allowOverlap="1" wp14:anchorId="5CD33DE7" wp14:editId="0FF773F3">
                 <wp:simplePos x="0" y="0"/>
                 <wp:positionH relativeFrom="column">
-                  <wp:posOffset>5105873</wp:posOffset>
+                  <wp:posOffset>4746955</wp:posOffset>
                 </wp:positionH>
                 <wp:positionV relativeFrom="paragraph">
-                  <wp:posOffset>2651137</wp:posOffset>
+                  <wp:posOffset>3028950</wp:posOffset>
                 </wp:positionV>
-                <wp:extent cx="1425556" cy="130628"/>
-                <wp:effectExtent l="0" t="0" r="22860" b="22225"/>
+                <wp:extent cx="2216505" cy="138989"/>
+                <wp:effectExtent l="0" t="0" r="12700" b="13970"/>
                 <wp:wrapNone/>
-                <wp:docPr id="65" name="Rechteck 65"/>
+                <wp:docPr id="64" name="Rechteck 64"/>
                 <wp:cNvGraphicFramePr/>
                 <a:graphic xmlns:a="http://schemas.openxmlformats.org/drawingml/2006/main">
                   <a:graphicData uri="http://schemas.microsoft.com/office/word/2010/wordprocessingShape">
@@ -7763,7 +7698,7 @@
                       <wps:spPr>
                         <a:xfrm>
                           <a:off x="0" y="0"/>
-                          <a:ext cx="1425556" cy="130628"/>
+                          <a:ext cx="2216505" cy="138989"/>
                         </a:xfrm>
                         <a:prstGeom prst="rect">
                           <a:avLst/>
@@ -7802,9 +7737,9 @@
               </wp:anchor>
             </w:drawing>
           </mc:Choice>
-          <mc:Fallback xmlns:mo="http://schemas.microsoft.com/office/mac/office/2008/main" xmlns:mv="urn:schemas-microsoft-com:mac:vml">
+          <mc:Fallback>
             <w:pict>
-              <v:rect w14:anchorId="21035877" id="Rechteck 65" o:spid="_x0000_s1026" style="position:absolute;margin-left:402.05pt;margin-top:208.75pt;width:112.25pt;height:10.3pt;z-index:251700224;visibility:visible;mso-wrap-style:square;mso-width-percent:0;mso-height-percent:0;mso-wrap-distance-left:9pt;mso-wrap-distance-top:0;mso-wrap-distance-right:9pt;mso-wrap-distance-bottom:0;mso-position-horizontal:absolute;mso-position-horizontal-relative:text;mso-position-vertical:absolute;mso-position-vertical-relative:text;mso-width-percent:0;mso-height-percent:0;mso-width-relative:margin;mso-height-relative:margin;v-text-anchor:middle" o:gfxdata="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" filled="f" strokecolor="#f79646 [3209]" strokeweight="2pt"/>
+              <v:rect w14:anchorId="5C912DA8" id="Rechteck 64" o:spid="_x0000_s1026" style="position:absolute;margin-left:373.8pt;margin-top:238.5pt;width:174.55pt;height:10.95pt;z-index:251698176;visibility:visible;mso-wrap-style:square;mso-width-percent:0;mso-height-percent:0;mso-wrap-distance-left:9pt;mso-wrap-distance-top:0;mso-wrap-distance-right:9pt;mso-wrap-distance-bottom:0;mso-position-horizontal:absolute;mso-position-horizontal-relative:text;mso-position-vertical:absolute;mso-position-vertical-relative:text;mso-width-percent:0;mso-height-percent:0;mso-width-relative:margin;mso-height-relative:margin;v-text-anchor:middle" o:gfxdata="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" filled="f" strokecolor="#f79646 [3209]" strokeweight="2pt"/>
             </w:pict>
           </mc:Fallback>
         </mc:AlternateContent>
@@ -7817,18 +7752,18 @@
         <mc:AlternateContent>
           <mc:Choice Requires="wps">
             <w:drawing>
-              <wp:anchor distT="0" distB="0" distL="114300" distR="114300" simplePos="0" relativeHeight="251698176" behindDoc="0" locked="0" layoutInCell="1" allowOverlap="1" wp14:anchorId="5CD33DE7" wp14:editId="05E42114">
+              <wp:anchor distT="0" distB="0" distL="114300" distR="114300" simplePos="0" relativeHeight="251700224" behindDoc="0" locked="0" layoutInCell="1" allowOverlap="1" wp14:anchorId="473F43D9" wp14:editId="3CB51C30">
                 <wp:simplePos x="0" y="0"/>
                 <wp:positionH relativeFrom="column">
-                  <wp:posOffset>5105873</wp:posOffset>
+                  <wp:posOffset>4754880</wp:posOffset>
                 </wp:positionH>
                 <wp:positionV relativeFrom="paragraph">
-                  <wp:posOffset>2486431</wp:posOffset>
+                  <wp:posOffset>3212643</wp:posOffset>
                 </wp:positionV>
-                <wp:extent cx="1641377" cy="107911"/>
-                <wp:effectExtent l="0" t="0" r="16510" b="26035"/>
+                <wp:extent cx="2216506" cy="138989"/>
+                <wp:effectExtent l="0" t="0" r="12700" b="13970"/>
                 <wp:wrapNone/>
-                <wp:docPr id="64" name="Rechteck 64"/>
+                <wp:docPr id="65" name="Rechteck 65"/>
                 <wp:cNvGraphicFramePr/>
                 <a:graphic xmlns:a="http://schemas.openxmlformats.org/drawingml/2006/main">
                   <a:graphicData uri="http://schemas.microsoft.com/office/word/2010/wordprocessingShape">
@@ -7837,7 +7772,7 @@
                       <wps:spPr>
                         <a:xfrm>
                           <a:off x="0" y="0"/>
-                          <a:ext cx="1641377" cy="107911"/>
+                          <a:ext cx="2216506" cy="138989"/>
                         </a:xfrm>
                         <a:prstGeom prst="rect">
                           <a:avLst/>
@@ -7876,9 +7811,9 @@
               </wp:anchor>
             </w:drawing>
           </mc:Choice>
-          <mc:Fallback xmlns:mo="http://schemas.microsoft.com/office/mac/office/2008/main" xmlns:mv="urn:schemas-microsoft-com:mac:vml">
+          <mc:Fallback>
             <w:pict>
-              <v:rect w14:anchorId="052D360C" id="Rechteck 64" o:spid="_x0000_s1026" style="position:absolute;margin-left:402.05pt;margin-top:195.8pt;width:129.25pt;height:8.5pt;z-index:251698176;visibility:visible;mso-wrap-style:square;mso-width-percent:0;mso-height-percent:0;mso-wrap-distance-left:9pt;mso-wrap-distance-top:0;mso-wrap-distance-right:9pt;mso-wrap-distance-bottom:0;mso-position-horizontal:absolute;mso-position-horizontal-relative:text;mso-position-vertical:absolute;mso-position-vertical-relative:text;mso-width-percent:0;mso-height-percent:0;mso-width-relative:margin;mso-height-relative:margin;v-text-anchor:middle" o:gfxdata="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" filled="f" strokecolor="#f79646 [3209]" strokeweight="2pt"/>
+              <v:rect w14:anchorId="655E4E2D" id="Rechteck 65" o:spid="_x0000_s1026" style="position:absolute;margin-left:374.4pt;margin-top:252.95pt;width:174.55pt;height:10.95pt;z-index:251700224;visibility:visible;mso-wrap-style:square;mso-width-percent:0;mso-height-percent:0;mso-wrap-distance-left:9pt;mso-wrap-distance-top:0;mso-wrap-distance-right:9pt;mso-wrap-distance-bottom:0;mso-position-horizontal:absolute;mso-position-horizontal-relative:text;mso-position-vertical:absolute;mso-position-vertical-relative:text;mso-width-percent:0;mso-height-percent:0;mso-width-relative:margin;mso-height-relative:margin;v-text-anchor:middle" o:gfxdata="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" filled="f" strokecolor="#f79646 [3209]" strokeweight="2pt"/>
             </w:pict>
           </mc:Fallback>
         </mc:AlternateContent>
@@ -7891,16 +7826,16 @@
         <mc:AlternateContent>
           <mc:Choice Requires="wps">
             <w:drawing>
-              <wp:anchor distT="0" distB="0" distL="114300" distR="114300" simplePos="0" relativeHeight="251683840" behindDoc="0" locked="0" layoutInCell="1" allowOverlap="1" wp14:anchorId="29580230" wp14:editId="0F3BF1C0">
+              <wp:anchor distT="0" distB="0" distL="114300" distR="114300" simplePos="0" relativeHeight="251683840" behindDoc="0" locked="0" layoutInCell="1" allowOverlap="1" wp14:anchorId="29580230" wp14:editId="233CE786">
                 <wp:simplePos x="0" y="0"/>
                 <wp:positionH relativeFrom="column">
-                  <wp:posOffset>5088834</wp:posOffset>
+                  <wp:posOffset>4754880</wp:posOffset>
                 </wp:positionH>
                 <wp:positionV relativeFrom="paragraph">
-                  <wp:posOffset>1032478</wp:posOffset>
+                  <wp:posOffset>1383843</wp:posOffset>
                 </wp:positionV>
-                <wp:extent cx="1453621" cy="119270"/>
-                <wp:effectExtent l="0" t="0" r="13335" b="14605"/>
+                <wp:extent cx="1953158" cy="109728"/>
+                <wp:effectExtent l="0" t="0" r="28575" b="24130"/>
                 <wp:wrapNone/>
                 <wp:docPr id="31" name="Rechteck 31"/>
                 <wp:cNvGraphicFramePr/>
@@ -7911,7 +7846,7 @@
                       <wps:spPr>
                         <a:xfrm>
                           <a:off x="0" y="0"/>
-                          <a:ext cx="1453621" cy="119270"/>
+                          <a:ext cx="1953158" cy="109728"/>
                         </a:xfrm>
                         <a:prstGeom prst="rect">
                           <a:avLst/>
@@ -7950,9 +7885,9 @@
               </wp:anchor>
             </w:drawing>
           </mc:Choice>
-          <mc:Fallback xmlns:mo="http://schemas.microsoft.com/office/mac/office/2008/main" xmlns:mv="urn:schemas-microsoft-com:mac:vml">
+          <mc:Fallback>
             <w:pict>
-              <v:rect w14:anchorId="2D962FE3" id="Rechteck 31" o:spid="_x0000_s1026" style="position:absolute;margin-left:400.7pt;margin-top:81.3pt;width:114.45pt;height:9.4pt;z-index:251683840;visibility:visible;mso-wrap-style:square;mso-width-percent:0;mso-height-percent:0;mso-wrap-distance-left:9pt;mso-wrap-distance-top:0;mso-wrap-distance-right:9pt;mso-wrap-distance-bottom:0;mso-position-horizontal:absolute;mso-position-horizontal-relative:text;mso-position-vertical:absolute;mso-position-vertical-relative:text;mso-width-percent:0;mso-height-percent:0;mso-width-relative:margin;mso-height-relative:margin;v-text-anchor:middle" o:gfxdata="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" filled="f" strokecolor="#f79646 [3209]" strokeweight="2pt"/>
+              <v:rect w14:anchorId="4A2B61FB" id="Rechteck 31" o:spid="_x0000_s1026" style="position:absolute;margin-left:374.4pt;margin-top:108.95pt;width:153.8pt;height:8.65pt;z-index:251683840;visibility:visible;mso-wrap-style:square;mso-width-percent:0;mso-height-percent:0;mso-wrap-distance-left:9pt;mso-wrap-distance-top:0;mso-wrap-distance-right:9pt;mso-wrap-distance-bottom:0;mso-position-horizontal:absolute;mso-position-horizontal-relative:text;mso-position-vertical:absolute;mso-position-vertical-relative:text;mso-width-percent:0;mso-height-percent:0;mso-width-relative:margin;mso-height-relative:margin;v-text-anchor:middle" o:gfxdata="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" filled="f" strokecolor="#f79646 [3209]" strokeweight="2pt"/>
             </w:pict>
           </mc:Fallback>
         </mc:AlternateContent>
@@ -7963,10 +7898,10 @@
           <w:lang w:val="de-DE" w:eastAsia="de-DE"/>
         </w:rPr>
         <w:drawing>
-          <wp:inline distT="0" distB="0" distL="0" distR="0" wp14:anchorId="193305F9" wp14:editId="12762FC0">
-            <wp:extent cx="5941652" cy="2977813"/>
-            <wp:effectExtent l="0" t="0" r="2540" b="0"/>
-            <wp:docPr id="63" name="Grafik 63"/>
+          <wp:inline distT="0" distB="0" distL="0" distR="0" wp14:anchorId="60B4D13D" wp14:editId="5C789A64">
+            <wp:extent cx="5910681" cy="3425190"/>
+            <wp:effectExtent l="0" t="0" r="0" b="3810"/>
+            <wp:docPr id="16" name="Grafik 16"/>
             <wp:cNvGraphicFramePr>
               <a:graphicFrameLocks xmlns:a="http://schemas.openxmlformats.org/drawingml/2006/main" noChangeAspect="1"/>
             </wp:cNvGraphicFramePr>
@@ -7974,29 +7909,30 @@
               <a:graphicData uri="http://schemas.openxmlformats.org/drawingml/2006/picture">
                 <pic:pic xmlns:pic="http://schemas.openxmlformats.org/drawingml/2006/picture">
                   <pic:nvPicPr>
-                    <pic:cNvPr id="63" name="D7079DC.tmp"/>
+                    <pic:cNvPr id="1" name=""/>
                     <pic:cNvPicPr/>
                   </pic:nvPicPr>
-                  <pic:blipFill>
-                    <a:blip r:embed="rId24">
-                      <a:extLst>
-                        <a:ext uri="{28A0092B-C50C-407E-A947-70E740481C1C}">
-                          <a14:useLocalDpi xmlns:a14="http://schemas.microsoft.com/office/drawing/2010/main" val="0"/>
-                        </a:ext>
-                      </a:extLst>
-                    </a:blip>
-                    <a:stretch>
-                      <a:fillRect/>
-                    </a:stretch>
+                  <pic:blipFill rotWithShape="1">
+                    <a:blip r:embed="rId24"/>
+                    <a:srcRect l="580" t="15335" r="1735" b="6650"/>
+                    <a:stretch/>
                   </pic:blipFill>
-                  <pic:spPr>
+                  <pic:spPr bwMode="auto">
                     <a:xfrm>
                       <a:off x="0" y="0"/>
-                      <a:ext cx="5951204" cy="2982600"/>
+                      <a:ext cx="5932990" cy="3438118"/>
                     </a:xfrm>
                     <a:prstGeom prst="rect">
                       <a:avLst/>
                     </a:prstGeom>
+                    <a:ln>
+                      <a:noFill/>
+                    </a:ln>
+                    <a:extLst>
+                      <a:ext uri="{53640926-AAD7-44D8-BBD7-CCE9431645EC}">
+                        <a14:shadowObscured xmlns:a14="http://schemas.microsoft.com/office/drawing/2010/main"/>
+                      </a:ext>
+                    </a:extLst>
                   </pic:spPr>
                 </pic:pic>
               </a:graphicData>
@@ -8089,6 +8025,7 @@
           <w:noProof/>
           <w:lang w:val="de-DE" w:eastAsia="de-DE"/>
         </w:rPr>
+        <w:lastRenderedPageBreak/>
         <mc:AlternateContent>
           <mc:Choice Requires="wps">
             <w:drawing>
@@ -8227,88 +8164,61 @@
           <w:i/>
           <w:lang w:val="en-US"/>
         </w:rPr>
-        <w:t>not ir_to_msexcel.is_</w:t>
-      </w:r>
-      <w:proofErr w:type="gramStart"/>
+        <w:t>not ir_to_msexcel.is_ir2msexcel</w:t>
+      </w:r>
+      <w:r>
+        <w:rPr>
+          <w:i/>
+          <w:lang w:val="en-US"/>
+        </w:rPr>
+        <w:t xml:space="preserve"> </w:t>
+      </w:r>
+      <w:r>
+        <w:rPr>
+          <w:lang w:val="en-US"/>
+        </w:rPr>
+        <w:t xml:space="preserve"> Expression to exclude column from export,</w:t>
+      </w:r>
+      <w:r>
+        <w:rPr>
+          <w:lang w:val="en-US"/>
+        </w:rPr>
+        <w:t xml:space="preserve"> </w:t>
+      </w:r>
+    </w:p>
+    <w:p>
+      <w:pPr>
+        <w:spacing w:after="0"/>
+        <w:ind w:left="1701"/>
+        <w:rPr>
+          <w:lang w:val="en-US"/>
+        </w:rPr>
+      </w:pPr>
+      <w:r>
+        <w:rPr>
+          <w:lang w:val="en-US"/>
+        </w:rPr>
+        <w:t>A</w:t>
+      </w:r>
+      <w:r>
+        <w:rPr>
+          <w:lang w:val="en-US"/>
+        </w:rPr>
+        <w:t>nd</w:t>
+      </w:r>
+      <w:r>
+        <w:rPr>
+          <w:lang w:val="en-US"/>
+        </w:rPr>
+        <w:t xml:space="preserve"> </w:t>
+      </w:r>
       <w:r>
         <w:rPr>
           <w:b/>
           <w:i/>
           <w:lang w:val="en-US"/>
         </w:rPr>
-        <w:t>ir2msexcel</w:t>
-      </w:r>
-      <w:r>
-        <w:rPr>
-          <w:i/>
-          <w:lang w:val="en-US"/>
-        </w:rPr>
-        <w:t xml:space="preserve"> </w:t>
-      </w:r>
-      <w:r>
-        <w:rPr>
-          <w:lang w:val="en-US"/>
-        </w:rPr>
-        <w:t xml:space="preserve"> Expression</w:t>
-      </w:r>
-      <w:proofErr w:type="gramEnd"/>
-      <w:r>
-        <w:rPr>
-          <w:lang w:val="en-US"/>
-        </w:rPr>
-        <w:t xml:space="preserve"> to exclude column from export,</w:t>
-      </w:r>
-      <w:r>
-        <w:rPr>
-          <w:lang w:val="en-US"/>
-        </w:rPr>
-        <w:t xml:space="preserve"> </w:t>
-      </w:r>
-    </w:p>
-    <w:p>
-      <w:pPr>
-        <w:spacing w:after="0"/>
-        <w:ind w:left="1701"/>
-        <w:rPr>
-          <w:lang w:val="en-US"/>
-        </w:rPr>
-      </w:pPr>
-      <w:proofErr w:type="gramStart"/>
-      <w:r>
-        <w:rPr>
-          <w:lang w:val="en-US"/>
-        </w:rPr>
-        <w:lastRenderedPageBreak/>
-        <w:t>A</w:t>
-      </w:r>
-      <w:r>
-        <w:rPr>
-          <w:lang w:val="en-US"/>
-        </w:rPr>
-        <w:t>nd</w:t>
-      </w:r>
-      <w:r>
-        <w:rPr>
-          <w:lang w:val="en-US"/>
-        </w:rPr>
-        <w:t xml:space="preserve"> </w:t>
-      </w:r>
-      <w:r>
-        <w:rPr>
-          <w:b/>
-          <w:i/>
-          <w:lang w:val="en-US"/>
-        </w:rPr>
-        <w:t xml:space="preserve"> ir</w:t>
-      </w:r>
-      <w:proofErr w:type="gramEnd"/>
-      <w:r>
-        <w:rPr>
-          <w:b/>
-          <w:i/>
-          <w:lang w:val="en-US"/>
-        </w:rPr>
-        <w:t>_to_msexcel.is_ir2msexcel</w:t>
+        <w:t xml:space="preserve"> ir_to_msexcel.is_ir2msexcel</w:t>
       </w:r>
       <w:r>
         <w:rPr>
@@ -8468,21 +8378,7 @@
         <w:rPr>
           <w:lang w:val="en"/>
         </w:rPr>
-        <w:t xml:space="preserve"> to </w:t>
-      </w:r>
-      <w:proofErr w:type="spellStart"/>
-      <w:r>
-        <w:rPr>
-          <w:lang w:val="en"/>
-        </w:rPr>
-        <w:t>MSExcel</w:t>
-      </w:r>
-      <w:proofErr w:type="spellEnd"/>
-      <w:r>
-        <w:rPr>
-          <w:lang w:val="en"/>
-        </w:rPr>
-        <w:t xml:space="preserve"> v2” records, on plugin-page appears Delete – Button.</w:t>
+        <w:t xml:space="preserve"> to MSExcel v2” records, on plugin-page appears Delete – Button.</w:t>
       </w:r>
     </w:p>
     <w:p>
@@ -8497,6 +8393,7 @@
           <w:noProof/>
           <w:lang w:val="de-DE" w:eastAsia="de-DE"/>
         </w:rPr>
+        <w:lastRenderedPageBreak/>
         <w:drawing>
           <wp:inline distT="0" distB="0" distL="0" distR="0" wp14:anchorId="2AA9D3E7" wp14:editId="3F91417C">
             <wp:extent cx="5929138" cy="3092273"/>
@@ -8580,21 +8477,12 @@
           <w:lang w:val="en-US"/>
         </w:rPr>
       </w:pPr>
-      <w:proofErr w:type="gramStart"/>
       <w:r>
         <w:rPr>
           <w:rFonts w:ascii="Consolas" w:hAnsi="Consolas"/>
           <w:lang w:val="en-US"/>
         </w:rPr>
-        <w:t>drop</w:t>
-      </w:r>
-      <w:proofErr w:type="gramEnd"/>
-      <w:r>
-        <w:rPr>
-          <w:rFonts w:ascii="Consolas" w:hAnsi="Consolas"/>
-          <w:lang w:val="en-US"/>
-        </w:rPr>
-        <w:t xml:space="preserve"> package IR_TO_X</w:t>
+        <w:t>drop package IR_TO_X</w:t>
       </w:r>
       <w:r>
         <w:rPr>
@@ -8620,21 +8508,12 @@
           <w:lang w:val="en-US"/>
         </w:rPr>
       </w:pPr>
-      <w:proofErr w:type="gramStart"/>
       <w:r>
         <w:rPr>
           <w:rFonts w:ascii="Consolas" w:hAnsi="Consolas"/>
           <w:lang w:val="en-US"/>
         </w:rPr>
-        <w:t>drop</w:t>
-      </w:r>
-      <w:proofErr w:type="gramEnd"/>
-      <w:r>
-        <w:rPr>
-          <w:rFonts w:ascii="Consolas" w:hAnsi="Consolas"/>
-          <w:lang w:val="en-US"/>
-        </w:rPr>
-        <w:t xml:space="preserve"> package IR_TO_MSEXCEL;</w:t>
+        <w:t>drop package IR_TO_MSEXCEL;</w:t>
       </w:r>
     </w:p>
     <w:p>
@@ -8646,21 +8525,12 @@
           <w:lang w:val="en-US"/>
         </w:rPr>
       </w:pPr>
-      <w:proofErr w:type="gramStart"/>
       <w:r>
         <w:rPr>
           <w:rFonts w:ascii="Consolas" w:hAnsi="Consolas"/>
           <w:lang w:val="en-US"/>
         </w:rPr>
-        <w:t>drop</w:t>
-      </w:r>
-      <w:proofErr w:type="gramEnd"/>
-      <w:r>
-        <w:rPr>
-          <w:rFonts w:ascii="Consolas" w:hAnsi="Consolas"/>
-          <w:lang w:val="en-US"/>
-        </w:rPr>
-        <w:t xml:space="preserve"> package APEXIR_XLSX_PKG;</w:t>
+        <w:t>drop package APEXIR_XLSX_PKG;</w:t>
       </w:r>
     </w:p>
     <w:p>
@@ -8671,21 +8541,12 @@
           <w:lang w:val="en-US"/>
         </w:rPr>
       </w:pPr>
-      <w:proofErr w:type="gramStart"/>
       <w:r>
         <w:rPr>
           <w:rFonts w:ascii="Consolas" w:hAnsi="Consolas"/>
           <w:lang w:val="en-US"/>
         </w:rPr>
-        <w:t>drop</w:t>
-      </w:r>
-      <w:proofErr w:type="gramEnd"/>
-      <w:r>
-        <w:rPr>
-          <w:rFonts w:ascii="Consolas" w:hAnsi="Consolas"/>
-          <w:lang w:val="en-US"/>
-        </w:rPr>
-        <w:t xml:space="preserve"> package AS_ZIP;</w:t>
+        <w:t>drop package AS_ZIP;</w:t>
       </w:r>
     </w:p>
     <w:p>
@@ -8901,7 +8762,7 @@
         <w:noProof/>
         <w:lang w:val="en-US"/>
       </w:rPr>
-      <w:t>3</w:t>
+      <w:t>14</w:t>
     </w:r>
     <w:r>
       <w:rPr>
@@ -8979,17 +8840,8 @@
         <w:rFonts w:ascii="Arial Black" w:hAnsi="Arial Black"/>
         <w:lang w:val="en-US"/>
       </w:rPr>
-      <w:t xml:space="preserve"> to </w:t>
+      <w:t xml:space="preserve"> to MSExcel</w:t>
     </w:r>
-    <w:proofErr w:type="spellStart"/>
-    <w:r>
-      <w:rPr>
-        <w:rFonts w:ascii="Arial Black" w:hAnsi="Arial Black"/>
-        <w:lang w:val="en-US"/>
-      </w:rPr>
-      <w:t>MSExcel</w:t>
-    </w:r>
-    <w:proofErr w:type="spellEnd"/>
     <w:r>
       <w:rPr>
         <w:rFonts w:ascii="Arial Black" w:hAnsi="Arial Black"/>
@@ -10984,7 +10836,7 @@
 </file>
 
 <file path=customXml/itemProps1.xml><?xml version="1.0" encoding="utf-8"?>
-<ds:datastoreItem xmlns:ds="http://schemas.openxmlformats.org/officeDocument/2006/customXml" ds:itemID="{37133324-E82B-4C1F-8658-16BD022F0FBB}">
+<ds:datastoreItem xmlns:ds="http://schemas.openxmlformats.org/officeDocument/2006/customXml" ds:itemID="{78623F3E-2589-4AAF-A555-F3261C0883C3}">
   <ds:schemaRefs>
     <ds:schemaRef ds:uri="http://schemas.openxmlformats.org/officeDocument/2006/bibliography"/>
   </ds:schemaRefs>

</xml_diff>

<commit_message>
New parameters: + Export Hyperlinks + Custom Column Width "Maximum Rows" parameter is calculated as PL/SQL block - for better customization Dynamic action alway tries to find first IG/IR on the page - needs for custom Download button on page 0. + Documentation
</commit_message>
<xml_diff>
--- a/instructions.docx
+++ b/instructions.docx
@@ -11,8 +11,6 @@
           <w:szCs w:val="48"/>
         </w:rPr>
       </w:pPr>
-      <w:bookmarkStart w:id="0" w:name="_GoBack"/>
-      <w:bookmarkEnd w:id="0"/>
       <w:r>
         <w:rPr>
           <w:sz w:val="48"/>
@@ -42,7 +40,7 @@
       <w:r>
         <w:fldChar w:fldCharType="separate"/>
       </w:r>
-      <w:hyperlink w:anchor="_Toc502439414" w:history="1">
+      <w:hyperlink w:anchor="_Toc503189818" w:history="1">
         <w:r>
           <w:rPr>
             <w:rStyle w:val="Hyperlink"/>
@@ -70,7 +68,7 @@
             <w:noProof/>
             <w:webHidden/>
           </w:rPr>
-          <w:instrText xml:space="preserve"> PAGEREF _Toc502439414 \h </w:instrText>
+          <w:instrText xml:space="preserve"> PAGEREF _Toc503189818 \h </w:instrText>
         </w:r>
         <w:r>
           <w:rPr>
@@ -112,7 +110,7 @@
           <w:lang w:val="de-DE" w:eastAsia="de-DE"/>
         </w:rPr>
       </w:pPr>
-      <w:hyperlink w:anchor="_Toc502439415" w:history="1">
+      <w:hyperlink w:anchor="_Toc503189819" w:history="1">
         <w:r>
           <w:rPr>
             <w:rStyle w:val="Hyperlink"/>
@@ -139,7 +137,7 @@
             <w:noProof/>
             <w:webHidden/>
           </w:rPr>
-          <w:instrText xml:space="preserve"> PAGEREF _Toc502439415 \h </w:instrText>
+          <w:instrText xml:space="preserve"> PAGEREF _Toc503189819 \h </w:instrText>
         </w:r>
         <w:r>
           <w:rPr>
@@ -181,7 +179,7 @@
           <w:lang w:val="de-DE" w:eastAsia="de-DE"/>
         </w:rPr>
       </w:pPr>
-      <w:hyperlink w:anchor="_Toc502439416" w:history="1">
+      <w:hyperlink w:anchor="_Toc503189820" w:history="1">
         <w:r>
           <w:rPr>
             <w:rStyle w:val="Hyperlink"/>
@@ -208,7 +206,7 @@
             <w:noProof/>
             <w:webHidden/>
           </w:rPr>
-          <w:instrText xml:space="preserve"> PAGEREF _Toc502439416 \h </w:instrText>
+          <w:instrText xml:space="preserve"> PAGEREF _Toc503189820 \h </w:instrText>
         </w:r>
         <w:r>
           <w:rPr>
@@ -250,7 +248,7 @@
           <w:lang w:val="de-DE" w:eastAsia="de-DE"/>
         </w:rPr>
       </w:pPr>
-      <w:hyperlink w:anchor="_Toc502439417" w:history="1">
+      <w:hyperlink w:anchor="_Toc503189821" w:history="1">
         <w:r>
           <w:rPr>
             <w:rStyle w:val="Hyperlink"/>
@@ -277,7 +275,7 @@
             <w:noProof/>
             <w:webHidden/>
           </w:rPr>
-          <w:instrText xml:space="preserve"> PAGEREF _Toc502439417 \h </w:instrText>
+          <w:instrText xml:space="preserve"> PAGEREF _Toc503189821 \h </w:instrText>
         </w:r>
         <w:r>
           <w:rPr>
@@ -319,7 +317,7 @@
           <w:lang w:val="de-DE" w:eastAsia="de-DE"/>
         </w:rPr>
       </w:pPr>
-      <w:hyperlink w:anchor="_Toc502439418" w:history="1">
+      <w:hyperlink w:anchor="_Toc503189822" w:history="1">
         <w:r>
           <w:rPr>
             <w:rStyle w:val="Hyperlink"/>
@@ -346,7 +344,7 @@
             <w:noProof/>
             <w:webHidden/>
           </w:rPr>
-          <w:instrText xml:space="preserve"> PAGEREF _Toc502439418 \h </w:instrText>
+          <w:instrText xml:space="preserve"> PAGEREF _Toc503189822 \h </w:instrText>
         </w:r>
         <w:r>
           <w:rPr>
@@ -388,7 +386,7 @@
           <w:lang w:val="de-DE" w:eastAsia="de-DE"/>
         </w:rPr>
       </w:pPr>
-      <w:hyperlink w:anchor="_Toc502439419" w:history="1">
+      <w:hyperlink w:anchor="_Toc503189823" w:history="1">
         <w:r>
           <w:rPr>
             <w:rStyle w:val="Hyperlink"/>
@@ -415,7 +413,7 @@
             <w:noProof/>
             <w:webHidden/>
           </w:rPr>
-          <w:instrText xml:space="preserve"> PAGEREF _Toc502439419 \h </w:instrText>
+          <w:instrText xml:space="preserve"> PAGEREF _Toc503189823 \h </w:instrText>
         </w:r>
         <w:r>
           <w:rPr>
@@ -457,7 +455,7 @@
           <w:lang w:val="de-DE" w:eastAsia="de-DE"/>
         </w:rPr>
       </w:pPr>
-      <w:hyperlink w:anchor="_Toc502439420" w:history="1">
+      <w:hyperlink w:anchor="_Toc503189824" w:history="1">
         <w:r>
           <w:rPr>
             <w:rStyle w:val="Hyperlink"/>
@@ -485,7 +483,7 @@
             <w:noProof/>
             <w:webHidden/>
           </w:rPr>
-          <w:instrText xml:space="preserve"> PAGEREF _Toc502439420 \h </w:instrText>
+          <w:instrText xml:space="preserve"> PAGEREF _Toc503189824 \h </w:instrText>
         </w:r>
         <w:r>
           <w:rPr>
@@ -527,7 +525,7 @@
           <w:lang w:val="de-DE" w:eastAsia="de-DE"/>
         </w:rPr>
       </w:pPr>
-      <w:hyperlink w:anchor="_Toc502439421" w:history="1">
+      <w:hyperlink w:anchor="_Toc503189825" w:history="1">
         <w:r>
           <w:rPr>
             <w:rStyle w:val="Hyperlink"/>
@@ -554,7 +552,7 @@
             <w:noProof/>
             <w:webHidden/>
           </w:rPr>
-          <w:instrText xml:space="preserve"> PAGEREF _Toc502439421 \h </w:instrText>
+          <w:instrText xml:space="preserve"> PAGEREF _Toc503189825 \h </w:instrText>
         </w:r>
         <w:r>
           <w:rPr>
@@ -596,7 +594,7 @@
           <w:lang w:val="de-DE" w:eastAsia="de-DE"/>
         </w:rPr>
       </w:pPr>
-      <w:hyperlink w:anchor="_Toc502439422" w:history="1">
+      <w:hyperlink w:anchor="_Toc503189826" w:history="1">
         <w:r>
           <w:rPr>
             <w:rStyle w:val="Hyperlink"/>
@@ -623,7 +621,7 @@
             <w:noProof/>
             <w:webHidden/>
           </w:rPr>
-          <w:instrText xml:space="preserve"> PAGEREF _Toc502439422 \h </w:instrText>
+          <w:instrText xml:space="preserve"> PAGEREF _Toc503189826 \h </w:instrText>
         </w:r>
         <w:r>
           <w:rPr>
@@ -665,7 +663,7 @@
           <w:lang w:val="de-DE" w:eastAsia="de-DE"/>
         </w:rPr>
       </w:pPr>
-      <w:hyperlink w:anchor="_Toc502439423" w:history="1">
+      <w:hyperlink w:anchor="_Toc503189827" w:history="1">
         <w:r>
           <w:rPr>
             <w:rStyle w:val="Hyperlink"/>
@@ -692,7 +690,7 @@
             <w:noProof/>
             <w:webHidden/>
           </w:rPr>
-          <w:instrText xml:space="preserve"> PAGEREF _Toc502439423 \h </w:instrText>
+          <w:instrText xml:space="preserve"> PAGEREF _Toc503189827 \h </w:instrText>
         </w:r>
         <w:r>
           <w:rPr>
@@ -734,7 +732,7 @@
           <w:lang w:val="de-DE" w:eastAsia="de-DE"/>
         </w:rPr>
       </w:pPr>
-      <w:hyperlink w:anchor="_Toc502439424" w:history="1">
+      <w:hyperlink w:anchor="_Toc503189828" w:history="1">
         <w:r>
           <w:rPr>
             <w:rStyle w:val="Hyperlink"/>
@@ -763,7 +761,7 @@
             <w:noProof/>
             <w:webHidden/>
           </w:rPr>
-          <w:instrText xml:space="preserve"> PAGEREF _Toc502439424 \h </w:instrText>
+          <w:instrText xml:space="preserve"> PAGEREF _Toc503189828 \h </w:instrText>
         </w:r>
         <w:r>
           <w:rPr>
@@ -805,7 +803,7 @@
           <w:lang w:val="de-DE" w:eastAsia="de-DE"/>
         </w:rPr>
       </w:pPr>
-      <w:hyperlink w:anchor="_Toc502439425" w:history="1">
+      <w:hyperlink w:anchor="_Toc503189829" w:history="1">
         <w:r>
           <w:rPr>
             <w:rStyle w:val="Hyperlink"/>
@@ -834,7 +832,7 @@
             <w:noProof/>
             <w:webHidden/>
           </w:rPr>
-          <w:instrText xml:space="preserve"> PAGEREF _Toc502439425 \h </w:instrText>
+          <w:instrText xml:space="preserve"> PAGEREF _Toc503189829 \h </w:instrText>
         </w:r>
         <w:r>
           <w:rPr>
@@ -876,7 +874,7 @@
           <w:lang w:val="de-DE" w:eastAsia="de-DE"/>
         </w:rPr>
       </w:pPr>
-      <w:hyperlink w:anchor="_Toc502439426" w:history="1">
+      <w:hyperlink w:anchor="_Toc503189830" w:history="1">
         <w:r>
           <w:rPr>
             <w:rStyle w:val="Hyperlink"/>
@@ -905,7 +903,7 @@
             <w:noProof/>
             <w:webHidden/>
           </w:rPr>
-          <w:instrText xml:space="preserve"> PAGEREF _Toc502439426 \h </w:instrText>
+          <w:instrText xml:space="preserve"> PAGEREF _Toc503189830 \h </w:instrText>
         </w:r>
         <w:r>
           <w:rPr>
@@ -948,7 +946,7 @@
           <w:lang w:val="de-DE" w:eastAsia="de-DE"/>
         </w:rPr>
       </w:pPr>
-      <w:hyperlink w:anchor="_Toc502439427" w:history="1">
+      <w:hyperlink w:anchor="_Toc503189831" w:history="1">
         <w:r>
           <w:rPr>
             <w:rStyle w:val="Hyperlink"/>
@@ -975,7 +973,7 @@
             <w:noProof/>
             <w:webHidden/>
           </w:rPr>
-          <w:instrText xml:space="preserve"> PAGEREF _Toc502439427 \h </w:instrText>
+          <w:instrText xml:space="preserve"> PAGEREF _Toc503189831 \h </w:instrText>
         </w:r>
         <w:r>
           <w:rPr>
@@ -1017,7 +1015,7 @@
           <w:lang w:val="de-DE" w:eastAsia="de-DE"/>
         </w:rPr>
       </w:pPr>
-      <w:hyperlink w:anchor="_Toc502439428" w:history="1">
+      <w:hyperlink w:anchor="_Toc503189832" w:history="1">
         <w:r>
           <w:rPr>
             <w:rStyle w:val="Hyperlink"/>
@@ -1044,7 +1042,7 @@
             <w:noProof/>
             <w:webHidden/>
           </w:rPr>
-          <w:instrText xml:space="preserve"> PAGEREF _Toc502439428 \h </w:instrText>
+          <w:instrText xml:space="preserve"> PAGEREF _Toc503189832 \h </w:instrText>
         </w:r>
         <w:r>
           <w:rPr>
@@ -1087,13 +1085,22 @@
           <w:lang w:val="de-DE" w:eastAsia="de-DE"/>
         </w:rPr>
       </w:pPr>
-      <w:hyperlink w:anchor="_Toc502439429" w:history="1">
+      <w:hyperlink w:anchor="_Toc503189833" w:history="1">
+        <w:bookmarkStart w:id="0" w:name="_GoBack"/>
         <w:r>
           <w:rPr>
             <w:rStyle w:val="Hyperlink"/>
             <w:noProof/>
           </w:rPr>
-          <w:t>Maximum Rows  - for Interactive Report only</w:t>
+          <w:t>Maximum Rows</w:t>
+        </w:r>
+        <w:bookmarkEnd w:id="0"/>
+        <w:r>
+          <w:rPr>
+            <w:rStyle w:val="Hyperlink"/>
+            <w:noProof/>
+          </w:rPr>
+          <w:t xml:space="preserve">  - for Interactive Report only</w:t>
         </w:r>
         <w:r>
           <w:rPr>
@@ -1114,7 +1121,7 @@
             <w:noProof/>
             <w:webHidden/>
           </w:rPr>
-          <w:instrText xml:space="preserve"> PAGEREF _Toc502439429 \h </w:instrText>
+          <w:instrText xml:space="preserve"> PAGEREF _Toc503189833 \h </w:instrText>
         </w:r>
         <w:r>
           <w:rPr>
@@ -1157,13 +1164,13 @@
           <w:lang w:val="de-DE" w:eastAsia="de-DE"/>
         </w:rPr>
       </w:pPr>
-      <w:hyperlink w:anchor="_Toc502439430" w:history="1">
+      <w:hyperlink w:anchor="_Toc503189834" w:history="1">
         <w:r>
           <w:rPr>
             <w:rStyle w:val="Hyperlink"/>
             <w:noProof/>
           </w:rPr>
-          <w:t>Add Download XLSX Icon to “Download Dialog”</w:t>
+          <w:t>Export Hyperlinks - for Interactive Report only</w:t>
         </w:r>
         <w:r>
           <w:rPr>
@@ -1184,7 +1191,7 @@
             <w:noProof/>
             <w:webHidden/>
           </w:rPr>
-          <w:instrText xml:space="preserve"> PAGEREF _Toc502439430 \h </w:instrText>
+          <w:instrText xml:space="preserve"> PAGEREF _Toc503189834 \h </w:instrText>
         </w:r>
         <w:r>
           <w:rPr>
@@ -1217,23 +1224,23 @@
     </w:p>
     <w:p>
       <w:pPr>
-        <w:pStyle w:val="Verzeichnis1"/>
+        <w:pStyle w:val="Verzeichnis2"/>
         <w:rPr>
           <w:rFonts w:asciiTheme="minorHAnsi" w:eastAsiaTheme="minorEastAsia" w:hAnsiTheme="minorHAnsi" w:cstheme="minorBidi"/>
           <w:b w:val="0"/>
           <w:noProof/>
           <w:sz w:val="22"/>
+          <w:szCs w:val="22"/>
           <w:lang w:val="de-DE" w:eastAsia="de-DE"/>
         </w:rPr>
       </w:pPr>
-      <w:hyperlink w:anchor="_Toc502439431" w:history="1">
+      <w:hyperlink w:anchor="_Toc503189835" w:history="1">
         <w:r>
           <w:rPr>
             <w:rStyle w:val="Hyperlink"/>
             <w:noProof/>
-            <w:lang w:val="en-US"/>
-          </w:rPr>
-          <w:t>FAQ (How to)</w:t>
+          </w:rPr>
+          <w:t>Custom Column Width - for Interactive Report only</w:t>
         </w:r>
         <w:r>
           <w:rPr>
@@ -1254,7 +1261,7 @@
             <w:noProof/>
             <w:webHidden/>
           </w:rPr>
-          <w:instrText xml:space="preserve"> PAGEREF _Toc502439431 \h </w:instrText>
+          <w:instrText xml:space="preserve"> PAGEREF _Toc503189835 \h </w:instrText>
         </w:r>
         <w:r>
           <w:rPr>
@@ -1274,7 +1281,7 @@
             <w:noProof/>
             <w:webHidden/>
           </w:rPr>
-          <w:t>11</w:t>
+          <w:t>10</w:t>
         </w:r>
         <w:r>
           <w:rPr>
@@ -1297,13 +1304,13 @@
           <w:lang w:val="de-DE" w:eastAsia="de-DE"/>
         </w:rPr>
       </w:pPr>
-      <w:hyperlink w:anchor="_Toc502439432" w:history="1">
+      <w:hyperlink w:anchor="_Toc503189836" w:history="1">
         <w:r>
           <w:rPr>
             <w:rStyle w:val="Hyperlink"/>
             <w:noProof/>
           </w:rPr>
-          <w:t>Replace default file name (Excel.xlsx) to the custom file name</w:t>
+          <w:t>Add Download XLSX Icon to “Download Dialog”</w:t>
         </w:r>
         <w:r>
           <w:rPr>
@@ -1324,7 +1331,7 @@
             <w:noProof/>
             <w:webHidden/>
           </w:rPr>
-          <w:instrText xml:space="preserve"> PAGEREF _Toc502439432 \h </w:instrText>
+          <w:instrText xml:space="preserve"> PAGEREF _Toc503189836 \h </w:instrText>
         </w:r>
         <w:r>
           <w:rPr>
@@ -1357,23 +1364,23 @@
     </w:p>
     <w:p>
       <w:pPr>
-        <w:pStyle w:val="Verzeichnis2"/>
+        <w:pStyle w:val="Verzeichnis1"/>
         <w:rPr>
           <w:rFonts w:asciiTheme="minorHAnsi" w:eastAsiaTheme="minorEastAsia" w:hAnsiTheme="minorHAnsi" w:cstheme="minorBidi"/>
           <w:b w:val="0"/>
           <w:noProof/>
           <w:sz w:val="22"/>
-          <w:szCs w:val="22"/>
           <w:lang w:val="de-DE" w:eastAsia="de-DE"/>
         </w:rPr>
       </w:pPr>
-      <w:hyperlink w:anchor="_Toc502439433" w:history="1">
+      <w:hyperlink w:anchor="_Toc503189837" w:history="1">
         <w:r>
           <w:rPr>
             <w:rStyle w:val="Hyperlink"/>
             <w:noProof/>
-          </w:rPr>
-          <w:t>Use this functionality for all Interactive Reports or Interactive Grids in your application</w:t>
+            <w:lang w:val="en-US"/>
+          </w:rPr>
+          <w:t>FAQ (How to)</w:t>
         </w:r>
         <w:r>
           <w:rPr>
@@ -1394,7 +1401,7 @@
             <w:noProof/>
             <w:webHidden/>
           </w:rPr>
-          <w:instrText xml:space="preserve"> PAGEREF _Toc502439433 \h </w:instrText>
+          <w:instrText xml:space="preserve"> PAGEREF _Toc503189837 \h </w:instrText>
         </w:r>
         <w:r>
           <w:rPr>
@@ -1437,13 +1444,13 @@
           <w:lang w:val="de-DE" w:eastAsia="de-DE"/>
         </w:rPr>
       </w:pPr>
-      <w:hyperlink w:anchor="_Toc502439434" w:history="1">
+      <w:hyperlink w:anchor="_Toc503189838" w:history="1">
         <w:r>
           <w:rPr>
             <w:rStyle w:val="Hyperlink"/>
             <w:noProof/>
           </w:rPr>
-          <w:t>Adding a custom download button</w:t>
+          <w:t>Replace default file name (Excel.xlsx) to the custom file name</w:t>
         </w:r>
         <w:r>
           <w:rPr>
@@ -1464,7 +1471,7 @@
             <w:noProof/>
             <w:webHidden/>
           </w:rPr>
-          <w:instrText xml:space="preserve"> PAGEREF _Toc502439434 \h </w:instrText>
+          <w:instrText xml:space="preserve"> PAGEREF _Toc503189838 \h </w:instrText>
         </w:r>
         <w:r>
           <w:rPr>
@@ -1484,7 +1491,7 @@
             <w:noProof/>
             <w:webHidden/>
           </w:rPr>
-          <w:t>12</w:t>
+          <w:t>11</w:t>
         </w:r>
         <w:r>
           <w:rPr>
@@ -1507,13 +1514,13 @@
           <w:lang w:val="de-DE" w:eastAsia="de-DE"/>
         </w:rPr>
       </w:pPr>
-      <w:hyperlink w:anchor="_Toc502439435" w:history="1">
+      <w:hyperlink w:anchor="_Toc503189839" w:history="1">
         <w:r>
           <w:rPr>
             <w:rStyle w:val="Hyperlink"/>
             <w:noProof/>
           </w:rPr>
-          <w:t>How to exclude report columns from export/make columns that are visible in Excel but not visible in Interactive Report (not for Interactive Grid)</w:t>
+          <w:t>Use this functionality for all Interactive Reports or Interactive Grids in your application</w:t>
         </w:r>
         <w:r>
           <w:rPr>
@@ -1534,7 +1541,7 @@
             <w:noProof/>
             <w:webHidden/>
           </w:rPr>
-          <w:instrText xml:space="preserve"> PAGEREF _Toc502439435 \h </w:instrText>
+          <w:instrText xml:space="preserve"> PAGEREF _Toc503189839 \h </w:instrText>
         </w:r>
         <w:r>
           <w:rPr>
@@ -1577,12 +1584,152 @@
           <w:lang w:val="de-DE" w:eastAsia="de-DE"/>
         </w:rPr>
       </w:pPr>
-      <w:hyperlink w:anchor="_Toc502439436" w:history="1">
+      <w:hyperlink w:anchor="_Toc503189840" w:history="1">
         <w:r>
           <w:rPr>
             <w:rStyle w:val="Hyperlink"/>
             <w:noProof/>
           </w:rPr>
+          <w:t>Adding a custom download button</w:t>
+        </w:r>
+        <w:r>
+          <w:rPr>
+            <w:noProof/>
+            <w:webHidden/>
+          </w:rPr>
+          <w:tab/>
+        </w:r>
+        <w:r>
+          <w:rPr>
+            <w:noProof/>
+            <w:webHidden/>
+          </w:rPr>
+          <w:fldChar w:fldCharType="begin"/>
+        </w:r>
+        <w:r>
+          <w:rPr>
+            <w:noProof/>
+            <w:webHidden/>
+          </w:rPr>
+          <w:instrText xml:space="preserve"> PAGEREF _Toc503189840 \h </w:instrText>
+        </w:r>
+        <w:r>
+          <w:rPr>
+            <w:noProof/>
+            <w:webHidden/>
+          </w:rPr>
+        </w:r>
+        <w:r>
+          <w:rPr>
+            <w:noProof/>
+            <w:webHidden/>
+          </w:rPr>
+          <w:fldChar w:fldCharType="separate"/>
+        </w:r>
+        <w:r>
+          <w:rPr>
+            <w:noProof/>
+            <w:webHidden/>
+          </w:rPr>
+          <w:t>12</w:t>
+        </w:r>
+        <w:r>
+          <w:rPr>
+            <w:noProof/>
+            <w:webHidden/>
+          </w:rPr>
+          <w:fldChar w:fldCharType="end"/>
+        </w:r>
+      </w:hyperlink>
+    </w:p>
+    <w:p>
+      <w:pPr>
+        <w:pStyle w:val="Verzeichnis2"/>
+        <w:rPr>
+          <w:rFonts w:asciiTheme="minorHAnsi" w:eastAsiaTheme="minorEastAsia" w:hAnsiTheme="minorHAnsi" w:cstheme="minorBidi"/>
+          <w:b w:val="0"/>
+          <w:noProof/>
+          <w:sz w:val="22"/>
+          <w:szCs w:val="22"/>
+          <w:lang w:val="de-DE" w:eastAsia="de-DE"/>
+        </w:rPr>
+      </w:pPr>
+      <w:hyperlink w:anchor="_Toc503189841" w:history="1">
+        <w:r>
+          <w:rPr>
+            <w:rStyle w:val="Hyperlink"/>
+            <w:noProof/>
+          </w:rPr>
+          <w:t>How to exclude report columns from export/make columns that are visible in Excel but not visible in Interactive Report (not for Interactive Grid)</w:t>
+        </w:r>
+        <w:r>
+          <w:rPr>
+            <w:noProof/>
+            <w:webHidden/>
+          </w:rPr>
+          <w:tab/>
+        </w:r>
+        <w:r>
+          <w:rPr>
+            <w:noProof/>
+            <w:webHidden/>
+          </w:rPr>
+          <w:fldChar w:fldCharType="begin"/>
+        </w:r>
+        <w:r>
+          <w:rPr>
+            <w:noProof/>
+            <w:webHidden/>
+          </w:rPr>
+          <w:instrText xml:space="preserve"> PAGEREF _Toc503189841 \h </w:instrText>
+        </w:r>
+        <w:r>
+          <w:rPr>
+            <w:noProof/>
+            <w:webHidden/>
+          </w:rPr>
+        </w:r>
+        <w:r>
+          <w:rPr>
+            <w:noProof/>
+            <w:webHidden/>
+          </w:rPr>
+          <w:fldChar w:fldCharType="separate"/>
+        </w:r>
+        <w:r>
+          <w:rPr>
+            <w:noProof/>
+            <w:webHidden/>
+          </w:rPr>
+          <w:t>13</w:t>
+        </w:r>
+        <w:r>
+          <w:rPr>
+            <w:noProof/>
+            <w:webHidden/>
+          </w:rPr>
+          <w:fldChar w:fldCharType="end"/>
+        </w:r>
+      </w:hyperlink>
+    </w:p>
+    <w:p>
+      <w:pPr>
+        <w:pStyle w:val="Verzeichnis2"/>
+        <w:rPr>
+          <w:rFonts w:asciiTheme="minorHAnsi" w:eastAsiaTheme="minorEastAsia" w:hAnsiTheme="minorHAnsi" w:cstheme="minorBidi"/>
+          <w:b w:val="0"/>
+          <w:noProof/>
+          <w:sz w:val="22"/>
+          <w:szCs w:val="22"/>
+          <w:lang w:val="de-DE" w:eastAsia="de-DE"/>
+        </w:rPr>
+      </w:pPr>
+      <w:hyperlink w:anchor="_Toc503189842" w:history="1">
+        <w:r>
+          <w:rPr>
+            <w:rStyle w:val="Hyperlink"/>
+            <w:noProof/>
+          </w:rPr>
           <w:t>How to uninstall plugin</w:t>
         </w:r>
         <w:r>
@@ -1604,7 +1751,7 @@
             <w:noProof/>
             <w:webHidden/>
           </w:rPr>
-          <w:instrText xml:space="preserve"> PAGEREF _Toc502439436 \h </w:instrText>
+          <w:instrText xml:space="preserve"> PAGEREF _Toc503189842 \h </w:instrText>
         </w:r>
         <w:r>
           <w:rPr>
@@ -1624,7 +1771,7 @@
             <w:noProof/>
             <w:webHidden/>
           </w:rPr>
-          <w:t>13</w:t>
+          <w:t>14</w:t>
         </w:r>
         <w:r>
           <w:rPr>
@@ -1668,7 +1815,7 @@
           <w:lang w:val="en-US"/>
         </w:rPr>
       </w:pPr>
-      <w:bookmarkStart w:id="1" w:name="_Toc502439414"/>
+      <w:bookmarkStart w:id="1" w:name="_Toc503189818"/>
       <w:r>
         <w:rPr>
           <w:lang w:val="en-US"/>
@@ -1692,7 +1839,7 @@
           <w:szCs w:val="26"/>
         </w:rPr>
       </w:pPr>
-      <w:bookmarkStart w:id="2" w:name="_Toc502439415"/>
+      <w:bookmarkStart w:id="2" w:name="_Toc503189819"/>
       <w:r>
         <w:t>Intro</w:t>
       </w:r>
@@ -1888,7 +2035,7 @@
       <w:pPr>
         <w:pStyle w:val="Verzeichnis2"/>
       </w:pPr>
-      <w:bookmarkStart w:id="3" w:name="_Toc502439416"/>
+      <w:bookmarkStart w:id="3" w:name="_Toc503189820"/>
       <w:r>
         <w:t>Features at a Glance</w:t>
       </w:r>
@@ -2172,7 +2319,7 @@
       <w:pPr>
         <w:pStyle w:val="Verzeichnis2"/>
       </w:pPr>
-      <w:bookmarkStart w:id="4" w:name="_Toc502439417"/>
+      <w:bookmarkStart w:id="4" w:name="_Toc503189821"/>
       <w:r>
         <w:t>License</w:t>
       </w:r>
@@ -2350,7 +2497,7 @@
       <w:pPr>
         <w:pStyle w:val="Verzeichnis2"/>
       </w:pPr>
-      <w:bookmarkStart w:id="5" w:name="_Toc502439418"/>
+      <w:bookmarkStart w:id="5" w:name="_Toc503189822"/>
       <w:r>
         <w:t>Legal Disclaimer</w:t>
       </w:r>
@@ -2379,7 +2526,7 @@
       <w:pPr>
         <w:pStyle w:val="Verzeichnis2"/>
       </w:pPr>
-      <w:bookmarkStart w:id="6" w:name="_Toc502439419"/>
+      <w:bookmarkStart w:id="6" w:name="_Toc503189823"/>
       <w:r>
         <w:t>F</w:t>
       </w:r>
@@ -2583,7 +2730,7 @@
           <w:lang w:val="en-US"/>
         </w:rPr>
       </w:pPr>
-      <w:bookmarkStart w:id="7" w:name="_Toc502439420"/>
+      <w:bookmarkStart w:id="7" w:name="_Toc503189824"/>
       <w:r>
         <w:rPr>
           <w:lang w:val="en-US"/>
@@ -2597,7 +2744,7 @@
       <w:pPr>
         <w:pStyle w:val="Verzeichnis2"/>
       </w:pPr>
-      <w:bookmarkStart w:id="8" w:name="_Toc502439421"/>
+      <w:bookmarkStart w:id="8" w:name="_Toc503189825"/>
       <w:r>
         <w:t>Install required package</w:t>
       </w:r>
@@ -3912,7 +4059,7 @@
           <w:tab w:val="left" w:pos="3996"/>
         </w:tabs>
       </w:pPr>
-      <w:bookmarkStart w:id="9" w:name="_Toc502439422"/>
+      <w:bookmarkStart w:id="9" w:name="_Toc503189826"/>
       <w:r>
         <w:lastRenderedPageBreak/>
         <w:t>Install plugin</w:t>
@@ -4136,7 +4283,7 @@
       <w:pPr>
         <w:pStyle w:val="Verzeichnis2"/>
       </w:pPr>
-      <w:bookmarkStart w:id="10" w:name="_Toc502439423"/>
+      <w:bookmarkStart w:id="10" w:name="_Toc503189827"/>
       <w:r>
         <w:t>Using in your application</w:t>
       </w:r>
@@ -5003,7 +5150,7 @@
           <w:lang w:val="en-US"/>
         </w:rPr>
       </w:pPr>
-      <w:bookmarkStart w:id="11" w:name="_Toc502439424"/>
+      <w:bookmarkStart w:id="11" w:name="_Toc503189828"/>
       <w:r>
         <w:rPr>
           <w:rFonts w:cs="Calibri"/>
@@ -5372,7 +5519,7 @@
           <w:lang w:val="en-US"/>
         </w:rPr>
       </w:pPr>
-      <w:bookmarkStart w:id="12" w:name="_Toc502439425"/>
+      <w:bookmarkStart w:id="12" w:name="_Toc503189829"/>
       <w:r>
         <w:rPr>
           <w:rFonts w:cs="Calibri"/>
@@ -5613,7 +5760,7 @@
           <w:lang w:val="en-US"/>
         </w:rPr>
       </w:pPr>
-      <w:bookmarkStart w:id="13" w:name="_Toc502439426"/>
+      <w:bookmarkStart w:id="13" w:name="_Toc503189830"/>
       <w:r>
         <w:rPr>
           <w:rFonts w:cs="Calibri"/>
@@ -5784,7 +5931,7 @@
           <w:lang w:val="en-US"/>
         </w:rPr>
       </w:pPr>
-      <w:bookmarkStart w:id="14" w:name="_Toc502439427"/>
+      <w:bookmarkStart w:id="14" w:name="_Toc503189831"/>
       <w:r>
         <w:rPr>
           <w:lang w:val="en-US"/>
@@ -5803,7 +5950,7 @@
       <w:pPr>
         <w:pStyle w:val="Verzeichnis2"/>
       </w:pPr>
-      <w:bookmarkStart w:id="15" w:name="_Toc502439428"/>
+      <w:bookmarkStart w:id="15" w:name="_Toc503189832"/>
       <w:r>
         <w:t>Return Data</w:t>
       </w:r>
@@ -5984,7 +6131,7 @@
         <w:pStyle w:val="Verzeichnis2"/>
         <w:outlineLvl w:val="1"/>
       </w:pPr>
-      <w:bookmarkStart w:id="16" w:name="_Toc502439429"/>
+      <w:bookmarkStart w:id="16" w:name="_Toc503189833"/>
       <w:r>
         <w:t>Maximum Rows</w:t>
       </w:r>
@@ -6102,6 +6249,7 @@
         <w:spacing w:after="0"/>
         <w:ind w:left="1701" w:right="851"/>
         <w:rPr>
+          <w:rStyle w:val="displayonly"/>
           <w:lang w:val="en-US"/>
         </w:rPr>
       </w:pPr>
@@ -6247,17 +6395,163 @@
     </w:p>
     <w:p>
       <w:pPr>
-        <w:pStyle w:val="berschrift2"/>
-        <w:ind w:firstLine="1701"/>
+        <w:pStyle w:val="Verzeichnis2"/>
+        <w:outlineLvl w:val="1"/>
+      </w:pPr>
+      <w:bookmarkStart w:id="17" w:name="_Toc503189834"/>
+      <w:r>
+        <w:t>Export Hyperlinks</w:t>
+      </w:r>
+      <w:r>
+        <w:t xml:space="preserve"> - for Interactive Report only</w:t>
+      </w:r>
+      <w:bookmarkEnd w:id="17"/>
+    </w:p>
+    <w:p>
+      <w:pPr>
+        <w:spacing w:after="0"/>
+        <w:ind w:left="1701" w:right="851"/>
+        <w:rPr>
+          <w:rStyle w:val="displayonly"/>
+          <w:lang w:val="en-US"/>
+        </w:rPr>
+      </w:pPr>
+      <w:r>
+        <w:rPr>
+          <w:lang w:val="en-US"/>
+        </w:rPr>
+        <w:t>If is set to “</w:t>
+      </w:r>
+      <w:r>
+        <w:rPr>
+          <w:lang w:val="en-US"/>
+        </w:rPr>
+        <w:t>As Hyperlinks</w:t>
+      </w:r>
+      <w:r>
+        <w:rPr>
+          <w:lang w:val="en-US"/>
+        </w:rPr>
+        <w:t>”, then IR columns with type “Link” are exported as Links (URL).</w:t>
+      </w:r>
+    </w:p>
+    <w:p>
+      <w:pPr>
+        <w:pStyle w:val="Verzeichnis2"/>
+        <w:outlineLvl w:val="1"/>
+      </w:pPr>
+      <w:bookmarkStart w:id="18" w:name="_Toc503189835"/>
+      <w:r>
+        <w:t>Custom Column Width</w:t>
+      </w:r>
+      <w:r>
+        <w:t xml:space="preserve"> - for Interactive Report only</w:t>
+      </w:r>
+      <w:bookmarkEnd w:id="18"/>
+    </w:p>
+    <w:p>
+      <w:pPr>
+        <w:spacing w:after="0"/>
+        <w:ind w:left="1701" w:right="851"/>
+        <w:rPr>
+          <w:lang w:val="en-US"/>
+        </w:rPr>
+      </w:pPr>
+      <w:r>
+        <w:rPr>
+          <w:lang w:val="en-US"/>
+        </w:rPr>
+        <w:t xml:space="preserve">Comma - delimited list of columns with their widths. </w:t>
+      </w:r>
+    </w:p>
+    <w:p>
+      <w:pPr>
+        <w:spacing w:after="0"/>
+        <w:ind w:left="1701" w:right="851"/>
+        <w:rPr>
+          <w:lang w:val="en-US"/>
+        </w:rPr>
+      </w:pPr>
+      <w:r>
+        <w:rPr>
+          <w:lang w:val="en-US"/>
+        </w:rPr>
+        <w:t>For e</w:t>
+      </w:r>
+      <w:r>
+        <w:rPr>
+          <w:lang w:val="en-US"/>
+        </w:rPr>
+        <w:t>xample</w:t>
+      </w:r>
+      <w:r>
+        <w:rPr>
+          <w:lang w:val="en-US"/>
+        </w:rPr>
+        <w:t>, if you want to set width of COMPANY_NAME column to the 15 (Excel width points), and CTL column to the 6 points, you should fill this parameter as</w:t>
+      </w:r>
+      <w:r>
+        <w:rPr>
+          <w:lang w:val="en-US"/>
+        </w:rPr>
+        <w:t xml:space="preserve">: </w:t>
+      </w:r>
+    </w:p>
+    <w:p>
+      <w:pPr>
+        <w:spacing w:after="0"/>
+        <w:ind w:left="1701" w:right="851"/>
+        <w:rPr>
+          <w:b/>
+          <w:lang w:val="en-US"/>
+        </w:rPr>
+      </w:pPr>
+    </w:p>
+    <w:p>
+      <w:pPr>
+        <w:spacing w:after="0"/>
+        <w:ind w:left="1701" w:right="851"/>
         <w:rPr>
           <w:rFonts w:asciiTheme="minorHAnsi" w:hAnsiTheme="minorHAnsi"/>
           <w:b/>
-          <w:color w:val="auto"/>
           <w:sz w:val="28"/>
           <w:szCs w:val="28"/>
           <w:lang w:val="en-US"/>
         </w:rPr>
       </w:pPr>
+      <w:r>
+        <w:rPr>
+          <w:b/>
+          <w:lang w:val="en-US"/>
+        </w:rPr>
+        <w:t>COMPANY_NAME:15,CTL:6</w:t>
+      </w:r>
+      <w:r>
+        <w:rPr>
+          <w:lang w:val="en-US"/>
+        </w:rPr>
+        <w:t xml:space="preserve"> </w:t>
+      </w:r>
+    </w:p>
+    <w:p>
+      <w:pPr>
+        <w:spacing w:after="0" w:line="240" w:lineRule="auto"/>
+        <w:rPr>
+          <w:b/>
+          <w:sz w:val="32"/>
+          <w:szCs w:val="32"/>
+          <w:lang w:val="en-US"/>
+        </w:rPr>
+      </w:pPr>
+      <w:r>
+        <w:rPr>
+          <w:b/>
+          <w:sz w:val="32"/>
+          <w:szCs w:val="32"/>
+          <w:lang w:val="en-US"/>
+        </w:rPr>
+        <w:br w:type="page"/>
+      </w:r>
     </w:p>
     <w:p>
       <w:pPr>
@@ -6272,7 +6566,7 @@
           <w:lang w:val="en-US"/>
         </w:rPr>
       </w:pPr>
-      <w:bookmarkStart w:id="17" w:name="_Toc502439430"/>
+      <w:bookmarkStart w:id="19" w:name="_Toc503189836"/>
       <w:r>
         <w:rPr>
           <w:rFonts w:ascii="Calibri" w:eastAsia="Calibri" w:hAnsi="Calibri" w:cs="Times New Roman"/>
@@ -6282,9 +6576,10 @@
           <w:szCs w:val="32"/>
           <w:lang w:val="en-US"/>
         </w:rPr>
+        <w:lastRenderedPageBreak/>
         <w:t>Add Download XLSX Icon to “Download Dialog”</w:t>
       </w:r>
-      <w:bookmarkEnd w:id="17"/>
+      <w:bookmarkEnd w:id="19"/>
     </w:p>
     <w:p>
       <w:pPr>
@@ -6622,20 +6917,6 @@
     </w:p>
     <w:p>
       <w:pPr>
-        <w:spacing w:after="0" w:line="240" w:lineRule="auto"/>
-        <w:rPr>
-          <w:lang w:val="en-US"/>
-        </w:rPr>
-      </w:pPr>
-      <w:r>
-        <w:rPr>
-          <w:lang w:val="en-US"/>
-        </w:rPr>
-        <w:br w:type="page"/>
-      </w:r>
-    </w:p>
-    <w:p>
-      <w:pPr>
         <w:spacing w:after="0"/>
         <w:ind w:left="1418" w:right="851" w:firstLine="283"/>
         <w:rPr>
@@ -6646,7 +6927,6 @@
         <w:rPr>
           <w:lang w:val="en-US"/>
         </w:rPr>
-        <w:lastRenderedPageBreak/>
         <w:t>For Interactive Grid:</w:t>
       </w:r>
     </w:p>
@@ -6941,7 +7221,7 @@
           <w:lang w:val="en-US"/>
         </w:rPr>
       </w:pPr>
-      <w:bookmarkStart w:id="18" w:name="_Toc502439431"/>
+      <w:bookmarkStart w:id="20" w:name="_Toc503189837"/>
       <w:r>
         <w:rPr>
           <w:rFonts w:ascii="Calibri" w:hAnsi="Calibri"/>
@@ -6952,14 +7232,14 @@
         </w:rPr>
         <w:t>FAQ (How to)</w:t>
       </w:r>
-      <w:bookmarkEnd w:id="18"/>
+      <w:bookmarkEnd w:id="20"/>
     </w:p>
     <w:p>
       <w:pPr>
         <w:pStyle w:val="Verzeichnis2"/>
         <w:outlineLvl w:val="1"/>
       </w:pPr>
-      <w:bookmarkStart w:id="19" w:name="_Toc502439432"/>
+      <w:bookmarkStart w:id="21" w:name="_Toc503189838"/>
       <w:r>
         <w:t xml:space="preserve">Replace default file name (Excel.xlsx) to </w:t>
       </w:r>
@@ -6969,7 +7249,7 @@
       <w:r>
         <w:t>custom file name</w:t>
       </w:r>
-      <w:bookmarkEnd w:id="19"/>
+      <w:bookmarkEnd w:id="21"/>
     </w:p>
     <w:p>
       <w:pPr>
@@ -7103,6 +7383,7 @@
           <w:noProof/>
           <w:lang w:val="de-DE" w:eastAsia="de-DE"/>
         </w:rPr>
+        <w:lastRenderedPageBreak/>
         <mc:AlternateContent>
           <mc:Choice Requires="wps">
             <w:drawing>
@@ -7233,7 +7514,7 @@
         <w:pStyle w:val="Verzeichnis2"/>
         <w:outlineLvl w:val="1"/>
       </w:pPr>
-      <w:bookmarkStart w:id="20" w:name="_Toc502439433"/>
+      <w:bookmarkStart w:id="22" w:name="_Toc503189839"/>
       <w:r>
         <w:t>Use</w:t>
       </w:r>
@@ -7258,7 +7539,7 @@
       <w:r>
         <w:t xml:space="preserve"> in your application</w:t>
       </w:r>
-      <w:bookmarkEnd w:id="20"/>
+      <w:bookmarkEnd w:id="22"/>
     </w:p>
     <w:p>
       <w:pPr>
@@ -7394,9 +7675,8 @@
         <w:pStyle w:val="Verzeichnis2"/>
         <w:outlineLvl w:val="1"/>
       </w:pPr>
-      <w:bookmarkStart w:id="21" w:name="_Toc502439434"/>
-      <w:r>
-        <w:lastRenderedPageBreak/>
+      <w:bookmarkStart w:id="23" w:name="_Toc503189840"/>
+      <w:r>
         <w:t xml:space="preserve">Adding </w:t>
       </w:r>
       <w:r>
@@ -7405,7 +7685,7 @@
       <w:r>
         <w:t>custom download button</w:t>
       </w:r>
-      <w:bookmarkEnd w:id="21"/>
+      <w:bookmarkEnd w:id="23"/>
     </w:p>
     <w:p>
       <w:pPr>
@@ -7675,6 +7955,7 @@
           <w:noProof/>
           <w:lang w:val="de-DE" w:eastAsia="de-DE"/>
         </w:rPr>
+        <w:lastRenderedPageBreak/>
         <mc:AlternateContent>
           <mc:Choice Requires="wps">
             <w:drawing>
@@ -7951,7 +8232,7 @@
         <w:pStyle w:val="Verzeichnis2"/>
         <w:outlineLvl w:val="1"/>
       </w:pPr>
-      <w:bookmarkStart w:id="22" w:name="_Toc502439435"/>
+      <w:bookmarkStart w:id="24" w:name="_Toc503189841"/>
       <w:r>
         <w:t>How to exclude report columns from export/make columns that are visible in Excel but not visible in Interactive Report</w:t>
       </w:r>
@@ -7964,7 +8245,7 @@
       <w:r>
         <w:t>Grid)</w:t>
       </w:r>
-      <w:bookmarkEnd w:id="22"/>
+      <w:bookmarkEnd w:id="24"/>
     </w:p>
     <w:p>
       <w:pPr>
@@ -8025,7 +8306,6 @@
           <w:noProof/>
           <w:lang w:val="de-DE" w:eastAsia="de-DE"/>
         </w:rPr>
-        <w:lastRenderedPageBreak/>
         <mc:AlternateContent>
           <mc:Choice Requires="wps">
             <w:drawing>
@@ -8156,6 +8436,7 @@
         <w:rPr>
           <w:lang w:val="en-US"/>
         </w:rPr>
+        <w:lastRenderedPageBreak/>
         <w:t xml:space="preserve">Use </w:t>
       </w:r>
       <w:r>
@@ -8240,11 +8521,11 @@
         <w:pStyle w:val="Verzeichnis2"/>
         <w:outlineLvl w:val="1"/>
       </w:pPr>
-      <w:bookmarkStart w:id="23" w:name="_Toc502439436"/>
+      <w:bookmarkStart w:id="25" w:name="_Toc503189842"/>
       <w:r>
         <w:t>How to uninstall plugin</w:t>
       </w:r>
-      <w:bookmarkEnd w:id="23"/>
+      <w:bookmarkEnd w:id="25"/>
     </w:p>
     <w:p>
       <w:pPr>
@@ -8393,7 +8674,6 @@
           <w:noProof/>
           <w:lang w:val="de-DE" w:eastAsia="de-DE"/>
         </w:rPr>
-        <w:lastRenderedPageBreak/>
         <w:drawing>
           <wp:inline distT="0" distB="0" distL="0" distR="0" wp14:anchorId="2AA9D3E7" wp14:editId="3F91417C">
             <wp:extent cx="5929138" cy="3092273"/>
@@ -8548,15 +8828,6 @@
         </w:rPr>
         <w:t>drop package AS_ZIP;</w:t>
       </w:r>
-    </w:p>
-    <w:p>
-      <w:pPr>
-        <w:spacing w:after="0"/>
-        <w:ind w:left="1701"/>
-        <w:rPr>
-          <w:lang w:val="en-US"/>
-        </w:rPr>
-      </w:pPr>
     </w:p>
     <w:sectPr>
       <w:headerReference w:type="default" r:id="rId28"/>
@@ -8762,7 +9033,7 @@
         <w:noProof/>
         <w:lang w:val="en-US"/>
       </w:rPr>
-      <w:t>14</w:t>
+      <w:t>2</w:t>
     </w:r>
     <w:r>
       <w:rPr>
@@ -10072,7 +10343,6 @@
   <w:style w:type="character" w:default="1" w:styleId="Absatz-Standardschriftart">
     <w:name w:val="Default Paragraph Font"/>
     <w:uiPriority w:val="1"/>
-    <w:semiHidden/>
     <w:unhideWhenUsed/>
   </w:style>
   <w:style w:type="table" w:default="1" w:styleId="NormaleTabelle">
@@ -10836,7 +11106,7 @@
 </file>
 
 <file path=customXml/itemProps1.xml><?xml version="1.0" encoding="utf-8"?>
-<ds:datastoreItem xmlns:ds="http://schemas.openxmlformats.org/officeDocument/2006/customXml" ds:itemID="{78623F3E-2589-4AAF-A555-F3261C0883C3}">
+<ds:datastoreItem xmlns:ds="http://schemas.openxmlformats.org/officeDocument/2006/customXml" ds:itemID="{D037C7BE-E550-4FF3-B0DE-63913C386DFD}">
   <ds:schemaRefs>
     <ds:schemaRef ds:uri="http://schemas.openxmlformats.org/officeDocument/2006/bibliography"/>
   </ds:schemaRefs>

</xml_diff>

<commit_message>
Changes: 1. "Download" - button moved to the Actions-> Download - menu 2. New parameter "IG Fetch Portion" 3. "Maximum Rows" parameter is working for IG
</commit_message>
<xml_diff>
--- a/instructions.docx
+++ b/instructions.docx
@@ -1086,21 +1086,12 @@
         </w:rPr>
       </w:pPr>
       <w:hyperlink w:anchor="_Toc503189833" w:history="1">
-        <w:bookmarkStart w:id="0" w:name="_GoBack"/>
         <w:r>
           <w:rPr>
             <w:rStyle w:val="Hyperlink"/>
             <w:noProof/>
           </w:rPr>
-          <w:t>Maximum Rows</w:t>
-        </w:r>
-        <w:bookmarkEnd w:id="0"/>
-        <w:r>
-          <w:rPr>
-            <w:rStyle w:val="Hyperlink"/>
-            <w:noProof/>
-          </w:rPr>
-          <w:t xml:space="preserve">  - for Interactive Report only</w:t>
+          <w:t>Maximum Rows  - for Interactive Report only</w:t>
         </w:r>
         <w:r>
           <w:rPr>
@@ -1815,7 +1806,7 @@
           <w:lang w:val="en-US"/>
         </w:rPr>
       </w:pPr>
-      <w:bookmarkStart w:id="1" w:name="_Toc503189818"/>
+      <w:bookmarkStart w:id="0" w:name="_Toc503189818"/>
       <w:r>
         <w:rPr>
           <w:lang w:val="en-US"/>
@@ -1823,7 +1814,7 @@
         <w:lastRenderedPageBreak/>
         <w:t>Overview</w:t>
       </w:r>
-      <w:bookmarkEnd w:id="1"/>
+      <w:bookmarkEnd w:id="0"/>
       <w:r>
         <w:rPr>
           <w:lang w:val="en-US"/>
@@ -1839,14 +1830,14 @@
           <w:szCs w:val="26"/>
         </w:rPr>
       </w:pPr>
-      <w:bookmarkStart w:id="2" w:name="_Toc503189819"/>
+      <w:bookmarkStart w:id="1" w:name="_Toc503189819"/>
       <w:r>
         <w:t>Intro</w:t>
       </w:r>
       <w:r>
         <w:t>duction</w:t>
       </w:r>
-      <w:bookmarkEnd w:id="2"/>
+      <w:bookmarkEnd w:id="1"/>
       <w:r>
         <w:t xml:space="preserve"> </w:t>
       </w:r>
@@ -2035,11 +2026,11 @@
       <w:pPr>
         <w:pStyle w:val="Verzeichnis2"/>
       </w:pPr>
-      <w:bookmarkStart w:id="3" w:name="_Toc503189820"/>
+      <w:bookmarkStart w:id="2" w:name="_Toc503189820"/>
       <w:r>
         <w:t>Features at a Glance</w:t>
       </w:r>
-      <w:bookmarkEnd w:id="3"/>
+      <w:bookmarkEnd w:id="2"/>
       <w:r>
         <w:t xml:space="preserve"> </w:t>
       </w:r>
@@ -2319,11 +2310,11 @@
       <w:pPr>
         <w:pStyle w:val="Verzeichnis2"/>
       </w:pPr>
-      <w:bookmarkStart w:id="4" w:name="_Toc503189821"/>
+      <w:bookmarkStart w:id="3" w:name="_Toc503189821"/>
       <w:r>
         <w:t>License</w:t>
       </w:r>
-      <w:bookmarkEnd w:id="4"/>
+      <w:bookmarkEnd w:id="3"/>
       <w:r>
         <w:t xml:space="preserve"> </w:t>
       </w:r>
@@ -2497,46 +2488,46 @@
       <w:pPr>
         <w:pStyle w:val="Verzeichnis2"/>
       </w:pPr>
-      <w:bookmarkStart w:id="5" w:name="_Toc503189822"/>
+      <w:bookmarkStart w:id="4" w:name="_Toc503189822"/>
       <w:r>
         <w:t>Legal Disclaimer</w:t>
       </w:r>
+      <w:bookmarkEnd w:id="4"/>
+      <w:r>
+        <w:t xml:space="preserve"> </w:t>
+      </w:r>
+    </w:p>
+    <w:p>
+      <w:pPr>
+        <w:ind w:left="1701" w:right="849"/>
+        <w:rPr>
+          <w:rFonts w:cs="Calibri"/>
+          <w:lang w:val="en-US"/>
+        </w:rPr>
+      </w:pPr>
+      <w:r>
+        <w:rPr>
+          <w:rFonts w:cs="Calibri"/>
+          <w:lang w:val="en-US"/>
+        </w:rPr>
+        <w:t>The program(s) and/or file(s) are supplied as is. The author disclaims all warranties, expressed or implied, including, without limitation, the warranties of merchantability and of fitness for any purpose. The author assumes no liability for damages, direct or consequential, which may result from the use of these program(s) and/or file(s).</w:t>
+      </w:r>
+    </w:p>
+    <w:p>
+      <w:pPr>
+        <w:pStyle w:val="Verzeichnis2"/>
+      </w:pPr>
+      <w:bookmarkStart w:id="5" w:name="_Toc503189823"/>
+      <w:r>
+        <w:t>F</w:t>
+      </w:r>
+      <w:r>
+        <w:t xml:space="preserve">ound </w:t>
+      </w:r>
+      <w:r>
+        <w:t>a bug</w:t>
+      </w:r>
       <w:bookmarkEnd w:id="5"/>
-      <w:r>
-        <w:t xml:space="preserve"> </w:t>
-      </w:r>
-    </w:p>
-    <w:p>
-      <w:pPr>
-        <w:ind w:left="1701" w:right="849"/>
-        <w:rPr>
-          <w:rFonts w:cs="Calibri"/>
-          <w:lang w:val="en-US"/>
-        </w:rPr>
-      </w:pPr>
-      <w:r>
-        <w:rPr>
-          <w:rFonts w:cs="Calibri"/>
-          <w:lang w:val="en-US"/>
-        </w:rPr>
-        <w:t>The program(s) and/or file(s) are supplied as is. The author disclaims all warranties, expressed or implied, including, without limitation, the warranties of merchantability and of fitness for any purpose. The author assumes no liability for damages, direct or consequential, which may result from the use of these program(s) and/or file(s).</w:t>
-      </w:r>
-    </w:p>
-    <w:p>
-      <w:pPr>
-        <w:pStyle w:val="Verzeichnis2"/>
-      </w:pPr>
-      <w:bookmarkStart w:id="6" w:name="_Toc503189823"/>
-      <w:r>
-        <w:t>F</w:t>
-      </w:r>
-      <w:r>
-        <w:t xml:space="preserve">ound </w:t>
-      </w:r>
-      <w:r>
-        <w:t>a bug</w:t>
-      </w:r>
-      <w:bookmarkEnd w:id="6"/>
     </w:p>
     <w:p>
       <w:pPr>
@@ -2686,6 +2677,8 @@
           <w:t>GitHub</w:t>
         </w:r>
       </w:hyperlink>
+      <w:bookmarkStart w:id="6" w:name="_GoBack"/>
+      <w:bookmarkEnd w:id="6"/>
       <w:r>
         <w:rPr>
           <w:rFonts w:cs="Calibri"/>
@@ -3081,7 +3074,7 @@
               </wp:anchor>
             </w:drawing>
           </mc:Choice>
-          <mc:Fallback xmlns:mo="http://schemas.microsoft.com/office/mac/office/2008/main" xmlns:mv="urn:schemas-microsoft-com:mac:vml">
+          <mc:Fallback xmlns:mv="urn:schemas-microsoft-com:mac:vml" xmlns:mo="http://schemas.microsoft.com/office/mac/office/2008/main">
             <w:pict>
               <v:shapetype w14:anchorId="3D977E54" id="_x0000_t67" coordsize="21600,21600" o:spt="67" adj="16200,5400" path="m0@0l@1@0@1,0@2,0@2@0,21600@0,10800,21600xe">
                 <v:stroke joinstyle="miter"/>
@@ -6338,7 +6331,7 @@
               </wp:anchor>
             </w:drawing>
           </mc:Choice>
-          <mc:Fallback xmlns:mo="http://schemas.microsoft.com/office/mac/office/2008/main" xmlns:mv="urn:schemas-microsoft-com:mac:vml">
+          <mc:Fallback xmlns:mv="urn:schemas-microsoft-com:mac:vml" xmlns:mo="http://schemas.microsoft.com/office/mac/office/2008/main">
             <w:pict>
               <v:rect w14:anchorId="376C882F" id="Rechteck 25" o:spid="_x0000_s1026" style="position:absolute;margin-left:404.25pt;margin-top:110.55pt;width:145.35pt;height:11.2pt;z-index:251664384;visibility:visible;mso-wrap-style:square;mso-width-percent:0;mso-height-percent:0;mso-wrap-distance-left:9pt;mso-wrap-distance-top:0;mso-wrap-distance-right:9pt;mso-wrap-distance-bottom:0;mso-position-horizontal:absolute;mso-position-horizontal-relative:text;mso-position-vertical:absolute;mso-position-vertical-relative:text;mso-width-percent:0;mso-height-percent:0;mso-width-relative:margin;mso-height-relative:margin;v-text-anchor:middle" o:gfxdata="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" filled="f" strokecolor="#f79646 [3209]" strokeweight="2pt"/>
             </w:pict>
@@ -7446,7 +7439,7 @@
               </wp:anchor>
             </w:drawing>
           </mc:Choice>
-          <mc:Fallback xmlns:mo="http://schemas.microsoft.com/office/mac/office/2008/main" xmlns:mv="urn:schemas-microsoft-com:mac:vml">
+          <mc:Fallback xmlns:mv="urn:schemas-microsoft-com:mac:vml" xmlns:mo="http://schemas.microsoft.com/office/mac/office/2008/main">
             <w:pict>
               <v:rect w14:anchorId="73DDBD4E" id="Rechteck 13" o:spid="_x0000_s1026" style="position:absolute;margin-left:403.85pt;margin-top:123.75pt;width:143.75pt;height:16.25pt;z-index:251665408;visibility:visible;mso-wrap-style:square;mso-width-percent:0;mso-height-percent:0;mso-wrap-distance-left:9pt;mso-wrap-distance-top:0;mso-wrap-distance-right:9pt;mso-wrap-distance-bottom:0;mso-position-horizontal:absolute;mso-position-horizontal-relative:text;mso-position-vertical:absolute;mso-position-vertical-relative:text;mso-width-percent:0;mso-height-percent:0;mso-width-relative:margin;mso-height-relative:margin;v-text-anchor:middle" o:gfxdata="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" filled="f" strokecolor="#f79646 [3209]" strokeweight="2pt"/>
             </w:pict>
@@ -9033,7 +9026,7 @@
         <w:noProof/>
         <w:lang w:val="en-US"/>
       </w:rPr>
-      <w:t>2</w:t>
+      <w:t>4</w:t>
     </w:r>
     <w:r>
       <w:rPr>
@@ -10343,6 +10336,7 @@
   <w:style w:type="character" w:default="1" w:styleId="Absatz-Standardschriftart">
     <w:name w:val="Default Paragraph Font"/>
     <w:uiPriority w:val="1"/>
+    <w:semiHidden/>
     <w:unhideWhenUsed/>
   </w:style>
   <w:style w:type="table" w:default="1" w:styleId="NormaleTabelle">
@@ -11106,7 +11100,7 @@
 </file>
 
 <file path=customXml/itemProps1.xml><?xml version="1.0" encoding="utf-8"?>
-<ds:datastoreItem xmlns:ds="http://schemas.openxmlformats.org/officeDocument/2006/customXml" ds:itemID="{D037C7BE-E550-4FF3-B0DE-63913C386DFD}">
+<ds:datastoreItem xmlns:ds="http://schemas.openxmlformats.org/officeDocument/2006/customXml" ds:itemID="{3B3829F4-1365-46DE-8BBC-D45A1F517E46}">
   <ds:schemaRefs>
     <ds:schemaRef ds:uri="http://schemas.openxmlformats.org/officeDocument/2006/bibliography"/>
   </ds:schemaRefs>

</xml_diff>

<commit_message>
+Changed Instructions + Nice look of the button both in the APEX 5.2 and 18.1
</commit_message>
<xml_diff>
--- a/instructions.docx
+++ b/instructions.docx
@@ -20,6 +20,8 @@
         <w:t>Contents</w:t>
       </w:r>
     </w:p>
+    <w:bookmarkStart w:id="0" w:name="_GoBack"/>
+    <w:bookmarkEnd w:id="0"/>
     <w:p>
       <w:pPr>
         <w:pStyle w:val="Verzeichnis1"/>
@@ -40,7 +42,7 @@
       <w:r>
         <w:fldChar w:fldCharType="separate"/>
       </w:r>
-      <w:hyperlink w:anchor="_Toc503189818" w:history="1">
+      <w:hyperlink w:anchor="_Toc525132023" w:history="1">
         <w:r>
           <w:rPr>
             <w:rStyle w:val="Hyperlink"/>
@@ -68,7 +70,7 @@
             <w:noProof/>
             <w:webHidden/>
           </w:rPr>
-          <w:instrText xml:space="preserve"> PAGEREF _Toc503189818 \h </w:instrText>
+          <w:instrText xml:space="preserve"> PAGEREF _Toc525132023 \h </w:instrText>
         </w:r>
         <w:r>
           <w:rPr>
@@ -110,7 +112,7 @@
           <w:lang w:val="de-DE" w:eastAsia="de-DE"/>
         </w:rPr>
       </w:pPr>
-      <w:hyperlink w:anchor="_Toc503189819" w:history="1">
+      <w:hyperlink w:anchor="_Toc525132024" w:history="1">
         <w:r>
           <w:rPr>
             <w:rStyle w:val="Hyperlink"/>
@@ -137,7 +139,7 @@
             <w:noProof/>
             <w:webHidden/>
           </w:rPr>
-          <w:instrText xml:space="preserve"> PAGEREF _Toc503189819 \h </w:instrText>
+          <w:instrText xml:space="preserve"> PAGEREF _Toc525132024 \h </w:instrText>
         </w:r>
         <w:r>
           <w:rPr>
@@ -179,7 +181,7 @@
           <w:lang w:val="de-DE" w:eastAsia="de-DE"/>
         </w:rPr>
       </w:pPr>
-      <w:hyperlink w:anchor="_Toc503189820" w:history="1">
+      <w:hyperlink w:anchor="_Toc525132025" w:history="1">
         <w:r>
           <w:rPr>
             <w:rStyle w:val="Hyperlink"/>
@@ -206,7 +208,7 @@
             <w:noProof/>
             <w:webHidden/>
           </w:rPr>
-          <w:instrText xml:space="preserve"> PAGEREF _Toc503189820 \h </w:instrText>
+          <w:instrText xml:space="preserve"> PAGEREF _Toc525132025 \h </w:instrText>
         </w:r>
         <w:r>
           <w:rPr>
@@ -248,7 +250,7 @@
           <w:lang w:val="de-DE" w:eastAsia="de-DE"/>
         </w:rPr>
       </w:pPr>
-      <w:hyperlink w:anchor="_Toc503189821" w:history="1">
+      <w:hyperlink w:anchor="_Toc525132026" w:history="1">
         <w:r>
           <w:rPr>
             <w:rStyle w:val="Hyperlink"/>
@@ -275,7 +277,7 @@
             <w:noProof/>
             <w:webHidden/>
           </w:rPr>
-          <w:instrText xml:space="preserve"> PAGEREF _Toc503189821 \h </w:instrText>
+          <w:instrText xml:space="preserve"> PAGEREF _Toc525132026 \h </w:instrText>
         </w:r>
         <w:r>
           <w:rPr>
@@ -317,7 +319,7 @@
           <w:lang w:val="de-DE" w:eastAsia="de-DE"/>
         </w:rPr>
       </w:pPr>
-      <w:hyperlink w:anchor="_Toc503189822" w:history="1">
+      <w:hyperlink w:anchor="_Toc525132027" w:history="1">
         <w:r>
           <w:rPr>
             <w:rStyle w:val="Hyperlink"/>
@@ -344,7 +346,7 @@
             <w:noProof/>
             <w:webHidden/>
           </w:rPr>
-          <w:instrText xml:space="preserve"> PAGEREF _Toc503189822 \h </w:instrText>
+          <w:instrText xml:space="preserve"> PAGEREF _Toc525132027 \h </w:instrText>
         </w:r>
         <w:r>
           <w:rPr>
@@ -386,7 +388,7 @@
           <w:lang w:val="de-DE" w:eastAsia="de-DE"/>
         </w:rPr>
       </w:pPr>
-      <w:hyperlink w:anchor="_Toc503189823" w:history="1">
+      <w:hyperlink w:anchor="_Toc525132028" w:history="1">
         <w:r>
           <w:rPr>
             <w:rStyle w:val="Hyperlink"/>
@@ -413,7 +415,7 @@
             <w:noProof/>
             <w:webHidden/>
           </w:rPr>
-          <w:instrText xml:space="preserve"> PAGEREF _Toc503189823 \h </w:instrText>
+          <w:instrText xml:space="preserve"> PAGEREF _Toc525132028 \h </w:instrText>
         </w:r>
         <w:r>
           <w:rPr>
@@ -455,7 +457,7 @@
           <w:lang w:val="de-DE" w:eastAsia="de-DE"/>
         </w:rPr>
       </w:pPr>
-      <w:hyperlink w:anchor="_Toc503189824" w:history="1">
+      <w:hyperlink w:anchor="_Toc525132029" w:history="1">
         <w:r>
           <w:rPr>
             <w:rStyle w:val="Hyperlink"/>
@@ -483,7 +485,7 @@
             <w:noProof/>
             <w:webHidden/>
           </w:rPr>
-          <w:instrText xml:space="preserve"> PAGEREF _Toc503189824 \h </w:instrText>
+          <w:instrText xml:space="preserve"> PAGEREF _Toc525132029 \h </w:instrText>
         </w:r>
         <w:r>
           <w:rPr>
@@ -525,7 +527,7 @@
           <w:lang w:val="de-DE" w:eastAsia="de-DE"/>
         </w:rPr>
       </w:pPr>
-      <w:hyperlink w:anchor="_Toc503189825" w:history="1">
+      <w:hyperlink w:anchor="_Toc525132030" w:history="1">
         <w:r>
           <w:rPr>
             <w:rStyle w:val="Hyperlink"/>
@@ -552,7 +554,7 @@
             <w:noProof/>
             <w:webHidden/>
           </w:rPr>
-          <w:instrText xml:space="preserve"> PAGEREF _Toc503189825 \h </w:instrText>
+          <w:instrText xml:space="preserve"> PAGEREF _Toc525132030 \h </w:instrText>
         </w:r>
         <w:r>
           <w:rPr>
@@ -594,7 +596,7 @@
           <w:lang w:val="de-DE" w:eastAsia="de-DE"/>
         </w:rPr>
       </w:pPr>
-      <w:hyperlink w:anchor="_Toc503189826" w:history="1">
+      <w:hyperlink w:anchor="_Toc525132031" w:history="1">
         <w:r>
           <w:rPr>
             <w:rStyle w:val="Hyperlink"/>
@@ -621,7 +623,7 @@
             <w:noProof/>
             <w:webHidden/>
           </w:rPr>
-          <w:instrText xml:space="preserve"> PAGEREF _Toc503189826 \h </w:instrText>
+          <w:instrText xml:space="preserve"> PAGEREF _Toc525132031 \h </w:instrText>
         </w:r>
         <w:r>
           <w:rPr>
@@ -663,7 +665,7 @@
           <w:lang w:val="de-DE" w:eastAsia="de-DE"/>
         </w:rPr>
       </w:pPr>
-      <w:hyperlink w:anchor="_Toc503189827" w:history="1">
+      <w:hyperlink w:anchor="_Toc525132032" w:history="1">
         <w:r>
           <w:rPr>
             <w:rStyle w:val="Hyperlink"/>
@@ -690,7 +692,7 @@
             <w:noProof/>
             <w:webHidden/>
           </w:rPr>
-          <w:instrText xml:space="preserve"> PAGEREF _Toc503189827 \h </w:instrText>
+          <w:instrText xml:space="preserve"> PAGEREF _Toc525132032 \h </w:instrText>
         </w:r>
         <w:r>
           <w:rPr>
@@ -732,7 +734,7 @@
           <w:lang w:val="de-DE" w:eastAsia="de-DE"/>
         </w:rPr>
       </w:pPr>
-      <w:hyperlink w:anchor="_Toc503189828" w:history="1">
+      <w:hyperlink w:anchor="_Toc525132033" w:history="1">
         <w:r>
           <w:rPr>
             <w:rStyle w:val="Hyperlink"/>
@@ -761,7 +763,7 @@
             <w:noProof/>
             <w:webHidden/>
           </w:rPr>
-          <w:instrText xml:space="preserve"> PAGEREF _Toc503189828 \h </w:instrText>
+          <w:instrText xml:space="preserve"> PAGEREF _Toc525132033 \h </w:instrText>
         </w:r>
         <w:r>
           <w:rPr>
@@ -803,7 +805,7 @@
           <w:lang w:val="de-DE" w:eastAsia="de-DE"/>
         </w:rPr>
       </w:pPr>
-      <w:hyperlink w:anchor="_Toc503189829" w:history="1">
+      <w:hyperlink w:anchor="_Toc525132034" w:history="1">
         <w:r>
           <w:rPr>
             <w:rStyle w:val="Hyperlink"/>
@@ -832,7 +834,7 @@
             <w:noProof/>
             <w:webHidden/>
           </w:rPr>
-          <w:instrText xml:space="preserve"> PAGEREF _Toc503189829 \h </w:instrText>
+          <w:instrText xml:space="preserve"> PAGEREF _Toc525132034 \h </w:instrText>
         </w:r>
         <w:r>
           <w:rPr>
@@ -874,7 +876,7 @@
           <w:lang w:val="de-DE" w:eastAsia="de-DE"/>
         </w:rPr>
       </w:pPr>
-      <w:hyperlink w:anchor="_Toc503189830" w:history="1">
+      <w:hyperlink w:anchor="_Toc525132035" w:history="1">
         <w:r>
           <w:rPr>
             <w:rStyle w:val="Hyperlink"/>
@@ -903,7 +905,7 @@
             <w:noProof/>
             <w:webHidden/>
           </w:rPr>
-          <w:instrText xml:space="preserve"> PAGEREF _Toc503189830 \h </w:instrText>
+          <w:instrText xml:space="preserve"> PAGEREF _Toc525132035 \h </w:instrText>
         </w:r>
         <w:r>
           <w:rPr>
@@ -946,7 +948,7 @@
           <w:lang w:val="de-DE" w:eastAsia="de-DE"/>
         </w:rPr>
       </w:pPr>
-      <w:hyperlink w:anchor="_Toc503189831" w:history="1">
+      <w:hyperlink w:anchor="_Toc525132036" w:history="1">
         <w:r>
           <w:rPr>
             <w:rStyle w:val="Hyperlink"/>
@@ -973,7 +975,7 @@
             <w:noProof/>
             <w:webHidden/>
           </w:rPr>
-          <w:instrText xml:space="preserve"> PAGEREF _Toc503189831 \h </w:instrText>
+          <w:instrText xml:space="preserve"> PAGEREF _Toc525132036 \h </w:instrText>
         </w:r>
         <w:r>
           <w:rPr>
@@ -993,7 +995,7 @@
             <w:noProof/>
             <w:webHidden/>
           </w:rPr>
-          <w:t>9</w:t>
+          <w:t>10</w:t>
         </w:r>
         <w:r>
           <w:rPr>
@@ -1015,7 +1017,7 @@
           <w:lang w:val="de-DE" w:eastAsia="de-DE"/>
         </w:rPr>
       </w:pPr>
-      <w:hyperlink w:anchor="_Toc503189832" w:history="1">
+      <w:hyperlink w:anchor="_Toc525132037" w:history="1">
         <w:r>
           <w:rPr>
             <w:rStyle w:val="Hyperlink"/>
@@ -1042,7 +1044,7 @@
             <w:noProof/>
             <w:webHidden/>
           </w:rPr>
-          <w:instrText xml:space="preserve"> PAGEREF _Toc503189832 \h </w:instrText>
+          <w:instrText xml:space="preserve"> PAGEREF _Toc525132037 \h </w:instrText>
         </w:r>
         <w:r>
           <w:rPr>
@@ -1062,7 +1064,7 @@
             <w:noProof/>
             <w:webHidden/>
           </w:rPr>
-          <w:t>9</w:t>
+          <w:t>10</w:t>
         </w:r>
         <w:r>
           <w:rPr>
@@ -1085,13 +1087,13 @@
           <w:lang w:val="de-DE" w:eastAsia="de-DE"/>
         </w:rPr>
       </w:pPr>
-      <w:hyperlink w:anchor="_Toc503189833" w:history="1">
+      <w:hyperlink w:anchor="_Toc525132038" w:history="1">
         <w:r>
           <w:rPr>
             <w:rStyle w:val="Hyperlink"/>
             <w:noProof/>
           </w:rPr>
-          <w:t>Maximum Rows  - for Interactive Report only</w:t>
+          <w:t>Maximum Rows</w:t>
         </w:r>
         <w:r>
           <w:rPr>
@@ -1112,7 +1114,7 @@
             <w:noProof/>
             <w:webHidden/>
           </w:rPr>
-          <w:instrText xml:space="preserve"> PAGEREF _Toc503189833 \h </w:instrText>
+          <w:instrText xml:space="preserve"> PAGEREF _Toc525132038 \h </w:instrText>
         </w:r>
         <w:r>
           <w:rPr>
@@ -1155,7 +1157,7 @@
           <w:lang w:val="de-DE" w:eastAsia="de-DE"/>
         </w:rPr>
       </w:pPr>
-      <w:hyperlink w:anchor="_Toc503189834" w:history="1">
+      <w:hyperlink w:anchor="_Toc525132039" w:history="1">
         <w:r>
           <w:rPr>
             <w:rStyle w:val="Hyperlink"/>
@@ -1182,7 +1184,7 @@
             <w:noProof/>
             <w:webHidden/>
           </w:rPr>
-          <w:instrText xml:space="preserve"> PAGEREF _Toc503189834 \h </w:instrText>
+          <w:instrText xml:space="preserve"> PAGEREF _Toc525132039 \h </w:instrText>
         </w:r>
         <w:r>
           <w:rPr>
@@ -1225,7 +1227,7 @@
           <w:lang w:val="de-DE" w:eastAsia="de-DE"/>
         </w:rPr>
       </w:pPr>
-      <w:hyperlink w:anchor="_Toc503189835" w:history="1">
+      <w:hyperlink w:anchor="_Toc525132040" w:history="1">
         <w:r>
           <w:rPr>
             <w:rStyle w:val="Hyperlink"/>
@@ -1252,7 +1254,7 @@
             <w:noProof/>
             <w:webHidden/>
           </w:rPr>
-          <w:instrText xml:space="preserve"> PAGEREF _Toc503189835 \h </w:instrText>
+          <w:instrText xml:space="preserve"> PAGEREF _Toc525132040 \h </w:instrText>
         </w:r>
         <w:r>
           <w:rPr>
@@ -1295,7 +1297,7 @@
           <w:lang w:val="de-DE" w:eastAsia="de-DE"/>
         </w:rPr>
       </w:pPr>
-      <w:hyperlink w:anchor="_Toc503189836" w:history="1">
+      <w:hyperlink w:anchor="_Toc525132041" w:history="1">
         <w:r>
           <w:rPr>
             <w:rStyle w:val="Hyperlink"/>
@@ -1322,7 +1324,7 @@
             <w:noProof/>
             <w:webHidden/>
           </w:rPr>
-          <w:instrText xml:space="preserve"> PAGEREF _Toc503189836 \h </w:instrText>
+          <w:instrText xml:space="preserve"> PAGEREF _Toc525132041 \h </w:instrText>
         </w:r>
         <w:r>
           <w:rPr>
@@ -1355,23 +1357,23 @@
     </w:p>
     <w:p>
       <w:pPr>
-        <w:pStyle w:val="Verzeichnis1"/>
+        <w:pStyle w:val="Verzeichnis2"/>
         <w:rPr>
           <w:rFonts w:asciiTheme="minorHAnsi" w:eastAsiaTheme="minorEastAsia" w:hAnsiTheme="minorHAnsi" w:cstheme="minorBidi"/>
           <w:b w:val="0"/>
           <w:noProof/>
           <w:sz w:val="22"/>
+          <w:szCs w:val="22"/>
           <w:lang w:val="de-DE" w:eastAsia="de-DE"/>
         </w:rPr>
       </w:pPr>
-      <w:hyperlink w:anchor="_Toc503189837" w:history="1">
+      <w:hyperlink w:anchor="_Toc525132042" w:history="1">
         <w:r>
           <w:rPr>
             <w:rStyle w:val="Hyperlink"/>
             <w:noProof/>
-            <w:lang w:val="en-US"/>
-          </w:rPr>
-          <w:t>FAQ (How to)</w:t>
+          </w:rPr>
+          <w:t>IG Fetch Portion (Interactive Grid only)</w:t>
         </w:r>
         <w:r>
           <w:rPr>
@@ -1392,7 +1394,7 @@
             <w:noProof/>
             <w:webHidden/>
           </w:rPr>
-          <w:instrText xml:space="preserve"> PAGEREF _Toc503189837 \h </w:instrText>
+          <w:instrText xml:space="preserve"> PAGEREF _Toc525132042 \h </w:instrText>
         </w:r>
         <w:r>
           <w:rPr>
@@ -1425,23 +1427,23 @@
     </w:p>
     <w:p>
       <w:pPr>
-        <w:pStyle w:val="Verzeichnis2"/>
+        <w:pStyle w:val="Verzeichnis1"/>
         <w:rPr>
           <w:rFonts w:asciiTheme="minorHAnsi" w:eastAsiaTheme="minorEastAsia" w:hAnsiTheme="minorHAnsi" w:cstheme="minorBidi"/>
           <w:b w:val="0"/>
           <w:noProof/>
           <w:sz w:val="22"/>
-          <w:szCs w:val="22"/>
           <w:lang w:val="de-DE" w:eastAsia="de-DE"/>
         </w:rPr>
       </w:pPr>
-      <w:hyperlink w:anchor="_Toc503189838" w:history="1">
+      <w:hyperlink w:anchor="_Toc525132043" w:history="1">
         <w:r>
           <w:rPr>
             <w:rStyle w:val="Hyperlink"/>
             <w:noProof/>
-          </w:rPr>
-          <w:t>Replace default file name (Excel.xlsx) to the custom file name</w:t>
+            <w:lang w:val="en-US"/>
+          </w:rPr>
+          <w:t>FAQ (How to)</w:t>
         </w:r>
         <w:r>
           <w:rPr>
@@ -1462,7 +1464,7 @@
             <w:noProof/>
             <w:webHidden/>
           </w:rPr>
-          <w:instrText xml:space="preserve"> PAGEREF _Toc503189838 \h </w:instrText>
+          <w:instrText xml:space="preserve"> PAGEREF _Toc525132043 \h </w:instrText>
         </w:r>
         <w:r>
           <w:rPr>
@@ -1505,13 +1507,13 @@
           <w:lang w:val="de-DE" w:eastAsia="de-DE"/>
         </w:rPr>
       </w:pPr>
-      <w:hyperlink w:anchor="_Toc503189839" w:history="1">
+      <w:hyperlink w:anchor="_Toc525132044" w:history="1">
         <w:r>
           <w:rPr>
             <w:rStyle w:val="Hyperlink"/>
             <w:noProof/>
           </w:rPr>
-          <w:t>Use this functionality for all Interactive Reports or Interactive Grids in your application</w:t>
+          <w:t>Replace default file name (Excel.xlsx) to the custom file name</w:t>
         </w:r>
         <w:r>
           <w:rPr>
@@ -1532,7 +1534,7 @@
             <w:noProof/>
             <w:webHidden/>
           </w:rPr>
-          <w:instrText xml:space="preserve"> PAGEREF _Toc503189839 \h </w:instrText>
+          <w:instrText xml:space="preserve"> PAGEREF _Toc525132044 \h </w:instrText>
         </w:r>
         <w:r>
           <w:rPr>
@@ -1552,7 +1554,7 @@
             <w:noProof/>
             <w:webHidden/>
           </w:rPr>
-          <w:t>12</w:t>
+          <w:t>11</w:t>
         </w:r>
         <w:r>
           <w:rPr>
@@ -1575,13 +1577,13 @@
           <w:lang w:val="de-DE" w:eastAsia="de-DE"/>
         </w:rPr>
       </w:pPr>
-      <w:hyperlink w:anchor="_Toc503189840" w:history="1">
+      <w:hyperlink w:anchor="_Toc525132045" w:history="1">
         <w:r>
           <w:rPr>
             <w:rStyle w:val="Hyperlink"/>
             <w:noProof/>
           </w:rPr>
-          <w:t>Adding a custom download button</w:t>
+          <w:t>Use this functionality for all Interactive Reports or Interactive Grids in your application</w:t>
         </w:r>
         <w:r>
           <w:rPr>
@@ -1602,7 +1604,7 @@
             <w:noProof/>
             <w:webHidden/>
           </w:rPr>
-          <w:instrText xml:space="preserve"> PAGEREF _Toc503189840 \h </w:instrText>
+          <w:instrText xml:space="preserve"> PAGEREF _Toc525132045 \h </w:instrText>
         </w:r>
         <w:r>
           <w:rPr>
@@ -1645,13 +1647,13 @@
           <w:lang w:val="de-DE" w:eastAsia="de-DE"/>
         </w:rPr>
       </w:pPr>
-      <w:hyperlink w:anchor="_Toc503189841" w:history="1">
+      <w:hyperlink w:anchor="_Toc525132046" w:history="1">
         <w:r>
           <w:rPr>
             <w:rStyle w:val="Hyperlink"/>
             <w:noProof/>
           </w:rPr>
-          <w:t>How to exclude report columns from export/make columns that are visible in Excel but not visible in Interactive Report (not for Interactive Grid)</w:t>
+          <w:t>Adding a custom download button</w:t>
         </w:r>
         <w:r>
           <w:rPr>
@@ -1672,7 +1674,7 @@
             <w:noProof/>
             <w:webHidden/>
           </w:rPr>
-          <w:instrText xml:space="preserve"> PAGEREF _Toc503189841 \h </w:instrText>
+          <w:instrText xml:space="preserve"> PAGEREF _Toc525132046 \h </w:instrText>
         </w:r>
         <w:r>
           <w:rPr>
@@ -1692,7 +1694,7 @@
             <w:noProof/>
             <w:webHidden/>
           </w:rPr>
-          <w:t>13</w:t>
+          <w:t>12</w:t>
         </w:r>
         <w:r>
           <w:rPr>
@@ -1715,12 +1717,82 @@
           <w:lang w:val="de-DE" w:eastAsia="de-DE"/>
         </w:rPr>
       </w:pPr>
-      <w:hyperlink w:anchor="_Toc503189842" w:history="1">
+      <w:hyperlink w:anchor="_Toc525132047" w:history="1">
         <w:r>
           <w:rPr>
             <w:rStyle w:val="Hyperlink"/>
             <w:noProof/>
           </w:rPr>
+          <w:t>How to exclude report columns from export/make columns that are visible in Excel but not visible in Interactive Report (not for Interactive Grid)</w:t>
+        </w:r>
+        <w:r>
+          <w:rPr>
+            <w:noProof/>
+            <w:webHidden/>
+          </w:rPr>
+          <w:tab/>
+        </w:r>
+        <w:r>
+          <w:rPr>
+            <w:noProof/>
+            <w:webHidden/>
+          </w:rPr>
+          <w:fldChar w:fldCharType="begin"/>
+        </w:r>
+        <w:r>
+          <w:rPr>
+            <w:noProof/>
+            <w:webHidden/>
+          </w:rPr>
+          <w:instrText xml:space="preserve"> PAGEREF _Toc525132047 \h </w:instrText>
+        </w:r>
+        <w:r>
+          <w:rPr>
+            <w:noProof/>
+            <w:webHidden/>
+          </w:rPr>
+        </w:r>
+        <w:r>
+          <w:rPr>
+            <w:noProof/>
+            <w:webHidden/>
+          </w:rPr>
+          <w:fldChar w:fldCharType="separate"/>
+        </w:r>
+        <w:r>
+          <w:rPr>
+            <w:noProof/>
+            <w:webHidden/>
+          </w:rPr>
+          <w:t>13</w:t>
+        </w:r>
+        <w:r>
+          <w:rPr>
+            <w:noProof/>
+            <w:webHidden/>
+          </w:rPr>
+          <w:fldChar w:fldCharType="end"/>
+        </w:r>
+      </w:hyperlink>
+    </w:p>
+    <w:p>
+      <w:pPr>
+        <w:pStyle w:val="Verzeichnis2"/>
+        <w:rPr>
+          <w:rFonts w:asciiTheme="minorHAnsi" w:eastAsiaTheme="minorEastAsia" w:hAnsiTheme="minorHAnsi" w:cstheme="minorBidi"/>
+          <w:b w:val="0"/>
+          <w:noProof/>
+          <w:sz w:val="22"/>
+          <w:szCs w:val="22"/>
+          <w:lang w:val="de-DE" w:eastAsia="de-DE"/>
+        </w:rPr>
+      </w:pPr>
+      <w:hyperlink w:anchor="_Toc525132048" w:history="1">
+        <w:r>
+          <w:rPr>
+            <w:rStyle w:val="Hyperlink"/>
+            <w:noProof/>
+          </w:rPr>
           <w:t>How to uninstall plugin</w:t>
         </w:r>
         <w:r>
@@ -1742,7 +1814,7 @@
             <w:noProof/>
             <w:webHidden/>
           </w:rPr>
-          <w:instrText xml:space="preserve"> PAGEREF _Toc503189842 \h </w:instrText>
+          <w:instrText xml:space="preserve"> PAGEREF _Toc525132048 \h </w:instrText>
         </w:r>
         <w:r>
           <w:rPr>
@@ -1806,7 +1878,7 @@
           <w:lang w:val="en-US"/>
         </w:rPr>
       </w:pPr>
-      <w:bookmarkStart w:id="0" w:name="_Toc503189818"/>
+      <w:bookmarkStart w:id="1" w:name="_Toc525132023"/>
       <w:r>
         <w:rPr>
           <w:lang w:val="en-US"/>
@@ -1814,7 +1886,7 @@
         <w:lastRenderedPageBreak/>
         <w:t>Overview</w:t>
       </w:r>
-      <w:bookmarkEnd w:id="0"/>
+      <w:bookmarkEnd w:id="1"/>
       <w:r>
         <w:rPr>
           <w:lang w:val="en-US"/>
@@ -1830,14 +1902,14 @@
           <w:szCs w:val="26"/>
         </w:rPr>
       </w:pPr>
-      <w:bookmarkStart w:id="1" w:name="_Toc503189819"/>
+      <w:bookmarkStart w:id="2" w:name="_Toc525132024"/>
       <w:r>
         <w:t>Intro</w:t>
       </w:r>
       <w:r>
         <w:t>duction</w:t>
       </w:r>
-      <w:bookmarkEnd w:id="1"/>
+      <w:bookmarkEnd w:id="2"/>
       <w:r>
         <w:t xml:space="preserve"> </w:t>
       </w:r>
@@ -2026,11 +2098,11 @@
       <w:pPr>
         <w:pStyle w:val="Verzeichnis2"/>
       </w:pPr>
-      <w:bookmarkStart w:id="2" w:name="_Toc503189820"/>
+      <w:bookmarkStart w:id="3" w:name="_Toc525132025"/>
       <w:r>
         <w:t>Features at a Glance</w:t>
       </w:r>
-      <w:bookmarkEnd w:id="2"/>
+      <w:bookmarkEnd w:id="3"/>
       <w:r>
         <w:t xml:space="preserve"> </w:t>
       </w:r>
@@ -2310,11 +2382,11 @@
       <w:pPr>
         <w:pStyle w:val="Verzeichnis2"/>
       </w:pPr>
-      <w:bookmarkStart w:id="3" w:name="_Toc503189821"/>
+      <w:bookmarkStart w:id="4" w:name="_Toc525132026"/>
       <w:r>
         <w:t>License</w:t>
       </w:r>
-      <w:bookmarkEnd w:id="3"/>
+      <w:bookmarkEnd w:id="4"/>
       <w:r>
         <w:t xml:space="preserve"> </w:t>
       </w:r>
@@ -2488,11 +2560,11 @@
       <w:pPr>
         <w:pStyle w:val="Verzeichnis2"/>
       </w:pPr>
-      <w:bookmarkStart w:id="4" w:name="_Toc503189822"/>
+      <w:bookmarkStart w:id="5" w:name="_Toc525132027"/>
       <w:r>
         <w:t>Legal Disclaimer</w:t>
       </w:r>
-      <w:bookmarkEnd w:id="4"/>
+      <w:bookmarkEnd w:id="5"/>
       <w:r>
         <w:t xml:space="preserve"> </w:t>
       </w:r>
@@ -2517,7 +2589,7 @@
       <w:pPr>
         <w:pStyle w:val="Verzeichnis2"/>
       </w:pPr>
-      <w:bookmarkStart w:id="5" w:name="_Toc503189823"/>
+      <w:bookmarkStart w:id="6" w:name="_Toc525132028"/>
       <w:r>
         <w:t>F</w:t>
       </w:r>
@@ -2527,7 +2599,7 @@
       <w:r>
         <w:t>a bug</w:t>
       </w:r>
-      <w:bookmarkEnd w:id="5"/>
+      <w:bookmarkEnd w:id="6"/>
     </w:p>
     <w:p>
       <w:pPr>
@@ -2677,8 +2749,6 @@
           <w:t>GitHub</w:t>
         </w:r>
       </w:hyperlink>
-      <w:bookmarkStart w:id="6" w:name="_GoBack"/>
-      <w:bookmarkEnd w:id="6"/>
       <w:r>
         <w:rPr>
           <w:rFonts w:cs="Calibri"/>
@@ -2723,7 +2793,7 @@
           <w:lang w:val="en-US"/>
         </w:rPr>
       </w:pPr>
-      <w:bookmarkStart w:id="7" w:name="_Toc503189824"/>
+      <w:bookmarkStart w:id="7" w:name="_Toc525132029"/>
       <w:r>
         <w:rPr>
           <w:lang w:val="en-US"/>
@@ -2737,7 +2807,7 @@
       <w:pPr>
         <w:pStyle w:val="Verzeichnis2"/>
       </w:pPr>
-      <w:bookmarkStart w:id="8" w:name="_Toc503189825"/>
+      <w:bookmarkStart w:id="8" w:name="_Toc525132030"/>
       <w:r>
         <w:t>Install required package</w:t>
       </w:r>
@@ -4052,7 +4122,7 @@
           <w:tab w:val="left" w:pos="3996"/>
         </w:tabs>
       </w:pPr>
-      <w:bookmarkStart w:id="9" w:name="_Toc503189826"/>
+      <w:bookmarkStart w:id="9" w:name="_Toc525132031"/>
       <w:r>
         <w:lastRenderedPageBreak/>
         <w:t>Install plugin</w:t>
@@ -4276,7 +4346,7 @@
       <w:pPr>
         <w:pStyle w:val="Verzeichnis2"/>
       </w:pPr>
-      <w:bookmarkStart w:id="10" w:name="_Toc503189827"/>
+      <w:bookmarkStart w:id="10" w:name="_Toc525132032"/>
       <w:r>
         <w:t>Using in your application</w:t>
       </w:r>
@@ -5143,7 +5213,7 @@
           <w:lang w:val="en-US"/>
         </w:rPr>
       </w:pPr>
-      <w:bookmarkStart w:id="11" w:name="_Toc503189828"/>
+      <w:bookmarkStart w:id="11" w:name="_Toc525132033"/>
       <w:r>
         <w:rPr>
           <w:rFonts w:cs="Calibri"/>
@@ -5512,7 +5582,7 @@
           <w:lang w:val="en-US"/>
         </w:rPr>
       </w:pPr>
-      <w:bookmarkStart w:id="12" w:name="_Toc503189829"/>
+      <w:bookmarkStart w:id="12" w:name="_Toc525132034"/>
       <w:r>
         <w:rPr>
           <w:rFonts w:cs="Calibri"/>
@@ -5753,7 +5823,7 @@
           <w:lang w:val="en-US"/>
         </w:rPr>
       </w:pPr>
-      <w:bookmarkStart w:id="13" w:name="_Toc503189830"/>
+      <w:bookmarkStart w:id="13" w:name="_Toc525132035"/>
       <w:r>
         <w:rPr>
           <w:rFonts w:cs="Calibri"/>
@@ -5825,13 +5895,27 @@
           <w:rFonts w:cs="Calibri"/>
           <w:lang w:val="en-US"/>
         </w:rPr>
-        <w:t>to the Interactive Grid</w:t>
+        <w:t xml:space="preserve">to the </w:t>
       </w:r>
       <w:r>
         <w:rPr>
           <w:rFonts w:cs="Calibri"/>
           <w:lang w:val="en-US"/>
         </w:rPr>
+        <w:t xml:space="preserve">Actions =&gt; Download menu of </w:t>
+      </w:r>
+      <w:r>
+        <w:rPr>
+          <w:rFonts w:cs="Calibri"/>
+          <w:lang w:val="en-US"/>
+        </w:rPr>
+        <w:t>Interactive Grid</w:t>
+      </w:r>
+      <w:r>
+        <w:rPr>
+          <w:rFonts w:cs="Calibri"/>
+          <w:lang w:val="en-US"/>
+        </w:rPr>
         <w:t xml:space="preserve">. By pressing on this </w:t>
       </w:r>
       <w:r>
@@ -5846,13 +5930,27 @@
           <w:rFonts w:cs="Calibri"/>
           <w:lang w:val="en-US"/>
         </w:rPr>
-        <w:t xml:space="preserve"> the user gets an XLSX-file.</w:t>
+        <w:t xml:space="preserve"> the user </w:t>
+      </w:r>
+      <w:r>
+        <w:rPr>
+          <w:rFonts w:cs="Calibri"/>
+          <w:lang w:val="en-US"/>
+        </w:rPr>
+        <w:t xml:space="preserve">instantly </w:t>
+      </w:r>
+      <w:r>
+        <w:rPr>
+          <w:rFonts w:cs="Calibri"/>
+          <w:lang w:val="en-US"/>
+        </w:rPr>
+        <w:t>gets an XLSX-file.</w:t>
       </w:r>
     </w:p>
     <w:p>
       <w:pPr>
         <w:spacing w:after="0" w:line="240" w:lineRule="auto"/>
-        <w:ind w:left="1560"/>
+        <w:ind w:left="1560" w:firstLine="141"/>
         <w:rPr>
           <w:b/>
           <w:sz w:val="32"/>
@@ -5861,14 +5959,16 @@
       </w:pPr>
       <w:r>
         <w:rPr>
+          <w:b/>
           <w:noProof/>
+          <w:sz w:val="32"/>
           <w:lang w:val="de-DE" w:eastAsia="de-DE"/>
         </w:rPr>
         <w:drawing>
-          <wp:inline distT="0" distB="0" distL="0" distR="0" wp14:anchorId="53657CEC" wp14:editId="3E5C62D4">
-            <wp:extent cx="6186380" cy="2011563"/>
-            <wp:effectExtent l="0" t="0" r="5080" b="8255"/>
-            <wp:docPr id="9" name="Grafik 9"/>
+          <wp:inline distT="0" distB="0" distL="0" distR="0" wp14:anchorId="3F71ED0F" wp14:editId="76C8D83A">
+            <wp:extent cx="3267986" cy="2162262"/>
+            <wp:effectExtent l="0" t="0" r="8890" b="0"/>
+            <wp:docPr id="19" name="Grafik 19"/>
             <wp:cNvGraphicFramePr>
               <a:graphicFrameLocks xmlns:a="http://schemas.openxmlformats.org/drawingml/2006/main" noChangeAspect="1"/>
             </wp:cNvGraphicFramePr>
@@ -5876,30 +5976,36 @@
               <a:graphicData uri="http://schemas.openxmlformats.org/drawingml/2006/picture">
                 <pic:pic xmlns:pic="http://schemas.openxmlformats.org/drawingml/2006/picture">
                   <pic:nvPicPr>
-                    <pic:cNvPr id="1" name=""/>
-                    <pic:cNvPicPr/>
+                    <pic:cNvPr id="0" name="Picture 1"/>
+                    <pic:cNvPicPr>
+                      <a:picLocks noChangeAspect="1" noChangeArrowheads="1"/>
+                    </pic:cNvPicPr>
                   </pic:nvPicPr>
-                  <pic:blipFill rotWithShape="1">
-                    <a:blip r:embed="rId20"/>
-                    <a:srcRect l="2217" t="49935" r="3242" b="13278"/>
-                    <a:stretch/>
+                  <pic:blipFill>
+                    <a:blip r:embed="rId20">
+                      <a:extLst>
+                        <a:ext uri="{28A0092B-C50C-407E-A947-70E740481C1C}">
+                          <a14:useLocalDpi xmlns:a14="http://schemas.microsoft.com/office/drawing/2010/main" val="0"/>
+                        </a:ext>
+                      </a:extLst>
+                    </a:blip>
+                    <a:srcRect/>
+                    <a:stretch>
+                      <a:fillRect/>
+                    </a:stretch>
                   </pic:blipFill>
                   <pic:spPr bwMode="auto">
                     <a:xfrm>
                       <a:off x="0" y="0"/>
-                      <a:ext cx="6243277" cy="2030064"/>
+                      <a:ext cx="3313300" cy="2192244"/>
                     </a:xfrm>
                     <a:prstGeom prst="rect">
                       <a:avLst/>
                     </a:prstGeom>
+                    <a:noFill/>
                     <a:ln>
                       <a:noFill/>
                     </a:ln>
-                    <a:extLst>
-                      <a:ext uri="{53640926-AAD7-44D8-BBD7-CCE9431645EC}">
-                        <a14:shadowObscured xmlns:a14="http://schemas.microsoft.com/office/drawing/2010/main"/>
-                      </a:ext>
-                    </a:extLst>
                   </pic:spPr>
                 </pic:pic>
               </a:graphicData>
@@ -5910,6 +6016,39 @@
     </w:p>
     <w:p>
       <w:pPr>
+        <w:spacing w:after="0" w:line="240" w:lineRule="auto"/>
+        <w:ind w:left="1560" w:firstLine="141"/>
+        <w:rPr>
+          <w:b/>
+          <w:sz w:val="32"/>
+          <w:lang w:val="en-US"/>
+        </w:rPr>
+      </w:pPr>
+    </w:p>
+    <w:p>
+      <w:pPr>
+        <w:spacing w:after="0" w:line="240" w:lineRule="auto"/>
+        <w:ind w:left="1560" w:firstLine="141"/>
+        <w:rPr>
+          <w:b/>
+          <w:sz w:val="32"/>
+          <w:lang w:val="en-US"/>
+        </w:rPr>
+      </w:pPr>
+    </w:p>
+    <w:p>
+      <w:pPr>
+        <w:spacing w:after="0" w:line="240" w:lineRule="auto"/>
+        <w:ind w:left="1560" w:firstLine="141"/>
+        <w:rPr>
+          <w:b/>
+          <w:sz w:val="32"/>
+          <w:lang w:val="en-US"/>
+        </w:rPr>
+      </w:pPr>
+    </w:p>
+    <w:p>
+      <w:pPr>
         <w:pStyle w:val="Verzeichnis1"/>
         <w:rPr>
           <w:lang w:val="en-US"/>
@@ -5924,11 +6063,12 @@
           <w:lang w:val="en-US"/>
         </w:rPr>
       </w:pPr>
-      <w:bookmarkStart w:id="14" w:name="_Toc503189831"/>
-      <w:r>
-        <w:rPr>
-          <w:lang w:val="en-US"/>
-        </w:rPr>
+      <w:bookmarkStart w:id="14" w:name="_Toc525132036"/>
+      <w:r>
+        <w:rPr>
+          <w:lang w:val="en-US"/>
+        </w:rPr>
+        <w:lastRenderedPageBreak/>
         <w:t>Configuration Settings</w:t>
       </w:r>
       <w:bookmarkEnd w:id="14"/>
@@ -5943,7 +6083,7 @@
       <w:pPr>
         <w:pStyle w:val="Verzeichnis2"/>
       </w:pPr>
-      <w:bookmarkStart w:id="15" w:name="_Toc503189832"/>
+      <w:bookmarkStart w:id="15" w:name="_Toc525132037"/>
       <w:r>
         <w:t>Return Data</w:t>
       </w:r>
@@ -6078,7 +6218,6 @@
         <w:rPr>
           <w:lang w:val="en-US"/>
         </w:rPr>
-        <w:lastRenderedPageBreak/>
         <w:t>Choose “</w:t>
       </w:r>
       <w:r>
@@ -6124,17 +6263,14 @@
         <w:pStyle w:val="Verzeichnis2"/>
         <w:outlineLvl w:val="1"/>
       </w:pPr>
-      <w:bookmarkStart w:id="16" w:name="_Toc503189833"/>
+      <w:bookmarkStart w:id="16" w:name="_Toc525132038"/>
       <w:r>
         <w:t>Maximum Rows</w:t>
       </w:r>
+      <w:bookmarkEnd w:id="16"/>
       <w:r>
         <w:t xml:space="preserve"> </w:t>
       </w:r>
-      <w:r>
-        <w:t xml:space="preserve"> - for Interactive Report only</w:t>
-      </w:r>
-      <w:bookmarkEnd w:id="16"/>
     </w:p>
     <w:p>
       <w:pPr>
@@ -6391,7 +6527,7 @@
         <w:pStyle w:val="Verzeichnis2"/>
         <w:outlineLvl w:val="1"/>
       </w:pPr>
-      <w:bookmarkStart w:id="17" w:name="_Toc503189834"/>
+      <w:bookmarkStart w:id="17" w:name="_Toc525132039"/>
       <w:r>
         <w:t>Export Hyperlinks</w:t>
       </w:r>
@@ -6433,7 +6569,7 @@
         <w:pStyle w:val="Verzeichnis2"/>
         <w:outlineLvl w:val="1"/>
       </w:pPr>
-      <w:bookmarkStart w:id="18" w:name="_Toc503189835"/>
+      <w:bookmarkStart w:id="18" w:name="_Toc525132040"/>
       <w:r>
         <w:t>Custom Column Width</w:t>
       </w:r>
@@ -6559,7 +6695,7 @@
           <w:lang w:val="en-US"/>
         </w:rPr>
       </w:pPr>
-      <w:bookmarkStart w:id="19" w:name="_Toc503189836"/>
+      <w:bookmarkStart w:id="19" w:name="_Toc525132041"/>
       <w:r>
         <w:rPr>
           <w:rFonts w:ascii="Calibri" w:eastAsia="Calibri" w:hAnsi="Calibri" w:cs="Times New Roman"/>
@@ -6939,16 +7075,16 @@
         <mc:AlternateContent>
           <mc:Choice Requires="wps">
             <w:drawing>
-              <wp:anchor distT="0" distB="0" distL="114300" distR="114300" simplePos="0" relativeHeight="251705344" behindDoc="0" locked="0" layoutInCell="1" allowOverlap="1" wp14:anchorId="44DB53CE" wp14:editId="4D03CBA0">
+              <wp:anchor distT="0" distB="0" distL="114300" distR="114300" simplePos="0" relativeHeight="251705344" behindDoc="0" locked="0" layoutInCell="1" allowOverlap="1" wp14:anchorId="44DB53CE" wp14:editId="19101A73">
                 <wp:simplePos x="0" y="0"/>
                 <wp:positionH relativeFrom="column">
-                  <wp:posOffset>4488180</wp:posOffset>
+                  <wp:posOffset>4706620</wp:posOffset>
                 </wp:positionH>
                 <wp:positionV relativeFrom="paragraph">
-                  <wp:posOffset>847725</wp:posOffset>
+                  <wp:posOffset>1051560</wp:posOffset>
                 </wp:positionV>
                 <wp:extent cx="2258695" cy="725805"/>
-                <wp:effectExtent l="0" t="476250" r="179705" b="17145"/>
+                <wp:effectExtent l="3028950" t="0" r="27305" b="379095"/>
                 <wp:wrapNone/>
                 <wp:docPr id="12" name="Legende mit Linie 1 12"/>
                 <wp:cNvGraphicFramePr/>
@@ -6963,10 +7099,10 @@
                         </a:xfrm>
                         <a:prstGeom prst="borderCallout1">
                           <a:avLst>
-                            <a:gd name="adj1" fmla="val -289"/>
-                            <a:gd name="adj2" fmla="val 52098"/>
-                            <a:gd name="adj3" fmla="val -65145"/>
-                            <a:gd name="adj4" fmla="val 106648"/>
+                            <a:gd name="adj1" fmla="val 47913"/>
+                            <a:gd name="adj2" fmla="val 1053"/>
+                            <a:gd name="adj3" fmla="val 149576"/>
+                            <a:gd name="adj4" fmla="val -133085"/>
                           </a:avLst>
                         </a:prstGeom>
                       </wps:spPr>
@@ -7040,7 +7176,7 @@
           </mc:Choice>
           <mc:Fallback>
             <w:pict>
-              <v:shape w14:anchorId="44DB53CE" id="Legende mit Linie 1 12" o:spid="_x0000_s1027" type="#_x0000_t47" style="position:absolute;left:0;text-align:left;margin-left:353.4pt;margin-top:66.75pt;width:177.85pt;height:57.15pt;z-index:251705344;visibility:visible;mso-wrap-style:square;mso-width-percent:0;mso-height-percent:0;mso-wrap-distance-left:9pt;mso-wrap-distance-top:0;mso-wrap-distance-right:9pt;mso-wrap-distance-bottom:0;mso-position-horizontal:absolute;mso-position-horizontal-relative:text;mso-position-vertical:absolute;mso-position-vertical-relative:text;mso-width-percent:0;mso-height-percent:0;mso-width-relative:margin;mso-height-relative:margin;v-text-anchor:middle" o:gfxdata="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" adj="23036,-14071,11253,-62" fillcolor="white [3201]" strokecolor="#f79646 [3209]" strokeweight="2pt">
+              <v:shape w14:anchorId="44DB53CE" id="Legende mit Linie 1 12" o:spid="_x0000_s1027" type="#_x0000_t47" style="position:absolute;left:0;text-align:left;margin-left:370.6pt;margin-top:82.8pt;width:177.85pt;height:57.15pt;z-index:251705344;visibility:visible;mso-wrap-style:square;mso-width-percent:0;mso-height-percent:0;mso-wrap-distance-left:9pt;mso-wrap-distance-top:0;mso-wrap-distance-right:9pt;mso-wrap-distance-bottom:0;mso-position-horizontal:absolute;mso-position-horizontal-relative:text;mso-position-vertical:absolute;mso-position-vertical-relative:text;mso-width-percent:0;mso-height-percent:0;mso-width-relative:margin;mso-height-relative:margin;v-text-anchor:middle" o:gfxdata="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" adj="-28746,32308,227,10349" fillcolor="white [3201]" strokecolor="#f79646 [3209]" strokeweight="2pt">
                 <v:textbox>
                   <w:txbxContent>
                     <w:p>
@@ -7077,7 +7213,7 @@
                     </w:p>
                   </w:txbxContent>
                 </v:textbox>
-                <o:callout v:ext="edit" minusx="t"/>
+                <o:callout v:ext="edit" minusy="t"/>
               </v:shape>
             </w:pict>
           </mc:Fallback>
@@ -7091,13 +7227,13 @@
         <mc:AlternateContent>
           <mc:Choice Requires="wps">
             <w:drawing>
-              <wp:anchor distT="0" distB="0" distL="114300" distR="114300" simplePos="0" relativeHeight="251704320" behindDoc="0" locked="0" layoutInCell="1" allowOverlap="1" wp14:anchorId="45B4FB0E" wp14:editId="7299394E">
+              <wp:anchor distT="0" distB="0" distL="114300" distR="114300" simplePos="0" relativeHeight="251704320" behindDoc="0" locked="0" layoutInCell="1" allowOverlap="1" wp14:anchorId="45B4FB0E" wp14:editId="786DEB09">
                 <wp:simplePos x="0" y="0"/>
                 <wp:positionH relativeFrom="column">
-                  <wp:posOffset>6560820</wp:posOffset>
+                  <wp:posOffset>1066165</wp:posOffset>
                 </wp:positionH>
                 <wp:positionV relativeFrom="paragraph">
-                  <wp:posOffset>9525</wp:posOffset>
+                  <wp:posOffset>1981172</wp:posOffset>
                 </wp:positionV>
                 <wp:extent cx="639445" cy="358140"/>
                 <wp:effectExtent l="0" t="0" r="27305" b="22860"/>
@@ -7152,21 +7288,23 @@
           </mc:Choice>
           <mc:Fallback>
             <w:pict>
-              <v:rect w14:anchorId="4F6D357C" id="Rechteck 11" o:spid="_x0000_s1026" style="position:absolute;margin-left:516.6pt;margin-top:.75pt;width:50.35pt;height:28.2pt;z-index:251704320;visibility:visible;mso-wrap-style:square;mso-width-percent:0;mso-height-percent:0;mso-wrap-distance-left:9pt;mso-wrap-distance-top:0;mso-wrap-distance-right:9pt;mso-wrap-distance-bottom:0;mso-position-horizontal:absolute;mso-position-horizontal-relative:text;mso-position-vertical:absolute;mso-position-vertical-relative:text;mso-width-percent:0;mso-height-percent:0;mso-width-relative:margin;mso-height-relative:margin;v-text-anchor:middle" o:gfxdata="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" filled="f" strokecolor="#f79646 [3209]" strokeweight="2pt"/>
+              <v:rect w14:anchorId="58B28EE8" id="Rechteck 11" o:spid="_x0000_s1026" style="position:absolute;margin-left:83.95pt;margin-top:156pt;width:50.35pt;height:28.2pt;z-index:251704320;visibility:visible;mso-wrap-style:square;mso-width-percent:0;mso-height-percent:0;mso-wrap-distance-left:9pt;mso-wrap-distance-top:0;mso-wrap-distance-right:9pt;mso-wrap-distance-bottom:0;mso-position-horizontal:absolute;mso-position-horizontal-relative:text;mso-position-vertical:absolute;mso-position-vertical-relative:text;mso-width-percent:0;mso-height-percent:0;mso-width-relative:margin;mso-height-relative:margin;v-text-anchor:middle" o:gfxdata="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" filled="f" strokecolor="#f79646 [3209]" strokeweight="2pt"/>
             </w:pict>
           </mc:Fallback>
         </mc:AlternateContent>
       </w:r>
       <w:r>
         <w:rPr>
+          <w:b/>
           <w:noProof/>
+          <w:sz w:val="32"/>
           <w:lang w:val="de-DE" w:eastAsia="de-DE"/>
         </w:rPr>
         <w:drawing>
-          <wp:inline distT="0" distB="0" distL="0" distR="0" wp14:anchorId="5BE71C32" wp14:editId="1B1D18F0">
-            <wp:extent cx="6192406" cy="2011045"/>
-            <wp:effectExtent l="0" t="0" r="0" b="8255"/>
-            <wp:docPr id="10" name="Grafik 10"/>
+          <wp:inline distT="0" distB="0" distL="0" distR="0" wp14:anchorId="13C17BBC" wp14:editId="21A2393D">
+            <wp:extent cx="3515195" cy="2325827"/>
+            <wp:effectExtent l="0" t="0" r="0" b="0"/>
+            <wp:docPr id="21" name="Grafik 21"/>
             <wp:cNvGraphicFramePr>
               <a:graphicFrameLocks xmlns:a="http://schemas.openxmlformats.org/drawingml/2006/main" noChangeAspect="1"/>
             </wp:cNvGraphicFramePr>
@@ -7174,30 +7312,36 @@
               <a:graphicData uri="http://schemas.openxmlformats.org/drawingml/2006/picture">
                 <pic:pic xmlns:pic="http://schemas.openxmlformats.org/drawingml/2006/picture">
                   <pic:nvPicPr>
-                    <pic:cNvPr id="1" name=""/>
-                    <pic:cNvPicPr/>
+                    <pic:cNvPr id="0" name="Picture 1"/>
+                    <pic:cNvPicPr>
+                      <a:picLocks noChangeAspect="1" noChangeArrowheads="1"/>
+                    </pic:cNvPicPr>
                   </pic:nvPicPr>
-                  <pic:blipFill rotWithShape="1">
-                    <a:blip r:embed="rId20"/>
-                    <a:srcRect l="2217" t="49935" r="3242" b="13278"/>
-                    <a:stretch/>
+                  <pic:blipFill>
+                    <a:blip r:embed="rId20">
+                      <a:extLst>
+                        <a:ext uri="{28A0092B-C50C-407E-A947-70E740481C1C}">
+                          <a14:useLocalDpi xmlns:a14="http://schemas.microsoft.com/office/drawing/2010/main" val="0"/>
+                        </a:ext>
+                      </a:extLst>
+                    </a:blip>
+                    <a:srcRect/>
+                    <a:stretch>
+                      <a:fillRect/>
+                    </a:stretch>
                   </pic:blipFill>
                   <pic:spPr bwMode="auto">
                     <a:xfrm>
                       <a:off x="0" y="0"/>
-                      <a:ext cx="6256201" cy="2031763"/>
+                      <a:ext cx="3572655" cy="2363845"/>
                     </a:xfrm>
                     <a:prstGeom prst="rect">
                       <a:avLst/>
                     </a:prstGeom>
+                    <a:noFill/>
                     <a:ln>
                       <a:noFill/>
                     </a:ln>
-                    <a:extLst>
-                      <a:ext uri="{53640926-AAD7-44D8-BBD7-CCE9431645EC}">
-                        <a14:shadowObscured xmlns:a14="http://schemas.microsoft.com/office/drawing/2010/main"/>
-                      </a:ext>
-                    </a:extLst>
                   </pic:spPr>
                 </pic:pic>
               </a:graphicData>
@@ -7208,13 +7352,137 @@
     </w:p>
     <w:p>
       <w:pPr>
+        <w:spacing w:after="0"/>
+        <w:ind w:left="1418" w:right="851" w:firstLine="283"/>
+        <w:rPr>
+          <w:lang w:val="en-US"/>
+        </w:rPr>
+      </w:pPr>
+    </w:p>
+    <w:p>
+      <w:pPr>
+        <w:pStyle w:val="berschrift2"/>
+        <w:ind w:firstLine="1701"/>
+        <w:rPr>
+          <w:rFonts w:ascii="Calibri" w:eastAsia="Calibri" w:hAnsi="Calibri" w:cs="Times New Roman"/>
+          <w:b/>
+          <w:color w:val="auto"/>
+          <w:sz w:val="32"/>
+          <w:szCs w:val="32"/>
+          <w:lang w:val="en-US"/>
+        </w:rPr>
+      </w:pPr>
+      <w:bookmarkStart w:id="20" w:name="_Toc525132042"/>
+      <w:r>
+        <w:rPr>
+          <w:rFonts w:ascii="Calibri" w:eastAsia="Calibri" w:hAnsi="Calibri" w:cs="Times New Roman"/>
+          <w:b/>
+          <w:color w:val="auto"/>
+          <w:sz w:val="32"/>
+          <w:szCs w:val="32"/>
+          <w:lang w:val="en-US"/>
+        </w:rPr>
+        <w:t>IG Fetch Portion</w:t>
+      </w:r>
+      <w:r>
+        <w:rPr>
+          <w:rFonts w:ascii="Calibri" w:eastAsia="Calibri" w:hAnsi="Calibri" w:cs="Times New Roman"/>
+          <w:b/>
+          <w:color w:val="auto"/>
+          <w:sz w:val="32"/>
+          <w:szCs w:val="32"/>
+          <w:lang w:val="en-US"/>
+        </w:rPr>
+        <w:t xml:space="preserve"> (Interactive Grid only)</w:t>
+      </w:r>
+      <w:bookmarkEnd w:id="20"/>
+    </w:p>
+    <w:p>
+      <w:pPr>
+        <w:ind w:left="1701" w:right="849"/>
+        <w:rPr>
+          <w:rFonts w:eastAsia="Times New Roman"/>
+          <w:b/>
+          <w:bCs/>
+          <w:sz w:val="32"/>
+          <w:szCs w:val="32"/>
+          <w:lang w:val="en-US"/>
+        </w:rPr>
+      </w:pPr>
+      <w:r>
+        <w:rPr>
+          <w:rFonts w:cs="Calibri"/>
+          <w:color w:val="000000"/>
+          <w:lang w:val="en-US"/>
+        </w:rPr>
+        <w:t>Interactive Grid fetches data from D</w:t>
+      </w:r>
+      <w:r>
+        <w:rPr>
+          <w:rFonts w:cs="Calibri"/>
+          <w:color w:val="000000"/>
+          <w:lang w:val="en-US"/>
+        </w:rPr>
+        <w:t>atabase</w:t>
+      </w:r>
+      <w:r>
+        <w:rPr>
+          <w:rFonts w:cs="Calibri"/>
+          <w:color w:val="000000"/>
+          <w:lang w:val="en-US"/>
+        </w:rPr>
+        <w:t xml:space="preserve"> by portions of rows. Here one can set </w:t>
+      </w:r>
+      <w:r>
+        <w:rPr>
+          <w:rFonts w:cs="Calibri"/>
+          <w:color w:val="000000"/>
+          <w:lang w:val="en-US"/>
+        </w:rPr>
+        <w:t>a size or</w:t>
+      </w:r>
+      <w:r>
+        <w:rPr>
+          <w:rFonts w:cs="Calibri"/>
+          <w:color w:val="000000"/>
+          <w:lang w:val="en-US"/>
+        </w:rPr>
+        <w:t xml:space="preserve"> each portion</w:t>
+      </w:r>
+      <w:r>
+        <w:rPr>
+          <w:rFonts w:cs="Calibri"/>
+          <w:color w:val="000000"/>
+          <w:lang w:val="en-US"/>
+        </w:rPr>
+        <w:t xml:space="preserve"> of rows</w:t>
+      </w:r>
+      <w:r>
+        <w:rPr>
+          <w:rFonts w:cs="Calibri"/>
+          <w:color w:val="000000"/>
+          <w:lang w:val="en-US"/>
+        </w:rPr>
+        <w:t>.</w:t>
+      </w:r>
+      <w:r>
+        <w:rPr>
+          <w:rFonts w:cs="Calibri"/>
+          <w:color w:val="000000"/>
+          <w:lang w:val="en-US"/>
+        </w:rPr>
+        <w:t xml:space="preserve"> Default – 1000.</w:t>
+      </w:r>
+    </w:p>
+    <w:p>
+      <w:pPr>
         <w:pStyle w:val="berschrift1"/>
         <w:ind w:firstLine="1701"/>
         <w:rPr>
           <w:lang w:val="en-US"/>
         </w:rPr>
       </w:pPr>
-      <w:bookmarkStart w:id="20" w:name="_Toc503189837"/>
+      <w:bookmarkStart w:id="21" w:name="_Toc525132043"/>
       <w:r>
         <w:rPr>
           <w:rFonts w:ascii="Calibri" w:hAnsi="Calibri"/>
@@ -7225,14 +7493,14 @@
         </w:rPr>
         <w:t>FAQ (How to)</w:t>
       </w:r>
-      <w:bookmarkEnd w:id="20"/>
+      <w:bookmarkEnd w:id="21"/>
     </w:p>
     <w:p>
       <w:pPr>
         <w:pStyle w:val="Verzeichnis2"/>
         <w:outlineLvl w:val="1"/>
       </w:pPr>
-      <w:bookmarkStart w:id="21" w:name="_Toc503189838"/>
+      <w:bookmarkStart w:id="22" w:name="_Toc525132044"/>
       <w:r>
         <w:t xml:space="preserve">Replace default file name (Excel.xlsx) to </w:t>
       </w:r>
@@ -7242,7 +7510,7 @@
       <w:r>
         <w:t>custom file name</w:t>
       </w:r>
-      <w:bookmarkEnd w:id="21"/>
+      <w:bookmarkEnd w:id="22"/>
     </w:p>
     <w:p>
       <w:pPr>
@@ -7507,7 +7775,7 @@
         <w:pStyle w:val="Verzeichnis2"/>
         <w:outlineLvl w:val="1"/>
       </w:pPr>
-      <w:bookmarkStart w:id="22" w:name="_Toc503189839"/>
+      <w:bookmarkStart w:id="23" w:name="_Toc525132045"/>
       <w:r>
         <w:t>Use</w:t>
       </w:r>
@@ -7532,7 +7800,7 @@
       <w:r>
         <w:t xml:space="preserve"> in your application</w:t>
       </w:r>
-      <w:bookmarkEnd w:id="22"/>
+      <w:bookmarkEnd w:id="23"/>
     </w:p>
     <w:p>
       <w:pPr>
@@ -7668,7 +7936,7 @@
         <w:pStyle w:val="Verzeichnis2"/>
         <w:outlineLvl w:val="1"/>
       </w:pPr>
-      <w:bookmarkStart w:id="23" w:name="_Toc503189840"/>
+      <w:bookmarkStart w:id="24" w:name="_Toc525132046"/>
       <w:r>
         <w:t xml:space="preserve">Adding </w:t>
       </w:r>
@@ -7678,7 +7946,7 @@
       <w:r>
         <w:t>custom download button</w:t>
       </w:r>
-      <w:bookmarkEnd w:id="23"/>
+      <w:bookmarkEnd w:id="24"/>
     </w:p>
     <w:p>
       <w:pPr>
@@ -8225,7 +8493,7 @@
         <w:pStyle w:val="Verzeichnis2"/>
         <w:outlineLvl w:val="1"/>
       </w:pPr>
-      <w:bookmarkStart w:id="24" w:name="_Toc503189841"/>
+      <w:bookmarkStart w:id="25" w:name="_Toc525132047"/>
       <w:r>
         <w:t>How to exclude report columns from export/make columns that are visible in Excel but not visible in Interactive Report</w:t>
       </w:r>
@@ -8238,7 +8506,7 @@
       <w:r>
         <w:t>Grid)</w:t>
       </w:r>
-      <w:bookmarkEnd w:id="24"/>
+      <w:bookmarkEnd w:id="25"/>
     </w:p>
     <w:p>
       <w:pPr>
@@ -8514,11 +8782,11 @@
         <w:pStyle w:val="Verzeichnis2"/>
         <w:outlineLvl w:val="1"/>
       </w:pPr>
-      <w:bookmarkStart w:id="25" w:name="_Toc503189842"/>
+      <w:bookmarkStart w:id="26" w:name="_Toc525132048"/>
       <w:r>
         <w:t>How to uninstall plugin</w:t>
       </w:r>
-      <w:bookmarkEnd w:id="25"/>
+      <w:bookmarkEnd w:id="26"/>
     </w:p>
     <w:p>
       <w:pPr>
@@ -9026,7 +9294,7 @@
         <w:noProof/>
         <w:lang w:val="en-US"/>
       </w:rPr>
-      <w:t>4</w:t>
+      <w:t>3</w:t>
     </w:r>
     <w:r>
       <w:rPr>
@@ -10292,7 +10560,6 @@
     <w:basedOn w:val="Standard"/>
     <w:next w:val="Standard"/>
     <w:link w:val="berschrift2Zchn"/>
-    <w:semiHidden/>
     <w:unhideWhenUsed/>
     <w:qFormat/>
     <w:locked/>
@@ -10715,7 +10982,6 @@
     <w:name w:val="Überschrift 2 Zchn"/>
     <w:basedOn w:val="Absatz-Standardschriftart"/>
     <w:link w:val="berschrift2"/>
-    <w:semiHidden/>
     <w:rsid w:val="003D17CA"/>
     <w:rPr>
       <w:rFonts w:asciiTheme="majorHAnsi" w:eastAsiaTheme="majorEastAsia" w:hAnsiTheme="majorHAnsi" w:cstheme="majorBidi"/>
@@ -11100,7 +11366,7 @@
 </file>
 
 <file path=customXml/itemProps1.xml><?xml version="1.0" encoding="utf-8"?>
-<ds:datastoreItem xmlns:ds="http://schemas.openxmlformats.org/officeDocument/2006/customXml" ds:itemID="{3B3829F4-1365-46DE-8BBC-D45A1F517E46}">
+<ds:datastoreItem xmlns:ds="http://schemas.openxmlformats.org/officeDocument/2006/customXml" ds:itemID="{A3A2DA3F-F502-4769-92BC-099C9EE351D0}">
   <ds:schemaRefs>
     <ds:schemaRef ds:uri="http://schemas.openxmlformats.org/officeDocument/2006/bibliography"/>
   </ds:schemaRefs>

</xml_diff>

<commit_message>
Documentation + version change
</commit_message>
<xml_diff>
--- a/instructions.docx
+++ b/instructions.docx
@@ -20,6 +20,8 @@
         <w:t>Contents</w:t>
       </w:r>
     </w:p>
+    <w:bookmarkStart w:id="0" w:name="_GoBack"/>
+    <w:bookmarkEnd w:id="0"/>
     <w:p>
       <w:pPr>
         <w:pStyle w:val="Verzeichnis1"/>
@@ -32,20 +34,34 @@
         </w:rPr>
       </w:pPr>
       <w:r>
+        <w:rPr>
+          <w:sz w:val="28"/>
+          <w:szCs w:val="32"/>
+          <w:lang w:val="en-US"/>
+        </w:rPr>
         <w:fldChar w:fldCharType="begin"/>
       </w:r>
       <w:r>
+        <w:rPr>
+          <w:sz w:val="28"/>
+          <w:szCs w:val="32"/>
+          <w:lang w:val="en-US"/>
+        </w:rPr>
         <w:instrText xml:space="preserve"> TOC \o "1-3" \h \z \u </w:instrText>
       </w:r>
       <w:r>
+        <w:rPr>
+          <w:sz w:val="28"/>
+          <w:szCs w:val="32"/>
+          <w:lang w:val="en-US"/>
+        </w:rPr>
         <w:fldChar w:fldCharType="separate"/>
       </w:r>
-      <w:hyperlink w:anchor="_Toc525132023" w:history="1">
+      <w:hyperlink w:anchor="_Toc29847700" w:history="1">
         <w:r>
           <w:rPr>
             <w:rStyle w:val="Hyperlink"/>
             <w:noProof/>
-            <w:lang w:val="en-US"/>
           </w:rPr>
           <w:t>Overview</w:t>
         </w:r>
@@ -68,7 +84,7 @@
             <w:noProof/>
             <w:webHidden/>
           </w:rPr>
-          <w:instrText xml:space="preserve"> PAGEREF _Toc525132023 \h </w:instrText>
+          <w:instrText xml:space="preserve"> PAGEREF _Toc29847700 \h </w:instrText>
         </w:r>
         <w:r>
           <w:rPr>
@@ -101,16 +117,17 @@
     </w:p>
     <w:p>
       <w:pPr>
-        <w:pStyle w:val="Verzeichnis1"/>
+        <w:pStyle w:val="Verzeichnis2"/>
         <w:rPr>
           <w:rFonts w:asciiTheme="minorHAnsi" w:eastAsiaTheme="minorEastAsia" w:hAnsiTheme="minorHAnsi" w:cstheme="minorBidi"/>
           <w:b w:val="0"/>
           <w:noProof/>
           <w:sz w:val="22"/>
+          <w:szCs w:val="22"/>
           <w:lang w:val="de-DE" w:eastAsia="de-DE"/>
         </w:rPr>
       </w:pPr>
-      <w:hyperlink w:anchor="_Toc525132024" w:history="1">
+      <w:hyperlink w:anchor="_Toc29847701" w:history="1">
         <w:r>
           <w:rPr>
             <w:rStyle w:val="Hyperlink"/>
@@ -137,7 +154,7 @@
             <w:noProof/>
             <w:webHidden/>
           </w:rPr>
-          <w:instrText xml:space="preserve"> PAGEREF _Toc525132024 \h </w:instrText>
+          <w:instrText xml:space="preserve"> PAGEREF _Toc29847701 \h </w:instrText>
         </w:r>
         <w:r>
           <w:rPr>
@@ -170,16 +187,17 @@
     </w:p>
     <w:p>
       <w:pPr>
-        <w:pStyle w:val="Verzeichnis1"/>
+        <w:pStyle w:val="Verzeichnis2"/>
         <w:rPr>
           <w:rFonts w:asciiTheme="minorHAnsi" w:eastAsiaTheme="minorEastAsia" w:hAnsiTheme="minorHAnsi" w:cstheme="minorBidi"/>
           <w:b w:val="0"/>
           <w:noProof/>
           <w:sz w:val="22"/>
+          <w:szCs w:val="22"/>
           <w:lang w:val="de-DE" w:eastAsia="de-DE"/>
         </w:rPr>
       </w:pPr>
-      <w:hyperlink w:anchor="_Toc525132025" w:history="1">
+      <w:hyperlink w:anchor="_Toc29847702" w:history="1">
         <w:r>
           <w:rPr>
             <w:rStyle w:val="Hyperlink"/>
@@ -206,7 +224,7 @@
             <w:noProof/>
             <w:webHidden/>
           </w:rPr>
-          <w:instrText xml:space="preserve"> PAGEREF _Toc525132025 \h </w:instrText>
+          <w:instrText xml:space="preserve"> PAGEREF _Toc29847702 \h </w:instrText>
         </w:r>
         <w:r>
           <w:rPr>
@@ -239,16 +257,17 @@
     </w:p>
     <w:p>
       <w:pPr>
-        <w:pStyle w:val="Verzeichnis1"/>
+        <w:pStyle w:val="Verzeichnis2"/>
         <w:rPr>
           <w:rFonts w:asciiTheme="minorHAnsi" w:eastAsiaTheme="minorEastAsia" w:hAnsiTheme="minorHAnsi" w:cstheme="minorBidi"/>
           <w:b w:val="0"/>
           <w:noProof/>
           <w:sz w:val="22"/>
+          <w:szCs w:val="22"/>
           <w:lang w:val="de-DE" w:eastAsia="de-DE"/>
         </w:rPr>
       </w:pPr>
-      <w:hyperlink w:anchor="_Toc525132026" w:history="1">
+      <w:hyperlink w:anchor="_Toc29847703" w:history="1">
         <w:r>
           <w:rPr>
             <w:rStyle w:val="Hyperlink"/>
@@ -275,7 +294,7 @@
             <w:noProof/>
             <w:webHidden/>
           </w:rPr>
-          <w:instrText xml:space="preserve"> PAGEREF _Toc525132026 \h </w:instrText>
+          <w:instrText xml:space="preserve"> PAGEREF _Toc29847703 \h </w:instrText>
         </w:r>
         <w:r>
           <w:rPr>
@@ -308,16 +327,17 @@
     </w:p>
     <w:p>
       <w:pPr>
-        <w:pStyle w:val="Verzeichnis1"/>
+        <w:pStyle w:val="Verzeichnis2"/>
         <w:rPr>
           <w:rFonts w:asciiTheme="minorHAnsi" w:eastAsiaTheme="minorEastAsia" w:hAnsiTheme="minorHAnsi" w:cstheme="minorBidi"/>
           <w:b w:val="0"/>
           <w:noProof/>
           <w:sz w:val="22"/>
+          <w:szCs w:val="22"/>
           <w:lang w:val="de-DE" w:eastAsia="de-DE"/>
         </w:rPr>
       </w:pPr>
-      <w:hyperlink w:anchor="_Toc525132027" w:history="1">
+      <w:hyperlink w:anchor="_Toc29847704" w:history="1">
         <w:r>
           <w:rPr>
             <w:rStyle w:val="Hyperlink"/>
@@ -344,7 +364,7 @@
             <w:noProof/>
             <w:webHidden/>
           </w:rPr>
-          <w:instrText xml:space="preserve"> PAGEREF _Toc525132027 \h </w:instrText>
+          <w:instrText xml:space="preserve"> PAGEREF _Toc29847704 \h </w:instrText>
         </w:r>
         <w:r>
           <w:rPr>
@@ -386,13 +406,13 @@
           <w:lang w:val="de-DE" w:eastAsia="de-DE"/>
         </w:rPr>
       </w:pPr>
-      <w:hyperlink w:anchor="_Toc525132028" w:history="1">
+      <w:hyperlink w:anchor="_Toc29847705" w:history="1">
         <w:r>
           <w:rPr>
             <w:rStyle w:val="Hyperlink"/>
             <w:noProof/>
           </w:rPr>
-          <w:t>Found a bug</w:t>
+          <w:t>Problem solving and diagnosis</w:t>
         </w:r>
         <w:r>
           <w:rPr>
@@ -413,7 +433,7 @@
             <w:noProof/>
             <w:webHidden/>
           </w:rPr>
-          <w:instrText xml:space="preserve"> PAGEREF _Toc525132028 \h </w:instrText>
+          <w:instrText xml:space="preserve"> PAGEREF _Toc29847705 \h </w:instrText>
         </w:r>
         <w:r>
           <w:rPr>
@@ -433,7 +453,7 @@
             <w:noProof/>
             <w:webHidden/>
           </w:rPr>
-          <w:t>3</w:t>
+          <w:t>4</w:t>
         </w:r>
         <w:r>
           <w:rPr>
@@ -446,23 +466,23 @@
     </w:p>
     <w:p>
       <w:pPr>
-        <w:pStyle w:val="Verzeichnis1"/>
+        <w:pStyle w:val="Verzeichnis2"/>
         <w:rPr>
           <w:rFonts w:asciiTheme="minorHAnsi" w:eastAsiaTheme="minorEastAsia" w:hAnsiTheme="minorHAnsi" w:cstheme="minorBidi"/>
           <w:b w:val="0"/>
           <w:noProof/>
           <w:sz w:val="22"/>
+          <w:szCs w:val="22"/>
           <w:lang w:val="de-DE" w:eastAsia="de-DE"/>
         </w:rPr>
       </w:pPr>
-      <w:hyperlink w:anchor="_Toc525132029" w:history="1">
+      <w:hyperlink w:anchor="_Toc29847706" w:history="1">
         <w:r>
           <w:rPr>
             <w:rStyle w:val="Hyperlink"/>
             <w:noProof/>
-            <w:lang w:val="en-US"/>
-          </w:rPr>
-          <w:t>Installation</w:t>
+          </w:rPr>
+          <w:t>Reporting a problem</w:t>
         </w:r>
         <w:r>
           <w:rPr>
@@ -483,7 +503,7 @@
             <w:noProof/>
             <w:webHidden/>
           </w:rPr>
-          <w:instrText xml:space="preserve"> PAGEREF _Toc525132029 \h </w:instrText>
+          <w:instrText xml:space="preserve"> PAGEREF _Toc29847706 \h </w:instrText>
         </w:r>
         <w:r>
           <w:rPr>
@@ -503,7 +523,7 @@
             <w:noProof/>
             <w:webHidden/>
           </w:rPr>
-          <w:t>4</w:t>
+          <w:t>6</w:t>
         </w:r>
         <w:r>
           <w:rPr>
@@ -525,13 +545,14 @@
           <w:lang w:val="de-DE" w:eastAsia="de-DE"/>
         </w:rPr>
       </w:pPr>
-      <w:hyperlink w:anchor="_Toc525132030" w:history="1">
+      <w:hyperlink w:anchor="_Toc29847707" w:history="1">
         <w:r>
           <w:rPr>
             <w:rStyle w:val="Hyperlink"/>
             <w:noProof/>
-          </w:rPr>
-          <w:t>Install required packages</w:t>
+            <w:lang w:val="en-US"/>
+          </w:rPr>
+          <w:t>Installation</w:t>
         </w:r>
         <w:r>
           <w:rPr>
@@ -552,7 +573,7 @@
             <w:noProof/>
             <w:webHidden/>
           </w:rPr>
-          <w:instrText xml:space="preserve"> PAGEREF _Toc525132030 \h </w:instrText>
+          <w:instrText xml:space="preserve"> PAGEREF _Toc29847707 \h </w:instrText>
         </w:r>
         <w:r>
           <w:rPr>
@@ -572,7 +593,7 @@
             <w:noProof/>
             <w:webHidden/>
           </w:rPr>
-          <w:t>4</w:t>
+          <w:t>6</w:t>
         </w:r>
         <w:r>
           <w:rPr>
@@ -585,22 +606,23 @@
     </w:p>
     <w:p>
       <w:pPr>
-        <w:pStyle w:val="Verzeichnis1"/>
+        <w:pStyle w:val="Verzeichnis2"/>
         <w:rPr>
           <w:rFonts w:asciiTheme="minorHAnsi" w:eastAsiaTheme="minorEastAsia" w:hAnsiTheme="minorHAnsi" w:cstheme="minorBidi"/>
           <w:b w:val="0"/>
           <w:noProof/>
           <w:sz w:val="22"/>
+          <w:szCs w:val="22"/>
           <w:lang w:val="de-DE" w:eastAsia="de-DE"/>
         </w:rPr>
       </w:pPr>
-      <w:hyperlink w:anchor="_Toc525132031" w:history="1">
+      <w:hyperlink w:anchor="_Toc29847708" w:history="1">
         <w:r>
           <w:rPr>
             <w:rStyle w:val="Hyperlink"/>
             <w:noProof/>
           </w:rPr>
-          <w:t>Install plugin</w:t>
+          <w:t>Install required packages</w:t>
         </w:r>
         <w:r>
           <w:rPr>
@@ -621,7 +643,7 @@
             <w:noProof/>
             <w:webHidden/>
           </w:rPr>
-          <w:instrText xml:space="preserve"> PAGEREF _Toc525132031 \h </w:instrText>
+          <w:instrText xml:space="preserve"> PAGEREF _Toc29847708 \h </w:instrText>
         </w:r>
         <w:r>
           <w:rPr>
@@ -641,7 +663,7 @@
             <w:noProof/>
             <w:webHidden/>
           </w:rPr>
-          <w:t>7</w:t>
+          <w:t>6</w:t>
         </w:r>
         <w:r>
           <w:rPr>
@@ -654,22 +676,23 @@
     </w:p>
     <w:p>
       <w:pPr>
-        <w:pStyle w:val="Verzeichnis1"/>
+        <w:pStyle w:val="Verzeichnis2"/>
         <w:rPr>
           <w:rFonts w:asciiTheme="minorHAnsi" w:eastAsiaTheme="minorEastAsia" w:hAnsiTheme="minorHAnsi" w:cstheme="minorBidi"/>
           <w:b w:val="0"/>
           <w:noProof/>
           <w:sz w:val="22"/>
+          <w:szCs w:val="22"/>
           <w:lang w:val="de-DE" w:eastAsia="de-DE"/>
         </w:rPr>
       </w:pPr>
-      <w:hyperlink w:anchor="_Toc525132032" w:history="1">
+      <w:hyperlink w:anchor="_Toc29847709" w:history="1">
         <w:r>
           <w:rPr>
             <w:rStyle w:val="Hyperlink"/>
             <w:noProof/>
           </w:rPr>
-          <w:t>Using in your application</w:t>
+          <w:t>Install plugin</w:t>
         </w:r>
         <w:r>
           <w:rPr>
@@ -690,7 +713,7 @@
             <w:noProof/>
             <w:webHidden/>
           </w:rPr>
-          <w:instrText xml:space="preserve"> PAGEREF _Toc525132032 \h </w:instrText>
+          <w:instrText xml:space="preserve"> PAGEREF _Toc29847709 \h </w:instrText>
         </w:r>
         <w:r>
           <w:rPr>
@@ -710,7 +733,7 @@
             <w:noProof/>
             <w:webHidden/>
           </w:rPr>
-          <w:t>7</w:t>
+          <w:t>9</w:t>
         </w:r>
         <w:r>
           <w:rPr>
@@ -732,15 +755,14 @@
           <w:lang w:val="de-DE" w:eastAsia="de-DE"/>
         </w:rPr>
       </w:pPr>
-      <w:hyperlink w:anchor="_Toc525132033" w:history="1">
+      <w:hyperlink w:anchor="_Toc29847710" w:history="1">
         <w:r>
           <w:rPr>
             <w:rStyle w:val="Hyperlink"/>
-            <w:rFonts w:cs="Calibri"/>
             <w:noProof/>
             <w:lang w:val="en-US"/>
           </w:rPr>
-          <w:t>How it works for Interactive Reports</w:t>
+          <w:t>Using in your application</w:t>
         </w:r>
         <w:r>
           <w:rPr>
@@ -761,7 +783,7 @@
             <w:noProof/>
             <w:webHidden/>
           </w:rPr>
-          <w:instrText xml:space="preserve"> PAGEREF _Toc525132033 \h </w:instrText>
+          <w:instrText xml:space="preserve"> PAGEREF _Toc29847710 \h </w:instrText>
         </w:r>
         <w:r>
           <w:rPr>
@@ -781,7 +803,7 @@
             <w:noProof/>
             <w:webHidden/>
           </w:rPr>
-          <w:t>8</w:t>
+          <w:t>9</w:t>
         </w:r>
         <w:r>
           <w:rPr>
@@ -794,24 +816,23 @@
     </w:p>
     <w:p>
       <w:pPr>
-        <w:pStyle w:val="Verzeichnis1"/>
+        <w:pStyle w:val="Verzeichnis2"/>
         <w:rPr>
           <w:rFonts w:asciiTheme="minorHAnsi" w:eastAsiaTheme="minorEastAsia" w:hAnsiTheme="minorHAnsi" w:cstheme="minorBidi"/>
           <w:b w:val="0"/>
           <w:noProof/>
           <w:sz w:val="22"/>
+          <w:szCs w:val="22"/>
           <w:lang w:val="de-DE" w:eastAsia="de-DE"/>
         </w:rPr>
       </w:pPr>
-      <w:hyperlink w:anchor="_Toc525132034" w:history="1">
+      <w:hyperlink w:anchor="_Toc29847711" w:history="1">
         <w:r>
           <w:rPr>
             <w:rStyle w:val="Hyperlink"/>
-            <w:rFonts w:cs="Calibri"/>
-            <w:noProof/>
-            <w:lang w:val="en-US"/>
-          </w:rPr>
-          <w:t>Installing a separate rendering engine from Moritz Klein (commi235), for Interactive Reports only.</w:t>
+            <w:noProof/>
+          </w:rPr>
+          <w:t>How it works for Interactive Reports</w:t>
         </w:r>
         <w:r>
           <w:rPr>
@@ -832,7 +853,7 @@
             <w:noProof/>
             <w:webHidden/>
           </w:rPr>
-          <w:instrText xml:space="preserve"> PAGEREF _Toc525132034 \h </w:instrText>
+          <w:instrText xml:space="preserve"> PAGEREF _Toc29847711 \h </w:instrText>
         </w:r>
         <w:r>
           <w:rPr>
@@ -852,7 +873,7 @@
             <w:noProof/>
             <w:webHidden/>
           </w:rPr>
-          <w:t>9</w:t>
+          <w:t>10</w:t>
         </w:r>
         <w:r>
           <w:rPr>
@@ -865,22 +886,21 @@
     </w:p>
     <w:p>
       <w:pPr>
-        <w:pStyle w:val="Verzeichnis1"/>
+        <w:pStyle w:val="Verzeichnis2"/>
         <w:rPr>
           <w:rFonts w:asciiTheme="minorHAnsi" w:eastAsiaTheme="minorEastAsia" w:hAnsiTheme="minorHAnsi" w:cstheme="minorBidi"/>
           <w:b w:val="0"/>
           <w:noProof/>
           <w:sz w:val="22"/>
+          <w:szCs w:val="22"/>
           <w:lang w:val="de-DE" w:eastAsia="de-DE"/>
         </w:rPr>
       </w:pPr>
-      <w:hyperlink w:anchor="_Toc525132035" w:history="1">
+      <w:hyperlink w:anchor="_Toc29847712" w:history="1">
         <w:r>
           <w:rPr>
             <w:rStyle w:val="Hyperlink"/>
-            <w:rFonts w:cs="Calibri"/>
-            <w:noProof/>
-            <w:lang w:val="en-US"/>
+            <w:noProof/>
           </w:rPr>
           <w:t>How it works for Interactive Grids</w:t>
         </w:r>
@@ -903,7 +923,7 @@
             <w:noProof/>
             <w:webHidden/>
           </w:rPr>
-          <w:instrText xml:space="preserve"> PAGEREF _Toc525132035 \h </w:instrText>
+          <w:instrText xml:space="preserve"> PAGEREF _Toc29847712 \h </w:instrText>
         </w:r>
         <w:r>
           <w:rPr>
@@ -923,7 +943,7 @@
             <w:noProof/>
             <w:webHidden/>
           </w:rPr>
-          <w:t>9</w:t>
+          <w:t>11</w:t>
         </w:r>
         <w:r>
           <w:rPr>
@@ -936,21 +956,21 @@
     </w:p>
     <w:p>
       <w:pPr>
-        <w:pStyle w:val="Verzeichnis2"/>
+        <w:pStyle w:val="Verzeichnis1"/>
         <w:rPr>
           <w:rFonts w:asciiTheme="minorHAnsi" w:eastAsiaTheme="minorEastAsia" w:hAnsiTheme="minorHAnsi" w:cstheme="minorBidi"/>
           <w:b w:val="0"/>
           <w:noProof/>
           <w:sz w:val="22"/>
-          <w:szCs w:val="22"/>
           <w:lang w:val="de-DE" w:eastAsia="de-DE"/>
         </w:rPr>
       </w:pPr>
-      <w:hyperlink w:anchor="_Toc525132036" w:history="1">
+      <w:hyperlink w:anchor="_Toc29847713" w:history="1">
         <w:r>
           <w:rPr>
             <w:rStyle w:val="Hyperlink"/>
             <w:noProof/>
+            <w:lang w:val="en-US"/>
           </w:rPr>
           <w:t>Configuration Settings</w:t>
         </w:r>
@@ -973,7 +993,7 @@
             <w:noProof/>
             <w:webHidden/>
           </w:rPr>
-          <w:instrText xml:space="preserve"> PAGEREF _Toc525132036 \h </w:instrText>
+          <w:instrText xml:space="preserve"> PAGEREF _Toc29847713 \h </w:instrText>
         </w:r>
         <w:r>
           <w:rPr>
@@ -993,7 +1013,7 @@
             <w:noProof/>
             <w:webHidden/>
           </w:rPr>
-          <w:t>10</w:t>
+          <w:t>11</w:t>
         </w:r>
         <w:r>
           <w:rPr>
@@ -1006,16 +1026,17 @@
     </w:p>
     <w:p>
       <w:pPr>
-        <w:pStyle w:val="Verzeichnis1"/>
+        <w:pStyle w:val="Verzeichnis2"/>
         <w:rPr>
           <w:rFonts w:asciiTheme="minorHAnsi" w:eastAsiaTheme="minorEastAsia" w:hAnsiTheme="minorHAnsi" w:cstheme="minorBidi"/>
           <w:b w:val="0"/>
           <w:noProof/>
           <w:sz w:val="22"/>
+          <w:szCs w:val="22"/>
           <w:lang w:val="de-DE" w:eastAsia="de-DE"/>
         </w:rPr>
       </w:pPr>
-      <w:hyperlink w:anchor="_Toc525132037" w:history="1">
+      <w:hyperlink w:anchor="_Toc29847714" w:history="1">
         <w:r>
           <w:rPr>
             <w:rStyle w:val="Hyperlink"/>
@@ -1042,7 +1063,7 @@
             <w:noProof/>
             <w:webHidden/>
           </w:rPr>
-          <w:instrText xml:space="preserve"> PAGEREF _Toc525132037 \h </w:instrText>
+          <w:instrText xml:space="preserve"> PAGEREF _Toc29847714 \h </w:instrText>
         </w:r>
         <w:r>
           <w:rPr>
@@ -1062,7 +1083,7 @@
             <w:noProof/>
             <w:webHidden/>
           </w:rPr>
-          <w:t>10</w:t>
+          <w:t>11</w:t>
         </w:r>
         <w:r>
           <w:rPr>
@@ -1085,7 +1106,7 @@
           <w:lang w:val="de-DE" w:eastAsia="de-DE"/>
         </w:rPr>
       </w:pPr>
-      <w:hyperlink w:anchor="_Toc525132038" w:history="1">
+      <w:hyperlink w:anchor="_Toc29847715" w:history="1">
         <w:r>
           <w:rPr>
             <w:rStyle w:val="Hyperlink"/>
@@ -1112,7 +1133,7 @@
             <w:noProof/>
             <w:webHidden/>
           </w:rPr>
-          <w:instrText xml:space="preserve"> PAGEREF _Toc525132038 \h </w:instrText>
+          <w:instrText xml:space="preserve"> PAGEREF _Toc29847715 \h </w:instrText>
         </w:r>
         <w:r>
           <w:rPr>
@@ -1132,7 +1153,7 @@
             <w:noProof/>
             <w:webHidden/>
           </w:rPr>
-          <w:t>10</w:t>
+          <w:t>12</w:t>
         </w:r>
         <w:r>
           <w:rPr>
@@ -1155,7 +1176,7 @@
           <w:lang w:val="de-DE" w:eastAsia="de-DE"/>
         </w:rPr>
       </w:pPr>
-      <w:hyperlink w:anchor="_Toc525132039" w:history="1">
+      <w:hyperlink w:anchor="_Toc29847716" w:history="1">
         <w:r>
           <w:rPr>
             <w:rStyle w:val="Hyperlink"/>
@@ -1182,7 +1203,7 @@
             <w:noProof/>
             <w:webHidden/>
           </w:rPr>
-          <w:instrText xml:space="preserve"> PAGEREF _Toc525132039 \h </w:instrText>
+          <w:instrText xml:space="preserve"> PAGEREF _Toc29847716 \h </w:instrText>
         </w:r>
         <w:r>
           <w:rPr>
@@ -1202,7 +1223,7 @@
             <w:noProof/>
             <w:webHidden/>
           </w:rPr>
-          <w:t>10</w:t>
+          <w:t>12</w:t>
         </w:r>
         <w:r>
           <w:rPr>
@@ -1225,7 +1246,7 @@
           <w:lang w:val="de-DE" w:eastAsia="de-DE"/>
         </w:rPr>
       </w:pPr>
-      <w:hyperlink w:anchor="_Toc525132040" w:history="1">
+      <w:hyperlink w:anchor="_Toc29847717" w:history="1">
         <w:r>
           <w:rPr>
             <w:rStyle w:val="Hyperlink"/>
@@ -1252,7 +1273,7 @@
             <w:noProof/>
             <w:webHidden/>
           </w:rPr>
-          <w:instrText xml:space="preserve"> PAGEREF _Toc525132040 \h </w:instrText>
+          <w:instrText xml:space="preserve"> PAGEREF _Toc29847717 \h </w:instrText>
         </w:r>
         <w:r>
           <w:rPr>
@@ -1272,7 +1293,7 @@
             <w:noProof/>
             <w:webHidden/>
           </w:rPr>
-          <w:t>10</w:t>
+          <w:t>12</w:t>
         </w:r>
         <w:r>
           <w:rPr>
@@ -1295,7 +1316,7 @@
           <w:lang w:val="de-DE" w:eastAsia="de-DE"/>
         </w:rPr>
       </w:pPr>
-      <w:hyperlink w:anchor="_Toc525132041" w:history="1">
+      <w:hyperlink w:anchor="_Toc29847718" w:history="1">
         <w:r>
           <w:rPr>
             <w:rStyle w:val="Hyperlink"/>
@@ -1322,7 +1343,7 @@
             <w:noProof/>
             <w:webHidden/>
           </w:rPr>
-          <w:instrText xml:space="preserve"> PAGEREF _Toc525132041 \h </w:instrText>
+          <w:instrText xml:space="preserve"> PAGEREF _Toc29847718 \h </w:instrText>
         </w:r>
         <w:r>
           <w:rPr>
@@ -1342,7 +1363,7 @@
             <w:noProof/>
             <w:webHidden/>
           </w:rPr>
-          <w:t>11</w:t>
+          <w:t>13</w:t>
         </w:r>
         <w:r>
           <w:rPr>
@@ -1365,7 +1386,7 @@
           <w:lang w:val="de-DE" w:eastAsia="de-DE"/>
         </w:rPr>
       </w:pPr>
-      <w:hyperlink w:anchor="_Toc525132042" w:history="1">
+      <w:hyperlink w:anchor="_Toc29847719" w:history="1">
         <w:r>
           <w:rPr>
             <w:rStyle w:val="Hyperlink"/>
@@ -1392,7 +1413,7 @@
             <w:noProof/>
             <w:webHidden/>
           </w:rPr>
-          <w:instrText xml:space="preserve"> PAGEREF _Toc525132042 \h </w:instrText>
+          <w:instrText xml:space="preserve"> PAGEREF _Toc29847719 \h </w:instrText>
         </w:r>
         <w:r>
           <w:rPr>
@@ -1412,7 +1433,7 @@
             <w:noProof/>
             <w:webHidden/>
           </w:rPr>
-          <w:t>11</w:t>
+          <w:t>13</w:t>
         </w:r>
         <w:r>
           <w:rPr>
@@ -1434,7 +1455,7 @@
           <w:lang w:val="de-DE" w:eastAsia="de-DE"/>
         </w:rPr>
       </w:pPr>
-      <w:hyperlink w:anchor="_Toc525132043" w:history="1">
+      <w:hyperlink w:anchor="_Toc29847720" w:history="1">
         <w:r>
           <w:rPr>
             <w:rStyle w:val="Hyperlink"/>
@@ -1462,7 +1483,7 @@
             <w:noProof/>
             <w:webHidden/>
           </w:rPr>
-          <w:instrText xml:space="preserve"> PAGEREF _Toc525132043 \h </w:instrText>
+          <w:instrText xml:space="preserve"> PAGEREF _Toc29847720 \h </w:instrText>
         </w:r>
         <w:r>
           <w:rPr>
@@ -1482,7 +1503,7 @@
             <w:noProof/>
             <w:webHidden/>
           </w:rPr>
-          <w:t>11</w:t>
+          <w:t>14</w:t>
         </w:r>
         <w:r>
           <w:rPr>
@@ -1505,7 +1526,7 @@
           <w:lang w:val="de-DE" w:eastAsia="de-DE"/>
         </w:rPr>
       </w:pPr>
-      <w:hyperlink w:anchor="_Toc525132044" w:history="1">
+      <w:hyperlink w:anchor="_Toc29847721" w:history="1">
         <w:r>
           <w:rPr>
             <w:rStyle w:val="Hyperlink"/>
@@ -1532,7 +1553,7 @@
             <w:noProof/>
             <w:webHidden/>
           </w:rPr>
-          <w:instrText xml:space="preserve"> PAGEREF _Toc525132044 \h </w:instrText>
+          <w:instrText xml:space="preserve"> PAGEREF _Toc29847721 \h </w:instrText>
         </w:r>
         <w:r>
           <w:rPr>
@@ -1552,7 +1573,7 @@
             <w:noProof/>
             <w:webHidden/>
           </w:rPr>
-          <w:t>11</w:t>
+          <w:t>14</w:t>
         </w:r>
         <w:r>
           <w:rPr>
@@ -1575,7 +1596,7 @@
           <w:lang w:val="de-DE" w:eastAsia="de-DE"/>
         </w:rPr>
       </w:pPr>
-      <w:hyperlink w:anchor="_Toc525132045" w:history="1">
+      <w:hyperlink w:anchor="_Toc29847722" w:history="1">
         <w:r>
           <w:rPr>
             <w:rStyle w:val="Hyperlink"/>
@@ -1602,7 +1623,7 @@
             <w:noProof/>
             <w:webHidden/>
           </w:rPr>
-          <w:instrText xml:space="preserve"> PAGEREF _Toc525132045 \h </w:instrText>
+          <w:instrText xml:space="preserve"> PAGEREF _Toc29847722 \h </w:instrText>
         </w:r>
         <w:r>
           <w:rPr>
@@ -1622,7 +1643,7 @@
             <w:noProof/>
             <w:webHidden/>
           </w:rPr>
-          <w:t>12</w:t>
+          <w:t>14</w:t>
         </w:r>
         <w:r>
           <w:rPr>
@@ -1645,7 +1666,7 @@
           <w:lang w:val="de-DE" w:eastAsia="de-DE"/>
         </w:rPr>
       </w:pPr>
-      <w:hyperlink w:anchor="_Toc525132046" w:history="1">
+      <w:hyperlink w:anchor="_Toc29847723" w:history="1">
         <w:r>
           <w:rPr>
             <w:rStyle w:val="Hyperlink"/>
@@ -1672,7 +1693,7 @@
             <w:noProof/>
             <w:webHidden/>
           </w:rPr>
-          <w:instrText xml:space="preserve"> PAGEREF _Toc525132046 \h </w:instrText>
+          <w:instrText xml:space="preserve"> PAGEREF _Toc29847723 \h </w:instrText>
         </w:r>
         <w:r>
           <w:rPr>
@@ -1692,7 +1713,7 @@
             <w:noProof/>
             <w:webHidden/>
           </w:rPr>
-          <w:t>12</w:t>
+          <w:t>14</w:t>
         </w:r>
         <w:r>
           <w:rPr>
@@ -1715,7 +1736,7 @@
           <w:lang w:val="de-DE" w:eastAsia="de-DE"/>
         </w:rPr>
       </w:pPr>
-      <w:hyperlink w:anchor="_Toc525132047" w:history="1">
+      <w:hyperlink w:anchor="_Toc29847724" w:history="1">
         <w:r>
           <w:rPr>
             <w:rStyle w:val="Hyperlink"/>
@@ -1742,7 +1763,7 @@
             <w:noProof/>
             <w:webHidden/>
           </w:rPr>
-          <w:instrText xml:space="preserve"> PAGEREF _Toc525132047 \h </w:instrText>
+          <w:instrText xml:space="preserve"> PAGEREF _Toc29847724 \h </w:instrText>
         </w:r>
         <w:r>
           <w:rPr>
@@ -1762,7 +1783,7 @@
             <w:noProof/>
             <w:webHidden/>
           </w:rPr>
-          <w:t>13</w:t>
+          <w:t>15</w:t>
         </w:r>
         <w:r>
           <w:rPr>
@@ -1785,7 +1806,7 @@
           <w:lang w:val="de-DE" w:eastAsia="de-DE"/>
         </w:rPr>
       </w:pPr>
-      <w:hyperlink w:anchor="_Toc525132048" w:history="1">
+      <w:hyperlink w:anchor="_Toc29847725" w:history="1">
         <w:r>
           <w:rPr>
             <w:rStyle w:val="Hyperlink"/>
@@ -1812,7 +1833,7 @@
             <w:noProof/>
             <w:webHidden/>
           </w:rPr>
-          <w:instrText xml:space="preserve"> PAGEREF _Toc525132048 \h </w:instrText>
+          <w:instrText xml:space="preserve"> PAGEREF _Toc29847725 \h </w:instrText>
         </w:r>
         <w:r>
           <w:rPr>
@@ -1832,7 +1853,7 @@
             <w:noProof/>
             <w:webHidden/>
           </w:rPr>
-          <w:t>14</w:t>
+          <w:t>16</w:t>
         </w:r>
         <w:r>
           <w:rPr>
@@ -1846,9 +1867,9 @@
     <w:p>
       <w:r>
         <w:rPr>
-          <w:b/>
-          <w:bCs/>
-          <w:lang w:val="de-DE"/>
+          <w:sz w:val="28"/>
+          <w:szCs w:val="32"/>
+          <w:lang w:val="en-US"/>
         </w:rPr>
         <w:fldChar w:fldCharType="end"/>
       </w:r>
@@ -1871,43 +1892,29 @@
     </w:p>
     <w:p>
       <w:pPr>
-        <w:pStyle w:val="Verzeichnis1"/>
-        <w:rPr>
-          <w:lang w:val="en-US"/>
-        </w:rPr>
-      </w:pPr>
-      <w:bookmarkStart w:id="0" w:name="_Toc525132023"/>
-      <w:r>
-        <w:rPr>
-          <w:lang w:val="en-US"/>
+        <w:pStyle w:val="Verzeichnis2"/>
+        <w:outlineLvl w:val="0"/>
+      </w:pPr>
+      <w:bookmarkStart w:id="1" w:name="_Toc29847700"/>
+      <w:r>
+        <w:rPr>
+          <w:sz w:val="32"/>
+          <w:szCs w:val="32"/>
         </w:rPr>
         <w:lastRenderedPageBreak/>
         <w:t>Overview</w:t>
       </w:r>
-      <w:bookmarkEnd w:id="0"/>
-      <w:r>
-        <w:rPr>
-          <w:lang w:val="en-US"/>
-        </w:rPr>
-        <w:t xml:space="preserve"> </w:t>
-      </w:r>
+      <w:bookmarkEnd w:id="1"/>
     </w:p>
     <w:p>
       <w:pPr>
         <w:pStyle w:val="Verzeichnis2"/>
-        <w:rPr>
-          <w:sz w:val="26"/>
-          <w:szCs w:val="26"/>
-        </w:rPr>
-      </w:pPr>
-      <w:bookmarkStart w:id="1" w:name="_Toc525132024"/>
-      <w:r>
-        <w:t>Intro</w:t>
-      </w:r>
-      <w:r>
-        <w:t>duction</w:t>
-      </w:r>
-      <w:bookmarkEnd w:id="1"/>
+      </w:pPr>
+      <w:bookmarkStart w:id="2" w:name="_Toc29847701"/>
+      <w:r>
+        <w:t>Introduction</w:t>
+      </w:r>
+      <w:bookmarkEnd w:id="2"/>
       <w:r>
         <w:t xml:space="preserve"> </w:t>
       </w:r>
@@ -1970,8 +1977,9 @@
           <w:szCs w:val="22"/>
           <w:lang w:val="en-US"/>
         </w:rPr>
-        <w:t xml:space="preserve"> MS</w:t>
-      </w:r>
+        <w:t xml:space="preserve"> </w:t>
+      </w:r>
+      <w:proofErr w:type="spellStart"/>
       <w:r>
         <w:rPr>
           <w:rFonts w:ascii="Calibri" w:hAnsi="Calibri" w:cs="Calibri"/>
@@ -1980,8 +1988,19 @@
           <w:szCs w:val="22"/>
           <w:lang w:val="en-US"/>
         </w:rPr>
+        <w:t>MS</w:t>
+      </w:r>
+      <w:r>
+        <w:rPr>
+          <w:rFonts w:ascii="Calibri" w:hAnsi="Calibri" w:cs="Calibri"/>
+          <w:b/>
+          <w:sz w:val="22"/>
+          <w:szCs w:val="22"/>
+          <w:lang w:val="en-US"/>
+        </w:rPr>
         <w:t>Excel</w:t>
       </w:r>
+      <w:proofErr w:type="spellEnd"/>
       <w:r>
         <w:rPr>
           <w:rFonts w:ascii="Calibri" w:hAnsi="Calibri" w:cs="Calibri"/>
@@ -2096,11 +2115,11 @@
       <w:pPr>
         <w:pStyle w:val="Verzeichnis2"/>
       </w:pPr>
-      <w:bookmarkStart w:id="2" w:name="_Toc525132025"/>
+      <w:bookmarkStart w:id="3" w:name="_Toc29847702"/>
       <w:r>
         <w:t>Features at a Glance</w:t>
       </w:r>
-      <w:bookmarkEnd w:id="2"/>
+      <w:bookmarkEnd w:id="3"/>
       <w:r>
         <w:t xml:space="preserve"> </w:t>
       </w:r>
@@ -2380,11 +2399,11 @@
       <w:pPr>
         <w:pStyle w:val="Verzeichnis2"/>
       </w:pPr>
-      <w:bookmarkStart w:id="3" w:name="_Toc525132026"/>
+      <w:bookmarkStart w:id="4" w:name="_Toc29847703"/>
       <w:r>
         <w:t>License</w:t>
       </w:r>
-      <w:bookmarkEnd w:id="3"/>
+      <w:bookmarkEnd w:id="4"/>
       <w:r>
         <w:t xml:space="preserve"> </w:t>
       </w:r>
@@ -2425,7 +2444,27 @@
           <w:szCs w:val="22"/>
           <w:lang w:val="en-US"/>
         </w:rPr>
-        <w:t xml:space="preserve"> to MSExcel" APEX plugin and </w:t>
+        <w:t xml:space="preserve"> to </w:t>
+      </w:r>
+      <w:proofErr w:type="spellStart"/>
+      <w:r>
+        <w:rPr>
+          <w:rFonts w:ascii="Calibri" w:hAnsi="Calibri" w:cs="Calibri"/>
+          <w:sz w:val="22"/>
+          <w:szCs w:val="22"/>
+          <w:lang w:val="en-US"/>
+        </w:rPr>
+        <w:t>MSExcel</w:t>
+      </w:r>
+      <w:proofErr w:type="spellEnd"/>
+      <w:r>
+        <w:rPr>
+          <w:rFonts w:ascii="Calibri" w:hAnsi="Calibri" w:cs="Calibri"/>
+          <w:sz w:val="22"/>
+          <w:szCs w:val="22"/>
+          <w:lang w:val="en-US"/>
+        </w:rPr>
+        <w:t xml:space="preserve">" APEX plugin and </w:t>
       </w:r>
       <w:r>
         <w:rPr>
@@ -2558,14 +2597,20 @@
       <w:pPr>
         <w:pStyle w:val="Verzeichnis2"/>
       </w:pPr>
-      <w:bookmarkStart w:id="4" w:name="_Toc525132027"/>
-      <w:r>
-        <w:t>Legal Disclaimer</w:t>
-      </w:r>
-      <w:bookmarkEnd w:id="4"/>
+      <w:bookmarkStart w:id="5" w:name="_Toc29847704"/>
+      <w:r>
+        <w:t>Legal</w:t>
+      </w:r>
       <w:r>
         <w:t xml:space="preserve"> </w:t>
       </w:r>
+      <w:r>
+        <w:t>Disclaimer</w:t>
+      </w:r>
+      <w:bookmarkEnd w:id="5"/>
+      <w:r>
+        <w:t xml:space="preserve"> </w:t>
+      </w:r>
     </w:p>
     <w:p>
       <w:pPr>
@@ -2585,101 +2630,1041 @@
     </w:p>
     <w:p>
       <w:pPr>
+        <w:spacing w:after="0" w:line="240" w:lineRule="auto"/>
+        <w:rPr>
+          <w:b/>
+          <w:sz w:val="32"/>
+          <w:szCs w:val="32"/>
+          <w:lang w:val="en-US"/>
+        </w:rPr>
+      </w:pPr>
+      <w:r>
+        <w:rPr>
+          <w:lang w:val="en-US"/>
+        </w:rPr>
+        <w:br w:type="page"/>
+      </w:r>
+    </w:p>
+    <w:p>
+      <w:pPr>
         <w:pStyle w:val="Verzeichnis2"/>
-      </w:pPr>
-      <w:bookmarkStart w:id="5" w:name="_Toc525132028"/>
-      <w:r>
-        <w:t>F</w:t>
-      </w:r>
-      <w:r>
-        <w:t xml:space="preserve">ound </w:t>
-      </w:r>
-      <w:r>
-        <w:t>a bug</w:t>
-      </w:r>
-      <w:bookmarkEnd w:id="5"/>
+        <w:outlineLvl w:val="0"/>
+        <w:rPr>
+          <w:sz w:val="32"/>
+          <w:szCs w:val="32"/>
+        </w:rPr>
+      </w:pPr>
+      <w:bookmarkStart w:id="6" w:name="_Toc29847705"/>
+      <w:r>
+        <w:rPr>
+          <w:sz w:val="32"/>
+          <w:szCs w:val="32"/>
+        </w:rPr>
+        <w:lastRenderedPageBreak/>
+        <w:t xml:space="preserve">Problem </w:t>
+      </w:r>
+      <w:proofErr w:type="spellStart"/>
+      <w:r>
+        <w:rPr>
+          <w:sz w:val="32"/>
+          <w:szCs w:val="32"/>
+        </w:rPr>
+        <w:t>solving</w:t>
+      </w:r>
+      <w:proofErr w:type="spellEnd"/>
+      <w:r>
+        <w:rPr>
+          <w:sz w:val="32"/>
+          <w:szCs w:val="32"/>
+        </w:rPr>
+        <w:t xml:space="preserve"> </w:t>
+      </w:r>
+      <w:proofErr w:type="spellStart"/>
+      <w:r>
+        <w:rPr>
+          <w:sz w:val="32"/>
+          <w:szCs w:val="32"/>
+        </w:rPr>
+        <w:t>and</w:t>
+      </w:r>
+      <w:proofErr w:type="spellEnd"/>
+      <w:r>
+        <w:rPr>
+          <w:sz w:val="32"/>
+          <w:szCs w:val="32"/>
+        </w:rPr>
+        <w:t xml:space="preserve"> </w:t>
+      </w:r>
+      <w:proofErr w:type="spellStart"/>
+      <w:r>
+        <w:rPr>
+          <w:sz w:val="32"/>
+          <w:szCs w:val="32"/>
+        </w:rPr>
+        <w:t>diagnosis</w:t>
+      </w:r>
+      <w:bookmarkEnd w:id="6"/>
+      <w:proofErr w:type="spellEnd"/>
     </w:p>
     <w:p>
       <w:pPr>
         <w:spacing w:after="0"/>
         <w:ind w:left="1701" w:right="849"/>
         <w:rPr>
-          <w:lang w:val="en-US"/>
-        </w:rPr>
-      </w:pPr>
-      <w:r>
-        <w:rPr>
-          <w:rFonts w:cs="Calibri"/>
-          <w:lang w:val="en-US"/>
-        </w:rPr>
-        <w:t xml:space="preserve">If you have found a bug, please send us debug information. To do this, set </w:t>
-      </w:r>
-      <w:r>
-        <w:rPr>
+          <w:rFonts w:cs="Calibri"/>
+          <w:lang w:val="en-US"/>
+        </w:rPr>
+      </w:pPr>
+      <w:r>
+        <w:rPr>
+          <w:rFonts w:cs="Calibri"/>
+          <w:lang w:val="en-US"/>
+        </w:rPr>
+        <w:t xml:space="preserve">If </w:t>
+      </w:r>
+      <w:r>
+        <w:rPr>
+          <w:rFonts w:cs="Calibri"/>
+          <w:lang w:val="en-US"/>
+        </w:rPr>
+        <w:t>plugin does not work</w:t>
+      </w:r>
+      <w:r>
+        <w:rPr>
+          <w:rFonts w:cs="Calibri"/>
+          <w:lang w:val="en-US"/>
+        </w:rPr>
+        <w:t xml:space="preserve">, please </w:t>
+      </w:r>
+      <w:r>
+        <w:rPr>
+          <w:rFonts w:cs="Calibri"/>
+          <w:lang w:val="en-US"/>
+        </w:rPr>
+        <w:t xml:space="preserve">first try </w:t>
+      </w:r>
+      <w:r>
+        <w:rPr>
+          <w:rFonts w:cs="Calibri"/>
+          <w:lang w:val="en-US"/>
+        </w:rPr>
+        <w:t xml:space="preserve">to </w:t>
+      </w:r>
+      <w:r>
+        <w:rPr>
+          <w:rFonts w:cs="Calibri"/>
+          <w:lang w:val="en-US"/>
+        </w:rPr>
+        <w:t xml:space="preserve">find </w:t>
+      </w:r>
+      <w:r>
+        <w:rPr>
+          <w:rFonts w:cs="Calibri"/>
+          <w:lang w:val="en-US"/>
+        </w:rPr>
+        <w:t xml:space="preserve">an </w:t>
+      </w:r>
+      <w:r>
+        <w:rPr>
+          <w:rFonts w:cs="Calibri"/>
+          <w:lang w:val="en-US"/>
+        </w:rPr>
+        <w:t>existing solution:</w:t>
+      </w:r>
+      <w:r>
+        <w:rPr>
+          <w:rFonts w:cs="Calibri"/>
+          <w:lang w:val="en-US"/>
+        </w:rPr>
+        <w:tab/>
+      </w:r>
+    </w:p>
+    <w:p>
+      <w:pPr>
+        <w:pStyle w:val="Listenabsatz"/>
+        <w:numPr>
+          <w:ilvl w:val="0"/>
+          <w:numId w:val="8"/>
+        </w:numPr>
+        <w:spacing w:after="0"/>
+        <w:ind w:right="849"/>
+        <w:rPr>
+          <w:rFonts w:cs="Calibri"/>
+          <w:lang w:val="en-US"/>
+        </w:rPr>
+      </w:pPr>
+      <w:r>
+        <w:rPr>
+          <w:rFonts w:cs="Calibri"/>
           <w:b/>
           <w:lang w:val="en-US"/>
         </w:rPr>
-        <w:t xml:space="preserve">Return Data </w:t>
-      </w:r>
-      <w:r>
-        <w:rPr>
-          <w:lang w:val="en-US"/>
-        </w:rPr>
-        <w:t>plugin options to</w:t>
-      </w:r>
-      <w:r>
-        <w:rPr>
+        <w:t>For all Errors</w:t>
+      </w:r>
+      <w:r>
+        <w:rPr>
+          <w:rFonts w:cs="Calibri"/>
+          <w:lang w:val="en-US"/>
+        </w:rPr>
+        <w:br/>
+      </w:r>
+      <w:proofErr w:type="gramStart"/>
+      <w:r>
+        <w:rPr>
+          <w:rFonts w:cs="Calibri"/>
+          <w:lang w:val="en-US"/>
+        </w:rPr>
+        <w:t>Check</w:t>
+      </w:r>
+      <w:proofErr w:type="gramEnd"/>
+      <w:r>
+        <w:rPr>
+          <w:rFonts w:cs="Calibri"/>
+          <w:lang w:val="en-US"/>
+        </w:rPr>
+        <w:t xml:space="preserve"> the version of the plugin. Make backup of your version, download and install the newest </w:t>
+      </w:r>
+      <w:r>
+        <w:rPr>
+          <w:rFonts w:cs="Calibri"/>
+          <w:lang w:val="en-US"/>
+        </w:rPr>
+        <w:t xml:space="preserve">one </w:t>
+      </w:r>
+      <w:r>
+        <w:rPr>
+          <w:rFonts w:cs="Calibri"/>
+          <w:lang w:val="en-US"/>
+        </w:rPr>
+        <w:t xml:space="preserve">directly from the </w:t>
+      </w:r>
+      <w:r>
+        <w:rPr>
+          <w:rFonts w:cs="Calibri"/>
+          <w:lang w:val="en-US"/>
+        </w:rPr>
+        <w:t>GitHub</w:t>
+      </w:r>
+      <w:r>
+        <w:rPr>
+          <w:rFonts w:cs="Calibri"/>
+          <w:lang w:val="en-US"/>
+        </w:rPr>
+        <w:t xml:space="preserve">.   </w:t>
+      </w:r>
+    </w:p>
+    <w:p>
+      <w:pPr>
+        <w:pStyle w:val="Listenabsatz"/>
+        <w:numPr>
+          <w:ilvl w:val="0"/>
+          <w:numId w:val="8"/>
+        </w:numPr>
+        <w:spacing w:after="0"/>
+        <w:ind w:right="849"/>
+        <w:rPr>
+          <w:rFonts w:cs="Calibri"/>
+          <w:lang w:val="en-US"/>
+        </w:rPr>
+      </w:pPr>
+      <w:r>
+        <w:rPr>
+          <w:rFonts w:cs="Calibri"/>
           <w:b/>
           <w:lang w:val="en-US"/>
         </w:rPr>
-        <w:t xml:space="preserve"> “Debug Information”</w:t>
-      </w:r>
-      <w:r>
-        <w:rPr>
+        <w:t>For all ORA-Error</w:t>
+      </w:r>
+      <w:r>
+        <w:rPr>
+          <w:rFonts w:cs="Calibri"/>
           <w:b/>
           <w:lang w:val="en-US"/>
         </w:rPr>
+        <w:t>s</w:t>
+      </w:r>
+      <w:r>
+        <w:rPr>
+          <w:rFonts w:cs="Calibri"/>
+          <w:b/>
+          <w:lang w:val="en-US"/>
+        </w:rPr>
+        <w:br/>
+      </w:r>
+      <w:proofErr w:type="gramStart"/>
+      <w:r>
+        <w:rPr>
+          <w:rFonts w:cs="Calibri"/>
+          <w:lang w:val="en-US"/>
+        </w:rPr>
+        <w:t>First</w:t>
+      </w:r>
+      <w:proofErr w:type="gramEnd"/>
+      <w:r>
+        <w:rPr>
+          <w:rFonts w:cs="Calibri"/>
+          <w:lang w:val="en-US"/>
+        </w:rPr>
+        <w:t xml:space="preserve"> try </w:t>
+      </w:r>
+      <w:r>
+        <w:rPr>
+          <w:rFonts w:cs="Calibri"/>
+          <w:lang w:val="en-US"/>
+        </w:rPr>
+        <w:t xml:space="preserve">to download the same data without plugin using standard APEX functionality, for example, as CSV. If you still get an error – problem is in your query. Check it for all </w:t>
+      </w:r>
+      <w:r>
+        <w:rPr>
+          <w:rFonts w:cs="Calibri"/>
+          <w:lang w:val="en-US"/>
+        </w:rPr>
+        <w:t xml:space="preserve">the </w:t>
+      </w:r>
+      <w:r>
+        <w:rPr>
+          <w:rFonts w:cs="Calibri"/>
+          <w:lang w:val="en-US"/>
+        </w:rPr>
+        <w:t xml:space="preserve">data, not only for first N-rows usually displayed in the report UI. </w:t>
+      </w:r>
+    </w:p>
+    <w:p>
+      <w:pPr>
+        <w:pStyle w:val="Listenabsatz"/>
+        <w:numPr>
+          <w:ilvl w:val="0"/>
+          <w:numId w:val="8"/>
+        </w:numPr>
+        <w:spacing w:after="0"/>
+        <w:ind w:right="849"/>
+        <w:rPr>
+          <w:rFonts w:cs="Calibri"/>
+          <w:lang w:val="en-US"/>
+        </w:rPr>
+      </w:pPr>
+      <w:r>
+        <w:rPr>
+          <w:rFonts w:cs="Calibri"/>
+          <w:b/>
+          <w:lang w:val="en-US"/>
+        </w:rPr>
+        <w:t>ORA-06508: PL/SQL: could not find program unit being called</w:t>
+      </w:r>
+      <w:r>
+        <w:rPr>
+          <w:rFonts w:cs="Calibri"/>
+          <w:b/>
+          <w:lang w:val="en-US"/>
+        </w:rPr>
+        <w:br/>
+      </w:r>
+      <w:r>
+        <w:rPr>
+          <w:rFonts w:cs="Calibri"/>
+          <w:lang w:val="en-US"/>
+        </w:rPr>
+        <w:t>Check step 2 and 1</w:t>
+      </w:r>
+      <w:r>
+        <w:rPr>
+          <w:rFonts w:cs="Calibri"/>
+          <w:lang w:val="en-US"/>
+        </w:rPr>
+        <w:t xml:space="preserve"> first</w:t>
+      </w:r>
+      <w:r>
+        <w:rPr>
+          <w:rFonts w:cs="Calibri"/>
+          <w:lang w:val="en-US"/>
+        </w:rPr>
         <w:t xml:space="preserve">. </w:t>
       </w:r>
       <w:r>
         <w:rPr>
-          <w:lang w:val="en-US"/>
-        </w:rPr>
-        <w:t xml:space="preserve">Try to get your </w:t>
-      </w:r>
-      <w:r>
-        <w:rPr>
-          <w:lang w:val="en-US"/>
-        </w:rPr>
-        <w:t>data again. You</w:t>
-      </w:r>
-      <w:r>
-        <w:rPr>
-          <w:lang w:val="en-US"/>
-        </w:rPr>
-        <w:t>’ll</w:t>
-      </w:r>
-      <w:r>
-        <w:rPr>
-          <w:lang w:val="en-US"/>
-        </w:rPr>
-        <w:t xml:space="preserve"> get text </w:t>
-      </w:r>
-      <w:r>
-        <w:rPr>
-          <w:lang w:val="en-US"/>
-        </w:rPr>
-        <w:t xml:space="preserve">a </w:t>
-      </w:r>
-      <w:r>
-        <w:rPr>
-          <w:lang w:val="en-US"/>
-        </w:rPr>
-        <w:t>file with debug information.</w:t>
-      </w:r>
-    </w:p>
-    <w:p>
-      <w:pPr>
+          <w:rFonts w:cs="Calibri"/>
+          <w:lang w:val="en-US"/>
+        </w:rPr>
+        <w:br/>
+      </w:r>
+      <w:r>
+        <w:rPr>
+          <w:rFonts w:cs="Calibri"/>
+          <w:lang w:val="en-US"/>
+        </w:rPr>
+        <w:t>This error means, that rights are not proper configured in your system. First try to give EXECUTE rights to SYS.UTL_FILE and SYS.DBMS_LOB packages.</w:t>
+      </w:r>
+      <w:r>
+        <w:rPr>
+          <w:rFonts w:cs="Calibri"/>
+          <w:lang w:val="en-US"/>
+        </w:rPr>
+        <w:br/>
+        <w:t>GRANT EXECUTE ON SYS.UTL_FILE TO #USER#;</w:t>
+      </w:r>
+      <w:r>
+        <w:rPr>
+          <w:rFonts w:cs="Calibri"/>
+          <w:lang w:val="en-US"/>
+        </w:rPr>
+        <w:br/>
+        <w:t>GRANT EXECUTE ON SYS.DBMS_LOB TO #USER#;</w:t>
+      </w:r>
+      <w:r>
+        <w:rPr>
+          <w:rFonts w:cs="Calibri"/>
+          <w:lang w:val="en-US"/>
+        </w:rPr>
+        <w:br/>
+      </w:r>
+      <w:r>
+        <w:rPr>
+          <w:rFonts w:cs="Calibri"/>
+          <w:lang w:val="en-US"/>
+        </w:rPr>
+        <w:t>Where #USER# should be replaced to APEX Application Parsing Schema</w:t>
+      </w:r>
+      <w:r>
+        <w:rPr>
+          <w:rFonts w:cs="Calibri"/>
+          <w:lang w:val="en-US"/>
+        </w:rPr>
+        <w:t xml:space="preserve"> (Parsing Schema != APEX Schema)</w:t>
+      </w:r>
+      <w:r>
+        <w:rPr>
+          <w:rFonts w:cs="Calibri"/>
+          <w:lang w:val="en-US"/>
+        </w:rPr>
+        <w:t>.</w:t>
+      </w:r>
+      <w:r>
+        <w:rPr>
+          <w:rFonts w:cs="Calibri"/>
+          <w:lang w:val="en-US"/>
+        </w:rPr>
+        <w:t xml:space="preserve"> </w:t>
+      </w:r>
+      <w:r>
+        <w:rPr>
+          <w:rFonts w:cs="Calibri"/>
+          <w:lang w:val="en-US"/>
+        </w:rPr>
+        <w:br/>
+        <w:t xml:space="preserve">For configurations, where </w:t>
+      </w:r>
+      <w:r>
+        <w:rPr>
+          <w:rFonts w:cs="Calibri"/>
+          <w:lang w:val="en-US"/>
+        </w:rPr>
+        <w:t>APEX Application Parsing Schema</w:t>
+      </w:r>
+      <w:r>
+        <w:rPr>
+          <w:rFonts w:cs="Calibri"/>
+          <w:lang w:val="en-US"/>
+        </w:rPr>
+        <w:t xml:space="preserve"> differs from the schema where plugin-packages are installed, DBA may should give EXECUTE – grants to all the packages </w:t>
+      </w:r>
+      <w:r>
+        <w:rPr>
+          <w:rFonts w:cs="Calibri"/>
+          <w:lang w:val="en-US"/>
+        </w:rPr>
+        <w:t>(</w:t>
+      </w:r>
+      <w:r>
+        <w:rPr>
+          <w:rFonts w:cs="Calibri"/>
+          <w:lang w:val="en-US"/>
+        </w:rPr>
+        <w:t>AS_ZIP</w:t>
+      </w:r>
+      <w:r>
+        <w:rPr>
+          <w:rFonts w:cs="Calibri"/>
+          <w:lang w:val="en-US"/>
+        </w:rPr>
+        <w:t xml:space="preserve">, </w:t>
+      </w:r>
+      <w:r>
+        <w:rPr>
+          <w:rFonts w:cs="Calibri"/>
+          <w:lang w:val="en-US"/>
+        </w:rPr>
+        <w:t>IR_TO_XLSX</w:t>
+      </w:r>
+      <w:r>
+        <w:rPr>
+          <w:rFonts w:cs="Calibri"/>
+          <w:lang w:val="en-US"/>
+        </w:rPr>
+        <w:t xml:space="preserve">, </w:t>
+      </w:r>
+      <w:r>
+        <w:rPr>
+          <w:rFonts w:cs="Calibri"/>
+          <w:lang w:val="en-US"/>
+        </w:rPr>
+        <w:t>IR_TO_XLSX</w:t>
+      </w:r>
+      <w:r>
+        <w:rPr>
+          <w:rFonts w:cs="Calibri"/>
+          <w:lang w:val="en-US"/>
+        </w:rPr>
+        <w:t xml:space="preserve">, </w:t>
+      </w:r>
+      <w:r>
+        <w:rPr>
+          <w:rFonts w:cs="Calibri"/>
+          <w:lang w:val="en-US"/>
+        </w:rPr>
+        <w:t>IR_TO_MSEXCEL</w:t>
+      </w:r>
+      <w:r>
+        <w:rPr>
+          <w:rFonts w:cs="Calibri"/>
+          <w:lang w:val="en-US"/>
+        </w:rPr>
+        <w:t xml:space="preserve">) for </w:t>
+      </w:r>
+      <w:r>
+        <w:rPr>
+          <w:rFonts w:cs="Calibri"/>
+          <w:lang w:val="en-US"/>
+        </w:rPr>
+        <w:t>APEX Application Parsing Schema</w:t>
+      </w:r>
+      <w:r>
+        <w:rPr>
+          <w:rFonts w:cs="Calibri"/>
+          <w:lang w:val="en-US"/>
+        </w:rPr>
+        <w:t xml:space="preserve">. Please pay attention, that packages are defined with </w:t>
+      </w:r>
+      <w:r>
+        <w:rPr>
+          <w:rFonts w:cs="Calibri"/>
+          <w:lang w:val="en-US"/>
+        </w:rPr>
+        <w:t xml:space="preserve">AUTHID </w:t>
+      </w:r>
+      <w:proofErr w:type="spellStart"/>
+      <w:r>
+        <w:rPr>
+          <w:rFonts w:cs="Calibri"/>
+          <w:lang w:val="en-US"/>
+        </w:rPr>
+        <w:t>current_user</w:t>
+      </w:r>
+      <w:proofErr w:type="spellEnd"/>
+      <w:r>
+        <w:rPr>
+          <w:rFonts w:cs="Calibri"/>
+          <w:lang w:val="en-US"/>
+        </w:rPr>
+        <w:t xml:space="preserve"> – statement. Please give this information to the DBA.</w:t>
+      </w:r>
+    </w:p>
+    <w:p>
+      <w:pPr>
+        <w:pStyle w:val="Listenabsatz"/>
+        <w:numPr>
+          <w:ilvl w:val="0"/>
+          <w:numId w:val="8"/>
+        </w:numPr>
+        <w:spacing w:after="0"/>
+        <w:ind w:right="849"/>
+        <w:rPr>
+          <w:rStyle w:val="tlid-translation"/>
+          <w:rFonts w:cs="Calibri"/>
+          <w:lang w:val="en-US"/>
+        </w:rPr>
+      </w:pPr>
+      <w:r>
+        <w:rPr>
+          <w:rFonts w:cs="Calibri"/>
+          <w:b/>
+          <w:lang w:val="en-US"/>
+        </w:rPr>
+        <w:t xml:space="preserve">No </w:t>
+      </w:r>
+      <w:r>
+        <w:rPr>
+          <w:rFonts w:cs="Calibri"/>
+          <w:b/>
+          <w:lang w:val="en-US"/>
+        </w:rPr>
+        <w:t>XLSX-</w:t>
+      </w:r>
+      <w:r>
+        <w:rPr>
+          <w:rFonts w:cs="Calibri"/>
+          <w:b/>
+          <w:lang w:val="en-US"/>
+        </w:rPr>
+        <w:t xml:space="preserve">Icon </w:t>
+      </w:r>
+      <w:r>
+        <w:rPr>
+          <w:rFonts w:cs="Calibri"/>
+          <w:b/>
+          <w:lang w:val="en-US"/>
+        </w:rPr>
+        <w:t>is displayed</w:t>
+      </w:r>
+      <w:r>
+        <w:rPr>
+          <w:rFonts w:cs="Calibri"/>
+          <w:b/>
+          <w:lang w:val="en-US"/>
+        </w:rPr>
+        <w:br/>
+      </w:r>
+      <w:r>
+        <w:rPr>
+          <w:rFonts w:cs="Calibri"/>
+          <w:lang w:val="en-US"/>
+        </w:rPr>
+        <w:t>3.1. Check step 2 and 1.</w:t>
+      </w:r>
+      <w:r>
+        <w:rPr>
+          <w:rFonts w:cs="Calibri"/>
+          <w:lang w:val="en-US"/>
+        </w:rPr>
+        <w:br/>
+        <w:t>3.2. Check that the page does</w:t>
+      </w:r>
+      <w:r>
+        <w:rPr>
+          <w:rFonts w:cs="Calibri"/>
+          <w:lang w:val="en-US"/>
+        </w:rPr>
+        <w:t xml:space="preserve"> not have any JavaScript – error – use browser console. </w:t>
+      </w:r>
+      <w:r>
+        <w:rPr>
+          <w:rFonts w:cs="Calibri"/>
+          <w:lang w:val="en-US"/>
+        </w:rPr>
+        <w:br/>
+        <w:t xml:space="preserve">3.3. Check that you browser uses the </w:t>
+      </w:r>
+      <w:r>
+        <w:rPr>
+          <w:rFonts w:cs="Calibri"/>
+          <w:lang w:val="en-US"/>
+        </w:rPr>
+        <w:t xml:space="preserve">actual version of </w:t>
+      </w:r>
+      <w:r>
+        <w:rPr>
+          <w:rFonts w:cs="Calibri"/>
+          <w:lang w:val="en-US"/>
+        </w:rPr>
+        <w:t>JavaScript-files (</w:t>
+      </w:r>
+      <w:r>
+        <w:rPr>
+          <w:rFonts w:cs="Calibri"/>
+          <w:lang w:val="en-US"/>
+        </w:rPr>
+        <w:t>IG2MSEXCEL.js</w:t>
+      </w:r>
+      <w:r>
+        <w:rPr>
+          <w:rFonts w:cs="Calibri"/>
+          <w:lang w:val="en-US"/>
+        </w:rPr>
+        <w:t xml:space="preserve"> and </w:t>
+      </w:r>
+      <w:r>
+        <w:rPr>
+          <w:rFonts w:cs="Calibri"/>
+          <w:lang w:val="en-US"/>
+        </w:rPr>
+        <w:t>IR2MSEXCEL.js</w:t>
+      </w:r>
+      <w:r>
+        <w:rPr>
+          <w:rFonts w:cs="Calibri"/>
+          <w:lang w:val="en-US"/>
+        </w:rPr>
+        <w:t xml:space="preserve">). </w:t>
+      </w:r>
+      <w:r>
+        <w:rPr>
+          <w:rFonts w:cs="Calibri"/>
+          <w:lang w:val="en-US"/>
+        </w:rPr>
+        <w:t>Open page source (</w:t>
+      </w:r>
+      <w:r>
+        <w:rPr>
+          <w:rFonts w:cs="Calibri"/>
+          <w:lang w:val="en-US"/>
+        </w:rPr>
+        <w:t>Right-click the page</w:t>
+      </w:r>
+      <w:r>
+        <w:rPr>
+          <w:rFonts w:cs="Calibri"/>
+          <w:lang w:val="en-US"/>
+        </w:rPr>
+        <w:t xml:space="preserve"> and click on “View Page Source</w:t>
+      </w:r>
+      <w:r>
+        <w:rPr>
+          <w:rFonts w:cs="Calibri"/>
+          <w:lang w:val="en-US"/>
+        </w:rPr>
+        <w:t>”</w:t>
+      </w:r>
+      <w:r>
+        <w:rPr>
+          <w:rFonts w:cs="Calibri"/>
+          <w:lang w:val="en-US"/>
+        </w:rPr>
+        <w:t xml:space="preserve">), </w:t>
+      </w:r>
+      <w:r>
+        <w:rPr>
+          <w:rFonts w:cs="Calibri"/>
+          <w:lang w:val="en-US"/>
+        </w:rPr>
+        <w:br/>
+      </w:r>
+      <w:r>
+        <w:rPr>
+          <w:rFonts w:cs="Calibri"/>
+          <w:noProof/>
+          <w:lang w:val="de-DE" w:eastAsia="de-DE"/>
+        </w:rPr>
+        <w:lastRenderedPageBreak/>
+        <w:drawing>
+          <wp:inline distT="0" distB="0" distL="0" distR="0" wp14:anchorId="6057E16F" wp14:editId="3B46CB68">
+            <wp:extent cx="5501396" cy="2479335"/>
+            <wp:effectExtent l="133350" t="133350" r="137795" b="168910"/>
+            <wp:docPr id="9" name="Grafik 9"/>
+            <wp:cNvGraphicFramePr>
+              <a:graphicFrameLocks xmlns:a="http://schemas.openxmlformats.org/drawingml/2006/main" noChangeAspect="1"/>
+            </wp:cNvGraphicFramePr>
+            <a:graphic xmlns:a="http://schemas.openxmlformats.org/drawingml/2006/main">
+              <a:graphicData uri="http://schemas.openxmlformats.org/drawingml/2006/picture">
+                <pic:pic xmlns:pic="http://schemas.openxmlformats.org/drawingml/2006/picture">
+                  <pic:nvPicPr>
+                    <pic:cNvPr id="0" name="Picture 1"/>
+                    <pic:cNvPicPr>
+                      <a:picLocks noChangeAspect="1" noChangeArrowheads="1"/>
+                    </pic:cNvPicPr>
+                  </pic:nvPicPr>
+                  <pic:blipFill>
+                    <a:blip r:embed="rId8">
+                      <a:extLst>
+                        <a:ext uri="{28A0092B-C50C-407E-A947-70E740481C1C}">
+                          <a14:useLocalDpi xmlns:a14="http://schemas.microsoft.com/office/drawing/2010/main" val="0"/>
+                        </a:ext>
+                      </a:extLst>
+                    </a:blip>
+                    <a:srcRect/>
+                    <a:stretch>
+                      <a:fillRect/>
+                    </a:stretch>
+                  </pic:blipFill>
+                  <pic:spPr bwMode="auto">
+                    <a:xfrm>
+                      <a:off x="0" y="0"/>
+                      <a:ext cx="5559032" cy="2505310"/>
+                    </a:xfrm>
+                    <a:prstGeom prst="rect">
+                      <a:avLst/>
+                    </a:prstGeom>
+                    <a:solidFill>
+                      <a:srgbClr val="FFFFFF">
+                        <a:shade val="85000"/>
+                      </a:srgbClr>
+                    </a:solidFill>
+                    <a:ln w="88900" cap="sq">
+                      <a:solidFill>
+                        <a:srgbClr val="FFFFFF"/>
+                      </a:solidFill>
+                      <a:miter lim="800000"/>
+                    </a:ln>
+                    <a:effectLst>
+                      <a:outerShdw blurRad="55000" dist="18000" dir="5400000" algn="tl" rotWithShape="0">
+                        <a:srgbClr val="000000">
+                          <a:alpha val="40000"/>
+                        </a:srgbClr>
+                      </a:outerShdw>
+                    </a:effectLst>
+                    <a:scene3d>
+                      <a:camera prst="orthographicFront"/>
+                      <a:lightRig rig="twoPt" dir="t">
+                        <a:rot lat="0" lon="0" rev="7200000"/>
+                      </a:lightRig>
+                    </a:scene3d>
+                    <a:sp3d>
+                      <a:bevelT w="25400" h="19050"/>
+                      <a:contourClr>
+                        <a:srgbClr val="FFFFFF"/>
+                      </a:contourClr>
+                    </a:sp3d>
+                  </pic:spPr>
+                </pic:pic>
+              </a:graphicData>
+            </a:graphic>
+          </wp:inline>
+        </w:drawing>
+      </w:r>
+      <w:r>
+        <w:rPr>
+          <w:rFonts w:cs="Calibri"/>
+          <w:lang w:val="en-US"/>
+        </w:rPr>
+        <w:br/>
+      </w:r>
+      <w:r>
+        <w:rPr>
+          <w:rFonts w:cs="Calibri"/>
+          <w:lang w:val="en-US"/>
+        </w:rPr>
+        <w:br/>
+        <w:t>than find the link to the file</w:t>
+      </w:r>
+      <w:r>
+        <w:rPr>
+          <w:rFonts w:cs="Calibri"/>
+          <w:lang w:val="en-US"/>
+        </w:rPr>
+        <w:br/>
+        <w:t xml:space="preserve"> </w:t>
+      </w:r>
+      <w:r>
+        <w:rPr>
+          <w:noProof/>
+          <w:lang w:val="de-DE" w:eastAsia="de-DE"/>
+        </w:rPr>
+        <w:drawing>
+          <wp:inline distT="0" distB="0" distL="0" distR="0" wp14:anchorId="18687E4D" wp14:editId="0D932BED">
+            <wp:extent cx="5672236" cy="2801816"/>
+            <wp:effectExtent l="0" t="0" r="5080" b="0"/>
+            <wp:docPr id="10" name="Grafik 10"/>
+            <wp:cNvGraphicFramePr>
+              <a:graphicFrameLocks xmlns:a="http://schemas.openxmlformats.org/drawingml/2006/main" noChangeAspect="1"/>
+            </wp:cNvGraphicFramePr>
+            <a:graphic xmlns:a="http://schemas.openxmlformats.org/drawingml/2006/main">
+              <a:graphicData uri="http://schemas.openxmlformats.org/drawingml/2006/picture">
+                <pic:pic xmlns:pic="http://schemas.openxmlformats.org/drawingml/2006/picture">
+                  <pic:nvPicPr>
+                    <pic:cNvPr id="1" name=""/>
+                    <pic:cNvPicPr/>
+                  </pic:nvPicPr>
+                  <pic:blipFill>
+                    <a:blip r:embed="rId9"/>
+                    <a:stretch>
+                      <a:fillRect/>
+                    </a:stretch>
+                  </pic:blipFill>
+                  <pic:spPr>
+                    <a:xfrm>
+                      <a:off x="0" y="0"/>
+                      <a:ext cx="5703121" cy="2817072"/>
+                    </a:xfrm>
+                    <a:prstGeom prst="rect">
+                      <a:avLst/>
+                    </a:prstGeom>
+                  </pic:spPr>
+                </pic:pic>
+              </a:graphicData>
+            </a:graphic>
+          </wp:inline>
+        </w:drawing>
+      </w:r>
+      <w:r>
+        <w:rPr>
+          <w:rFonts w:cs="Calibri"/>
+          <w:lang w:val="en-US"/>
+        </w:rPr>
+        <w:br/>
+        <w:t xml:space="preserve">, open it and save file to the local file system. After compare the saved file with the source file downloaded with the plugin. </w:t>
+      </w:r>
+      <w:r>
+        <w:rPr>
+          <w:rFonts w:cs="Calibri"/>
+          <w:lang w:val="en-US"/>
+        </w:rPr>
+        <w:br/>
+      </w:r>
+      <w:r>
+        <w:rPr>
+          <w:rFonts w:cs="Calibri"/>
+          <w:lang w:val="en-US"/>
+        </w:rPr>
+        <w:br/>
+        <w:t xml:space="preserve">This difficult and ugly method is </w:t>
+      </w:r>
+      <w:r>
+        <w:rPr>
+          <w:rStyle w:val="tlid-translation"/>
+          <w:lang w:val="en"/>
+        </w:rPr>
+        <w:t xml:space="preserve">the most reliable – because it covers all possible </w:t>
+      </w:r>
+      <w:r>
+        <w:rPr>
+          <w:rStyle w:val="tlid-translation"/>
+          <w:lang w:val="en"/>
+        </w:rPr>
+        <w:t xml:space="preserve">issues starting </w:t>
+      </w:r>
+      <w:r>
+        <w:rPr>
+          <w:rStyle w:val="tlid-translation"/>
+          <w:lang w:val="en"/>
+        </w:rPr>
+        <w:t xml:space="preserve">from </w:t>
+      </w:r>
+      <w:r>
+        <w:rPr>
+          <w:rStyle w:val="tlid-translation"/>
+          <w:lang w:val="en"/>
+        </w:rPr>
+        <w:t xml:space="preserve">the </w:t>
+      </w:r>
+      <w:r>
+        <w:rPr>
+          <w:rStyle w:val="tlid-translation"/>
+          <w:lang w:val="en"/>
+        </w:rPr>
+        <w:t xml:space="preserve">CDN to the browser cache and </w:t>
+      </w:r>
+      <w:r>
+        <w:rPr>
+          <w:rStyle w:val="tlid-translation"/>
+          <w:lang w:val="en"/>
+        </w:rPr>
+        <w:t xml:space="preserve">the </w:t>
+      </w:r>
+      <w:r>
+        <w:rPr>
+          <w:rStyle w:val="tlid-translation"/>
+          <w:lang w:val="en"/>
+        </w:rPr>
+        <w:t>false server</w:t>
+      </w:r>
+      <w:r>
+        <w:rPr>
+          <w:rStyle w:val="tlid-translation"/>
+          <w:lang w:val="en"/>
+        </w:rPr>
+        <w:t xml:space="preserve"> case</w:t>
+      </w:r>
+      <w:r>
+        <w:rPr>
+          <w:rStyle w:val="tlid-translation"/>
+          <w:lang w:val="en"/>
+        </w:rPr>
+        <w:t>.</w:t>
+      </w:r>
+    </w:p>
+    <w:p>
+      <w:pPr>
+        <w:pStyle w:val="Listenabsatz"/>
+        <w:numPr>
+          <w:ilvl w:val="0"/>
+          <w:numId w:val="8"/>
+        </w:numPr>
+        <w:spacing w:after="0"/>
+        <w:ind w:right="849"/>
+        <w:rPr>
+          <w:rStyle w:val="tlid-translation"/>
+          <w:rFonts w:cs="Calibri"/>
+          <w:lang w:val="en-US"/>
+        </w:rPr>
+      </w:pPr>
+      <w:r>
+        <w:rPr>
+          <w:rStyle w:val="tlid-translation"/>
+          <w:b/>
+          <w:lang w:val="en"/>
+        </w:rPr>
+        <w:t>Getting debug information</w:t>
+      </w:r>
+      <w:r>
+        <w:rPr>
+          <w:rStyle w:val="tlid-translation"/>
+          <w:lang w:val="en"/>
+        </w:rPr>
+        <w:br/>
+      </w:r>
+      <w:proofErr w:type="gramStart"/>
+      <w:r>
+        <w:rPr>
+          <w:rStyle w:val="tlid-translation"/>
+          <w:lang w:val="en"/>
+        </w:rPr>
+        <w:t>From</w:t>
+      </w:r>
+      <w:proofErr w:type="gramEnd"/>
+      <w:r>
+        <w:rPr>
+          <w:rStyle w:val="tlid-translation"/>
+          <w:lang w:val="en"/>
+        </w:rPr>
+        <w:t xml:space="preserve"> plugin-version 3.20 </w:t>
+      </w:r>
+      <w:r>
+        <w:rPr>
+          <w:rStyle w:val="tlid-translation"/>
+          <w:lang w:val="en"/>
+        </w:rPr>
+        <w:t>plugin uses standard APEX logging instead of custom logging (</w:t>
+      </w:r>
+      <w:r>
+        <w:rPr>
+          <w:rStyle w:val="tlid-translation"/>
+          <w:lang w:val="en"/>
+        </w:rPr>
+        <w:t>https://docs.oracle.com/en/database/oracle/application-express/19.2/htmdb/utilizing-debug-mode.html#GUID-65F66F2B-ADCB-41B2-8EEE-3B7D7603F50C</w:t>
+      </w:r>
+      <w:r>
+        <w:rPr>
+          <w:rStyle w:val="tlid-translation"/>
+          <w:lang w:val="en"/>
+        </w:rPr>
+        <w:t xml:space="preserve">). All debug information related to plugin has prefix GPV_XLSX and can easily be filtered. </w:t>
+      </w:r>
+    </w:p>
+    <w:p>
+      <w:pPr>
+        <w:pStyle w:val="Listenabsatz"/>
+        <w:spacing w:after="0"/>
+        <w:ind w:left="2061" w:right="849"/>
+        <w:rPr>
+          <w:rStyle w:val="tlid-translation"/>
+          <w:b/>
+          <w:lang w:val="en"/>
+        </w:rPr>
+      </w:pPr>
+    </w:p>
+    <w:p>
+      <w:pPr>
+        <w:pStyle w:val="Verzeichnis2"/>
+      </w:pPr>
+      <w:bookmarkStart w:id="7" w:name="_Toc29847706"/>
+      <w:r>
+        <w:lastRenderedPageBreak/>
+        <w:t>Reporting a problem</w:t>
+      </w:r>
+      <w:bookmarkEnd w:id="7"/>
+    </w:p>
+    <w:p>
+      <w:pPr>
+        <w:pStyle w:val="Listenabsatz"/>
+        <w:spacing w:after="0"/>
         <w:ind w:left="1701" w:right="849"/>
         <w:rPr>
           <w:rFonts w:cs="Calibri"/>
@@ -2691,60 +3676,73 @@
           <w:rFonts w:cs="Calibri"/>
           <w:lang w:val="en-US"/>
         </w:rPr>
-        <w:t xml:space="preserve">Please send this file to </w:t>
-      </w:r>
-      <w:hyperlink r:id="rId8" w:history="1">
-        <w:r>
-          <w:rPr>
-            <w:rStyle w:val="Hyperlink"/>
-            <w:lang w:val="en-US"/>
-          </w:rPr>
-          <w:t>pavelglebov@outlook.com</w:t>
-        </w:r>
-      </w:hyperlink>
-      <w:r>
-        <w:rPr>
-          <w:rFonts w:cs="Calibri"/>
-          <w:lang w:val="en-US"/>
-        </w:rPr>
-        <w:t>.</w:t>
-      </w:r>
-      <w:r>
-        <w:rPr>
-          <w:rFonts w:cs="Calibri"/>
-          <w:lang w:val="en-US"/>
-        </w:rPr>
-        <w:t xml:space="preserve"> </w:t>
-      </w:r>
-      <w:r>
-        <w:rPr>
-          <w:rFonts w:cs="Calibri"/>
-          <w:lang w:val="en-US"/>
-        </w:rPr>
-        <w:t xml:space="preserve">Or if you have skills to fix it </w:t>
-      </w:r>
-      <w:r>
-        <w:rPr>
-          <w:rFonts w:cs="Calibri"/>
-          <w:lang w:val="en-US"/>
-        </w:rPr>
-        <w:t>become a contributor</w:t>
-      </w:r>
-      <w:r>
-        <w:rPr>
-          <w:rFonts w:cs="Calibri"/>
-          <w:lang w:val="en-US"/>
-        </w:rPr>
-        <w:t xml:space="preserve"> at </w:t>
-      </w:r>
-      <w:hyperlink r:id="rId9" w:history="1">
+        <w:t xml:space="preserve">If you found a bug and have enough skills to fix it – please make a pull request on GitHub. The contributions are always welcome. A lot of people </w:t>
+      </w:r>
+      <w:r>
+        <w:rPr>
+          <w:rFonts w:cs="Calibri"/>
+          <w:lang w:val="en-US"/>
+        </w:rPr>
+        <w:t>made this plugin better</w:t>
+      </w:r>
+      <w:r>
+        <w:rPr>
+          <w:rFonts w:cs="Calibri"/>
+          <w:lang w:val="en-US"/>
+        </w:rPr>
+        <w:t xml:space="preserve"> – not only </w:t>
+      </w:r>
+      <w:r>
+        <w:rPr>
+          <w:rFonts w:cs="Calibri"/>
+          <w:lang w:val="en-US"/>
+        </w:rPr>
+        <w:t>bug fixes</w:t>
+      </w:r>
+      <w:r>
+        <w:rPr>
+          <w:rFonts w:cs="Calibri"/>
+          <w:lang w:val="en-US"/>
+        </w:rPr>
+        <w:t xml:space="preserve"> but huge </w:t>
+      </w:r>
+      <w:r>
+        <w:rPr>
+          <w:rFonts w:cs="Calibri"/>
+          <w:lang w:val="en-US"/>
+        </w:rPr>
+        <w:t xml:space="preserve">and sometimes </w:t>
+      </w:r>
+      <w:r>
+        <w:rPr>
+          <w:rFonts w:cs="Calibri"/>
+          <w:lang w:val="en-US"/>
+        </w:rPr>
+        <w:t xml:space="preserve">difficult improvements. </w:t>
+      </w:r>
+      <w:r>
+        <w:rPr>
+          <w:rFonts w:cs="Calibri"/>
+          <w:lang w:val="en-US"/>
+        </w:rPr>
+        <w:br/>
+      </w:r>
+      <w:r>
+        <w:rPr>
+          <w:rFonts w:cs="Calibri"/>
+          <w:lang w:val="en-US"/>
+        </w:rPr>
+        <w:br/>
+        <w:t xml:space="preserve">Another possibility is to create an issue on GitHub </w:t>
+      </w:r>
+      <w:hyperlink r:id="rId10" w:history="1">
         <w:r>
           <w:rPr>
             <w:rStyle w:val="Hyperlink"/>
             <w:rFonts w:cs="Calibri"/>
             <w:lang w:val="en-US"/>
           </w:rPr>
-          <w:t>GitHub</w:t>
+          <w:t>https://github.com/glebovpavel/IR_to_MSExcel/issues</w:t>
         </w:r>
       </w:hyperlink>
       <w:r>
@@ -2752,36 +3750,77 @@
           <w:rFonts w:cs="Calibri"/>
           <w:lang w:val="en-US"/>
         </w:rPr>
-        <w:t>. Y</w:t>
-      </w:r>
-      <w:r>
-        <w:rPr>
-          <w:rFonts w:cs="Calibri"/>
-          <w:lang w:val="en-US"/>
-        </w:rPr>
-        <w:t>ou're always welcome</w:t>
-      </w:r>
-      <w:r>
-        <w:rPr>
-          <w:rFonts w:cs="Calibri"/>
-          <w:lang w:val="en-US"/>
-        </w:rPr>
-        <w:t>!</w:t>
-      </w:r>
-    </w:p>
-    <w:p>
-      <w:pPr>
-        <w:ind w:left="1701" w:right="849"/>
-        <w:rPr>
-          <w:rFonts w:cs="Calibri"/>
-          <w:lang w:val="en-US"/>
-        </w:rPr>
-      </w:pPr>
-      <w:r>
-        <w:rPr>
-          <w:lang w:val="en-US"/>
-        </w:rPr>
-        <w:br w:type="page"/>
+        <w:br/>
+        <w:t xml:space="preserve">Please </w:t>
+      </w:r>
+      <w:r>
+        <w:rPr>
+          <w:rFonts w:cs="Calibri"/>
+          <w:b/>
+          <w:lang w:val="en-US"/>
+        </w:rPr>
+        <w:t>make a simple dummy application</w:t>
+      </w:r>
+      <w:r>
+        <w:rPr>
+          <w:rFonts w:cs="Calibri"/>
+          <w:lang w:val="en-US"/>
+        </w:rPr>
+        <w:t xml:space="preserve"> on apex.oracle.com to reproduce the error and add a link to the issue description. I understood that it can be </w:t>
+      </w:r>
+      <w:r>
+        <w:rPr>
+          <w:rFonts w:cs="Calibri"/>
+          <w:lang w:val="en-US"/>
+        </w:rPr>
+        <w:t>expensive</w:t>
+      </w:r>
+      <w:r>
+        <w:rPr>
+          <w:rFonts w:cs="Calibri"/>
+          <w:lang w:val="en-US"/>
+        </w:rPr>
+        <w:t xml:space="preserve"> but it is </w:t>
+      </w:r>
+      <w:r>
+        <w:rPr>
+          <w:rFonts w:cs="Calibri"/>
+          <w:b/>
+          <w:lang w:val="en-US"/>
+        </w:rPr>
+        <w:t>the only way to start fixing</w:t>
+      </w:r>
+      <w:r>
+        <w:rPr>
+          <w:rFonts w:cs="Calibri"/>
+          <w:lang w:val="en-US"/>
+        </w:rPr>
+        <w:t xml:space="preserve"> the issues. It is not possible to fix something without having a possibility to reproduce it.  If the problem is reproducible only on older version of APEX – please attach a link to the any external resource where source – file of the application is saved.     </w:t>
+      </w:r>
+    </w:p>
+    <w:p>
+      <w:pPr>
+        <w:pStyle w:val="Listenabsatz"/>
+        <w:spacing w:after="0"/>
+        <w:ind w:left="2127" w:right="849"/>
+        <w:rPr>
+          <w:rFonts w:cs="Calibri"/>
+          <w:lang w:val="en-US"/>
+        </w:rPr>
+      </w:pPr>
+      <w:r>
+        <w:rPr>
+          <w:rFonts w:cs="Calibri"/>
+          <w:lang w:val="en-US"/>
+        </w:rPr>
+        <w:tab/>
+      </w:r>
+      <w:r>
+        <w:rPr>
+          <w:rFonts w:cs="Calibri"/>
+          <w:lang w:val="en-US"/>
+        </w:rPr>
+        <w:t xml:space="preserve"> </w:t>
       </w:r>
     </w:p>
     <w:p>
@@ -2791,28 +3830,27 @@
           <w:lang w:val="en-US"/>
         </w:rPr>
       </w:pPr>
-      <w:bookmarkStart w:id="6" w:name="_Toc525132029"/>
-      <w:r>
-        <w:rPr>
-          <w:lang w:val="en-US"/>
-        </w:rPr>
-        <w:lastRenderedPageBreak/>
+      <w:bookmarkStart w:id="8" w:name="_Toc29847707"/>
+      <w:r>
+        <w:rPr>
+          <w:lang w:val="en-US"/>
+        </w:rPr>
         <w:t>Installation</w:t>
       </w:r>
-      <w:bookmarkEnd w:id="6"/>
+      <w:bookmarkEnd w:id="8"/>
     </w:p>
     <w:p>
       <w:pPr>
         <w:pStyle w:val="Verzeichnis2"/>
       </w:pPr>
-      <w:bookmarkStart w:id="7" w:name="_Toc525132030"/>
+      <w:bookmarkStart w:id="9" w:name="_Toc29847708"/>
       <w:r>
         <w:t>Install required package</w:t>
       </w:r>
       <w:r>
         <w:t>s</w:t>
       </w:r>
-      <w:bookmarkEnd w:id="7"/>
+      <w:bookmarkEnd w:id="9"/>
     </w:p>
     <w:p>
       <w:pPr>
@@ -2870,14 +3908,23 @@
         <w:rPr>
           <w:lang w:val="en-US"/>
         </w:rPr>
-        <w:t xml:space="preserve"> APEXIR_XLSX_PKG.sql</w:t>
-      </w:r>
-      <w:r>
-        <w:rPr>
-          <w:lang w:val="en-US"/>
-        </w:rPr>
         <w:t xml:space="preserve"> </w:t>
       </w:r>
+      <w:proofErr w:type="spellStart"/>
+      <w:r>
+        <w:rPr>
+          <w:lang w:val="en-US"/>
+        </w:rPr>
+        <w:t>APEXIR_XLSX_</w:t>
+      </w:r>
+      <w:proofErr w:type="gramStart"/>
+      <w:r>
+        <w:rPr>
+          <w:lang w:val="en-US"/>
+        </w:rPr>
+        <w:t>PKG.sql</w:t>
+      </w:r>
+      <w:proofErr w:type="spellEnd"/>
       <w:r>
         <w:rPr>
           <w:lang w:val="en-US"/>
@@ -2888,18 +3935,31 @@
         <w:rPr>
           <w:lang w:val="en-US"/>
         </w:rPr>
-        <w:t xml:space="preserve">and </w:t>
-      </w:r>
-      <w:r>
-        <w:rPr>
-          <w:lang w:val="en-US"/>
-        </w:rPr>
         <w:t xml:space="preserve"> </w:t>
       </w:r>
       <w:r>
         <w:rPr>
           <w:lang w:val="en-US"/>
         </w:rPr>
+        <w:t>and</w:t>
+      </w:r>
+      <w:proofErr w:type="gramEnd"/>
+      <w:r>
+        <w:rPr>
+          <w:lang w:val="en-US"/>
+        </w:rPr>
+        <w:t xml:space="preserve"> </w:t>
+      </w:r>
+      <w:r>
+        <w:rPr>
+          <w:lang w:val="en-US"/>
+        </w:rPr>
+        <w:t xml:space="preserve"> </w:t>
+      </w:r>
+      <w:r>
+        <w:rPr>
+          <w:lang w:val="en-US"/>
+        </w:rPr>
         <w:t xml:space="preserve">AS_ZIP </w:t>
       </w:r>
       <w:r>
@@ -2944,12 +4004,14 @@
         </w:rPr>
         <w:t xml:space="preserve"> </w:t>
       </w:r>
+      <w:proofErr w:type="spellStart"/>
       <w:r>
         <w:rPr>
           <w:lang w:val="en-US"/>
         </w:rPr>
         <w:t>install_all_packages.sql</w:t>
       </w:r>
+      <w:proofErr w:type="spellEnd"/>
       <w:r>
         <w:rPr>
           <w:lang w:val="en-US"/>
@@ -3052,6 +4114,7 @@
         </w:rPr>
         <w:t xml:space="preserve">Scripts”. Upload file </w:t>
       </w:r>
+      <w:proofErr w:type="spellStart"/>
       <w:r>
         <w:rPr>
           <w:b/>
@@ -3059,6 +4122,7 @@
         </w:rPr>
         <w:t>install_all_packages.sql</w:t>
       </w:r>
+      <w:proofErr w:type="spellEnd"/>
       <w:r>
         <w:rPr>
           <w:noProof/>
@@ -3074,8 +4138,8 @@
         </w:tabs>
         <w:ind w:left="1701" w:right="849"/>
         <w:rPr>
-          <w:noProof/>
-          <w:lang w:val="en-US" w:eastAsia="de-AT"/>
+          <w:rFonts w:cs="Calibri"/>
+          <w:lang w:val="en-US"/>
         </w:rPr>
       </w:pPr>
       <w:r>
@@ -3087,13 +4151,13 @@
         <mc:AlternateContent>
           <mc:Choice Requires="wps">
             <w:drawing>
-              <wp:anchor distT="0" distB="0" distL="114300" distR="114300" simplePos="0" relativeHeight="251651072" behindDoc="0" locked="0" layoutInCell="1" allowOverlap="1" wp14:anchorId="295801F2" wp14:editId="282079B6">
+              <wp:anchor distT="0" distB="0" distL="114300" distR="114300" simplePos="0" relativeHeight="251651072" behindDoc="0" locked="0" layoutInCell="1" allowOverlap="1" wp14:anchorId="295801F2" wp14:editId="3E72EE4B">
                 <wp:simplePos x="0" y="0"/>
                 <wp:positionH relativeFrom="column">
-                  <wp:posOffset>6699257</wp:posOffset>
+                  <wp:posOffset>6699251</wp:posOffset>
                 </wp:positionH>
                 <wp:positionV relativeFrom="page">
-                  <wp:posOffset>4233277</wp:posOffset>
+                  <wp:posOffset>7023003</wp:posOffset>
                 </wp:positionV>
                 <wp:extent cx="130175" cy="184785"/>
                 <wp:effectExtent l="38100" t="0" r="22225" b="24765"/>
@@ -3142,9 +4206,9 @@
               </wp:anchor>
             </w:drawing>
           </mc:Choice>
-          <mc:Fallback xmlns:mo="http://schemas.microsoft.com/office/mac/office/2008/main" xmlns:mv="urn:schemas-microsoft-com:mac:vml">
+          <mc:Fallback>
             <w:pict>
-              <v:shapetype w14:anchorId="3D977E54" id="_x0000_t67" coordsize="21600,21600" o:spt="67" adj="16200,5400" path="m0@0l@1@0@1,0@2,0@2@0,21600@0,10800,21600xe">
+              <v:shapetype w14:anchorId="54ADC70E" id="_x0000_t67" coordsize="21600,21600" o:spt="67" adj="16200,5400" path="m0@0l@1@0@1,0@2,0@2@0,21600@0,10800,21600xe">
                 <v:stroke joinstyle="miter"/>
                 <v:formulas>
                   <v:f eqn="val #0"/>
@@ -3160,7 +4224,7 @@
                   <v:h position="#1,#0" xrange="0,10800" yrange="0,21600"/>
                 </v:handles>
               </v:shapetype>
-              <v:shape id="Pfeil nach unten 20" o:spid="_x0000_s1026" type="#_x0000_t67" style="position:absolute;margin-left:527.5pt;margin-top:333.35pt;width:10.25pt;height:14.55pt;rotation:-9299030fd;z-index:251651072;visibility:visible;mso-wrap-style:square;mso-height-percent:0;mso-wrap-distance-left:9pt;mso-wrap-distance-top:0;mso-wrap-distance-right:9pt;mso-wrap-distance-bottom:0;mso-position-horizontal:absolute;mso-position-horizontal-relative:text;mso-position-vertical:absolute;mso-position-vertical-relative:page;mso-height-percent:0;mso-height-relative:margin;v-text-anchor:middle" o:gfxdata="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" adj="13992" fillcolor="white [3201]" strokecolor="#c0504d [3205]" strokeweight="2pt">
+              <v:shape id="Pfeil nach unten 20" o:spid="_x0000_s1026" type="#_x0000_t67" style="position:absolute;margin-left:527.5pt;margin-top:553pt;width:10.25pt;height:14.55pt;rotation:-9299030fd;z-index:251651072;visibility:visible;mso-wrap-style:square;mso-height-percent:0;mso-wrap-distance-left:9pt;mso-wrap-distance-top:0;mso-wrap-distance-right:9pt;mso-wrap-distance-bottom:0;mso-position-horizontal:absolute;mso-position-horizontal-relative:text;mso-position-vertical:absolute;mso-position-vertical-relative:page;mso-height-percent:0;mso-height-relative:margin;v-text-anchor:middle" o:gfxdata="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" adj="13992" fillcolor="white [3201]" strokecolor="#c0504d [3205]" strokeweight="2pt">
                 <w10:wrap anchory="page"/>
               </v:shape>
             </w:pict>
@@ -3188,7 +4252,7 @@
                     <pic:cNvPicPr/>
                   </pic:nvPicPr>
                   <pic:blipFill>
-                    <a:blip r:embed="rId10">
+                    <a:blip r:embed="rId11">
                       <a:extLst>
                         <a:ext uri="{28A0092B-C50C-407E-A947-70E740481C1C}">
                           <a14:useLocalDpi xmlns:a14="http://schemas.microsoft.com/office/drawing/2010/main" val="0"/>
@@ -3214,77 +4278,51 @@
           </wp:inline>
         </w:drawing>
       </w:r>
-    </w:p>
-    <w:p>
-      <w:pPr>
-        <w:pStyle w:val="Default"/>
-        <w:ind w:left="993" w:right="849" w:firstLine="708"/>
-        <w:rPr>
-          <w:rFonts w:ascii="Calibri" w:hAnsi="Calibri" w:cs="Calibri"/>
-          <w:sz w:val="22"/>
-          <w:szCs w:val="22"/>
-          <w:lang w:val="en-US"/>
-        </w:rPr>
-      </w:pPr>
-      <w:r>
-        <w:rPr>
-          <w:rFonts w:ascii="Calibri" w:hAnsi="Calibri" w:cs="Calibri"/>
-          <w:sz w:val="22"/>
-          <w:szCs w:val="22"/>
+      <w:r>
+        <w:rPr>
+          <w:rFonts w:cs="Calibri"/>
           <w:lang w:val="en-US"/>
         </w:rPr>
         <w:t xml:space="preserve">This script will create </w:t>
       </w:r>
       <w:r>
         <w:rPr>
-          <w:rFonts w:ascii="Calibri" w:hAnsi="Calibri" w:cs="Calibri"/>
-          <w:sz w:val="22"/>
-          <w:szCs w:val="22"/>
+          <w:rFonts w:cs="Calibri"/>
           <w:lang w:val="en-US"/>
         </w:rPr>
         <w:t xml:space="preserve">all required </w:t>
       </w:r>
       <w:r>
         <w:rPr>
-          <w:rFonts w:ascii="Calibri" w:hAnsi="Calibri" w:cs="Calibri"/>
-          <w:sz w:val="22"/>
-          <w:szCs w:val="22"/>
+          <w:rFonts w:cs="Calibri"/>
           <w:lang w:val="en-US"/>
         </w:rPr>
         <w:t>package</w:t>
       </w:r>
       <w:r>
         <w:rPr>
-          <w:rFonts w:ascii="Calibri" w:hAnsi="Calibri" w:cs="Calibri"/>
-          <w:sz w:val="22"/>
-          <w:szCs w:val="22"/>
+          <w:rFonts w:cs="Calibri"/>
           <w:lang w:val="en-US"/>
         </w:rPr>
         <w:t>s</w:t>
       </w:r>
       <w:r>
         <w:rPr>
-          <w:rFonts w:ascii="Calibri" w:hAnsi="Calibri" w:cs="Calibri"/>
-          <w:sz w:val="22"/>
-          <w:szCs w:val="22"/>
+          <w:rFonts w:cs="Calibri"/>
           <w:lang w:val="en-US"/>
         </w:rPr>
         <w:t xml:space="preserve">. Run this script by pressing </w:t>
       </w:r>
       <w:r>
         <w:rPr>
-          <w:rFonts w:ascii="Calibri" w:hAnsi="Calibri" w:cs="Calibri"/>
-          <w:sz w:val="22"/>
-          <w:szCs w:val="22"/>
+          <w:rFonts w:cs="Calibri"/>
           <w:lang w:val="en-US"/>
         </w:rPr>
         <w:t xml:space="preserve">the </w:t>
       </w:r>
       <w:r>
         <w:rPr>
-          <w:rFonts w:ascii="Calibri" w:hAnsi="Calibri" w:cs="Calibri"/>
-          <w:sz w:val="22"/>
-          <w:szCs w:val="22"/>
+          <w:rFonts w:cs="Calibri"/>
           <w:lang w:val="en-US"/>
         </w:rPr>
         <w:t xml:space="preserve">Run-icon. </w:t>
@@ -3311,16 +4349,152 @@
           <w:lang w:val="de-DE" w:eastAsia="de-DE"/>
         </w:rPr>
         <w:lastRenderedPageBreak/>
+        <w:drawing>
+          <wp:inline distT="0" distB="0" distL="0" distR="0" wp14:anchorId="33A05CE5" wp14:editId="3D9BEB74">
+            <wp:extent cx="3708219" cy="3323493"/>
+            <wp:effectExtent l="0" t="0" r="6985" b="0"/>
+            <wp:docPr id="7" name="Grafik 7"/>
+            <wp:cNvGraphicFramePr>
+              <a:graphicFrameLocks xmlns:a="http://schemas.openxmlformats.org/drawingml/2006/main" noChangeAspect="1"/>
+            </wp:cNvGraphicFramePr>
+            <a:graphic xmlns:a="http://schemas.openxmlformats.org/drawingml/2006/main">
+              <a:graphicData uri="http://schemas.openxmlformats.org/drawingml/2006/picture">
+                <pic:pic xmlns:pic="http://schemas.openxmlformats.org/drawingml/2006/picture">
+                  <pic:nvPicPr>
+                    <pic:cNvPr id="0" name="Picture 2"/>
+                    <pic:cNvPicPr>
+                      <a:picLocks noChangeAspect="1" noChangeArrowheads="1"/>
+                    </pic:cNvPicPr>
+                  </pic:nvPicPr>
+                  <pic:blipFill>
+                    <a:blip r:embed="rId12">
+                      <a:extLst>
+                        <a:ext uri="{28A0092B-C50C-407E-A947-70E740481C1C}">
+                          <a14:useLocalDpi xmlns:a14="http://schemas.microsoft.com/office/drawing/2010/main" val="0"/>
+                        </a:ext>
+                      </a:extLst>
+                    </a:blip>
+                    <a:srcRect/>
+                    <a:stretch>
+                      <a:fillRect/>
+                    </a:stretch>
+                  </pic:blipFill>
+                  <pic:spPr bwMode="auto">
+                    <a:xfrm>
+                      <a:off x="0" y="0"/>
+                      <a:ext cx="3732705" cy="3345439"/>
+                    </a:xfrm>
+                    <a:prstGeom prst="rect">
+                      <a:avLst/>
+                    </a:prstGeom>
+                    <a:noFill/>
+                    <a:ln>
+                      <a:noFill/>
+                    </a:ln>
+                  </pic:spPr>
+                </pic:pic>
+              </a:graphicData>
+            </a:graphic>
+          </wp:inline>
+        </w:drawing>
+      </w:r>
+    </w:p>
+    <w:p>
+      <w:pPr>
+        <w:pStyle w:val="Default"/>
+        <w:ind w:left="993" w:right="849" w:firstLine="708"/>
+        <w:rPr>
+          <w:rFonts w:ascii="Calibri" w:hAnsi="Calibri" w:cs="Calibri"/>
+          <w:sz w:val="22"/>
+          <w:szCs w:val="22"/>
+          <w:lang w:val="en-US"/>
+        </w:rPr>
+      </w:pPr>
+    </w:p>
+    <w:p>
+      <w:pPr>
+        <w:pStyle w:val="Default"/>
+        <w:ind w:left="993" w:right="849" w:firstLine="708"/>
+        <w:rPr>
+          <w:rFonts w:ascii="Calibri" w:hAnsi="Calibri" w:cs="Calibri"/>
+          <w:sz w:val="22"/>
+          <w:szCs w:val="22"/>
+          <w:lang w:val="en-US"/>
+        </w:rPr>
+      </w:pPr>
+      <w:r>
+        <w:rPr>
+          <w:rFonts w:ascii="Calibri" w:hAnsi="Calibri" w:cs="Calibri"/>
+          <w:sz w:val="22"/>
+          <w:szCs w:val="22"/>
+          <w:lang w:val="en-US"/>
+        </w:rPr>
+        <w:t>Press “Run Now” button.</w:t>
+      </w:r>
+      <w:r>
+        <w:rPr>
+          <w:rFonts w:ascii="Calibri" w:hAnsi="Calibri" w:cs="Calibri"/>
+          <w:noProof/>
+          <w:sz w:val="22"/>
+          <w:szCs w:val="22"/>
+          <w:lang w:val="de-DE" w:eastAsia="de-DE"/>
+        </w:rPr>
+        <w:t xml:space="preserve"> </w:t>
+      </w:r>
+    </w:p>
+    <w:p>
+      <w:pPr>
+        <w:pStyle w:val="Default"/>
+        <w:ind w:left="993" w:right="849"/>
+        <w:rPr>
+          <w:rFonts w:ascii="Calibri" w:hAnsi="Calibri" w:cs="Calibri"/>
+          <w:sz w:val="22"/>
+          <w:szCs w:val="22"/>
+          <w:lang w:val="en-US"/>
+        </w:rPr>
+      </w:pPr>
+    </w:p>
+    <w:p>
+      <w:pPr>
+        <w:pStyle w:val="Default"/>
+        <w:ind w:left="993" w:right="849" w:firstLine="708"/>
+        <w:rPr>
+          <w:rFonts w:ascii="Calibri" w:hAnsi="Calibri" w:cs="Calibri"/>
+          <w:sz w:val="22"/>
+          <w:szCs w:val="22"/>
+          <w:lang w:val="en-US"/>
+        </w:rPr>
+      </w:pPr>
+    </w:p>
+    <w:p>
+      <w:pPr>
+        <w:pStyle w:val="Default"/>
+        <w:ind w:left="993" w:right="849" w:firstLine="708"/>
+        <w:rPr>
+          <w:rFonts w:ascii="Calibri" w:hAnsi="Calibri" w:cs="Calibri"/>
+          <w:sz w:val="22"/>
+          <w:szCs w:val="22"/>
+          <w:lang w:val="en-US"/>
+        </w:rPr>
+      </w:pPr>
+      <w:r>
+        <w:rPr>
+          <w:rFonts w:ascii="Calibri" w:hAnsi="Calibri" w:cs="Calibri"/>
+          <w:noProof/>
+          <w:sz w:val="22"/>
+          <w:szCs w:val="22"/>
+          <w:lang w:val="de-DE" w:eastAsia="de-DE"/>
+        </w:rPr>
         <mc:AlternateContent>
           <mc:Choice Requires="wps">
             <w:drawing>
-              <wp:anchor distT="0" distB="0" distL="114300" distR="114300" simplePos="0" relativeHeight="251654144" behindDoc="0" locked="0" layoutInCell="1" allowOverlap="1" wp14:anchorId="295801F6" wp14:editId="2D42259A">
+              <wp:anchor distT="0" distB="0" distL="114300" distR="114300" simplePos="0" relativeHeight="251654144" behindDoc="0" locked="0" layoutInCell="1" allowOverlap="1" wp14:anchorId="295801F6" wp14:editId="32B90BCF">
                 <wp:simplePos x="0" y="0"/>
                 <wp:positionH relativeFrom="column">
-                  <wp:posOffset>6131546</wp:posOffset>
+                  <wp:posOffset>6377110</wp:posOffset>
                 </wp:positionH>
                 <wp:positionV relativeFrom="page">
-                  <wp:posOffset>6030596</wp:posOffset>
+                  <wp:posOffset>6698811</wp:posOffset>
                 </wp:positionV>
                 <wp:extent cx="130175" cy="184785"/>
                 <wp:effectExtent l="57150" t="0" r="22225" b="24765"/>
@@ -3374,23 +4548,7 @@
           </mc:Choice>
           <mc:Fallback>
             <w:pict>
-              <v:shapetype w14:anchorId="20C88BB6" id="_x0000_t67" coordsize="21600,21600" o:spt="67" adj="16200,5400" path="m0@0l@1@0@1,0@2,0@2@0,21600@0,10800,21600xe">
-                <v:stroke joinstyle="miter"/>
-                <v:formulas>
-                  <v:f eqn="val #0"/>
-                  <v:f eqn="val #1"/>
-                  <v:f eqn="sum height 0 #1"/>
-                  <v:f eqn="sum 10800 0 #1"/>
-                  <v:f eqn="sum width 0 #0"/>
-                  <v:f eqn="prod @4 @3 10800"/>
-                  <v:f eqn="sum width 0 @5"/>
-                </v:formulas>
-                <v:path o:connecttype="custom" o:connectlocs="10800,0;0,@0;10800,21600;21600,@0" o:connectangles="270,180,90,0" textboxrect="@1,0,@2,@6"/>
-                <v:handles>
-                  <v:h position="#1,#0" xrange="0,10800" yrange="0,21600"/>
-                </v:handles>
-              </v:shapetype>
-              <v:shape id="Pfeil nach unten 27" o:spid="_x0000_s1026" type="#_x0000_t67" style="position:absolute;margin-left:482.8pt;margin-top:474.85pt;width:10.25pt;height:14.55pt;rotation:-8945354fd;z-index:251654144;visibility:visible;mso-wrap-style:square;mso-width-percent:0;mso-height-percent:0;mso-wrap-distance-left:9pt;mso-wrap-distance-top:0;mso-wrap-distance-right:9pt;mso-wrap-distance-bottom:0;mso-position-horizontal:absolute;mso-position-horizontal-relative:text;mso-position-vertical:absolute;mso-position-vertical-relative:page;mso-width-percent:0;mso-height-percent:0;mso-width-relative:margin;mso-height-relative:margin;v-text-anchor:middle" o:gfxdata="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" adj="13992" fillcolor="white [3201]" strokecolor="#c0504d [3205]" strokeweight="2pt">
+              <v:shape w14:anchorId="345FC1CC" id="Pfeil nach unten 27" o:spid="_x0000_s1026" type="#_x0000_t67" style="position:absolute;margin-left:502.15pt;margin-top:527.45pt;width:10.25pt;height:14.55pt;rotation:-8945354fd;z-index:251654144;visibility:visible;mso-wrap-style:square;mso-width-percent:0;mso-height-percent:0;mso-wrap-distance-left:9pt;mso-wrap-distance-top:0;mso-wrap-distance-right:9pt;mso-wrap-distance-bottom:0;mso-position-horizontal:absolute;mso-position-horizontal-relative:text;mso-position-vertical:absolute;mso-position-vertical-relative:page;mso-width-percent:0;mso-height-percent:0;mso-width-relative:margin;mso-height-relative:margin;v-text-anchor:middle" o:gfxdata="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" adj="13992" fillcolor="white [3201]" strokecolor="#c0504d [3205]" strokeweight="2pt">
                 <w10:wrap anchory="page"/>
               </v:shape>
             </w:pict>
@@ -3406,10 +4564,10 @@
           <w:lang w:val="de-DE" w:eastAsia="de-DE"/>
         </w:rPr>
         <w:drawing>
-          <wp:inline distT="0" distB="0" distL="0" distR="0" wp14:anchorId="33A05CE5" wp14:editId="3A331204">
-            <wp:extent cx="5617013" cy="5034249"/>
-            <wp:effectExtent l="0" t="0" r="3175" b="0"/>
-            <wp:docPr id="7" name="Grafik 7"/>
+          <wp:inline distT="0" distB="0" distL="0" distR="0" wp14:anchorId="404E9C92" wp14:editId="5676506E">
+            <wp:extent cx="5741481" cy="1709469"/>
+            <wp:effectExtent l="0" t="0" r="0" b="5080"/>
+            <wp:docPr id="8" name="Grafik 8"/>
             <wp:cNvGraphicFramePr>
               <a:graphicFrameLocks xmlns:a="http://schemas.openxmlformats.org/drawingml/2006/main" noChangeAspect="1"/>
             </wp:cNvGraphicFramePr>
@@ -3417,13 +4575,13 @@
               <a:graphicData uri="http://schemas.openxmlformats.org/drawingml/2006/picture">
                 <pic:pic xmlns:pic="http://schemas.openxmlformats.org/drawingml/2006/picture">
                   <pic:nvPicPr>
-                    <pic:cNvPr id="0" name="Picture 2"/>
+                    <pic:cNvPr id="0" name="Picture 3"/>
                     <pic:cNvPicPr>
                       <a:picLocks noChangeAspect="1" noChangeArrowheads="1"/>
                     </pic:cNvPicPr>
                   </pic:nvPicPr>
                   <pic:blipFill>
-                    <a:blip r:embed="rId11">
+                    <a:blip r:embed="rId13">
                       <a:extLst>
                         <a:ext uri="{28A0092B-C50C-407E-A947-70E740481C1C}">
                           <a14:useLocalDpi xmlns:a14="http://schemas.microsoft.com/office/drawing/2010/main" val="0"/>
@@ -3438,7 +4596,7 @@
                   <pic:spPr bwMode="auto">
                     <a:xfrm>
                       <a:off x="0" y="0"/>
-                      <a:ext cx="5634579" cy="5049993"/>
+                      <a:ext cx="5767849" cy="1717320"/>
                     </a:xfrm>
                     <a:prstGeom prst="rect">
                       <a:avLst/>
@@ -3458,14 +4616,153 @@
     <w:p>
       <w:pPr>
         <w:pStyle w:val="Default"/>
-        <w:ind w:left="993" w:right="849" w:firstLine="708"/>
-        <w:rPr>
-          <w:rFonts w:ascii="Calibri" w:hAnsi="Calibri" w:cs="Calibri"/>
-          <w:sz w:val="22"/>
-          <w:szCs w:val="22"/>
-          <w:lang w:val="en-US"/>
-        </w:rPr>
-      </w:pPr>
+        <w:ind w:left="1701" w:right="2834"/>
+        <w:rPr>
+          <w:rFonts w:ascii="Calibri" w:hAnsi="Calibri" w:cs="Calibri"/>
+          <w:sz w:val="22"/>
+          <w:szCs w:val="22"/>
+          <w:lang w:val="en-US"/>
+        </w:rPr>
+      </w:pPr>
+      <w:r>
+        <w:rPr>
+          <w:rFonts w:ascii="Calibri" w:hAnsi="Calibri" w:cs="Calibri"/>
+          <w:sz w:val="22"/>
+          <w:szCs w:val="22"/>
+          <w:lang w:val="en-US"/>
+        </w:rPr>
+        <w:t xml:space="preserve">After execution take a look at </w:t>
+      </w:r>
+      <w:r>
+        <w:rPr>
+          <w:rFonts w:ascii="Calibri" w:hAnsi="Calibri" w:cs="Calibri"/>
+          <w:sz w:val="22"/>
+          <w:szCs w:val="22"/>
+          <w:lang w:val="en-US"/>
+        </w:rPr>
+        <w:t xml:space="preserve">the </w:t>
+      </w:r>
+      <w:r>
+        <w:rPr>
+          <w:rFonts w:ascii="Calibri" w:hAnsi="Calibri" w:cs="Calibri"/>
+          <w:sz w:val="22"/>
+          <w:szCs w:val="22"/>
+          <w:lang w:val="en-US"/>
+        </w:rPr>
+        <w:t xml:space="preserve">execution results. </w:t>
+      </w:r>
+      <w:r>
+        <w:rPr>
+          <w:rFonts w:ascii="Calibri" w:hAnsi="Calibri" w:cs="Calibri"/>
+          <w:sz w:val="22"/>
+          <w:szCs w:val="22"/>
+          <w:lang w:val="en-US"/>
+        </w:rPr>
+        <w:t>Open the</w:t>
+      </w:r>
+      <w:r>
+        <w:rPr>
+          <w:rFonts w:ascii="Calibri" w:hAnsi="Calibri" w:cs="Calibri"/>
+          <w:sz w:val="22"/>
+          <w:szCs w:val="22"/>
+          <w:lang w:val="en-US"/>
+        </w:rPr>
+        <w:t xml:space="preserve"> “</w:t>
+      </w:r>
+      <w:r>
+        <w:rPr>
+          <w:rStyle w:val="htmldbbreadcrumb1"/>
+          <w:rFonts w:ascii="Calibri" w:hAnsi="Calibri" w:cs="Helvetica"/>
+          <w:b w:val="0"/>
+          <w:i/>
+          <w:sz w:val="22"/>
+          <w:szCs w:val="22"/>
+          <w:lang w:val="en-US"/>
+        </w:rPr>
+        <w:t>Manage Script Results</w:t>
+      </w:r>
+      <w:r>
+        <w:rPr>
+          <w:rFonts w:ascii="Calibri" w:hAnsi="Calibri" w:cs="Calibri"/>
+          <w:sz w:val="22"/>
+          <w:szCs w:val="22"/>
+          <w:lang w:val="en-US"/>
+        </w:rPr>
+        <w:t xml:space="preserve">” tab by pressing </w:t>
+      </w:r>
+      <w:r>
+        <w:rPr>
+          <w:rFonts w:ascii="Calibri" w:hAnsi="Calibri" w:cs="Calibri"/>
+          <w:sz w:val="22"/>
+          <w:szCs w:val="22"/>
+          <w:lang w:val="en-US"/>
+        </w:rPr>
+        <w:t>the</w:t>
+      </w:r>
+      <w:r>
+        <w:rPr>
+          <w:rFonts w:ascii="Calibri" w:hAnsi="Calibri" w:cs="Calibri"/>
+          <w:sz w:val="22"/>
+          <w:szCs w:val="22"/>
+          <w:lang w:val="en-US"/>
+        </w:rPr>
+        <w:t xml:space="preserve"> </w:t>
+      </w:r>
+      <w:r>
+        <w:rPr>
+          <w:rFonts w:ascii="Calibri" w:hAnsi="Calibri" w:cs="Calibri"/>
+          <w:sz w:val="22"/>
+          <w:szCs w:val="22"/>
+          <w:lang w:val="en-US"/>
+        </w:rPr>
+        <w:t>link</w:t>
+      </w:r>
+      <w:r>
+        <w:rPr>
+          <w:rFonts w:ascii="Calibri" w:hAnsi="Calibri" w:cs="Calibri"/>
+          <w:sz w:val="22"/>
+          <w:szCs w:val="22"/>
+          <w:lang w:val="en-US"/>
+        </w:rPr>
+        <w:t xml:space="preserve"> in</w:t>
+      </w:r>
+      <w:r>
+        <w:rPr>
+          <w:rFonts w:ascii="Calibri" w:hAnsi="Calibri" w:cs="Calibri"/>
+          <w:sz w:val="22"/>
+          <w:szCs w:val="22"/>
+          <w:lang w:val="en-US"/>
+        </w:rPr>
+        <w:t xml:space="preserve"> the</w:t>
+      </w:r>
+      <w:r>
+        <w:rPr>
+          <w:rFonts w:ascii="Calibri" w:hAnsi="Calibri" w:cs="Calibri"/>
+          <w:sz w:val="22"/>
+          <w:szCs w:val="22"/>
+          <w:lang w:val="en-US"/>
+        </w:rPr>
+        <w:t xml:space="preserve"> </w:t>
+      </w:r>
+      <w:r>
+        <w:rPr>
+          <w:rFonts w:ascii="Calibri" w:hAnsi="Calibri" w:cs="Calibri"/>
+          <w:b/>
+          <w:sz w:val="22"/>
+          <w:szCs w:val="22"/>
+          <w:lang w:val="en-US"/>
+        </w:rPr>
+        <w:t>View Results</w:t>
+      </w:r>
+      <w:r>
+        <w:rPr>
+          <w:rFonts w:ascii="Calibri" w:hAnsi="Calibri" w:cs="Calibri"/>
+          <w:sz w:val="22"/>
+          <w:szCs w:val="22"/>
+          <w:lang w:val="en-US"/>
+        </w:rPr>
+        <w:t xml:space="preserve"> column.</w:t>
+      </w:r>
     </w:p>
     <w:p>
       <w:pPr>
@@ -3478,37 +4775,6 @@
           <w:lang w:val="en-US"/>
         </w:rPr>
       </w:pPr>
-      <w:r>
-        <w:rPr>
-          <w:rFonts w:ascii="Calibri" w:hAnsi="Calibri" w:cs="Calibri"/>
-          <w:sz w:val="22"/>
-          <w:szCs w:val="22"/>
-          <w:lang w:val="en-US"/>
-        </w:rPr>
-        <w:t>Press “Run Now” button.</w:t>
-      </w:r>
-      <w:r>
-        <w:rPr>
-          <w:rFonts w:ascii="Calibri" w:hAnsi="Calibri" w:cs="Calibri"/>
-          <w:noProof/>
-          <w:sz w:val="22"/>
-          <w:szCs w:val="22"/>
-          <w:lang w:val="de-DE" w:eastAsia="de-DE"/>
-        </w:rPr>
-        <w:t xml:space="preserve"> </w:t>
-      </w:r>
-    </w:p>
-    <w:p>
-      <w:pPr>
-        <w:pStyle w:val="Default"/>
-        <w:ind w:left="993" w:right="849"/>
-        <w:rPr>
-          <w:rFonts w:ascii="Calibri" w:hAnsi="Calibri" w:cs="Calibri"/>
-          <w:sz w:val="22"/>
-          <w:szCs w:val="22"/>
-          <w:lang w:val="en-US"/>
-        </w:rPr>
-      </w:pPr>
     </w:p>
     <w:p>
       <w:pPr>
@@ -3521,18 +4787,6 @@
           <w:lang w:val="en-US"/>
         </w:rPr>
       </w:pPr>
-    </w:p>
-    <w:p>
-      <w:pPr>
-        <w:pStyle w:val="Default"/>
-        <w:ind w:left="993" w:right="849" w:firstLine="708"/>
-        <w:rPr>
-          <w:rFonts w:ascii="Calibri" w:hAnsi="Calibri" w:cs="Calibri"/>
-          <w:sz w:val="22"/>
-          <w:szCs w:val="22"/>
-          <w:lang w:val="en-US"/>
-        </w:rPr>
-      </w:pPr>
       <w:r>
         <w:rPr>
           <w:rFonts w:ascii="Calibri" w:hAnsi="Calibri" w:cs="Calibri"/>
@@ -3541,16 +4795,17 @@
           <w:szCs w:val="22"/>
           <w:lang w:val="de-DE" w:eastAsia="de-DE"/>
         </w:rPr>
+        <w:lastRenderedPageBreak/>
         <mc:AlternateContent>
           <mc:Choice Requires="wps">
             <w:drawing>
-              <wp:anchor distT="0" distB="0" distL="114300" distR="114300" simplePos="0" relativeHeight="251685888" behindDoc="0" locked="0" layoutInCell="1" allowOverlap="1" wp14:anchorId="1A48D3CE" wp14:editId="231A469F">
+              <wp:anchor distT="0" distB="0" distL="114300" distR="114300" simplePos="0" relativeHeight="251685888" behindDoc="0" locked="0" layoutInCell="1" allowOverlap="1" wp14:anchorId="1A48D3CE" wp14:editId="51B6BFEF">
                 <wp:simplePos x="0" y="0"/>
                 <wp:positionH relativeFrom="column">
-                  <wp:posOffset>6343015</wp:posOffset>
+                  <wp:posOffset>5510139</wp:posOffset>
                 </wp:positionH>
                 <wp:positionV relativeFrom="page">
-                  <wp:posOffset>8421371</wp:posOffset>
+                  <wp:posOffset>4992077</wp:posOffset>
                 </wp:positionV>
                 <wp:extent cx="130175" cy="184785"/>
                 <wp:effectExtent l="57150" t="0" r="22225" b="24765"/>
@@ -3604,7 +4859,7 @@
           </mc:Choice>
           <mc:Fallback>
             <w:pict>
-              <v:shape w14:anchorId="7D5B3AD9" id="Pfeil nach unten 45" o:spid="_x0000_s1026" type="#_x0000_t67" style="position:absolute;margin-left:499.45pt;margin-top:663.1pt;width:10.25pt;height:14.55pt;rotation:-8945354fd;z-index:251685888;visibility:visible;mso-wrap-style:square;mso-width-percent:0;mso-height-percent:0;mso-wrap-distance-left:9pt;mso-wrap-distance-top:0;mso-wrap-distance-right:9pt;mso-wrap-distance-bottom:0;mso-position-horizontal:absolute;mso-position-horizontal-relative:text;mso-position-vertical:absolute;mso-position-vertical-relative:page;mso-width-percent:0;mso-height-percent:0;mso-width-relative:margin;mso-height-relative:margin;v-text-anchor:middle" o:gfxdata="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" adj="13992" fillcolor="white [3201]" strokecolor="#c0504d [3205]" strokeweight="2pt">
+              <v:shape w14:anchorId="5557F9C2" id="Pfeil nach unten 45" o:spid="_x0000_s1026" type="#_x0000_t67" style="position:absolute;margin-left:433.85pt;margin-top:393.1pt;width:10.25pt;height:14.55pt;rotation:-8945354fd;z-index:251685888;visibility:visible;mso-wrap-style:square;mso-width-percent:0;mso-height-percent:0;mso-wrap-distance-left:9pt;mso-wrap-distance-top:0;mso-wrap-distance-right:9pt;mso-wrap-distance-bottom:0;mso-position-horizontal:absolute;mso-position-horizontal-relative:text;mso-position-vertical:absolute;mso-position-vertical-relative:page;mso-width-percent:0;mso-height-percent:0;mso-width-relative:margin;mso-height-relative:margin;v-text-anchor:middle" o:gfxdata="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" adj="13992" fillcolor="white [3201]" strokecolor="#c0504d [3205]" strokeweight="2pt">
                 <w10:wrap anchory="page"/>
               </v:shape>
             </w:pict>
@@ -3620,10 +4875,10 @@
           <w:lang w:val="de-DE" w:eastAsia="de-DE"/>
         </w:rPr>
         <w:drawing>
-          <wp:inline distT="0" distB="0" distL="0" distR="0" wp14:anchorId="404E9C92" wp14:editId="696F4D0A">
-            <wp:extent cx="5741481" cy="1709469"/>
-            <wp:effectExtent l="0" t="0" r="0" b="5080"/>
-            <wp:docPr id="8" name="Grafik 8"/>
+          <wp:inline distT="0" distB="0" distL="0" distR="0" wp14:anchorId="2BAF0568" wp14:editId="4E5B5AAB">
+            <wp:extent cx="5630595" cy="4067908"/>
+            <wp:effectExtent l="0" t="0" r="8255" b="8890"/>
+            <wp:docPr id="6" name="Grafik 6"/>
             <wp:cNvGraphicFramePr>
               <a:graphicFrameLocks xmlns:a="http://schemas.openxmlformats.org/drawingml/2006/main" noChangeAspect="1"/>
             </wp:cNvGraphicFramePr>
@@ -3631,13 +4886,13 @@
               <a:graphicData uri="http://schemas.openxmlformats.org/drawingml/2006/picture">
                 <pic:pic xmlns:pic="http://schemas.openxmlformats.org/drawingml/2006/picture">
                   <pic:nvPicPr>
-                    <pic:cNvPr id="0" name="Picture 3"/>
+                    <pic:cNvPr id="0" name="Picture 1"/>
                     <pic:cNvPicPr>
                       <a:picLocks noChangeAspect="1" noChangeArrowheads="1"/>
                     </pic:cNvPicPr>
                   </pic:nvPicPr>
                   <pic:blipFill>
-                    <a:blip r:embed="rId12">
+                    <a:blip r:embed="rId14">
                       <a:extLst>
                         <a:ext uri="{28A0092B-C50C-407E-A947-70E740481C1C}">
                           <a14:useLocalDpi xmlns:a14="http://schemas.microsoft.com/office/drawing/2010/main" val="0"/>
@@ -3652,7 +4907,7 @@
                   <pic:spPr bwMode="auto">
                     <a:xfrm>
                       <a:off x="0" y="0"/>
-                      <a:ext cx="5767849" cy="1717320"/>
+                      <a:ext cx="5656991" cy="4086978"/>
                     </a:xfrm>
                     <a:prstGeom prst="rect">
                       <a:avLst/>
@@ -3672,153 +4927,14 @@
     <w:p>
       <w:pPr>
         <w:pStyle w:val="Default"/>
-        <w:ind w:left="1701" w:right="2834"/>
-        <w:rPr>
-          <w:rFonts w:ascii="Calibri" w:hAnsi="Calibri" w:cs="Calibri"/>
-          <w:sz w:val="22"/>
-          <w:szCs w:val="22"/>
-          <w:lang w:val="en-US"/>
-        </w:rPr>
-      </w:pPr>
-      <w:r>
-        <w:rPr>
-          <w:rFonts w:ascii="Calibri" w:hAnsi="Calibri" w:cs="Calibri"/>
-          <w:sz w:val="22"/>
-          <w:szCs w:val="22"/>
-          <w:lang w:val="en-US"/>
-        </w:rPr>
-        <w:t xml:space="preserve">After execution take a look at </w:t>
-      </w:r>
-      <w:r>
-        <w:rPr>
-          <w:rFonts w:ascii="Calibri" w:hAnsi="Calibri" w:cs="Calibri"/>
-          <w:sz w:val="22"/>
-          <w:szCs w:val="22"/>
-          <w:lang w:val="en-US"/>
-        </w:rPr>
-        <w:t xml:space="preserve">the </w:t>
-      </w:r>
-      <w:r>
-        <w:rPr>
-          <w:rFonts w:ascii="Calibri" w:hAnsi="Calibri" w:cs="Calibri"/>
-          <w:sz w:val="22"/>
-          <w:szCs w:val="22"/>
-          <w:lang w:val="en-US"/>
-        </w:rPr>
-        <w:t xml:space="preserve">execution results. </w:t>
-      </w:r>
-      <w:r>
-        <w:rPr>
-          <w:rFonts w:ascii="Calibri" w:hAnsi="Calibri" w:cs="Calibri"/>
-          <w:sz w:val="22"/>
-          <w:szCs w:val="22"/>
-          <w:lang w:val="en-US"/>
-        </w:rPr>
-        <w:t>Open the</w:t>
-      </w:r>
-      <w:r>
-        <w:rPr>
-          <w:rFonts w:ascii="Calibri" w:hAnsi="Calibri" w:cs="Calibri"/>
-          <w:sz w:val="22"/>
-          <w:szCs w:val="22"/>
-          <w:lang w:val="en-US"/>
-        </w:rPr>
-        <w:t xml:space="preserve"> “</w:t>
-      </w:r>
-      <w:r>
-        <w:rPr>
-          <w:rStyle w:val="htmldbbreadcrumb1"/>
-          <w:rFonts w:ascii="Calibri" w:hAnsi="Calibri" w:cs="Helvetica"/>
-          <w:b w:val="0"/>
-          <w:i/>
-          <w:sz w:val="22"/>
-          <w:szCs w:val="22"/>
-          <w:lang w:val="en-US"/>
-        </w:rPr>
-        <w:t>Manage Script Results</w:t>
-      </w:r>
-      <w:r>
-        <w:rPr>
-          <w:rFonts w:ascii="Calibri" w:hAnsi="Calibri" w:cs="Calibri"/>
-          <w:sz w:val="22"/>
-          <w:szCs w:val="22"/>
-          <w:lang w:val="en-US"/>
-        </w:rPr>
-        <w:t xml:space="preserve">” tab by pressing </w:t>
-      </w:r>
-      <w:r>
-        <w:rPr>
-          <w:rFonts w:ascii="Calibri" w:hAnsi="Calibri" w:cs="Calibri"/>
-          <w:sz w:val="22"/>
-          <w:szCs w:val="22"/>
-          <w:lang w:val="en-US"/>
-        </w:rPr>
-        <w:t>the</w:t>
-      </w:r>
-      <w:r>
-        <w:rPr>
-          <w:rFonts w:ascii="Calibri" w:hAnsi="Calibri" w:cs="Calibri"/>
-          <w:sz w:val="22"/>
-          <w:szCs w:val="22"/>
-          <w:lang w:val="en-US"/>
-        </w:rPr>
-        <w:t xml:space="preserve"> </w:t>
-      </w:r>
-      <w:r>
-        <w:rPr>
-          <w:rFonts w:ascii="Calibri" w:hAnsi="Calibri" w:cs="Calibri"/>
-          <w:sz w:val="22"/>
-          <w:szCs w:val="22"/>
-          <w:lang w:val="en-US"/>
-        </w:rPr>
-        <w:t>link</w:t>
-      </w:r>
-      <w:r>
-        <w:rPr>
-          <w:rFonts w:ascii="Calibri" w:hAnsi="Calibri" w:cs="Calibri"/>
-          <w:sz w:val="22"/>
-          <w:szCs w:val="22"/>
-          <w:lang w:val="en-US"/>
-        </w:rPr>
-        <w:t xml:space="preserve"> in</w:t>
-      </w:r>
-      <w:r>
-        <w:rPr>
-          <w:rFonts w:ascii="Calibri" w:hAnsi="Calibri" w:cs="Calibri"/>
-          <w:sz w:val="22"/>
-          <w:szCs w:val="22"/>
-          <w:lang w:val="en-US"/>
-        </w:rPr>
-        <w:t xml:space="preserve"> the</w:t>
-      </w:r>
-      <w:r>
-        <w:rPr>
-          <w:rFonts w:ascii="Calibri" w:hAnsi="Calibri" w:cs="Calibri"/>
-          <w:sz w:val="22"/>
-          <w:szCs w:val="22"/>
-          <w:lang w:val="en-US"/>
-        </w:rPr>
-        <w:t xml:space="preserve"> </w:t>
-      </w:r>
-      <w:r>
-        <w:rPr>
-          <w:rFonts w:ascii="Calibri" w:hAnsi="Calibri" w:cs="Calibri"/>
-          <w:b/>
-          <w:sz w:val="22"/>
-          <w:szCs w:val="22"/>
-          <w:lang w:val="en-US"/>
-        </w:rPr>
-        <w:t>View Results</w:t>
-      </w:r>
-      <w:r>
-        <w:rPr>
-          <w:rFonts w:ascii="Calibri" w:hAnsi="Calibri" w:cs="Calibri"/>
-          <w:sz w:val="22"/>
-          <w:szCs w:val="22"/>
-          <w:lang w:val="en-US"/>
-        </w:rPr>
-        <w:t xml:space="preserve"> column.</w:t>
-      </w:r>
+        <w:ind w:left="993" w:right="849" w:firstLine="708"/>
+        <w:rPr>
+          <w:rFonts w:ascii="Calibri" w:hAnsi="Calibri" w:cs="Calibri"/>
+          <w:sz w:val="22"/>
+          <w:szCs w:val="22"/>
+          <w:lang w:val="en-US"/>
+        </w:rPr>
+      </w:pPr>
     </w:p>
     <w:p>
       <w:pPr>
@@ -3831,6 +4947,15 @@
           <w:lang w:val="en-US"/>
         </w:rPr>
       </w:pPr>
+      <w:r>
+        <w:rPr>
+          <w:rFonts w:ascii="Calibri" w:hAnsi="Calibri" w:cs="Calibri"/>
+          <w:sz w:val="22"/>
+          <w:szCs w:val="22"/>
+          <w:lang w:val="en-US"/>
+        </w:rPr>
+        <w:t>There should be no errors.</w:t>
+      </w:r>
     </w:p>
     <w:p>
       <w:pPr>
@@ -3843,109 +4968,6 @@
           <w:lang w:val="en-US"/>
         </w:rPr>
       </w:pPr>
-      <w:r>
-        <w:rPr>
-          <w:rFonts w:ascii="Calibri" w:hAnsi="Calibri" w:cs="Calibri"/>
-          <w:noProof/>
-          <w:sz w:val="22"/>
-          <w:szCs w:val="22"/>
-          <w:lang w:val="de-DE" w:eastAsia="de-DE"/>
-        </w:rPr>
-        <w:lastRenderedPageBreak/>
-        <w:drawing>
-          <wp:inline distT="0" distB="0" distL="0" distR="0" wp14:anchorId="2BAF0568" wp14:editId="7E31E455">
-            <wp:extent cx="5759532" cy="4161060"/>
-            <wp:effectExtent l="0" t="0" r="0" b="0"/>
-            <wp:docPr id="6" name="Grafik 6"/>
-            <wp:cNvGraphicFramePr>
-              <a:graphicFrameLocks xmlns:a="http://schemas.openxmlformats.org/drawingml/2006/main" noChangeAspect="1"/>
-            </wp:cNvGraphicFramePr>
-            <a:graphic xmlns:a="http://schemas.openxmlformats.org/drawingml/2006/main">
-              <a:graphicData uri="http://schemas.openxmlformats.org/drawingml/2006/picture">
-                <pic:pic xmlns:pic="http://schemas.openxmlformats.org/drawingml/2006/picture">
-                  <pic:nvPicPr>
-                    <pic:cNvPr id="0" name="Picture 1"/>
-                    <pic:cNvPicPr>
-                      <a:picLocks noChangeAspect="1" noChangeArrowheads="1"/>
-                    </pic:cNvPicPr>
-                  </pic:nvPicPr>
-                  <pic:blipFill>
-                    <a:blip r:embed="rId13">
-                      <a:extLst>
-                        <a:ext uri="{28A0092B-C50C-407E-A947-70E740481C1C}">
-                          <a14:useLocalDpi xmlns:a14="http://schemas.microsoft.com/office/drawing/2010/main" val="0"/>
-                        </a:ext>
-                      </a:extLst>
-                    </a:blip>
-                    <a:srcRect/>
-                    <a:stretch>
-                      <a:fillRect/>
-                    </a:stretch>
-                  </pic:blipFill>
-                  <pic:spPr bwMode="auto">
-                    <a:xfrm>
-                      <a:off x="0" y="0"/>
-                      <a:ext cx="5783288" cy="4178223"/>
-                    </a:xfrm>
-                    <a:prstGeom prst="rect">
-                      <a:avLst/>
-                    </a:prstGeom>
-                    <a:noFill/>
-                    <a:ln>
-                      <a:noFill/>
-                    </a:ln>
-                  </pic:spPr>
-                </pic:pic>
-              </a:graphicData>
-            </a:graphic>
-          </wp:inline>
-        </w:drawing>
-      </w:r>
-    </w:p>
-    <w:p>
-      <w:pPr>
-        <w:pStyle w:val="Default"/>
-        <w:ind w:left="993" w:right="849" w:firstLine="708"/>
-        <w:rPr>
-          <w:rFonts w:ascii="Calibri" w:hAnsi="Calibri" w:cs="Calibri"/>
-          <w:sz w:val="22"/>
-          <w:szCs w:val="22"/>
-          <w:lang w:val="en-US"/>
-        </w:rPr>
-      </w:pPr>
-    </w:p>
-    <w:p>
-      <w:pPr>
-        <w:pStyle w:val="Default"/>
-        <w:ind w:left="993" w:right="849" w:firstLine="708"/>
-        <w:rPr>
-          <w:rFonts w:ascii="Calibri" w:hAnsi="Calibri" w:cs="Calibri"/>
-          <w:sz w:val="22"/>
-          <w:szCs w:val="22"/>
-          <w:lang w:val="en-US"/>
-        </w:rPr>
-      </w:pPr>
-      <w:r>
-        <w:rPr>
-          <w:rFonts w:ascii="Calibri" w:hAnsi="Calibri" w:cs="Calibri"/>
-          <w:sz w:val="22"/>
-          <w:szCs w:val="22"/>
-          <w:lang w:val="en-US"/>
-        </w:rPr>
-        <w:t>There should be no errors.</w:t>
-      </w:r>
-    </w:p>
-    <w:p>
-      <w:pPr>
-        <w:pStyle w:val="Default"/>
-        <w:ind w:left="993" w:right="849" w:firstLine="708"/>
-        <w:rPr>
-          <w:rFonts w:ascii="Calibri" w:hAnsi="Calibri" w:cs="Calibri"/>
-          <w:sz w:val="22"/>
-          <w:szCs w:val="22"/>
-          <w:lang w:val="en-US"/>
-        </w:rPr>
-      </w:pPr>
     </w:p>
     <w:p>
       <w:pPr>
@@ -4056,14 +5078,6 @@
           <w:lang w:val="en-US"/>
         </w:rPr>
       </w:pPr>
-    </w:p>
-    <w:p>
-      <w:pPr>
-        <w:ind w:firstLine="1701"/>
-        <w:rPr>
-          <w:lang w:val="en-US"/>
-        </w:rPr>
-      </w:pPr>
       <w:r>
         <w:rPr>
           <w:lang w:val="en-US"/>
@@ -4082,29 +5096,6 @@
         </w:rPr>
         <w:t>.</w:t>
       </w:r>
-    </w:p>
-    <w:p>
-      <w:pPr>
-        <w:pStyle w:val="Default"/>
-        <w:ind w:left="993" w:right="849" w:firstLine="708"/>
-        <w:rPr>
-          <w:rFonts w:ascii="Calibri" w:hAnsi="Calibri" w:cs="Calibri"/>
-          <w:sz w:val="22"/>
-          <w:szCs w:val="22"/>
-          <w:lang w:val="en-US"/>
-        </w:rPr>
-      </w:pPr>
-    </w:p>
-    <w:p>
-      <w:pPr>
-        <w:spacing w:after="0" w:line="240" w:lineRule="auto"/>
-        <w:rPr>
-          <w:b/>
-          <w:sz w:val="28"/>
-          <w:szCs w:val="28"/>
-          <w:lang w:val="en-US"/>
-        </w:rPr>
-      </w:pPr>
       <w:r>
         <w:rPr>
           <w:lang w:val="en-US"/>
@@ -4115,23 +5106,13 @@
     <w:p>
       <w:pPr>
         <w:pStyle w:val="Verzeichnis2"/>
-        <w:tabs>
-          <w:tab w:val="clear" w:pos="10773"/>
-          <w:tab w:val="left" w:pos="3996"/>
-        </w:tabs>
-      </w:pPr>
-      <w:bookmarkStart w:id="8" w:name="_Toc525132031"/>
+      </w:pPr>
+      <w:bookmarkStart w:id="10" w:name="_Toc29847709"/>
       <w:r>
         <w:lastRenderedPageBreak/>
         <w:t>Install plugin</w:t>
       </w:r>
-      <w:bookmarkEnd w:id="8"/>
-      <w:r>
-        <w:t xml:space="preserve"> </w:t>
-      </w:r>
-      <w:r>
-        <w:tab/>
-      </w:r>
+      <w:bookmarkEnd w:id="10"/>
     </w:p>
     <w:p>
       <w:pPr>
@@ -4194,7 +5175,7 @@
         </w:rPr>
         <w:t xml:space="preserve">. </w:t>
       </w:r>
-      <w:hyperlink r:id="rId14" w:anchor="HTMDB26010" w:history="1">
+      <w:hyperlink r:id="rId15" w:anchor="HTMDB26010" w:history="1">
         <w:r>
           <w:rPr>
             <w:rStyle w:val="Hyperlink"/>
@@ -4269,6 +5250,7 @@
         </w:rPr>
         <w:t>plugin-file “</w:t>
       </w:r>
+      <w:proofErr w:type="spellStart"/>
       <w:r>
         <w:rPr>
           <w:rFonts w:ascii="Calibri" w:hAnsi="Calibri" w:cs="Calibri"/>
@@ -4278,6 +5260,7 @@
         </w:rPr>
         <w:t>dynamic_action_plugin_at_frt_gpv_ir_to_msexcel.sql</w:t>
       </w:r>
+      <w:proofErr w:type="spellEnd"/>
       <w:r>
         <w:rPr>
           <w:rFonts w:ascii="Calibri" w:hAnsi="Calibri" w:cs="Calibri"/>
@@ -4342,13 +5325,19 @@
     </w:p>
     <w:p>
       <w:pPr>
-        <w:pStyle w:val="Verzeichnis2"/>
-      </w:pPr>
-      <w:bookmarkStart w:id="9" w:name="_Toc525132032"/>
-      <w:r>
+        <w:pStyle w:val="Verzeichnis1"/>
+        <w:rPr>
+          <w:lang w:val="en-US"/>
+        </w:rPr>
+      </w:pPr>
+      <w:bookmarkStart w:id="11" w:name="_Toc29847710"/>
+      <w:r>
+        <w:rPr>
+          <w:lang w:val="en-US"/>
+        </w:rPr>
         <w:t>Using in your application</w:t>
       </w:r>
-      <w:bookmarkEnd w:id="9"/>
+      <w:bookmarkEnd w:id="11"/>
     </w:p>
     <w:p>
       <w:pPr>
@@ -4411,7 +5400,25 @@
           <w:b/>
           <w:lang w:val="en-US"/>
         </w:rPr>
-        <w:t>On Download XLSX[GPV Interactive Report</w:t>
+        <w:t xml:space="preserve">On Download </w:t>
+      </w:r>
+      <w:proofErr w:type="gramStart"/>
+      <w:r>
+        <w:rPr>
+          <w:rFonts w:ascii="Calibri" w:hAnsi="Calibri" w:cs="Calibri"/>
+          <w:b/>
+          <w:lang w:val="en-US"/>
+        </w:rPr>
+        <w:t>XLSX[</w:t>
+      </w:r>
+      <w:proofErr w:type="gramEnd"/>
+      <w:r>
+        <w:rPr>
+          <w:rFonts w:ascii="Calibri" w:hAnsi="Calibri" w:cs="Calibri"/>
+          <w:b/>
+          <w:lang w:val="en-US"/>
+        </w:rPr>
+        <w:t>GPV Interactive Report</w:t>
       </w:r>
       <w:r>
         <w:rPr>
@@ -4698,7 +5705,7 @@
                     <pic:cNvPicPr/>
                   </pic:nvPicPr>
                   <pic:blipFill rotWithShape="1">
-                    <a:blip r:embed="rId15"/>
+                    <a:blip r:embed="rId16"/>
                     <a:srcRect l="488" t="15801" r="2057" b="17525"/>
                     <a:stretch/>
                   </pic:blipFill>
@@ -5018,7 +6025,7 @@
                     <pic:cNvPicPr/>
                   </pic:nvPicPr>
                   <pic:blipFill rotWithShape="1">
-                    <a:blip r:embed="rId16"/>
+                    <a:blip r:embed="rId17"/>
                     <a:srcRect l="774" t="15335" r="1487" b="20386"/>
                     <a:stretch/>
                   </pic:blipFill>
@@ -5200,53 +6207,22 @@
     </w:p>
     <w:p>
       <w:pPr>
-        <w:pStyle w:val="KeinLeerraum"/>
-        <w:ind w:left="1701"/>
-        <w:outlineLvl w:val="0"/>
-        <w:rPr>
-          <w:rFonts w:cs="Calibri"/>
-          <w:b/>
+        <w:pStyle w:val="Verzeichnis2"/>
+        <w:rPr>
+          <w:rFonts w:cs="Calibri"/>
+          <w:b w:val="0"/>
           <w:sz w:val="32"/>
           <w:szCs w:val="32"/>
-          <w:lang w:val="en-US"/>
-        </w:rPr>
-      </w:pPr>
-      <w:bookmarkStart w:id="10" w:name="_Toc525132033"/>
-      <w:r>
-        <w:rPr>
-          <w:rFonts w:cs="Calibri"/>
-          <w:b/>
-          <w:sz w:val="32"/>
-          <w:szCs w:val="32"/>
-          <w:lang w:val="en-US"/>
-        </w:rPr>
+        </w:rPr>
+      </w:pPr>
+      <w:bookmarkStart w:id="12" w:name="_Toc29847711"/>
+      <w:r>
         <w:t>How it works</w:t>
       </w:r>
       <w:r>
-        <w:rPr>
-          <w:rFonts w:cs="Calibri"/>
-          <w:b/>
-          <w:sz w:val="32"/>
-          <w:szCs w:val="32"/>
-          <w:lang w:val="en-US"/>
-        </w:rPr>
         <w:t xml:space="preserve"> for Interactive Reports</w:t>
       </w:r>
-      <w:bookmarkEnd w:id="10"/>
-    </w:p>
-    <w:p>
-      <w:pPr>
-        <w:pStyle w:val="KeinLeerraum"/>
-        <w:ind w:left="1701"/>
-        <w:outlineLvl w:val="0"/>
-        <w:rPr>
-          <w:rFonts w:cs="Calibri"/>
-          <w:b/>
-          <w:sz w:val="32"/>
-          <w:szCs w:val="32"/>
-          <w:lang w:val="en-US"/>
-        </w:rPr>
-      </w:pPr>
+      <w:bookmarkEnd w:id="12"/>
     </w:p>
     <w:p>
       <w:pPr>
@@ -5360,7 +6336,7 @@
                     </pic:cNvPicPr>
                   </pic:nvPicPr>
                   <pic:blipFill>
-                    <a:blip r:embed="rId17">
+                    <a:blip r:embed="rId18">
                       <a:extLst>
                         <a:ext uri="{28A0092B-C50C-407E-A947-70E740481C1C}">
                           <a14:useLocalDpi xmlns:a14="http://schemas.microsoft.com/office/drawing/2010/main" val="0"/>
@@ -5522,7 +6498,7 @@
                     </pic:cNvPicPr>
                   </pic:nvPicPr>
                   <pic:blipFill rotWithShape="1">
-                    <a:blip r:embed="rId18">
+                    <a:blip r:embed="rId19">
                       <a:extLst>
                         <a:ext uri="{28A0092B-C50C-407E-A947-70E740481C1C}">
                           <a14:useLocalDpi xmlns:a14="http://schemas.microsoft.com/office/drawing/2010/main" val="0"/>
@@ -5576,63 +6552,21 @@
           <w:lang w:val="en-US"/>
         </w:rPr>
       </w:pPr>
-      <w:bookmarkStart w:id="11" w:name="_GoBack"/>
-      <w:bookmarkEnd w:id="11"/>
+    </w:p>
+    <w:p>
+      <w:pPr>
+        <w:pStyle w:val="Verzeichnis2"/>
+      </w:pPr>
+      <w:bookmarkStart w:id="13" w:name="_Toc29847712"/>
+      <w:r>
+        <w:t>How it works for Interactive Grids</w:t>
+      </w:r>
+      <w:bookmarkEnd w:id="13"/>
     </w:p>
     <w:p>
       <w:pPr>
         <w:pStyle w:val="KeinLeerraum"/>
         <w:ind w:left="1701"/>
-        <w:outlineLvl w:val="0"/>
-        <w:rPr>
-          <w:rFonts w:cs="Calibri"/>
-          <w:b/>
-          <w:sz w:val="32"/>
-          <w:szCs w:val="32"/>
-          <w:lang w:val="en-US"/>
-        </w:rPr>
-      </w:pPr>
-      <w:bookmarkStart w:id="12" w:name="_Toc525132035"/>
-      <w:r>
-        <w:rPr>
-          <w:rFonts w:cs="Calibri"/>
-          <w:b/>
-          <w:sz w:val="32"/>
-          <w:szCs w:val="32"/>
-          <w:lang w:val="en-US"/>
-        </w:rPr>
-        <w:t>How it works</w:t>
-      </w:r>
-      <w:r>
-        <w:rPr>
-          <w:rFonts w:cs="Calibri"/>
-          <w:b/>
-          <w:sz w:val="32"/>
-          <w:szCs w:val="32"/>
-          <w:lang w:val="en-US"/>
-        </w:rPr>
-        <w:t xml:space="preserve"> for Interactive Grids</w:t>
-      </w:r>
-      <w:bookmarkEnd w:id="12"/>
-    </w:p>
-    <w:p>
-      <w:pPr>
-        <w:pStyle w:val="KeinLeerraum"/>
-        <w:ind w:left="1701"/>
-        <w:outlineLvl w:val="0"/>
-        <w:rPr>
-          <w:rFonts w:cs="Calibri"/>
-          <w:b/>
-          <w:sz w:val="32"/>
-          <w:szCs w:val="32"/>
-          <w:lang w:val="en-US"/>
-        </w:rPr>
-      </w:pPr>
-    </w:p>
-    <w:p>
-      <w:pPr>
-        <w:pStyle w:val="KeinLeerraum"/>
-        <w:ind w:left="1701"/>
         <w:rPr>
           <w:rFonts w:cs="Calibri"/>
           <w:lang w:val="en-US"/>
@@ -5720,6 +6654,7 @@
       <w:pPr>
         <w:spacing w:after="0" w:line="240" w:lineRule="auto"/>
         <w:ind w:left="1560" w:firstLine="141"/>
+        <w:jc w:val="center"/>
         <w:rPr>
           <w:b/>
           <w:sz w:val="32"/>
@@ -5751,7 +6686,7 @@
                     </pic:cNvPicPr>
                   </pic:nvPicPr>
                   <pic:blipFill>
-                    <a:blip r:embed="rId19">
+                    <a:blip r:embed="rId20">
                       <a:extLst>
                         <a:ext uri="{28A0092B-C50C-407E-A947-70E740481C1C}">
                           <a14:useLocalDpi xmlns:a14="http://schemas.microsoft.com/office/drawing/2010/main" val="0"/>
@@ -5827,19 +6762,18 @@
     <w:p>
       <w:pPr>
         <w:pStyle w:val="Verzeichnis1"/>
-        <w:outlineLvl w:val="1"/>
-        <w:rPr>
-          <w:lang w:val="en-US"/>
-        </w:rPr>
-      </w:pPr>
-      <w:bookmarkStart w:id="13" w:name="_Toc525132036"/>
+        <w:rPr>
+          <w:lang w:val="en-US"/>
+        </w:rPr>
+      </w:pPr>
+      <w:bookmarkStart w:id="14" w:name="_Toc29847713"/>
       <w:r>
         <w:rPr>
           <w:lang w:val="en-US"/>
         </w:rPr>
         <w:t>Configuration Settings</w:t>
       </w:r>
-      <w:bookmarkEnd w:id="13"/>
+      <w:bookmarkEnd w:id="14"/>
       <w:r>
         <w:rPr>
           <w:lang w:val="en-US"/>
@@ -5851,7 +6785,7 @@
       <w:pPr>
         <w:pStyle w:val="Verzeichnis2"/>
       </w:pPr>
-      <w:bookmarkStart w:id="14" w:name="_Toc525132037"/>
+      <w:bookmarkStart w:id="15" w:name="_Toc29847714"/>
       <w:r>
         <w:t>Return Data</w:t>
       </w:r>
@@ -5864,7 +6798,7 @@
       <w:r>
         <w:t>for Interactive Report only</w:t>
       </w:r>
-      <w:bookmarkEnd w:id="14"/>
+      <w:bookmarkEnd w:id="15"/>
     </w:p>
     <w:p>
       <w:pPr>
@@ -5986,57 +6920,56 @@
         <w:rPr>
           <w:lang w:val="en-US"/>
         </w:rPr>
+        <w:t>Choose “</w:t>
+      </w:r>
+      <w:r>
+        <w:rPr>
+          <w:rFonts w:cs="Calibri"/>
+          <w:lang w:val="en-US"/>
+        </w:rPr>
+        <w:t>commi235 Render Engine</w:t>
+      </w:r>
+      <w:r>
+        <w:rPr>
+          <w:lang w:val="en-US"/>
+        </w:rPr>
+        <w:t xml:space="preserve">” to use </w:t>
+      </w:r>
+      <w:r>
+        <w:rPr>
+          <w:lang w:val="en-US"/>
+        </w:rPr>
+        <w:t xml:space="preserve">a </w:t>
+      </w:r>
+      <w:r>
+        <w:rPr>
+          <w:lang w:val="en-US"/>
+        </w:rPr>
+        <w:t>separate render engine from Moritz Klein (need</w:t>
+      </w:r>
+      <w:r>
+        <w:rPr>
+          <w:lang w:val="en-US"/>
+        </w:rPr>
+        <w:t>s</w:t>
+      </w:r>
+      <w:r>
+        <w:rPr>
+          <w:lang w:val="en-US"/>
+        </w:rPr>
+        <w:t xml:space="preserve"> to be installed separately).</w:t>
+      </w:r>
+    </w:p>
+    <w:p>
+      <w:pPr>
+        <w:pStyle w:val="Verzeichnis2"/>
+      </w:pPr>
+      <w:bookmarkStart w:id="16" w:name="_Toc29847715"/>
+      <w:r>
         <w:lastRenderedPageBreak/>
-        <w:t>Choose “</w:t>
-      </w:r>
-      <w:r>
-        <w:rPr>
-          <w:rFonts w:cs="Calibri"/>
-          <w:lang w:val="en-US"/>
-        </w:rPr>
-        <w:t>commi235 Render Engine</w:t>
-      </w:r>
-      <w:r>
-        <w:rPr>
-          <w:lang w:val="en-US"/>
-        </w:rPr>
-        <w:t xml:space="preserve">” to use </w:t>
-      </w:r>
-      <w:r>
-        <w:rPr>
-          <w:lang w:val="en-US"/>
-        </w:rPr>
-        <w:t xml:space="preserve">a </w:t>
-      </w:r>
-      <w:r>
-        <w:rPr>
-          <w:lang w:val="en-US"/>
-        </w:rPr>
-        <w:t>separate render engine from Moritz Klein (need</w:t>
-      </w:r>
-      <w:r>
-        <w:rPr>
-          <w:lang w:val="en-US"/>
-        </w:rPr>
-        <w:t>s</w:t>
-      </w:r>
-      <w:r>
-        <w:rPr>
-          <w:lang w:val="en-US"/>
-        </w:rPr>
-        <w:t xml:space="preserve"> to be installed separately).</w:t>
-      </w:r>
-    </w:p>
-    <w:p>
-      <w:pPr>
-        <w:pStyle w:val="Verzeichnis2"/>
-        <w:outlineLvl w:val="1"/>
-      </w:pPr>
-      <w:bookmarkStart w:id="15" w:name="_Toc525132038"/>
-      <w:r>
         <w:t>Maximum Rows</w:t>
       </w:r>
-      <w:bookmarkEnd w:id="15"/>
+      <w:bookmarkEnd w:id="16"/>
       <w:r>
         <w:t xml:space="preserve"> </w:t>
       </w:r>
@@ -6264,7 +7197,7 @@
                     <pic:cNvPicPr/>
                   </pic:nvPicPr>
                   <pic:blipFill>
-                    <a:blip r:embed="rId20">
+                    <a:blip r:embed="rId21">
                       <a:extLst>
                         <a:ext uri="{28A0092B-C50C-407E-A947-70E740481C1C}">
                           <a14:useLocalDpi xmlns:a14="http://schemas.microsoft.com/office/drawing/2010/main" val="0"/>
@@ -6294,16 +7227,15 @@
     <w:p>
       <w:pPr>
         <w:pStyle w:val="Verzeichnis2"/>
-        <w:outlineLvl w:val="1"/>
-      </w:pPr>
-      <w:bookmarkStart w:id="16" w:name="_Toc525132039"/>
+      </w:pPr>
+      <w:bookmarkStart w:id="17" w:name="_Toc29847716"/>
       <w:r>
         <w:t>Export Hyperlinks</w:t>
       </w:r>
       <w:r>
         <w:t xml:space="preserve"> - for Interactive Report only</w:t>
       </w:r>
-      <w:bookmarkEnd w:id="16"/>
+      <w:bookmarkEnd w:id="17"/>
     </w:p>
     <w:p>
       <w:pPr>
@@ -6336,16 +7268,15 @@
     <w:p>
       <w:pPr>
         <w:pStyle w:val="Verzeichnis2"/>
-        <w:outlineLvl w:val="1"/>
-      </w:pPr>
-      <w:bookmarkStart w:id="17" w:name="_Toc525132040"/>
+      </w:pPr>
+      <w:bookmarkStart w:id="18" w:name="_Toc29847717"/>
       <w:r>
         <w:t>Custom Column Width</w:t>
       </w:r>
       <w:r>
         <w:t xml:space="preserve"> - for Interactive Report only</w:t>
       </w:r>
-      <w:bookmarkEnd w:id="17"/>
+      <w:bookmarkEnd w:id="18"/>
     </w:p>
     <w:p>
       <w:pPr>
@@ -6422,8 +7353,17 @@
           <w:b/>
           <w:lang w:val="en-US"/>
         </w:rPr>
-        <w:t>COMPANY_NAME:15,CTL:6</w:t>
-      </w:r>
+        <w:t>COMPANY_NAME:15</w:t>
+      </w:r>
+      <w:proofErr w:type="gramStart"/>
+      <w:r>
+        <w:rPr>
+          <w:b/>
+          <w:lang w:val="en-US"/>
+        </w:rPr>
+        <w:t>,CTL:6</w:t>
+      </w:r>
+      <w:proofErr w:type="gramEnd"/>
       <w:r>
         <w:rPr>
           <w:lang w:val="en-US"/>
@@ -6464,7 +7404,7 @@
           <w:lang w:val="en-US"/>
         </w:rPr>
       </w:pPr>
-      <w:bookmarkStart w:id="18" w:name="_Toc525132041"/>
+      <w:bookmarkStart w:id="19" w:name="_Toc29847718"/>
       <w:r>
         <w:rPr>
           <w:rFonts w:ascii="Calibri" w:eastAsia="Calibri" w:hAnsi="Calibri" w:cs="Times New Roman"/>
@@ -6477,7 +7417,7 @@
         <w:lastRenderedPageBreak/>
         <w:t>Add Download XLSX Icon to “Download Dialog”</w:t>
       </w:r>
-      <w:bookmarkEnd w:id="18"/>
+      <w:bookmarkEnd w:id="19"/>
     </w:p>
     <w:p>
       <w:pPr>
@@ -6772,7 +7712,7 @@
                     </pic:cNvPicPr>
                   </pic:nvPicPr>
                   <pic:blipFill>
-                    <a:blip r:embed="rId21">
+                    <a:blip r:embed="rId22">
                       <a:extLst>
                         <a:ext uri="{28A0092B-C50C-407E-A947-70E740481C1C}">
                           <a14:useLocalDpi xmlns:a14="http://schemas.microsoft.com/office/drawing/2010/main" val="0"/>
@@ -7087,7 +8027,7 @@
                     </pic:cNvPicPr>
                   </pic:nvPicPr>
                   <pic:blipFill>
-                    <a:blip r:embed="rId19">
+                    <a:blip r:embed="rId20">
                       <a:extLst>
                         <a:ext uri="{28A0092B-C50C-407E-A947-70E740481C1C}">
                           <a14:useLocalDpi xmlns:a14="http://schemas.microsoft.com/office/drawing/2010/main" val="0"/>
@@ -7141,7 +8081,7 @@
           <w:lang w:val="en-US"/>
         </w:rPr>
       </w:pPr>
-      <w:bookmarkStart w:id="19" w:name="_Toc525132042"/>
+      <w:bookmarkStart w:id="20" w:name="_Toc29847719"/>
       <w:r>
         <w:rPr>
           <w:rFonts w:ascii="Calibri" w:eastAsia="Calibri" w:hAnsi="Calibri" w:cs="Times New Roman"/>
@@ -7164,7 +8104,7 @@
         </w:rPr>
         <w:t xml:space="preserve"> (Interactive Grid only)</w:t>
       </w:r>
-      <w:bookmarkEnd w:id="19"/>
+      <w:bookmarkEnd w:id="20"/>
     </w:p>
     <w:p>
       <w:pPr>
@@ -7245,13 +8185,34 @@
     </w:p>
     <w:p>
       <w:pPr>
+        <w:spacing w:after="0" w:line="240" w:lineRule="auto"/>
+        <w:rPr>
+          <w:rFonts w:eastAsia="Times New Roman"/>
+          <w:b/>
+          <w:bCs/>
+          <w:sz w:val="32"/>
+          <w:szCs w:val="32"/>
+          <w:lang w:val="en-US"/>
+        </w:rPr>
+      </w:pPr>
+      <w:r>
+        <w:rPr>
+          <w:sz w:val="32"/>
+          <w:szCs w:val="32"/>
+          <w:lang w:val="en-US"/>
+        </w:rPr>
+        <w:br w:type="page"/>
+      </w:r>
+    </w:p>
+    <w:p>
+      <w:pPr>
         <w:pStyle w:val="berschrift1"/>
         <w:ind w:firstLine="1701"/>
         <w:rPr>
           <w:lang w:val="en-US"/>
         </w:rPr>
       </w:pPr>
-      <w:bookmarkStart w:id="20" w:name="_Toc525132043"/>
+      <w:bookmarkStart w:id="21" w:name="_Toc29847720"/>
       <w:r>
         <w:rPr>
           <w:rFonts w:ascii="Calibri" w:hAnsi="Calibri"/>
@@ -7260,16 +8221,16 @@
           <w:szCs w:val="32"/>
           <w:lang w:val="en-US"/>
         </w:rPr>
+        <w:lastRenderedPageBreak/>
         <w:t>FAQ (How to)</w:t>
       </w:r>
-      <w:bookmarkEnd w:id="20"/>
+      <w:bookmarkEnd w:id="21"/>
     </w:p>
     <w:p>
       <w:pPr>
         <w:pStyle w:val="Verzeichnis2"/>
-        <w:outlineLvl w:val="1"/>
-      </w:pPr>
-      <w:bookmarkStart w:id="21" w:name="_Toc525132044"/>
+      </w:pPr>
+      <w:bookmarkStart w:id="22" w:name="_Toc29847721"/>
       <w:r>
         <w:t xml:space="preserve">Replace default file name (Excel.xlsx) to </w:t>
       </w:r>
@@ -7279,7 +8240,7 @@
       <w:r>
         <w:t>custom file name</w:t>
       </w:r>
-      <w:bookmarkEnd w:id="21"/>
+      <w:bookmarkEnd w:id="22"/>
     </w:p>
     <w:p>
       <w:pPr>
@@ -7413,7 +8374,6 @@
           <w:noProof/>
           <w:lang w:val="de-DE" w:eastAsia="de-DE"/>
         </w:rPr>
-        <w:lastRenderedPageBreak/>
         <mc:AlternateContent>
           <mc:Choice Requires="wps">
             <w:drawing>
@@ -7507,7 +8467,7 @@
                     <pic:cNvPicPr/>
                   </pic:nvPicPr>
                   <pic:blipFill>
-                    <a:blip r:embed="rId22">
+                    <a:blip r:embed="rId23">
                       <a:extLst>
                         <a:ext uri="{28A0092B-C50C-407E-A947-70E740481C1C}">
                           <a14:useLocalDpi xmlns:a14="http://schemas.microsoft.com/office/drawing/2010/main" val="0"/>
@@ -7542,9 +8502,8 @@
     <w:p>
       <w:pPr>
         <w:pStyle w:val="Verzeichnis2"/>
-        <w:outlineLvl w:val="1"/>
-      </w:pPr>
-      <w:bookmarkStart w:id="22" w:name="_Toc525132045"/>
+      </w:pPr>
+      <w:bookmarkStart w:id="23" w:name="_Toc29847722"/>
       <w:r>
         <w:t>Use</w:t>
       </w:r>
@@ -7569,7 +8528,7 @@
       <w:r>
         <w:t xml:space="preserve"> in your application</w:t>
       </w:r>
-      <w:bookmarkEnd w:id="22"/>
+      <w:bookmarkEnd w:id="23"/>
     </w:p>
     <w:p>
       <w:pPr>
@@ -7703,9 +8662,8 @@
     <w:p>
       <w:pPr>
         <w:pStyle w:val="Verzeichnis2"/>
-        <w:outlineLvl w:val="1"/>
-      </w:pPr>
-      <w:bookmarkStart w:id="23" w:name="_Toc525132046"/>
+      </w:pPr>
+      <w:bookmarkStart w:id="24" w:name="_Toc29847723"/>
       <w:r>
         <w:t xml:space="preserve">Adding </w:t>
       </w:r>
@@ -7715,7 +8673,7 @@
       <w:r>
         <w:t>custom download button</w:t>
       </w:r>
-      <w:bookmarkEnd w:id="23"/>
+      <w:bookmarkEnd w:id="24"/>
     </w:p>
     <w:p>
       <w:pPr>
@@ -8224,7 +9182,7 @@
                     <pic:cNvPicPr/>
                   </pic:nvPicPr>
                   <pic:blipFill rotWithShape="1">
-                    <a:blip r:embed="rId23"/>
+                    <a:blip r:embed="rId24"/>
                     <a:srcRect l="580" t="15335" r="1735" b="6650"/>
                     <a:stretch/>
                   </pic:blipFill>
@@ -8260,9 +9218,8 @@
     <w:p>
       <w:pPr>
         <w:pStyle w:val="Verzeichnis2"/>
-        <w:outlineLvl w:val="1"/>
-      </w:pPr>
-      <w:bookmarkStart w:id="24" w:name="_Toc525132047"/>
+      </w:pPr>
+      <w:bookmarkStart w:id="25" w:name="_Toc29847724"/>
       <w:r>
         <w:t>How to exclude report columns from export/make columns that are visible in Excel but not visible in Interactive Report</w:t>
       </w:r>
@@ -8275,7 +9232,7 @@
       <w:r>
         <w:t>Grid)</w:t>
       </w:r>
-      <w:bookmarkEnd w:id="24"/>
+      <w:bookmarkEnd w:id="25"/>
     </w:p>
     <w:p>
       <w:pPr>
@@ -8426,7 +9383,7 @@
                     <pic:cNvPicPr/>
                   </pic:nvPicPr>
                   <pic:blipFill rotWithShape="1">
-                    <a:blip r:embed="rId24"/>
+                    <a:blip r:embed="rId25"/>
                     <a:srcRect l="5575" t="33789" r="2295" b="3789"/>
                     <a:stretch/>
                   </pic:blipFill>
@@ -8466,7 +9423,6 @@
         <w:rPr>
           <w:lang w:val="en-US"/>
         </w:rPr>
-        <w:lastRenderedPageBreak/>
         <w:t xml:space="preserve">Use </w:t>
       </w:r>
       <w:r>
@@ -8475,20 +9431,36 @@
           <w:i/>
           <w:lang w:val="en-US"/>
         </w:rPr>
-        <w:t>not ir_to_msexcel.is_ir2msexcel</w:t>
-      </w:r>
-      <w:r>
-        <w:rPr>
+        <w:t>not ir_to_msexcel.is_</w:t>
+      </w:r>
+      <w:proofErr w:type="gramStart"/>
+      <w:r>
+        <w:rPr>
+          <w:b/>
           <w:i/>
           <w:lang w:val="en-US"/>
         </w:rPr>
+        <w:t>ir2msexcel</w:t>
+      </w:r>
+      <w:r>
+        <w:rPr>
+          <w:i/>
+          <w:lang w:val="en-US"/>
+        </w:rPr>
         <w:t xml:space="preserve"> </w:t>
       </w:r>
       <w:r>
         <w:rPr>
           <w:lang w:val="en-US"/>
         </w:rPr>
-        <w:t xml:space="preserve"> Expression to exclude column from export,</w:t>
+        <w:t xml:space="preserve"> Expression</w:t>
+      </w:r>
+      <w:proofErr w:type="gramEnd"/>
+      <w:r>
+        <w:rPr>
+          <w:lang w:val="en-US"/>
+        </w:rPr>
+        <w:t xml:space="preserve"> to exclude column from export,</w:t>
       </w:r>
       <w:r>
         <w:rPr>
@@ -8505,10 +9477,12 @@
           <w:lang w:val="en-US"/>
         </w:rPr>
       </w:pPr>
-      <w:r>
-        <w:rPr>
-          <w:lang w:val="en-US"/>
-        </w:rPr>
+      <w:proofErr w:type="gramStart"/>
+      <w:r>
+        <w:rPr>
+          <w:lang w:val="en-US"/>
+        </w:rPr>
+        <w:lastRenderedPageBreak/>
         <w:t>A</w:t>
       </w:r>
       <w:r>
@@ -8529,14 +9503,23 @@
           <w:i/>
           <w:lang w:val="en-US"/>
         </w:rPr>
-        <w:t xml:space="preserve"> ir_to_msexcel.is_ir2msexcel</w:t>
-      </w:r>
+        <w:t xml:space="preserve"> ir</w:t>
+      </w:r>
+      <w:proofErr w:type="gramEnd"/>
       <w:r>
         <w:rPr>
           <w:b/>
           <w:i/>
           <w:lang w:val="en-US"/>
         </w:rPr>
+        <w:t>_to_msexcel.is_ir2msexcel</w:t>
+      </w:r>
+      <w:r>
+        <w:rPr>
+          <w:b/>
+          <w:i/>
+          <w:lang w:val="en-US"/>
+        </w:rPr>
         <w:t xml:space="preserve"> </w:t>
       </w:r>
       <w:r>
@@ -8549,13 +9532,12 @@
     <w:p>
       <w:pPr>
         <w:pStyle w:val="Verzeichnis2"/>
-        <w:outlineLvl w:val="1"/>
-      </w:pPr>
-      <w:bookmarkStart w:id="25" w:name="_Toc525132048"/>
+      </w:pPr>
+      <w:bookmarkStart w:id="26" w:name="_Toc29847725"/>
       <w:r>
         <w:t>How to uninstall plugin</w:t>
       </w:r>
-      <w:bookmarkEnd w:id="25"/>
+      <w:bookmarkEnd w:id="26"/>
     </w:p>
     <w:p>
       <w:pPr>
@@ -8613,7 +9595,7 @@
                     </pic:cNvPicPr>
                   </pic:nvPicPr>
                   <pic:blipFill rotWithShape="1">
-                    <a:blip r:embed="rId25">
+                    <a:blip r:embed="rId26">
                       <a:extLst>
                         <a:ext uri="{28A0092B-C50C-407E-A947-70E740481C1C}">
                           <a14:useLocalDpi xmlns:a14="http://schemas.microsoft.com/office/drawing/2010/main" val="0"/>
@@ -8689,7 +9671,21 @@
         <w:rPr>
           <w:lang w:val="en"/>
         </w:rPr>
-        <w:t xml:space="preserve"> to MSExcel v2” records, on plugin-page appears Delete – Button.</w:t>
+        <w:t xml:space="preserve"> to </w:t>
+      </w:r>
+      <w:proofErr w:type="spellStart"/>
+      <w:r>
+        <w:rPr>
+          <w:lang w:val="en"/>
+        </w:rPr>
+        <w:t>MSExcel</w:t>
+      </w:r>
+      <w:proofErr w:type="spellEnd"/>
+      <w:r>
+        <w:rPr>
+          <w:lang w:val="en"/>
+        </w:rPr>
+        <w:t xml:space="preserve"> v2” records, on plugin-page appears Delete – Button.</w:t>
       </w:r>
     </w:p>
     <w:p>
@@ -8722,7 +9718,7 @@
                     </pic:cNvPicPr>
                   </pic:nvPicPr>
                   <pic:blipFill>
-                    <a:blip r:embed="rId26">
+                    <a:blip r:embed="rId27">
                       <a:extLst>
                         <a:ext uri="{28A0092B-C50C-407E-A947-70E740481C1C}">
                           <a14:useLocalDpi xmlns:a14="http://schemas.microsoft.com/office/drawing/2010/main" val="0"/>
@@ -8787,12 +9783,21 @@
           <w:lang w:val="en-US"/>
         </w:rPr>
       </w:pPr>
+      <w:proofErr w:type="gramStart"/>
       <w:r>
         <w:rPr>
           <w:rFonts w:ascii="Consolas" w:hAnsi="Consolas"/>
           <w:lang w:val="en-US"/>
         </w:rPr>
-        <w:t>drop package IR_TO_X</w:t>
+        <w:t>drop</w:t>
+      </w:r>
+      <w:proofErr w:type="gramEnd"/>
+      <w:r>
+        <w:rPr>
+          <w:rFonts w:ascii="Consolas" w:hAnsi="Consolas"/>
+          <w:lang w:val="en-US"/>
+        </w:rPr>
+        <w:t xml:space="preserve"> package IR_TO_X</w:t>
       </w:r>
       <w:r>
         <w:rPr>
@@ -8818,12 +9823,21 @@
           <w:lang w:val="en-US"/>
         </w:rPr>
       </w:pPr>
+      <w:proofErr w:type="gramStart"/>
       <w:r>
         <w:rPr>
           <w:rFonts w:ascii="Consolas" w:hAnsi="Consolas"/>
           <w:lang w:val="en-US"/>
         </w:rPr>
-        <w:t>drop package IR_TO_MSEXCEL;</w:t>
+        <w:t>drop</w:t>
+      </w:r>
+      <w:proofErr w:type="gramEnd"/>
+      <w:r>
+        <w:rPr>
+          <w:rFonts w:ascii="Consolas" w:hAnsi="Consolas"/>
+          <w:lang w:val="en-US"/>
+        </w:rPr>
+        <w:t xml:space="preserve"> package IR_TO_MSEXCEL;</w:t>
       </w:r>
     </w:p>
     <w:p>
@@ -8835,12 +9849,21 @@
           <w:lang w:val="en-US"/>
         </w:rPr>
       </w:pPr>
+      <w:proofErr w:type="gramStart"/>
       <w:r>
         <w:rPr>
           <w:rFonts w:ascii="Consolas" w:hAnsi="Consolas"/>
           <w:lang w:val="en-US"/>
         </w:rPr>
-        <w:t>drop package APEXIR_XLSX_PKG;</w:t>
+        <w:t>drop</w:t>
+      </w:r>
+      <w:proofErr w:type="gramEnd"/>
+      <w:r>
+        <w:rPr>
+          <w:rFonts w:ascii="Consolas" w:hAnsi="Consolas"/>
+          <w:lang w:val="en-US"/>
+        </w:rPr>
+        <w:t xml:space="preserve"> package APEXIR_XLSX_PKG;</w:t>
       </w:r>
     </w:p>
     <w:p>
@@ -8851,17 +9874,26 @@
           <w:lang w:val="en-US"/>
         </w:rPr>
       </w:pPr>
+      <w:proofErr w:type="gramStart"/>
       <w:r>
         <w:rPr>
           <w:rFonts w:ascii="Consolas" w:hAnsi="Consolas"/>
           <w:lang w:val="en-US"/>
         </w:rPr>
-        <w:t>drop package AS_ZIP;</w:t>
+        <w:t>drop</w:t>
+      </w:r>
+      <w:proofErr w:type="gramEnd"/>
+      <w:r>
+        <w:rPr>
+          <w:rFonts w:ascii="Consolas" w:hAnsi="Consolas"/>
+          <w:lang w:val="en-US"/>
+        </w:rPr>
+        <w:t xml:space="preserve"> package AS_ZIP;</w:t>
       </w:r>
     </w:p>
     <w:sectPr>
-      <w:headerReference w:type="default" r:id="rId27"/>
-      <w:footerReference w:type="default" r:id="rId28"/>
+      <w:headerReference w:type="default" r:id="rId28"/>
+      <w:footerReference w:type="default" r:id="rId29"/>
       <w:pgSz w:w="11906" w:h="16838"/>
       <w:pgMar w:top="1417" w:right="0" w:bottom="1134" w:left="0" w:header="708" w:footer="708" w:gutter="0"/>
       <w:cols w:space="708"/>
@@ -9063,7 +10095,7 @@
         <w:noProof/>
         <w:lang w:val="en-US"/>
       </w:rPr>
-      <w:t>10</w:t>
+      <w:t>12</w:t>
     </w:r>
     <w:r>
       <w:rPr>
@@ -9141,8 +10173,17 @@
         <w:rFonts w:ascii="Arial Black" w:hAnsi="Arial Black"/>
         <w:lang w:val="en-US"/>
       </w:rPr>
-      <w:t xml:space="preserve"> to MSExcel</w:t>
+      <w:t xml:space="preserve"> to </w:t>
     </w:r>
+    <w:proofErr w:type="spellStart"/>
+    <w:r>
+      <w:rPr>
+        <w:rFonts w:ascii="Arial Black" w:hAnsi="Arial Black"/>
+        <w:lang w:val="en-US"/>
+      </w:rPr>
+      <w:t>MSExcel</w:t>
+    </w:r>
+    <w:proofErr w:type="spellEnd"/>
     <w:r>
       <w:rPr>
         <w:rFonts w:ascii="Arial Black" w:hAnsi="Arial Black"/>
@@ -9703,16 +10744,16 @@
     </w:lvl>
   </w:abstractNum>
   <w:abstractNum w:abstractNumId="5" w15:restartNumberingAfterBreak="0">
-    <w:nsid w:val="68D5090B"/>
+    <w:nsid w:val="2BDE2C6A"/>
     <w:multiLevelType w:val="hybridMultilevel"/>
-    <w:tmpl w:val="0B82E4E8"/>
-    <w:lvl w:ilvl="0" w:tplc="9A02E3F0">
+    <w:tmpl w:val="0F00D9E0"/>
+    <w:lvl w:ilvl="0" w:tplc="E0DE6966">
       <w:start w:val="1"/>
       <w:numFmt w:val="decimal"/>
       <w:lvlText w:val="%1."/>
       <w:lvlJc w:val="left"/>
       <w:pPr>
-        <w:ind w:left="2061" w:hanging="360"/>
+        <w:ind w:left="2421" w:hanging="360"/>
       </w:pPr>
       <w:rPr>
         <w:rFonts w:hint="default"/>
@@ -9724,7 +10765,7 @@
       <w:lvlText w:val="%2."/>
       <w:lvlJc w:val="left"/>
       <w:pPr>
-        <w:ind w:left="2781" w:hanging="360"/>
+        <w:ind w:left="3141" w:hanging="360"/>
       </w:pPr>
     </w:lvl>
     <w:lvl w:ilvl="2" w:tplc="0407001B" w:tentative="1">
@@ -9733,7 +10774,7 @@
       <w:lvlText w:val="%3."/>
       <w:lvlJc w:val="right"/>
       <w:pPr>
-        <w:ind w:left="3501" w:hanging="180"/>
+        <w:ind w:left="3861" w:hanging="180"/>
       </w:pPr>
     </w:lvl>
     <w:lvl w:ilvl="3" w:tplc="0407000F" w:tentative="1">
@@ -9742,7 +10783,7 @@
       <w:lvlText w:val="%4."/>
       <w:lvlJc w:val="left"/>
       <w:pPr>
-        <w:ind w:left="4221" w:hanging="360"/>
+        <w:ind w:left="4581" w:hanging="360"/>
       </w:pPr>
     </w:lvl>
     <w:lvl w:ilvl="4" w:tplc="04070019" w:tentative="1">
@@ -9751,7 +10792,7 @@
       <w:lvlText w:val="%5."/>
       <w:lvlJc w:val="left"/>
       <w:pPr>
-        <w:ind w:left="4941" w:hanging="360"/>
+        <w:ind w:left="5301" w:hanging="360"/>
       </w:pPr>
     </w:lvl>
     <w:lvl w:ilvl="5" w:tplc="0407001B" w:tentative="1">
@@ -9760,7 +10801,7 @@
       <w:lvlText w:val="%6."/>
       <w:lvlJc w:val="right"/>
       <w:pPr>
-        <w:ind w:left="5661" w:hanging="180"/>
+        <w:ind w:left="6021" w:hanging="180"/>
       </w:pPr>
     </w:lvl>
     <w:lvl w:ilvl="6" w:tplc="0407000F" w:tentative="1">
@@ -9769,7 +10810,7 @@
       <w:lvlText w:val="%7."/>
       <w:lvlJc w:val="left"/>
       <w:pPr>
-        <w:ind w:left="6381" w:hanging="360"/>
+        <w:ind w:left="6741" w:hanging="360"/>
       </w:pPr>
     </w:lvl>
     <w:lvl w:ilvl="7" w:tplc="04070019" w:tentative="1">
@@ -9778,7 +10819,7 @@
       <w:lvlText w:val="%8."/>
       <w:lvlJc w:val="left"/>
       <w:pPr>
-        <w:ind w:left="7101" w:hanging="360"/>
+        <w:ind w:left="7461" w:hanging="360"/>
       </w:pPr>
     </w:lvl>
     <w:lvl w:ilvl="8" w:tplc="0407001B" w:tentative="1">
@@ -9787,15 +10828,15 @@
       <w:lvlText w:val="%9."/>
       <w:lvlJc w:val="right"/>
       <w:pPr>
-        <w:ind w:left="7821" w:hanging="180"/>
+        <w:ind w:left="8181" w:hanging="180"/>
       </w:pPr>
     </w:lvl>
   </w:abstractNum>
   <w:abstractNum w:abstractNumId="6" w15:restartNumberingAfterBreak="0">
-    <w:nsid w:val="78C738E6"/>
+    <w:nsid w:val="340275EF"/>
     <w:multiLevelType w:val="hybridMultilevel"/>
-    <w:tmpl w:val="D3BEC2CA"/>
-    <w:lvl w:ilvl="0" w:tplc="7AEC3D0E">
+    <w:tmpl w:val="2EF83232"/>
+    <w:lvl w:ilvl="0" w:tplc="38FA5974">
       <w:start w:val="1"/>
       <w:numFmt w:val="decimal"/>
       <w:lvlText w:val="%1."/>
@@ -9880,6 +10921,184 @@
       </w:pPr>
     </w:lvl>
   </w:abstractNum>
+  <w:abstractNum w:abstractNumId="7" w15:restartNumberingAfterBreak="0">
+    <w:nsid w:val="68D5090B"/>
+    <w:multiLevelType w:val="hybridMultilevel"/>
+    <w:tmpl w:val="0B82E4E8"/>
+    <w:lvl w:ilvl="0" w:tplc="9A02E3F0">
+      <w:start w:val="1"/>
+      <w:numFmt w:val="decimal"/>
+      <w:lvlText w:val="%1."/>
+      <w:lvlJc w:val="left"/>
+      <w:pPr>
+        <w:ind w:left="2061" w:hanging="360"/>
+      </w:pPr>
+      <w:rPr>
+        <w:rFonts w:hint="default"/>
+      </w:rPr>
+    </w:lvl>
+    <w:lvl w:ilvl="1" w:tplc="04070019" w:tentative="1">
+      <w:start w:val="1"/>
+      <w:numFmt w:val="lowerLetter"/>
+      <w:lvlText w:val="%2."/>
+      <w:lvlJc w:val="left"/>
+      <w:pPr>
+        <w:ind w:left="2781" w:hanging="360"/>
+      </w:pPr>
+    </w:lvl>
+    <w:lvl w:ilvl="2" w:tplc="0407001B" w:tentative="1">
+      <w:start w:val="1"/>
+      <w:numFmt w:val="lowerRoman"/>
+      <w:lvlText w:val="%3."/>
+      <w:lvlJc w:val="right"/>
+      <w:pPr>
+        <w:ind w:left="3501" w:hanging="180"/>
+      </w:pPr>
+    </w:lvl>
+    <w:lvl w:ilvl="3" w:tplc="0407000F" w:tentative="1">
+      <w:start w:val="1"/>
+      <w:numFmt w:val="decimal"/>
+      <w:lvlText w:val="%4."/>
+      <w:lvlJc w:val="left"/>
+      <w:pPr>
+        <w:ind w:left="4221" w:hanging="360"/>
+      </w:pPr>
+    </w:lvl>
+    <w:lvl w:ilvl="4" w:tplc="04070019" w:tentative="1">
+      <w:start w:val="1"/>
+      <w:numFmt w:val="lowerLetter"/>
+      <w:lvlText w:val="%5."/>
+      <w:lvlJc w:val="left"/>
+      <w:pPr>
+        <w:ind w:left="4941" w:hanging="360"/>
+      </w:pPr>
+    </w:lvl>
+    <w:lvl w:ilvl="5" w:tplc="0407001B" w:tentative="1">
+      <w:start w:val="1"/>
+      <w:numFmt w:val="lowerRoman"/>
+      <w:lvlText w:val="%6."/>
+      <w:lvlJc w:val="right"/>
+      <w:pPr>
+        <w:ind w:left="5661" w:hanging="180"/>
+      </w:pPr>
+    </w:lvl>
+    <w:lvl w:ilvl="6" w:tplc="0407000F" w:tentative="1">
+      <w:start w:val="1"/>
+      <w:numFmt w:val="decimal"/>
+      <w:lvlText w:val="%7."/>
+      <w:lvlJc w:val="left"/>
+      <w:pPr>
+        <w:ind w:left="6381" w:hanging="360"/>
+      </w:pPr>
+    </w:lvl>
+    <w:lvl w:ilvl="7" w:tplc="04070019" w:tentative="1">
+      <w:start w:val="1"/>
+      <w:numFmt w:val="lowerLetter"/>
+      <w:lvlText w:val="%8."/>
+      <w:lvlJc w:val="left"/>
+      <w:pPr>
+        <w:ind w:left="7101" w:hanging="360"/>
+      </w:pPr>
+    </w:lvl>
+    <w:lvl w:ilvl="8" w:tplc="0407001B" w:tentative="1">
+      <w:start w:val="1"/>
+      <w:numFmt w:val="lowerRoman"/>
+      <w:lvlText w:val="%9."/>
+      <w:lvlJc w:val="right"/>
+      <w:pPr>
+        <w:ind w:left="7821" w:hanging="180"/>
+      </w:pPr>
+    </w:lvl>
+  </w:abstractNum>
+  <w:abstractNum w:abstractNumId="8" w15:restartNumberingAfterBreak="0">
+    <w:nsid w:val="78C738E6"/>
+    <w:multiLevelType w:val="hybridMultilevel"/>
+    <w:tmpl w:val="D3BEC2CA"/>
+    <w:lvl w:ilvl="0" w:tplc="7AEC3D0E">
+      <w:start w:val="1"/>
+      <w:numFmt w:val="decimal"/>
+      <w:lvlText w:val="%1."/>
+      <w:lvlJc w:val="left"/>
+      <w:pPr>
+        <w:ind w:left="2061" w:hanging="360"/>
+      </w:pPr>
+      <w:rPr>
+        <w:rFonts w:hint="default"/>
+      </w:rPr>
+    </w:lvl>
+    <w:lvl w:ilvl="1" w:tplc="04070019" w:tentative="1">
+      <w:start w:val="1"/>
+      <w:numFmt w:val="lowerLetter"/>
+      <w:lvlText w:val="%2."/>
+      <w:lvlJc w:val="left"/>
+      <w:pPr>
+        <w:ind w:left="2781" w:hanging="360"/>
+      </w:pPr>
+    </w:lvl>
+    <w:lvl w:ilvl="2" w:tplc="0407001B" w:tentative="1">
+      <w:start w:val="1"/>
+      <w:numFmt w:val="lowerRoman"/>
+      <w:lvlText w:val="%3."/>
+      <w:lvlJc w:val="right"/>
+      <w:pPr>
+        <w:ind w:left="3501" w:hanging="180"/>
+      </w:pPr>
+    </w:lvl>
+    <w:lvl w:ilvl="3" w:tplc="0407000F" w:tentative="1">
+      <w:start w:val="1"/>
+      <w:numFmt w:val="decimal"/>
+      <w:lvlText w:val="%4."/>
+      <w:lvlJc w:val="left"/>
+      <w:pPr>
+        <w:ind w:left="4221" w:hanging="360"/>
+      </w:pPr>
+    </w:lvl>
+    <w:lvl w:ilvl="4" w:tplc="04070019" w:tentative="1">
+      <w:start w:val="1"/>
+      <w:numFmt w:val="lowerLetter"/>
+      <w:lvlText w:val="%5."/>
+      <w:lvlJc w:val="left"/>
+      <w:pPr>
+        <w:ind w:left="4941" w:hanging="360"/>
+      </w:pPr>
+    </w:lvl>
+    <w:lvl w:ilvl="5" w:tplc="0407001B" w:tentative="1">
+      <w:start w:val="1"/>
+      <w:numFmt w:val="lowerRoman"/>
+      <w:lvlText w:val="%6."/>
+      <w:lvlJc w:val="right"/>
+      <w:pPr>
+        <w:ind w:left="5661" w:hanging="180"/>
+      </w:pPr>
+    </w:lvl>
+    <w:lvl w:ilvl="6" w:tplc="0407000F" w:tentative="1">
+      <w:start w:val="1"/>
+      <w:numFmt w:val="decimal"/>
+      <w:lvlText w:val="%7."/>
+      <w:lvlJc w:val="left"/>
+      <w:pPr>
+        <w:ind w:left="6381" w:hanging="360"/>
+      </w:pPr>
+    </w:lvl>
+    <w:lvl w:ilvl="7" w:tplc="04070019" w:tentative="1">
+      <w:start w:val="1"/>
+      <w:numFmt w:val="lowerLetter"/>
+      <w:lvlText w:val="%8."/>
+      <w:lvlJc w:val="left"/>
+      <w:pPr>
+        <w:ind w:left="7101" w:hanging="360"/>
+      </w:pPr>
+    </w:lvl>
+    <w:lvl w:ilvl="8" w:tplc="0407001B" w:tentative="1">
+      <w:start w:val="1"/>
+      <w:numFmt w:val="lowerRoman"/>
+      <w:lvlText w:val="%9."/>
+      <w:lvlJc w:val="right"/>
+      <w:pPr>
+        <w:ind w:left="7821" w:hanging="180"/>
+      </w:pPr>
+    </w:lvl>
+  </w:abstractNum>
   <w:num w:numId="1">
     <w:abstractNumId w:val="2"/>
   </w:num>
@@ -9887,19 +11106,25 @@
     <w:abstractNumId w:val="1"/>
   </w:num>
   <w:num w:numId="3">
-    <w:abstractNumId w:val="6"/>
+    <w:abstractNumId w:val="8"/>
   </w:num>
   <w:num w:numId="4">
     <w:abstractNumId w:val="4"/>
   </w:num>
   <w:num w:numId="5">
-    <w:abstractNumId w:val="5"/>
+    <w:abstractNumId w:val="7"/>
   </w:num>
   <w:num w:numId="6">
     <w:abstractNumId w:val="3"/>
   </w:num>
   <w:num w:numId="7">
     <w:abstractNumId w:val="0"/>
+  </w:num>
+  <w:num w:numId="8">
+    <w:abstractNumId w:val="6"/>
+  </w:num>
+  <w:num w:numId="9">
+    <w:abstractNumId w:val="5"/>
   </w:num>
 </w:numbering>
 </file>
@@ -10625,19 +11850,19 @@
     <w:autoRedefine/>
     <w:uiPriority w:val="39"/>
     <w:locked/>
-    <w:rsid w:val="00173B7A"/>
+    <w:rsid w:val="007D7C93"/>
     <w:pPr>
       <w:tabs>
         <w:tab w:val="right" w:leader="dot" w:pos="10773"/>
       </w:tabs>
       <w:spacing w:before="240" w:after="120" w:line="240" w:lineRule="auto"/>
       <w:ind w:left="1701" w:right="1133"/>
-      <w:outlineLvl w:val="0"/>
+      <w:outlineLvl w:val="1"/>
     </w:pPr>
     <w:rPr>
       <w:b/>
-      <w:sz w:val="32"/>
-      <w:szCs w:val="32"/>
+      <w:sz w:val="24"/>
+      <w:szCs w:val="24"/>
       <w:lang w:val="en-US"/>
     </w:rPr>
   </w:style>
@@ -10841,6 +12066,45 @@
       <w:bCs/>
       <w:sz w:val="24"/>
       <w:szCs w:val="24"/>
+      <w:lang w:eastAsia="en-US"/>
+    </w:rPr>
+  </w:style>
+  <w:style w:type="character" w:customStyle="1" w:styleId="tlid-translation">
+    <w:name w:val="tlid-translation"/>
+    <w:basedOn w:val="Absatz-Standardschriftart"/>
+    <w:rsid w:val="00855683"/>
+  </w:style>
+  <w:style w:type="paragraph" w:styleId="Titel">
+    <w:name w:val="Title"/>
+    <w:basedOn w:val="Standard"/>
+    <w:next w:val="Standard"/>
+    <w:link w:val="TitelZchn"/>
+    <w:qFormat/>
+    <w:locked/>
+    <w:rsid w:val="00AE2DB1"/>
+    <w:pPr>
+      <w:spacing w:after="0" w:line="240" w:lineRule="auto"/>
+      <w:contextualSpacing/>
+    </w:pPr>
+    <w:rPr>
+      <w:rFonts w:asciiTheme="majorHAnsi" w:eastAsiaTheme="majorEastAsia" w:hAnsiTheme="majorHAnsi" w:cstheme="majorBidi"/>
+      <w:spacing w:val="-10"/>
+      <w:kern w:val="28"/>
+      <w:sz w:val="56"/>
+      <w:szCs w:val="56"/>
+    </w:rPr>
+  </w:style>
+  <w:style w:type="character" w:customStyle="1" w:styleId="TitelZchn">
+    <w:name w:val="Titel Zchn"/>
+    <w:basedOn w:val="Absatz-Standardschriftart"/>
+    <w:link w:val="Titel"/>
+    <w:rsid w:val="00AE2DB1"/>
+    <w:rPr>
+      <w:rFonts w:asciiTheme="majorHAnsi" w:eastAsiaTheme="majorEastAsia" w:hAnsiTheme="majorHAnsi" w:cstheme="majorBidi"/>
+      <w:spacing w:val="-10"/>
+      <w:kern w:val="28"/>
+      <w:sz w:val="56"/>
+      <w:szCs w:val="56"/>
       <w:lang w:eastAsia="en-US"/>
     </w:rPr>
   </w:style>
@@ -11131,11 +12395,11 @@
 </file>
 
 <file path=customXml/item1.xml><?xml version="1.0" encoding="utf-8"?>
-<b:Sources xmlns:b="http://schemas.openxmlformats.org/officeDocument/2006/bibliography" xmlns="http://schemas.openxmlformats.org/officeDocument/2006/bibliography" SelectedStyle="\APA.XSL" StyleName="APA"/>
+<b:Sources xmlns:b="http://schemas.openxmlformats.org/officeDocument/2006/bibliography" xmlns="http://schemas.openxmlformats.org/officeDocument/2006/bibliography" SelectedStyle="\APA.XSL" StyleName="APA" Version="0"/>
 </file>
 
 <file path=customXml/itemProps1.xml><?xml version="1.0" encoding="utf-8"?>
-<ds:datastoreItem xmlns:ds="http://schemas.openxmlformats.org/officeDocument/2006/customXml" ds:itemID="{96D09002-5D9C-44D5-86EA-F618FE74DF3E}">
+<ds:datastoreItem xmlns:ds="http://schemas.openxmlformats.org/officeDocument/2006/customXml" ds:itemID="{B3F78D9D-F5D9-495B-989E-55299DA5C0DA}">
   <ds:schemaRefs>
     <ds:schemaRef ds:uri="http://schemas.openxmlformats.org/officeDocument/2006/bibliography"/>
   </ds:schemaRefs>

</xml_diff>

<commit_message>
Change in documebtation. Additionally tested in 19.1
</commit_message>
<xml_diff>
--- a/instructions.docx
+++ b/instructions.docx
@@ -20,8 +20,6 @@
         <w:t>Contents</w:t>
       </w:r>
     </w:p>
-    <w:bookmarkStart w:id="0" w:name="_GoBack"/>
-    <w:bookmarkEnd w:id="0"/>
     <w:p>
       <w:pPr>
         <w:pStyle w:val="Verzeichnis1"/>
@@ -1895,7 +1893,7 @@
         <w:pStyle w:val="Verzeichnis2"/>
         <w:outlineLvl w:val="0"/>
       </w:pPr>
-      <w:bookmarkStart w:id="1" w:name="_Toc29847700"/>
+      <w:bookmarkStart w:id="0" w:name="_Toc29847700"/>
       <w:r>
         <w:rPr>
           <w:sz w:val="32"/>
@@ -1904,17 +1902,17 @@
         <w:lastRenderedPageBreak/>
         <w:t>Overview</w:t>
       </w:r>
+      <w:bookmarkEnd w:id="0"/>
+    </w:p>
+    <w:p>
+      <w:pPr>
+        <w:pStyle w:val="Verzeichnis2"/>
+      </w:pPr>
+      <w:bookmarkStart w:id="1" w:name="_Toc29847701"/>
+      <w:r>
+        <w:t>Introduction</w:t>
+      </w:r>
       <w:bookmarkEnd w:id="1"/>
-    </w:p>
-    <w:p>
-      <w:pPr>
-        <w:pStyle w:val="Verzeichnis2"/>
-      </w:pPr>
-      <w:bookmarkStart w:id="2" w:name="_Toc29847701"/>
-      <w:r>
-        <w:t>Introduction</w:t>
-      </w:r>
-      <w:bookmarkEnd w:id="2"/>
       <w:r>
         <w:t xml:space="preserve"> </w:t>
       </w:r>
@@ -2115,11 +2113,11 @@
       <w:pPr>
         <w:pStyle w:val="Verzeichnis2"/>
       </w:pPr>
-      <w:bookmarkStart w:id="3" w:name="_Toc29847702"/>
+      <w:bookmarkStart w:id="2" w:name="_Toc29847702"/>
       <w:r>
         <w:t>Features at a Glance</w:t>
       </w:r>
-      <w:bookmarkEnd w:id="3"/>
+      <w:bookmarkEnd w:id="2"/>
       <w:r>
         <w:t xml:space="preserve"> </w:t>
       </w:r>
@@ -2399,11 +2397,11 @@
       <w:pPr>
         <w:pStyle w:val="Verzeichnis2"/>
       </w:pPr>
-      <w:bookmarkStart w:id="4" w:name="_Toc29847703"/>
+      <w:bookmarkStart w:id="3" w:name="_Toc29847703"/>
       <w:r>
         <w:t>License</w:t>
       </w:r>
-      <w:bookmarkEnd w:id="4"/>
+      <w:bookmarkEnd w:id="3"/>
       <w:r>
         <w:t xml:space="preserve"> </w:t>
       </w:r>
@@ -2545,69 +2543,42 @@
           <w:szCs w:val="22"/>
           <w:lang w:val="en-US"/>
         </w:rPr>
-        <w:t xml:space="preserve"> currently available for use in all personal or commercial projects under both </w:t>
-      </w:r>
-      <w:r>
-        <w:rPr>
-          <w:rFonts w:ascii="Calibri" w:hAnsi="Calibri" w:cs="Calibri"/>
-          <w:sz w:val="22"/>
-          <w:szCs w:val="22"/>
-          <w:lang w:val="en-US"/>
-        </w:rPr>
-        <w:t xml:space="preserve">the </w:t>
-      </w:r>
-      <w:r>
-        <w:rPr>
-          <w:rFonts w:ascii="Calibri" w:hAnsi="Calibri" w:cs="Calibri"/>
-          <w:sz w:val="22"/>
-          <w:szCs w:val="22"/>
-          <w:lang w:val="en-US"/>
-        </w:rPr>
-        <w:t xml:space="preserve">MIT and GPL licenses. This means that you can choose the license that best suits your project and use it accordingly. Both licenses have been included </w:t>
-      </w:r>
-      <w:r>
-        <w:rPr>
-          <w:rFonts w:ascii="Calibri" w:hAnsi="Calibri" w:cs="Calibri"/>
-          <w:sz w:val="22"/>
-          <w:szCs w:val="22"/>
-          <w:lang w:val="en-US"/>
-        </w:rPr>
-        <w:t>in</w:t>
-      </w:r>
-      <w:r>
-        <w:rPr>
-          <w:rFonts w:ascii="Calibri" w:hAnsi="Calibri" w:cs="Calibri"/>
-          <w:sz w:val="22"/>
-          <w:szCs w:val="22"/>
-          <w:lang w:val="en-US"/>
-        </w:rPr>
+        <w:t xml:space="preserve"> currently available for use in all personal or commercial projects under MIT </w:t>
+      </w:r>
+      <w:r>
+        <w:rPr>
+          <w:rFonts w:ascii="Calibri" w:hAnsi="Calibri" w:cs="Calibri"/>
+          <w:sz w:val="22"/>
+          <w:szCs w:val="22"/>
+          <w:lang w:val="en-US"/>
+        </w:rPr>
+        <w:t>license</w:t>
+      </w:r>
+      <w:r>
+        <w:rPr>
+          <w:rFonts w:ascii="Calibri" w:hAnsi="Calibri" w:cs="Calibri"/>
+          <w:sz w:val="22"/>
+          <w:szCs w:val="22"/>
+          <w:lang w:val="en-US"/>
+        </w:rPr>
+        <w:t xml:space="preserve">. </w:t>
+      </w:r>
+    </w:p>
+    <w:p>
+      <w:pPr>
+        <w:pStyle w:val="Verzeichnis2"/>
+      </w:pPr>
+      <w:bookmarkStart w:id="4" w:name="_Toc29847704"/>
+      <w:r>
+        <w:t>Legal</w:t>
+      </w:r>
+      <w:r>
         <w:t xml:space="preserve"> </w:t>
       </w:r>
       <w:r>
-        <w:rPr>
-          <w:rFonts w:ascii="Calibri" w:hAnsi="Calibri" w:cs="Calibri"/>
-          <w:sz w:val="22"/>
-          <w:szCs w:val="22"/>
-          <w:lang w:val="en-US"/>
-        </w:rPr>
-        <w:t>this software.</w:t>
-      </w:r>
-    </w:p>
-    <w:p>
-      <w:pPr>
-        <w:pStyle w:val="Verzeichnis2"/>
-      </w:pPr>
-      <w:bookmarkStart w:id="5" w:name="_Toc29847704"/>
-      <w:r>
-        <w:t>Legal</w:t>
-      </w:r>
-      <w:r>
-        <w:t xml:space="preserve"> </w:t>
-      </w:r>
-      <w:r>
         <w:t>Disclaimer</w:t>
       </w:r>
-      <w:bookmarkEnd w:id="5"/>
+      <w:bookmarkEnd w:id="4"/>
       <w:r>
         <w:t xml:space="preserve"> </w:t>
       </w:r>
@@ -2654,57 +2625,16 @@
           <w:szCs w:val="32"/>
         </w:rPr>
       </w:pPr>
-      <w:bookmarkStart w:id="6" w:name="_Toc29847705"/>
+      <w:bookmarkStart w:id="5" w:name="_Toc29847705"/>
       <w:r>
         <w:rPr>
           <w:sz w:val="32"/>
           <w:szCs w:val="32"/>
         </w:rPr>
         <w:lastRenderedPageBreak/>
-        <w:t xml:space="preserve">Problem </w:t>
-      </w:r>
-      <w:proofErr w:type="spellStart"/>
-      <w:r>
-        <w:rPr>
-          <w:sz w:val="32"/>
-          <w:szCs w:val="32"/>
-        </w:rPr>
-        <w:t>solving</w:t>
-      </w:r>
-      <w:proofErr w:type="spellEnd"/>
-      <w:r>
-        <w:rPr>
-          <w:sz w:val="32"/>
-          <w:szCs w:val="32"/>
-        </w:rPr>
-        <w:t xml:space="preserve"> </w:t>
-      </w:r>
-      <w:proofErr w:type="spellStart"/>
-      <w:r>
-        <w:rPr>
-          <w:sz w:val="32"/>
-          <w:szCs w:val="32"/>
-        </w:rPr>
-        <w:t>and</w:t>
-      </w:r>
-      <w:proofErr w:type="spellEnd"/>
-      <w:r>
-        <w:rPr>
-          <w:sz w:val="32"/>
-          <w:szCs w:val="32"/>
-        </w:rPr>
-        <w:t xml:space="preserve"> </w:t>
-      </w:r>
-      <w:proofErr w:type="spellStart"/>
-      <w:r>
-        <w:rPr>
-          <w:sz w:val="32"/>
-          <w:szCs w:val="32"/>
-        </w:rPr>
-        <w:t>diagnosis</w:t>
-      </w:r>
-      <w:bookmarkEnd w:id="6"/>
-      <w:proofErr w:type="spellEnd"/>
+        <w:t>Problem solving and diagnosis</w:t>
+      </w:r>
+      <w:bookmarkEnd w:id="5"/>
     </w:p>
     <w:p>
       <w:pPr>
@@ -2912,7 +2842,35 @@
           <w:rFonts w:cs="Calibri"/>
           <w:lang w:val="en-US"/>
         </w:rPr>
-        <w:t xml:space="preserve">to download the same data without plugin using standard APEX functionality, for example, as CSV. If you still get an error – problem is in your query. Check it for all </w:t>
+        <w:t xml:space="preserve">to download the same data without plugin using standard APEX functionality, for example, as CSV. If you still get an error – </w:t>
+      </w:r>
+      <w:r>
+        <w:rPr>
+          <w:rFonts w:cs="Calibri"/>
+          <w:lang w:val="en-US"/>
+        </w:rPr>
+        <w:t xml:space="preserve">correct the </w:t>
+      </w:r>
+      <w:r>
+        <w:rPr>
+          <w:rFonts w:cs="Calibri"/>
+          <w:lang w:val="en-US"/>
+        </w:rPr>
+        <w:t>query</w:t>
+      </w:r>
+      <w:r>
+        <w:rPr>
+          <w:rFonts w:cs="Calibri"/>
+          <w:lang w:val="en-US"/>
+        </w:rPr>
+        <w:t xml:space="preserve"> of the Interactive Report</w:t>
+      </w:r>
+      <w:r>
+        <w:rPr>
+          <w:rFonts w:cs="Calibri"/>
+          <w:lang w:val="en-US"/>
+        </w:rPr>
+        <w:t xml:space="preserve">. Check it for all </w:t>
       </w:r>
       <w:r>
         <w:rPr>
@@ -2992,7 +2950,21 @@
           <w:rFonts w:cs="Calibri"/>
           <w:lang w:val="en-US"/>
         </w:rPr>
-        <w:t>This error means, that rights are not proper configured in your system. First try to give EXECUTE rights to SYS.UTL_FILE and SYS.DBMS_LOB packages.</w:t>
+        <w:t xml:space="preserve">This error means, that rights are not proper configured in </w:t>
+      </w:r>
+      <w:r>
+        <w:rPr>
+          <w:rFonts w:cs="Calibri"/>
+          <w:lang w:val="en-US"/>
+        </w:rPr>
+        <w:t>the</w:t>
+      </w:r>
+      <w:r>
+        <w:rPr>
+          <w:rFonts w:cs="Calibri"/>
+          <w:lang w:val="en-US"/>
+        </w:rPr>
+        <w:t xml:space="preserve"> system. First try to give EXECUTE rights to SYS.UTL_FILE and SYS.DBMS_LOB packages.</w:t>
       </w:r>
       <w:r>
         <w:rPr>
@@ -3022,7 +2994,28 @@
           <w:rFonts w:cs="Calibri"/>
           <w:lang w:val="en-US"/>
         </w:rPr>
-        <w:t>Where #USER# should be replaced to APEX Application Parsing Schema</w:t>
+        <w:t>w</w:t>
+      </w:r>
+      <w:r>
+        <w:rPr>
+          <w:rFonts w:cs="Calibri"/>
+          <w:lang w:val="en-US"/>
+        </w:rPr>
+        <w:t xml:space="preserve">here #USER# should be replaced to </w:t>
+      </w:r>
+      <w:r>
+        <w:rPr>
+          <w:rFonts w:cs="Calibri"/>
+          <w:lang w:val="en-US"/>
+        </w:rPr>
+        <w:t xml:space="preserve">the </w:t>
+      </w:r>
+      <w:r>
+        <w:rPr>
+          <w:rFonts w:cs="Calibri"/>
+          <w:lang w:val="en-US"/>
+        </w:rPr>
+        <w:t>APEX Application Parsing Schema</w:t>
       </w:r>
       <w:r>
         <w:rPr>
@@ -3151,15 +3144,13 @@
         </w:rPr>
         <w:t xml:space="preserve">AUTHID </w:t>
       </w:r>
-      <w:proofErr w:type="spellStart"/>
-      <w:r>
-        <w:rPr>
-          <w:rFonts w:cs="Calibri"/>
-          <w:lang w:val="en-US"/>
-        </w:rPr>
-        <w:t>current_user</w:t>
-      </w:r>
-      <w:proofErr w:type="spellEnd"/>
+      <w:r>
+        <w:rPr>
+          <w:rFonts w:cs="Calibri"/>
+          <w:lang w:val="en-US"/>
+        </w:rPr>
+        <w:t>current user</w:t>
+      </w:r>
       <w:r>
         <w:rPr>
           <w:rFonts w:cs="Calibri"/>
@@ -3654,12 +3645,12 @@
       <w:pPr>
         <w:pStyle w:val="Verzeichnis2"/>
       </w:pPr>
-      <w:bookmarkStart w:id="7" w:name="_Toc29847706"/>
+      <w:bookmarkStart w:id="6" w:name="_Toc29847706"/>
       <w:r>
         <w:lastRenderedPageBreak/>
         <w:t>Reporting a problem</w:t>
       </w:r>
-      <w:bookmarkEnd w:id="7"/>
+      <w:bookmarkEnd w:id="6"/>
     </w:p>
     <w:p>
       <w:pPr>
@@ -3830,27 +3821,27 @@
           <w:lang w:val="en-US"/>
         </w:rPr>
       </w:pPr>
-      <w:bookmarkStart w:id="8" w:name="_Toc29847707"/>
+      <w:bookmarkStart w:id="7" w:name="_Toc29847707"/>
       <w:r>
         <w:rPr>
           <w:lang w:val="en-US"/>
         </w:rPr>
         <w:t>Installation</w:t>
       </w:r>
+      <w:bookmarkEnd w:id="7"/>
+    </w:p>
+    <w:p>
+      <w:pPr>
+        <w:pStyle w:val="Verzeichnis2"/>
+      </w:pPr>
+      <w:bookmarkStart w:id="8" w:name="_Toc29847708"/>
+      <w:r>
+        <w:t>Install required package</w:t>
+      </w:r>
+      <w:r>
+        <w:t>s</w:t>
+      </w:r>
       <w:bookmarkEnd w:id="8"/>
-    </w:p>
-    <w:p>
-      <w:pPr>
-        <w:pStyle w:val="Verzeichnis2"/>
-      </w:pPr>
-      <w:bookmarkStart w:id="9" w:name="_Toc29847708"/>
-      <w:r>
-        <w:t>Install required package</w:t>
-      </w:r>
-      <w:r>
-        <w:t>s</w:t>
-      </w:r>
-      <w:bookmarkEnd w:id="9"/>
     </w:p>
     <w:p>
       <w:pPr>
@@ -4151,13 +4142,13 @@
         <mc:AlternateContent>
           <mc:Choice Requires="wps">
             <w:drawing>
-              <wp:anchor distT="0" distB="0" distL="114300" distR="114300" simplePos="0" relativeHeight="251651072" behindDoc="0" locked="0" layoutInCell="1" allowOverlap="1" wp14:anchorId="295801F2" wp14:editId="3E72EE4B">
+              <wp:anchor distT="0" distB="0" distL="114300" distR="114300" simplePos="0" relativeHeight="251651072" behindDoc="0" locked="0" layoutInCell="1" allowOverlap="1" wp14:anchorId="295801F2" wp14:editId="2ABCBFCF">
                 <wp:simplePos x="0" y="0"/>
                 <wp:positionH relativeFrom="column">
-                  <wp:posOffset>6699251</wp:posOffset>
+                  <wp:posOffset>6734419</wp:posOffset>
                 </wp:positionH>
                 <wp:positionV relativeFrom="page">
-                  <wp:posOffset>7023003</wp:posOffset>
+                  <wp:posOffset>6916956</wp:posOffset>
                 </wp:positionV>
                 <wp:extent cx="130175" cy="184785"/>
                 <wp:effectExtent l="38100" t="0" r="22225" b="24765"/>
@@ -4208,7 +4199,7 @@
           </mc:Choice>
           <mc:Fallback>
             <w:pict>
-              <v:shapetype w14:anchorId="54ADC70E" id="_x0000_t67" coordsize="21600,21600" o:spt="67" adj="16200,5400" path="m0@0l@1@0@1,0@2,0@2@0,21600@0,10800,21600xe">
+              <v:shapetype w14:anchorId="48858CB1" id="_x0000_t67" coordsize="21600,21600" o:spt="67" adj="16200,5400" path="m0@0l@1@0@1,0@2,0@2@0,21600@0,10800,21600xe">
                 <v:stroke joinstyle="miter"/>
                 <v:formulas>
                   <v:f eqn="val #0"/>
@@ -4224,7 +4215,7 @@
                   <v:h position="#1,#0" xrange="0,10800" yrange="0,21600"/>
                 </v:handles>
               </v:shapetype>
-              <v:shape id="Pfeil nach unten 20" o:spid="_x0000_s1026" type="#_x0000_t67" style="position:absolute;margin-left:527.5pt;margin-top:553pt;width:10.25pt;height:14.55pt;rotation:-9299030fd;z-index:251651072;visibility:visible;mso-wrap-style:square;mso-height-percent:0;mso-wrap-distance-left:9pt;mso-wrap-distance-top:0;mso-wrap-distance-right:9pt;mso-wrap-distance-bottom:0;mso-position-horizontal:absolute;mso-position-horizontal-relative:text;mso-position-vertical:absolute;mso-position-vertical-relative:page;mso-height-percent:0;mso-height-relative:margin;v-text-anchor:middle" o:gfxdata="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" adj="13992" fillcolor="white [3201]" strokecolor="#c0504d [3205]" strokeweight="2pt">
+              <v:shape id="Pfeil nach unten 20" o:spid="_x0000_s1026" type="#_x0000_t67" style="position:absolute;margin-left:530.25pt;margin-top:544.65pt;width:10.25pt;height:14.55pt;rotation:-9299030fd;z-index:251651072;visibility:visible;mso-wrap-style:square;mso-height-percent:0;mso-wrap-distance-left:9pt;mso-wrap-distance-top:0;mso-wrap-distance-right:9pt;mso-wrap-distance-bottom:0;mso-position-horizontal:absolute;mso-position-horizontal-relative:text;mso-position-vertical:absolute;mso-position-vertical-relative:page;mso-height-percent:0;mso-height-relative:margin;v-text-anchor:middle" o:gfxdata="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" adj="13992" fillcolor="white [3201]" strokecolor="#c0504d [3205]" strokeweight="2pt">
                 <w10:wrap anchory="page"/>
               </v:shape>
             </w:pict>
@@ -5107,12 +5098,12 @@
       <w:pPr>
         <w:pStyle w:val="Verzeichnis2"/>
       </w:pPr>
-      <w:bookmarkStart w:id="10" w:name="_Toc29847709"/>
+      <w:bookmarkStart w:id="9" w:name="_Toc29847709"/>
       <w:r>
         <w:lastRenderedPageBreak/>
         <w:t>Install plugin</w:t>
       </w:r>
-      <w:bookmarkEnd w:id="10"/>
+      <w:bookmarkEnd w:id="9"/>
     </w:p>
     <w:p>
       <w:pPr>
@@ -5330,14 +5321,14 @@
           <w:lang w:val="en-US"/>
         </w:rPr>
       </w:pPr>
-      <w:bookmarkStart w:id="11" w:name="_Toc29847710"/>
+      <w:bookmarkStart w:id="10" w:name="_Toc29847710"/>
       <w:r>
         <w:rPr>
           <w:lang w:val="en-US"/>
         </w:rPr>
         <w:t>Using in your application</w:t>
       </w:r>
-      <w:bookmarkEnd w:id="11"/>
+      <w:bookmarkEnd w:id="10"/>
     </w:p>
     <w:p>
       <w:pPr>
@@ -5349,12 +5340,16 @@
         <w:ind w:left="1701" w:right="849" w:firstLine="0"/>
         <w:rPr>
           <w:rFonts w:ascii="Calibri" w:hAnsi="Calibri" w:cs="Calibri"/>
-          <w:lang w:val="en-US"/>
-        </w:rPr>
-      </w:pPr>
-      <w:r>
-        <w:rPr>
-          <w:rFonts w:ascii="Calibri" w:hAnsi="Calibri" w:cs="Calibri"/>
+          <w:sz w:val="22"/>
+          <w:szCs w:val="22"/>
+          <w:lang w:val="en-US"/>
+        </w:rPr>
+      </w:pPr>
+      <w:r>
+        <w:rPr>
+          <w:rFonts w:ascii="Calibri" w:hAnsi="Calibri" w:cs="Calibri"/>
+          <w:sz w:val="22"/>
+          <w:szCs w:val="22"/>
           <w:lang w:val="en-US"/>
         </w:rPr>
         <w:t>C</w:t>
@@ -5362,6 +5357,8 @@
       <w:r>
         <w:rPr>
           <w:rFonts w:ascii="Calibri" w:hAnsi="Calibri" w:cs="Calibri"/>
+          <w:sz w:val="22"/>
+          <w:szCs w:val="22"/>
           <w:lang w:val="en-US"/>
         </w:rPr>
         <w:t>reate</w:t>
@@ -5369,6 +5366,8 @@
       <w:r>
         <w:rPr>
           <w:rFonts w:ascii="Calibri" w:hAnsi="Calibri" w:cs="Calibri"/>
+          <w:sz w:val="22"/>
+          <w:szCs w:val="22"/>
           <w:lang w:val="en-US"/>
         </w:rPr>
         <w:t xml:space="preserve"> a</w:t>
@@ -5376,6 +5375,8 @@
       <w:r>
         <w:rPr>
           <w:rFonts w:ascii="Calibri" w:hAnsi="Calibri" w:cs="Calibri"/>
+          <w:sz w:val="22"/>
+          <w:szCs w:val="22"/>
           <w:lang w:val="en-US"/>
         </w:rPr>
         <w:t xml:space="preserve"> </w:t>
@@ -5383,6 +5384,8 @@
       <w:r>
         <w:rPr>
           <w:rFonts w:ascii="Calibri" w:hAnsi="Calibri" w:cs="Calibri"/>
+          <w:sz w:val="22"/>
+          <w:szCs w:val="22"/>
           <w:lang w:val="en-US"/>
         </w:rPr>
         <w:t xml:space="preserve">new Dynamic Action on Event </w:t>
@@ -5390,6 +5393,8 @@
       <w:r>
         <w:rPr>
           <w:rFonts w:ascii="Calibri" w:hAnsi="Calibri" w:cs="Calibri"/>
+          <w:sz w:val="22"/>
+          <w:szCs w:val="22"/>
           <w:lang w:val="en-US"/>
         </w:rPr>
         <w:t>“</w:t>
@@ -5398,6 +5403,8 @@
         <w:rPr>
           <w:rFonts w:ascii="Calibri" w:hAnsi="Calibri" w:cs="Calibri"/>
           <w:b/>
+          <w:sz w:val="22"/>
+          <w:szCs w:val="22"/>
           <w:lang w:val="en-US"/>
         </w:rPr>
         <w:t xml:space="preserve">On Download </w:t>
@@ -5407,6 +5414,8 @@
         <w:rPr>
           <w:rFonts w:ascii="Calibri" w:hAnsi="Calibri" w:cs="Calibri"/>
           <w:b/>
+          <w:sz w:val="22"/>
+          <w:szCs w:val="22"/>
           <w:lang w:val="en-US"/>
         </w:rPr>
         <w:t>XLSX[</w:t>
@@ -5416,6 +5425,8 @@
         <w:rPr>
           <w:rFonts w:ascii="Calibri" w:hAnsi="Calibri" w:cs="Calibri"/>
           <w:b/>
+          <w:sz w:val="22"/>
+          <w:szCs w:val="22"/>
           <w:lang w:val="en-US"/>
         </w:rPr>
         <w:t>GPV Interactive Report</w:t>
@@ -5424,6 +5435,8 @@
         <w:rPr>
           <w:rFonts w:ascii="Calibri" w:hAnsi="Calibri" w:cs="Calibri"/>
           <w:b/>
+          <w:sz w:val="22"/>
+          <w:szCs w:val="22"/>
           <w:lang w:val="en-US"/>
         </w:rPr>
         <w:t>/Grid</w:t>
@@ -5432,6 +5445,8 @@
         <w:rPr>
           <w:rFonts w:ascii="Calibri" w:hAnsi="Calibri" w:cs="Calibri"/>
           <w:b/>
+          <w:sz w:val="22"/>
+          <w:szCs w:val="22"/>
           <w:lang w:val="en-US"/>
         </w:rPr>
         <w:t xml:space="preserve"> to MS Excel v2]</w:t>
@@ -5439,6 +5454,8 @@
       <w:r>
         <w:rPr>
           <w:rFonts w:ascii="Calibri" w:hAnsi="Calibri" w:cs="Calibri"/>
+          <w:sz w:val="22"/>
+          <w:szCs w:val="22"/>
           <w:lang w:val="en-US"/>
         </w:rPr>
         <w:t>”.</w:t>
@@ -5446,6 +5463,8 @@
       <w:r>
         <w:rPr>
           <w:noProof/>
+          <w:sz w:val="22"/>
+          <w:szCs w:val="22"/>
           <w:lang w:val="en-US" w:eastAsia="de-DE"/>
         </w:rPr>
         <w:t xml:space="preserve"> </w:t>
@@ -5938,13 +5957,13 @@
         <mc:AlternateContent>
           <mc:Choice Requires="wps">
             <w:drawing>
-              <wp:anchor distT="0" distB="0" distL="114300" distR="114300" simplePos="0" relativeHeight="251694080" behindDoc="0" locked="0" layoutInCell="1" allowOverlap="1" wp14:anchorId="3CE5F602" wp14:editId="6D3CA5B2">
+              <wp:anchor distT="0" distB="0" distL="114300" distR="114300" simplePos="0" relativeHeight="251694080" behindDoc="0" locked="0" layoutInCell="1" allowOverlap="1" wp14:anchorId="3CE5F602" wp14:editId="3A01AE02">
                 <wp:simplePos x="0" y="0"/>
                 <wp:positionH relativeFrom="column">
-                  <wp:posOffset>5085969</wp:posOffset>
+                  <wp:posOffset>5091430</wp:posOffset>
                 </wp:positionH>
                 <wp:positionV relativeFrom="paragraph">
-                  <wp:posOffset>1342619</wp:posOffset>
+                  <wp:posOffset>1335552</wp:posOffset>
                 </wp:positionV>
                 <wp:extent cx="1595940" cy="164607"/>
                 <wp:effectExtent l="0" t="0" r="23495" b="26035"/>
@@ -5999,21 +6018,22 @@
           </mc:Choice>
           <mc:Fallback>
             <w:pict>
-              <v:rect w14:anchorId="59A58656" id="Rechteck 57" o:spid="_x0000_s1026" style="position:absolute;margin-left:400.45pt;margin-top:105.7pt;width:125.65pt;height:12.95pt;z-index:251694080;visibility:visible;mso-wrap-style:square;mso-width-percent:0;mso-height-percent:0;mso-wrap-distance-left:9pt;mso-wrap-distance-top:0;mso-wrap-distance-right:9pt;mso-wrap-distance-bottom:0;mso-position-horizontal:absolute;mso-position-horizontal-relative:text;mso-position-vertical:absolute;mso-position-vertical-relative:text;mso-width-percent:0;mso-height-percent:0;mso-width-relative:margin;mso-height-relative:margin;v-text-anchor:middle" o:gfxdata="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" filled="f" strokecolor="#f79646 [3209]" strokeweight="2pt"/>
+              <v:rect w14:anchorId="39ACBDC0" id="Rechteck 57" o:spid="_x0000_s1026" style="position:absolute;margin-left:400.9pt;margin-top:105.15pt;width:125.65pt;height:12.95pt;z-index:251694080;visibility:visible;mso-wrap-style:square;mso-width-percent:0;mso-height-percent:0;mso-wrap-distance-left:9pt;mso-wrap-distance-top:0;mso-wrap-distance-right:9pt;mso-wrap-distance-bottom:0;mso-position-horizontal:absolute;mso-position-horizontal-relative:text;mso-position-vertical:absolute;mso-position-vertical-relative:text;mso-width-percent:0;mso-height-percent:0;mso-width-relative:margin;mso-height-relative:margin;v-text-anchor:middle" o:gfxdata="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" filled="f" strokecolor="#f79646 [3209]" strokeweight="2pt"/>
             </w:pict>
           </mc:Fallback>
         </mc:AlternateContent>
       </w:r>
       <w:r>
         <w:rPr>
+          <w:rFonts w:cs="Calibri"/>
           <w:noProof/>
           <w:lang w:val="de-DE" w:eastAsia="de-DE"/>
         </w:rPr>
         <w:drawing>
-          <wp:inline distT="0" distB="0" distL="0" distR="0" wp14:anchorId="3BFE2FDC" wp14:editId="1E342B1E">
-            <wp:extent cx="5881420" cy="2806610"/>
-            <wp:effectExtent l="0" t="0" r="5080" b="0"/>
-            <wp:docPr id="15" name="Grafik 15"/>
+          <wp:inline distT="0" distB="0" distL="0" distR="0" wp14:anchorId="72076069" wp14:editId="44464814">
+            <wp:extent cx="5965971" cy="3029474"/>
+            <wp:effectExtent l="0" t="0" r="0" b="0"/>
+            <wp:docPr id="22" name="Grafik 22"/>
             <wp:cNvGraphicFramePr>
               <a:graphicFrameLocks xmlns:a="http://schemas.openxmlformats.org/drawingml/2006/main" noChangeAspect="1"/>
             </wp:cNvGraphicFramePr>
@@ -6021,22 +6041,31 @@
               <a:graphicData uri="http://schemas.openxmlformats.org/drawingml/2006/picture">
                 <pic:pic xmlns:pic="http://schemas.openxmlformats.org/drawingml/2006/picture">
                   <pic:nvPicPr>
-                    <pic:cNvPr id="1" name=""/>
-                    <pic:cNvPicPr/>
+                    <pic:cNvPr id="0" name="Picture 2"/>
+                    <pic:cNvPicPr>
+                      <a:picLocks noChangeAspect="1" noChangeArrowheads="1"/>
+                    </pic:cNvPicPr>
                   </pic:nvPicPr>
                   <pic:blipFill rotWithShape="1">
-                    <a:blip r:embed="rId17"/>
-                    <a:srcRect l="774" t="15335" r="1487" b="20386"/>
+                    <a:blip r:embed="rId17">
+                      <a:extLst>
+                        <a:ext uri="{28A0092B-C50C-407E-A947-70E740481C1C}">
+                          <a14:useLocalDpi xmlns:a14="http://schemas.microsoft.com/office/drawing/2010/main" val="0"/>
+                        </a:ext>
+                      </a:extLst>
+                    </a:blip>
+                    <a:srcRect t="15385" b="14629"/>
                     <a:stretch/>
                   </pic:blipFill>
                   <pic:spPr bwMode="auto">
                     <a:xfrm>
                       <a:off x="0" y="0"/>
-                      <a:ext cx="5899479" cy="2815228"/>
+                      <a:ext cx="6020398" cy="3057112"/>
                     </a:xfrm>
                     <a:prstGeom prst="rect">
                       <a:avLst/>
                     </a:prstGeom>
+                    <a:noFill/>
                     <a:ln>
                       <a:noFill/>
                     </a:ln>
@@ -6215,14 +6244,14 @@
           <w:szCs w:val="32"/>
         </w:rPr>
       </w:pPr>
-      <w:bookmarkStart w:id="12" w:name="_Toc29847711"/>
+      <w:bookmarkStart w:id="11" w:name="_Toc29847711"/>
       <w:r>
         <w:t>How it works</w:t>
       </w:r>
       <w:r>
         <w:t xml:space="preserve"> for Interactive Reports</w:t>
       </w:r>
-      <w:bookmarkEnd w:id="12"/>
+      <w:bookmarkEnd w:id="11"/>
     </w:p>
     <w:p>
       <w:pPr>
@@ -6557,11 +6586,11 @@
       <w:pPr>
         <w:pStyle w:val="Verzeichnis2"/>
       </w:pPr>
-      <w:bookmarkStart w:id="13" w:name="_Toc29847712"/>
+      <w:bookmarkStart w:id="12" w:name="_Toc29847712"/>
       <w:r>
         <w:t>How it works for Interactive Grids</w:t>
       </w:r>
-      <w:bookmarkEnd w:id="13"/>
+      <w:bookmarkEnd w:id="12"/>
     </w:p>
     <w:p>
       <w:pPr>
@@ -6661,6 +6690,8 @@
           <w:lang w:val="en-US"/>
         </w:rPr>
       </w:pPr>
+      <w:bookmarkStart w:id="13" w:name="_GoBack"/>
+      <w:bookmarkEnd w:id="13"/>
       <w:r>
         <w:rPr>
           <w:b/>
@@ -6669,9 +6700,9 @@
           <w:lang w:val="de-DE" w:eastAsia="de-DE"/>
         </w:rPr>
         <w:drawing>
-          <wp:inline distT="0" distB="0" distL="0" distR="0" wp14:anchorId="3F71ED0F" wp14:editId="76C8D83A">
+          <wp:inline distT="0" distB="0" distL="0" distR="0" wp14:anchorId="3F71ED0F" wp14:editId="26D2B908">
             <wp:extent cx="3267986" cy="2162262"/>
-            <wp:effectExtent l="0" t="0" r="8890" b="0"/>
+            <wp:effectExtent l="114300" t="114300" r="104140" b="142875"/>
             <wp:docPr id="19" name="Grafik 19"/>
             <wp:cNvGraphicFramePr>
               <a:graphicFrameLocks xmlns:a="http://schemas.openxmlformats.org/drawingml/2006/main" noChangeAspect="1"/>
@@ -6706,10 +6737,36 @@
                     <a:prstGeom prst="rect">
                       <a:avLst/>
                     </a:prstGeom>
-                    <a:noFill/>
-                    <a:ln>
-                      <a:noFill/>
+                    <a:solidFill>
+                      <a:srgbClr val="FFFFFF">
+                        <a:shade val="85000"/>
+                      </a:srgbClr>
+                    </a:solidFill>
+                    <a:ln w="88900" cap="sq">
+                      <a:solidFill>
+                        <a:srgbClr val="FFFFFF"/>
+                      </a:solidFill>
+                      <a:miter lim="800000"/>
                     </a:ln>
+                    <a:effectLst>
+                      <a:outerShdw blurRad="55000" dist="18000" dir="5400000" algn="tl" rotWithShape="0">
+                        <a:srgbClr val="000000">
+                          <a:alpha val="40000"/>
+                        </a:srgbClr>
+                      </a:outerShdw>
+                    </a:effectLst>
+                    <a:scene3d>
+                      <a:camera prst="orthographicFront"/>
+                      <a:lightRig rig="twoPt" dir="t">
+                        <a:rot lat="0" lon="0" rev="7200000"/>
+                      </a:lightRig>
+                    </a:scene3d>
+                    <a:sp3d>
+                      <a:bevelT w="25400" h="19050"/>
+                      <a:contourClr>
+                        <a:srgbClr val="FFFFFF"/>
+                      </a:contourClr>
+                    </a:sp3d>
                   </pic:spPr>
                 </pic:pic>
               </a:graphicData>
@@ -6920,6 +6977,7 @@
         <w:rPr>
           <w:lang w:val="en-US"/>
         </w:rPr>
+        <w:lastRenderedPageBreak/>
         <w:t>Choose “</w:t>
       </w:r>
       <w:r>
@@ -6966,7 +7024,6 @@
       </w:pPr>
       <w:bookmarkStart w:id="16" w:name="_Toc29847715"/>
       <w:r>
-        <w:lastRenderedPageBreak/>
         <w:t>Maximum Rows</w:t>
       </w:r>
       <w:bookmarkEnd w:id="16"/>
@@ -7169,7 +7226,7 @@
               </wp:anchor>
             </w:drawing>
           </mc:Choice>
-          <mc:Fallback xmlns:mo="http://schemas.microsoft.com/office/mac/office/2008/main" xmlns:mv="urn:schemas-microsoft-com:mac:vml">
+          <mc:Fallback xmlns:mv="urn:schemas-microsoft-com:mac:vml" xmlns:mo="http://schemas.microsoft.com/office/mac/office/2008/main">
             <w:pict>
               <v:rect w14:anchorId="376C882F" id="Rechteck 25" o:spid="_x0000_s1026" style="position:absolute;margin-left:404.25pt;margin-top:110.55pt;width:145.35pt;height:11.2pt;z-index:251664384;visibility:visible;mso-wrap-style:square;mso-width-percent:0;mso-height-percent:0;mso-wrap-distance-left:9pt;mso-wrap-distance-top:0;mso-wrap-distance-right:9pt;mso-wrap-distance-bottom:0;mso-position-horizontal:absolute;mso-position-horizontal-relative:text;mso-position-vertical:absolute;mso-position-vertical-relative:text;mso-width-percent:0;mso-height-percent:0;mso-width-relative:margin;mso-height-relative:margin;v-text-anchor:middle" o:gfxdata="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" filled="f" strokecolor="#f79646 [3209]" strokeweight="2pt"/>
             </w:pict>
@@ -8436,7 +8493,7 @@
               </wp:anchor>
             </w:drawing>
           </mc:Choice>
-          <mc:Fallback xmlns:mo="http://schemas.microsoft.com/office/mac/office/2008/main" xmlns:mv="urn:schemas-microsoft-com:mac:vml">
+          <mc:Fallback xmlns:mv="urn:schemas-microsoft-com:mac:vml" xmlns:mo="http://schemas.microsoft.com/office/mac/office/2008/main">
             <w:pict>
               <v:rect w14:anchorId="73DDBD4E" id="Rechteck 13" o:spid="_x0000_s1026" style="position:absolute;margin-left:403.85pt;margin-top:123.75pt;width:143.75pt;height:16.25pt;z-index:251665408;visibility:visible;mso-wrap-style:square;mso-width-percent:0;mso-height-percent:0;mso-wrap-distance-left:9pt;mso-wrap-distance-top:0;mso-wrap-distance-right:9pt;mso-wrap-distance-bottom:0;mso-position-horizontal:absolute;mso-position-horizontal-relative:text;mso-position-vertical:absolute;mso-position-vertical-relative:text;mso-width-percent:0;mso-height-percent:0;mso-width-relative:margin;mso-height-relative:margin;v-text-anchor:middle" o:gfxdata="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" filled="f" strokecolor="#f79646 [3209]" strokeweight="2pt"/>
             </w:pict>
@@ -10095,7 +10152,7 @@
         <w:noProof/>
         <w:lang w:val="en-US"/>
       </w:rPr>
-      <w:t>12</w:t>
+      <w:t>16</w:t>
     </w:r>
     <w:r>
       <w:rPr>
@@ -12399,7 +12456,7 @@
 </file>
 
 <file path=customXml/itemProps1.xml><?xml version="1.0" encoding="utf-8"?>
-<ds:datastoreItem xmlns:ds="http://schemas.openxmlformats.org/officeDocument/2006/customXml" ds:itemID="{B3F78D9D-F5D9-495B-989E-55299DA5C0DA}">
+<ds:datastoreItem xmlns:ds="http://schemas.openxmlformats.org/officeDocument/2006/customXml" ds:itemID="{F0F09E22-F9BE-4D54-8BC8-E8412BBD68A8}">
   <ds:schemaRefs>
     <ds:schemaRef ds:uri="http://schemas.openxmlformats.org/officeDocument/2006/bibliography"/>
   </ds:schemaRefs>

</xml_diff>

<commit_message>
V. 3.25 Bugfixes: 1. #73 2. Highlight text was formatted as hyperlink 3. Wrong amount of packages was mentioned in documentation (screenshot updated)
</commit_message>
<xml_diff>
--- a/instructions.docx
+++ b/instructions.docx
@@ -4790,13 +4790,13 @@
         <mc:AlternateContent>
           <mc:Choice Requires="wps">
             <w:drawing>
-              <wp:anchor distT="0" distB="0" distL="114300" distR="114300" simplePos="0" relativeHeight="251685888" behindDoc="0" locked="0" layoutInCell="1" allowOverlap="1" wp14:anchorId="1A48D3CE" wp14:editId="51B6BFEF">
+              <wp:anchor distT="0" distB="0" distL="114300" distR="114300" simplePos="0" relativeHeight="251685888" behindDoc="0" locked="0" layoutInCell="1" allowOverlap="1" wp14:anchorId="1A48D3CE" wp14:editId="7CD75BC7">
                 <wp:simplePos x="0" y="0"/>
                 <wp:positionH relativeFrom="column">
-                  <wp:posOffset>5510139</wp:posOffset>
+                  <wp:posOffset>5481666</wp:posOffset>
                 </wp:positionH>
                 <wp:positionV relativeFrom="page">
-                  <wp:posOffset>4992077</wp:posOffset>
+                  <wp:posOffset>3592136</wp:posOffset>
                 </wp:positionV>
                 <wp:extent cx="130175" cy="184785"/>
                 <wp:effectExtent l="57150" t="0" r="22225" b="24765"/>
@@ -4850,7 +4850,23 @@
           </mc:Choice>
           <mc:Fallback>
             <w:pict>
-              <v:shape w14:anchorId="5557F9C2" id="Pfeil nach unten 45" o:spid="_x0000_s1026" type="#_x0000_t67" style="position:absolute;margin-left:433.85pt;margin-top:393.1pt;width:10.25pt;height:14.55pt;rotation:-8945354fd;z-index:251685888;visibility:visible;mso-wrap-style:square;mso-width-percent:0;mso-height-percent:0;mso-wrap-distance-left:9pt;mso-wrap-distance-top:0;mso-wrap-distance-right:9pt;mso-wrap-distance-bottom:0;mso-position-horizontal:absolute;mso-position-horizontal-relative:text;mso-position-vertical:absolute;mso-position-vertical-relative:page;mso-width-percent:0;mso-height-percent:0;mso-width-relative:margin;mso-height-relative:margin;v-text-anchor:middle" o:gfxdata="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" adj="13992" fillcolor="white [3201]" strokecolor="#c0504d [3205]" strokeweight="2pt">
+              <v:shapetype w14:anchorId="5DCC2723" id="_x0000_t67" coordsize="21600,21600" o:spt="67" adj="16200,5400" path="m0@0l@1@0@1,0@2,0@2@0,21600@0,10800,21600xe">
+                <v:stroke joinstyle="miter"/>
+                <v:formulas>
+                  <v:f eqn="val #0"/>
+                  <v:f eqn="val #1"/>
+                  <v:f eqn="sum height 0 #1"/>
+                  <v:f eqn="sum 10800 0 #1"/>
+                  <v:f eqn="sum width 0 #0"/>
+                  <v:f eqn="prod @4 @3 10800"/>
+                  <v:f eqn="sum width 0 @5"/>
+                </v:formulas>
+                <v:path o:connecttype="custom" o:connectlocs="10800,0;0,@0;10800,21600;21600,@0" o:connectangles="270,180,90,0" textboxrect="@1,0,@2,@6"/>
+                <v:handles>
+                  <v:h position="#1,#0" xrange="0,10800" yrange="0,21600"/>
+                </v:handles>
+              </v:shapetype>
+              <v:shape id="Pfeil nach unten 45" o:spid="_x0000_s1026" type="#_x0000_t67" style="position:absolute;margin-left:431.65pt;margin-top:282.85pt;width:10.25pt;height:14.55pt;rotation:-8945354fd;z-index:251685888;visibility:visible;mso-wrap-style:square;mso-width-percent:0;mso-height-percent:0;mso-wrap-distance-left:9pt;mso-wrap-distance-top:0;mso-wrap-distance-right:9pt;mso-wrap-distance-bottom:0;mso-position-horizontal:absolute;mso-position-horizontal-relative:text;mso-position-vertical:absolute;mso-position-vertical-relative:page;mso-width-percent:0;mso-height-percent:0;mso-width-relative:margin;mso-height-relative:margin;v-text-anchor:middle" o:gfxdata="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" adj="13992" fillcolor="white [3201]" strokecolor="#c0504d [3205]" strokeweight="2pt">
                 <w10:wrap anchory="page"/>
               </v:shape>
             </w:pict>
@@ -4866,10 +4882,10 @@
           <w:lang w:val="de-DE" w:eastAsia="de-DE"/>
         </w:rPr>
         <w:drawing>
-          <wp:inline distT="0" distB="0" distL="0" distR="0" wp14:anchorId="2BAF0568" wp14:editId="4E5B5AAB">
-            <wp:extent cx="5630595" cy="4067908"/>
-            <wp:effectExtent l="0" t="0" r="8255" b="8890"/>
-            <wp:docPr id="6" name="Grafik 6"/>
+          <wp:inline distT="0" distB="0" distL="0" distR="0" wp14:anchorId="01BDC0F0" wp14:editId="5F42EE6F">
+            <wp:extent cx="5638858" cy="2607219"/>
+            <wp:effectExtent l="0" t="0" r="0" b="3175"/>
+            <wp:docPr id="17" name="Grafik 17"/>
             <wp:cNvGraphicFramePr>
               <a:graphicFrameLocks xmlns:a="http://schemas.openxmlformats.org/drawingml/2006/main" noChangeAspect="1"/>
             </wp:cNvGraphicFramePr>
@@ -4877,7 +4893,7 @@
               <a:graphicData uri="http://schemas.openxmlformats.org/drawingml/2006/picture">
                 <pic:pic xmlns:pic="http://schemas.openxmlformats.org/drawingml/2006/picture">
                   <pic:nvPicPr>
-                    <pic:cNvPr id="0" name="Picture 1"/>
+                    <pic:cNvPr id="0" name="Picture 2"/>
                     <pic:cNvPicPr>
                       <a:picLocks noChangeAspect="1" noChangeArrowheads="1"/>
                     </pic:cNvPicPr>
@@ -4898,7 +4914,7 @@
                   <pic:spPr bwMode="auto">
                     <a:xfrm>
                       <a:off x="0" y="0"/>
-                      <a:ext cx="5656991" cy="4086978"/>
+                      <a:ext cx="5656618" cy="2615431"/>
                     </a:xfrm>
                     <a:prstGeom prst="rect">
                       <a:avLst/>
@@ -4938,6 +4954,8 @@
           <w:lang w:val="en-US"/>
         </w:rPr>
       </w:pPr>
+      <w:bookmarkStart w:id="9" w:name="_GoBack"/>
+      <w:bookmarkEnd w:id="9"/>
       <w:r>
         <w:rPr>
           <w:rFonts w:ascii="Calibri" w:hAnsi="Calibri" w:cs="Calibri"/>
@@ -5098,12 +5116,12 @@
       <w:pPr>
         <w:pStyle w:val="Verzeichnis2"/>
       </w:pPr>
-      <w:bookmarkStart w:id="9" w:name="_Toc29847709"/>
+      <w:bookmarkStart w:id="10" w:name="_Toc29847709"/>
       <w:r>
         <w:lastRenderedPageBreak/>
         <w:t>Install plugin</w:t>
       </w:r>
-      <w:bookmarkEnd w:id="9"/>
+      <w:bookmarkEnd w:id="10"/>
     </w:p>
     <w:p>
       <w:pPr>
@@ -5321,14 +5339,14 @@
           <w:lang w:val="en-US"/>
         </w:rPr>
       </w:pPr>
-      <w:bookmarkStart w:id="10" w:name="_Toc29847710"/>
+      <w:bookmarkStart w:id="11" w:name="_Toc29847710"/>
       <w:r>
         <w:rPr>
           <w:lang w:val="en-US"/>
         </w:rPr>
         <w:t>Using in your application</w:t>
       </w:r>
-      <w:bookmarkEnd w:id="10"/>
+      <w:bookmarkEnd w:id="11"/>
     </w:p>
     <w:p>
       <w:pPr>
@@ -6244,14 +6262,14 @@
           <w:szCs w:val="32"/>
         </w:rPr>
       </w:pPr>
-      <w:bookmarkStart w:id="11" w:name="_Toc29847711"/>
+      <w:bookmarkStart w:id="12" w:name="_Toc29847711"/>
       <w:r>
         <w:t>How it works</w:t>
       </w:r>
       <w:r>
         <w:t xml:space="preserve"> for Interactive Reports</w:t>
       </w:r>
-      <w:bookmarkEnd w:id="11"/>
+      <w:bookmarkEnd w:id="12"/>
     </w:p>
     <w:p>
       <w:pPr>
@@ -6586,11 +6604,11 @@
       <w:pPr>
         <w:pStyle w:val="Verzeichnis2"/>
       </w:pPr>
-      <w:bookmarkStart w:id="12" w:name="_Toc29847712"/>
+      <w:bookmarkStart w:id="13" w:name="_Toc29847712"/>
       <w:r>
         <w:t>How it works for Interactive Grids</w:t>
       </w:r>
-      <w:bookmarkEnd w:id="12"/>
+      <w:bookmarkEnd w:id="13"/>
     </w:p>
     <w:p>
       <w:pPr>
@@ -6690,8 +6708,6 @@
           <w:lang w:val="en-US"/>
         </w:rPr>
       </w:pPr>
-      <w:bookmarkStart w:id="13" w:name="_GoBack"/>
-      <w:bookmarkEnd w:id="13"/>
       <w:r>
         <w:rPr>
           <w:b/>
@@ -7226,7 +7242,7 @@
               </wp:anchor>
             </w:drawing>
           </mc:Choice>
-          <mc:Fallback xmlns:mv="urn:schemas-microsoft-com:mac:vml" xmlns:mo="http://schemas.microsoft.com/office/mac/office/2008/main">
+          <mc:Fallback xmlns:mo="http://schemas.microsoft.com/office/mac/office/2008/main" xmlns:mv="urn:schemas-microsoft-com:mac:vml">
             <w:pict>
               <v:rect w14:anchorId="376C882F" id="Rechteck 25" o:spid="_x0000_s1026" style="position:absolute;margin-left:404.25pt;margin-top:110.55pt;width:145.35pt;height:11.2pt;z-index:251664384;visibility:visible;mso-wrap-style:square;mso-width-percent:0;mso-height-percent:0;mso-wrap-distance-left:9pt;mso-wrap-distance-top:0;mso-wrap-distance-right:9pt;mso-wrap-distance-bottom:0;mso-position-horizontal:absolute;mso-position-horizontal-relative:text;mso-position-vertical:absolute;mso-position-vertical-relative:text;mso-width-percent:0;mso-height-percent:0;mso-width-relative:margin;mso-height-relative:margin;v-text-anchor:middle" o:gfxdata="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" filled="f" strokecolor="#f79646 [3209]" strokeweight="2pt"/>
             </w:pict>
@@ -8493,7 +8509,7 @@
               </wp:anchor>
             </w:drawing>
           </mc:Choice>
-          <mc:Fallback xmlns:mv="urn:schemas-microsoft-com:mac:vml" xmlns:mo="http://schemas.microsoft.com/office/mac/office/2008/main">
+          <mc:Fallback xmlns:mo="http://schemas.microsoft.com/office/mac/office/2008/main" xmlns:mv="urn:schemas-microsoft-com:mac:vml">
             <w:pict>
               <v:rect w14:anchorId="73DDBD4E" id="Rechteck 13" o:spid="_x0000_s1026" style="position:absolute;margin-left:403.85pt;margin-top:123.75pt;width:143.75pt;height:16.25pt;z-index:251665408;visibility:visible;mso-wrap-style:square;mso-width-percent:0;mso-height-percent:0;mso-wrap-distance-left:9pt;mso-wrap-distance-top:0;mso-wrap-distance-right:9pt;mso-wrap-distance-bottom:0;mso-position-horizontal:absolute;mso-position-horizontal-relative:text;mso-position-vertical:absolute;mso-position-vertical-relative:text;mso-width-percent:0;mso-height-percent:0;mso-width-relative:margin;mso-height-relative:margin;v-text-anchor:middle" o:gfxdata="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" filled="f" strokecolor="#f79646 [3209]" strokeweight="2pt"/>
             </w:pict>
@@ -10152,7 +10168,7 @@
         <w:noProof/>
         <w:lang w:val="en-US"/>
       </w:rPr>
-      <w:t>16</w:t>
+      <w:t>9</w:t>
     </w:r>
     <w:r>
       <w:rPr>
@@ -12456,7 +12472,7 @@
 </file>
 
 <file path=customXml/itemProps1.xml><?xml version="1.0" encoding="utf-8"?>
-<ds:datastoreItem xmlns:ds="http://schemas.openxmlformats.org/officeDocument/2006/customXml" ds:itemID="{F0F09E22-F9BE-4D54-8BC8-E8412BBD68A8}">
+<ds:datastoreItem xmlns:ds="http://schemas.openxmlformats.org/officeDocument/2006/customXml" ds:itemID="{9B6300AD-619B-4D2C-91A0-D87CC529B589}">
   <ds:schemaRefs>
     <ds:schemaRef ds:uri="http://schemas.openxmlformats.org/officeDocument/2006/bibliography"/>
   </ds:schemaRefs>

</xml_diff>